<commit_message>
Report - Background section and planning
Completed draft of background section.
Planned out the method of approach section with bullet points.
</commit_message>
<xml_diff>
--- a/COMP3000 report.docx
+++ b/COMP3000 report.docx
@@ -247,12 +247,12 @@
       <w:pPr>
         <w:pStyle w:val="Heading2"/>
       </w:pPr>
-      <w:bookmarkStart w:id="3" w:name="_f3sicn15b979" w:colFirst="0" w:colLast="0"/>
-      <w:bookmarkEnd w:id="3"/>
+      <w:bookmarkStart w:id="3" w:name="_Toc125362752"/>
       <w:r>
         <w:lastRenderedPageBreak/>
         <w:t>Acknowledgements</w:t>
       </w:r>
+      <w:bookmarkEnd w:id="3"/>
       <w:r>
         <w:br w:type="page"/>
       </w:r>
@@ -261,12 +261,12 @@
       <w:pPr>
         <w:pStyle w:val="Heading2"/>
       </w:pPr>
-      <w:bookmarkStart w:id="4" w:name="_eg7qukexjhed" w:colFirst="0" w:colLast="0"/>
-      <w:bookmarkEnd w:id="4"/>
+      <w:bookmarkStart w:id="4" w:name="_Toc125362753"/>
       <w:r>
         <w:lastRenderedPageBreak/>
         <w:t>Abstract</w:t>
       </w:r>
+      <w:bookmarkEnd w:id="4"/>
       <w:r>
         <w:br w:type="page"/>
       </w:r>
@@ -275,12 +275,12 @@
       <w:pPr>
         <w:pStyle w:val="Heading2"/>
       </w:pPr>
-      <w:bookmarkStart w:id="5" w:name="_5k4pmrtt315d" w:colFirst="0" w:colLast="0"/>
-      <w:bookmarkEnd w:id="5"/>
+      <w:bookmarkStart w:id="5" w:name="_Toc125362754"/>
       <w:r>
         <w:lastRenderedPageBreak/>
         <w:t>Table of Contents</w:t>
       </w:r>
+      <w:bookmarkEnd w:id="5"/>
     </w:p>
     <w:p>
       <w:pPr>
@@ -300,10 +300,13 @@
       <w:sdtContent>
         <w:p>
           <w:pPr>
+            <w:pStyle w:val="TOC2"/>
             <w:tabs>
-              <w:tab w:val="right" w:pos="9360"/>
+              <w:tab w:val="right" w:pos="9350"/>
             </w:tabs>
-            <w:spacing w:before="80" w:line="240" w:lineRule="auto"/>
+            <w:rPr>
+              <w:noProof/>
+            </w:rPr>
           </w:pPr>
           <w:r>
             <w:fldChar w:fldCharType="begin"/>
@@ -314,649 +317,1219 @@
           <w:r>
             <w:fldChar w:fldCharType="separate"/>
           </w:r>
-          <w:hyperlink w:anchor="_f3sicn15b979">
-            <w:r>
-              <w:rPr>
-                <w:b/>
+          <w:hyperlink w:anchor="_Toc125362752" w:history="1">
+            <w:r>
+              <w:rPr>
+                <w:rStyle w:val="Hyperlink"/>
+                <w:noProof/>
               </w:rPr>
               <w:t>Acknowledgements</w:t>
             </w:r>
+            <w:r>
+              <w:rPr>
+                <w:noProof/>
+                <w:webHidden/>
+              </w:rPr>
+              <w:tab/>
+            </w:r>
+            <w:r>
+              <w:rPr>
+                <w:noProof/>
+                <w:webHidden/>
+              </w:rPr>
+              <w:fldChar w:fldCharType="begin"/>
+            </w:r>
+            <w:r>
+              <w:rPr>
+                <w:noProof/>
+                <w:webHidden/>
+              </w:rPr>
+              <w:instrText xml:space="preserve"> PAGEREF _Toc125362752 \h </w:instrText>
+            </w:r>
+            <w:r>
+              <w:rPr>
+                <w:noProof/>
+                <w:webHidden/>
+              </w:rPr>
+            </w:r>
+            <w:r>
+              <w:rPr>
+                <w:noProof/>
+                <w:webHidden/>
+              </w:rPr>
+              <w:fldChar w:fldCharType="separate"/>
+            </w:r>
+            <w:r>
+              <w:rPr>
+                <w:noProof/>
+                <w:webHidden/>
+              </w:rPr>
+              <w:t>1</w:t>
+            </w:r>
+            <w:r>
+              <w:rPr>
+                <w:noProof/>
+                <w:webHidden/>
+              </w:rPr>
+              <w:fldChar w:fldCharType="end"/>
+            </w:r>
           </w:hyperlink>
-          <w:r>
-            <w:rPr>
-              <w:b/>
-            </w:rPr>
-            <w:tab/>
-          </w:r>
-          <w:r>
-            <w:fldChar w:fldCharType="begin"/>
-          </w:r>
-          <w:r>
-            <w:instrText xml:space="preserve"> PAGEREF _f3sicn15b979 \h </w:instrText>
-          </w:r>
-          <w:r>
-            <w:fldChar w:fldCharType="separate"/>
-          </w:r>
-          <w:r>
-            <w:rPr>
-              <w:b/>
-            </w:rPr>
-            <w:t>2</w:t>
-          </w:r>
-          <w:r>
-            <w:fldChar w:fldCharType="end"/>
-          </w:r>
         </w:p>
         <w:p>
           <w:pPr>
+            <w:pStyle w:val="TOC2"/>
             <w:tabs>
-              <w:tab w:val="right" w:pos="9360"/>
+              <w:tab w:val="right" w:pos="9350"/>
             </w:tabs>
-            <w:spacing w:before="200" w:line="240" w:lineRule="auto"/>
             <w:rPr>
-              <w:b/>
-              <w:color w:val="000000"/>
+              <w:noProof/>
             </w:rPr>
           </w:pPr>
-          <w:hyperlink w:anchor="_eg7qukexjhed">
-            <w:r>
-              <w:rPr>
-                <w:b/>
-                <w:color w:val="000000"/>
+          <w:hyperlink w:anchor="_Toc125362753" w:history="1">
+            <w:r>
+              <w:rPr>
+                <w:rStyle w:val="Hyperlink"/>
+                <w:noProof/>
               </w:rPr>
               <w:t>Abstract</w:t>
             </w:r>
+            <w:r>
+              <w:rPr>
+                <w:noProof/>
+                <w:webHidden/>
+              </w:rPr>
+              <w:tab/>
+            </w:r>
+            <w:r>
+              <w:rPr>
+                <w:noProof/>
+                <w:webHidden/>
+              </w:rPr>
+              <w:fldChar w:fldCharType="begin"/>
+            </w:r>
+            <w:r>
+              <w:rPr>
+                <w:noProof/>
+                <w:webHidden/>
+              </w:rPr>
+              <w:instrText xml:space="preserve"> PAGEREF _Toc125362753 \h </w:instrText>
+            </w:r>
+            <w:r>
+              <w:rPr>
+                <w:noProof/>
+                <w:webHidden/>
+              </w:rPr>
+            </w:r>
+            <w:r>
+              <w:rPr>
+                <w:noProof/>
+                <w:webHidden/>
+              </w:rPr>
+              <w:fldChar w:fldCharType="separate"/>
+            </w:r>
+            <w:r>
+              <w:rPr>
+                <w:noProof/>
+                <w:webHidden/>
+              </w:rPr>
+              <w:t>2</w:t>
+            </w:r>
+            <w:r>
+              <w:rPr>
+                <w:noProof/>
+                <w:webHidden/>
+              </w:rPr>
+              <w:fldChar w:fldCharType="end"/>
+            </w:r>
           </w:hyperlink>
-          <w:r>
-            <w:rPr>
-              <w:b/>
-              <w:color w:val="000000"/>
-            </w:rPr>
-            <w:tab/>
-          </w:r>
-          <w:r>
-            <w:fldChar w:fldCharType="begin"/>
-          </w:r>
-          <w:r>
-            <w:instrText xml:space="preserve"> PAGEREF _eg7qukexjhed \h </w:instrText>
-          </w:r>
-          <w:r>
-            <w:fldChar w:fldCharType="separate"/>
-          </w:r>
-          <w:r>
-            <w:rPr>
-              <w:b/>
-              <w:color w:val="000000"/>
-            </w:rPr>
-            <w:t>3</w:t>
-          </w:r>
-          <w:r>
-            <w:fldChar w:fldCharType="end"/>
-          </w:r>
         </w:p>
         <w:p>
           <w:pPr>
+            <w:pStyle w:val="TOC2"/>
             <w:tabs>
-              <w:tab w:val="right" w:pos="9360"/>
+              <w:tab w:val="right" w:pos="9350"/>
             </w:tabs>
-            <w:spacing w:before="200" w:line="240" w:lineRule="auto"/>
             <w:rPr>
-              <w:b/>
-              <w:color w:val="000000"/>
+              <w:noProof/>
             </w:rPr>
           </w:pPr>
-          <w:hyperlink w:anchor="_5k4pmrtt315d">
-            <w:r>
-              <w:rPr>
-                <w:b/>
-                <w:color w:val="000000"/>
+          <w:hyperlink w:anchor="_Toc125362754" w:history="1">
+            <w:r>
+              <w:rPr>
+                <w:rStyle w:val="Hyperlink"/>
+                <w:noProof/>
               </w:rPr>
               <w:t>Table of Contents</w:t>
             </w:r>
+            <w:r>
+              <w:rPr>
+                <w:noProof/>
+                <w:webHidden/>
+              </w:rPr>
+              <w:tab/>
+            </w:r>
+            <w:r>
+              <w:rPr>
+                <w:noProof/>
+                <w:webHidden/>
+              </w:rPr>
+              <w:fldChar w:fldCharType="begin"/>
+            </w:r>
+            <w:r>
+              <w:rPr>
+                <w:noProof/>
+                <w:webHidden/>
+              </w:rPr>
+              <w:instrText xml:space="preserve"> PAGEREF _Toc125362754 \h </w:instrText>
+            </w:r>
+            <w:r>
+              <w:rPr>
+                <w:noProof/>
+                <w:webHidden/>
+              </w:rPr>
+            </w:r>
+            <w:r>
+              <w:rPr>
+                <w:noProof/>
+                <w:webHidden/>
+              </w:rPr>
+              <w:fldChar w:fldCharType="separate"/>
+            </w:r>
+            <w:r>
+              <w:rPr>
+                <w:noProof/>
+                <w:webHidden/>
+              </w:rPr>
+              <w:t>3</w:t>
+            </w:r>
+            <w:r>
+              <w:rPr>
+                <w:noProof/>
+                <w:webHidden/>
+              </w:rPr>
+              <w:fldChar w:fldCharType="end"/>
+            </w:r>
           </w:hyperlink>
-          <w:r>
-            <w:rPr>
-              <w:b/>
-              <w:color w:val="000000"/>
-            </w:rPr>
-            <w:tab/>
-          </w:r>
-          <w:r>
-            <w:fldChar w:fldCharType="begin"/>
-          </w:r>
-          <w:r>
-            <w:instrText xml:space="preserve"> PAGEREF _5k4pmrtt315d \h </w:instrText>
-          </w:r>
-          <w:r>
-            <w:fldChar w:fldCharType="separate"/>
-          </w:r>
-          <w:r>
-            <w:rPr>
-              <w:b/>
-              <w:color w:val="000000"/>
-            </w:rPr>
-            <w:t>4</w:t>
-          </w:r>
-          <w:r>
-            <w:fldChar w:fldCharType="end"/>
-          </w:r>
         </w:p>
         <w:p>
           <w:pPr>
+            <w:pStyle w:val="TOC2"/>
             <w:tabs>
-              <w:tab w:val="right" w:pos="9360"/>
+              <w:tab w:val="right" w:pos="9350"/>
             </w:tabs>
-            <w:spacing w:before="200" w:line="240" w:lineRule="auto"/>
             <w:rPr>
-              <w:b/>
-              <w:color w:val="000000"/>
+              <w:noProof/>
             </w:rPr>
           </w:pPr>
-          <w:hyperlink w:anchor="_jflir41jacvz">
-            <w:r>
-              <w:rPr>
-                <w:b/>
-                <w:color w:val="000000"/>
+          <w:hyperlink w:anchor="_Toc125362755" w:history="1">
+            <w:r>
+              <w:rPr>
+                <w:rStyle w:val="Hyperlink"/>
+                <w:noProof/>
               </w:rPr>
               <w:t>Word Count</w:t>
             </w:r>
+            <w:r>
+              <w:rPr>
+                <w:noProof/>
+                <w:webHidden/>
+              </w:rPr>
+              <w:tab/>
+            </w:r>
+            <w:r>
+              <w:rPr>
+                <w:noProof/>
+                <w:webHidden/>
+              </w:rPr>
+              <w:fldChar w:fldCharType="begin"/>
+            </w:r>
+            <w:r>
+              <w:rPr>
+                <w:noProof/>
+                <w:webHidden/>
+              </w:rPr>
+              <w:instrText xml:space="preserve"> PAGEREF _Toc125362755 \h </w:instrText>
+            </w:r>
+            <w:r>
+              <w:rPr>
+                <w:noProof/>
+                <w:webHidden/>
+              </w:rPr>
+            </w:r>
+            <w:r>
+              <w:rPr>
+                <w:noProof/>
+                <w:webHidden/>
+              </w:rPr>
+              <w:fldChar w:fldCharType="separate"/>
+            </w:r>
+            <w:r>
+              <w:rPr>
+                <w:noProof/>
+                <w:webHidden/>
+              </w:rPr>
+              <w:t>4</w:t>
+            </w:r>
+            <w:r>
+              <w:rPr>
+                <w:noProof/>
+                <w:webHidden/>
+              </w:rPr>
+              <w:fldChar w:fldCharType="end"/>
+            </w:r>
           </w:hyperlink>
-          <w:r>
-            <w:rPr>
-              <w:b/>
-              <w:color w:val="000000"/>
-            </w:rPr>
-            <w:tab/>
-          </w:r>
-          <w:r>
-            <w:fldChar w:fldCharType="begin"/>
-          </w:r>
-          <w:r>
-            <w:instrText xml:space="preserve"> PAGEREF _jflir41jacvz \h </w:instrText>
-          </w:r>
-          <w:r>
-            <w:fldChar w:fldCharType="separate"/>
-          </w:r>
-          <w:r>
-            <w:rPr>
-              <w:b/>
-              <w:color w:val="000000"/>
-            </w:rPr>
-            <w:t>5</w:t>
-          </w:r>
-          <w:r>
-            <w:fldChar w:fldCharType="end"/>
-          </w:r>
         </w:p>
         <w:p>
           <w:pPr>
+            <w:pStyle w:val="TOC2"/>
             <w:tabs>
-              <w:tab w:val="right" w:pos="9360"/>
+              <w:tab w:val="right" w:pos="9350"/>
             </w:tabs>
-            <w:spacing w:before="200" w:line="240" w:lineRule="auto"/>
             <w:rPr>
-              <w:b/>
-              <w:color w:val="000000"/>
+              <w:noProof/>
             </w:rPr>
           </w:pPr>
-          <w:hyperlink w:anchor="_w8l7nro5osvv">
-            <w:r>
-              <w:rPr>
-                <w:b/>
-                <w:color w:val="000000"/>
+          <w:hyperlink w:anchor="_Toc125362756" w:history="1">
+            <w:r>
+              <w:rPr>
+                <w:rStyle w:val="Hyperlink"/>
+                <w:noProof/>
               </w:rPr>
               <w:t>Code link</w:t>
             </w:r>
+            <w:r>
+              <w:rPr>
+                <w:noProof/>
+                <w:webHidden/>
+              </w:rPr>
+              <w:tab/>
+            </w:r>
+            <w:r>
+              <w:rPr>
+                <w:noProof/>
+                <w:webHidden/>
+              </w:rPr>
+              <w:fldChar w:fldCharType="begin"/>
+            </w:r>
+            <w:r>
+              <w:rPr>
+                <w:noProof/>
+                <w:webHidden/>
+              </w:rPr>
+              <w:instrText xml:space="preserve"> PAGEREF _Toc125362756 \h </w:instrText>
+            </w:r>
+            <w:r>
+              <w:rPr>
+                <w:noProof/>
+                <w:webHidden/>
+              </w:rPr>
+            </w:r>
+            <w:r>
+              <w:rPr>
+                <w:noProof/>
+                <w:webHidden/>
+              </w:rPr>
+              <w:fldChar w:fldCharType="separate"/>
+            </w:r>
+            <w:r>
+              <w:rPr>
+                <w:noProof/>
+                <w:webHidden/>
+              </w:rPr>
+              <w:t>4</w:t>
+            </w:r>
+            <w:r>
+              <w:rPr>
+                <w:noProof/>
+                <w:webHidden/>
+              </w:rPr>
+              <w:fldChar w:fldCharType="end"/>
+            </w:r>
           </w:hyperlink>
-          <w:r>
-            <w:rPr>
-              <w:b/>
-              <w:color w:val="000000"/>
-            </w:rPr>
-            <w:tab/>
-          </w:r>
-          <w:r>
-            <w:fldChar w:fldCharType="begin"/>
-          </w:r>
-          <w:r>
-            <w:instrText xml:space="preserve"> PAGEREF _w8l7nro5osvv \h </w:instrText>
-          </w:r>
-          <w:r>
-            <w:fldChar w:fldCharType="separate"/>
-          </w:r>
-          <w:r>
-            <w:rPr>
-              <w:b/>
-              <w:color w:val="000000"/>
-            </w:rPr>
-            <w:t>5</w:t>
-          </w:r>
-          <w:r>
-            <w:fldChar w:fldCharType="end"/>
-          </w:r>
         </w:p>
         <w:p>
           <w:pPr>
+            <w:pStyle w:val="TOC2"/>
             <w:tabs>
-              <w:tab w:val="right" w:pos="9360"/>
+              <w:tab w:val="right" w:pos="9350"/>
             </w:tabs>
-            <w:spacing w:before="200" w:line="240" w:lineRule="auto"/>
             <w:rPr>
-              <w:b/>
-              <w:color w:val="000000"/>
+              <w:noProof/>
             </w:rPr>
           </w:pPr>
-          <w:hyperlink w:anchor="_m4kq9wsf8xl6">
-            <w:r>
-              <w:rPr>
-                <w:b/>
-                <w:color w:val="000000"/>
+          <w:hyperlink w:anchor="_Toc125362757" w:history="1">
+            <w:r>
+              <w:rPr>
+                <w:rStyle w:val="Hyperlink"/>
+                <w:noProof/>
               </w:rPr>
               <w:t>1 - Introduction</w:t>
             </w:r>
+            <w:r>
+              <w:rPr>
+                <w:noProof/>
+                <w:webHidden/>
+              </w:rPr>
+              <w:tab/>
+            </w:r>
+            <w:r>
+              <w:rPr>
+                <w:noProof/>
+                <w:webHidden/>
+              </w:rPr>
+              <w:fldChar w:fldCharType="begin"/>
+            </w:r>
+            <w:r>
+              <w:rPr>
+                <w:noProof/>
+                <w:webHidden/>
+              </w:rPr>
+              <w:instrText xml:space="preserve"> PAGEREF _Toc125362757 \h </w:instrText>
+            </w:r>
+            <w:r>
+              <w:rPr>
+                <w:noProof/>
+                <w:webHidden/>
+              </w:rPr>
+            </w:r>
+            <w:r>
+              <w:rPr>
+                <w:noProof/>
+                <w:webHidden/>
+              </w:rPr>
+              <w:fldChar w:fldCharType="separate"/>
+            </w:r>
+            <w:r>
+              <w:rPr>
+                <w:noProof/>
+                <w:webHidden/>
+              </w:rPr>
+              <w:t>5</w:t>
+            </w:r>
+            <w:r>
+              <w:rPr>
+                <w:noProof/>
+                <w:webHidden/>
+              </w:rPr>
+              <w:fldChar w:fldCharType="end"/>
+            </w:r>
           </w:hyperlink>
-          <w:r>
-            <w:rPr>
-              <w:b/>
-              <w:color w:val="000000"/>
-            </w:rPr>
-            <w:tab/>
-          </w:r>
-          <w:r>
-            <w:fldChar w:fldCharType="begin"/>
-          </w:r>
-          <w:r>
-            <w:instrText xml:space="preserve"> PAGEREF _m4kq9wsf8xl6 \h </w:instrText>
-          </w:r>
-          <w:r>
-            <w:fldChar w:fldCharType="separate"/>
-          </w:r>
-          <w:r>
-            <w:rPr>
-              <w:b/>
-              <w:color w:val="000000"/>
-            </w:rPr>
-            <w:t>6</w:t>
-          </w:r>
-          <w:r>
-            <w:fldChar w:fldCharType="end"/>
-          </w:r>
         </w:p>
         <w:p>
           <w:pPr>
+            <w:pStyle w:val="TOC2"/>
             <w:tabs>
-              <w:tab w:val="right" w:pos="9360"/>
+              <w:tab w:val="right" w:pos="9350"/>
             </w:tabs>
-            <w:spacing w:before="200" w:line="240" w:lineRule="auto"/>
             <w:rPr>
-              <w:b/>
-              <w:color w:val="000000"/>
+              <w:noProof/>
             </w:rPr>
           </w:pPr>
-          <w:hyperlink w:anchor="_oxcgp7l4tqy">
-            <w:r>
-              <w:rPr>
-                <w:b/>
-                <w:color w:val="000000"/>
+          <w:hyperlink w:anchor="_Toc125362758" w:history="1">
+            <w:r>
+              <w:rPr>
+                <w:rStyle w:val="Hyperlink"/>
+                <w:noProof/>
               </w:rPr>
               <w:t>2 - Background, objectives &amp; deliverables</w:t>
             </w:r>
+            <w:r>
+              <w:rPr>
+                <w:noProof/>
+                <w:webHidden/>
+              </w:rPr>
+              <w:tab/>
+            </w:r>
+            <w:r>
+              <w:rPr>
+                <w:noProof/>
+                <w:webHidden/>
+              </w:rPr>
+              <w:fldChar w:fldCharType="begin"/>
+            </w:r>
+            <w:r>
+              <w:rPr>
+                <w:noProof/>
+                <w:webHidden/>
+              </w:rPr>
+              <w:instrText xml:space="preserve"> PAGEREF _Toc125362758 \h </w:instrText>
+            </w:r>
+            <w:r>
+              <w:rPr>
+                <w:noProof/>
+                <w:webHidden/>
+              </w:rPr>
+            </w:r>
+            <w:r>
+              <w:rPr>
+                <w:noProof/>
+                <w:webHidden/>
+              </w:rPr>
+              <w:fldChar w:fldCharType="separate"/>
+            </w:r>
+            <w:r>
+              <w:rPr>
+                <w:noProof/>
+                <w:webHidden/>
+              </w:rPr>
+              <w:t>5</w:t>
+            </w:r>
+            <w:r>
+              <w:rPr>
+                <w:noProof/>
+                <w:webHidden/>
+              </w:rPr>
+              <w:fldChar w:fldCharType="end"/>
+            </w:r>
           </w:hyperlink>
-          <w:r>
-            <w:rPr>
-              <w:b/>
-              <w:color w:val="000000"/>
-            </w:rPr>
-            <w:tab/>
-          </w:r>
-          <w:r>
-            <w:fldChar w:fldCharType="begin"/>
-          </w:r>
-          <w:r>
-            <w:instrText xml:space="preserve"> PAGEREF _oxcgp7l4tqy \h </w:instrText>
-          </w:r>
-          <w:r>
-            <w:fldChar w:fldCharType="separate"/>
-          </w:r>
-          <w:r>
-            <w:rPr>
-              <w:b/>
-              <w:color w:val="000000"/>
-            </w:rPr>
-            <w:t>6</w:t>
-          </w:r>
-          <w:r>
-            <w:fldChar w:fldCharType="end"/>
-          </w:r>
         </w:p>
         <w:p>
           <w:pPr>
+            <w:pStyle w:val="TOC3"/>
             <w:tabs>
-              <w:tab w:val="right" w:pos="9360"/>
+              <w:tab w:val="right" w:pos="9350"/>
             </w:tabs>
-            <w:spacing w:before="200" w:line="240" w:lineRule="auto"/>
             <w:rPr>
-              <w:b/>
-              <w:color w:val="000000"/>
+              <w:noProof/>
             </w:rPr>
           </w:pPr>
-          <w:hyperlink w:anchor="_86rwukd9s74y">
-            <w:r>
-              <w:rPr>
-                <w:b/>
-                <w:color w:val="000000"/>
-              </w:rPr>
-              <w:t>3 - Literature review (if applicable.  Most usually found in a research project)</w:t>
+          <w:hyperlink w:anchor="_Toc125362759" w:history="1">
+            <w:r>
+              <w:rPr>
+                <w:rStyle w:val="Hyperlink"/>
+                <w:noProof/>
+              </w:rPr>
+              <w:t>2.1 Project Background</w:t>
+            </w:r>
+            <w:r>
+              <w:rPr>
+                <w:noProof/>
+                <w:webHidden/>
+              </w:rPr>
+              <w:tab/>
+            </w:r>
+            <w:r>
+              <w:rPr>
+                <w:noProof/>
+                <w:webHidden/>
+              </w:rPr>
+              <w:fldChar w:fldCharType="begin"/>
+            </w:r>
+            <w:r>
+              <w:rPr>
+                <w:noProof/>
+                <w:webHidden/>
+              </w:rPr>
+              <w:instrText xml:space="preserve"> PAGEREF _Toc125362759 \h </w:instrText>
+            </w:r>
+            <w:r>
+              <w:rPr>
+                <w:noProof/>
+                <w:webHidden/>
+              </w:rPr>
+            </w:r>
+            <w:r>
+              <w:rPr>
+                <w:noProof/>
+                <w:webHidden/>
+              </w:rPr>
+              <w:fldChar w:fldCharType="separate"/>
+            </w:r>
+            <w:r>
+              <w:rPr>
+                <w:noProof/>
+                <w:webHidden/>
+              </w:rPr>
+              <w:t>5</w:t>
+            </w:r>
+            <w:r>
+              <w:rPr>
+                <w:noProof/>
+                <w:webHidden/>
+              </w:rPr>
+              <w:fldChar w:fldCharType="end"/>
             </w:r>
           </w:hyperlink>
-          <w:r>
-            <w:rPr>
-              <w:b/>
-              <w:color w:val="000000"/>
-            </w:rPr>
-            <w:tab/>
-          </w:r>
-          <w:r>
-            <w:fldChar w:fldCharType="begin"/>
-          </w:r>
-          <w:r>
-            <w:instrText xml:space="preserve"> PAGEREF _86rwukd9s74y \h </w:instrText>
-          </w:r>
-          <w:r>
-            <w:fldChar w:fldCharType="separate"/>
-          </w:r>
-          <w:r>
-            <w:rPr>
-              <w:b/>
-              <w:color w:val="000000"/>
-            </w:rPr>
-            <w:t>6</w:t>
-          </w:r>
-          <w:r>
-            <w:fldChar w:fldCharType="end"/>
-          </w:r>
         </w:p>
         <w:p>
           <w:pPr>
+            <w:pStyle w:val="TOC3"/>
             <w:tabs>
-              <w:tab w:val="right" w:pos="9360"/>
+              <w:tab w:val="right" w:pos="9350"/>
             </w:tabs>
-            <w:spacing w:before="200" w:line="240" w:lineRule="auto"/>
             <w:rPr>
-              <w:b/>
-              <w:color w:val="000000"/>
+              <w:noProof/>
             </w:rPr>
           </w:pPr>
-          <w:hyperlink w:anchor="_mq9zaz4fpt">
-            <w:r>
-              <w:rPr>
-                <w:b/>
-                <w:color w:val="000000"/>
-              </w:rPr>
-              <w:t>4 - Method of approach (or Methodology if a research project)</w:t>
+          <w:hyperlink w:anchor="_Toc125362760" w:history="1">
+            <w:r>
+              <w:rPr>
+                <w:rStyle w:val="Hyperlink"/>
+                <w:noProof/>
+              </w:rPr>
+              <w:t>2.2 Objectives</w:t>
+            </w:r>
+            <w:r>
+              <w:rPr>
+                <w:noProof/>
+                <w:webHidden/>
+              </w:rPr>
+              <w:tab/>
+            </w:r>
+            <w:r>
+              <w:rPr>
+                <w:noProof/>
+                <w:webHidden/>
+              </w:rPr>
+              <w:fldChar w:fldCharType="begin"/>
+            </w:r>
+            <w:r>
+              <w:rPr>
+                <w:noProof/>
+                <w:webHidden/>
+              </w:rPr>
+              <w:instrText xml:space="preserve"> PAGEREF _Toc125362760 \h </w:instrText>
+            </w:r>
+            <w:r>
+              <w:rPr>
+                <w:noProof/>
+                <w:webHidden/>
+              </w:rPr>
+            </w:r>
+            <w:r>
+              <w:rPr>
+                <w:noProof/>
+                <w:webHidden/>
+              </w:rPr>
+              <w:fldChar w:fldCharType="separate"/>
+            </w:r>
+            <w:r>
+              <w:rPr>
+                <w:noProof/>
+                <w:webHidden/>
+              </w:rPr>
+              <w:t>5</w:t>
+            </w:r>
+            <w:r>
+              <w:rPr>
+                <w:noProof/>
+                <w:webHidden/>
+              </w:rPr>
+              <w:fldChar w:fldCharType="end"/>
             </w:r>
           </w:hyperlink>
-          <w:r>
-            <w:rPr>
-              <w:b/>
-              <w:color w:val="000000"/>
-            </w:rPr>
-            <w:tab/>
-          </w:r>
-          <w:r>
-            <w:fldChar w:fldCharType="begin"/>
-          </w:r>
-          <w:r>
-            <w:instrText xml:space="preserve"> PAGEREF _mq9zaz4fpt \h </w:instrText>
-          </w:r>
-          <w:r>
-            <w:fldChar w:fldCharType="separate"/>
-          </w:r>
-          <w:r>
-            <w:rPr>
-              <w:b/>
-              <w:color w:val="000000"/>
-            </w:rPr>
-            <w:t>6</w:t>
-          </w:r>
-          <w:r>
-            <w:fldChar w:fldCharType="end"/>
-          </w:r>
         </w:p>
         <w:p>
           <w:pPr>
+            <w:pStyle w:val="TOC3"/>
             <w:tabs>
-              <w:tab w:val="right" w:pos="9360"/>
+              <w:tab w:val="right" w:pos="9350"/>
             </w:tabs>
-            <w:spacing w:before="200" w:line="240" w:lineRule="auto"/>
             <w:rPr>
-              <w:b/>
-              <w:color w:val="000000"/>
+              <w:noProof/>
             </w:rPr>
           </w:pPr>
-          <w:hyperlink w:anchor="_r65fkzibvyr8">
-            <w:r>
-              <w:rPr>
-                <w:b/>
-                <w:color w:val="000000"/>
-              </w:rPr>
-              <w:t>5 - Legal, social, ethical and professional issues</w:t>
+          <w:hyperlink w:anchor="_Toc125362761" w:history="1">
+            <w:r>
+              <w:rPr>
+                <w:rStyle w:val="Hyperlink"/>
+                <w:noProof/>
+              </w:rPr>
+              <w:t>2.3 Deliverables</w:t>
+            </w:r>
+            <w:r>
+              <w:rPr>
+                <w:noProof/>
+                <w:webHidden/>
+              </w:rPr>
+              <w:tab/>
+            </w:r>
+            <w:r>
+              <w:rPr>
+                <w:noProof/>
+                <w:webHidden/>
+              </w:rPr>
+              <w:fldChar w:fldCharType="begin"/>
+            </w:r>
+            <w:r>
+              <w:rPr>
+                <w:noProof/>
+                <w:webHidden/>
+              </w:rPr>
+              <w:instrText xml:space="preserve"> PAGEREF _Toc125362761 \h </w:instrText>
+            </w:r>
+            <w:r>
+              <w:rPr>
+                <w:noProof/>
+                <w:webHidden/>
+              </w:rPr>
+            </w:r>
+            <w:r>
+              <w:rPr>
+                <w:noProof/>
+                <w:webHidden/>
+              </w:rPr>
+              <w:fldChar w:fldCharType="separate"/>
+            </w:r>
+            <w:r>
+              <w:rPr>
+                <w:noProof/>
+                <w:webHidden/>
+              </w:rPr>
+              <w:t>6</w:t>
+            </w:r>
+            <w:r>
+              <w:rPr>
+                <w:noProof/>
+                <w:webHidden/>
+              </w:rPr>
+              <w:fldChar w:fldCharType="end"/>
             </w:r>
           </w:hyperlink>
-          <w:r>
-            <w:rPr>
-              <w:b/>
-              <w:color w:val="000000"/>
-            </w:rPr>
-            <w:tab/>
-          </w:r>
-          <w:r>
-            <w:fldChar w:fldCharType="begin"/>
-          </w:r>
-          <w:r>
-            <w:instrText xml:space="preserve"> PAGEREF _r65fkzibvyr8 \h </w:instrText>
-          </w:r>
-          <w:r>
-            <w:fldChar w:fldCharType="separate"/>
-          </w:r>
-          <w:r>
-            <w:rPr>
-              <w:b/>
-              <w:color w:val="000000"/>
-            </w:rPr>
-            <w:t>6</w:t>
-          </w:r>
-          <w:r>
-            <w:fldChar w:fldCharType="end"/>
-          </w:r>
         </w:p>
         <w:p>
           <w:pPr>
+            <w:pStyle w:val="TOC2"/>
             <w:tabs>
-              <w:tab w:val="right" w:pos="9360"/>
+              <w:tab w:val="right" w:pos="9350"/>
             </w:tabs>
-            <w:spacing w:before="200" w:line="240" w:lineRule="auto"/>
             <w:rPr>
-              <w:b/>
-              <w:color w:val="000000"/>
+              <w:noProof/>
             </w:rPr>
           </w:pPr>
-          <w:hyperlink w:anchor="_8yxmwh6lehc7">
-            <w:r>
-              <w:rPr>
-                <w:b/>
-                <w:color w:val="000000"/>
-              </w:rPr>
-              <w:t>6 - Project management</w:t>
+          <w:hyperlink w:anchor="_Toc125362762" w:history="1">
+            <w:r>
+              <w:rPr>
+                <w:rStyle w:val="Hyperlink"/>
+                <w:noProof/>
+              </w:rPr>
+              <w:t>3 - Literature review (if applicable.  Most usually found in a research project)</w:t>
+            </w:r>
+            <w:r>
+              <w:rPr>
+                <w:noProof/>
+                <w:webHidden/>
+              </w:rPr>
+              <w:tab/>
+            </w:r>
+            <w:r>
+              <w:rPr>
+                <w:noProof/>
+                <w:webHidden/>
+              </w:rPr>
+              <w:fldChar w:fldCharType="begin"/>
+            </w:r>
+            <w:r>
+              <w:rPr>
+                <w:noProof/>
+                <w:webHidden/>
+              </w:rPr>
+              <w:instrText xml:space="preserve"> PAGEREF _Toc125362762 \h </w:instrText>
+            </w:r>
+            <w:r>
+              <w:rPr>
+                <w:noProof/>
+                <w:webHidden/>
+              </w:rPr>
+            </w:r>
+            <w:r>
+              <w:rPr>
+                <w:noProof/>
+                <w:webHidden/>
+              </w:rPr>
+              <w:fldChar w:fldCharType="separate"/>
+            </w:r>
+            <w:r>
+              <w:rPr>
+                <w:noProof/>
+                <w:webHidden/>
+              </w:rPr>
+              <w:t>7</w:t>
+            </w:r>
+            <w:r>
+              <w:rPr>
+                <w:noProof/>
+                <w:webHidden/>
+              </w:rPr>
+              <w:fldChar w:fldCharType="end"/>
             </w:r>
           </w:hyperlink>
-          <w:r>
-            <w:rPr>
-              <w:b/>
-              <w:color w:val="000000"/>
-            </w:rPr>
-            <w:tab/>
-          </w:r>
-          <w:r>
-            <w:fldChar w:fldCharType="begin"/>
-          </w:r>
-          <w:r>
-            <w:instrText xml:space="preserve"> PAGEREF _8yxmwh6lehc7 \h </w:instrText>
-          </w:r>
-          <w:r>
-            <w:fldChar w:fldCharType="separate"/>
-          </w:r>
-          <w:r>
-            <w:rPr>
-              <w:b/>
-              <w:color w:val="000000"/>
-            </w:rPr>
-            <w:t>6</w:t>
-          </w:r>
-          <w:r>
-            <w:fldChar w:fldCharType="end"/>
-          </w:r>
         </w:p>
         <w:p>
           <w:pPr>
+            <w:pStyle w:val="TOC2"/>
             <w:tabs>
-              <w:tab w:val="right" w:pos="9360"/>
+              <w:tab w:val="right" w:pos="9350"/>
             </w:tabs>
-            <w:spacing w:before="200" w:line="240" w:lineRule="auto"/>
             <w:rPr>
-              <w:b/>
-              <w:color w:val="000000"/>
+              <w:noProof/>
             </w:rPr>
           </w:pPr>
-          <w:hyperlink w:anchor="_7we4cow3844u">
-            <w:r>
-              <w:rPr>
-                <w:b/>
-                <w:color w:val="000000"/>
-              </w:rPr>
-              <w:t>7 - End-project report</w:t>
+          <w:hyperlink w:anchor="_Toc125362763" w:history="1">
+            <w:r>
+              <w:rPr>
+                <w:rStyle w:val="Hyperlink"/>
+                <w:noProof/>
+              </w:rPr>
+              <w:t>4 - Method of approach (or Methodology if a research project)</w:t>
+            </w:r>
+            <w:r>
+              <w:rPr>
+                <w:noProof/>
+                <w:webHidden/>
+              </w:rPr>
+              <w:tab/>
+            </w:r>
+            <w:r>
+              <w:rPr>
+                <w:noProof/>
+                <w:webHidden/>
+              </w:rPr>
+              <w:fldChar w:fldCharType="begin"/>
+            </w:r>
+            <w:r>
+              <w:rPr>
+                <w:noProof/>
+                <w:webHidden/>
+              </w:rPr>
+              <w:instrText xml:space="preserve"> PAGEREF _Toc125362763 \h </w:instrText>
+            </w:r>
+            <w:r>
+              <w:rPr>
+                <w:noProof/>
+                <w:webHidden/>
+              </w:rPr>
+            </w:r>
+            <w:r>
+              <w:rPr>
+                <w:noProof/>
+                <w:webHidden/>
+              </w:rPr>
+              <w:fldChar w:fldCharType="separate"/>
+            </w:r>
+            <w:r>
+              <w:rPr>
+                <w:noProof/>
+                <w:webHidden/>
+              </w:rPr>
+              <w:t>7</w:t>
+            </w:r>
+            <w:r>
+              <w:rPr>
+                <w:noProof/>
+                <w:webHidden/>
+              </w:rPr>
+              <w:fldChar w:fldCharType="end"/>
             </w:r>
           </w:hyperlink>
-          <w:r>
-            <w:rPr>
-              <w:b/>
-              <w:color w:val="000000"/>
-            </w:rPr>
-            <w:tab/>
-          </w:r>
-          <w:r>
-            <w:fldChar w:fldCharType="begin"/>
-          </w:r>
-          <w:r>
-            <w:instrText xml:space="preserve"> PAGEREF _7we4cow3844u \h </w:instrText>
-          </w:r>
-          <w:r>
-            <w:fldChar w:fldCharType="separate"/>
-          </w:r>
-          <w:r>
-            <w:rPr>
-              <w:b/>
-              <w:color w:val="000000"/>
-            </w:rPr>
-            <w:t>6</w:t>
-          </w:r>
-          <w:r>
-            <w:fldChar w:fldCharType="end"/>
-          </w:r>
         </w:p>
         <w:p>
           <w:pPr>
+            <w:pStyle w:val="TOC2"/>
             <w:tabs>
-              <w:tab w:val="right" w:pos="9360"/>
+              <w:tab w:val="right" w:pos="9350"/>
             </w:tabs>
-            <w:spacing w:before="200" w:line="240" w:lineRule="auto"/>
             <w:rPr>
-              <w:b/>
-              <w:color w:val="000000"/>
+              <w:noProof/>
             </w:rPr>
           </w:pPr>
-          <w:hyperlink w:anchor="_qsyonmj6g3ra">
-            <w:r>
-              <w:rPr>
-                <w:b/>
-                <w:color w:val="000000"/>
-              </w:rPr>
-              <w:t>8 - Project reflections</w:t>
+          <w:hyperlink w:anchor="_Toc125362764" w:history="1">
+            <w:r>
+              <w:rPr>
+                <w:rStyle w:val="Hyperlink"/>
+                <w:noProof/>
+              </w:rPr>
+              <w:t>5 - Legal, social, ethical and professional issues</w:t>
+            </w:r>
+            <w:r>
+              <w:rPr>
+                <w:noProof/>
+                <w:webHidden/>
+              </w:rPr>
+              <w:tab/>
+            </w:r>
+            <w:r>
+              <w:rPr>
+                <w:noProof/>
+                <w:webHidden/>
+              </w:rPr>
+              <w:fldChar w:fldCharType="begin"/>
+            </w:r>
+            <w:r>
+              <w:rPr>
+                <w:noProof/>
+                <w:webHidden/>
+              </w:rPr>
+              <w:instrText xml:space="preserve"> PAGEREF _Toc125362764 \h </w:instrText>
+            </w:r>
+            <w:r>
+              <w:rPr>
+                <w:noProof/>
+                <w:webHidden/>
+              </w:rPr>
+            </w:r>
+            <w:r>
+              <w:rPr>
+                <w:noProof/>
+                <w:webHidden/>
+              </w:rPr>
+              <w:fldChar w:fldCharType="separate"/>
+            </w:r>
+            <w:r>
+              <w:rPr>
+                <w:noProof/>
+                <w:webHidden/>
+              </w:rPr>
+              <w:t>7</w:t>
+            </w:r>
+            <w:r>
+              <w:rPr>
+                <w:noProof/>
+                <w:webHidden/>
+              </w:rPr>
+              <w:fldChar w:fldCharType="end"/>
             </w:r>
           </w:hyperlink>
-          <w:r>
-            <w:rPr>
-              <w:b/>
-              <w:color w:val="000000"/>
-            </w:rPr>
-            <w:tab/>
-          </w:r>
-          <w:r>
-            <w:fldChar w:fldCharType="begin"/>
-          </w:r>
-          <w:r>
-            <w:instrText xml:space="preserve"> PAGEREF _qsyonmj6g3ra \h </w:instrText>
-          </w:r>
-          <w:r>
-            <w:fldChar w:fldCharType="separate"/>
-          </w:r>
-          <w:r>
-            <w:rPr>
-              <w:b/>
-              <w:color w:val="000000"/>
-            </w:rPr>
-            <w:t>6</w:t>
-          </w:r>
-          <w:r>
-            <w:fldChar w:fldCharType="end"/>
-          </w:r>
         </w:p>
         <w:p>
           <w:pPr>
+            <w:pStyle w:val="TOC2"/>
             <w:tabs>
-              <w:tab w:val="right" w:pos="9360"/>
+              <w:tab w:val="right" w:pos="9350"/>
             </w:tabs>
-            <w:spacing w:before="200" w:line="240" w:lineRule="auto"/>
             <w:rPr>
-              <w:b/>
-              <w:color w:val="000000"/>
+              <w:noProof/>
             </w:rPr>
           </w:pPr>
-          <w:hyperlink w:anchor="_hmz0n4okuv35">
-            <w:r>
-              <w:rPr>
-                <w:b/>
-                <w:color w:val="000000"/>
+          <w:hyperlink w:anchor="_Toc125362765" w:history="1">
+            <w:r>
+              <w:rPr>
+                <w:rStyle w:val="Hyperlink"/>
+                <w:noProof/>
+              </w:rPr>
+              <w:t>6 - Project management</w:t>
+            </w:r>
+            <w:r>
+              <w:rPr>
+                <w:noProof/>
+                <w:webHidden/>
+              </w:rPr>
+              <w:tab/>
+            </w:r>
+            <w:r>
+              <w:rPr>
+                <w:noProof/>
+                <w:webHidden/>
+              </w:rPr>
+              <w:fldChar w:fldCharType="begin"/>
+            </w:r>
+            <w:r>
+              <w:rPr>
+                <w:noProof/>
+                <w:webHidden/>
+              </w:rPr>
+              <w:instrText xml:space="preserve"> PAGEREF _Toc125362765 \h </w:instrText>
+            </w:r>
+            <w:r>
+              <w:rPr>
+                <w:noProof/>
+                <w:webHidden/>
+              </w:rPr>
+            </w:r>
+            <w:r>
+              <w:rPr>
+                <w:noProof/>
+                <w:webHidden/>
+              </w:rPr>
+              <w:fldChar w:fldCharType="separate"/>
+            </w:r>
+            <w:r>
+              <w:rPr>
+                <w:noProof/>
+                <w:webHidden/>
+              </w:rPr>
+              <w:t>7</w:t>
+            </w:r>
+            <w:r>
+              <w:rPr>
+                <w:noProof/>
+                <w:webHidden/>
+              </w:rPr>
+              <w:fldChar w:fldCharType="end"/>
+            </w:r>
+          </w:hyperlink>
+        </w:p>
+        <w:p>
+          <w:pPr>
+            <w:pStyle w:val="TOC2"/>
+            <w:tabs>
+              <w:tab w:val="right" w:pos="9350"/>
+            </w:tabs>
+            <w:rPr>
+              <w:noProof/>
+            </w:rPr>
+          </w:pPr>
+          <w:hyperlink w:anchor="_Toc125362766" w:history="1">
+            <w:r>
+              <w:rPr>
+                <w:rStyle w:val="Hyperlink"/>
+                <w:noProof/>
+              </w:rPr>
+              <w:t>7 - End-project report</w:t>
+            </w:r>
+            <w:r>
+              <w:rPr>
+                <w:noProof/>
+                <w:webHidden/>
+              </w:rPr>
+              <w:tab/>
+            </w:r>
+            <w:r>
+              <w:rPr>
+                <w:noProof/>
+                <w:webHidden/>
+              </w:rPr>
+              <w:fldChar w:fldCharType="begin"/>
+            </w:r>
+            <w:r>
+              <w:rPr>
+                <w:noProof/>
+                <w:webHidden/>
+              </w:rPr>
+              <w:instrText xml:space="preserve"> PAGEREF _Toc125362766 \h </w:instrText>
+            </w:r>
+            <w:r>
+              <w:rPr>
+                <w:noProof/>
+                <w:webHidden/>
+              </w:rPr>
+            </w:r>
+            <w:r>
+              <w:rPr>
+                <w:noProof/>
+                <w:webHidden/>
+              </w:rPr>
+              <w:fldChar w:fldCharType="separate"/>
+            </w:r>
+            <w:r>
+              <w:rPr>
+                <w:noProof/>
+                <w:webHidden/>
+              </w:rPr>
+              <w:t>7</w:t>
+            </w:r>
+            <w:r>
+              <w:rPr>
+                <w:noProof/>
+                <w:webHidden/>
+              </w:rPr>
+              <w:fldChar w:fldCharType="end"/>
+            </w:r>
+          </w:hyperlink>
+        </w:p>
+        <w:p>
+          <w:pPr>
+            <w:pStyle w:val="TOC2"/>
+            <w:tabs>
+              <w:tab w:val="right" w:pos="9350"/>
+            </w:tabs>
+            <w:rPr>
+              <w:noProof/>
+            </w:rPr>
+          </w:pPr>
+          <w:hyperlink w:anchor="_Toc125362767" w:history="1">
+            <w:r>
+              <w:rPr>
+                <w:rStyle w:val="Hyperlink"/>
+                <w:noProof/>
+              </w:rPr>
+              <w:t>8 - Project reflections</w:t>
+            </w:r>
+            <w:r>
+              <w:rPr>
+                <w:noProof/>
+                <w:webHidden/>
+              </w:rPr>
+              <w:tab/>
+            </w:r>
+            <w:r>
+              <w:rPr>
+                <w:noProof/>
+                <w:webHidden/>
+              </w:rPr>
+              <w:fldChar w:fldCharType="begin"/>
+            </w:r>
+            <w:r>
+              <w:rPr>
+                <w:noProof/>
+                <w:webHidden/>
+              </w:rPr>
+              <w:instrText xml:space="preserve"> PAGEREF _Toc125362767 \h </w:instrText>
+            </w:r>
+            <w:r>
+              <w:rPr>
+                <w:noProof/>
+                <w:webHidden/>
+              </w:rPr>
+            </w:r>
+            <w:r>
+              <w:rPr>
+                <w:noProof/>
+                <w:webHidden/>
+              </w:rPr>
+              <w:fldChar w:fldCharType="separate"/>
+            </w:r>
+            <w:r>
+              <w:rPr>
+                <w:noProof/>
+                <w:webHidden/>
+              </w:rPr>
+              <w:t>7</w:t>
+            </w:r>
+            <w:r>
+              <w:rPr>
+                <w:noProof/>
+                <w:webHidden/>
+              </w:rPr>
+              <w:fldChar w:fldCharType="end"/>
+            </w:r>
+          </w:hyperlink>
+        </w:p>
+        <w:p>
+          <w:pPr>
+            <w:pStyle w:val="TOC2"/>
+            <w:tabs>
+              <w:tab w:val="right" w:pos="9350"/>
+            </w:tabs>
+            <w:rPr>
+              <w:noProof/>
+            </w:rPr>
+          </w:pPr>
+          <w:hyperlink w:anchor="_Toc125362768" w:history="1">
+            <w:r>
+              <w:rPr>
+                <w:rStyle w:val="Hyperlink"/>
+                <w:noProof/>
               </w:rPr>
               <w:t>9 - Conclusions</w:t>
             </w:r>
+            <w:r>
+              <w:rPr>
+                <w:noProof/>
+                <w:webHidden/>
+              </w:rPr>
+              <w:tab/>
+            </w:r>
+            <w:r>
+              <w:rPr>
+                <w:noProof/>
+                <w:webHidden/>
+              </w:rPr>
+              <w:fldChar w:fldCharType="begin"/>
+            </w:r>
+            <w:r>
+              <w:rPr>
+                <w:noProof/>
+                <w:webHidden/>
+              </w:rPr>
+              <w:instrText xml:space="preserve"> PAGEREF _Toc125362768 \h </w:instrText>
+            </w:r>
+            <w:r>
+              <w:rPr>
+                <w:noProof/>
+                <w:webHidden/>
+              </w:rPr>
+            </w:r>
+            <w:r>
+              <w:rPr>
+                <w:noProof/>
+                <w:webHidden/>
+              </w:rPr>
+              <w:fldChar w:fldCharType="separate"/>
+            </w:r>
+            <w:r>
+              <w:rPr>
+                <w:noProof/>
+                <w:webHidden/>
+              </w:rPr>
+              <w:t>7</w:t>
+            </w:r>
+            <w:r>
+              <w:rPr>
+                <w:noProof/>
+                <w:webHidden/>
+              </w:rPr>
+              <w:fldChar w:fldCharType="end"/>
+            </w:r>
           </w:hyperlink>
-          <w:r>
+        </w:p>
+        <w:p>
+          <w:pPr>
+            <w:pStyle w:val="TOC2"/>
+            <w:tabs>
+              <w:tab w:val="right" w:pos="9350"/>
+            </w:tabs>
             <w:rPr>
-              <w:b/>
-              <w:color w:val="000000"/>
+              <w:noProof/>
             </w:rPr>
-            <w:tab/>
-          </w:r>
-          <w:r>
-            <w:fldChar w:fldCharType="begin"/>
-          </w:r>
-          <w:r>
-            <w:instrText xml:space="preserve"> PAGEREF _hmz0n4okuv35 \h </w:instrText>
-          </w:r>
-          <w:r>
-            <w:fldChar w:fldCharType="separate"/>
-          </w:r>
-          <w:r>
-            <w:rPr>
-              <w:b/>
-              <w:color w:val="000000"/>
-            </w:rPr>
-            <w:t>6</w:t>
-          </w:r>
-          <w:r>
-            <w:fldChar w:fldCharType="end"/>
-          </w:r>
+          </w:pPr>
+          <w:hyperlink w:anchor="_Toc125362769" w:history="1">
+            <w:r>
+              <w:rPr>
+                <w:rStyle w:val="Hyperlink"/>
+                <w:noProof/>
+              </w:rPr>
+              <w:t>Reference list and bibliography</w:t>
+            </w:r>
+            <w:r>
+              <w:rPr>
+                <w:noProof/>
+                <w:webHidden/>
+              </w:rPr>
+              <w:tab/>
+            </w:r>
+            <w:r>
+              <w:rPr>
+                <w:noProof/>
+                <w:webHidden/>
+              </w:rPr>
+              <w:fldChar w:fldCharType="begin"/>
+            </w:r>
+            <w:r>
+              <w:rPr>
+                <w:noProof/>
+                <w:webHidden/>
+              </w:rPr>
+              <w:instrText xml:space="preserve"> PAGEREF _Toc125362769 \h </w:instrText>
+            </w:r>
+            <w:r>
+              <w:rPr>
+                <w:noProof/>
+                <w:webHidden/>
+              </w:rPr>
+            </w:r>
+            <w:r>
+              <w:rPr>
+                <w:noProof/>
+                <w:webHidden/>
+              </w:rPr>
+              <w:fldChar w:fldCharType="separate"/>
+            </w:r>
+            <w:r>
+              <w:rPr>
+                <w:noProof/>
+                <w:webHidden/>
+              </w:rPr>
+              <w:t>7</w:t>
+            </w:r>
+            <w:r>
+              <w:rPr>
+                <w:noProof/>
+                <w:webHidden/>
+              </w:rPr>
+              <w:fldChar w:fldCharType="end"/>
+            </w:r>
+          </w:hyperlink>
         </w:p>
         <w:p>
           <w:pPr>
@@ -969,41 +1542,6 @@
               <w:color w:val="000000"/>
             </w:rPr>
           </w:pPr>
-          <w:hyperlink w:anchor="_el9c9jk0diqv">
-            <w:r>
-              <w:rPr>
-                <w:b/>
-                <w:color w:val="000000"/>
-              </w:rPr>
-              <w:t>Reference list and bibliography</w:t>
-            </w:r>
-          </w:hyperlink>
-          <w:r>
-            <w:rPr>
-              <w:b/>
-              <w:color w:val="000000"/>
-            </w:rPr>
-            <w:tab/>
-          </w:r>
-          <w:r>
-            <w:fldChar w:fldCharType="begin"/>
-          </w:r>
-          <w:r>
-            <w:instrText xml:space="preserve"> PAGEREF _el9c9jk0diqv \h </w:instrText>
-          </w:r>
-          <w:r>
-            <w:fldChar w:fldCharType="separate"/>
-          </w:r>
-          <w:r>
-            <w:rPr>
-              <w:b/>
-              <w:color w:val="000000"/>
-            </w:rPr>
-            <w:t>6</w:t>
-          </w:r>
-          <w:r>
-            <w:fldChar w:fldCharType="end"/>
-          </w:r>
           <w:r>
             <w:fldChar w:fldCharType="end"/>
           </w:r>
@@ -1025,12 +1563,12 @@
       <w:pPr>
         <w:pStyle w:val="Heading2"/>
       </w:pPr>
-      <w:bookmarkStart w:id="8" w:name="_jflir41jacvz" w:colFirst="0" w:colLast="0"/>
-      <w:bookmarkEnd w:id="8"/>
+      <w:bookmarkStart w:id="8" w:name="_Toc125362755"/>
       <w:r>
         <w:lastRenderedPageBreak/>
         <w:t>Word Count</w:t>
       </w:r>
+      <w:bookmarkEnd w:id="8"/>
     </w:p>
     <w:p>
       <w:pPr>
@@ -1050,12 +1588,12 @@
       <w:pPr>
         <w:pStyle w:val="Heading2"/>
       </w:pPr>
-      <w:bookmarkStart w:id="11" w:name="_w8l7nro5osvv" w:colFirst="0" w:colLast="0"/>
+      <w:bookmarkStart w:id="11" w:name="_Toc125362756"/>
+      <w:r>
+        <w:t>Code link</w:t>
+      </w:r>
       <w:bookmarkEnd w:id="11"/>
       <w:r>
-        <w:t>Code link</w:t>
-      </w:r>
-      <w:r>
         <w:br w:type="page"/>
       </w:r>
     </w:p>
@@ -1063,12 +1601,12 @@
       <w:pPr>
         <w:pStyle w:val="Heading2"/>
       </w:pPr>
-      <w:bookmarkStart w:id="12" w:name="_m4kq9wsf8xl6" w:colFirst="0" w:colLast="0"/>
-      <w:bookmarkEnd w:id="12"/>
+      <w:bookmarkStart w:id="12" w:name="_Toc125362757"/>
       <w:r>
         <w:lastRenderedPageBreak/>
         <w:t>1 - Introduction</w:t>
       </w:r>
+      <w:bookmarkEnd w:id="12"/>
     </w:p>
     <w:p>
       <w:r>
@@ -1109,103 +1647,283 @@
       <w:pPr>
         <w:pStyle w:val="Heading2"/>
       </w:pPr>
-      <w:bookmarkStart w:id="13" w:name="_oxcgp7l4tqy" w:colFirst="0" w:colLast="0"/>
+      <w:bookmarkStart w:id="13" w:name="_Toc125362758"/>
+      <w:r>
+        <w:t>2 - Background, objectives &amp; deliverables</w:t>
+      </w:r>
       <w:bookmarkEnd w:id="13"/>
-      <w:r>
-        <w:t>2 - Background, objectives &amp; deliverables</w:t>
-      </w:r>
     </w:p>
     <w:p>
       <w:pPr>
         <w:pStyle w:val="Heading3"/>
       </w:pPr>
       <w:bookmarkStart w:id="14" w:name="_knl7ydw755am" w:colFirst="0" w:colLast="0"/>
+      <w:bookmarkStart w:id="15" w:name="_Toc125362759"/>
       <w:bookmarkEnd w:id="14"/>
       <w:r>
         <w:t>2.1 Project Background</w:t>
       </w:r>
-    </w:p>
-    <w:p>
-      <w:r>
-        <w:t xml:space="preserve">Games for wellbeing and mental health fall into the subcategory of serious games (or applied games). There’s no single definition of a serious game, but the most commonly used is ‘Games which do not have enjoyment, entertainment, or fun as their primary </w:t>
-      </w:r>
-      <w:r>
-        <w:t>purpose’.</w:t>
+      <w:bookmarkEnd w:id="15"/>
+    </w:p>
+    <w:p>
+      <w:r>
+        <w:t xml:space="preserve">Games for wellbeing and mental health fall into the subcategory of serious games (or applied games). There’s no single definition of a serious game, but the </w:t>
+      </w:r>
+      <w:r>
+        <w:t>most used</w:t>
+      </w:r>
+      <w:r>
+        <w:t xml:space="preserve"> is ‘Games which do not have enjoyment, entertainment, or fun as their primary </w:t>
+      </w:r>
+      <w:r>
+        <w:t>purpose’</w:t>
       </w:r>
       <w:r>
         <w:t xml:space="preserve"> </w:t>
       </w:r>
+      <w:sdt>
+        <w:sdtPr>
+          <w:id w:val="705608602"/>
+          <w:citation/>
+        </w:sdtPr>
+        <w:sdtContent>
+          <w:r>
+            <w:fldChar w:fldCharType="begin"/>
+          </w:r>
+          <w:r>
+            <w:instrText xml:space="preserve"> CITATION Che05 \l 2057 </w:instrText>
+          </w:r>
+          <w:r>
+            <w:fldChar w:fldCharType="separate"/>
+          </w:r>
+          <w:r>
+            <w:rPr>
+              <w:noProof/>
+            </w:rPr>
+            <w:t>(Chen &amp; Michael, 2005)</w:t>
+          </w:r>
+          <w:r>
+            <w:fldChar w:fldCharType="end"/>
+          </w:r>
+        </w:sdtContent>
+      </w:sdt>
+      <w:r>
+        <w:t>.</w:t>
+      </w:r>
+      <w:r>
+        <w:t xml:space="preserve"> </w:t>
+      </w:r>
     </w:p>
     <w:p/>
     <w:p>
       <w:r>
-        <w:t>Main approaches in serious games</w:t>
+        <w:t xml:space="preserve">Serious games have existed since the early days of video games, and multiple titles have reached high levels of popularity and financial success. One of the earliest examples is the Microsoft Flight Simulator franchise, the first edition of which was released in 1982. </w:t>
+      </w:r>
+      <w:r>
+        <w:t>It is one of the few flight games which focuses on civil aircraft and doesn’t feature combat. The 40</w:t>
+      </w:r>
+      <w:r>
+        <w:rPr>
+          <w:vertAlign w:val="superscript"/>
+        </w:rPr>
+        <w:t>th</w:t>
+      </w:r>
+      <w:r>
+        <w:t xml:space="preserve"> anniversary addition released in 2022 reported over 10 million </w:t>
+      </w:r>
+      <w:r>
+        <w:t>players and</w:t>
+      </w:r>
+      <w:r>
+        <w:t xml:space="preserve"> is still receiving updates </w:t>
+      </w:r>
+      <w:sdt>
+        <w:sdtPr>
+          <w:id w:val="-1774392230"/>
+          <w:citation/>
+        </w:sdtPr>
+        <w:sdtContent>
+          <w:r>
+            <w:fldChar w:fldCharType="begin"/>
+          </w:r>
+          <w:r>
+            <w:instrText xml:space="preserve"> CITATION Neu22 \l 2057 </w:instrText>
+          </w:r>
+          <w:r>
+            <w:fldChar w:fldCharType="separate"/>
+          </w:r>
+          <w:r>
+            <w:rPr>
+              <w:noProof/>
+            </w:rPr>
+            <w:t>(Neumann, 2022)</w:t>
+          </w:r>
+          <w:r>
+            <w:fldChar w:fldCharType="end"/>
+          </w:r>
+        </w:sdtContent>
+      </w:sdt>
+      <w:r>
+        <w:t xml:space="preserve">. </w:t>
+      </w:r>
+      <w:r>
+        <w:t>In addition to</w:t>
+      </w:r>
+      <w:r>
+        <w:t xml:space="preserve"> commercial success</w:t>
+      </w:r>
+      <w:r>
+        <w:t>, studies have</w:t>
+      </w:r>
+      <w:r>
+        <w:t xml:space="preserve"> suggested that the game has ‘</w:t>
+      </w:r>
+      <w:r>
+        <w:t>capability to improve novice student performance in an aircraft</w:t>
+      </w:r>
+      <w:r>
+        <w:t xml:space="preserve">’ </w:t>
+      </w:r>
+      <w:sdt>
+        <w:sdtPr>
+          <w:id w:val="-1222986381"/>
+          <w:citation/>
+        </w:sdtPr>
+        <w:sdtContent>
+          <w:r>
+            <w:fldChar w:fldCharType="begin"/>
+          </w:r>
+          <w:r>
+            <w:instrText xml:space="preserve"> CITATION Cal09 \l 2057 </w:instrText>
+          </w:r>
+          <w:r>
+            <w:fldChar w:fldCharType="separate"/>
+          </w:r>
+          <w:r>
+            <w:rPr>
+              <w:noProof/>
+            </w:rPr>
+            <w:t>(Callender, et al., 2009)</w:t>
+          </w:r>
+          <w:r>
+            <w:fldChar w:fldCharType="end"/>
+          </w:r>
+        </w:sdtContent>
+      </w:sdt>
+      <w:r>
+        <w:t xml:space="preserve">, supporting the educational benefits of serious games. </w:t>
       </w:r>
     </w:p>
     <w:p/>
     <w:p>
-      <w:r>
-        <w:t>Financial success of serious games</w:t>
-      </w:r>
-    </w:p>
-    <w:p/>
-    <w:p>
       <w:pPr>
         <w:spacing w:line="240" w:lineRule="auto"/>
-        <w:rPr>
-          <w:rFonts w:ascii="Times New Roman" w:eastAsia="Times New Roman" w:hAnsi="Times New Roman" w:cs="Times New Roman"/>
-          <w:sz w:val="24"/>
-          <w:szCs w:val="24"/>
-        </w:rPr>
-      </w:pPr>
-      <w:hyperlink r:id="rId7" w:history="1">
-        <w:r>
-          <w:rPr>
-            <w:rStyle w:val="Hyperlink"/>
-            <w:rFonts w:eastAsia="Times New Roman"/>
-          </w:rPr>
-          <w:t>https://www.frontiersin.org/articles/10.3389/fpsyt.2016.00209/full</w:t>
-        </w:r>
-      </w:hyperlink>
-      <w:r>
         <w:rPr>
           <w:rFonts w:eastAsia="Times New Roman"/>
           <w:color w:val="000000"/>
         </w:rPr>
-        <w:t xml:space="preserve"> - serious games and mental health -segue </w:t>
-      </w:r>
+      </w:pPr>
+      <w:r>
+        <w:rPr>
+          <w:rFonts w:eastAsia="Times New Roman"/>
+          <w:color w:val="000000"/>
+        </w:rPr>
+        <w:t xml:space="preserve">The design of serious games specifically to improve mental health has also proven successful. A meta-analysis of </w:t>
+      </w:r>
+      <w:r>
+        <w:rPr>
+          <w:rFonts w:eastAsia="Times New Roman"/>
+          <w:color w:val="000000"/>
+        </w:rPr>
+        <w:t xml:space="preserve">ten studies into serious games for mental health suggested that they can be effective for reducing disorder-related symptoms in patients </w:t>
+      </w:r>
+      <w:sdt>
+        <w:sdtPr>
+          <w:rPr>
+            <w:rFonts w:eastAsia="Times New Roman"/>
+            <w:color w:val="000000"/>
+          </w:rPr>
+          <w:id w:val="2079554457"/>
+          <w:citation/>
+        </w:sdtPr>
+        <w:sdtContent>
+          <w:r>
+            <w:rPr>
+              <w:rFonts w:eastAsia="Times New Roman"/>
+              <w:color w:val="000000"/>
+            </w:rPr>
+            <w:fldChar w:fldCharType="begin"/>
+          </w:r>
+          <w:r>
+            <w:rPr>
+              <w:rFonts w:eastAsia="Times New Roman"/>
+              <w:color w:val="000000"/>
+            </w:rPr>
+            <w:instrText xml:space="preserve"> CITATION Lau17 \l 2057 </w:instrText>
+          </w:r>
+          <w:r>
+            <w:rPr>
+              <w:rFonts w:eastAsia="Times New Roman"/>
+              <w:color w:val="000000"/>
+            </w:rPr>
+            <w:fldChar w:fldCharType="separate"/>
+          </w:r>
+          <w:r>
+            <w:rPr>
+              <w:rFonts w:eastAsia="Times New Roman"/>
+              <w:noProof/>
+              <w:color w:val="000000"/>
+            </w:rPr>
+            <w:t>(Lau, et al., 2017)</w:t>
+          </w:r>
+          <w:r>
+            <w:rPr>
+              <w:rFonts w:eastAsia="Times New Roman"/>
+              <w:color w:val="000000"/>
+            </w:rPr>
+            <w:fldChar w:fldCharType="end"/>
+          </w:r>
+        </w:sdtContent>
+      </w:sdt>
+      <w:r>
+        <w:rPr>
+          <w:rFonts w:eastAsia="Times New Roman"/>
+          <w:color w:val="000000"/>
+        </w:rPr>
+        <w:t xml:space="preserve">. </w:t>
+      </w:r>
+    </w:p>
+    <w:p>
+      <w:pPr>
+        <w:spacing w:line="240" w:lineRule="auto"/>
+        <w:rPr>
+          <w:rFonts w:eastAsia="Times New Roman"/>
+          <w:color w:val="000000"/>
+        </w:rPr>
+      </w:pPr>
     </w:p>
     <w:p/>
     <w:p>
-      <w:r>
-        <w:t>mental health and games in general</w:t>
-      </w:r>
-    </w:p>
-    <w:p/>
-    <w:p>
-      <w:r>
-        <w:t>games for wellbeing</w:t>
-      </w:r>
-    </w:p>
-    <w:p/>
-    <w:p>
       <w:pPr>
         <w:pStyle w:val="Heading3"/>
       </w:pPr>
-      <w:r>
+      <w:bookmarkStart w:id="16" w:name="_Toc125362760"/>
+      <w:r>
+        <w:lastRenderedPageBreak/>
         <w:t xml:space="preserve">2.2 </w:t>
       </w:r>
-      <w:commentRangeStart w:id="15"/>
+      <w:commentRangeStart w:id="17"/>
       <w:r>
         <w:t>Objectives</w:t>
       </w:r>
-      <w:commentRangeEnd w:id="15"/>
+      <w:commentRangeEnd w:id="17"/>
       <w:r>
         <w:rPr>
           <w:rStyle w:val="CommentReference"/>
         </w:rPr>
-        <w:commentReference w:id="15"/>
-      </w:r>
+        <w:commentReference w:id="17"/>
+      </w:r>
+      <w:bookmarkEnd w:id="16"/>
     </w:p>
     <w:p>
       <w:pPr>
@@ -1241,7 +1959,6 @@
           <w:rStyle w:val="hgkelc"/>
           <w:lang w:val="en"/>
         </w:rPr>
-        <w:lastRenderedPageBreak/>
         <w:t xml:space="preserve">To better understand this objective and stay on task throughout development, it has been broken down into smaller, measurable objectives as follows. </w:t>
       </w:r>
     </w:p>
@@ -1332,9 +2049,11 @@
       <w:pPr>
         <w:pStyle w:val="Heading3"/>
       </w:pPr>
+      <w:bookmarkStart w:id="18" w:name="_Toc125362761"/>
       <w:r>
         <w:t>2.3 Deliverables</w:t>
       </w:r>
+      <w:bookmarkEnd w:id="18"/>
     </w:p>
     <w:p>
       <w:r>
@@ -1364,82 +2083,373 @@
       <w:pPr>
         <w:pStyle w:val="Heading2"/>
       </w:pPr>
-      <w:bookmarkStart w:id="16" w:name="_86rwukd9s74y" w:colFirst="0" w:colLast="0"/>
-      <w:bookmarkEnd w:id="16"/>
+      <w:bookmarkStart w:id="19" w:name="_Toc125362762"/>
+      <w:r>
+        <w:t>3 - Literature review</w:t>
+      </w:r>
+      <w:bookmarkEnd w:id="19"/>
+    </w:p>
+    <w:p>
+      <w:r>
+        <w:t>Serious Games Conceptual Framework</w:t>
+      </w:r>
+    </w:p>
+    <w:p>
+      <w:pPr>
+        <w:pStyle w:val="Heading2"/>
+      </w:pPr>
+      <w:bookmarkStart w:id="20" w:name="_Toc125362763"/>
+      <w:r>
+        <w:t>4 - Method of approach</w:t>
+      </w:r>
+      <w:bookmarkEnd w:id="20"/>
+    </w:p>
+    <w:p>
+      <w:pPr>
+        <w:pStyle w:val="Heading3"/>
+      </w:pPr>
+      <w:r>
+        <w:t>4.1 Tools</w:t>
+      </w:r>
+    </w:p>
+    <w:p>
+      <w:pPr>
+        <w:pStyle w:val="ListParagraph"/>
+        <w:numPr>
+          <w:ilvl w:val="0"/>
+          <w:numId w:val="2"/>
+        </w:numPr>
+      </w:pPr>
+      <w:r>
+        <w:t>Asset creation</w:t>
+      </w:r>
+    </w:p>
+    <w:p>
+      <w:pPr>
+        <w:pStyle w:val="ListParagraph"/>
+        <w:numPr>
+          <w:ilvl w:val="1"/>
+          <w:numId w:val="2"/>
+        </w:numPr>
+      </w:pPr>
+      <w:r>
+        <w:t>Photoshop</w:t>
+      </w:r>
+    </w:p>
+    <w:p>
+      <w:pPr>
+        <w:pStyle w:val="ListParagraph"/>
+        <w:numPr>
+          <w:ilvl w:val="1"/>
+          <w:numId w:val="2"/>
+        </w:numPr>
+      </w:pPr>
+      <w:proofErr w:type="spellStart"/>
       <w:r>
         <w:lastRenderedPageBreak/>
-        <w:t>3 - Literature review (if applicable.  Most usually found in a research project)</w:t>
+        <w:t>Calligraphr</w:t>
+      </w:r>
+      <w:proofErr w:type="spellEnd"/>
+    </w:p>
+    <w:p>
+      <w:pPr>
+        <w:pStyle w:val="ListParagraph"/>
+        <w:numPr>
+          <w:ilvl w:val="1"/>
+          <w:numId w:val="2"/>
+        </w:numPr>
+      </w:pPr>
+      <w:r>
+        <w:t>Audacity</w:t>
+      </w:r>
+    </w:p>
+    <w:p>
+      <w:pPr>
+        <w:pStyle w:val="ListParagraph"/>
+        <w:numPr>
+          <w:ilvl w:val="0"/>
+          <w:numId w:val="2"/>
+        </w:numPr>
+      </w:pPr>
+      <w:r>
+        <w:t>Development</w:t>
+      </w:r>
+    </w:p>
+    <w:p>
+      <w:pPr>
+        <w:pStyle w:val="ListParagraph"/>
+        <w:numPr>
+          <w:ilvl w:val="1"/>
+          <w:numId w:val="2"/>
+        </w:numPr>
+      </w:pPr>
+      <w:r>
+        <w:t>Unity</w:t>
+      </w:r>
+    </w:p>
+    <w:p>
+      <w:pPr>
+        <w:pStyle w:val="ListParagraph"/>
+        <w:numPr>
+          <w:ilvl w:val="1"/>
+          <w:numId w:val="2"/>
+        </w:numPr>
+      </w:pPr>
+      <w:r>
+        <w:t>Visual Studio for Unity</w:t>
+      </w:r>
+    </w:p>
+    <w:p>
+      <w:pPr>
+        <w:pStyle w:val="ListParagraph"/>
+        <w:numPr>
+          <w:ilvl w:val="1"/>
+          <w:numId w:val="2"/>
+        </w:numPr>
+      </w:pPr>
+      <w:proofErr w:type="spellStart"/>
+      <w:r>
+        <w:t>YarnSpinner</w:t>
+      </w:r>
+      <w:proofErr w:type="spellEnd"/>
+    </w:p>
+    <w:p>
+      <w:pPr>
+        <w:pStyle w:val="ListParagraph"/>
+        <w:numPr>
+          <w:ilvl w:val="0"/>
+          <w:numId w:val="2"/>
+        </w:numPr>
+      </w:pPr>
+      <w:r>
+        <w:t>Project management</w:t>
+      </w:r>
+    </w:p>
+    <w:p>
+      <w:pPr>
+        <w:pStyle w:val="ListParagraph"/>
+        <w:numPr>
+          <w:ilvl w:val="1"/>
+          <w:numId w:val="2"/>
+        </w:numPr>
+      </w:pPr>
+      <w:r>
+        <w:t>Google sheets</w:t>
+      </w:r>
+    </w:p>
+    <w:p>
+      <w:pPr>
+        <w:pStyle w:val="ListParagraph"/>
+        <w:numPr>
+          <w:ilvl w:val="1"/>
+          <w:numId w:val="2"/>
+        </w:numPr>
+      </w:pPr>
+      <w:proofErr w:type="spellStart"/>
+      <w:r>
+        <w:t>Github</w:t>
+      </w:r>
+      <w:proofErr w:type="spellEnd"/>
+    </w:p>
+    <w:p>
+      <w:pPr>
+        <w:pStyle w:val="ListParagraph"/>
+        <w:numPr>
+          <w:ilvl w:val="1"/>
+          <w:numId w:val="2"/>
+        </w:numPr>
+      </w:pPr>
+      <w:r>
+        <w:t>Trello</w:t>
+      </w:r>
+    </w:p>
+    <w:p>
+      <w:pPr>
+        <w:pStyle w:val="Heading3"/>
+      </w:pPr>
+      <w:r>
+        <w:t>4.2 Technical implementation</w:t>
+      </w:r>
+    </w:p>
+    <w:p>
+      <w:pPr>
+        <w:pStyle w:val="ListParagraph"/>
+        <w:numPr>
+          <w:ilvl w:val="0"/>
+          <w:numId w:val="3"/>
+        </w:numPr>
+      </w:pPr>
+      <w:r>
+        <w:t>Dialogue system</w:t>
+      </w:r>
+    </w:p>
+    <w:p>
+      <w:pPr>
+        <w:pStyle w:val="ListParagraph"/>
+        <w:numPr>
+          <w:ilvl w:val="0"/>
+          <w:numId w:val="3"/>
+        </w:numPr>
+      </w:pPr>
+      <w:r>
+        <w:t>New input system</w:t>
+      </w:r>
+    </w:p>
+    <w:p>
+      <w:pPr>
+        <w:pStyle w:val="ListParagraph"/>
+        <w:numPr>
+          <w:ilvl w:val="0"/>
+          <w:numId w:val="3"/>
+        </w:numPr>
+      </w:pPr>
+      <w:r>
+        <w:t>Algorithm to use and write about</w:t>
+      </w:r>
+    </w:p>
+    <w:p>
+      <w:pPr>
+        <w:pStyle w:val="Heading3"/>
+      </w:pPr>
+      <w:r>
+        <w:t>4.</w:t>
+      </w:r>
+      <w:r>
+        <w:t>3</w:t>
+      </w:r>
+      <w:r>
+        <w:t xml:space="preserve"> Project Management</w:t>
+      </w:r>
+    </w:p>
+    <w:p>
+      <w:pPr>
+        <w:pStyle w:val="ListParagraph"/>
+        <w:numPr>
+          <w:ilvl w:val="0"/>
+          <w:numId w:val="4"/>
+        </w:numPr>
+      </w:pPr>
+      <w:r>
+        <w:t>Recap tools</w:t>
+      </w:r>
+    </w:p>
+    <w:p>
+      <w:pPr>
+        <w:pStyle w:val="ListParagraph"/>
+        <w:numPr>
+          <w:ilvl w:val="0"/>
+          <w:numId w:val="4"/>
+        </w:numPr>
+      </w:pPr>
+      <w:r>
+        <w:t>Sprint process</w:t>
+      </w:r>
+    </w:p>
+    <w:p>
+      <w:pPr>
+        <w:pStyle w:val="ListParagraph"/>
+        <w:numPr>
+          <w:ilvl w:val="0"/>
+          <w:numId w:val="4"/>
+        </w:numPr>
+      </w:pPr>
+      <w:r>
+        <w:t xml:space="preserve">Artifacts at end of project </w:t>
+      </w:r>
+      <w:proofErr w:type="spellStart"/>
+      <w:r>
+        <w:t>eg</w:t>
+      </w:r>
+      <w:proofErr w:type="spellEnd"/>
+      <w:r>
+        <w:t xml:space="preserve"> charts</w:t>
+      </w:r>
+    </w:p>
+    <w:p>
+      <w:pPr>
+        <w:pStyle w:val="Heading3"/>
+      </w:pPr>
+      <w:r>
+        <w:t>4.</w:t>
+      </w:r>
+      <w:r>
+        <w:t>4</w:t>
+      </w:r>
+      <w:r>
+        <w:t xml:space="preserve"> Data collection procedures</w:t>
+      </w:r>
+    </w:p>
+    <w:p>
+      <w:pPr>
+        <w:pStyle w:val="ListParagraph"/>
+        <w:numPr>
+          <w:ilvl w:val="0"/>
+          <w:numId w:val="5"/>
+        </w:numPr>
+      </w:pPr>
+      <w:r>
+        <w:t xml:space="preserve">Identify how many data collection sessions, how they run, how they are used. </w:t>
       </w:r>
     </w:p>
     <w:p>
       <w:pPr>
         <w:pStyle w:val="Heading2"/>
       </w:pPr>
-      <w:bookmarkStart w:id="17" w:name="_mq9zaz4fpt" w:colFirst="0" w:colLast="0"/>
-      <w:bookmarkEnd w:id="17"/>
-      <w:r>
-        <w:t>4 - Method of approach (or Methodology if a research project)</w:t>
-      </w:r>
+      <w:bookmarkStart w:id="21" w:name="_Toc125362764"/>
+      <w:r>
+        <w:t>5 - Legal, social, ethical and professional issues</w:t>
+      </w:r>
+      <w:bookmarkEnd w:id="21"/>
     </w:p>
     <w:p>
       <w:pPr>
         <w:pStyle w:val="Heading2"/>
       </w:pPr>
-      <w:bookmarkStart w:id="18" w:name="_r65fkzibvyr8" w:colFirst="0" w:colLast="0"/>
-      <w:bookmarkEnd w:id="18"/>
-      <w:r>
-        <w:t>5 - Legal, social, ethical and professional issues</w:t>
-      </w:r>
+      <w:bookmarkStart w:id="22" w:name="_Toc125362765"/>
+      <w:r>
+        <w:t>6 - Project management</w:t>
+      </w:r>
+      <w:bookmarkEnd w:id="22"/>
     </w:p>
     <w:p>
       <w:pPr>
         <w:pStyle w:val="Heading2"/>
       </w:pPr>
-      <w:bookmarkStart w:id="19" w:name="_8yxmwh6lehc7" w:colFirst="0" w:colLast="0"/>
-      <w:bookmarkEnd w:id="19"/>
-      <w:r>
-        <w:t>6 - Project management</w:t>
-      </w:r>
+      <w:bookmarkStart w:id="23" w:name="_Toc125362766"/>
+      <w:r>
+        <w:t>7 - End-project report</w:t>
+      </w:r>
+      <w:bookmarkEnd w:id="23"/>
     </w:p>
     <w:p>
       <w:pPr>
         <w:pStyle w:val="Heading2"/>
       </w:pPr>
-      <w:bookmarkStart w:id="20" w:name="_7we4cow3844u" w:colFirst="0" w:colLast="0"/>
-      <w:bookmarkEnd w:id="20"/>
-      <w:r>
-        <w:t>7 - End-project report</w:t>
-      </w:r>
+      <w:bookmarkStart w:id="24" w:name="_Toc125362767"/>
+      <w:r>
+        <w:t>8 - Project reflections</w:t>
+      </w:r>
+      <w:bookmarkEnd w:id="24"/>
     </w:p>
     <w:p>
       <w:pPr>
         <w:pStyle w:val="Heading2"/>
       </w:pPr>
-      <w:bookmarkStart w:id="21" w:name="_qsyonmj6g3ra" w:colFirst="0" w:colLast="0"/>
-      <w:bookmarkEnd w:id="21"/>
-      <w:r>
-        <w:t>8 - Project reflections</w:t>
-      </w:r>
+      <w:bookmarkStart w:id="25" w:name="_Toc125362768"/>
+      <w:r>
+        <w:t>9 - Conclusions</w:t>
+      </w:r>
+      <w:bookmarkEnd w:id="25"/>
     </w:p>
     <w:p>
       <w:pPr>
         <w:pStyle w:val="Heading2"/>
       </w:pPr>
-      <w:bookmarkStart w:id="22" w:name="_hmz0n4okuv35" w:colFirst="0" w:colLast="0"/>
-      <w:bookmarkEnd w:id="22"/>
-      <w:r>
-        <w:t>9 - Conclusions</w:t>
-      </w:r>
-    </w:p>
-    <w:p>
-      <w:pPr>
-        <w:pStyle w:val="Heading2"/>
-      </w:pPr>
-      <w:bookmarkStart w:id="23" w:name="_el9c9jk0diqv" w:colFirst="0" w:colLast="0"/>
-      <w:bookmarkEnd w:id="23"/>
+      <w:bookmarkStart w:id="26" w:name="_Toc125362769"/>
       <w:r>
         <w:t>Reference list and bibliography</w:t>
       </w:r>
+      <w:bookmarkEnd w:id="26"/>
     </w:p>
     <w:p/>
     <w:sectPr>
@@ -1457,7 +2467,7 @@
 
 <file path=word/comments.xml><?xml version="1.0" encoding="utf-8"?>
 <w:comments xmlns:wpc="http://schemas.microsoft.com/office/word/2010/wordprocessingCanvas" xmlns:cx="http://schemas.microsoft.com/office/drawing/2014/chartex" xmlns:cx1="http://schemas.microsoft.com/office/drawing/2015/9/8/chartex" xmlns:cx2="http://schemas.microsoft.com/office/drawing/2015/10/21/chartex" xmlns:cx3="http://schemas.microsoft.com/office/drawing/2016/5/9/chartex" xmlns:cx4="http://schemas.microsoft.com/office/drawing/2016/5/10/chartex" xmlns:cx5="http://schemas.microsoft.com/office/drawing/2016/5/11/chartex" xmlns:cx6="http://schemas.microsoft.com/office/drawing/2016/5/12/chartex" xmlns:cx7="http://schemas.microsoft.com/office/drawing/2016/5/13/chartex" xmlns:cx8="http://schemas.microsoft.com/office/drawing/2016/5/14/chartex" xmlns:mc="http://schemas.openxmlformats.org/markup-compatibility/2006" xmlns:aink="http://schemas.microsoft.com/office/drawing/2016/ink" xmlns:am3d="http://schemas.microsoft.com/office/drawing/2017/model3d" xmlns:o="urn:schemas-microsoft-com:office:office" xmlns:oel="http://schemas.microsoft.com/office/2019/extlst" xmlns:r="http://schemas.openxmlformats.org/officeDocument/2006/relationships" xmlns:m="http://schemas.openxmlformats.org/officeDocument/2006/math" xmlns:v="urn:schemas-microsoft-com:vml" xmlns:wp14="http://schemas.microsoft.com/office/word/2010/wordprocessingDrawing" xmlns:wp="http://schemas.openxmlformats.org/drawingml/2006/wordprocessingDrawing" xmlns:w10="urn:schemas-microsoft-com:office:word" xmlns:w="http://schemas.openxmlformats.org/wordprocessingml/2006/main" xmlns:w14="http://schemas.microsoft.com/office/word/2010/wordml" xmlns:w15="http://schemas.microsoft.com/office/word/2012/wordml" xmlns:w16cex="http://schemas.microsoft.com/office/word/2018/wordml/cex" xmlns:w16cid="http://schemas.microsoft.com/office/word/2016/wordml/cid" xmlns:w16="http://schemas.microsoft.com/office/word/2018/wordml" xmlns:w16sdtdh="http://schemas.microsoft.com/office/word/2020/wordml/sdtdatahash" xmlns:w16se="http://schemas.microsoft.com/office/word/2015/wordml/symex" xmlns:wpg="http://schemas.microsoft.com/office/word/2010/wordprocessingGroup" xmlns:wpi="http://schemas.microsoft.com/office/word/2010/wordprocessingInk" xmlns:wne="http://schemas.microsoft.com/office/word/2006/wordml" xmlns:wps="http://schemas.microsoft.com/office/word/2010/wordprocessingShape" mc:Ignorable="w14 w15 w16se w16cid w16 w16cex w16sdtdh wp14">
-  <w:comment w:id="15" w:author="Josie Wood" w:date="2023-01-20T20:02:00Z" w:initials="JW">
+  <w:comment w:id="17" w:author="Josie Wood" w:date="2023-01-20T20:02:00Z" w:initials="JW">
     <w:p>
       <w:pPr>
         <w:pStyle w:val="CommentText"/>
@@ -1589,6 +2599,232 @@
 <file path=word/numbering.xml><?xml version="1.0" encoding="utf-8"?>
 <w:numbering xmlns:wpc="http://schemas.microsoft.com/office/word/2010/wordprocessingCanvas" xmlns:cx="http://schemas.microsoft.com/office/drawing/2014/chartex" xmlns:cx1="http://schemas.microsoft.com/office/drawing/2015/9/8/chartex" xmlns:cx2="http://schemas.microsoft.com/office/drawing/2015/10/21/chartex" xmlns:cx3="http://schemas.microsoft.com/office/drawing/2016/5/9/chartex" xmlns:cx4="http://schemas.microsoft.com/office/drawing/2016/5/10/chartex" xmlns:cx5="http://schemas.microsoft.com/office/drawing/2016/5/11/chartex" xmlns:cx6="http://schemas.microsoft.com/office/drawing/2016/5/12/chartex" xmlns:cx7="http://schemas.microsoft.com/office/drawing/2016/5/13/chartex" xmlns:cx8="http://schemas.microsoft.com/office/drawing/2016/5/14/chartex" xmlns:mc="http://schemas.openxmlformats.org/markup-compatibility/2006" xmlns:aink="http://schemas.microsoft.com/office/drawing/2016/ink" xmlns:am3d="http://schemas.microsoft.com/office/drawing/2017/model3d" xmlns:o="urn:schemas-microsoft-com:office:office" xmlns:oel="http://schemas.microsoft.com/office/2019/extlst" xmlns:r="http://schemas.openxmlformats.org/officeDocument/2006/relationships" xmlns:m="http://schemas.openxmlformats.org/officeDocument/2006/math" xmlns:v="urn:schemas-microsoft-com:vml" xmlns:wp14="http://schemas.microsoft.com/office/word/2010/wordprocessingDrawing" xmlns:wp="http://schemas.openxmlformats.org/drawingml/2006/wordprocessingDrawing" xmlns:w10="urn:schemas-microsoft-com:office:word" xmlns:w="http://schemas.openxmlformats.org/wordprocessingml/2006/main" xmlns:w14="http://schemas.microsoft.com/office/word/2010/wordml" xmlns:w15="http://schemas.microsoft.com/office/word/2012/wordml" xmlns:w16cex="http://schemas.microsoft.com/office/word/2018/wordml/cex" xmlns:w16cid="http://schemas.microsoft.com/office/word/2016/wordml/cid" xmlns:w16="http://schemas.microsoft.com/office/word/2018/wordml" xmlns:w16sdtdh="http://schemas.microsoft.com/office/word/2020/wordml/sdtdatahash" xmlns:w16se="http://schemas.microsoft.com/office/word/2015/wordml/symex" xmlns:wpg="http://schemas.microsoft.com/office/word/2010/wordprocessingGroup" xmlns:wpi="http://schemas.microsoft.com/office/word/2010/wordprocessingInk" xmlns:wne="http://schemas.microsoft.com/office/word/2006/wordml" xmlns:wps="http://schemas.microsoft.com/office/word/2010/wordprocessingShape" mc:Ignorable="w14 w15 w16se w16cid w16 w16cex w16sdtdh wp14">
   <w:abstractNum w:abstractNumId="0" w15:restartNumberingAfterBreak="0">
+    <w:nsid w:val="15CF6353"/>
+    <w:multiLevelType w:val="hybridMultilevel"/>
+    <w:tmpl w:val="8410DD50"/>
+    <w:lvl w:ilvl="0" w:tplc="08090001">
+      <w:start w:val="1"/>
+      <w:numFmt w:val="bullet"/>
+      <w:lvlText w:val=""/>
+      <w:lvlJc w:val="left"/>
+      <w:pPr>
+        <w:ind w:left="720" w:hanging="360"/>
+      </w:pPr>
+      <w:rPr>
+        <w:rFonts w:ascii="Symbol" w:hAnsi="Symbol" w:hint="default"/>
+      </w:rPr>
+    </w:lvl>
+    <w:lvl w:ilvl="1" w:tplc="08090003" w:tentative="1">
+      <w:start w:val="1"/>
+      <w:numFmt w:val="bullet"/>
+      <w:lvlText w:val="o"/>
+      <w:lvlJc w:val="left"/>
+      <w:pPr>
+        <w:ind w:left="1440" w:hanging="360"/>
+      </w:pPr>
+      <w:rPr>
+        <w:rFonts w:ascii="Courier New" w:hAnsi="Courier New" w:cs="Courier New" w:hint="default"/>
+      </w:rPr>
+    </w:lvl>
+    <w:lvl w:ilvl="2" w:tplc="08090005" w:tentative="1">
+      <w:start w:val="1"/>
+      <w:numFmt w:val="bullet"/>
+      <w:lvlText w:val=""/>
+      <w:lvlJc w:val="left"/>
+      <w:pPr>
+        <w:ind w:left="2160" w:hanging="360"/>
+      </w:pPr>
+      <w:rPr>
+        <w:rFonts w:ascii="Wingdings" w:hAnsi="Wingdings" w:hint="default"/>
+      </w:rPr>
+    </w:lvl>
+    <w:lvl w:ilvl="3" w:tplc="08090001" w:tentative="1">
+      <w:start w:val="1"/>
+      <w:numFmt w:val="bullet"/>
+      <w:lvlText w:val=""/>
+      <w:lvlJc w:val="left"/>
+      <w:pPr>
+        <w:ind w:left="2880" w:hanging="360"/>
+      </w:pPr>
+      <w:rPr>
+        <w:rFonts w:ascii="Symbol" w:hAnsi="Symbol" w:hint="default"/>
+      </w:rPr>
+    </w:lvl>
+    <w:lvl w:ilvl="4" w:tplc="08090003" w:tentative="1">
+      <w:start w:val="1"/>
+      <w:numFmt w:val="bullet"/>
+      <w:lvlText w:val="o"/>
+      <w:lvlJc w:val="left"/>
+      <w:pPr>
+        <w:ind w:left="3600" w:hanging="360"/>
+      </w:pPr>
+      <w:rPr>
+        <w:rFonts w:ascii="Courier New" w:hAnsi="Courier New" w:cs="Courier New" w:hint="default"/>
+      </w:rPr>
+    </w:lvl>
+    <w:lvl w:ilvl="5" w:tplc="08090005" w:tentative="1">
+      <w:start w:val="1"/>
+      <w:numFmt w:val="bullet"/>
+      <w:lvlText w:val=""/>
+      <w:lvlJc w:val="left"/>
+      <w:pPr>
+        <w:ind w:left="4320" w:hanging="360"/>
+      </w:pPr>
+      <w:rPr>
+        <w:rFonts w:ascii="Wingdings" w:hAnsi="Wingdings" w:hint="default"/>
+      </w:rPr>
+    </w:lvl>
+    <w:lvl w:ilvl="6" w:tplc="08090001" w:tentative="1">
+      <w:start w:val="1"/>
+      <w:numFmt w:val="bullet"/>
+      <w:lvlText w:val=""/>
+      <w:lvlJc w:val="left"/>
+      <w:pPr>
+        <w:ind w:left="5040" w:hanging="360"/>
+      </w:pPr>
+      <w:rPr>
+        <w:rFonts w:ascii="Symbol" w:hAnsi="Symbol" w:hint="default"/>
+      </w:rPr>
+    </w:lvl>
+    <w:lvl w:ilvl="7" w:tplc="08090003" w:tentative="1">
+      <w:start w:val="1"/>
+      <w:numFmt w:val="bullet"/>
+      <w:lvlText w:val="o"/>
+      <w:lvlJc w:val="left"/>
+      <w:pPr>
+        <w:ind w:left="5760" w:hanging="360"/>
+      </w:pPr>
+      <w:rPr>
+        <w:rFonts w:ascii="Courier New" w:hAnsi="Courier New" w:cs="Courier New" w:hint="default"/>
+      </w:rPr>
+    </w:lvl>
+    <w:lvl w:ilvl="8" w:tplc="08090005" w:tentative="1">
+      <w:start w:val="1"/>
+      <w:numFmt w:val="bullet"/>
+      <w:lvlText w:val=""/>
+      <w:lvlJc w:val="left"/>
+      <w:pPr>
+        <w:ind w:left="6480" w:hanging="360"/>
+      </w:pPr>
+      <w:rPr>
+        <w:rFonts w:ascii="Wingdings" w:hAnsi="Wingdings" w:hint="default"/>
+      </w:rPr>
+    </w:lvl>
+  </w:abstractNum>
+  <w:abstractNum w:abstractNumId="1" w15:restartNumberingAfterBreak="0">
+    <w:nsid w:val="24045785"/>
+    <w:multiLevelType w:val="hybridMultilevel"/>
+    <w:tmpl w:val="B4DAB4E2"/>
+    <w:lvl w:ilvl="0" w:tplc="08090001">
+      <w:start w:val="1"/>
+      <w:numFmt w:val="bullet"/>
+      <w:lvlText w:val=""/>
+      <w:lvlJc w:val="left"/>
+      <w:pPr>
+        <w:ind w:left="720" w:hanging="360"/>
+      </w:pPr>
+      <w:rPr>
+        <w:rFonts w:ascii="Symbol" w:hAnsi="Symbol" w:hint="default"/>
+      </w:rPr>
+    </w:lvl>
+    <w:lvl w:ilvl="1" w:tplc="08090003" w:tentative="1">
+      <w:start w:val="1"/>
+      <w:numFmt w:val="bullet"/>
+      <w:lvlText w:val="o"/>
+      <w:lvlJc w:val="left"/>
+      <w:pPr>
+        <w:ind w:left="1440" w:hanging="360"/>
+      </w:pPr>
+      <w:rPr>
+        <w:rFonts w:ascii="Courier New" w:hAnsi="Courier New" w:cs="Courier New" w:hint="default"/>
+      </w:rPr>
+    </w:lvl>
+    <w:lvl w:ilvl="2" w:tplc="08090005" w:tentative="1">
+      <w:start w:val="1"/>
+      <w:numFmt w:val="bullet"/>
+      <w:lvlText w:val=""/>
+      <w:lvlJc w:val="left"/>
+      <w:pPr>
+        <w:ind w:left="2160" w:hanging="360"/>
+      </w:pPr>
+      <w:rPr>
+        <w:rFonts w:ascii="Wingdings" w:hAnsi="Wingdings" w:hint="default"/>
+      </w:rPr>
+    </w:lvl>
+    <w:lvl w:ilvl="3" w:tplc="08090001" w:tentative="1">
+      <w:start w:val="1"/>
+      <w:numFmt w:val="bullet"/>
+      <w:lvlText w:val=""/>
+      <w:lvlJc w:val="left"/>
+      <w:pPr>
+        <w:ind w:left="2880" w:hanging="360"/>
+      </w:pPr>
+      <w:rPr>
+        <w:rFonts w:ascii="Symbol" w:hAnsi="Symbol" w:hint="default"/>
+      </w:rPr>
+    </w:lvl>
+    <w:lvl w:ilvl="4" w:tplc="08090003" w:tentative="1">
+      <w:start w:val="1"/>
+      <w:numFmt w:val="bullet"/>
+      <w:lvlText w:val="o"/>
+      <w:lvlJc w:val="left"/>
+      <w:pPr>
+        <w:ind w:left="3600" w:hanging="360"/>
+      </w:pPr>
+      <w:rPr>
+        <w:rFonts w:ascii="Courier New" w:hAnsi="Courier New" w:cs="Courier New" w:hint="default"/>
+      </w:rPr>
+    </w:lvl>
+    <w:lvl w:ilvl="5" w:tplc="08090005" w:tentative="1">
+      <w:start w:val="1"/>
+      <w:numFmt w:val="bullet"/>
+      <w:lvlText w:val=""/>
+      <w:lvlJc w:val="left"/>
+      <w:pPr>
+        <w:ind w:left="4320" w:hanging="360"/>
+      </w:pPr>
+      <w:rPr>
+        <w:rFonts w:ascii="Wingdings" w:hAnsi="Wingdings" w:hint="default"/>
+      </w:rPr>
+    </w:lvl>
+    <w:lvl w:ilvl="6" w:tplc="08090001" w:tentative="1">
+      <w:start w:val="1"/>
+      <w:numFmt w:val="bullet"/>
+      <w:lvlText w:val=""/>
+      <w:lvlJc w:val="left"/>
+      <w:pPr>
+        <w:ind w:left="5040" w:hanging="360"/>
+      </w:pPr>
+      <w:rPr>
+        <w:rFonts w:ascii="Symbol" w:hAnsi="Symbol" w:hint="default"/>
+      </w:rPr>
+    </w:lvl>
+    <w:lvl w:ilvl="7" w:tplc="08090003" w:tentative="1">
+      <w:start w:val="1"/>
+      <w:numFmt w:val="bullet"/>
+      <w:lvlText w:val="o"/>
+      <w:lvlJc w:val="left"/>
+      <w:pPr>
+        <w:ind w:left="5760" w:hanging="360"/>
+      </w:pPr>
+      <w:rPr>
+        <w:rFonts w:ascii="Courier New" w:hAnsi="Courier New" w:cs="Courier New" w:hint="default"/>
+      </w:rPr>
+    </w:lvl>
+    <w:lvl w:ilvl="8" w:tplc="08090005" w:tentative="1">
+      <w:start w:val="1"/>
+      <w:numFmt w:val="bullet"/>
+      <w:lvlText w:val=""/>
+      <w:lvlJc w:val="left"/>
+      <w:pPr>
+        <w:ind w:left="6480" w:hanging="360"/>
+      </w:pPr>
+      <w:rPr>
+        <w:rFonts w:ascii="Wingdings" w:hAnsi="Wingdings" w:hint="default"/>
+      </w:rPr>
+    </w:lvl>
+  </w:abstractNum>
+  <w:abstractNum w:abstractNumId="2" w15:restartNumberingAfterBreak="0">
     <w:nsid w:val="3B6438E6"/>
     <w:multiLevelType w:val="hybridMultilevel"/>
     <w:tmpl w:val="081A36FE"/>
@@ -1701,7 +2937,245 @@
       </w:rPr>
     </w:lvl>
   </w:abstractNum>
+  <w:abstractNum w:abstractNumId="3" w15:restartNumberingAfterBreak="0">
+    <w:nsid w:val="57496698"/>
+    <w:multiLevelType w:val="hybridMultilevel"/>
+    <w:tmpl w:val="5B1A70EE"/>
+    <w:lvl w:ilvl="0" w:tplc="08090001">
+      <w:start w:val="1"/>
+      <w:numFmt w:val="bullet"/>
+      <w:lvlText w:val=""/>
+      <w:lvlJc w:val="left"/>
+      <w:pPr>
+        <w:ind w:left="720" w:hanging="360"/>
+      </w:pPr>
+      <w:rPr>
+        <w:rFonts w:ascii="Symbol" w:hAnsi="Symbol" w:hint="default"/>
+      </w:rPr>
+    </w:lvl>
+    <w:lvl w:ilvl="1" w:tplc="08090003">
+      <w:start w:val="1"/>
+      <w:numFmt w:val="bullet"/>
+      <w:lvlText w:val="o"/>
+      <w:lvlJc w:val="left"/>
+      <w:pPr>
+        <w:ind w:left="1440" w:hanging="360"/>
+      </w:pPr>
+      <w:rPr>
+        <w:rFonts w:ascii="Courier New" w:hAnsi="Courier New" w:cs="Courier New" w:hint="default"/>
+      </w:rPr>
+    </w:lvl>
+    <w:lvl w:ilvl="2" w:tplc="08090005" w:tentative="1">
+      <w:start w:val="1"/>
+      <w:numFmt w:val="bullet"/>
+      <w:lvlText w:val=""/>
+      <w:lvlJc w:val="left"/>
+      <w:pPr>
+        <w:ind w:left="2160" w:hanging="360"/>
+      </w:pPr>
+      <w:rPr>
+        <w:rFonts w:ascii="Wingdings" w:hAnsi="Wingdings" w:hint="default"/>
+      </w:rPr>
+    </w:lvl>
+    <w:lvl w:ilvl="3" w:tplc="08090001" w:tentative="1">
+      <w:start w:val="1"/>
+      <w:numFmt w:val="bullet"/>
+      <w:lvlText w:val=""/>
+      <w:lvlJc w:val="left"/>
+      <w:pPr>
+        <w:ind w:left="2880" w:hanging="360"/>
+      </w:pPr>
+      <w:rPr>
+        <w:rFonts w:ascii="Symbol" w:hAnsi="Symbol" w:hint="default"/>
+      </w:rPr>
+    </w:lvl>
+    <w:lvl w:ilvl="4" w:tplc="08090003" w:tentative="1">
+      <w:start w:val="1"/>
+      <w:numFmt w:val="bullet"/>
+      <w:lvlText w:val="o"/>
+      <w:lvlJc w:val="left"/>
+      <w:pPr>
+        <w:ind w:left="3600" w:hanging="360"/>
+      </w:pPr>
+      <w:rPr>
+        <w:rFonts w:ascii="Courier New" w:hAnsi="Courier New" w:cs="Courier New" w:hint="default"/>
+      </w:rPr>
+    </w:lvl>
+    <w:lvl w:ilvl="5" w:tplc="08090005" w:tentative="1">
+      <w:start w:val="1"/>
+      <w:numFmt w:val="bullet"/>
+      <w:lvlText w:val=""/>
+      <w:lvlJc w:val="left"/>
+      <w:pPr>
+        <w:ind w:left="4320" w:hanging="360"/>
+      </w:pPr>
+      <w:rPr>
+        <w:rFonts w:ascii="Wingdings" w:hAnsi="Wingdings" w:hint="default"/>
+      </w:rPr>
+    </w:lvl>
+    <w:lvl w:ilvl="6" w:tplc="08090001" w:tentative="1">
+      <w:start w:val="1"/>
+      <w:numFmt w:val="bullet"/>
+      <w:lvlText w:val=""/>
+      <w:lvlJc w:val="left"/>
+      <w:pPr>
+        <w:ind w:left="5040" w:hanging="360"/>
+      </w:pPr>
+      <w:rPr>
+        <w:rFonts w:ascii="Symbol" w:hAnsi="Symbol" w:hint="default"/>
+      </w:rPr>
+    </w:lvl>
+    <w:lvl w:ilvl="7" w:tplc="08090003" w:tentative="1">
+      <w:start w:val="1"/>
+      <w:numFmt w:val="bullet"/>
+      <w:lvlText w:val="o"/>
+      <w:lvlJc w:val="left"/>
+      <w:pPr>
+        <w:ind w:left="5760" w:hanging="360"/>
+      </w:pPr>
+      <w:rPr>
+        <w:rFonts w:ascii="Courier New" w:hAnsi="Courier New" w:cs="Courier New" w:hint="default"/>
+      </w:rPr>
+    </w:lvl>
+    <w:lvl w:ilvl="8" w:tplc="08090005" w:tentative="1">
+      <w:start w:val="1"/>
+      <w:numFmt w:val="bullet"/>
+      <w:lvlText w:val=""/>
+      <w:lvlJc w:val="left"/>
+      <w:pPr>
+        <w:ind w:left="6480" w:hanging="360"/>
+      </w:pPr>
+      <w:rPr>
+        <w:rFonts w:ascii="Wingdings" w:hAnsi="Wingdings" w:hint="default"/>
+      </w:rPr>
+    </w:lvl>
+  </w:abstractNum>
+  <w:abstractNum w:abstractNumId="4" w15:restartNumberingAfterBreak="0">
+    <w:nsid w:val="5F4346A7"/>
+    <w:multiLevelType w:val="hybridMultilevel"/>
+    <w:tmpl w:val="7ED8AB92"/>
+    <w:lvl w:ilvl="0" w:tplc="08090001">
+      <w:start w:val="1"/>
+      <w:numFmt w:val="bullet"/>
+      <w:lvlText w:val=""/>
+      <w:lvlJc w:val="left"/>
+      <w:pPr>
+        <w:ind w:left="720" w:hanging="360"/>
+      </w:pPr>
+      <w:rPr>
+        <w:rFonts w:ascii="Symbol" w:hAnsi="Symbol" w:hint="default"/>
+      </w:rPr>
+    </w:lvl>
+    <w:lvl w:ilvl="1" w:tplc="08090003" w:tentative="1">
+      <w:start w:val="1"/>
+      <w:numFmt w:val="bullet"/>
+      <w:lvlText w:val="o"/>
+      <w:lvlJc w:val="left"/>
+      <w:pPr>
+        <w:ind w:left="1440" w:hanging="360"/>
+      </w:pPr>
+      <w:rPr>
+        <w:rFonts w:ascii="Courier New" w:hAnsi="Courier New" w:cs="Courier New" w:hint="default"/>
+      </w:rPr>
+    </w:lvl>
+    <w:lvl w:ilvl="2" w:tplc="08090005" w:tentative="1">
+      <w:start w:val="1"/>
+      <w:numFmt w:val="bullet"/>
+      <w:lvlText w:val=""/>
+      <w:lvlJc w:val="left"/>
+      <w:pPr>
+        <w:ind w:left="2160" w:hanging="360"/>
+      </w:pPr>
+      <w:rPr>
+        <w:rFonts w:ascii="Wingdings" w:hAnsi="Wingdings" w:hint="default"/>
+      </w:rPr>
+    </w:lvl>
+    <w:lvl w:ilvl="3" w:tplc="08090001" w:tentative="1">
+      <w:start w:val="1"/>
+      <w:numFmt w:val="bullet"/>
+      <w:lvlText w:val=""/>
+      <w:lvlJc w:val="left"/>
+      <w:pPr>
+        <w:ind w:left="2880" w:hanging="360"/>
+      </w:pPr>
+      <w:rPr>
+        <w:rFonts w:ascii="Symbol" w:hAnsi="Symbol" w:hint="default"/>
+      </w:rPr>
+    </w:lvl>
+    <w:lvl w:ilvl="4" w:tplc="08090003" w:tentative="1">
+      <w:start w:val="1"/>
+      <w:numFmt w:val="bullet"/>
+      <w:lvlText w:val="o"/>
+      <w:lvlJc w:val="left"/>
+      <w:pPr>
+        <w:ind w:left="3600" w:hanging="360"/>
+      </w:pPr>
+      <w:rPr>
+        <w:rFonts w:ascii="Courier New" w:hAnsi="Courier New" w:cs="Courier New" w:hint="default"/>
+      </w:rPr>
+    </w:lvl>
+    <w:lvl w:ilvl="5" w:tplc="08090005" w:tentative="1">
+      <w:start w:val="1"/>
+      <w:numFmt w:val="bullet"/>
+      <w:lvlText w:val=""/>
+      <w:lvlJc w:val="left"/>
+      <w:pPr>
+        <w:ind w:left="4320" w:hanging="360"/>
+      </w:pPr>
+      <w:rPr>
+        <w:rFonts w:ascii="Wingdings" w:hAnsi="Wingdings" w:hint="default"/>
+      </w:rPr>
+    </w:lvl>
+    <w:lvl w:ilvl="6" w:tplc="08090001" w:tentative="1">
+      <w:start w:val="1"/>
+      <w:numFmt w:val="bullet"/>
+      <w:lvlText w:val=""/>
+      <w:lvlJc w:val="left"/>
+      <w:pPr>
+        <w:ind w:left="5040" w:hanging="360"/>
+      </w:pPr>
+      <w:rPr>
+        <w:rFonts w:ascii="Symbol" w:hAnsi="Symbol" w:hint="default"/>
+      </w:rPr>
+    </w:lvl>
+    <w:lvl w:ilvl="7" w:tplc="08090003" w:tentative="1">
+      <w:start w:val="1"/>
+      <w:numFmt w:val="bullet"/>
+      <w:lvlText w:val="o"/>
+      <w:lvlJc w:val="left"/>
+      <w:pPr>
+        <w:ind w:left="5760" w:hanging="360"/>
+      </w:pPr>
+      <w:rPr>
+        <w:rFonts w:ascii="Courier New" w:hAnsi="Courier New" w:cs="Courier New" w:hint="default"/>
+      </w:rPr>
+    </w:lvl>
+    <w:lvl w:ilvl="8" w:tplc="08090005" w:tentative="1">
+      <w:start w:val="1"/>
+      <w:numFmt w:val="bullet"/>
+      <w:lvlText w:val=""/>
+      <w:lvlJc w:val="left"/>
+      <w:pPr>
+        <w:ind w:left="6480" w:hanging="360"/>
+      </w:pPr>
+      <w:rPr>
+        <w:rFonts w:ascii="Wingdings" w:hAnsi="Wingdings" w:hint="default"/>
+      </w:rPr>
+    </w:lvl>
+  </w:abstractNum>
   <w:num w:numId="1" w16cid:durableId="48264995">
+    <w:abstractNumId w:val="2"/>
+  </w:num>
+  <w:num w:numId="2" w16cid:durableId="1435051579">
+    <w:abstractNumId w:val="3"/>
+  </w:num>
+  <w:num w:numId="3" w16cid:durableId="1129279836">
+    <w:abstractNumId w:val="1"/>
+  </w:num>
+  <w:num w:numId="4" w16cid:durableId="1823891084">
+    <w:abstractNumId w:val="4"/>
+  </w:num>
+  <w:num w:numId="5" w16cid:durableId="360011858">
     <w:abstractNumId w:val="0"/>
   </w:num>
 </w:numbering>
@@ -2405,6 +3879,44 @@
       <w:szCs w:val="20"/>
     </w:rPr>
   </w:style>
+  <w:style w:type="paragraph" w:styleId="TOC2">
+    <w:name w:val="toc 2"/>
+    <w:basedOn w:val="Normal"/>
+    <w:next w:val="Normal"/>
+    <w:autoRedefine/>
+    <w:uiPriority w:val="39"/>
+    <w:unhideWhenUsed/>
+    <w:rsid w:val="00FA7983"/>
+    <w:pPr>
+      <w:spacing w:after="100"/>
+      <w:ind w:left="220"/>
+    </w:pPr>
+  </w:style>
+  <w:style w:type="paragraph" w:styleId="TOC3">
+    <w:name w:val="toc 3"/>
+    <w:basedOn w:val="Normal"/>
+    <w:next w:val="Normal"/>
+    <w:autoRedefine/>
+    <w:uiPriority w:val="39"/>
+    <w:unhideWhenUsed/>
+    <w:rsid w:val="00FA7983"/>
+    <w:pPr>
+      <w:spacing w:after="100"/>
+      <w:ind w:left="440"/>
+    </w:pPr>
+  </w:style>
+  <w:style w:type="character" w:styleId="FollowedHyperlink">
+    <w:name w:val="FollowedHyperlink"/>
+    <w:basedOn w:val="DefaultParagraphFont"/>
+    <w:uiPriority w:val="99"/>
+    <w:semiHidden/>
+    <w:unhideWhenUsed/>
+    <w:rsid w:val="00C05DFD"/>
+    <w:rPr>
+      <w:color w:val="800080" w:themeColor="followedHyperlink"/>
+      <w:u w:val="single"/>
+    </w:rPr>
+  </w:style>
 </w:styles>
 </file>
 
@@ -2726,4 +4238,131 @@
   </a:objectDefaults>
   <a:extraClrSchemeLst/>
 </a:theme>
+</file>
+
+<file path=customXml/item1.xml><?xml version="1.0" encoding="utf-8"?>
+<b:Sources xmlns:b="http://schemas.openxmlformats.org/officeDocument/2006/bibliography" xmlns="http://schemas.openxmlformats.org/officeDocument/2006/bibliography" SelectedStyle="\HarvardAnglia2008OfficeOnline.xsl" StyleName="Harvard - Anglia" Version="2008">
+  <b:Source>
+    <b:Tag>Neu22</b:Tag>
+    <b:SourceType>Misc</b:SourceType>
+    <b:Guid>{E76CDD81-89F7-4618-8724-01E493D8BE5F}</b:Guid>
+    <b:Title>Microsoft Flight Simulator Celebrates 10 Million Pilots</b:Title>
+    <b:Year>2022</b:Year>
+    <b:Publisher>Xbox</b:Publisher>
+    <b:Month>December</b:Month>
+    <b:URL>https://news.xbox.com/en-us/2022/12/07/microsoft-flight-simulator-celebrates-10-million-pilots/</b:URL>
+    <b:Author>
+      <b:Author>
+        <b:NameList>
+          <b:Person>
+            <b:Last>Neumann</b:Last>
+            <b:First>Jorg</b:First>
+          </b:Person>
+        </b:NameList>
+      </b:Author>
+    </b:Author>
+    <b:RefOrder>2</b:RefOrder>
+  </b:Source>
+  <b:Source>
+    <b:Tag>Che05</b:Tag>
+    <b:SourceType>Report</b:SourceType>
+    <b:Guid>{D3A6A79D-985E-4790-B77E-75C3772BD0BF}</b:Guid>
+    <b:Title>Serious Games: Games That Educate, Train, and Inform</b:Title>
+    <b:Year>2005</b:Year>
+    <b:Publisher>Muska &amp; Lipman/Premier-Trade</b:Publisher>
+    <b:Author>
+      <b:Author>
+        <b:NameList>
+          <b:Person>
+            <b:Last>Chen</b:Last>
+            <b:First>Sandra</b:First>
+          </b:Person>
+          <b:Person>
+            <b:Last>Michael</b:Last>
+            <b:First>David</b:First>
+          </b:Person>
+        </b:NameList>
+      </b:Author>
+    </b:Author>
+    <b:RefOrder>1</b:RefOrder>
+  </b:Source>
+  <b:Source>
+    <b:Tag>Cal09</b:Tag>
+    <b:SourceType>ArticleInAPeriodical</b:SourceType>
+    <b:Guid>{A3C37CA0-F0AD-47E0-B7CB-F88A9DB23193}</b:Guid>
+    <b:Title>Transfer of Skills from Microsoft Flight Simulator X to an Aircraft</b:Title>
+    <b:Year>2009</b:Year>
+    <b:City>Dayton</b:City>
+    <b:Author>
+      <b:Author>
+        <b:NameList>
+          <b:Person>
+            <b:Last>Callender</b:Last>
+            <b:First>Mark</b:First>
+          </b:Person>
+          <b:Person>
+            <b:Last>Dornan</b:Last>
+            <b:First>Wayne</b:First>
+          </b:Person>
+          <b:Person>
+            <b:Last>Beckman</b:Last>
+            <b:First>Wendy</b:First>
+          </b:Person>
+          <b:Person>
+            <b:Last>Craig</b:Last>
+            <b:First>Paul</b:First>
+          </b:Person>
+          <b:Person>
+            <b:Last>Gossett</b:Last>
+            <b:First>Steve</b:First>
+          </b:Person>
+        </b:NameList>
+      </b:Author>
+    </b:Author>
+    <b:PeriodicalTitle>International Symposium on Aviation Psychology</b:PeriodicalTitle>
+    <b:Pages>244-249</b:Pages>
+    <b:RefOrder>3</b:RefOrder>
+  </b:Source>
+  <b:Source>
+    <b:Tag>Lau17</b:Tag>
+    <b:SourceType>Report</b:SourceType>
+    <b:Guid>{D0732315-200A-4BCE-8B05-1EC93E6DDFDF}</b:Guid>
+    <b:Title>Serious Games for Mental Health: Are They Accessible, Feasible, and Effective? A Systematic Review and Meta-analysis</b:Title>
+    <b:PeriodicalTitle>Front. Psychiatry</b:PeriodicalTitle>
+    <b:Year>2017</b:Year>
+    <b:Month>January</b:Month>
+    <b:Author>
+      <b:Author>
+        <b:NameList>
+          <b:Person>
+            <b:Last>Lau</b:Last>
+            <b:First>Ho Ming</b:First>
+          </b:Person>
+          <b:Person>
+            <b:Last>Smit</b:Last>
+            <b:First>Johannes</b:First>
+          </b:Person>
+          <b:Person>
+            <b:Last>Fleming</b:Last>
+            <b:First>Theresa</b:First>
+          </b:Person>
+          <b:Person>
+            <b:Last>Riper</b:Last>
+            <b:First>Heleen</b:First>
+          </b:Person>
+        </b:NameList>
+      </b:Author>
+    </b:Author>
+    <b:Publisher>Frontiers</b:Publisher>
+    <b:RefOrder>4</b:RefOrder>
+  </b:Source>
+</b:Sources>
+</file>
+
+<file path=customXml/itemProps1.xml><?xml version="1.0" encoding="utf-8"?>
+<ds:datastoreItem xmlns:ds="http://schemas.openxmlformats.org/officeDocument/2006/customXml" ds:itemID="{65169F63-072D-4285-9E2D-AA786D44DDEA}">
+  <ds:schemaRefs>
+    <ds:schemaRef ds:uri="http://schemas.openxmlformats.org/officeDocument/2006/bibliography"/>
+  </ds:schemaRefs>
+</ds:datastoreItem>
 </file>
</xml_diff>

<commit_message>
Tools and Project Management report writing.
</commit_message>
<xml_diff>
--- a/COMP3000 report.docx
+++ b/COMP3000 report.docx
@@ -1776,13 +1776,7 @@
         <w:t>, studies have</w:t>
       </w:r>
       <w:r>
-        <w:t xml:space="preserve"> suggested that the game has ‘</w:t>
-      </w:r>
-      <w:r>
-        <w:t>capability to improve novice student performance in an aircraft</w:t>
-      </w:r>
-      <w:r>
-        <w:t xml:space="preserve">’ </w:t>
+        <w:t xml:space="preserve"> suggested that the game has ‘capability to improve novice student performance in an aircraft’ </w:t>
       </w:r>
       <w:sdt>
         <w:sdtPr>
@@ -2100,6 +2094,7 @@
       </w:pPr>
       <w:bookmarkStart w:id="20" w:name="_Toc125362763"/>
       <w:r>
+        <w:lastRenderedPageBreak/>
         <w:t>4 - Method of approach</w:t>
       </w:r>
       <w:bookmarkEnd w:id="20"/>
@@ -2114,155 +2109,84 @@
     </w:p>
     <w:p>
       <w:pPr>
-        <w:pStyle w:val="ListParagraph"/>
-        <w:numPr>
-          <w:ilvl w:val="0"/>
-          <w:numId w:val="2"/>
-        </w:numPr>
-      </w:pPr>
-      <w:r>
-        <w:t>Asset creation</w:t>
-      </w:r>
-    </w:p>
-    <w:p>
-      <w:pPr>
-        <w:pStyle w:val="ListParagraph"/>
-        <w:numPr>
-          <w:ilvl w:val="1"/>
-          <w:numId w:val="2"/>
-        </w:numPr>
-      </w:pPr>
-      <w:r>
-        <w:t>Photoshop</w:t>
-      </w:r>
-    </w:p>
-    <w:p>
-      <w:pPr>
-        <w:pStyle w:val="ListParagraph"/>
-        <w:numPr>
-          <w:ilvl w:val="1"/>
-          <w:numId w:val="2"/>
-        </w:numPr>
-      </w:pPr>
-      <w:proofErr w:type="spellStart"/>
-      <w:r>
-        <w:lastRenderedPageBreak/>
-        <w:t>Calligraphr</w:t>
-      </w:r>
-      <w:proofErr w:type="spellEnd"/>
-    </w:p>
-    <w:p>
-      <w:pPr>
-        <w:pStyle w:val="ListParagraph"/>
-        <w:numPr>
-          <w:ilvl w:val="1"/>
-          <w:numId w:val="2"/>
-        </w:numPr>
-      </w:pPr>
-      <w:r>
-        <w:t>Audacity</w:t>
-      </w:r>
-    </w:p>
-    <w:p>
-      <w:pPr>
-        <w:pStyle w:val="ListParagraph"/>
-        <w:numPr>
-          <w:ilvl w:val="0"/>
-          <w:numId w:val="2"/>
-        </w:numPr>
+        <w:pStyle w:val="Heading4"/>
+      </w:pPr>
+      <w:r>
+        <w:t>Asset Creation</w:t>
+      </w:r>
+    </w:p>
+    <w:p>
+      <w:r>
+        <w:t xml:space="preserve">All the visual elements of this project have been custom made using the Game Design Document as reference. </w:t>
+      </w:r>
+    </w:p>
+    <w:p>
+      <w:r>
+        <w:t xml:space="preserve">The 2D sprites, including characters, environments, and user interface, are made in Adobe Photoshop. They can all be found as both PNGs and original PSDs in the assets folder. </w:t>
+      </w:r>
+    </w:p>
+    <w:p>
+      <w:r>
+        <w:t>Calligraphr is used in conjunction with Adobe Photoshop to create a custom font for the game.</w:t>
+      </w:r>
+    </w:p>
+    <w:p/>
+    <w:p>
+      <w:r>
+        <w:t xml:space="preserve">Audio elements featured in the project are a mixture of original and third-party assets. Original audio assets are recorded and edited using Audacity and can be found in the assets folder. Third-party assets are referenced in the credits and the Third-party-assets.txt file in the assets folder. </w:t>
+      </w:r>
+    </w:p>
+    <w:p>
+      <w:pPr>
+        <w:pStyle w:val="Heading4"/>
       </w:pPr>
       <w:r>
         <w:t>Development</w:t>
       </w:r>
     </w:p>
     <w:p>
-      <w:pPr>
-        <w:pStyle w:val="ListParagraph"/>
-        <w:numPr>
-          <w:ilvl w:val="1"/>
-          <w:numId w:val="2"/>
-        </w:numPr>
-      </w:pPr>
-      <w:r>
-        <w:t>Unity</w:t>
-      </w:r>
-    </w:p>
-    <w:p>
-      <w:pPr>
-        <w:pStyle w:val="ListParagraph"/>
-        <w:numPr>
-          <w:ilvl w:val="1"/>
-          <w:numId w:val="2"/>
-        </w:numPr>
-      </w:pPr>
-      <w:r>
-        <w:t>Visual Studio for Unity</w:t>
-      </w:r>
-    </w:p>
-    <w:p>
-      <w:pPr>
-        <w:pStyle w:val="ListParagraph"/>
-        <w:numPr>
-          <w:ilvl w:val="1"/>
-          <w:numId w:val="2"/>
-        </w:numPr>
-      </w:pPr>
-      <w:proofErr w:type="spellStart"/>
-      <w:r>
-        <w:t>YarnSpinner</w:t>
-      </w:r>
-      <w:proofErr w:type="spellEnd"/>
-    </w:p>
-    <w:p>
-      <w:pPr>
-        <w:pStyle w:val="ListParagraph"/>
-        <w:numPr>
-          <w:ilvl w:val="0"/>
-          <w:numId w:val="2"/>
-        </w:numPr>
-      </w:pPr>
-      <w:r>
-        <w:t>Project management</w:t>
-      </w:r>
-    </w:p>
-    <w:p>
-      <w:pPr>
-        <w:pStyle w:val="ListParagraph"/>
-        <w:numPr>
-          <w:ilvl w:val="1"/>
-          <w:numId w:val="2"/>
-        </w:numPr>
-      </w:pPr>
-      <w:r>
-        <w:t>Google sheets</w:t>
-      </w:r>
-    </w:p>
-    <w:p>
-      <w:pPr>
-        <w:pStyle w:val="ListParagraph"/>
-        <w:numPr>
-          <w:ilvl w:val="1"/>
-          <w:numId w:val="2"/>
-        </w:numPr>
-      </w:pPr>
-      <w:proofErr w:type="spellStart"/>
-      <w:r>
-        <w:t>Github</w:t>
-      </w:r>
-      <w:proofErr w:type="spellEnd"/>
-    </w:p>
-    <w:p>
-      <w:pPr>
-        <w:pStyle w:val="ListParagraph"/>
-        <w:numPr>
-          <w:ilvl w:val="1"/>
-          <w:numId w:val="2"/>
-        </w:numPr>
-      </w:pPr>
-      <w:r>
-        <w:t>Trello</w:t>
-      </w:r>
-    </w:p>
+      <w:r>
+        <w:t>The game is developed in the Unity engine. The development environment is Visual Studio for Unity is used, and all executable code is written in C#.</w:t>
+      </w:r>
+    </w:p>
+    <w:p>
+      <w:r>
+        <w:t>The branching narrative is written using YarnSpinner, an opensource dialogue tool that has Unity integration.</w:t>
+      </w:r>
+    </w:p>
+    <w:p>
+      <w:pPr>
+        <w:pStyle w:val="Heading4"/>
+      </w:pPr>
+      <w:r>
+        <w:t>Project Management</w:t>
+      </w:r>
+    </w:p>
+    <w:p>
+      <w:r>
+        <w:t xml:space="preserve">Google sheets is used for planning and tracking development, for example, the creation of the Gantt chart. </w:t>
+      </w:r>
+    </w:p>
+    <w:p>
+      <w:r>
+        <w:t xml:space="preserve">Trello is the primary sprint planning tool. A Kanban board is regularly updated to keep track of tasks. </w:t>
+      </w:r>
+    </w:p>
+    <w:p>
+      <w:r>
+        <w:t xml:space="preserve">Git and the </w:t>
+      </w:r>
+      <w:r>
+        <w:t>GitHub</w:t>
+      </w:r>
+      <w:r>
+        <w:t xml:space="preserve"> Desktop </w:t>
+      </w:r>
+      <w:r>
+        <w:t xml:space="preserve">application are used for version control. </w:t>
+      </w:r>
+    </w:p>
+    <w:p/>
     <w:p>
       <w:pPr>
         <w:pStyle w:val="Heading3"/>
@@ -2323,46 +2247,353 @@
     </w:p>
     <w:p>
       <w:pPr>
-        <w:pStyle w:val="ListParagraph"/>
+        <w:pStyle w:val="Heading4"/>
+      </w:pPr>
+      <w:r>
+        <w:t>Start of the project</w:t>
+      </w:r>
+    </w:p>
+    <w:p>
+      <w:r>
+        <w:t xml:space="preserve">At the start of the project, the Gantt chart was created in Google Sheets, informed by the project vision and risk analysis outlined in the Project Initiation Document. </w:t>
+      </w:r>
+    </w:p>
+    <w:p/>
+    <w:p>
+      <w:r>
+        <w:lastRenderedPageBreak/>
+        <w:t xml:space="preserve">To account for the biggest risk to the project, delays due to chronic illness, three buffer periods were planned into the Gantt chart to make up for any missed time. </w:t>
+      </w:r>
+      <w:r>
+        <w:t xml:space="preserve">In winter of 2022 a prolonged period of illness halted development. Because of the planned buffer periods, a few months of illness only put the project 3 weeks behind schedule. A revised Gantt chart was created in January to account for this delay and add more buffer periods in the following term. </w:t>
+      </w:r>
+    </w:p>
+    <w:p/>
+    <w:p>
+      <w:r>
+        <w:t xml:space="preserve">The Trello board was also started at the start of the project. It is a Kanban board with columns for </w:t>
+      </w:r>
+      <w:r>
+        <w:rPr>
+          <w:i/>
+          <w:iCs/>
+        </w:rPr>
+        <w:t>Backlog</w:t>
+      </w:r>
+      <w:r>
+        <w:t xml:space="preserve">, </w:t>
+      </w:r>
+      <w:r>
+        <w:rPr>
+          <w:i/>
+          <w:iCs/>
+        </w:rPr>
+        <w:t>To-do</w:t>
+      </w:r>
+      <w:r>
+        <w:rPr>
+          <w:i/>
+          <w:iCs/>
+        </w:rPr>
+        <w:t xml:space="preserve"> this sprint</w:t>
+      </w:r>
+      <w:r>
+        <w:t xml:space="preserve">, </w:t>
+      </w:r>
+      <w:r>
+        <w:rPr>
+          <w:i/>
+          <w:iCs/>
+        </w:rPr>
+        <w:t>Doing</w:t>
+      </w:r>
+      <w:r>
+        <w:t xml:space="preserve">, </w:t>
+      </w:r>
+      <w:r>
+        <w:rPr>
+          <w:i/>
+          <w:iCs/>
+        </w:rPr>
+        <w:t>In Review</w:t>
+      </w:r>
+      <w:r>
+        <w:t xml:space="preserve">, </w:t>
+      </w:r>
+      <w:proofErr w:type="gramStart"/>
+      <w:r>
+        <w:rPr>
+          <w:i/>
+          <w:iCs/>
+        </w:rPr>
+        <w:t>Completed</w:t>
+      </w:r>
+      <w:proofErr w:type="gramEnd"/>
+      <w:r>
+        <w:rPr>
+          <w:i/>
+          <w:iCs/>
+        </w:rPr>
+        <w:t xml:space="preserve"> this sprint</w:t>
+      </w:r>
+      <w:r>
+        <w:t xml:space="preserve">, and </w:t>
+      </w:r>
+      <w:r>
+        <w:rPr>
+          <w:i/>
+          <w:iCs/>
+        </w:rPr>
+        <w:t>Finished</w:t>
+      </w:r>
+      <w:r>
+        <w:t xml:space="preserve"> tasks. Cards were created and placed in the Backlog column using the Gantt chart tasks, and were colour coded and labelled according to sprint. </w:t>
+      </w:r>
+    </w:p>
+    <w:p/>
+    <w:p>
+      <w:r>
+        <w:t xml:space="preserve">An empty Sprint Record document was started with sections to document the sprints as the project progressed. </w:t>
+      </w:r>
+    </w:p>
+    <w:p/>
+    <w:p>
+      <w:pPr>
+        <w:pStyle w:val="Heading4"/>
+      </w:pPr>
+      <w:r>
+        <w:t>Sprint Process throughout the project</w:t>
+      </w:r>
+    </w:p>
+    <w:p>
+      <w:r>
+        <w:rPr>
+          <w:b/>
+        </w:rPr>
+        <w:t>Sprint planning</w:t>
+      </w:r>
+      <w:r>
+        <w:t xml:space="preserve"> </w:t>
+      </w:r>
+      <w:r>
+        <w:t>–</w:t>
+      </w:r>
+      <w:r>
+        <w:t xml:space="preserve"> </w:t>
+      </w:r>
+      <w:r>
+        <w:t>In Trello, m</w:t>
+      </w:r>
+      <w:r>
+        <w:t xml:space="preserve">ove items from </w:t>
+      </w:r>
+      <w:r>
+        <w:rPr>
+          <w:i/>
+          <w:iCs/>
+        </w:rPr>
+        <w:t>Backlog</w:t>
+      </w:r>
+      <w:r>
+        <w:t xml:space="preserve"> to </w:t>
+      </w:r>
+      <w:r>
+        <w:rPr>
+          <w:i/>
+          <w:iCs/>
+        </w:rPr>
+        <w:t>To-do this sprint</w:t>
+      </w:r>
+      <w:r>
+        <w:t xml:space="preserve">. Write up the plan </w:t>
+      </w:r>
+      <w:r>
+        <w:t>in the Sprint Record.</w:t>
+      </w:r>
+    </w:p>
+    <w:p>
+      <w:r>
+        <w:rPr>
+          <w:b/>
+        </w:rPr>
+        <w:t>During sprint</w:t>
+      </w:r>
+      <w:r>
+        <w:t xml:space="preserve"> - </w:t>
+      </w:r>
+      <w:r>
+        <w:t>W</w:t>
+      </w:r>
+      <w:r>
+        <w:t xml:space="preserve">ork on </w:t>
+      </w:r>
+      <w:r>
+        <w:t>current items</w:t>
+      </w:r>
+      <w:r>
+        <w:t xml:space="preserve"> and move them </w:t>
+      </w:r>
+      <w:r>
+        <w:t xml:space="preserve">in Trello </w:t>
+      </w:r>
+      <w:r>
+        <w:t xml:space="preserve">to </w:t>
+      </w:r>
+      <w:r>
+        <w:rPr>
+          <w:i/>
+          <w:iCs/>
+        </w:rPr>
+        <w:t>Review</w:t>
+      </w:r>
+      <w:r>
+        <w:t xml:space="preserve"> and then </w:t>
+      </w:r>
+      <w:r>
+        <w:rPr>
+          <w:i/>
+          <w:iCs/>
+        </w:rPr>
+        <w:t>Completed this sprint</w:t>
+      </w:r>
+      <w:r>
+        <w:t xml:space="preserve">. </w:t>
+      </w:r>
+    </w:p>
+    <w:p>
+      <w:r>
+        <w:rPr>
+          <w:b/>
+        </w:rPr>
+        <w:t>Sprint Review</w:t>
+      </w:r>
+      <w:r>
+        <w:t xml:space="preserve"> </w:t>
+      </w:r>
+      <w:r>
+        <w:t>–</w:t>
+      </w:r>
+      <w:r>
+        <w:t xml:space="preserve"> </w:t>
+      </w:r>
+      <w:r>
+        <w:t xml:space="preserve">Take a step back to review work completed. Move Trello cards from </w:t>
+      </w:r>
+      <w:r>
+        <w:rPr>
+          <w:i/>
+          <w:iCs/>
+        </w:rPr>
+        <w:t>Completed this sprint</w:t>
+      </w:r>
+      <w:r>
+        <w:t xml:space="preserve"> to </w:t>
+      </w:r>
+      <w:r>
+        <w:rPr>
+          <w:i/>
+          <w:iCs/>
+        </w:rPr>
+        <w:t xml:space="preserve">Finished. </w:t>
+      </w:r>
+      <w:r>
+        <w:t>W</w:t>
+      </w:r>
+      <w:r>
+        <w:t xml:space="preserve">rite up </w:t>
+      </w:r>
+      <w:r>
+        <w:t>completed work in the Sprint Record, answering</w:t>
+      </w:r>
+      <w:r>
+        <w:t xml:space="preserve"> the questions:</w:t>
+      </w:r>
+    </w:p>
+    <w:p>
+      <w:pPr>
         <w:numPr>
           <w:ilvl w:val="0"/>
-          <w:numId w:val="4"/>
+          <w:numId w:val="6"/>
         </w:numPr>
       </w:pPr>
       <w:r>
-        <w:t>Recap tools</w:t>
-      </w:r>
-    </w:p>
-    <w:p>
-      <w:pPr>
-        <w:pStyle w:val="ListParagraph"/>
+        <w:t>What did I do this sprint?</w:t>
+      </w:r>
+    </w:p>
+    <w:p>
+      <w:pPr>
         <w:numPr>
           <w:ilvl w:val="0"/>
-          <w:numId w:val="4"/>
+          <w:numId w:val="6"/>
         </w:numPr>
       </w:pPr>
       <w:r>
-        <w:t>Sprint process</w:t>
-      </w:r>
-    </w:p>
-    <w:p>
-      <w:pPr>
-        <w:pStyle w:val="ListParagraph"/>
+        <w:t>What went well?</w:t>
+      </w:r>
+    </w:p>
+    <w:p>
+      <w:pPr>
         <w:numPr>
           <w:ilvl w:val="0"/>
-          <w:numId w:val="4"/>
+          <w:numId w:val="6"/>
         </w:numPr>
       </w:pPr>
       <w:r>
-        <w:t xml:space="preserve">Artifacts at end of project </w:t>
-      </w:r>
-      <w:proofErr w:type="spellStart"/>
-      <w:r>
-        <w:t>eg</w:t>
-      </w:r>
-      <w:proofErr w:type="spellEnd"/>
-      <w:r>
-        <w:t xml:space="preserve"> charts</w:t>
+        <w:t>What didn’t go well?</w:t>
+      </w:r>
+    </w:p>
+    <w:p>
+      <w:pPr>
+        <w:numPr>
+          <w:ilvl w:val="0"/>
+          <w:numId w:val="6"/>
+        </w:numPr>
+      </w:pPr>
+      <w:r>
+        <w:t>Were there any blockers?</w:t>
+      </w:r>
+    </w:p>
+    <w:p>
+      <w:pPr>
+        <w:numPr>
+          <w:ilvl w:val="0"/>
+          <w:numId w:val="6"/>
+        </w:numPr>
+      </w:pPr>
+      <w:r>
+        <w:t>What actions can I take to avoid/work past these blockers in future?</w:t>
+      </w:r>
+    </w:p>
+    <w:p>
+      <w:r>
+        <w:rPr>
+          <w:b/>
+        </w:rPr>
+        <w:t>Backlog refinement</w:t>
+      </w:r>
+      <w:r>
+        <w:t xml:space="preserve"> - </w:t>
+      </w:r>
+      <w:r>
+        <w:t>L</w:t>
+      </w:r>
+      <w:r>
+        <w:t xml:space="preserve">ook at the state of the project, remaining time, and project goals and use this to add, remove, or edit items in the </w:t>
+      </w:r>
+      <w:r>
+        <w:t xml:space="preserve">Trello </w:t>
+      </w:r>
+      <w:r>
+        <w:t xml:space="preserve">backlog ready for the next sprint. </w:t>
+      </w:r>
+      <w:r>
+        <w:t>Ensure all branches of version control are up to date with one another before starting a new sprint.</w:t>
+      </w:r>
+    </w:p>
+    <w:p/>
+    <w:p>
+      <w:r>
+        <w:t>Every two weeks, a meeting is held with the supervisor to discuss progress and get advice on the project.</w:t>
       </w:r>
     </w:p>
     <w:p>
@@ -2397,6 +2628,7 @@
       </w:pPr>
       <w:bookmarkStart w:id="21" w:name="_Toc125362764"/>
       <w:r>
+        <w:lastRenderedPageBreak/>
         <w:t>5 - Legal, social, ethical and professional issues</w:t>
       </w:r>
       <w:bookmarkEnd w:id="21"/>
@@ -3163,6 +3395,119 @@
       </w:rPr>
     </w:lvl>
   </w:abstractNum>
+  <w:abstractNum w:abstractNumId="5" w15:restartNumberingAfterBreak="0">
+    <w:nsid w:val="6EEC2369"/>
+    <w:multiLevelType w:val="multilevel"/>
+    <w:tmpl w:val="53B6FA3E"/>
+    <w:lvl w:ilvl="0">
+      <w:start w:val="1"/>
+      <w:numFmt w:val="bullet"/>
+      <w:lvlText w:val="●"/>
+      <w:lvlJc w:val="left"/>
+      <w:pPr>
+        <w:ind w:left="720" w:hanging="360"/>
+      </w:pPr>
+      <w:rPr>
+        <w:u w:val="none"/>
+      </w:rPr>
+    </w:lvl>
+    <w:lvl w:ilvl="1">
+      <w:start w:val="1"/>
+      <w:numFmt w:val="bullet"/>
+      <w:lvlText w:val="○"/>
+      <w:lvlJc w:val="left"/>
+      <w:pPr>
+        <w:ind w:left="1440" w:hanging="360"/>
+      </w:pPr>
+      <w:rPr>
+        <w:u w:val="none"/>
+      </w:rPr>
+    </w:lvl>
+    <w:lvl w:ilvl="2">
+      <w:start w:val="1"/>
+      <w:numFmt w:val="bullet"/>
+      <w:lvlText w:val="■"/>
+      <w:lvlJc w:val="left"/>
+      <w:pPr>
+        <w:ind w:left="2160" w:hanging="360"/>
+      </w:pPr>
+      <w:rPr>
+        <w:u w:val="none"/>
+      </w:rPr>
+    </w:lvl>
+    <w:lvl w:ilvl="3">
+      <w:start w:val="1"/>
+      <w:numFmt w:val="bullet"/>
+      <w:lvlText w:val="●"/>
+      <w:lvlJc w:val="left"/>
+      <w:pPr>
+        <w:ind w:left="2880" w:hanging="360"/>
+      </w:pPr>
+      <w:rPr>
+        <w:u w:val="none"/>
+      </w:rPr>
+    </w:lvl>
+    <w:lvl w:ilvl="4">
+      <w:start w:val="1"/>
+      <w:numFmt w:val="bullet"/>
+      <w:lvlText w:val="○"/>
+      <w:lvlJc w:val="left"/>
+      <w:pPr>
+        <w:ind w:left="3600" w:hanging="360"/>
+      </w:pPr>
+      <w:rPr>
+        <w:u w:val="none"/>
+      </w:rPr>
+    </w:lvl>
+    <w:lvl w:ilvl="5">
+      <w:start w:val="1"/>
+      <w:numFmt w:val="bullet"/>
+      <w:lvlText w:val="■"/>
+      <w:lvlJc w:val="left"/>
+      <w:pPr>
+        <w:ind w:left="4320" w:hanging="360"/>
+      </w:pPr>
+      <w:rPr>
+        <w:u w:val="none"/>
+      </w:rPr>
+    </w:lvl>
+    <w:lvl w:ilvl="6">
+      <w:start w:val="1"/>
+      <w:numFmt w:val="bullet"/>
+      <w:lvlText w:val="●"/>
+      <w:lvlJc w:val="left"/>
+      <w:pPr>
+        <w:ind w:left="5040" w:hanging="360"/>
+      </w:pPr>
+      <w:rPr>
+        <w:u w:val="none"/>
+      </w:rPr>
+    </w:lvl>
+    <w:lvl w:ilvl="7">
+      <w:start w:val="1"/>
+      <w:numFmt w:val="bullet"/>
+      <w:lvlText w:val="○"/>
+      <w:lvlJc w:val="left"/>
+      <w:pPr>
+        <w:ind w:left="5760" w:hanging="360"/>
+      </w:pPr>
+      <w:rPr>
+        <w:u w:val="none"/>
+      </w:rPr>
+    </w:lvl>
+    <w:lvl w:ilvl="8">
+      <w:start w:val="1"/>
+      <w:numFmt w:val="bullet"/>
+      <w:lvlText w:val="■"/>
+      <w:lvlJc w:val="left"/>
+      <w:pPr>
+        <w:ind w:left="6480" w:hanging="360"/>
+      </w:pPr>
+      <w:rPr>
+        <w:u w:val="none"/>
+      </w:rPr>
+    </w:lvl>
+  </w:abstractNum>
   <w:num w:numId="1" w16cid:durableId="48264995">
     <w:abstractNumId w:val="2"/>
   </w:num>
@@ -3177,6 +3522,9 @@
   </w:num>
   <w:num w:numId="5" w16cid:durableId="360011858">
     <w:abstractNumId w:val="0"/>
+  </w:num>
+  <w:num w:numId="6" w16cid:durableId="171065730">
+    <w:abstractNumId w:val="5"/>
   </w:num>
 </w:numbering>
 </file>
@@ -3646,7 +3994,6 @@
     <w:basedOn w:val="Normal"/>
     <w:next w:val="Normal"/>
     <w:uiPriority w:val="9"/>
-    <w:semiHidden/>
     <w:unhideWhenUsed/>
     <w:qFormat/>
     <w:pPr>

</xml_diff>

<commit_message>
Started researching and documenting psychological approaches to wellbeing
</commit_message>
<xml_diff>
--- a/COMP3000 report.docx
+++ b/COMP3000 report.docx
@@ -1776,13 +1776,7 @@
         <w:t>, studies have</w:t>
       </w:r>
       <w:r>
-        <w:t xml:space="preserve"> suggested that the game has ‘</w:t>
-      </w:r>
-      <w:r>
-        <w:t>capability to improve novice student performance in an aircraft</w:t>
-      </w:r>
-      <w:r>
-        <w:t xml:space="preserve">’ </w:t>
+        <w:t xml:space="preserve"> suggested that the game has ‘capability to improve novice student performance in an aircraft’ </w:t>
       </w:r>
       <w:sdt>
         <w:sdtPr>
@@ -2100,6 +2094,7 @@
       </w:pPr>
       <w:bookmarkStart w:id="20" w:name="_Toc125362763"/>
       <w:r>
+        <w:lastRenderedPageBreak/>
         <w:t>4 - Method of approach</w:t>
       </w:r>
       <w:bookmarkEnd w:id="20"/>
@@ -2114,155 +2109,84 @@
     </w:p>
     <w:p>
       <w:pPr>
-        <w:pStyle w:val="ListParagraph"/>
-        <w:numPr>
-          <w:ilvl w:val="0"/>
-          <w:numId w:val="2"/>
-        </w:numPr>
-      </w:pPr>
-      <w:r>
-        <w:t>Asset creation</w:t>
-      </w:r>
-    </w:p>
-    <w:p>
-      <w:pPr>
-        <w:pStyle w:val="ListParagraph"/>
-        <w:numPr>
-          <w:ilvl w:val="1"/>
-          <w:numId w:val="2"/>
-        </w:numPr>
-      </w:pPr>
-      <w:r>
-        <w:t>Photoshop</w:t>
-      </w:r>
-    </w:p>
-    <w:p>
-      <w:pPr>
-        <w:pStyle w:val="ListParagraph"/>
-        <w:numPr>
-          <w:ilvl w:val="1"/>
-          <w:numId w:val="2"/>
-        </w:numPr>
-      </w:pPr>
-      <w:proofErr w:type="spellStart"/>
-      <w:r>
-        <w:lastRenderedPageBreak/>
-        <w:t>Calligraphr</w:t>
-      </w:r>
-      <w:proofErr w:type="spellEnd"/>
-    </w:p>
-    <w:p>
-      <w:pPr>
-        <w:pStyle w:val="ListParagraph"/>
-        <w:numPr>
-          <w:ilvl w:val="1"/>
-          <w:numId w:val="2"/>
-        </w:numPr>
-      </w:pPr>
-      <w:r>
-        <w:t>Audacity</w:t>
-      </w:r>
-    </w:p>
-    <w:p>
-      <w:pPr>
-        <w:pStyle w:val="ListParagraph"/>
-        <w:numPr>
-          <w:ilvl w:val="0"/>
-          <w:numId w:val="2"/>
-        </w:numPr>
+        <w:pStyle w:val="Heading4"/>
+      </w:pPr>
+      <w:r>
+        <w:t>Asset Creation</w:t>
+      </w:r>
+    </w:p>
+    <w:p>
+      <w:r>
+        <w:t xml:space="preserve">All the visual elements of this project have been custom made using the Game Design Document as reference. </w:t>
+      </w:r>
+    </w:p>
+    <w:p>
+      <w:r>
+        <w:t xml:space="preserve">The 2D sprites, including characters, environments, and user interface, are made in Adobe Photoshop. They can all be found as both PNGs and original PSDs in the assets folder. </w:t>
+      </w:r>
+    </w:p>
+    <w:p>
+      <w:r>
+        <w:t>Calligraphr is used in conjunction with Adobe Photoshop to create a custom font for the game.</w:t>
+      </w:r>
+    </w:p>
+    <w:p/>
+    <w:p>
+      <w:r>
+        <w:t xml:space="preserve">Audio elements featured in the project are a mixture of original and third-party assets. Original audio assets are recorded and edited using Audacity and can be found in the assets folder. Third-party assets are referenced in the credits and the Third-party-assets.txt file in the assets folder. </w:t>
+      </w:r>
+    </w:p>
+    <w:p>
+      <w:pPr>
+        <w:pStyle w:val="Heading4"/>
       </w:pPr>
       <w:r>
         <w:t>Development</w:t>
       </w:r>
     </w:p>
     <w:p>
-      <w:pPr>
-        <w:pStyle w:val="ListParagraph"/>
-        <w:numPr>
-          <w:ilvl w:val="1"/>
-          <w:numId w:val="2"/>
-        </w:numPr>
-      </w:pPr>
-      <w:r>
-        <w:t>Unity</w:t>
-      </w:r>
-    </w:p>
-    <w:p>
-      <w:pPr>
-        <w:pStyle w:val="ListParagraph"/>
-        <w:numPr>
-          <w:ilvl w:val="1"/>
-          <w:numId w:val="2"/>
-        </w:numPr>
-      </w:pPr>
-      <w:r>
-        <w:t>Visual Studio for Unity</w:t>
-      </w:r>
-    </w:p>
-    <w:p>
-      <w:pPr>
-        <w:pStyle w:val="ListParagraph"/>
-        <w:numPr>
-          <w:ilvl w:val="1"/>
-          <w:numId w:val="2"/>
-        </w:numPr>
-      </w:pPr>
-      <w:proofErr w:type="spellStart"/>
-      <w:r>
-        <w:t>YarnSpinner</w:t>
-      </w:r>
-      <w:proofErr w:type="spellEnd"/>
-    </w:p>
-    <w:p>
-      <w:pPr>
-        <w:pStyle w:val="ListParagraph"/>
-        <w:numPr>
-          <w:ilvl w:val="0"/>
-          <w:numId w:val="2"/>
-        </w:numPr>
-      </w:pPr>
-      <w:r>
-        <w:t>Project management</w:t>
-      </w:r>
-    </w:p>
-    <w:p>
-      <w:pPr>
-        <w:pStyle w:val="ListParagraph"/>
-        <w:numPr>
-          <w:ilvl w:val="1"/>
-          <w:numId w:val="2"/>
-        </w:numPr>
-      </w:pPr>
-      <w:r>
-        <w:t>Google sheets</w:t>
-      </w:r>
-    </w:p>
-    <w:p>
-      <w:pPr>
-        <w:pStyle w:val="ListParagraph"/>
-        <w:numPr>
-          <w:ilvl w:val="1"/>
-          <w:numId w:val="2"/>
-        </w:numPr>
-      </w:pPr>
-      <w:proofErr w:type="spellStart"/>
-      <w:r>
-        <w:t>Github</w:t>
-      </w:r>
-      <w:proofErr w:type="spellEnd"/>
-    </w:p>
-    <w:p>
-      <w:pPr>
-        <w:pStyle w:val="ListParagraph"/>
-        <w:numPr>
-          <w:ilvl w:val="1"/>
-          <w:numId w:val="2"/>
-        </w:numPr>
-      </w:pPr>
-      <w:r>
-        <w:t>Trello</w:t>
-      </w:r>
-    </w:p>
+      <w:r>
+        <w:t>The game is developed in the Unity engine. The development environment is Visual Studio for Unity is used, and all executable code is written in C#.</w:t>
+      </w:r>
+    </w:p>
+    <w:p>
+      <w:r>
+        <w:t>The branching narrative is written using YarnSpinner, an opensource dialogue tool that has Unity integration.</w:t>
+      </w:r>
+    </w:p>
+    <w:p>
+      <w:pPr>
+        <w:pStyle w:val="Heading4"/>
+      </w:pPr>
+      <w:r>
+        <w:t>Project Management</w:t>
+      </w:r>
+    </w:p>
+    <w:p>
+      <w:r>
+        <w:t xml:space="preserve">Google sheets is used for planning and tracking development, for example, the creation of the Gantt chart. </w:t>
+      </w:r>
+    </w:p>
+    <w:p>
+      <w:r>
+        <w:t xml:space="preserve">Trello is the primary sprint planning tool. A Kanban board is regularly updated to keep track of tasks. </w:t>
+      </w:r>
+    </w:p>
+    <w:p>
+      <w:r>
+        <w:t xml:space="preserve">Git and the </w:t>
+      </w:r>
+      <w:r>
+        <w:t>GitHub</w:t>
+      </w:r>
+      <w:r>
+        <w:t xml:space="preserve"> Desktop </w:t>
+      </w:r>
+      <w:r>
+        <w:t xml:space="preserve">application are used for version control. </w:t>
+      </w:r>
+    </w:p>
+    <w:p/>
     <w:p>
       <w:pPr>
         <w:pStyle w:val="Heading3"/>
@@ -2323,46 +2247,353 @@
     </w:p>
     <w:p>
       <w:pPr>
-        <w:pStyle w:val="ListParagraph"/>
+        <w:pStyle w:val="Heading4"/>
+      </w:pPr>
+      <w:r>
+        <w:t>Start of the project</w:t>
+      </w:r>
+    </w:p>
+    <w:p>
+      <w:r>
+        <w:t xml:space="preserve">At the start of the project, the Gantt chart was created in Google Sheets, informed by the project vision and risk analysis outlined in the Project Initiation Document. </w:t>
+      </w:r>
+    </w:p>
+    <w:p/>
+    <w:p>
+      <w:r>
+        <w:lastRenderedPageBreak/>
+        <w:t xml:space="preserve">To account for the biggest risk to the project, delays due to chronic illness, three buffer periods were planned into the Gantt chart to make up for any missed time. </w:t>
+      </w:r>
+      <w:r>
+        <w:t xml:space="preserve">In winter of 2022 a prolonged period of illness halted development. Because of the planned buffer periods, a few months of illness only put the project 3 weeks behind schedule. A revised Gantt chart was created in January to account for this delay and add more buffer periods in the following term. </w:t>
+      </w:r>
+    </w:p>
+    <w:p/>
+    <w:p>
+      <w:r>
+        <w:t xml:space="preserve">The Trello board was also started at the start of the project. It is a Kanban board with columns for </w:t>
+      </w:r>
+      <w:r>
+        <w:rPr>
+          <w:i/>
+          <w:iCs/>
+        </w:rPr>
+        <w:t>Backlog</w:t>
+      </w:r>
+      <w:r>
+        <w:t xml:space="preserve">, </w:t>
+      </w:r>
+      <w:r>
+        <w:rPr>
+          <w:i/>
+          <w:iCs/>
+        </w:rPr>
+        <w:t>To-do</w:t>
+      </w:r>
+      <w:r>
+        <w:rPr>
+          <w:i/>
+          <w:iCs/>
+        </w:rPr>
+        <w:t xml:space="preserve"> this sprint</w:t>
+      </w:r>
+      <w:r>
+        <w:t xml:space="preserve">, </w:t>
+      </w:r>
+      <w:r>
+        <w:rPr>
+          <w:i/>
+          <w:iCs/>
+        </w:rPr>
+        <w:t>Doing</w:t>
+      </w:r>
+      <w:r>
+        <w:t xml:space="preserve">, </w:t>
+      </w:r>
+      <w:r>
+        <w:rPr>
+          <w:i/>
+          <w:iCs/>
+        </w:rPr>
+        <w:t>In Review</w:t>
+      </w:r>
+      <w:r>
+        <w:t xml:space="preserve">, </w:t>
+      </w:r>
+      <w:proofErr w:type="gramStart"/>
+      <w:r>
+        <w:rPr>
+          <w:i/>
+          <w:iCs/>
+        </w:rPr>
+        <w:t>Completed</w:t>
+      </w:r>
+      <w:proofErr w:type="gramEnd"/>
+      <w:r>
+        <w:rPr>
+          <w:i/>
+          <w:iCs/>
+        </w:rPr>
+        <w:t xml:space="preserve"> this sprint</w:t>
+      </w:r>
+      <w:r>
+        <w:t xml:space="preserve">, and </w:t>
+      </w:r>
+      <w:r>
+        <w:rPr>
+          <w:i/>
+          <w:iCs/>
+        </w:rPr>
+        <w:t>Finished</w:t>
+      </w:r>
+      <w:r>
+        <w:t xml:space="preserve"> tasks. Cards were created and placed in the Backlog column using the Gantt chart tasks, and were colour coded and labelled according to sprint. </w:t>
+      </w:r>
+    </w:p>
+    <w:p/>
+    <w:p>
+      <w:r>
+        <w:t xml:space="preserve">An empty Sprint Record document was started with sections to document the sprints as the project progressed. </w:t>
+      </w:r>
+    </w:p>
+    <w:p/>
+    <w:p>
+      <w:pPr>
+        <w:pStyle w:val="Heading4"/>
+      </w:pPr>
+      <w:r>
+        <w:t>Sprint Process throughout the project</w:t>
+      </w:r>
+    </w:p>
+    <w:p>
+      <w:r>
+        <w:rPr>
+          <w:b/>
+        </w:rPr>
+        <w:t>Sprint planning</w:t>
+      </w:r>
+      <w:r>
+        <w:t xml:space="preserve"> </w:t>
+      </w:r>
+      <w:r>
+        <w:t>–</w:t>
+      </w:r>
+      <w:r>
+        <w:t xml:space="preserve"> </w:t>
+      </w:r>
+      <w:r>
+        <w:t>In Trello, m</w:t>
+      </w:r>
+      <w:r>
+        <w:t xml:space="preserve">ove items from </w:t>
+      </w:r>
+      <w:r>
+        <w:rPr>
+          <w:i/>
+          <w:iCs/>
+        </w:rPr>
+        <w:t>Backlog</w:t>
+      </w:r>
+      <w:r>
+        <w:t xml:space="preserve"> to </w:t>
+      </w:r>
+      <w:r>
+        <w:rPr>
+          <w:i/>
+          <w:iCs/>
+        </w:rPr>
+        <w:t>To-do this sprint</w:t>
+      </w:r>
+      <w:r>
+        <w:t xml:space="preserve">. Write up the plan </w:t>
+      </w:r>
+      <w:r>
+        <w:t>in the Sprint Record.</w:t>
+      </w:r>
+    </w:p>
+    <w:p>
+      <w:r>
+        <w:rPr>
+          <w:b/>
+        </w:rPr>
+        <w:t>During sprint</w:t>
+      </w:r>
+      <w:r>
+        <w:t xml:space="preserve"> - </w:t>
+      </w:r>
+      <w:r>
+        <w:t>W</w:t>
+      </w:r>
+      <w:r>
+        <w:t xml:space="preserve">ork on </w:t>
+      </w:r>
+      <w:r>
+        <w:t>current items</w:t>
+      </w:r>
+      <w:r>
+        <w:t xml:space="preserve"> and move them </w:t>
+      </w:r>
+      <w:r>
+        <w:t xml:space="preserve">in Trello </w:t>
+      </w:r>
+      <w:r>
+        <w:t xml:space="preserve">to </w:t>
+      </w:r>
+      <w:r>
+        <w:rPr>
+          <w:i/>
+          <w:iCs/>
+        </w:rPr>
+        <w:t>Review</w:t>
+      </w:r>
+      <w:r>
+        <w:t xml:space="preserve"> and then </w:t>
+      </w:r>
+      <w:r>
+        <w:rPr>
+          <w:i/>
+          <w:iCs/>
+        </w:rPr>
+        <w:t>Completed this sprint</w:t>
+      </w:r>
+      <w:r>
+        <w:t xml:space="preserve">. </w:t>
+      </w:r>
+    </w:p>
+    <w:p>
+      <w:r>
+        <w:rPr>
+          <w:b/>
+        </w:rPr>
+        <w:t>Sprint Review</w:t>
+      </w:r>
+      <w:r>
+        <w:t xml:space="preserve"> </w:t>
+      </w:r>
+      <w:r>
+        <w:t>–</w:t>
+      </w:r>
+      <w:r>
+        <w:t xml:space="preserve"> </w:t>
+      </w:r>
+      <w:r>
+        <w:t xml:space="preserve">Take a step back to review work completed. Move Trello cards from </w:t>
+      </w:r>
+      <w:r>
+        <w:rPr>
+          <w:i/>
+          <w:iCs/>
+        </w:rPr>
+        <w:t>Completed this sprint</w:t>
+      </w:r>
+      <w:r>
+        <w:t xml:space="preserve"> to </w:t>
+      </w:r>
+      <w:r>
+        <w:rPr>
+          <w:i/>
+          <w:iCs/>
+        </w:rPr>
+        <w:t xml:space="preserve">Finished. </w:t>
+      </w:r>
+      <w:r>
+        <w:t>W</w:t>
+      </w:r>
+      <w:r>
+        <w:t xml:space="preserve">rite up </w:t>
+      </w:r>
+      <w:r>
+        <w:t>completed work in the Sprint Record, answering</w:t>
+      </w:r>
+      <w:r>
+        <w:t xml:space="preserve"> the questions:</w:t>
+      </w:r>
+    </w:p>
+    <w:p>
+      <w:pPr>
         <w:numPr>
           <w:ilvl w:val="0"/>
-          <w:numId w:val="4"/>
+          <w:numId w:val="6"/>
         </w:numPr>
       </w:pPr>
       <w:r>
-        <w:t>Recap tools</w:t>
-      </w:r>
-    </w:p>
-    <w:p>
-      <w:pPr>
-        <w:pStyle w:val="ListParagraph"/>
+        <w:t>What did I do this sprint?</w:t>
+      </w:r>
+    </w:p>
+    <w:p>
+      <w:pPr>
         <w:numPr>
           <w:ilvl w:val="0"/>
-          <w:numId w:val="4"/>
+          <w:numId w:val="6"/>
         </w:numPr>
       </w:pPr>
       <w:r>
-        <w:t>Sprint process</w:t>
-      </w:r>
-    </w:p>
-    <w:p>
-      <w:pPr>
-        <w:pStyle w:val="ListParagraph"/>
+        <w:t>What went well?</w:t>
+      </w:r>
+    </w:p>
+    <w:p>
+      <w:pPr>
         <w:numPr>
           <w:ilvl w:val="0"/>
-          <w:numId w:val="4"/>
+          <w:numId w:val="6"/>
         </w:numPr>
       </w:pPr>
       <w:r>
-        <w:t xml:space="preserve">Artifacts at end of project </w:t>
-      </w:r>
-      <w:proofErr w:type="spellStart"/>
-      <w:r>
-        <w:t>eg</w:t>
-      </w:r>
-      <w:proofErr w:type="spellEnd"/>
-      <w:r>
-        <w:t xml:space="preserve"> charts</w:t>
+        <w:t>What didn’t go well?</w:t>
+      </w:r>
+    </w:p>
+    <w:p>
+      <w:pPr>
+        <w:numPr>
+          <w:ilvl w:val="0"/>
+          <w:numId w:val="6"/>
+        </w:numPr>
+      </w:pPr>
+      <w:r>
+        <w:t>Were there any blockers?</w:t>
+      </w:r>
+    </w:p>
+    <w:p>
+      <w:pPr>
+        <w:numPr>
+          <w:ilvl w:val="0"/>
+          <w:numId w:val="6"/>
+        </w:numPr>
+      </w:pPr>
+      <w:r>
+        <w:t>What actions can I take to avoid/work past these blockers in future?</w:t>
+      </w:r>
+    </w:p>
+    <w:p>
+      <w:r>
+        <w:rPr>
+          <w:b/>
+        </w:rPr>
+        <w:t>Backlog refinement</w:t>
+      </w:r>
+      <w:r>
+        <w:t xml:space="preserve"> - </w:t>
+      </w:r>
+      <w:r>
+        <w:t>L</w:t>
+      </w:r>
+      <w:r>
+        <w:t xml:space="preserve">ook at the state of the project, remaining time, and project goals and use this to add, remove, or edit items in the </w:t>
+      </w:r>
+      <w:r>
+        <w:t xml:space="preserve">Trello </w:t>
+      </w:r>
+      <w:r>
+        <w:t xml:space="preserve">backlog ready for the next sprint. </w:t>
+      </w:r>
+      <w:r>
+        <w:t>Ensure all branches of version control are up to date with one another before starting a new sprint.</w:t>
+      </w:r>
+    </w:p>
+    <w:p/>
+    <w:p>
+      <w:r>
+        <w:t>Every two weeks, a meeting is held with the supervisor to discuss progress and get advice on the project.</w:t>
       </w:r>
     </w:p>
     <w:p>
@@ -2397,6 +2628,7 @@
       </w:pPr>
       <w:bookmarkStart w:id="21" w:name="_Toc125362764"/>
       <w:r>
+        <w:lastRenderedPageBreak/>
         <w:t>5 - Legal, social, ethical and professional issues</w:t>
       </w:r>
       <w:bookmarkEnd w:id="21"/>
@@ -3163,6 +3395,119 @@
       </w:rPr>
     </w:lvl>
   </w:abstractNum>
+  <w:abstractNum w:abstractNumId="5" w15:restartNumberingAfterBreak="0">
+    <w:nsid w:val="6EEC2369"/>
+    <w:multiLevelType w:val="multilevel"/>
+    <w:tmpl w:val="53B6FA3E"/>
+    <w:lvl w:ilvl="0">
+      <w:start w:val="1"/>
+      <w:numFmt w:val="bullet"/>
+      <w:lvlText w:val="●"/>
+      <w:lvlJc w:val="left"/>
+      <w:pPr>
+        <w:ind w:left="720" w:hanging="360"/>
+      </w:pPr>
+      <w:rPr>
+        <w:u w:val="none"/>
+      </w:rPr>
+    </w:lvl>
+    <w:lvl w:ilvl="1">
+      <w:start w:val="1"/>
+      <w:numFmt w:val="bullet"/>
+      <w:lvlText w:val="○"/>
+      <w:lvlJc w:val="left"/>
+      <w:pPr>
+        <w:ind w:left="1440" w:hanging="360"/>
+      </w:pPr>
+      <w:rPr>
+        <w:u w:val="none"/>
+      </w:rPr>
+    </w:lvl>
+    <w:lvl w:ilvl="2">
+      <w:start w:val="1"/>
+      <w:numFmt w:val="bullet"/>
+      <w:lvlText w:val="■"/>
+      <w:lvlJc w:val="left"/>
+      <w:pPr>
+        <w:ind w:left="2160" w:hanging="360"/>
+      </w:pPr>
+      <w:rPr>
+        <w:u w:val="none"/>
+      </w:rPr>
+    </w:lvl>
+    <w:lvl w:ilvl="3">
+      <w:start w:val="1"/>
+      <w:numFmt w:val="bullet"/>
+      <w:lvlText w:val="●"/>
+      <w:lvlJc w:val="left"/>
+      <w:pPr>
+        <w:ind w:left="2880" w:hanging="360"/>
+      </w:pPr>
+      <w:rPr>
+        <w:u w:val="none"/>
+      </w:rPr>
+    </w:lvl>
+    <w:lvl w:ilvl="4">
+      <w:start w:val="1"/>
+      <w:numFmt w:val="bullet"/>
+      <w:lvlText w:val="○"/>
+      <w:lvlJc w:val="left"/>
+      <w:pPr>
+        <w:ind w:left="3600" w:hanging="360"/>
+      </w:pPr>
+      <w:rPr>
+        <w:u w:val="none"/>
+      </w:rPr>
+    </w:lvl>
+    <w:lvl w:ilvl="5">
+      <w:start w:val="1"/>
+      <w:numFmt w:val="bullet"/>
+      <w:lvlText w:val="■"/>
+      <w:lvlJc w:val="left"/>
+      <w:pPr>
+        <w:ind w:left="4320" w:hanging="360"/>
+      </w:pPr>
+      <w:rPr>
+        <w:u w:val="none"/>
+      </w:rPr>
+    </w:lvl>
+    <w:lvl w:ilvl="6">
+      <w:start w:val="1"/>
+      <w:numFmt w:val="bullet"/>
+      <w:lvlText w:val="●"/>
+      <w:lvlJc w:val="left"/>
+      <w:pPr>
+        <w:ind w:left="5040" w:hanging="360"/>
+      </w:pPr>
+      <w:rPr>
+        <w:u w:val="none"/>
+      </w:rPr>
+    </w:lvl>
+    <w:lvl w:ilvl="7">
+      <w:start w:val="1"/>
+      <w:numFmt w:val="bullet"/>
+      <w:lvlText w:val="○"/>
+      <w:lvlJc w:val="left"/>
+      <w:pPr>
+        <w:ind w:left="5760" w:hanging="360"/>
+      </w:pPr>
+      <w:rPr>
+        <w:u w:val="none"/>
+      </w:rPr>
+    </w:lvl>
+    <w:lvl w:ilvl="8">
+      <w:start w:val="1"/>
+      <w:numFmt w:val="bullet"/>
+      <w:lvlText w:val="■"/>
+      <w:lvlJc w:val="left"/>
+      <w:pPr>
+        <w:ind w:left="6480" w:hanging="360"/>
+      </w:pPr>
+      <w:rPr>
+        <w:u w:val="none"/>
+      </w:rPr>
+    </w:lvl>
+  </w:abstractNum>
   <w:num w:numId="1" w16cid:durableId="48264995">
     <w:abstractNumId w:val="2"/>
   </w:num>
@@ -3177,6 +3522,9 @@
   </w:num>
   <w:num w:numId="5" w16cid:durableId="360011858">
     <w:abstractNumId w:val="0"/>
+  </w:num>
+  <w:num w:numId="6" w16cid:durableId="171065730">
+    <w:abstractNumId w:val="5"/>
   </w:num>
 </w:numbering>
 </file>
@@ -3646,7 +3994,6 @@
     <w:basedOn w:val="Normal"/>
     <w:next w:val="Normal"/>
     <w:uiPriority w:val="9"/>
-    <w:semiHidden/>
     <w:unhideWhenUsed/>
     <w:qFormat/>
     <w:pPr>

</xml_diff>

<commit_message>
Add Nature Assisted therapy to psych write up
</commit_message>
<xml_diff>
--- a/COMP3000 report.docx
+++ b/COMP3000 report.docx
@@ -2084,6 +2084,23 @@
       <w:bookmarkEnd w:id="19"/>
     </w:p>
     <w:p>
+      <w:pPr>
+        <w:pStyle w:val="Heading3"/>
+      </w:pPr>
+      <w:r>
+        <w:t xml:space="preserve">3.1 Psychological approaches to managing mental illness. </w:t>
+      </w:r>
+    </w:p>
+    <w:p/>
+    <w:p>
+      <w:pPr>
+        <w:pStyle w:val="Heading3"/>
+      </w:pPr>
+      <w:r>
+        <w:t>3.2 Serious games</w:t>
+      </w:r>
+    </w:p>
+    <w:p>
       <w:r>
         <w:t>Serious Games Conceptual Framework</w:t>
       </w:r>
@@ -2373,19 +2390,7 @@
         <w:t>Sprint planning</w:t>
       </w:r>
       <w:r>
-        <w:t xml:space="preserve"> </w:t>
-      </w:r>
-      <w:r>
-        <w:t>–</w:t>
-      </w:r>
-      <w:r>
-        <w:t xml:space="preserve"> </w:t>
-      </w:r>
-      <w:r>
-        <w:t>In Trello, m</w:t>
-      </w:r>
-      <w:r>
-        <w:t xml:space="preserve">ove items from </w:t>
+        <w:t xml:space="preserve"> – In Trello, move items from </w:t>
       </w:r>
       <w:r>
         <w:rPr>
@@ -2405,10 +2410,7 @@
         <w:t>To-do this sprint</w:t>
       </w:r>
       <w:r>
-        <w:t xml:space="preserve">. Write up the plan </w:t>
-      </w:r>
-      <w:r>
-        <w:t>in the Sprint Record.</w:t>
+        <w:t>. Write up the plan in the Sprint Record.</w:t>
       </w:r>
     </w:p>
     <w:p>
@@ -2419,25 +2421,7 @@
         <w:t>During sprint</w:t>
       </w:r>
       <w:r>
-        <w:t xml:space="preserve"> - </w:t>
-      </w:r>
-      <w:r>
-        <w:t>W</w:t>
-      </w:r>
-      <w:r>
-        <w:t xml:space="preserve">ork on </w:t>
-      </w:r>
-      <w:r>
-        <w:t>current items</w:t>
-      </w:r>
-      <w:r>
-        <w:t xml:space="preserve"> and move them </w:t>
-      </w:r>
-      <w:r>
-        <w:t xml:space="preserve">in Trello </w:t>
-      </w:r>
-      <w:r>
-        <w:t xml:space="preserve">to </w:t>
+        <w:t xml:space="preserve"> - Work on current items and move them in Trello to </w:t>
       </w:r>
       <w:r>
         <w:rPr>
@@ -2468,16 +2452,7 @@
         <w:t>Sprint Review</w:t>
       </w:r>
       <w:r>
-        <w:t xml:space="preserve"> </w:t>
-      </w:r>
-      <w:r>
-        <w:t>–</w:t>
-      </w:r>
-      <w:r>
-        <w:t xml:space="preserve"> </w:t>
-      </w:r>
-      <w:r>
-        <w:t xml:space="preserve">Take a step back to review work completed. Move Trello cards from </w:t>
+        <w:t xml:space="preserve"> – Take a step back to review work completed. Move Trello cards from </w:t>
       </w:r>
       <w:r>
         <w:rPr>
@@ -2497,16 +2472,7 @@
         <w:t xml:space="preserve">Finished. </w:t>
       </w:r>
       <w:r>
-        <w:t>W</w:t>
-      </w:r>
-      <w:r>
-        <w:t xml:space="preserve">rite up </w:t>
-      </w:r>
-      <w:r>
-        <w:t>completed work in the Sprint Record, answering</w:t>
-      </w:r>
-      <w:r>
-        <w:t xml:space="preserve"> the questions:</w:t>
+        <w:t>Write up completed work in the Sprint Record, answering the questions:</w:t>
       </w:r>
     </w:p>
     <w:p>
@@ -2572,22 +2538,7 @@
         <w:t>Backlog refinement</w:t>
       </w:r>
       <w:r>
-        <w:t xml:space="preserve"> - </w:t>
-      </w:r>
-      <w:r>
-        <w:t>L</w:t>
-      </w:r>
-      <w:r>
-        <w:t xml:space="preserve">ook at the state of the project, remaining time, and project goals and use this to add, remove, or edit items in the </w:t>
-      </w:r>
-      <w:r>
-        <w:t xml:space="preserve">Trello </w:t>
-      </w:r>
-      <w:r>
-        <w:t xml:space="preserve">backlog ready for the next sprint. </w:t>
-      </w:r>
-      <w:r>
-        <w:t>Ensure all branches of version control are up to date with one another before starting a new sprint.</w:t>
+        <w:t xml:space="preserve"> - Look at the state of the project, remaining time, and project goals and use this to add, remove, or edit items in the Trello backlog ready for the next sprint. Ensure all branches of version control are up to date with one another before starting a new sprint.</w:t>
       </w:r>
     </w:p>
     <w:p/>

</xml_diff>

<commit_message>
ESSAY: Started documenting the dialogue system in technical implementation
</commit_message>
<xml_diff>
--- a/COMP3000 report.docx
+++ b/COMP3000 report.docx
@@ -2248,11 +2248,31 @@
         <w:t>Algorithm to use and write about</w:t>
       </w:r>
     </w:p>
+    <w:p/>
+    <w:p>
+      <w:pPr>
+        <w:pStyle w:val="Heading4"/>
+      </w:pPr>
+      <w:r>
+        <w:t xml:space="preserve">Dialogue and branching </w:t>
+      </w:r>
+      <w:proofErr w:type="gramStart"/>
+      <w:r>
+        <w:t>narrative</w:t>
+      </w:r>
+      <w:proofErr w:type="gramEnd"/>
+    </w:p>
+    <w:p>
+      <w:r>
+        <w:t xml:space="preserve">The branching narrative system for the project is built around the Yarn Spinner writing tool and the accompanying plugin for Unity. All dialogue is written in .yarn files, a plain text format that utilizes special syntax to create files which can be read by the Yarn Spinner framework. </w:t>
+      </w:r>
+    </w:p>
     <w:p>
       <w:pPr>
         <w:pStyle w:val="Heading3"/>
       </w:pPr>
       <w:r>
+        <w:lastRenderedPageBreak/>
         <w:t>4.</w:t>
       </w:r>
       <w:r>
@@ -2278,7 +2298,6 @@
     <w:p/>
     <w:p>
       <w:r>
-        <w:lastRenderedPageBreak/>
         <w:t xml:space="preserve">To account for the biggest risk to the project, delays due to chronic illness, three buffer periods were planned into the Gantt chart to make up for any missed time. </w:t>
       </w:r>
       <w:r>
@@ -2337,21 +2356,12 @@
       <w:r>
         <w:t xml:space="preserve">, </w:t>
       </w:r>
-      <w:proofErr w:type="gramStart"/>
       <w:r>
         <w:rPr>
           <w:i/>
           <w:iCs/>
         </w:rPr>
-        <w:t>Completed</w:t>
-      </w:r>
-      <w:proofErr w:type="gramEnd"/>
-      <w:r>
-        <w:rPr>
-          <w:i/>
-          <w:iCs/>
-        </w:rPr>
-        <w:t xml:space="preserve"> this sprint</w:t>
+        <w:t>Completed this sprint</w:t>
       </w:r>
       <w:r>
         <w:t xml:space="preserve">, and </w:t>

</xml_diff>

<commit_message>
Essay section on Marching Squares, with diagram showing all cases
</commit_message>
<xml_diff>
--- a/COMP3000 report.docx
+++ b/COMP3000 report.docx
@@ -159,17 +159,8 @@
           <w:sz w:val="36"/>
           <w:szCs w:val="36"/>
         </w:rPr>
-        <w:t xml:space="preserve">A cosy serious game that teaches healthy wellbeing </w:t>
-      </w:r>
-      <w:proofErr w:type="gramStart"/>
-      <w:r>
-        <w:rPr>
-          <w:sz w:val="36"/>
-          <w:szCs w:val="36"/>
-        </w:rPr>
-        <w:t>habits</w:t>
-      </w:r>
-      <w:proofErr w:type="gramEnd"/>
+        <w:t>A cosy serious game that teaches healthy wellbeing habits</w:t>
+      </w:r>
       <w:r>
         <w:rPr>
           <w:sz w:val="20"/>
@@ -2307,7 +2298,405 @@
     </w:p>
     <w:p>
       <w:r>
-        <w:t xml:space="preserve">The Marching Squares algorithm is applied to create a system whereby the player explores an area to reveal corresponding areas of a mini map. Using Marching Squares to achieve this fog of war effect on the map is an efficient way of checking the players world location and updating the map visuals accordingly without manually setting each individual pixel. </w:t>
+        <w:t xml:space="preserve">The Marching Squares algorithm is applied to create a system whereby the player explores an area to reveal corresponding areas of a mini map. </w:t>
+      </w:r>
+      <w:r>
+        <w:t>Based on which vertices on a grid are on or off, a case is identified, and the corresponding square image is displayed in that tile.</w:t>
+      </w:r>
+      <w:r>
+        <w:t xml:space="preserve"> </w:t>
+      </w:r>
+      <w:r>
+        <w:t xml:space="preserve">Using Marching Squares to achieve this fog of war effect on the map is an efficient way of checking the players world location and updating the map visuals accordingly without manually setting each individual pixel. </w:t>
+      </w:r>
+    </w:p>
+    <w:p/>
+    <w:p>
+      <w:pPr>
+        <w:keepNext/>
+      </w:pPr>
+      <w:r>
+        <w:rPr>
+          <w:noProof/>
+        </w:rPr>
+        <w:drawing>
+          <wp:inline distT="0" distB="0" distL="0" distR="0" wp14:anchorId="2EAC2E93" wp14:editId="20DB94ED">
+            <wp:extent cx="5943600" cy="5943600"/>
+            <wp:effectExtent l="0" t="0" r="0" b="0"/>
+            <wp:docPr id="1180484695" name="Picture 1" descr="Calendar&#10;&#10;Description automatically generated"/>
+            <wp:cNvGraphicFramePr>
+              <a:graphicFrameLocks xmlns:a="http://schemas.openxmlformats.org/drawingml/2006/main" noChangeAspect="1"/>
+            </wp:cNvGraphicFramePr>
+            <a:graphic xmlns:a="http://schemas.openxmlformats.org/drawingml/2006/main">
+              <a:graphicData uri="http://schemas.openxmlformats.org/drawingml/2006/picture">
+                <pic:pic xmlns:pic="http://schemas.openxmlformats.org/drawingml/2006/picture">
+                  <pic:nvPicPr>
+                    <pic:cNvPr id="1180484695" name="Picture 1" descr="Calendar&#10;&#10;Description automatically generated"/>
+                    <pic:cNvPicPr/>
+                  </pic:nvPicPr>
+                  <pic:blipFill>
+                    <a:blip r:embed="rId12" cstate="print">
+                      <a:extLst>
+                        <a:ext uri="{28A0092B-C50C-407E-A947-70E740481C1C}">
+                          <a14:useLocalDpi xmlns:a14="http://schemas.microsoft.com/office/drawing/2010/main" val="0"/>
+                        </a:ext>
+                      </a:extLst>
+                    </a:blip>
+                    <a:stretch>
+                      <a:fillRect/>
+                    </a:stretch>
+                  </pic:blipFill>
+                  <pic:spPr>
+                    <a:xfrm>
+                      <a:off x="0" y="0"/>
+                      <a:ext cx="5943600" cy="5943600"/>
+                    </a:xfrm>
+                    <a:prstGeom prst="rect">
+                      <a:avLst/>
+                    </a:prstGeom>
+                  </pic:spPr>
+                </pic:pic>
+              </a:graphicData>
+            </a:graphic>
+          </wp:inline>
+        </w:drawing>
+      </w:r>
+    </w:p>
+    <w:p>
+      <w:pPr>
+        <w:pStyle w:val="Caption"/>
+        <w:rPr>
+          <w:color w:val="262626" w:themeColor="text1" w:themeTint="D9"/>
+        </w:rPr>
+      </w:pPr>
+      <w:r>
+        <w:rPr>
+          <w:color w:val="262626" w:themeColor="text1" w:themeTint="D9"/>
+        </w:rPr>
+        <w:t xml:space="preserve">Figure </w:t>
+      </w:r>
+      <w:r>
+        <w:rPr>
+          <w:color w:val="262626" w:themeColor="text1" w:themeTint="D9"/>
+        </w:rPr>
+        <w:fldChar w:fldCharType="begin"/>
+      </w:r>
+      <w:r>
+        <w:rPr>
+          <w:color w:val="262626" w:themeColor="text1" w:themeTint="D9"/>
+        </w:rPr>
+        <w:instrText xml:space="preserve"> SEQ Figure \* ARABIC </w:instrText>
+      </w:r>
+      <w:r>
+        <w:rPr>
+          <w:color w:val="262626" w:themeColor="text1" w:themeTint="D9"/>
+        </w:rPr>
+        <w:fldChar w:fldCharType="separate"/>
+      </w:r>
+      <w:r>
+        <w:rPr>
+          <w:noProof/>
+          <w:color w:val="262626" w:themeColor="text1" w:themeTint="D9"/>
+        </w:rPr>
+        <w:t>1</w:t>
+      </w:r>
+      <w:r>
+        <w:rPr>
+          <w:color w:val="262626" w:themeColor="text1" w:themeTint="D9"/>
+        </w:rPr>
+        <w:fldChar w:fldCharType="end"/>
+      </w:r>
+      <w:r>
+        <w:rPr>
+          <w:color w:val="262626" w:themeColor="text1" w:themeTint="D9"/>
+        </w:rPr>
+        <w:t xml:space="preserve"> - The Marching Squares cases</w:t>
+      </w:r>
+    </w:p>
+    <w:p/>
+    <w:p>
+      <w:r>
+        <w:lastRenderedPageBreak/>
+        <w:t xml:space="preserve">All of the operations involved in the implementation of Marching Squares is controlled from the </w:t>
+      </w:r>
+      <w:r>
+        <w:rPr>
+          <w:rStyle w:val="MonospaceChar"/>
+        </w:rPr>
+        <w:t>MarchingManager.cs</w:t>
+      </w:r>
+      <w:r>
+        <w:t xml:space="preserve"> class, which is attached to a </w:t>
+      </w:r>
+      <w:r>
+        <w:rPr>
+          <w:rStyle w:val="MonospaceChar"/>
+        </w:rPr>
+        <w:t>GameObject</w:t>
+      </w:r>
+      <w:r>
+        <w:t xml:space="preserve"> in the relevant scene. </w:t>
+      </w:r>
+      <w:r>
+        <w:t xml:space="preserve">The custom classes </w:t>
+      </w:r>
+      <w:r>
+        <w:rPr>
+          <w:rStyle w:val="MonospaceChar"/>
+        </w:rPr>
+        <w:t>Square.cs</w:t>
+      </w:r>
+      <w:r>
+        <w:t xml:space="preserve"> and </w:t>
+      </w:r>
+      <w:r>
+        <w:rPr>
+          <w:rStyle w:val="MonospaceChar"/>
+        </w:rPr>
+        <w:t>Vertex.cs</w:t>
+      </w:r>
+      <w:r>
+        <w:t xml:space="preserve"> represent the vertices and squares that make up the grid used for Marching Square calculations.  </w:t>
+      </w:r>
+    </w:p>
+    <w:p/>
+    <w:p>
+      <w:r>
+        <w:t xml:space="preserve">The </w:t>
+      </w:r>
+      <w:r>
+        <w:rPr>
+          <w:rStyle w:val="MonospaceChar"/>
+        </w:rPr>
+        <w:t xml:space="preserve">Square.cs </w:t>
+      </w:r>
+      <w:r>
+        <w:t xml:space="preserve">class contains a list of the four vertices associated with the Square, a conversion list used to convert vertices info into Marching Squares references, a reference to the </w:t>
+      </w:r>
+      <w:r>
+        <w:rPr>
+          <w:rStyle w:val="MonospaceChar"/>
+        </w:rPr>
+        <w:t>Marching Manager</w:t>
+      </w:r>
+      <w:r>
+        <w:t xml:space="preserve"> in the scene</w:t>
+      </w:r>
+      <w:r>
+        <w:t>,</w:t>
+      </w:r>
+      <w:r>
+        <w:t xml:space="preserve"> and a </w:t>
+      </w:r>
+      <w:r>
+        <w:rPr>
+          <w:rStyle w:val="MonospaceChar"/>
+        </w:rPr>
+        <w:t>Vector3Int</w:t>
+      </w:r>
+      <w:r>
+        <w:t xml:space="preserve"> containing the </w:t>
+      </w:r>
+      <w:r>
+        <w:rPr>
+          <w:rStyle w:val="MonospaceChar"/>
+        </w:rPr>
+        <w:t>Squares</w:t>
+      </w:r>
+      <w:r>
+        <w:t xml:space="preserve"> position. </w:t>
+      </w:r>
+    </w:p>
+    <w:p>
+      <w:r>
+        <w:t xml:space="preserve">It has two functions. </w:t>
+      </w:r>
+      <w:r>
+        <w:rPr>
+          <w:rStyle w:val="MonospaceChar"/>
+        </w:rPr>
+        <w:t>OnVertexUpdated()</w:t>
+      </w:r>
+      <w:r>
+        <w:t xml:space="preserve"> is called by the vertex script and checks the state of each vertex attached to the square, converts the values into a reference number between 0 and 15 which refers to a Marching Squares image. </w:t>
+      </w:r>
+    </w:p>
+    <w:p>
+      <w:r>
+        <w:t xml:space="preserve">The </w:t>
+      </w:r>
+      <w:r>
+        <w:rPr>
+          <w:rStyle w:val="MonospaceChar"/>
+        </w:rPr>
+        <w:t>updateTileSprite</w:t>
+      </w:r>
+      <w:r>
+        <w:rPr>
+          <w:rStyle w:val="MonospaceChar"/>
+        </w:rPr>
+        <w:t>()</w:t>
+      </w:r>
+      <w:r>
+        <w:t xml:space="preserve"> function takes in the new Marching Squares reference number and updates the current tile accordingly. </w:t>
+      </w:r>
+    </w:p>
+    <w:p/>
+    <w:p>
+      <w:r>
+        <w:t xml:space="preserve">The </w:t>
+      </w:r>
+      <w:r>
+        <w:rPr>
+          <w:rStyle w:val="MonospaceChar"/>
+        </w:rPr>
+        <w:t xml:space="preserve">Vertex.cs </w:t>
+      </w:r>
+      <w:r>
+        <w:t>class</w:t>
+      </w:r>
+      <w:r>
+        <w:t xml:space="preserve"> contains a list of the squares it’s associated with, a bool for </w:t>
+      </w:r>
+      <w:r>
+        <w:t>current</w:t>
+      </w:r>
+      <w:r>
+        <w:t xml:space="preserve"> state named </w:t>
+      </w:r>
+      <w:r>
+        <w:rPr>
+          <w:rStyle w:val="MonospaceChar"/>
+        </w:rPr>
+        <w:t>isOn</w:t>
+      </w:r>
+      <w:r>
+        <w:t xml:space="preserve">, and a </w:t>
+      </w:r>
+      <w:r>
+        <w:rPr>
+          <w:rStyle w:val="MonospaceChar"/>
+        </w:rPr>
+        <w:t>Vector3Int position</w:t>
+      </w:r>
+      <w:r>
+        <w:t xml:space="preserve">. </w:t>
+      </w:r>
+    </w:p>
+    <w:p>
+      <w:r>
+        <w:t xml:space="preserve">It’s only function is </w:t>
+      </w:r>
+      <w:r>
+        <w:rPr>
+          <w:rStyle w:val="MonospaceChar"/>
+        </w:rPr>
+        <w:t>IsOn()</w:t>
+      </w:r>
+      <w:r>
+        <w:t xml:space="preserve"> getter/setter. The get function returns the value of </w:t>
+      </w:r>
+      <w:r>
+        <w:rPr>
+          <w:rStyle w:val="MonospaceChar"/>
+        </w:rPr>
+        <w:t>isOn</w:t>
+      </w:r>
+      <w:r>
+        <w:t xml:space="preserve">. The set function is called by the </w:t>
+      </w:r>
+      <w:r>
+        <w:rPr>
+          <w:rStyle w:val="MonospaceChar"/>
+        </w:rPr>
+        <w:t>MarchingManager</w:t>
+      </w:r>
+      <w:r>
+        <w:rPr>
+          <w:rStyle w:val="MonospaceChar"/>
+        </w:rPr>
+        <w:t>.cs</w:t>
+      </w:r>
+      <w:r>
+        <w:t xml:space="preserve"> script when player movement triggers a new vertex to be turned on, and calls </w:t>
+      </w:r>
+      <w:r>
+        <w:rPr>
+          <w:rStyle w:val="MonospaceChar"/>
+        </w:rPr>
+        <w:t>OnVertexUpdated</w:t>
+      </w:r>
+      <w:r>
+        <w:t xml:space="preserve"> on each of it’s associated Squares. </w:t>
+      </w:r>
+    </w:p>
+    <w:p/>
+    <w:p>
+      <w:r>
+        <w:t xml:space="preserve">On Start,  </w:t>
+      </w:r>
+      <w:r>
+        <w:rPr>
+          <w:rStyle w:val="MonospaceChar"/>
+        </w:rPr>
+        <w:t>MarchingManager.cs</w:t>
+      </w:r>
+      <w:r>
+        <w:t xml:space="preserve"> </w:t>
+      </w:r>
+      <w:r>
+        <w:t xml:space="preserve">uses a provided tilemap to create a 2d array of squares based on the bounds of the drawn map. This allows the developer to draw any tilemap before runtime and have it automatically acknowledged and converted to the array which can be accessed by other scripts. </w:t>
+      </w:r>
+    </w:p>
+    <w:p/>
+    <w:p>
+      <w:r>
+        <w:t xml:space="preserve">Then the script creates corresponding 2d array of the vertices from the squares array, applying offsets to each of the square positions to find the four corners of each square.  </w:t>
+      </w:r>
+    </w:p>
+    <w:p/>
+    <w:p>
+      <w:r>
+        <w:t xml:space="preserve">On Update, MarchingManager.cs gets the player position in world space, uses the helper function </w:t>
+      </w:r>
+      <w:r>
+        <w:rPr>
+          <w:rStyle w:val="MonospaceChar"/>
+        </w:rPr>
+        <w:t>translatePlayerPosToTilemap</w:t>
+      </w:r>
+      <w:r>
+        <w:rPr>
+          <w:rStyle w:val="MonospaceChar"/>
+        </w:rPr>
+        <w:t xml:space="preserve">() </w:t>
+      </w:r>
+      <w:r>
+        <w:t xml:space="preserve">to translate </w:t>
+      </w:r>
+      <w:r>
+        <w:t xml:space="preserve">it to a Vector3Int position on the tilemap, and calls </w:t>
+      </w:r>
+      <w:r>
+        <w:rPr>
+          <w:rStyle w:val="MonospaceChar"/>
+        </w:rPr>
+        <w:t>turnVertexOn()</w:t>
+      </w:r>
+      <w:r>
+        <w:t xml:space="preserve"> on the vertex at that position on the tilemap. </w:t>
+      </w:r>
+    </w:p>
+    <w:p/>
+    <w:p>
+      <w:r>
+        <w:t>In the product, this is used to create a fog of war effect over a mini</w:t>
+      </w:r>
+      <w:r>
+        <w:t xml:space="preserve"> </w:t>
+      </w:r>
+      <w:r>
+        <w:t xml:space="preserve">map in the corner of the screen when exploring the forest. The Marching Squares sprites are varying proportions of opaque white and transparency. As the player explores, more of the tilemap becomes transparent, revealing the hand drawn map asset on the layer behind. </w:t>
       </w:r>
     </w:p>
     <w:p/>
@@ -2318,6 +2707,7 @@
         <w:pStyle w:val="Heading3"/>
       </w:pPr>
       <w:r>
+        <w:lastRenderedPageBreak/>
         <w:t>4.</w:t>
       </w:r>
       <w:r>
@@ -2590,7 +2980,6 @@
         <w:rPr>
           <w:b/>
         </w:rPr>
-        <w:lastRenderedPageBreak/>
         <w:t>Backlog refinement</w:t>
       </w:r>
       <w:r>
@@ -2635,6 +3024,7 @@
       </w:pPr>
       <w:bookmarkStart w:id="21" w:name="_Toc125362764"/>
       <w:r>
+        <w:lastRenderedPageBreak/>
         <w:t>5 - Legal, social, ethical and professional issues</w:t>
       </w:r>
       <w:bookmarkEnd w:id="21"/>
@@ -2691,8 +3081,8 @@
     </w:p>
     <w:p/>
     <w:sectPr>
-      <w:headerReference w:type="default" r:id="rId12"/>
-      <w:headerReference w:type="first" r:id="rId13"/>
+      <w:headerReference w:type="default" r:id="rId13"/>
+      <w:headerReference w:type="first" r:id="rId14"/>
       <w:pgSz w:w="12240" w:h="15840"/>
       <w:pgMar w:top="1440" w:right="1440" w:bottom="1440" w:left="1440" w:header="720" w:footer="720" w:gutter="0"/>
       <w:pgNumType w:start="0"/>
@@ -4054,7 +4444,6 @@
   <w:style w:type="character" w:default="1" w:styleId="DefaultParagraphFont">
     <w:name w:val="Default Paragraph Font"/>
     <w:uiPriority w:val="1"/>
-    <w:semiHidden/>
     <w:unhideWhenUsed/>
   </w:style>
   <w:style w:type="table" w:default="1" w:styleId="TableNormal">
@@ -4268,6 +4657,44 @@
     <w:rPr>
       <w:color w:val="800080" w:themeColor="followedHyperlink"/>
       <w:u w:val="single"/>
+    </w:rPr>
+  </w:style>
+  <w:style w:type="paragraph" w:customStyle="1" w:styleId="Monospace">
+    <w:name w:val="Monospace"/>
+    <w:basedOn w:val="Normal"/>
+    <w:link w:val="MonospaceChar"/>
+    <w:qFormat/>
+    <w:rsid w:val="00D1598C"/>
+    <w:rPr>
+      <w:rFonts w:ascii="Consolas" w:hAnsi="Consolas"/>
+    </w:rPr>
+  </w:style>
+  <w:style w:type="paragraph" w:styleId="Caption">
+    <w:name w:val="caption"/>
+    <w:basedOn w:val="Normal"/>
+    <w:next w:val="Normal"/>
+    <w:uiPriority w:val="35"/>
+    <w:unhideWhenUsed/>
+    <w:qFormat/>
+    <w:rsid w:val="004E4253"/>
+    <w:pPr>
+      <w:spacing w:after="200" w:line="240" w:lineRule="auto"/>
+    </w:pPr>
+    <w:rPr>
+      <w:i/>
+      <w:iCs/>
+      <w:color w:val="1F497D" w:themeColor="text2"/>
+      <w:sz w:val="18"/>
+      <w:szCs w:val="18"/>
+    </w:rPr>
+  </w:style>
+  <w:style w:type="character" w:customStyle="1" w:styleId="MonospaceChar">
+    <w:name w:val="Monospace Char"/>
+    <w:basedOn w:val="DefaultParagraphFont"/>
+    <w:link w:val="Monospace"/>
+    <w:rsid w:val="00D1598C"/>
+    <w:rPr>
+      <w:rFonts w:ascii="Consolas" w:hAnsi="Consolas"/>
     </w:rPr>
   </w:style>
 </w:styles>

</xml_diff>

<commit_message>
Updated marching squares diagram
</commit_message>
<xml_diff>
--- a/COMP3000 report.docx
+++ b/COMP3000 report.docx
@@ -159,8 +159,17 @@
           <w:sz w:val="36"/>
           <w:szCs w:val="36"/>
         </w:rPr>
-        <w:t>A cosy serious game that teaches healthy wellbeing habits</w:t>
-      </w:r>
+        <w:t xml:space="preserve">A cosy serious game that teaches healthy wellbeing </w:t>
+      </w:r>
+      <w:proofErr w:type="gramStart"/>
+      <w:r>
+        <w:rPr>
+          <w:sz w:val="36"/>
+          <w:szCs w:val="36"/>
+        </w:rPr>
+        <w:t>habits</w:t>
+      </w:r>
+      <w:proofErr w:type="gramEnd"/>
       <w:r>
         <w:rPr>
           <w:sz w:val="20"/>
@@ -1632,12 +1641,6 @@
       </w:r>
       <w:bookmarkEnd w:id="12"/>
     </w:p>
-    <w:p>
-      <w:r>
-        <w:t xml:space="preserve">Working title - helping. </w:t>
-      </w:r>
-    </w:p>
-    <w:p/>
     <w:p>
       <w:r>
         <w:t xml:space="preserve">Managing and looking after mental health is as important as maintaining good physical health, but people aren’t always taught the best practices and techniques to do so. In some cases, this can lead to people only receiving support once they reach a ‘breaking point’, rather than learning preventative and healthy habits early on. </w:t>
@@ -1927,7 +1930,6 @@
       </w:pPr>
       <w:bookmarkStart w:id="16" w:name="_Toc125362760"/>
       <w:r>
-        <w:lastRenderedPageBreak/>
         <w:t xml:space="preserve">2.2 </w:t>
       </w:r>
       <w:commentRangeStart w:id="17"/>
@@ -1977,6 +1979,7 @@
           <w:rStyle w:val="hgkelc"/>
           <w:lang w:val="en"/>
         </w:rPr>
+        <w:lastRenderedPageBreak/>
         <w:t xml:space="preserve">To better understand this objective and stay on task throughout development, it has been broken down into smaller, measurable objectives as follows. </w:t>
       </w:r>
     </w:p>
@@ -2320,10 +2323,10 @@
           <w:noProof/>
         </w:rPr>
         <w:drawing>
-          <wp:inline distT="0" distB="0" distL="0" distR="0" wp14:anchorId="2EAC2E93" wp14:editId="20DB94ED">
-            <wp:extent cx="5943600" cy="5943600"/>
-            <wp:effectExtent l="0" t="0" r="0" b="0"/>
-            <wp:docPr id="1180484695" name="Picture 1" descr="Calendar&#10;&#10;Description automatically generated"/>
+          <wp:inline distT="0" distB="0" distL="0" distR="0" wp14:anchorId="2EAC2E93" wp14:editId="33E89D59">
+            <wp:extent cx="5538967" cy="5943600"/>
+            <wp:effectExtent l="0" t="0" r="5080" b="0"/>
+            <wp:docPr id="1180484695" name="Picture 1"/>
             <wp:cNvGraphicFramePr>
               <a:graphicFrameLocks xmlns:a="http://schemas.openxmlformats.org/drawingml/2006/main" noChangeAspect="1"/>
             </wp:cNvGraphicFramePr>
@@ -2331,7 +2334,7 @@
               <a:graphicData uri="http://schemas.openxmlformats.org/drawingml/2006/picture">
                 <pic:pic xmlns:pic="http://schemas.openxmlformats.org/drawingml/2006/picture">
                   <pic:nvPicPr>
-                    <pic:cNvPr id="1180484695" name="Picture 1" descr="Calendar&#10;&#10;Description automatically generated"/>
+                    <pic:cNvPr id="1180484695" name="Picture 1"/>
                     <pic:cNvPicPr/>
                   </pic:nvPicPr>
                   <pic:blipFill>
@@ -2349,7 +2352,7 @@
                   <pic:spPr>
                     <a:xfrm>
                       <a:off x="0" y="0"/>
-                      <a:ext cx="5943600" cy="5943600"/>
+                      <a:ext cx="5538967" cy="5943600"/>
                     </a:xfrm>
                     <a:prstGeom prst="rect">
                       <a:avLst/>
@@ -2361,6 +2364,9 @@
           </wp:inline>
         </w:drawing>
       </w:r>
+      <w:r>
+        <w:t>s</w:t>
+      </w:r>
     </w:p>
     <w:p>
       <w:pPr>
@@ -2415,9 +2421,14 @@
     </w:p>
     <w:p/>
     <w:p>
+      <w:proofErr w:type="gramStart"/>
       <w:r>
         <w:lastRenderedPageBreak/>
-        <w:t xml:space="preserve">All of the operations involved in the implementation of Marching Squares is controlled from the </w:t>
+        <w:t>All of</w:t>
+      </w:r>
+      <w:proofErr w:type="gramEnd"/>
+      <w:r>
+        <w:t xml:space="preserve"> the operations involved in the implementation of Marching Squares is controlled from the </w:t>
       </w:r>
       <w:r>
         <w:rPr>
@@ -2497,12 +2508,14 @@
       <w:r>
         <w:t xml:space="preserve"> containing the </w:t>
       </w:r>
+      <w:proofErr w:type="gramStart"/>
       <w:r>
         <w:rPr>
           <w:rStyle w:val="MonospaceChar"/>
         </w:rPr>
         <w:t>Squares</w:t>
       </w:r>
+      <w:proofErr w:type="gramEnd"/>
       <w:r>
         <w:t xml:space="preserve"> position. </w:t>
       </w:r>
@@ -2511,11 +2524,19 @@
       <w:r>
         <w:t xml:space="preserve">It has two functions. </w:t>
       </w:r>
+      <w:proofErr w:type="gramStart"/>
       <w:r>
         <w:rPr>
           <w:rStyle w:val="MonospaceChar"/>
         </w:rPr>
-        <w:t>OnVertexUpdated()</w:t>
+        <w:t>OnVertexUpdated(</w:t>
+      </w:r>
+      <w:proofErr w:type="gramEnd"/>
+      <w:r>
+        <w:rPr>
+          <w:rStyle w:val="MonospaceChar"/>
+        </w:rPr>
+        <w:t>)</w:t>
       </w:r>
       <w:r>
         <w:t xml:space="preserve"> is called by the vertex script and checks the state of each vertex attached to the square, converts the values into a reference number between 0 and 15 which refers to a Marching Squares image. </w:t>
@@ -2525,6 +2546,7 @@
       <w:r>
         <w:t xml:space="preserve">The </w:t>
       </w:r>
+      <w:proofErr w:type="gramStart"/>
       <w:r>
         <w:rPr>
           <w:rStyle w:val="MonospaceChar"/>
@@ -2535,7 +2557,14 @@
         <w:rPr>
           <w:rStyle w:val="MonospaceChar"/>
         </w:rPr>
-        <w:t>()</w:t>
+        <w:t>(</w:t>
+      </w:r>
+      <w:proofErr w:type="gramEnd"/>
+      <w:r>
+        <w:rPr>
+          <w:rStyle w:val="MonospaceChar"/>
+        </w:rPr>
+        <w:t>)</w:t>
       </w:r>
       <w:r>
         <w:t xml:space="preserve"> function takes in the new Marching Squares reference number and updates the current tile accordingly. </w:t>
@@ -2587,11 +2616,19 @@
       <w:r>
         <w:t xml:space="preserve">It’s only function is </w:t>
       </w:r>
+      <w:proofErr w:type="gramStart"/>
       <w:r>
         <w:rPr>
           <w:rStyle w:val="MonospaceChar"/>
         </w:rPr>
-        <w:t>IsOn()</w:t>
+        <w:t>IsOn(</w:t>
+      </w:r>
+      <w:proofErr w:type="gramEnd"/>
+      <w:r>
+        <w:rPr>
+          <w:rStyle w:val="MonospaceChar"/>
+        </w:rPr>
+        <w:t>)</w:t>
       </w:r>
       <w:r>
         <w:t xml:space="preserve"> getter/setter. The get function returns the value of </w:t>
@@ -2633,7 +2670,11 @@
     <w:p/>
     <w:p>
       <w:r>
-        <w:t xml:space="preserve">On Start,  </w:t>
+        <w:t xml:space="preserve">On </w:t>
+      </w:r>
+      <w:proofErr w:type="gramStart"/>
+      <w:r>
+        <w:t xml:space="preserve">Start,  </w:t>
       </w:r>
       <w:r>
         <w:rPr>
@@ -2641,6 +2682,7 @@
         </w:rPr>
         <w:t>MarchingManager.cs</w:t>
       </w:r>
+      <w:proofErr w:type="gramEnd"/>
       <w:r>
         <w:t xml:space="preserve"> </w:t>
       </w:r>
@@ -2659,6 +2701,7 @@
       <w:r>
         <w:t xml:space="preserve">On Update, MarchingManager.cs gets the player position in world space, uses the helper function </w:t>
       </w:r>
+      <w:proofErr w:type="gramStart"/>
       <w:r>
         <w:rPr>
           <w:rStyle w:val="MonospaceChar"/>
@@ -2669,7 +2712,14 @@
         <w:rPr>
           <w:rStyle w:val="MonospaceChar"/>
         </w:rPr>
-        <w:t xml:space="preserve">() </w:t>
+        <w:t>(</w:t>
+      </w:r>
+      <w:proofErr w:type="gramEnd"/>
+      <w:r>
+        <w:rPr>
+          <w:rStyle w:val="MonospaceChar"/>
+        </w:rPr>
+        <w:t xml:space="preserve">) </w:t>
       </w:r>
       <w:r>
         <w:t xml:space="preserve">to translate </w:t>
@@ -3033,9 +3083,9 @@
       <w:pPr>
         <w:pStyle w:val="Heading2"/>
       </w:pPr>
-      <w:bookmarkStart w:id="22" w:name="_Toc125362765"/>
-      <w:r>
-        <w:t>6 - Project management</w:t>
+      <w:bookmarkStart w:id="22" w:name="_Toc125362766"/>
+      <w:r>
+        <w:t>7 - End-project report</w:t>
       </w:r>
       <w:bookmarkEnd w:id="22"/>
     </w:p>
@@ -3043,9 +3093,9 @@
       <w:pPr>
         <w:pStyle w:val="Heading2"/>
       </w:pPr>
-      <w:bookmarkStart w:id="23" w:name="_Toc125362766"/>
-      <w:r>
-        <w:t>7 - End-project report</w:t>
+      <w:bookmarkStart w:id="23" w:name="_Toc125362767"/>
+      <w:r>
+        <w:t>8 - Project reflections</w:t>
       </w:r>
       <w:bookmarkEnd w:id="23"/>
     </w:p>
@@ -3053,9 +3103,9 @@
       <w:pPr>
         <w:pStyle w:val="Heading2"/>
       </w:pPr>
-      <w:bookmarkStart w:id="24" w:name="_Toc125362767"/>
-      <w:r>
-        <w:t>8 - Project reflections</w:t>
+      <w:bookmarkStart w:id="24" w:name="_Toc125362768"/>
+      <w:r>
+        <w:t>9 - Conclusions</w:t>
       </w:r>
       <w:bookmarkEnd w:id="24"/>
     </w:p>
@@ -3063,21 +3113,11 @@
       <w:pPr>
         <w:pStyle w:val="Heading2"/>
       </w:pPr>
-      <w:bookmarkStart w:id="25" w:name="_Toc125362768"/>
-      <w:r>
-        <w:t>9 - Conclusions</w:t>
+      <w:bookmarkStart w:id="25" w:name="_Toc125362769"/>
+      <w:r>
+        <w:t>Reference list and bibliography</w:t>
       </w:r>
       <w:bookmarkEnd w:id="25"/>
-    </w:p>
-    <w:p>
-      <w:pPr>
-        <w:pStyle w:val="Heading2"/>
-      </w:pPr>
-      <w:bookmarkStart w:id="26" w:name="_Toc125362769"/>
-      <w:r>
-        <w:t>Reference list and bibliography</w:t>
-      </w:r>
-      <w:bookmarkEnd w:id="26"/>
     </w:p>
     <w:p/>
     <w:sectPr>

</xml_diff>

<commit_message>
Writeup tech info on Yarn Spinner
</commit_message>
<xml_diff>
--- a/COMP3000 report.docx
+++ b/COMP3000 report.docx
@@ -159,17 +159,8 @@
           <w:sz w:val="36"/>
           <w:szCs w:val="36"/>
         </w:rPr>
-        <w:t xml:space="preserve">A cosy serious game that teaches healthy wellbeing </w:t>
-      </w:r>
-      <w:proofErr w:type="gramStart"/>
-      <w:r>
-        <w:rPr>
-          <w:sz w:val="36"/>
-          <w:szCs w:val="36"/>
-        </w:rPr>
-        <w:t>habits</w:t>
-      </w:r>
-      <w:proofErr w:type="gramEnd"/>
+        <w:t>A cosy serious game that teaches healthy wellbeing habits</w:t>
+      </w:r>
       <w:r>
         <w:rPr>
           <w:sz w:val="20"/>
@@ -2052,15 +2043,7 @@
         <w:t>Make a slice of gameplay that can run from start to end without any major errors or bugs</w:t>
       </w:r>
       <w:r>
-        <w:t xml:space="preserve"> (</w:t>
-      </w:r>
-      <w:proofErr w:type="spellStart"/>
-      <w:r>
-        <w:t>eg</w:t>
-      </w:r>
-      <w:proofErr w:type="spellEnd"/>
-      <w:r>
-        <w:t>, software doesn’t crash, players can move around and access the storyline as expected)</w:t>
+        <w:t xml:space="preserve"> (eg, software doesn’t crash, players can move around and access the storyline as expected)</w:t>
       </w:r>
       <w:r>
         <w:t>.</w:t>
@@ -2287,7 +2270,219 @@
     </w:p>
     <w:p>
       <w:r>
-        <w:t xml:space="preserve">The branching narrative system for the project is built around the Yarn Spinner writing tool and the accompanying plugin for Unity. All dialogue is written in .yarn files, a plain text format that utilizes special syntax to create files which can be read by the Yarn Spinner framework. </w:t>
+        <w:t xml:space="preserve">The branching narrative system for the project is built around the Yarn Spinner writing tool and the accompanying plugin for Unity. All dialogue is written in </w:t>
+      </w:r>
+      <w:r>
+        <w:rPr>
+          <w:rStyle w:val="MonospaceChar"/>
+        </w:rPr>
+        <w:t>.yarn</w:t>
+      </w:r>
+      <w:r>
+        <w:t xml:space="preserve"> files, a plain text format that utilizes special syntax to create files which can be read by the Yarn Spinner framework. </w:t>
+      </w:r>
+    </w:p>
+    <w:p>
+      <w:r>
+        <w:lastRenderedPageBreak/>
+        <w:t>The Yarn Spinner Visual Studio Code extension makes it easier to write in the correct syntax, and provides other helpful features, such as the ability to preview dialogue within VSCode. This was used in the development process to check flow and rhythm of dialogue quickly throughout writing. The extension also makes it easy to export dialogue in a runnable html format, which was used in the dialogue user testing (see section blah).</w:t>
+      </w:r>
+    </w:p>
+    <w:p/>
+    <w:p>
+      <w:r>
+        <w:t xml:space="preserve">A key advantage of using Yarn with Unity is the capability to create C# and yarn scripts which can communicate with one another and trigger events. </w:t>
+      </w:r>
+    </w:p>
+    <w:p/>
+    <w:p>
+      <w:r>
+        <w:t xml:space="preserve">An example of this is the functionality </w:t>
+      </w:r>
+      <w:r>
+        <w:t>have future dialogue informed by previous conversations with characters</w:t>
+      </w:r>
+      <w:r>
+        <w:t xml:space="preserve">, which is controlled by the </w:t>
+      </w:r>
+      <w:r>
+        <w:rPr>
+          <w:rStyle w:val="MonospaceChar"/>
+        </w:rPr>
+        <w:t>Interactable.cs</w:t>
+      </w:r>
+      <w:r>
+        <w:t xml:space="preserve"> and the </w:t>
+      </w:r>
+      <w:r>
+        <w:rPr>
+          <w:rStyle w:val="MonospaceChar"/>
+        </w:rPr>
+        <w:t>YarnManager.cs</w:t>
+      </w:r>
+      <w:r>
+        <w:t xml:space="preserve"> scripts. </w:t>
+      </w:r>
+    </w:p>
+    <w:p/>
+    <w:p>
+      <w:r>
+        <w:rPr>
+          <w:noProof/>
+        </w:rPr>
+        <w:drawing>
+          <wp:inline distT="0" distB="0" distL="0" distR="0" wp14:anchorId="237B3CDD" wp14:editId="49DAAAB9">
+            <wp:extent cx="5134692" cy="2915057"/>
+            <wp:effectExtent l="0" t="0" r="8890" b="0"/>
+            <wp:docPr id="638932274" name="Picture 3" descr="Text&#10;&#10;Description automatically generated"/>
+            <wp:cNvGraphicFramePr>
+              <a:graphicFrameLocks xmlns:a="http://schemas.openxmlformats.org/drawingml/2006/main" noChangeAspect="1"/>
+            </wp:cNvGraphicFramePr>
+            <a:graphic xmlns:a="http://schemas.openxmlformats.org/drawingml/2006/main">
+              <a:graphicData uri="http://schemas.openxmlformats.org/drawingml/2006/picture">
+                <pic:pic xmlns:pic="http://schemas.openxmlformats.org/drawingml/2006/picture">
+                  <pic:nvPicPr>
+                    <pic:cNvPr id="638932274" name="Picture 3" descr="Text&#10;&#10;Description automatically generated"/>
+                    <pic:cNvPicPr/>
+                  </pic:nvPicPr>
+                  <pic:blipFill>
+                    <a:blip r:embed="rId12">
+                      <a:extLst>
+                        <a:ext uri="{28A0092B-C50C-407E-A947-70E740481C1C}">
+                          <a14:useLocalDpi xmlns:a14="http://schemas.microsoft.com/office/drawing/2010/main" val="0"/>
+                        </a:ext>
+                      </a:extLst>
+                    </a:blip>
+                    <a:stretch>
+                      <a:fillRect/>
+                    </a:stretch>
+                  </pic:blipFill>
+                  <pic:spPr>
+                    <a:xfrm>
+                      <a:off x="0" y="0"/>
+                      <a:ext cx="5134692" cy="2915057"/>
+                    </a:xfrm>
+                    <a:prstGeom prst="rect">
+                      <a:avLst/>
+                    </a:prstGeom>
+                  </pic:spPr>
+                </pic:pic>
+              </a:graphicData>
+            </a:graphic>
+          </wp:inline>
+        </w:drawing>
+      </w:r>
+    </w:p>
+    <w:p/>
+    <w:p>
+      <w:r>
+        <w:t xml:space="preserve">A new command handler is added to the dialogueRunner by the YarnManager with the yarn command </w:t>
+      </w:r>
+      <w:r>
+        <w:rPr>
+          <w:rStyle w:val="MonospaceChar"/>
+        </w:rPr>
+        <w:t>advanceEntryNode</w:t>
+      </w:r>
+      <w:r>
+        <w:t xml:space="preserve">, which references the C# function </w:t>
+      </w:r>
+      <w:r>
+        <w:rPr>
+          <w:rStyle w:val="MonospaceChar"/>
+        </w:rPr>
+        <w:t>AdvanceEntryNode</w:t>
+      </w:r>
+      <w:r>
+        <w:rPr>
+          <w:rStyle w:val="MonospaceChar"/>
+        </w:rPr>
+        <w:t>()</w:t>
+      </w:r>
+      <w:r>
+        <w:t xml:space="preserve">. The </w:t>
+      </w:r>
+      <w:r>
+        <w:rPr>
+          <w:rStyle w:val="MonospaceChar"/>
+        </w:rPr>
+        <w:t>AdvanceEntryNode()</w:t>
+      </w:r>
+      <w:r>
+        <w:t xml:space="preserve"> function takes in the name of the new node as a string, and passes it through to the current interactable so it knows what node should be opened when a player starts dialogue with them. </w:t>
+      </w:r>
+    </w:p>
+    <w:p/>
+    <w:p>
+      <w:r>
+        <w:t xml:space="preserve">With the new yarn command </w:t>
+      </w:r>
+      <w:r>
+        <w:rPr>
+          <w:rStyle w:val="MonospaceChar"/>
+        </w:rPr>
+        <w:t>advanceEntryNode</w:t>
+      </w:r>
+      <w:r>
+        <w:t xml:space="preserve">, the node can be advanced from a specific line in the yarn script. </w:t>
+      </w:r>
+    </w:p>
+    <w:p>
+      <w:r>
+        <w:rPr>
+          <w:noProof/>
+        </w:rPr>
+        <w:lastRenderedPageBreak/>
+        <w:drawing>
+          <wp:inline distT="0" distB="0" distL="0" distR="0" wp14:anchorId="3530DAE5" wp14:editId="3B0A8EB3">
+            <wp:extent cx="3429479" cy="3286584"/>
+            <wp:effectExtent l="0" t="0" r="0" b="9525"/>
+            <wp:docPr id="1093510373" name="Picture 4" descr="Text&#10;&#10;Description automatically generated"/>
+            <wp:cNvGraphicFramePr>
+              <a:graphicFrameLocks xmlns:a="http://schemas.openxmlformats.org/drawingml/2006/main" noChangeAspect="1"/>
+            </wp:cNvGraphicFramePr>
+            <a:graphic xmlns:a="http://schemas.openxmlformats.org/drawingml/2006/main">
+              <a:graphicData uri="http://schemas.openxmlformats.org/drawingml/2006/picture">
+                <pic:pic xmlns:pic="http://schemas.openxmlformats.org/drawingml/2006/picture">
+                  <pic:nvPicPr>
+                    <pic:cNvPr id="1093510373" name="Picture 4" descr="Text&#10;&#10;Description automatically generated"/>
+                    <pic:cNvPicPr/>
+                  </pic:nvPicPr>
+                  <pic:blipFill>
+                    <a:blip r:embed="rId13">
+                      <a:extLst>
+                        <a:ext uri="{28A0092B-C50C-407E-A947-70E740481C1C}">
+                          <a14:useLocalDpi xmlns:a14="http://schemas.microsoft.com/office/drawing/2010/main" val="0"/>
+                        </a:ext>
+                      </a:extLst>
+                    </a:blip>
+                    <a:stretch>
+                      <a:fillRect/>
+                    </a:stretch>
+                  </pic:blipFill>
+                  <pic:spPr>
+                    <a:xfrm>
+                      <a:off x="0" y="0"/>
+                      <a:ext cx="3429479" cy="3286584"/>
+                    </a:xfrm>
+                    <a:prstGeom prst="rect">
+                      <a:avLst/>
+                    </a:prstGeom>
+                  </pic:spPr>
+                </pic:pic>
+              </a:graphicData>
+            </a:graphic>
+          </wp:inline>
+        </w:drawing>
+      </w:r>
+    </w:p>
+    <w:p/>
+    <w:p>
+      <w:r>
+        <w:t xml:space="preserve">This means that as players interact with characters in the world and return to them, the characters dialogue and writing can change to progress the story forward rather than starting from </w:t>
+      </w:r>
+      <w:r>
+        <w:t xml:space="preserve">the beginning every time. </w:t>
       </w:r>
     </w:p>
     <w:p>
@@ -2295,33 +2490,33 @@
         <w:pStyle w:val="Heading4"/>
       </w:pPr>
       <w:r>
+        <w:t>Fog of war using Marching Squares</w:t>
+      </w:r>
+    </w:p>
+    <w:p>
+      <w:r>
+        <w:t xml:space="preserve">The Marching Squares algorithm is applied to create a system whereby the player explores an area to reveal corresponding areas of a mini map. </w:t>
+      </w:r>
+      <w:r>
+        <w:t>Based on which vertices on a grid are on or off, a case is identified, and the corresponding square image is displayed in that tile.</w:t>
+      </w:r>
+      <w:r>
+        <w:t xml:space="preserve"> </w:t>
+      </w:r>
+      <w:r>
+        <w:t xml:space="preserve">Using Marching Squares to achieve this fog of war effect on the map is an efficient way of checking the players world location and updating the map visuals accordingly without manually setting each individual pixel. </w:t>
+      </w:r>
+    </w:p>
+    <w:p/>
+    <w:p>
+      <w:pPr>
+        <w:keepNext/>
+      </w:pPr>
+      <w:r>
+        <w:rPr>
+          <w:noProof/>
+        </w:rPr>
         <w:lastRenderedPageBreak/>
-        <w:t>Fog of war using Marching Squares</w:t>
-      </w:r>
-    </w:p>
-    <w:p>
-      <w:r>
-        <w:t xml:space="preserve">The Marching Squares algorithm is applied to create a system whereby the player explores an area to reveal corresponding areas of a mini map. </w:t>
-      </w:r>
-      <w:r>
-        <w:t>Based on which vertices on a grid are on or off, a case is identified, and the corresponding square image is displayed in that tile.</w:t>
-      </w:r>
-      <w:r>
-        <w:t xml:space="preserve"> </w:t>
-      </w:r>
-      <w:r>
-        <w:t xml:space="preserve">Using Marching Squares to achieve this fog of war effect on the map is an efficient way of checking the players world location and updating the map visuals accordingly without manually setting each individual pixel. </w:t>
-      </w:r>
-    </w:p>
-    <w:p/>
-    <w:p>
-      <w:pPr>
-        <w:keepNext/>
-      </w:pPr>
-      <w:r>
-        <w:rPr>
-          <w:noProof/>
-        </w:rPr>
         <w:drawing>
           <wp:inline distT="0" distB="0" distL="0" distR="0" wp14:anchorId="2EAC2E93" wp14:editId="33E89D59">
             <wp:extent cx="5538967" cy="5943600"/>
@@ -2338,7 +2533,7 @@
                     <pic:cNvPicPr/>
                   </pic:nvPicPr>
                   <pic:blipFill>
-                    <a:blip r:embed="rId12" cstate="print">
+                    <a:blip r:embed="rId14" cstate="print">
                       <a:extLst>
                         <a:ext uri="{28A0092B-C50C-407E-A947-70E740481C1C}">
                           <a14:useLocalDpi xmlns:a14="http://schemas.microsoft.com/office/drawing/2010/main" val="0"/>
@@ -2421,305 +2616,261 @@
     </w:p>
     <w:p/>
     <w:p>
-      <w:proofErr w:type="gramStart"/>
+      <w:r>
+        <w:t xml:space="preserve">All of the operations involved in the implementation of Marching Squares is controlled from the </w:t>
+      </w:r>
+      <w:r>
+        <w:rPr>
+          <w:rStyle w:val="MonospaceChar"/>
+        </w:rPr>
+        <w:t>MarchingManager.cs</w:t>
+      </w:r>
+      <w:r>
+        <w:t xml:space="preserve"> class, which is attached to a </w:t>
+      </w:r>
+      <w:r>
+        <w:rPr>
+          <w:rStyle w:val="MonospaceChar"/>
+        </w:rPr>
+        <w:t>GameObject</w:t>
+      </w:r>
+      <w:r>
+        <w:t xml:space="preserve"> in the relevant scene. </w:t>
+      </w:r>
+      <w:r>
+        <w:t xml:space="preserve">The custom classes </w:t>
+      </w:r>
+      <w:r>
+        <w:rPr>
+          <w:rStyle w:val="MonospaceChar"/>
+        </w:rPr>
+        <w:t>Square.cs</w:t>
+      </w:r>
+      <w:r>
+        <w:t xml:space="preserve"> and </w:t>
+      </w:r>
+      <w:r>
+        <w:rPr>
+          <w:rStyle w:val="MonospaceChar"/>
+        </w:rPr>
+        <w:t>Vertex.cs</w:t>
+      </w:r>
+      <w:r>
+        <w:t xml:space="preserve"> represent the vertices and squares that make up the grid used for Marching Square calculations.  </w:t>
+      </w:r>
+    </w:p>
+    <w:p/>
+    <w:p>
+      <w:r>
+        <w:t xml:space="preserve">The </w:t>
+      </w:r>
+      <w:r>
+        <w:rPr>
+          <w:rStyle w:val="MonospaceChar"/>
+        </w:rPr>
+        <w:t xml:space="preserve">Square.cs </w:t>
+      </w:r>
+      <w:r>
+        <w:t xml:space="preserve">class contains a list of the four vertices associated with the Square, a conversion list used to convert vertices info into Marching Squares references, a reference to the </w:t>
+      </w:r>
+      <w:r>
+        <w:rPr>
+          <w:rStyle w:val="MonospaceChar"/>
+        </w:rPr>
+        <w:t>Marching Manager</w:t>
+      </w:r>
+      <w:r>
+        <w:t xml:space="preserve"> in the scene</w:t>
+      </w:r>
+      <w:r>
+        <w:t>,</w:t>
+      </w:r>
+      <w:r>
+        <w:t xml:space="preserve"> and a </w:t>
+      </w:r>
+      <w:r>
+        <w:rPr>
+          <w:rStyle w:val="MonospaceChar"/>
+        </w:rPr>
+        <w:t>Vector3Int</w:t>
+      </w:r>
+      <w:r>
+        <w:t xml:space="preserve"> containing the </w:t>
+      </w:r>
+      <w:r>
+        <w:rPr>
+          <w:rStyle w:val="MonospaceChar"/>
+        </w:rPr>
+        <w:t>Squares</w:t>
+      </w:r>
+      <w:r>
+        <w:t xml:space="preserve"> position. </w:t>
+      </w:r>
+    </w:p>
+    <w:p>
       <w:r>
         <w:lastRenderedPageBreak/>
-        <w:t>All of</w:t>
-      </w:r>
-      <w:proofErr w:type="gramEnd"/>
-      <w:r>
-        <w:t xml:space="preserve"> the operations involved in the implementation of Marching Squares is controlled from the </w:t>
+        <w:t xml:space="preserve">It has two functions. </w:t>
       </w:r>
       <w:r>
         <w:rPr>
           <w:rStyle w:val="MonospaceChar"/>
         </w:rPr>
+        <w:t>OnVertexUpdated()</w:t>
+      </w:r>
+      <w:r>
+        <w:t xml:space="preserve"> is called by the vertex script and checks the state of each vertex attached to the square, converts the values into a reference number between 0 and 15 which refers to a Marching Squares image. </w:t>
+      </w:r>
+    </w:p>
+    <w:p>
+      <w:r>
+        <w:t xml:space="preserve">The </w:t>
+      </w:r>
+      <w:r>
+        <w:rPr>
+          <w:rStyle w:val="MonospaceChar"/>
+        </w:rPr>
+        <w:t>updateTileSprite</w:t>
+      </w:r>
+      <w:r>
+        <w:rPr>
+          <w:rStyle w:val="MonospaceChar"/>
+        </w:rPr>
+        <w:t>()</w:t>
+      </w:r>
+      <w:r>
+        <w:t xml:space="preserve"> function takes in the new Marching Squares reference number and updates the current tile accordingly. </w:t>
+      </w:r>
+    </w:p>
+    <w:p/>
+    <w:p>
+      <w:r>
+        <w:t xml:space="preserve">The </w:t>
+      </w:r>
+      <w:r>
+        <w:rPr>
+          <w:rStyle w:val="MonospaceChar"/>
+        </w:rPr>
+        <w:t xml:space="preserve">Vertex.cs </w:t>
+      </w:r>
+      <w:r>
+        <w:t>class</w:t>
+      </w:r>
+      <w:r>
+        <w:t xml:space="preserve"> contains a list of the squares it’s associated with, a bool for </w:t>
+      </w:r>
+      <w:r>
+        <w:t>current</w:t>
+      </w:r>
+      <w:r>
+        <w:t xml:space="preserve"> state named </w:t>
+      </w:r>
+      <w:r>
+        <w:rPr>
+          <w:rStyle w:val="MonospaceChar"/>
+        </w:rPr>
+        <w:t>isOn</w:t>
+      </w:r>
+      <w:r>
+        <w:t xml:space="preserve">, and a </w:t>
+      </w:r>
+      <w:r>
+        <w:rPr>
+          <w:rStyle w:val="MonospaceChar"/>
+        </w:rPr>
+        <w:t>Vector3Int position</w:t>
+      </w:r>
+      <w:r>
+        <w:t xml:space="preserve">. </w:t>
+      </w:r>
+    </w:p>
+    <w:p>
+      <w:r>
+        <w:t xml:space="preserve">It’s only function is </w:t>
+      </w:r>
+      <w:r>
+        <w:rPr>
+          <w:rStyle w:val="MonospaceChar"/>
+        </w:rPr>
+        <w:t>IsOn()</w:t>
+      </w:r>
+      <w:r>
+        <w:t xml:space="preserve"> getter/setter. The get function returns the value of </w:t>
+      </w:r>
+      <w:r>
+        <w:rPr>
+          <w:rStyle w:val="MonospaceChar"/>
+        </w:rPr>
+        <w:t>isOn</w:t>
+      </w:r>
+      <w:r>
+        <w:t xml:space="preserve">. The set function is called by the </w:t>
+      </w:r>
+      <w:r>
+        <w:rPr>
+          <w:rStyle w:val="MonospaceChar"/>
+        </w:rPr>
+        <w:t>MarchingManager</w:t>
+      </w:r>
+      <w:r>
+        <w:rPr>
+          <w:rStyle w:val="MonospaceChar"/>
+        </w:rPr>
+        <w:t>.cs</w:t>
+      </w:r>
+      <w:r>
+        <w:t xml:space="preserve"> script when player movement triggers a new vertex to be turned on, and calls </w:t>
+      </w:r>
+      <w:r>
+        <w:rPr>
+          <w:rStyle w:val="MonospaceChar"/>
+        </w:rPr>
+        <w:t>OnVertexUpdated</w:t>
+      </w:r>
+      <w:r>
+        <w:t xml:space="preserve"> on each of it’s associated Squares. </w:t>
+      </w:r>
+    </w:p>
+    <w:p/>
+    <w:p>
+      <w:r>
+        <w:t xml:space="preserve">On Start,  </w:t>
+      </w:r>
+      <w:r>
+        <w:rPr>
+          <w:rStyle w:val="MonospaceChar"/>
+        </w:rPr>
         <w:t>MarchingManager.cs</w:t>
       </w:r>
       <w:r>
-        <w:t xml:space="preserve"> class, which is attached to a </w:t>
+        <w:t xml:space="preserve"> </w:t>
+      </w:r>
+      <w:r>
+        <w:t xml:space="preserve">uses a provided tilemap to create a 2d array of squares based on the bounds of the drawn map. This allows the developer to draw any tilemap before runtime and have it automatically acknowledged and converted to the array which can be accessed by other scripts. </w:t>
+      </w:r>
+    </w:p>
+    <w:p/>
+    <w:p>
+      <w:r>
+        <w:t xml:space="preserve">Then the script creates corresponding 2d array of the vertices from the squares array, applying offsets to each of the square positions to find the four corners of each square.  </w:t>
+      </w:r>
+    </w:p>
+    <w:p/>
+    <w:p>
+      <w:r>
+        <w:t xml:space="preserve">On Update, MarchingManager.cs gets the player position in world space, uses the helper function </w:t>
       </w:r>
       <w:r>
         <w:rPr>
           <w:rStyle w:val="MonospaceChar"/>
         </w:rPr>
-        <w:t>GameObject</w:t>
-      </w:r>
-      <w:r>
-        <w:t xml:space="preserve"> in the relevant scene. </w:t>
-      </w:r>
-      <w:r>
-        <w:t xml:space="preserve">The custom classes </w:t>
+        <w:t>translatePlayerPosToTilemap</w:t>
       </w:r>
       <w:r>
         <w:rPr>
           <w:rStyle w:val="MonospaceChar"/>
         </w:rPr>
-        <w:t>Square.cs</w:t>
-      </w:r>
-      <w:r>
-        <w:t xml:space="preserve"> and </w:t>
-      </w:r>
-      <w:r>
-        <w:rPr>
-          <w:rStyle w:val="MonospaceChar"/>
-        </w:rPr>
-        <w:t>Vertex.cs</w:t>
-      </w:r>
-      <w:r>
-        <w:t xml:space="preserve"> represent the vertices and squares that make up the grid used for Marching Square calculations.  </w:t>
-      </w:r>
-    </w:p>
-    <w:p/>
-    <w:p>
-      <w:r>
-        <w:t xml:space="preserve">The </w:t>
-      </w:r>
-      <w:r>
-        <w:rPr>
-          <w:rStyle w:val="MonospaceChar"/>
-        </w:rPr>
-        <w:t xml:space="preserve">Square.cs </w:t>
-      </w:r>
-      <w:r>
-        <w:t xml:space="preserve">class contains a list of the four vertices associated with the Square, a conversion list used to convert vertices info into Marching Squares references, a reference to the </w:t>
-      </w:r>
-      <w:r>
-        <w:rPr>
-          <w:rStyle w:val="MonospaceChar"/>
-        </w:rPr>
-        <w:t>Marching Manager</w:t>
-      </w:r>
-      <w:r>
-        <w:t xml:space="preserve"> in the scene</w:t>
-      </w:r>
-      <w:r>
-        <w:t>,</w:t>
-      </w:r>
-      <w:r>
-        <w:t xml:space="preserve"> and a </w:t>
-      </w:r>
-      <w:r>
-        <w:rPr>
-          <w:rStyle w:val="MonospaceChar"/>
-        </w:rPr>
-        <w:t>Vector3Int</w:t>
-      </w:r>
-      <w:r>
-        <w:t xml:space="preserve"> containing the </w:t>
-      </w:r>
-      <w:proofErr w:type="gramStart"/>
-      <w:r>
-        <w:rPr>
-          <w:rStyle w:val="MonospaceChar"/>
-        </w:rPr>
-        <w:t>Squares</w:t>
-      </w:r>
-      <w:proofErr w:type="gramEnd"/>
-      <w:r>
-        <w:t xml:space="preserve"> position. </w:t>
-      </w:r>
-    </w:p>
-    <w:p>
-      <w:r>
-        <w:t xml:space="preserve">It has two functions. </w:t>
-      </w:r>
-      <w:proofErr w:type="gramStart"/>
-      <w:r>
-        <w:rPr>
-          <w:rStyle w:val="MonospaceChar"/>
-        </w:rPr>
-        <w:t>OnVertexUpdated(</w:t>
-      </w:r>
-      <w:proofErr w:type="gramEnd"/>
-      <w:r>
-        <w:rPr>
-          <w:rStyle w:val="MonospaceChar"/>
-        </w:rPr>
-        <w:t>)</w:t>
-      </w:r>
-      <w:r>
-        <w:t xml:space="preserve"> is called by the vertex script and checks the state of each vertex attached to the square, converts the values into a reference number between 0 and 15 which refers to a Marching Squares image. </w:t>
-      </w:r>
-    </w:p>
-    <w:p>
-      <w:r>
-        <w:t xml:space="preserve">The </w:t>
-      </w:r>
-      <w:proofErr w:type="gramStart"/>
-      <w:r>
-        <w:rPr>
-          <w:rStyle w:val="MonospaceChar"/>
-        </w:rPr>
-        <w:t>updateTileSprite</w:t>
-      </w:r>
-      <w:r>
-        <w:rPr>
-          <w:rStyle w:val="MonospaceChar"/>
-        </w:rPr>
-        <w:t>(</w:t>
-      </w:r>
-      <w:proofErr w:type="gramEnd"/>
-      <w:r>
-        <w:rPr>
-          <w:rStyle w:val="MonospaceChar"/>
-        </w:rPr>
-        <w:t>)</w:t>
-      </w:r>
-      <w:r>
-        <w:t xml:space="preserve"> function takes in the new Marching Squares reference number and updates the current tile accordingly. </w:t>
-      </w:r>
-    </w:p>
-    <w:p/>
-    <w:p>
-      <w:r>
-        <w:t xml:space="preserve">The </w:t>
-      </w:r>
-      <w:r>
-        <w:rPr>
-          <w:rStyle w:val="MonospaceChar"/>
-        </w:rPr>
-        <w:t xml:space="preserve">Vertex.cs </w:t>
-      </w:r>
-      <w:r>
-        <w:t>class</w:t>
-      </w:r>
-      <w:r>
-        <w:t xml:space="preserve"> contains a list of the squares it’s associated with, a bool for </w:t>
-      </w:r>
-      <w:r>
-        <w:t>current</w:t>
-      </w:r>
-      <w:r>
-        <w:t xml:space="preserve"> state named </w:t>
-      </w:r>
-      <w:r>
-        <w:rPr>
-          <w:rStyle w:val="MonospaceChar"/>
-        </w:rPr>
-        <w:t>isOn</w:t>
-      </w:r>
-      <w:r>
-        <w:t xml:space="preserve">, and a </w:t>
-      </w:r>
-      <w:r>
-        <w:rPr>
-          <w:rStyle w:val="MonospaceChar"/>
-        </w:rPr>
-        <w:t>Vector3Int position</w:t>
-      </w:r>
-      <w:r>
-        <w:t xml:space="preserve">. </w:t>
-      </w:r>
-    </w:p>
-    <w:p>
-      <w:r>
-        <w:t xml:space="preserve">It’s only function is </w:t>
-      </w:r>
-      <w:proofErr w:type="gramStart"/>
-      <w:r>
-        <w:rPr>
-          <w:rStyle w:val="MonospaceChar"/>
-        </w:rPr>
-        <w:t>IsOn(</w:t>
-      </w:r>
-      <w:proofErr w:type="gramEnd"/>
-      <w:r>
-        <w:rPr>
-          <w:rStyle w:val="MonospaceChar"/>
-        </w:rPr>
-        <w:t>)</w:t>
-      </w:r>
-      <w:r>
-        <w:t xml:space="preserve"> getter/setter. The get function returns the value of </w:t>
-      </w:r>
-      <w:r>
-        <w:rPr>
-          <w:rStyle w:val="MonospaceChar"/>
-        </w:rPr>
-        <w:t>isOn</w:t>
-      </w:r>
-      <w:r>
-        <w:t xml:space="preserve">. The set function is called by the </w:t>
-      </w:r>
-      <w:r>
-        <w:rPr>
-          <w:rStyle w:val="MonospaceChar"/>
-        </w:rPr>
-        <w:t>MarchingManager</w:t>
-      </w:r>
-      <w:r>
-        <w:rPr>
-          <w:rStyle w:val="MonospaceChar"/>
-        </w:rPr>
-        <w:t>.cs</w:t>
-      </w:r>
-      <w:r>
-        <w:t xml:space="preserve"> script when player movement triggers a new vertex to be turned on, and calls </w:t>
-      </w:r>
-      <w:r>
-        <w:rPr>
-          <w:rStyle w:val="MonospaceChar"/>
-        </w:rPr>
-        <w:t>OnVertexUpdated</w:t>
-      </w:r>
-      <w:r>
-        <w:t xml:space="preserve"> on each of it’s associated Squares. </w:t>
-      </w:r>
-    </w:p>
-    <w:p/>
-    <w:p>
-      <w:r>
-        <w:t xml:space="preserve">On </w:t>
-      </w:r>
-      <w:proofErr w:type="gramStart"/>
-      <w:r>
-        <w:t xml:space="preserve">Start,  </w:t>
-      </w:r>
-      <w:r>
-        <w:rPr>
-          <w:rStyle w:val="MonospaceChar"/>
-        </w:rPr>
-        <w:t>MarchingManager.cs</w:t>
-      </w:r>
-      <w:proofErr w:type="gramEnd"/>
-      <w:r>
-        <w:t xml:space="preserve"> </w:t>
-      </w:r>
-      <w:r>
-        <w:t xml:space="preserve">uses a provided tilemap to create a 2d array of squares based on the bounds of the drawn map. This allows the developer to draw any tilemap before runtime and have it automatically acknowledged and converted to the array which can be accessed by other scripts. </w:t>
-      </w:r>
-    </w:p>
-    <w:p/>
-    <w:p>
-      <w:r>
-        <w:t xml:space="preserve">Then the script creates corresponding 2d array of the vertices from the squares array, applying offsets to each of the square positions to find the four corners of each square.  </w:t>
-      </w:r>
-    </w:p>
-    <w:p/>
-    <w:p>
-      <w:r>
-        <w:t xml:space="preserve">On Update, MarchingManager.cs gets the player position in world space, uses the helper function </w:t>
-      </w:r>
-      <w:proofErr w:type="gramStart"/>
-      <w:r>
-        <w:rPr>
-          <w:rStyle w:val="MonospaceChar"/>
-        </w:rPr>
-        <w:t>translatePlayerPosToTilemap</w:t>
-      </w:r>
-      <w:r>
-        <w:rPr>
-          <w:rStyle w:val="MonospaceChar"/>
-        </w:rPr>
-        <w:t>(</w:t>
-      </w:r>
-      <w:proofErr w:type="gramEnd"/>
-      <w:r>
-        <w:rPr>
-          <w:rStyle w:val="MonospaceChar"/>
-        </w:rPr>
-        <w:t xml:space="preserve">) </w:t>
+        <w:t xml:space="preserve">() </w:t>
       </w:r>
       <w:r>
         <w:t xml:space="preserve">to translate </w:t>
@@ -2757,7 +2908,6 @@
         <w:pStyle w:val="Heading3"/>
       </w:pPr>
       <w:r>
-        <w:lastRenderedPageBreak/>
         <w:t>4.</w:t>
       </w:r>
       <w:r>
@@ -3121,8 +3271,8 @@
     </w:p>
     <w:p/>
     <w:sectPr>
-      <w:headerReference w:type="default" r:id="rId13"/>
-      <w:headerReference w:type="first" r:id="rId14"/>
+      <w:headerReference w:type="default" r:id="rId15"/>
+      <w:headerReference w:type="first" r:id="rId16"/>
       <w:pgSz w:w="12240" w:h="15840"/>
       <w:pgMar w:top="1440" w:right="1440" w:bottom="1440" w:left="1440" w:header="720" w:footer="720" w:gutter="0"/>
       <w:pgNumType w:start="0"/>

</xml_diff>

<commit_message>
Essay section started - lit review of psychological approaches
</commit_message>
<xml_diff>
--- a/COMP3000 report.docx
+++ b/COMP3000 report.docx
@@ -159,8 +159,17 @@
           <w:sz w:val="36"/>
           <w:szCs w:val="36"/>
         </w:rPr>
-        <w:t>A cosy serious game that teaches healthy wellbeing habits</w:t>
-      </w:r>
+        <w:t xml:space="preserve">A cosy serious game that teaches healthy wellbeing </w:t>
+      </w:r>
+      <w:proofErr w:type="gramStart"/>
+      <w:r>
+        <w:rPr>
+          <w:sz w:val="36"/>
+          <w:szCs w:val="36"/>
+        </w:rPr>
+        <w:t>habits</w:t>
+      </w:r>
+      <w:proofErr w:type="gramEnd"/>
       <w:r>
         <w:rPr>
           <w:sz w:val="20"/>
@@ -271,7 +280,7 @@
       <w:pPr>
         <w:pStyle w:val="Heading2"/>
       </w:pPr>
-      <w:bookmarkStart w:id="3" w:name="_Toc125362752"/>
+      <w:bookmarkStart w:id="3" w:name="_Toc132366566"/>
       <w:r>
         <w:lastRenderedPageBreak/>
         <w:t>Acknowledgements</w:t>
@@ -285,7 +294,7 @@
       <w:pPr>
         <w:pStyle w:val="Heading2"/>
       </w:pPr>
-      <w:bookmarkStart w:id="4" w:name="_Toc125362753"/>
+      <w:bookmarkStart w:id="4" w:name="_Toc132366567"/>
       <w:r>
         <w:lastRenderedPageBreak/>
         <w:t>Abstract</w:t>
@@ -299,7 +308,7 @@
       <w:pPr>
         <w:pStyle w:val="Heading2"/>
       </w:pPr>
-      <w:bookmarkStart w:id="5" w:name="_Toc125362754"/>
+      <w:bookmarkStart w:id="5" w:name="_Toc132366568"/>
       <w:r>
         <w:lastRenderedPageBreak/>
         <w:t>Table of Contents</w:t>
@@ -329,6 +338,7 @@
               <w:tab w:val="right" w:pos="9350"/>
             </w:tabs>
             <w:rPr>
+              <w:rFonts w:asciiTheme="minorHAnsi" w:eastAsiaTheme="minorEastAsia" w:hAnsiTheme="minorHAnsi" w:cstheme="minorBidi"/>
               <w:noProof/>
             </w:rPr>
           </w:pPr>
@@ -341,7 +351,7 @@
           <w:r>
             <w:fldChar w:fldCharType="separate"/>
           </w:r>
-          <w:hyperlink w:anchor="_Toc125362752" w:history="1">
+          <w:hyperlink w:anchor="_Toc132366566" w:history="1">
             <w:r>
               <w:rPr>
                 <w:rStyle w:val="Hyperlink"/>
@@ -368,7 +378,7 @@
                 <w:noProof/>
                 <w:webHidden/>
               </w:rPr>
-              <w:instrText xml:space="preserve"> PAGEREF _Toc125362752 \h </w:instrText>
+              <w:instrText xml:space="preserve"> PAGEREF _Toc132366566 \h </w:instrText>
             </w:r>
             <w:r>
               <w:rPr>
@@ -406,10 +416,11 @@
               <w:tab w:val="right" w:pos="9350"/>
             </w:tabs>
             <w:rPr>
+              <w:rFonts w:asciiTheme="minorHAnsi" w:eastAsiaTheme="minorEastAsia" w:hAnsiTheme="minorHAnsi" w:cstheme="minorBidi"/>
               <w:noProof/>
             </w:rPr>
           </w:pPr>
-          <w:hyperlink w:anchor="_Toc125362753" w:history="1">
+          <w:hyperlink w:anchor="_Toc132366567" w:history="1">
             <w:r>
               <w:rPr>
                 <w:rStyle w:val="Hyperlink"/>
@@ -436,7 +447,7 @@
                 <w:noProof/>
                 <w:webHidden/>
               </w:rPr>
-              <w:instrText xml:space="preserve"> PAGEREF _Toc125362753 \h </w:instrText>
+              <w:instrText xml:space="preserve"> PAGEREF _Toc132366567 \h </w:instrText>
             </w:r>
             <w:r>
               <w:rPr>
@@ -474,10 +485,11 @@
               <w:tab w:val="right" w:pos="9350"/>
             </w:tabs>
             <w:rPr>
+              <w:rFonts w:asciiTheme="minorHAnsi" w:eastAsiaTheme="minorEastAsia" w:hAnsiTheme="minorHAnsi" w:cstheme="minorBidi"/>
               <w:noProof/>
             </w:rPr>
           </w:pPr>
-          <w:hyperlink w:anchor="_Toc125362754" w:history="1">
+          <w:hyperlink w:anchor="_Toc132366568" w:history="1">
             <w:r>
               <w:rPr>
                 <w:rStyle w:val="Hyperlink"/>
@@ -504,7 +516,7 @@
                 <w:noProof/>
                 <w:webHidden/>
               </w:rPr>
-              <w:instrText xml:space="preserve"> PAGEREF _Toc125362754 \h </w:instrText>
+              <w:instrText xml:space="preserve"> PAGEREF _Toc132366568 \h </w:instrText>
             </w:r>
             <w:r>
               <w:rPr>
@@ -542,10 +554,11 @@
               <w:tab w:val="right" w:pos="9350"/>
             </w:tabs>
             <w:rPr>
+              <w:rFonts w:asciiTheme="minorHAnsi" w:eastAsiaTheme="minorEastAsia" w:hAnsiTheme="minorHAnsi" w:cstheme="minorBidi"/>
               <w:noProof/>
             </w:rPr>
           </w:pPr>
-          <w:hyperlink w:anchor="_Toc125362755" w:history="1">
+          <w:hyperlink w:anchor="_Toc132366569" w:history="1">
             <w:r>
               <w:rPr>
                 <w:rStyle w:val="Hyperlink"/>
@@ -572,7 +585,7 @@
                 <w:noProof/>
                 <w:webHidden/>
               </w:rPr>
-              <w:instrText xml:space="preserve"> PAGEREF _Toc125362755 \h </w:instrText>
+              <w:instrText xml:space="preserve"> PAGEREF _Toc132366569 \h </w:instrText>
             </w:r>
             <w:r>
               <w:rPr>
@@ -592,7 +605,7 @@
                 <w:noProof/>
                 <w:webHidden/>
               </w:rPr>
-              <w:t>4</w:t>
+              <w:t>5</w:t>
             </w:r>
             <w:r>
               <w:rPr>
@@ -610,10 +623,11 @@
               <w:tab w:val="right" w:pos="9350"/>
             </w:tabs>
             <w:rPr>
+              <w:rFonts w:asciiTheme="minorHAnsi" w:eastAsiaTheme="minorEastAsia" w:hAnsiTheme="minorHAnsi" w:cstheme="minorBidi"/>
               <w:noProof/>
             </w:rPr>
           </w:pPr>
-          <w:hyperlink w:anchor="_Toc125362756" w:history="1">
+          <w:hyperlink w:anchor="_Toc132366570" w:history="1">
             <w:r>
               <w:rPr>
                 <w:rStyle w:val="Hyperlink"/>
@@ -640,7 +654,7 @@
                 <w:noProof/>
                 <w:webHidden/>
               </w:rPr>
-              <w:instrText xml:space="preserve"> PAGEREF _Toc125362756 \h </w:instrText>
+              <w:instrText xml:space="preserve"> PAGEREF _Toc132366570 \h </w:instrText>
             </w:r>
             <w:r>
               <w:rPr>
@@ -660,7 +674,7 @@
                 <w:noProof/>
                 <w:webHidden/>
               </w:rPr>
-              <w:t>4</w:t>
+              <w:t>5</w:t>
             </w:r>
             <w:r>
               <w:rPr>
@@ -678,10 +692,11 @@
               <w:tab w:val="right" w:pos="9350"/>
             </w:tabs>
             <w:rPr>
+              <w:rFonts w:asciiTheme="minorHAnsi" w:eastAsiaTheme="minorEastAsia" w:hAnsiTheme="minorHAnsi" w:cstheme="minorBidi"/>
               <w:noProof/>
             </w:rPr>
           </w:pPr>
-          <w:hyperlink w:anchor="_Toc125362757" w:history="1">
+          <w:hyperlink w:anchor="_Toc132366571" w:history="1">
             <w:r>
               <w:rPr>
                 <w:rStyle w:val="Hyperlink"/>
@@ -708,7 +723,7 @@
                 <w:noProof/>
                 <w:webHidden/>
               </w:rPr>
-              <w:instrText xml:space="preserve"> PAGEREF _Toc125362757 \h </w:instrText>
+              <w:instrText xml:space="preserve"> PAGEREF _Toc132366571 \h </w:instrText>
             </w:r>
             <w:r>
               <w:rPr>
@@ -728,7 +743,7 @@
                 <w:noProof/>
                 <w:webHidden/>
               </w:rPr>
-              <w:t>5</w:t>
+              <w:t>6</w:t>
             </w:r>
             <w:r>
               <w:rPr>
@@ -746,10 +761,11 @@
               <w:tab w:val="right" w:pos="9350"/>
             </w:tabs>
             <w:rPr>
+              <w:rFonts w:asciiTheme="minorHAnsi" w:eastAsiaTheme="minorEastAsia" w:hAnsiTheme="minorHAnsi" w:cstheme="minorBidi"/>
               <w:noProof/>
             </w:rPr>
           </w:pPr>
-          <w:hyperlink w:anchor="_Toc125362758" w:history="1">
+          <w:hyperlink w:anchor="_Toc132366572" w:history="1">
             <w:r>
               <w:rPr>
                 <w:rStyle w:val="Hyperlink"/>
@@ -776,7 +792,7 @@
                 <w:noProof/>
                 <w:webHidden/>
               </w:rPr>
-              <w:instrText xml:space="preserve"> PAGEREF _Toc125362758 \h </w:instrText>
+              <w:instrText xml:space="preserve"> PAGEREF _Toc132366572 \h </w:instrText>
             </w:r>
             <w:r>
               <w:rPr>
@@ -796,7 +812,7 @@
                 <w:noProof/>
                 <w:webHidden/>
               </w:rPr>
-              <w:t>5</w:t>
+              <w:t>6</w:t>
             </w:r>
             <w:r>
               <w:rPr>
@@ -814,10 +830,11 @@
               <w:tab w:val="right" w:pos="9350"/>
             </w:tabs>
             <w:rPr>
+              <w:rFonts w:asciiTheme="minorHAnsi" w:eastAsiaTheme="minorEastAsia" w:hAnsiTheme="minorHAnsi" w:cstheme="minorBidi"/>
               <w:noProof/>
             </w:rPr>
           </w:pPr>
-          <w:hyperlink w:anchor="_Toc125362759" w:history="1">
+          <w:hyperlink w:anchor="_Toc132366573" w:history="1">
             <w:r>
               <w:rPr>
                 <w:rStyle w:val="Hyperlink"/>
@@ -844,7 +861,7 @@
                 <w:noProof/>
                 <w:webHidden/>
               </w:rPr>
-              <w:instrText xml:space="preserve"> PAGEREF _Toc125362759 \h </w:instrText>
+              <w:instrText xml:space="preserve"> PAGEREF _Toc132366573 \h </w:instrText>
             </w:r>
             <w:r>
               <w:rPr>
@@ -864,7 +881,7 @@
                 <w:noProof/>
                 <w:webHidden/>
               </w:rPr>
-              <w:t>5</w:t>
+              <w:t>6</w:t>
             </w:r>
             <w:r>
               <w:rPr>
@@ -882,10 +899,11 @@
               <w:tab w:val="right" w:pos="9350"/>
             </w:tabs>
             <w:rPr>
+              <w:rFonts w:asciiTheme="minorHAnsi" w:eastAsiaTheme="minorEastAsia" w:hAnsiTheme="minorHAnsi" w:cstheme="minorBidi"/>
               <w:noProof/>
             </w:rPr>
           </w:pPr>
-          <w:hyperlink w:anchor="_Toc125362760" w:history="1">
+          <w:hyperlink w:anchor="_Toc132366574" w:history="1">
             <w:r>
               <w:rPr>
                 <w:rStyle w:val="Hyperlink"/>
@@ -912,7 +930,7 @@
                 <w:noProof/>
                 <w:webHidden/>
               </w:rPr>
-              <w:instrText xml:space="preserve"> PAGEREF _Toc125362760 \h </w:instrText>
+              <w:instrText xml:space="preserve"> PAGEREF _Toc132366574 \h </w:instrText>
             </w:r>
             <w:r>
               <w:rPr>
@@ -932,7 +950,7 @@
                 <w:noProof/>
                 <w:webHidden/>
               </w:rPr>
-              <w:t>5</w:t>
+              <w:t>6</w:t>
             </w:r>
             <w:r>
               <w:rPr>
@@ -950,10 +968,11 @@
               <w:tab w:val="right" w:pos="9350"/>
             </w:tabs>
             <w:rPr>
+              <w:rFonts w:asciiTheme="minorHAnsi" w:eastAsiaTheme="minorEastAsia" w:hAnsiTheme="minorHAnsi" w:cstheme="minorBidi"/>
               <w:noProof/>
             </w:rPr>
           </w:pPr>
-          <w:hyperlink w:anchor="_Toc125362761" w:history="1">
+          <w:hyperlink w:anchor="_Toc132366575" w:history="1">
             <w:r>
               <w:rPr>
                 <w:rStyle w:val="Hyperlink"/>
@@ -980,7 +999,7 @@
                 <w:noProof/>
                 <w:webHidden/>
               </w:rPr>
-              <w:instrText xml:space="preserve"> PAGEREF _Toc125362761 \h </w:instrText>
+              <w:instrText xml:space="preserve"> PAGEREF _Toc132366575 \h </w:instrText>
             </w:r>
             <w:r>
               <w:rPr>
@@ -1000,7 +1019,7 @@
                 <w:noProof/>
                 <w:webHidden/>
               </w:rPr>
-              <w:t>6</w:t>
+              <w:t>7</w:t>
             </w:r>
             <w:r>
               <w:rPr>
@@ -1018,16 +1037,17 @@
               <w:tab w:val="right" w:pos="9350"/>
             </w:tabs>
             <w:rPr>
+              <w:rFonts w:asciiTheme="minorHAnsi" w:eastAsiaTheme="minorEastAsia" w:hAnsiTheme="minorHAnsi" w:cstheme="minorBidi"/>
               <w:noProof/>
             </w:rPr>
           </w:pPr>
-          <w:hyperlink w:anchor="_Toc125362762" w:history="1">
+          <w:hyperlink w:anchor="_Toc132366576" w:history="1">
             <w:r>
               <w:rPr>
                 <w:rStyle w:val="Hyperlink"/>
                 <w:noProof/>
               </w:rPr>
-              <w:t>3 - Literature review (if applicable.  Most usually found in a research project)</w:t>
+              <w:t>3 - Literature review</w:t>
             </w:r>
             <w:r>
               <w:rPr>
@@ -1048,7 +1068,145 @@
                 <w:noProof/>
                 <w:webHidden/>
               </w:rPr>
-              <w:instrText xml:space="preserve"> PAGEREF _Toc125362762 \h </w:instrText>
+              <w:instrText xml:space="preserve"> PAGEREF _Toc132366576 \h </w:instrText>
+            </w:r>
+            <w:r>
+              <w:rPr>
+                <w:noProof/>
+                <w:webHidden/>
+              </w:rPr>
+            </w:r>
+            <w:r>
+              <w:rPr>
+                <w:noProof/>
+                <w:webHidden/>
+              </w:rPr>
+              <w:fldChar w:fldCharType="separate"/>
+            </w:r>
+            <w:r>
+              <w:rPr>
+                <w:noProof/>
+                <w:webHidden/>
+              </w:rPr>
+              <w:t>7</w:t>
+            </w:r>
+            <w:r>
+              <w:rPr>
+                <w:noProof/>
+                <w:webHidden/>
+              </w:rPr>
+              <w:fldChar w:fldCharType="end"/>
+            </w:r>
+          </w:hyperlink>
+        </w:p>
+        <w:p>
+          <w:pPr>
+            <w:pStyle w:val="TOC3"/>
+            <w:tabs>
+              <w:tab w:val="right" w:pos="9350"/>
+            </w:tabs>
+            <w:rPr>
+              <w:rFonts w:asciiTheme="minorHAnsi" w:eastAsiaTheme="minorEastAsia" w:hAnsiTheme="minorHAnsi" w:cstheme="minorBidi"/>
+              <w:noProof/>
+            </w:rPr>
+          </w:pPr>
+          <w:hyperlink w:anchor="_Toc132366577" w:history="1">
+            <w:r>
+              <w:rPr>
+                <w:rStyle w:val="Hyperlink"/>
+                <w:noProof/>
+              </w:rPr>
+              <w:t>3.1 Psychological approaches to managing mental illness.</w:t>
+            </w:r>
+            <w:r>
+              <w:rPr>
+                <w:noProof/>
+                <w:webHidden/>
+              </w:rPr>
+              <w:tab/>
+            </w:r>
+            <w:r>
+              <w:rPr>
+                <w:noProof/>
+                <w:webHidden/>
+              </w:rPr>
+              <w:fldChar w:fldCharType="begin"/>
+            </w:r>
+            <w:r>
+              <w:rPr>
+                <w:noProof/>
+                <w:webHidden/>
+              </w:rPr>
+              <w:instrText xml:space="preserve"> PAGEREF _Toc132366577 \h </w:instrText>
+            </w:r>
+            <w:r>
+              <w:rPr>
+                <w:noProof/>
+                <w:webHidden/>
+              </w:rPr>
+            </w:r>
+            <w:r>
+              <w:rPr>
+                <w:noProof/>
+                <w:webHidden/>
+              </w:rPr>
+              <w:fldChar w:fldCharType="separate"/>
+            </w:r>
+            <w:r>
+              <w:rPr>
+                <w:noProof/>
+                <w:webHidden/>
+              </w:rPr>
+              <w:t>7</w:t>
+            </w:r>
+            <w:r>
+              <w:rPr>
+                <w:noProof/>
+                <w:webHidden/>
+              </w:rPr>
+              <w:fldChar w:fldCharType="end"/>
+            </w:r>
+          </w:hyperlink>
+        </w:p>
+        <w:p>
+          <w:pPr>
+            <w:pStyle w:val="TOC3"/>
+            <w:tabs>
+              <w:tab w:val="right" w:pos="9350"/>
+            </w:tabs>
+            <w:rPr>
+              <w:rFonts w:asciiTheme="minorHAnsi" w:eastAsiaTheme="minorEastAsia" w:hAnsiTheme="minorHAnsi" w:cstheme="minorBidi"/>
+              <w:noProof/>
+            </w:rPr>
+          </w:pPr>
+          <w:hyperlink w:anchor="_Toc132366578" w:history="1">
+            <w:r>
+              <w:rPr>
+                <w:rStyle w:val="Hyperlink"/>
+                <w:noProof/>
+              </w:rPr>
+              <w:t>3.2 Serious games</w:t>
+            </w:r>
+            <w:r>
+              <w:rPr>
+                <w:noProof/>
+                <w:webHidden/>
+              </w:rPr>
+              <w:tab/>
+            </w:r>
+            <w:r>
+              <w:rPr>
+                <w:noProof/>
+                <w:webHidden/>
+              </w:rPr>
+              <w:fldChar w:fldCharType="begin"/>
+            </w:r>
+            <w:r>
+              <w:rPr>
+                <w:noProof/>
+                <w:webHidden/>
+              </w:rPr>
+              <w:instrText xml:space="preserve"> PAGEREF _Toc132366578 \h </w:instrText>
             </w:r>
             <w:r>
               <w:rPr>
@@ -1086,16 +1244,17 @@
               <w:tab w:val="right" w:pos="9350"/>
             </w:tabs>
             <w:rPr>
+              <w:rFonts w:asciiTheme="minorHAnsi" w:eastAsiaTheme="minorEastAsia" w:hAnsiTheme="minorHAnsi" w:cstheme="minorBidi"/>
               <w:noProof/>
             </w:rPr>
           </w:pPr>
-          <w:hyperlink w:anchor="_Toc125362763" w:history="1">
+          <w:hyperlink w:anchor="_Toc132366579" w:history="1">
             <w:r>
               <w:rPr>
                 <w:rStyle w:val="Hyperlink"/>
                 <w:noProof/>
               </w:rPr>
-              <w:t>4 - Method of approach (or Methodology if a research project)</w:t>
+              <w:t>4 - Method of approach</w:t>
             </w:r>
             <w:r>
               <w:rPr>
@@ -1116,7 +1275,7 @@
                 <w:noProof/>
                 <w:webHidden/>
               </w:rPr>
-              <w:instrText xml:space="preserve"> PAGEREF _Toc125362763 \h </w:instrText>
+              <w:instrText xml:space="preserve"> PAGEREF _Toc132366579 \h </w:instrText>
             </w:r>
             <w:r>
               <w:rPr>
@@ -1136,7 +1295,559 @@
                 <w:noProof/>
                 <w:webHidden/>
               </w:rPr>
-              <w:t>7</w:t>
+              <w:t>8</w:t>
+            </w:r>
+            <w:r>
+              <w:rPr>
+                <w:noProof/>
+                <w:webHidden/>
+              </w:rPr>
+              <w:fldChar w:fldCharType="end"/>
+            </w:r>
+          </w:hyperlink>
+        </w:p>
+        <w:p>
+          <w:pPr>
+            <w:pStyle w:val="TOC3"/>
+            <w:tabs>
+              <w:tab w:val="right" w:pos="9350"/>
+            </w:tabs>
+            <w:rPr>
+              <w:rFonts w:asciiTheme="minorHAnsi" w:eastAsiaTheme="minorEastAsia" w:hAnsiTheme="minorHAnsi" w:cstheme="minorBidi"/>
+              <w:noProof/>
+            </w:rPr>
+          </w:pPr>
+          <w:hyperlink w:anchor="_Toc132366580" w:history="1">
+            <w:r>
+              <w:rPr>
+                <w:rStyle w:val="Hyperlink"/>
+                <w:noProof/>
+              </w:rPr>
+              <w:t>4.1 Tools</w:t>
+            </w:r>
+            <w:r>
+              <w:rPr>
+                <w:noProof/>
+                <w:webHidden/>
+              </w:rPr>
+              <w:tab/>
+            </w:r>
+            <w:r>
+              <w:rPr>
+                <w:noProof/>
+                <w:webHidden/>
+              </w:rPr>
+              <w:fldChar w:fldCharType="begin"/>
+            </w:r>
+            <w:r>
+              <w:rPr>
+                <w:noProof/>
+                <w:webHidden/>
+              </w:rPr>
+              <w:instrText xml:space="preserve"> PAGEREF _Toc132366580 \h </w:instrText>
+            </w:r>
+            <w:r>
+              <w:rPr>
+                <w:noProof/>
+                <w:webHidden/>
+              </w:rPr>
+            </w:r>
+            <w:r>
+              <w:rPr>
+                <w:noProof/>
+                <w:webHidden/>
+              </w:rPr>
+              <w:fldChar w:fldCharType="separate"/>
+            </w:r>
+            <w:r>
+              <w:rPr>
+                <w:noProof/>
+                <w:webHidden/>
+              </w:rPr>
+              <w:t>8</w:t>
+            </w:r>
+            <w:r>
+              <w:rPr>
+                <w:noProof/>
+                <w:webHidden/>
+              </w:rPr>
+              <w:fldChar w:fldCharType="end"/>
+            </w:r>
+          </w:hyperlink>
+        </w:p>
+        <w:p>
+          <w:pPr>
+            <w:pStyle w:val="TOC4"/>
+            <w:tabs>
+              <w:tab w:val="right" w:pos="9350"/>
+            </w:tabs>
+            <w:rPr>
+              <w:rFonts w:asciiTheme="minorHAnsi" w:eastAsiaTheme="minorEastAsia" w:hAnsiTheme="minorHAnsi" w:cstheme="minorBidi"/>
+              <w:noProof/>
+            </w:rPr>
+          </w:pPr>
+          <w:hyperlink w:anchor="_Toc132366581" w:history="1">
+            <w:r>
+              <w:rPr>
+                <w:rStyle w:val="Hyperlink"/>
+                <w:noProof/>
+              </w:rPr>
+              <w:t>Asset Creation</w:t>
+            </w:r>
+            <w:r>
+              <w:rPr>
+                <w:noProof/>
+                <w:webHidden/>
+              </w:rPr>
+              <w:tab/>
+            </w:r>
+            <w:r>
+              <w:rPr>
+                <w:noProof/>
+                <w:webHidden/>
+              </w:rPr>
+              <w:fldChar w:fldCharType="begin"/>
+            </w:r>
+            <w:r>
+              <w:rPr>
+                <w:noProof/>
+                <w:webHidden/>
+              </w:rPr>
+              <w:instrText xml:space="preserve"> PAGEREF _Toc132366581 \h </w:instrText>
+            </w:r>
+            <w:r>
+              <w:rPr>
+                <w:noProof/>
+                <w:webHidden/>
+              </w:rPr>
+            </w:r>
+            <w:r>
+              <w:rPr>
+                <w:noProof/>
+                <w:webHidden/>
+              </w:rPr>
+              <w:fldChar w:fldCharType="separate"/>
+            </w:r>
+            <w:r>
+              <w:rPr>
+                <w:noProof/>
+                <w:webHidden/>
+              </w:rPr>
+              <w:t>8</w:t>
+            </w:r>
+            <w:r>
+              <w:rPr>
+                <w:noProof/>
+                <w:webHidden/>
+              </w:rPr>
+              <w:fldChar w:fldCharType="end"/>
+            </w:r>
+          </w:hyperlink>
+        </w:p>
+        <w:p>
+          <w:pPr>
+            <w:pStyle w:val="TOC4"/>
+            <w:tabs>
+              <w:tab w:val="right" w:pos="9350"/>
+            </w:tabs>
+            <w:rPr>
+              <w:rFonts w:asciiTheme="minorHAnsi" w:eastAsiaTheme="minorEastAsia" w:hAnsiTheme="minorHAnsi" w:cstheme="minorBidi"/>
+              <w:noProof/>
+            </w:rPr>
+          </w:pPr>
+          <w:hyperlink w:anchor="_Toc132366582" w:history="1">
+            <w:r>
+              <w:rPr>
+                <w:rStyle w:val="Hyperlink"/>
+                <w:noProof/>
+              </w:rPr>
+              <w:t>Development</w:t>
+            </w:r>
+            <w:r>
+              <w:rPr>
+                <w:noProof/>
+                <w:webHidden/>
+              </w:rPr>
+              <w:tab/>
+            </w:r>
+            <w:r>
+              <w:rPr>
+                <w:noProof/>
+                <w:webHidden/>
+              </w:rPr>
+              <w:fldChar w:fldCharType="begin"/>
+            </w:r>
+            <w:r>
+              <w:rPr>
+                <w:noProof/>
+                <w:webHidden/>
+              </w:rPr>
+              <w:instrText xml:space="preserve"> PAGEREF _Toc132366582 \h </w:instrText>
+            </w:r>
+            <w:r>
+              <w:rPr>
+                <w:noProof/>
+                <w:webHidden/>
+              </w:rPr>
+            </w:r>
+            <w:r>
+              <w:rPr>
+                <w:noProof/>
+                <w:webHidden/>
+              </w:rPr>
+              <w:fldChar w:fldCharType="separate"/>
+            </w:r>
+            <w:r>
+              <w:rPr>
+                <w:noProof/>
+                <w:webHidden/>
+              </w:rPr>
+              <w:t>8</w:t>
+            </w:r>
+            <w:r>
+              <w:rPr>
+                <w:noProof/>
+                <w:webHidden/>
+              </w:rPr>
+              <w:fldChar w:fldCharType="end"/>
+            </w:r>
+          </w:hyperlink>
+        </w:p>
+        <w:p>
+          <w:pPr>
+            <w:pStyle w:val="TOC4"/>
+            <w:tabs>
+              <w:tab w:val="right" w:pos="9350"/>
+            </w:tabs>
+            <w:rPr>
+              <w:rFonts w:asciiTheme="minorHAnsi" w:eastAsiaTheme="minorEastAsia" w:hAnsiTheme="minorHAnsi" w:cstheme="minorBidi"/>
+              <w:noProof/>
+            </w:rPr>
+          </w:pPr>
+          <w:hyperlink w:anchor="_Toc132366583" w:history="1">
+            <w:r>
+              <w:rPr>
+                <w:rStyle w:val="Hyperlink"/>
+                <w:noProof/>
+              </w:rPr>
+              <w:t>Project Management</w:t>
+            </w:r>
+            <w:r>
+              <w:rPr>
+                <w:noProof/>
+                <w:webHidden/>
+              </w:rPr>
+              <w:tab/>
+            </w:r>
+            <w:r>
+              <w:rPr>
+                <w:noProof/>
+                <w:webHidden/>
+              </w:rPr>
+              <w:fldChar w:fldCharType="begin"/>
+            </w:r>
+            <w:r>
+              <w:rPr>
+                <w:noProof/>
+                <w:webHidden/>
+              </w:rPr>
+              <w:instrText xml:space="preserve"> PAGEREF _Toc132366583 \h </w:instrText>
+            </w:r>
+            <w:r>
+              <w:rPr>
+                <w:noProof/>
+                <w:webHidden/>
+              </w:rPr>
+            </w:r>
+            <w:r>
+              <w:rPr>
+                <w:noProof/>
+                <w:webHidden/>
+              </w:rPr>
+              <w:fldChar w:fldCharType="separate"/>
+            </w:r>
+            <w:r>
+              <w:rPr>
+                <w:noProof/>
+                <w:webHidden/>
+              </w:rPr>
+              <w:t>8</w:t>
+            </w:r>
+            <w:r>
+              <w:rPr>
+                <w:noProof/>
+                <w:webHidden/>
+              </w:rPr>
+              <w:fldChar w:fldCharType="end"/>
+            </w:r>
+          </w:hyperlink>
+        </w:p>
+        <w:p>
+          <w:pPr>
+            <w:pStyle w:val="TOC3"/>
+            <w:tabs>
+              <w:tab w:val="right" w:pos="9350"/>
+            </w:tabs>
+            <w:rPr>
+              <w:rFonts w:asciiTheme="minorHAnsi" w:eastAsiaTheme="minorEastAsia" w:hAnsiTheme="minorHAnsi" w:cstheme="minorBidi"/>
+              <w:noProof/>
+            </w:rPr>
+          </w:pPr>
+          <w:hyperlink w:anchor="_Toc132366584" w:history="1">
+            <w:r>
+              <w:rPr>
+                <w:rStyle w:val="Hyperlink"/>
+                <w:noProof/>
+              </w:rPr>
+              <w:t>4.3 Project Management</w:t>
+            </w:r>
+            <w:r>
+              <w:rPr>
+                <w:noProof/>
+                <w:webHidden/>
+              </w:rPr>
+              <w:tab/>
+            </w:r>
+            <w:r>
+              <w:rPr>
+                <w:noProof/>
+                <w:webHidden/>
+              </w:rPr>
+              <w:fldChar w:fldCharType="begin"/>
+            </w:r>
+            <w:r>
+              <w:rPr>
+                <w:noProof/>
+                <w:webHidden/>
+              </w:rPr>
+              <w:instrText xml:space="preserve"> PAGEREF _Toc132366584 \h </w:instrText>
+            </w:r>
+            <w:r>
+              <w:rPr>
+                <w:noProof/>
+                <w:webHidden/>
+              </w:rPr>
+            </w:r>
+            <w:r>
+              <w:rPr>
+                <w:noProof/>
+                <w:webHidden/>
+              </w:rPr>
+              <w:fldChar w:fldCharType="separate"/>
+            </w:r>
+            <w:r>
+              <w:rPr>
+                <w:noProof/>
+                <w:webHidden/>
+              </w:rPr>
+              <w:t>8</w:t>
+            </w:r>
+            <w:r>
+              <w:rPr>
+                <w:noProof/>
+                <w:webHidden/>
+              </w:rPr>
+              <w:fldChar w:fldCharType="end"/>
+            </w:r>
+          </w:hyperlink>
+        </w:p>
+        <w:p>
+          <w:pPr>
+            <w:pStyle w:val="TOC4"/>
+            <w:tabs>
+              <w:tab w:val="right" w:pos="9350"/>
+            </w:tabs>
+            <w:rPr>
+              <w:rFonts w:asciiTheme="minorHAnsi" w:eastAsiaTheme="minorEastAsia" w:hAnsiTheme="minorHAnsi" w:cstheme="minorBidi"/>
+              <w:noProof/>
+            </w:rPr>
+          </w:pPr>
+          <w:hyperlink w:anchor="_Toc132366585" w:history="1">
+            <w:r>
+              <w:rPr>
+                <w:rStyle w:val="Hyperlink"/>
+                <w:noProof/>
+              </w:rPr>
+              <w:t>Start of the project</w:t>
+            </w:r>
+            <w:r>
+              <w:rPr>
+                <w:noProof/>
+                <w:webHidden/>
+              </w:rPr>
+              <w:tab/>
+            </w:r>
+            <w:r>
+              <w:rPr>
+                <w:noProof/>
+                <w:webHidden/>
+              </w:rPr>
+              <w:fldChar w:fldCharType="begin"/>
+            </w:r>
+            <w:r>
+              <w:rPr>
+                <w:noProof/>
+                <w:webHidden/>
+              </w:rPr>
+              <w:instrText xml:space="preserve"> PAGEREF _Toc132366585 \h </w:instrText>
+            </w:r>
+            <w:r>
+              <w:rPr>
+                <w:noProof/>
+                <w:webHidden/>
+              </w:rPr>
+            </w:r>
+            <w:r>
+              <w:rPr>
+                <w:noProof/>
+                <w:webHidden/>
+              </w:rPr>
+              <w:fldChar w:fldCharType="separate"/>
+            </w:r>
+            <w:r>
+              <w:rPr>
+                <w:noProof/>
+                <w:webHidden/>
+              </w:rPr>
+              <w:t>8</w:t>
+            </w:r>
+            <w:r>
+              <w:rPr>
+                <w:noProof/>
+                <w:webHidden/>
+              </w:rPr>
+              <w:fldChar w:fldCharType="end"/>
+            </w:r>
+          </w:hyperlink>
+        </w:p>
+        <w:p>
+          <w:pPr>
+            <w:pStyle w:val="TOC4"/>
+            <w:tabs>
+              <w:tab w:val="right" w:pos="9350"/>
+            </w:tabs>
+            <w:rPr>
+              <w:rFonts w:asciiTheme="minorHAnsi" w:eastAsiaTheme="minorEastAsia" w:hAnsiTheme="minorHAnsi" w:cstheme="minorBidi"/>
+              <w:noProof/>
+            </w:rPr>
+          </w:pPr>
+          <w:hyperlink w:anchor="_Toc132366586" w:history="1">
+            <w:r>
+              <w:rPr>
+                <w:rStyle w:val="Hyperlink"/>
+                <w:noProof/>
+              </w:rPr>
+              <w:t>Sprint Process throughout the project</w:t>
+            </w:r>
+            <w:r>
+              <w:rPr>
+                <w:noProof/>
+                <w:webHidden/>
+              </w:rPr>
+              <w:tab/>
+            </w:r>
+            <w:r>
+              <w:rPr>
+                <w:noProof/>
+                <w:webHidden/>
+              </w:rPr>
+              <w:fldChar w:fldCharType="begin"/>
+            </w:r>
+            <w:r>
+              <w:rPr>
+                <w:noProof/>
+                <w:webHidden/>
+              </w:rPr>
+              <w:instrText xml:space="preserve"> PAGEREF _Toc132366586 \h </w:instrText>
+            </w:r>
+            <w:r>
+              <w:rPr>
+                <w:noProof/>
+                <w:webHidden/>
+              </w:rPr>
+            </w:r>
+            <w:r>
+              <w:rPr>
+                <w:noProof/>
+                <w:webHidden/>
+              </w:rPr>
+              <w:fldChar w:fldCharType="separate"/>
+            </w:r>
+            <w:r>
+              <w:rPr>
+                <w:noProof/>
+                <w:webHidden/>
+              </w:rPr>
+              <w:t>9</w:t>
+            </w:r>
+            <w:r>
+              <w:rPr>
+                <w:noProof/>
+                <w:webHidden/>
+              </w:rPr>
+              <w:fldChar w:fldCharType="end"/>
+            </w:r>
+          </w:hyperlink>
+        </w:p>
+        <w:p>
+          <w:pPr>
+            <w:pStyle w:val="TOC3"/>
+            <w:tabs>
+              <w:tab w:val="right" w:pos="9350"/>
+            </w:tabs>
+            <w:rPr>
+              <w:rFonts w:asciiTheme="minorHAnsi" w:eastAsiaTheme="minorEastAsia" w:hAnsiTheme="minorHAnsi" w:cstheme="minorBidi"/>
+              <w:noProof/>
+            </w:rPr>
+          </w:pPr>
+          <w:hyperlink w:anchor="_Toc132366587" w:history="1">
+            <w:r>
+              <w:rPr>
+                <w:rStyle w:val="Hyperlink"/>
+                <w:noProof/>
+              </w:rPr>
+              <w:t>4.4 Data collection procedures</w:t>
+            </w:r>
+            <w:r>
+              <w:rPr>
+                <w:noProof/>
+                <w:webHidden/>
+              </w:rPr>
+              <w:tab/>
+            </w:r>
+            <w:r>
+              <w:rPr>
+                <w:noProof/>
+                <w:webHidden/>
+              </w:rPr>
+              <w:fldChar w:fldCharType="begin"/>
+            </w:r>
+            <w:r>
+              <w:rPr>
+                <w:noProof/>
+                <w:webHidden/>
+              </w:rPr>
+              <w:instrText xml:space="preserve"> PAGEREF _Toc132366587 \h </w:instrText>
+            </w:r>
+            <w:r>
+              <w:rPr>
+                <w:noProof/>
+                <w:webHidden/>
+              </w:rPr>
+            </w:r>
+            <w:r>
+              <w:rPr>
+                <w:noProof/>
+                <w:webHidden/>
+              </w:rPr>
+              <w:fldChar w:fldCharType="separate"/>
+            </w:r>
+            <w:r>
+              <w:rPr>
+                <w:noProof/>
+                <w:webHidden/>
+              </w:rPr>
+              <w:t>9</w:t>
             </w:r>
             <w:r>
               <w:rPr>
@@ -1154,16 +1865,17 @@
               <w:tab w:val="right" w:pos="9350"/>
             </w:tabs>
             <w:rPr>
+              <w:rFonts w:asciiTheme="minorHAnsi" w:eastAsiaTheme="minorEastAsia" w:hAnsiTheme="minorHAnsi" w:cstheme="minorBidi"/>
               <w:noProof/>
             </w:rPr>
           </w:pPr>
-          <w:hyperlink w:anchor="_Toc125362764" w:history="1">
+          <w:hyperlink w:anchor="_Toc132366588" w:history="1">
             <w:r>
               <w:rPr>
                 <w:rStyle w:val="Hyperlink"/>
                 <w:noProof/>
               </w:rPr>
-              <w:t>5 - Legal, social, ethical and professional issues</w:t>
+              <w:t>5 – Implementation</w:t>
             </w:r>
             <w:r>
               <w:rPr>
@@ -1184,7 +1896,7 @@
                 <w:noProof/>
                 <w:webHidden/>
               </w:rPr>
-              <w:instrText xml:space="preserve"> PAGEREF _Toc125362764 \h </w:instrText>
+              <w:instrText xml:space="preserve"> PAGEREF _Toc132366588 \h </w:instrText>
             </w:r>
             <w:r>
               <w:rPr>
@@ -1204,7 +1916,421 @@
                 <w:noProof/>
                 <w:webHidden/>
               </w:rPr>
-              <w:t>7</w:t>
+              <w:t>9</w:t>
+            </w:r>
+            <w:r>
+              <w:rPr>
+                <w:noProof/>
+                <w:webHidden/>
+              </w:rPr>
+              <w:fldChar w:fldCharType="end"/>
+            </w:r>
+          </w:hyperlink>
+        </w:p>
+        <w:p>
+          <w:pPr>
+            <w:pStyle w:val="TOC3"/>
+            <w:tabs>
+              <w:tab w:val="right" w:pos="9350"/>
+            </w:tabs>
+            <w:rPr>
+              <w:rFonts w:asciiTheme="minorHAnsi" w:eastAsiaTheme="minorEastAsia" w:hAnsiTheme="minorHAnsi" w:cstheme="minorBidi"/>
+              <w:noProof/>
+            </w:rPr>
+          </w:pPr>
+          <w:hyperlink w:anchor="_Toc132366589" w:history="1">
+            <w:r>
+              <w:rPr>
+                <w:rStyle w:val="Hyperlink"/>
+                <w:noProof/>
+              </w:rPr>
+              <w:t>5.1 Mental health and wellness content</w:t>
+            </w:r>
+            <w:r>
+              <w:rPr>
+                <w:noProof/>
+                <w:webHidden/>
+              </w:rPr>
+              <w:tab/>
+            </w:r>
+            <w:r>
+              <w:rPr>
+                <w:noProof/>
+                <w:webHidden/>
+              </w:rPr>
+              <w:fldChar w:fldCharType="begin"/>
+            </w:r>
+            <w:r>
+              <w:rPr>
+                <w:noProof/>
+                <w:webHidden/>
+              </w:rPr>
+              <w:instrText xml:space="preserve"> PAGEREF _Toc132366589 \h </w:instrText>
+            </w:r>
+            <w:r>
+              <w:rPr>
+                <w:noProof/>
+                <w:webHidden/>
+              </w:rPr>
+            </w:r>
+            <w:r>
+              <w:rPr>
+                <w:noProof/>
+                <w:webHidden/>
+              </w:rPr>
+              <w:fldChar w:fldCharType="separate"/>
+            </w:r>
+            <w:r>
+              <w:rPr>
+                <w:noProof/>
+                <w:webHidden/>
+              </w:rPr>
+              <w:t>9</w:t>
+            </w:r>
+            <w:r>
+              <w:rPr>
+                <w:noProof/>
+                <w:webHidden/>
+              </w:rPr>
+              <w:fldChar w:fldCharType="end"/>
+            </w:r>
+          </w:hyperlink>
+        </w:p>
+        <w:p>
+          <w:pPr>
+            <w:pStyle w:val="TOC3"/>
+            <w:tabs>
+              <w:tab w:val="right" w:pos="9350"/>
+            </w:tabs>
+            <w:rPr>
+              <w:rFonts w:asciiTheme="minorHAnsi" w:eastAsiaTheme="minorEastAsia" w:hAnsiTheme="minorHAnsi" w:cstheme="minorBidi"/>
+              <w:noProof/>
+            </w:rPr>
+          </w:pPr>
+          <w:hyperlink w:anchor="_Toc132366590" w:history="1">
+            <w:r>
+              <w:rPr>
+                <w:rStyle w:val="Hyperlink"/>
+                <w:noProof/>
+              </w:rPr>
+              <w:t>5.2 Serious games principles, educational approach</w:t>
+            </w:r>
+            <w:r>
+              <w:rPr>
+                <w:noProof/>
+                <w:webHidden/>
+              </w:rPr>
+              <w:tab/>
+            </w:r>
+            <w:r>
+              <w:rPr>
+                <w:noProof/>
+                <w:webHidden/>
+              </w:rPr>
+              <w:fldChar w:fldCharType="begin"/>
+            </w:r>
+            <w:r>
+              <w:rPr>
+                <w:noProof/>
+                <w:webHidden/>
+              </w:rPr>
+              <w:instrText xml:space="preserve"> PAGEREF _Toc132366590 \h </w:instrText>
+            </w:r>
+            <w:r>
+              <w:rPr>
+                <w:noProof/>
+                <w:webHidden/>
+              </w:rPr>
+            </w:r>
+            <w:r>
+              <w:rPr>
+                <w:noProof/>
+                <w:webHidden/>
+              </w:rPr>
+              <w:fldChar w:fldCharType="separate"/>
+            </w:r>
+            <w:r>
+              <w:rPr>
+                <w:noProof/>
+                <w:webHidden/>
+              </w:rPr>
+              <w:t>9</w:t>
+            </w:r>
+            <w:r>
+              <w:rPr>
+                <w:noProof/>
+                <w:webHidden/>
+              </w:rPr>
+              <w:fldChar w:fldCharType="end"/>
+            </w:r>
+          </w:hyperlink>
+        </w:p>
+        <w:p>
+          <w:pPr>
+            <w:pStyle w:val="TOC3"/>
+            <w:tabs>
+              <w:tab w:val="right" w:pos="9350"/>
+            </w:tabs>
+            <w:rPr>
+              <w:rFonts w:asciiTheme="minorHAnsi" w:eastAsiaTheme="minorEastAsia" w:hAnsiTheme="minorHAnsi" w:cstheme="minorBidi"/>
+              <w:noProof/>
+            </w:rPr>
+          </w:pPr>
+          <w:hyperlink w:anchor="_Toc132366591" w:history="1">
+            <w:r>
+              <w:rPr>
+                <w:rStyle w:val="Hyperlink"/>
+                <w:noProof/>
+              </w:rPr>
+              <w:t>5.3 Narrative and Game design</w:t>
+            </w:r>
+            <w:r>
+              <w:rPr>
+                <w:noProof/>
+                <w:webHidden/>
+              </w:rPr>
+              <w:tab/>
+            </w:r>
+            <w:r>
+              <w:rPr>
+                <w:noProof/>
+                <w:webHidden/>
+              </w:rPr>
+              <w:fldChar w:fldCharType="begin"/>
+            </w:r>
+            <w:r>
+              <w:rPr>
+                <w:noProof/>
+                <w:webHidden/>
+              </w:rPr>
+              <w:instrText xml:space="preserve"> PAGEREF _Toc132366591 \h </w:instrText>
+            </w:r>
+            <w:r>
+              <w:rPr>
+                <w:noProof/>
+                <w:webHidden/>
+              </w:rPr>
+            </w:r>
+            <w:r>
+              <w:rPr>
+                <w:noProof/>
+                <w:webHidden/>
+              </w:rPr>
+              <w:fldChar w:fldCharType="separate"/>
+            </w:r>
+            <w:r>
+              <w:rPr>
+                <w:noProof/>
+                <w:webHidden/>
+              </w:rPr>
+              <w:t>10</w:t>
+            </w:r>
+            <w:r>
+              <w:rPr>
+                <w:noProof/>
+                <w:webHidden/>
+              </w:rPr>
+              <w:fldChar w:fldCharType="end"/>
+            </w:r>
+          </w:hyperlink>
+        </w:p>
+        <w:p>
+          <w:pPr>
+            <w:pStyle w:val="TOC3"/>
+            <w:tabs>
+              <w:tab w:val="right" w:pos="9350"/>
+            </w:tabs>
+            <w:rPr>
+              <w:rFonts w:asciiTheme="minorHAnsi" w:eastAsiaTheme="minorEastAsia" w:hAnsiTheme="minorHAnsi" w:cstheme="minorBidi"/>
+              <w:noProof/>
+            </w:rPr>
+          </w:pPr>
+          <w:hyperlink w:anchor="_Toc132366592" w:history="1">
+            <w:r>
+              <w:rPr>
+                <w:rStyle w:val="Hyperlink"/>
+                <w:noProof/>
+              </w:rPr>
+              <w:t>5.4 Technical implementation</w:t>
+            </w:r>
+            <w:r>
+              <w:rPr>
+                <w:noProof/>
+                <w:webHidden/>
+              </w:rPr>
+              <w:tab/>
+            </w:r>
+            <w:r>
+              <w:rPr>
+                <w:noProof/>
+                <w:webHidden/>
+              </w:rPr>
+              <w:fldChar w:fldCharType="begin"/>
+            </w:r>
+            <w:r>
+              <w:rPr>
+                <w:noProof/>
+                <w:webHidden/>
+              </w:rPr>
+              <w:instrText xml:space="preserve"> PAGEREF _Toc132366592 \h </w:instrText>
+            </w:r>
+            <w:r>
+              <w:rPr>
+                <w:noProof/>
+                <w:webHidden/>
+              </w:rPr>
+            </w:r>
+            <w:r>
+              <w:rPr>
+                <w:noProof/>
+                <w:webHidden/>
+              </w:rPr>
+              <w:fldChar w:fldCharType="separate"/>
+            </w:r>
+            <w:r>
+              <w:rPr>
+                <w:noProof/>
+                <w:webHidden/>
+              </w:rPr>
+              <w:t>10</w:t>
+            </w:r>
+            <w:r>
+              <w:rPr>
+                <w:noProof/>
+                <w:webHidden/>
+              </w:rPr>
+              <w:fldChar w:fldCharType="end"/>
+            </w:r>
+          </w:hyperlink>
+        </w:p>
+        <w:p>
+          <w:pPr>
+            <w:pStyle w:val="TOC4"/>
+            <w:tabs>
+              <w:tab w:val="right" w:pos="9350"/>
+            </w:tabs>
+            <w:rPr>
+              <w:rFonts w:asciiTheme="minorHAnsi" w:eastAsiaTheme="minorEastAsia" w:hAnsiTheme="minorHAnsi" w:cstheme="minorBidi"/>
+              <w:noProof/>
+            </w:rPr>
+          </w:pPr>
+          <w:hyperlink w:anchor="_Toc132366593" w:history="1">
+            <w:r>
+              <w:rPr>
+                <w:rStyle w:val="Hyperlink"/>
+                <w:noProof/>
+              </w:rPr>
+              <w:t>Dialogue and branching narrative</w:t>
+            </w:r>
+            <w:r>
+              <w:rPr>
+                <w:noProof/>
+                <w:webHidden/>
+              </w:rPr>
+              <w:tab/>
+            </w:r>
+            <w:r>
+              <w:rPr>
+                <w:noProof/>
+                <w:webHidden/>
+              </w:rPr>
+              <w:fldChar w:fldCharType="begin"/>
+            </w:r>
+            <w:r>
+              <w:rPr>
+                <w:noProof/>
+                <w:webHidden/>
+              </w:rPr>
+              <w:instrText xml:space="preserve"> PAGEREF _Toc132366593 \h </w:instrText>
+            </w:r>
+            <w:r>
+              <w:rPr>
+                <w:noProof/>
+                <w:webHidden/>
+              </w:rPr>
+            </w:r>
+            <w:r>
+              <w:rPr>
+                <w:noProof/>
+                <w:webHidden/>
+              </w:rPr>
+              <w:fldChar w:fldCharType="separate"/>
+            </w:r>
+            <w:r>
+              <w:rPr>
+                <w:noProof/>
+                <w:webHidden/>
+              </w:rPr>
+              <w:t>10</w:t>
+            </w:r>
+            <w:r>
+              <w:rPr>
+                <w:noProof/>
+                <w:webHidden/>
+              </w:rPr>
+              <w:fldChar w:fldCharType="end"/>
+            </w:r>
+          </w:hyperlink>
+        </w:p>
+        <w:p>
+          <w:pPr>
+            <w:pStyle w:val="TOC4"/>
+            <w:tabs>
+              <w:tab w:val="right" w:pos="9350"/>
+            </w:tabs>
+            <w:rPr>
+              <w:rFonts w:asciiTheme="minorHAnsi" w:eastAsiaTheme="minorEastAsia" w:hAnsiTheme="minorHAnsi" w:cstheme="minorBidi"/>
+              <w:noProof/>
+            </w:rPr>
+          </w:pPr>
+          <w:hyperlink w:anchor="_Toc132366594" w:history="1">
+            <w:r>
+              <w:rPr>
+                <w:rStyle w:val="Hyperlink"/>
+                <w:noProof/>
+              </w:rPr>
+              <w:t>Fog of war using Marching Squares</w:t>
+            </w:r>
+            <w:r>
+              <w:rPr>
+                <w:noProof/>
+                <w:webHidden/>
+              </w:rPr>
+              <w:tab/>
+            </w:r>
+            <w:r>
+              <w:rPr>
+                <w:noProof/>
+                <w:webHidden/>
+              </w:rPr>
+              <w:fldChar w:fldCharType="begin"/>
+            </w:r>
+            <w:r>
+              <w:rPr>
+                <w:noProof/>
+                <w:webHidden/>
+              </w:rPr>
+              <w:instrText xml:space="preserve"> PAGEREF _Toc132366594 \h </w:instrText>
+            </w:r>
+            <w:r>
+              <w:rPr>
+                <w:noProof/>
+                <w:webHidden/>
+              </w:rPr>
+            </w:r>
+            <w:r>
+              <w:rPr>
+                <w:noProof/>
+                <w:webHidden/>
+              </w:rPr>
+              <w:fldChar w:fldCharType="separate"/>
+            </w:r>
+            <w:r>
+              <w:rPr>
+                <w:noProof/>
+                <w:webHidden/>
+              </w:rPr>
+              <w:t>11</w:t>
             </w:r>
             <w:r>
               <w:rPr>
@@ -1222,16 +2348,17 @@
               <w:tab w:val="right" w:pos="9350"/>
             </w:tabs>
             <w:rPr>
+              <w:rFonts w:asciiTheme="minorHAnsi" w:eastAsiaTheme="minorEastAsia" w:hAnsiTheme="minorHAnsi" w:cstheme="minorBidi"/>
               <w:noProof/>
             </w:rPr>
           </w:pPr>
-          <w:hyperlink w:anchor="_Toc125362765" w:history="1">
+          <w:hyperlink w:anchor="_Toc132366595" w:history="1">
             <w:r>
               <w:rPr>
                 <w:rStyle w:val="Hyperlink"/>
                 <w:noProof/>
               </w:rPr>
-              <w:t>6 - Project management</w:t>
+              <w:t>6 - Legal, social, ethical and professional issues</w:t>
             </w:r>
             <w:r>
               <w:rPr>
@@ -1252,7 +2379,7 @@
                 <w:noProof/>
                 <w:webHidden/>
               </w:rPr>
-              <w:instrText xml:space="preserve"> PAGEREF _Toc125362765 \h </w:instrText>
+              <w:instrText xml:space="preserve"> PAGEREF _Toc132366595 \h </w:instrText>
             </w:r>
             <w:r>
               <w:rPr>
@@ -1272,7 +2399,7 @@
                 <w:noProof/>
                 <w:webHidden/>
               </w:rPr>
-              <w:t>7</w:t>
+              <w:t>13</w:t>
             </w:r>
             <w:r>
               <w:rPr>
@@ -1290,10 +2417,11 @@
               <w:tab w:val="right" w:pos="9350"/>
             </w:tabs>
             <w:rPr>
+              <w:rFonts w:asciiTheme="minorHAnsi" w:eastAsiaTheme="minorEastAsia" w:hAnsiTheme="minorHAnsi" w:cstheme="minorBidi"/>
               <w:noProof/>
             </w:rPr>
           </w:pPr>
-          <w:hyperlink w:anchor="_Toc125362766" w:history="1">
+          <w:hyperlink w:anchor="_Toc132366596" w:history="1">
             <w:r>
               <w:rPr>
                 <w:rStyle w:val="Hyperlink"/>
@@ -1320,7 +2448,7 @@
                 <w:noProof/>
                 <w:webHidden/>
               </w:rPr>
-              <w:instrText xml:space="preserve"> PAGEREF _Toc125362766 \h </w:instrText>
+              <w:instrText xml:space="preserve"> PAGEREF _Toc132366596 \h </w:instrText>
             </w:r>
             <w:r>
               <w:rPr>
@@ -1340,7 +2468,7 @@
                 <w:noProof/>
                 <w:webHidden/>
               </w:rPr>
-              <w:t>7</w:t>
+              <w:t>13</w:t>
             </w:r>
             <w:r>
               <w:rPr>
@@ -1358,10 +2486,11 @@
               <w:tab w:val="right" w:pos="9350"/>
             </w:tabs>
             <w:rPr>
+              <w:rFonts w:asciiTheme="minorHAnsi" w:eastAsiaTheme="minorEastAsia" w:hAnsiTheme="minorHAnsi" w:cstheme="minorBidi"/>
               <w:noProof/>
             </w:rPr>
           </w:pPr>
-          <w:hyperlink w:anchor="_Toc125362767" w:history="1">
+          <w:hyperlink w:anchor="_Toc132366597" w:history="1">
             <w:r>
               <w:rPr>
                 <w:rStyle w:val="Hyperlink"/>
@@ -1388,7 +2517,7 @@
                 <w:noProof/>
                 <w:webHidden/>
               </w:rPr>
-              <w:instrText xml:space="preserve"> PAGEREF _Toc125362767 \h </w:instrText>
+              <w:instrText xml:space="preserve"> PAGEREF _Toc132366597 \h </w:instrText>
             </w:r>
             <w:r>
               <w:rPr>
@@ -1408,7 +2537,7 @@
                 <w:noProof/>
                 <w:webHidden/>
               </w:rPr>
-              <w:t>7</w:t>
+              <w:t>13</w:t>
             </w:r>
             <w:r>
               <w:rPr>
@@ -1426,10 +2555,11 @@
               <w:tab w:val="right" w:pos="9350"/>
             </w:tabs>
             <w:rPr>
+              <w:rFonts w:asciiTheme="minorHAnsi" w:eastAsiaTheme="minorEastAsia" w:hAnsiTheme="minorHAnsi" w:cstheme="minorBidi"/>
               <w:noProof/>
             </w:rPr>
           </w:pPr>
-          <w:hyperlink w:anchor="_Toc125362768" w:history="1">
+          <w:hyperlink w:anchor="_Toc132366598" w:history="1">
             <w:r>
               <w:rPr>
                 <w:rStyle w:val="Hyperlink"/>
@@ -1456,7 +2586,7 @@
                 <w:noProof/>
                 <w:webHidden/>
               </w:rPr>
-              <w:instrText xml:space="preserve"> PAGEREF _Toc125362768 \h </w:instrText>
+              <w:instrText xml:space="preserve"> PAGEREF _Toc132366598 \h </w:instrText>
             </w:r>
             <w:r>
               <w:rPr>
@@ -1476,7 +2606,7 @@
                 <w:noProof/>
                 <w:webHidden/>
               </w:rPr>
-              <w:t>7</w:t>
+              <w:t>13</w:t>
             </w:r>
             <w:r>
               <w:rPr>
@@ -1494,10 +2624,11 @@
               <w:tab w:val="right" w:pos="9350"/>
             </w:tabs>
             <w:rPr>
+              <w:rFonts w:asciiTheme="minorHAnsi" w:eastAsiaTheme="minorEastAsia" w:hAnsiTheme="minorHAnsi" w:cstheme="minorBidi"/>
               <w:noProof/>
             </w:rPr>
           </w:pPr>
-          <w:hyperlink w:anchor="_Toc125362769" w:history="1">
+          <w:hyperlink w:anchor="_Toc132366599" w:history="1">
             <w:r>
               <w:rPr>
                 <w:rStyle w:val="Hyperlink"/>
@@ -1524,7 +2655,7 @@
                 <w:noProof/>
                 <w:webHidden/>
               </w:rPr>
-              <w:instrText xml:space="preserve"> PAGEREF _Toc125362769 \h </w:instrText>
+              <w:instrText xml:space="preserve"> PAGEREF _Toc132366599 \h </w:instrText>
             </w:r>
             <w:r>
               <w:rPr>
@@ -1544,7 +2675,7 @@
                 <w:noProof/>
                 <w:webHidden/>
               </w:rPr>
-              <w:t>7</w:t>
+              <w:t>13</w:t>
             </w:r>
             <w:r>
               <w:rPr>
@@ -1587,7 +2718,7 @@
       <w:pPr>
         <w:pStyle w:val="Heading2"/>
       </w:pPr>
-      <w:bookmarkStart w:id="8" w:name="_Toc125362755"/>
+      <w:bookmarkStart w:id="8" w:name="_Toc132366569"/>
       <w:r>
         <w:lastRenderedPageBreak/>
         <w:t>Word Count</w:t>
@@ -1612,7 +2743,7 @@
       <w:pPr>
         <w:pStyle w:val="Heading2"/>
       </w:pPr>
-      <w:bookmarkStart w:id="11" w:name="_Toc125362756"/>
+      <w:bookmarkStart w:id="11" w:name="_Toc132366570"/>
       <w:r>
         <w:t>Code link</w:t>
       </w:r>
@@ -1625,7 +2756,7 @@
       <w:pPr>
         <w:pStyle w:val="Heading2"/>
       </w:pPr>
-      <w:bookmarkStart w:id="12" w:name="_Toc125362757"/>
+      <w:bookmarkStart w:id="12" w:name="_Toc132366571"/>
       <w:r>
         <w:lastRenderedPageBreak/>
         <w:t>1 - Introduction</w:t>
@@ -1665,7 +2796,7 @@
       <w:pPr>
         <w:pStyle w:val="Heading2"/>
       </w:pPr>
-      <w:bookmarkStart w:id="13" w:name="_Toc125362758"/>
+      <w:bookmarkStart w:id="13" w:name="_Toc132366572"/>
       <w:r>
         <w:t>2 - Background, objectives &amp; deliverables</w:t>
       </w:r>
@@ -1676,7 +2807,7 @@
         <w:pStyle w:val="Heading3"/>
       </w:pPr>
       <w:bookmarkStart w:id="14" w:name="_knl7ydw755am" w:colFirst="0" w:colLast="0"/>
-      <w:bookmarkStart w:id="15" w:name="_Toc125362759"/>
+      <w:bookmarkStart w:id="15" w:name="_Toc132366573"/>
       <w:bookmarkEnd w:id="14"/>
       <w:r>
         <w:t>2.1 Project Background</w:t>
@@ -1919,7 +3050,7 @@
       <w:pPr>
         <w:pStyle w:val="Heading3"/>
       </w:pPr>
-      <w:bookmarkStart w:id="16" w:name="_Toc125362760"/>
+      <w:bookmarkStart w:id="16" w:name="_Toc132366574"/>
       <w:r>
         <w:t xml:space="preserve">2.2 </w:t>
       </w:r>
@@ -2043,7 +3174,15 @@
         <w:t>Make a slice of gameplay that can run from start to end without any major errors or bugs</w:t>
       </w:r>
       <w:r>
-        <w:t xml:space="preserve"> (eg, software doesn’t crash, players can move around and access the storyline as expected)</w:t>
+        <w:t xml:space="preserve"> (</w:t>
+      </w:r>
+      <w:proofErr w:type="spellStart"/>
+      <w:r>
+        <w:t>eg</w:t>
+      </w:r>
+      <w:proofErr w:type="spellEnd"/>
+      <w:r>
+        <w:t>, software doesn’t crash, players can move around and access the storyline as expected)</w:t>
       </w:r>
       <w:r>
         <w:t>.</w:t>
@@ -2053,7 +3192,7 @@
       <w:pPr>
         <w:pStyle w:val="Heading3"/>
       </w:pPr>
-      <w:bookmarkStart w:id="18" w:name="_Toc125362761"/>
+      <w:bookmarkStart w:id="18" w:name="_Toc132366575"/>
       <w:r>
         <w:t>2.3 Deliverables</w:t>
       </w:r>
@@ -2087,7 +3226,7 @@
       <w:pPr>
         <w:pStyle w:val="Heading2"/>
       </w:pPr>
-      <w:bookmarkStart w:id="19" w:name="_Toc125362762"/>
+      <w:bookmarkStart w:id="19" w:name="_Toc132366576"/>
       <w:r>
         <w:t>3 - Literature review</w:t>
       </w:r>
@@ -2097,18 +3236,417 @@
       <w:pPr>
         <w:pStyle w:val="Heading3"/>
       </w:pPr>
-      <w:r>
-        <w:t xml:space="preserve">3.1 Psychological approaches to managing mental illness. </w:t>
+      <w:bookmarkStart w:id="20" w:name="_Toc132366577"/>
+      <w:r>
+        <w:t>3.1 Psychological approaches to managing mental illness.</w:t>
+      </w:r>
+      <w:bookmarkEnd w:id="20"/>
+      <w:r>
+        <w:t xml:space="preserve"> </w:t>
+      </w:r>
+    </w:p>
+    <w:p>
+      <w:pPr>
+        <w:pStyle w:val="Heading4"/>
+      </w:pPr>
+      <w:r>
+        <w:t>NHS treatment and trends</w:t>
+      </w:r>
+    </w:p>
+    <w:p>
+      <w:r>
+        <w:t xml:space="preserve">The NHS classifies a group of the most prevalent anxiety and depression disorders as Common Mental Disorders, or CMDs </w:t>
+      </w:r>
+      <w:sdt>
+        <w:sdtPr>
+          <w:id w:val="1913116138"/>
+          <w:citation/>
+        </w:sdtPr>
+        <w:sdtContent>
+          <w:r>
+            <w:fldChar w:fldCharType="begin"/>
+          </w:r>
+          <w:r>
+            <w:instrText xml:space="preserve"> CITATION Nat16 \l 2057 </w:instrText>
+          </w:r>
+          <w:r>
+            <w:fldChar w:fldCharType="separate"/>
+          </w:r>
+          <w:r>
+            <w:rPr>
+              <w:noProof/>
+            </w:rPr>
+            <w:t>(National Health Service, 2016)</w:t>
+          </w:r>
+          <w:r>
+            <w:fldChar w:fldCharType="end"/>
+          </w:r>
+        </w:sdtContent>
+      </w:sdt>
+      <w:r>
+        <w:t xml:space="preserve">. They characterise CMDs as disorders which </w:t>
+      </w:r>
+      <w:r>
+        <w:rPr>
+          <w:i/>
+          <w:iCs/>
+        </w:rPr>
+        <w:t>“</w:t>
+      </w:r>
+      <w:r>
+        <w:rPr>
+          <w:i/>
+          <w:iCs/>
+        </w:rPr>
+        <w:t>cause marked emotional distress and interfere with daily function,</w:t>
+      </w:r>
+      <w:r>
+        <w:rPr>
+          <w:i/>
+          <w:iCs/>
+        </w:rPr>
+        <w:t xml:space="preserve"> </w:t>
+      </w:r>
+      <w:r>
+        <w:rPr>
+          <w:i/>
+          <w:iCs/>
+        </w:rPr>
+        <w:t>but do not usually affect insight or cognition</w:t>
+      </w:r>
+      <w:r>
+        <w:rPr>
+          <w:i/>
+          <w:iCs/>
+        </w:rPr>
+        <w:t>”</w:t>
+      </w:r>
+      <w:r>
+        <w:t xml:space="preserve">, and note that despite their comparative lack of severity, their prevalence among the population </w:t>
+      </w:r>
+      <w:r>
+        <w:t>makes</w:t>
+      </w:r>
+      <w:r>
+        <w:t xml:space="preserve"> them a large burden to </w:t>
+      </w:r>
+      <w:proofErr w:type="gramStart"/>
+      <w:r>
+        <w:t>society as a whole</w:t>
+      </w:r>
+      <w:proofErr w:type="gramEnd"/>
+      <w:r>
+        <w:t xml:space="preserve">. </w:t>
       </w:r>
     </w:p>
     <w:p/>
     <w:p>
+      <w:r>
+        <w:lastRenderedPageBreak/>
+        <w:t xml:space="preserve">As of the 2014 APMS interview, medication was the most common treatment prescribed to respondents for mental health, accounting for 11.6% of results compared to just 3.0% of people receiving psychological therapy. Of the psychological therapies offered by the NHS, Cognitive Behavioural Therapy (CBT) is the most used, followed by counselling and other therapies. </w:t>
+      </w:r>
+      <w:sdt>
+        <w:sdtPr>
+          <w:id w:val="1382444390"/>
+          <w:citation/>
+        </w:sdtPr>
+        <w:sdtContent>
+          <w:r>
+            <w:fldChar w:fldCharType="begin"/>
+          </w:r>
+          <w:r>
+            <w:instrText xml:space="preserve"> CITATION Nat16 \l 2057 </w:instrText>
+          </w:r>
+          <w:r>
+            <w:fldChar w:fldCharType="separate"/>
+          </w:r>
+          <w:r>
+            <w:rPr>
+              <w:noProof/>
+            </w:rPr>
+            <w:t>(National Health Service, 2016)</w:t>
+          </w:r>
+          <w:r>
+            <w:fldChar w:fldCharType="end"/>
+          </w:r>
+        </w:sdtContent>
+      </w:sdt>
+    </w:p>
+    <w:p>
+      <w:r>
+        <w:br/>
+        <w:t xml:space="preserve">Studies have suggested that the most effective approach for treating depression and anxiety disorders is a combination of medication and CBT, in part </w:t>
+      </w:r>
+      <w:proofErr w:type="gramStart"/>
+      <w:r>
+        <w:t>due to the fact that</w:t>
+      </w:r>
+      <w:proofErr w:type="gramEnd"/>
+      <w:r>
+        <w:t xml:space="preserve"> the combined approach is more acceptable to many patients who struggle with mental health stigma. </w:t>
+      </w:r>
+      <w:sdt>
+        <w:sdtPr>
+          <w:id w:val="-824972319"/>
+          <w:citation/>
+        </w:sdtPr>
+        <w:sdtContent>
+          <w:r>
+            <w:fldChar w:fldCharType="begin"/>
+          </w:r>
+          <w:r>
+            <w:instrText xml:space="preserve">CITATION Fde01 \l 2057 </w:instrText>
+          </w:r>
+          <w:r>
+            <w:fldChar w:fldCharType="separate"/>
+          </w:r>
+          <w:r>
+            <w:rPr>
+              <w:noProof/>
+            </w:rPr>
+            <w:t>(de Jonghe, et al., 2001)</w:t>
+          </w:r>
+          <w:r>
+            <w:fldChar w:fldCharType="end"/>
+          </w:r>
+        </w:sdtContent>
+      </w:sdt>
+      <w:r>
+        <w:t xml:space="preserve">. </w:t>
+      </w:r>
+    </w:p>
+    <w:p/>
+    <w:p>
+      <w:r>
+        <w:t>Whilst the</w:t>
+      </w:r>
+      <w:r>
+        <w:t xml:space="preserve"> Improving Access to Psychological Therapies</w:t>
+      </w:r>
+      <w:r>
+        <w:t xml:space="preserve"> programme introduced in 2008 aims to reduce waiting times for psychological therapy to 6 weeks from referral, in practice </w:t>
+      </w:r>
+      <w:r>
+        <w:t xml:space="preserve">in 2013 one in ten people were waiting over a year to receive treatment. </w:t>
+      </w:r>
+      <w:sdt>
+        <w:sdtPr>
+          <w:id w:val="740377815"/>
+          <w:citation/>
+        </w:sdtPr>
+        <w:sdtContent>
+          <w:r>
+            <w:fldChar w:fldCharType="begin"/>
+          </w:r>
+          <w:r>
+            <w:instrText xml:space="preserve"> CITATION Wen13 \l 2057 </w:instrText>
+          </w:r>
+          <w:r>
+            <w:fldChar w:fldCharType="separate"/>
+          </w:r>
+          <w:r>
+            <w:rPr>
+              <w:noProof/>
+            </w:rPr>
+            <w:t>(We need to talk coalition, 2013)</w:t>
+          </w:r>
+          <w:r>
+            <w:fldChar w:fldCharType="end"/>
+          </w:r>
+        </w:sdtContent>
+      </w:sdt>
+      <w:r>
+        <w:t>.</w:t>
+      </w:r>
+    </w:p>
+    <w:p>
+      <w:pPr>
+        <w:pStyle w:val="Heading4"/>
+      </w:pPr>
+      <w:r>
+        <w:t>Cognitive Behavioural Therapy</w:t>
+      </w:r>
+    </w:p>
+    <w:p>
+      <w:r>
+        <w:t xml:space="preserve">Cognitive Behavioural Therapy is an approach to treating psychiatric disorders that is built around Beck’s model of the Cognitive Triad. </w:t>
+      </w:r>
+      <w:sdt>
+        <w:sdtPr>
+          <w:id w:val="-1459945180"/>
+          <w:citation/>
+        </w:sdtPr>
+        <w:sdtContent>
+          <w:r>
+            <w:fldChar w:fldCharType="begin"/>
+          </w:r>
+          <w:r>
+            <w:instrText xml:space="preserve"> CITATION AAr79 \l 2057 </w:instrText>
+          </w:r>
+          <w:r>
+            <w:fldChar w:fldCharType="separate"/>
+          </w:r>
+          <w:r>
+            <w:rPr>
+              <w:noProof/>
+            </w:rPr>
+            <w:t>(Beck, 1979)</w:t>
+          </w:r>
+          <w:r>
+            <w:fldChar w:fldCharType="end"/>
+          </w:r>
+        </w:sdtContent>
+      </w:sdt>
+      <w:r>
+        <w:t xml:space="preserve">. </w:t>
+      </w:r>
+      <w:r>
+        <w:t xml:space="preserve">In summary, this theory identifies a cycle of behaviour, thoughts, and feelings which influence one another. Individuals struggling with mental health issues need to identify and break this cycle </w:t>
+      </w:r>
+      <w:proofErr w:type="gramStart"/>
+      <w:r>
+        <w:t>in order to</w:t>
+      </w:r>
+      <w:proofErr w:type="gramEnd"/>
+      <w:r>
+        <w:t xml:space="preserve"> feel better, for example by looking critically at their negative thoughts and finding evidence to disprove them. </w:t>
+      </w:r>
+      <w:sdt>
+        <w:sdtPr>
+          <w:id w:val="-1477292311"/>
+          <w:citation/>
+        </w:sdtPr>
+        <w:sdtContent>
+          <w:r>
+            <w:fldChar w:fldCharType="begin"/>
+          </w:r>
+          <w:r>
+            <w:instrText xml:space="preserve"> CITATION Gat12 \l 2057 </w:instrText>
+          </w:r>
+          <w:r>
+            <w:fldChar w:fldCharType="separate"/>
+          </w:r>
+          <w:r>
+            <w:rPr>
+              <w:noProof/>
+            </w:rPr>
+            <w:t>(Gatchel &amp; Rollings, 2012)</w:t>
+          </w:r>
+          <w:r>
+            <w:fldChar w:fldCharType="end"/>
+          </w:r>
+        </w:sdtContent>
+      </w:sdt>
+    </w:p>
+    <w:p>
+      <w:pPr>
+        <w:pStyle w:val="Heading4"/>
+      </w:pPr>
+      <w:r>
+        <w:t>Counselling</w:t>
+      </w:r>
+    </w:p>
+    <w:p>
+      <w:r>
+        <w:t xml:space="preserve">Counselling is a type of talking therapy that can </w:t>
+      </w:r>
+      <w:r>
+        <w:t xml:space="preserve">help </w:t>
+      </w:r>
+      <w:r>
+        <w:t xml:space="preserve">patients cope not only with mental health issues, but with </w:t>
+      </w:r>
+      <w:r>
+        <w:t xml:space="preserve">complicated emotions </w:t>
+      </w:r>
+      <w:r>
+        <w:t xml:space="preserve">that may emerge </w:t>
+      </w:r>
+      <w:r>
+        <w:t>because of life events, physical health conditions, or identity issues.</w:t>
+      </w:r>
+      <w:sdt>
+        <w:sdtPr>
+          <w:id w:val="-1742172491"/>
+          <w:citation/>
+        </w:sdtPr>
+        <w:sdtContent>
+          <w:r>
+            <w:fldChar w:fldCharType="begin"/>
+          </w:r>
+          <w:r>
+            <w:instrText xml:space="preserve"> CITATION NHS20 \l 2057 </w:instrText>
+          </w:r>
+          <w:r>
+            <w:fldChar w:fldCharType="separate"/>
+          </w:r>
+          <w:r>
+            <w:rPr>
+              <w:noProof/>
+            </w:rPr>
+            <w:t xml:space="preserve"> </w:t>
+          </w:r>
+          <w:r>
+            <w:rPr>
+              <w:noProof/>
+            </w:rPr>
+            <w:t>(NHS UK, 2020)</w:t>
+          </w:r>
+          <w:r>
+            <w:fldChar w:fldCharType="end"/>
+          </w:r>
+        </w:sdtContent>
+      </w:sdt>
+      <w:r>
+        <w:t xml:space="preserve"> A trained therapist encourages the patient to talk openly about their feelings, and can suggest techniques to help the patient understand and solve their issues based on the situation. These techniques can arise from several different psychological approaches, including Humanistic, Cognitive, Behavioural, Psychoanalytic, Constructionist or Systemic. </w:t>
+      </w:r>
+      <w:sdt>
+        <w:sdtPr>
+          <w:id w:val="585492796"/>
+          <w:citation/>
+        </w:sdtPr>
+        <w:sdtContent>
+          <w:r>
+            <w:fldChar w:fldCharType="begin"/>
+          </w:r>
+          <w:r>
+            <w:instrText xml:space="preserve"> CITATION McA23 \l 2057 </w:instrText>
+          </w:r>
+          <w:r>
+            <w:fldChar w:fldCharType="separate"/>
+          </w:r>
+          <w:r>
+            <w:rPr>
+              <w:noProof/>
+            </w:rPr>
+            <w:t>(McAdams, 2023)</w:t>
+          </w:r>
+          <w:r>
+            <w:fldChar w:fldCharType="end"/>
+          </w:r>
+        </w:sdtContent>
+      </w:sdt>
+    </w:p>
+    <w:p>
+      <w:pPr>
+        <w:pStyle w:val="Heading4"/>
+      </w:pPr>
+      <w:r>
+        <w:t>Alternative therapies: Ecotherapy</w:t>
+      </w:r>
+    </w:p>
+    <w:p/>
+    <w:p/>
+    <w:p/>
+    <w:p>
       <w:pPr>
         <w:pStyle w:val="Heading3"/>
       </w:pPr>
+      <w:bookmarkStart w:id="21" w:name="_Toc132366578"/>
       <w:r>
         <w:t>3.2 Serious games</w:t>
       </w:r>
+      <w:bookmarkEnd w:id="21"/>
     </w:p>
     <w:p>
       <w:r>
@@ -2119,28 +3657,32 @@
       <w:pPr>
         <w:pStyle w:val="Heading2"/>
       </w:pPr>
-      <w:bookmarkStart w:id="20" w:name="_Toc125362763"/>
+      <w:bookmarkStart w:id="22" w:name="_Toc132366579"/>
       <w:r>
         <w:lastRenderedPageBreak/>
         <w:t>4 - Method of approach</w:t>
       </w:r>
-      <w:bookmarkEnd w:id="20"/>
+      <w:bookmarkEnd w:id="22"/>
     </w:p>
     <w:p>
       <w:pPr>
         <w:pStyle w:val="Heading3"/>
       </w:pPr>
+      <w:bookmarkStart w:id="23" w:name="_Toc132366580"/>
       <w:r>
         <w:t>4.1 Tools</w:t>
       </w:r>
+      <w:bookmarkEnd w:id="23"/>
     </w:p>
     <w:p>
       <w:pPr>
         <w:pStyle w:val="Heading4"/>
       </w:pPr>
+      <w:bookmarkStart w:id="24" w:name="_Toc132366581"/>
       <w:r>
         <w:t>Asset Creation</w:t>
       </w:r>
+      <w:bookmarkEnd w:id="24"/>
     </w:p>
     <w:p>
       <w:r>
@@ -2167,9 +3709,11 @@
       <w:pPr>
         <w:pStyle w:val="Heading4"/>
       </w:pPr>
+      <w:bookmarkStart w:id="25" w:name="_Toc132366582"/>
       <w:r>
         <w:t>Development</w:t>
       </w:r>
+      <w:bookmarkEnd w:id="25"/>
     </w:p>
     <w:p>
       <w:r>
@@ -2185,9 +3729,11 @@
       <w:pPr>
         <w:pStyle w:val="Heading4"/>
       </w:pPr>
+      <w:bookmarkStart w:id="26" w:name="_Toc132366583"/>
       <w:r>
         <w:t>Project Management</w:t>
       </w:r>
+      <w:bookmarkEnd w:id="26"/>
     </w:p>
     <w:p>
       <w:r>
@@ -2214,59 +3760,419 @@
       </w:r>
     </w:p>
     <w:p/>
+    <w:p/>
+    <w:p/>
+    <w:p/>
     <w:p>
       <w:pPr>
         <w:pStyle w:val="Heading3"/>
       </w:pPr>
-      <w:r>
-        <w:t>4.2 Technical implementation</w:t>
-      </w:r>
+      <w:bookmarkStart w:id="27" w:name="_Toc132366584"/>
+      <w:r>
+        <w:t>4.</w:t>
+      </w:r>
+      <w:r>
+        <w:t>3</w:t>
+      </w:r>
+      <w:r>
+        <w:t xml:space="preserve"> Project Management</w:t>
+      </w:r>
+      <w:bookmarkEnd w:id="27"/>
+    </w:p>
+    <w:p>
+      <w:pPr>
+        <w:pStyle w:val="Heading4"/>
+      </w:pPr>
+      <w:bookmarkStart w:id="28" w:name="_Toc132366585"/>
+      <w:r>
+        <w:t>Start of the project</w:t>
+      </w:r>
+      <w:bookmarkEnd w:id="28"/>
+    </w:p>
+    <w:p>
+      <w:r>
+        <w:t xml:space="preserve">At the start of the project, the Gantt chart was created in Google Sheets, informed by the project vision and risk analysis outlined in the Project Initiation Document. </w:t>
+      </w:r>
+    </w:p>
+    <w:p/>
+    <w:p>
+      <w:r>
+        <w:t xml:space="preserve">To account for the biggest risk to the project, delays due to chronic illness, three buffer periods were planned into the Gantt chart to make up for any missed time. </w:t>
+      </w:r>
+      <w:r>
+        <w:t xml:space="preserve">In winter of 2022 a prolonged period of illness halted development. Because of the planned buffer periods, a few months of </w:t>
+      </w:r>
+      <w:r>
+        <w:lastRenderedPageBreak/>
+        <w:t xml:space="preserve">illness only put the project 3 weeks behind schedule. A revised Gantt chart was created in January to account for this delay and add more buffer periods in the following term. </w:t>
+      </w:r>
+    </w:p>
+    <w:p/>
+    <w:p>
+      <w:r>
+        <w:t xml:space="preserve">The Trello board was also started at the start of the project. It is a Kanban board with columns for </w:t>
+      </w:r>
+      <w:r>
+        <w:rPr>
+          <w:i/>
+          <w:iCs/>
+        </w:rPr>
+        <w:t>Backlog</w:t>
+      </w:r>
+      <w:r>
+        <w:t xml:space="preserve">, </w:t>
+      </w:r>
+      <w:r>
+        <w:rPr>
+          <w:i/>
+          <w:iCs/>
+        </w:rPr>
+        <w:t>To-do</w:t>
+      </w:r>
+      <w:r>
+        <w:rPr>
+          <w:i/>
+          <w:iCs/>
+        </w:rPr>
+        <w:t xml:space="preserve"> this sprint</w:t>
+      </w:r>
+      <w:r>
+        <w:t xml:space="preserve">, </w:t>
+      </w:r>
+      <w:r>
+        <w:rPr>
+          <w:i/>
+          <w:iCs/>
+        </w:rPr>
+        <w:t>Doing</w:t>
+      </w:r>
+      <w:r>
+        <w:t xml:space="preserve">, </w:t>
+      </w:r>
+      <w:r>
+        <w:rPr>
+          <w:i/>
+          <w:iCs/>
+        </w:rPr>
+        <w:t>In Review</w:t>
+      </w:r>
+      <w:r>
+        <w:t xml:space="preserve">, </w:t>
+      </w:r>
+      <w:proofErr w:type="gramStart"/>
+      <w:r>
+        <w:rPr>
+          <w:i/>
+          <w:iCs/>
+        </w:rPr>
+        <w:t>Completed</w:t>
+      </w:r>
+      <w:proofErr w:type="gramEnd"/>
+      <w:r>
+        <w:rPr>
+          <w:i/>
+          <w:iCs/>
+        </w:rPr>
+        <w:t xml:space="preserve"> this sprint</w:t>
+      </w:r>
+      <w:r>
+        <w:t xml:space="preserve">, and </w:t>
+      </w:r>
+      <w:r>
+        <w:rPr>
+          <w:i/>
+          <w:iCs/>
+        </w:rPr>
+        <w:t>Finished</w:t>
+      </w:r>
+      <w:r>
+        <w:t xml:space="preserve"> tasks. Cards were created and placed in the Backlog column using the Gantt chart tasks, and were colour coded and labelled according to sprint. </w:t>
+      </w:r>
+    </w:p>
+    <w:p/>
+    <w:p>
+      <w:r>
+        <w:t xml:space="preserve">An empty Sprint Record document was started with sections to document the sprints as the project progressed. </w:t>
+      </w:r>
+    </w:p>
+    <w:p/>
+    <w:p>
+      <w:pPr>
+        <w:pStyle w:val="Heading4"/>
+      </w:pPr>
+      <w:bookmarkStart w:id="29" w:name="_Toc132366586"/>
+      <w:r>
+        <w:t>Sprint Process throughout the project</w:t>
+      </w:r>
+      <w:bookmarkEnd w:id="29"/>
+    </w:p>
+    <w:p>
+      <w:r>
+        <w:rPr>
+          <w:b/>
+        </w:rPr>
+        <w:t>Sprint planning</w:t>
+      </w:r>
+      <w:r>
+        <w:t xml:space="preserve"> – In Trello, move items from </w:t>
+      </w:r>
+      <w:r>
+        <w:rPr>
+          <w:i/>
+          <w:iCs/>
+        </w:rPr>
+        <w:t>Backlog</w:t>
+      </w:r>
+      <w:r>
+        <w:t xml:space="preserve"> to </w:t>
+      </w:r>
+      <w:r>
+        <w:rPr>
+          <w:i/>
+          <w:iCs/>
+        </w:rPr>
+        <w:t>To-do this sprint</w:t>
+      </w:r>
+      <w:r>
+        <w:t>. Write up the plan in the Sprint Record.</w:t>
+      </w:r>
+    </w:p>
+    <w:p>
+      <w:r>
+        <w:rPr>
+          <w:b/>
+        </w:rPr>
+        <w:t>During sprint</w:t>
+      </w:r>
+      <w:r>
+        <w:t xml:space="preserve"> - Work on current items and move them in Trello to </w:t>
+      </w:r>
+      <w:r>
+        <w:rPr>
+          <w:i/>
+          <w:iCs/>
+        </w:rPr>
+        <w:t>Review</w:t>
+      </w:r>
+      <w:r>
+        <w:t xml:space="preserve"> and then </w:t>
+      </w:r>
+      <w:r>
+        <w:rPr>
+          <w:i/>
+          <w:iCs/>
+        </w:rPr>
+        <w:t>Completed this sprint</w:t>
+      </w:r>
+      <w:r>
+        <w:t xml:space="preserve">. </w:t>
+      </w:r>
+    </w:p>
+    <w:p>
+      <w:r>
+        <w:rPr>
+          <w:b/>
+        </w:rPr>
+        <w:t>Sprint Review</w:t>
+      </w:r>
+      <w:r>
+        <w:t xml:space="preserve"> – Take a step back to review work completed. Move Trello cards from </w:t>
+      </w:r>
+      <w:r>
+        <w:rPr>
+          <w:i/>
+          <w:iCs/>
+        </w:rPr>
+        <w:t>Completed this sprint</w:t>
+      </w:r>
+      <w:r>
+        <w:t xml:space="preserve"> to </w:t>
+      </w:r>
+      <w:r>
+        <w:rPr>
+          <w:i/>
+          <w:iCs/>
+        </w:rPr>
+        <w:t xml:space="preserve">Finished. </w:t>
+      </w:r>
+      <w:r>
+        <w:t>Write up completed work in the Sprint Record, answering the questions:</w:t>
+      </w:r>
+    </w:p>
+    <w:p>
+      <w:pPr>
+        <w:numPr>
+          <w:ilvl w:val="0"/>
+          <w:numId w:val="6"/>
+        </w:numPr>
+      </w:pPr>
+      <w:r>
+        <w:t>What did I do this sprint?</w:t>
+      </w:r>
+    </w:p>
+    <w:p>
+      <w:pPr>
+        <w:numPr>
+          <w:ilvl w:val="0"/>
+          <w:numId w:val="6"/>
+        </w:numPr>
+      </w:pPr>
+      <w:r>
+        <w:t>What went well?</w:t>
+      </w:r>
+    </w:p>
+    <w:p>
+      <w:pPr>
+        <w:numPr>
+          <w:ilvl w:val="0"/>
+          <w:numId w:val="6"/>
+        </w:numPr>
+      </w:pPr>
+      <w:r>
+        <w:t>What didn’t go well?</w:t>
+      </w:r>
+    </w:p>
+    <w:p>
+      <w:pPr>
+        <w:numPr>
+          <w:ilvl w:val="0"/>
+          <w:numId w:val="6"/>
+        </w:numPr>
+      </w:pPr>
+      <w:r>
+        <w:t>Were there any blockers?</w:t>
+      </w:r>
+    </w:p>
+    <w:p>
+      <w:pPr>
+        <w:numPr>
+          <w:ilvl w:val="0"/>
+          <w:numId w:val="6"/>
+        </w:numPr>
+      </w:pPr>
+      <w:r>
+        <w:t>What actions can I take to avoid/work past these blockers in future?</w:t>
+      </w:r>
+    </w:p>
+    <w:p>
+      <w:r>
+        <w:rPr>
+          <w:b/>
+        </w:rPr>
+        <w:t>Backlog refinement</w:t>
+      </w:r>
+      <w:r>
+        <w:t xml:space="preserve"> - Look at the state of the project, remaining time, and project goals and use this to add, remove, or edit items in the Trello backlog ready for the next sprint. Ensure all branches of version control are up to date with one another before starting a new sprint.</w:t>
+      </w:r>
+    </w:p>
+    <w:p/>
+    <w:p>
+      <w:r>
+        <w:t>Every two weeks, a meeting is held with the supervisor to discuss progress and get advice on the project.</w:t>
+      </w:r>
+    </w:p>
+    <w:p>
+      <w:pPr>
+        <w:pStyle w:val="Heading3"/>
+      </w:pPr>
+      <w:bookmarkStart w:id="30" w:name="_Toc132366587"/>
+      <w:r>
+        <w:t>4.</w:t>
+      </w:r>
+      <w:r>
+        <w:t>4</w:t>
+      </w:r>
+      <w:r>
+        <w:t xml:space="preserve"> Data collection procedures</w:t>
+      </w:r>
+      <w:bookmarkEnd w:id="30"/>
     </w:p>
     <w:p>
       <w:pPr>
         <w:pStyle w:val="ListParagraph"/>
         <w:numPr>
           <w:ilvl w:val="0"/>
-          <w:numId w:val="3"/>
+          <w:numId w:val="5"/>
         </w:numPr>
       </w:pPr>
       <w:r>
-        <w:t>Dialogue system</w:t>
-      </w:r>
-    </w:p>
-    <w:p>
-      <w:pPr>
-        <w:pStyle w:val="ListParagraph"/>
-        <w:numPr>
-          <w:ilvl w:val="0"/>
-          <w:numId w:val="3"/>
-        </w:numPr>
-      </w:pPr>
-      <w:r>
-        <w:t>New input system</w:t>
-      </w:r>
-    </w:p>
-    <w:p>
-      <w:pPr>
-        <w:pStyle w:val="ListParagraph"/>
-        <w:numPr>
-          <w:ilvl w:val="0"/>
-          <w:numId w:val="3"/>
-        </w:numPr>
-      </w:pPr>
-      <w:r>
-        <w:t>Algorithm to use and write about</w:t>
-      </w:r>
+        <w:t xml:space="preserve">Identify how many data collection sessions, how they run, how they are used. </w:t>
+      </w:r>
+    </w:p>
+    <w:p>
+      <w:pPr>
+        <w:pStyle w:val="Heading2"/>
+      </w:pPr>
+      <w:bookmarkStart w:id="31" w:name="_Toc132366588"/>
+      <w:r>
+        <w:t>5 – Implementation</w:t>
+      </w:r>
+      <w:bookmarkEnd w:id="31"/>
+    </w:p>
+    <w:p>
+      <w:pPr>
+        <w:pStyle w:val="Heading3"/>
+      </w:pPr>
+      <w:bookmarkStart w:id="32" w:name="_Toc132366589"/>
+      <w:r>
+        <w:t>5.1 Mental health and wellness content</w:t>
+      </w:r>
+      <w:bookmarkEnd w:id="32"/>
     </w:p>
     <w:p/>
+    <w:p>
+      <w:pPr>
+        <w:pStyle w:val="Heading3"/>
+      </w:pPr>
+      <w:bookmarkStart w:id="33" w:name="_Toc132366590"/>
+      <w:r>
+        <w:t>5.2 Serious games principles, educational approach</w:t>
+      </w:r>
+      <w:bookmarkEnd w:id="33"/>
+    </w:p>
     <w:p/>
     <w:p>
       <w:pPr>
+        <w:pStyle w:val="Heading3"/>
+      </w:pPr>
+      <w:bookmarkStart w:id="34" w:name="_Toc132366591"/>
+      <w:r>
+        <w:lastRenderedPageBreak/>
+        <w:t>5.3 Narrative and Game design</w:t>
+      </w:r>
+      <w:bookmarkEnd w:id="34"/>
+      <w:r>
+        <w:t xml:space="preserve"> </w:t>
+      </w:r>
+    </w:p>
+    <w:p>
+      <w:pPr>
+        <w:pStyle w:val="Heading3"/>
+      </w:pPr>
+      <w:bookmarkStart w:id="35" w:name="_Toc132366592"/>
+      <w:r>
+        <w:t>5</w:t>
+      </w:r>
+      <w:r>
+        <w:t>.</w:t>
+      </w:r>
+      <w:r>
+        <w:t>4</w:t>
+      </w:r>
+      <w:r>
+        <w:t xml:space="preserve"> Technical implementation</w:t>
+      </w:r>
+      <w:bookmarkEnd w:id="35"/>
+    </w:p>
+    <w:p>
+      <w:pPr>
         <w:pStyle w:val="Heading4"/>
       </w:pPr>
+      <w:bookmarkStart w:id="36" w:name="_Toc132366593"/>
       <w:r>
         <w:t>Dialogue and branching narrative</w:t>
       </w:r>
+      <w:bookmarkEnd w:id="36"/>
     </w:p>
     <w:p>
       <w:r>
@@ -2284,8 +4190,15 @@
     </w:p>
     <w:p>
       <w:r>
-        <w:lastRenderedPageBreak/>
-        <w:t>The Yarn Spinner Visual Studio Code extension makes it easier to write in the correct syntax, and provides other helpful features, such as the ability to preview dialogue within VSCode. This was used in the development process to check flow and rhythm of dialogue quickly throughout writing. The extension also makes it easy to export dialogue in a runnable html format, which was used in the dialogue user testing (see section blah).</w:t>
+        <w:t xml:space="preserve">The Yarn Spinner Visual Studio Code extension makes it easier to write in the correct syntax, and provides other helpful features, such as the ability to preview dialogue within </w:t>
+      </w:r>
+      <w:proofErr w:type="spellStart"/>
+      <w:r>
+        <w:t>VSCode</w:t>
+      </w:r>
+      <w:proofErr w:type="spellEnd"/>
+      <w:r>
+        <w:t>. This was used in the development process to check flow and rhythm of dialogue quickly throughout writing. The extension also makes it easy to export dialogue in a runnable html format, which was used in the dialogue user testing (see section blah).</w:t>
       </w:r>
     </w:p>
     <w:p/>
@@ -2297,13 +4210,7 @@
     <w:p/>
     <w:p>
       <w:r>
-        <w:t xml:space="preserve">An example of this is the functionality </w:t>
-      </w:r>
-      <w:r>
-        <w:t>have future dialogue informed by previous conversations with characters</w:t>
-      </w:r>
-      <w:r>
-        <w:t xml:space="preserve">, which is controlled by the </w:t>
+        <w:t xml:space="preserve">An example of this is the functionality have future dialogue informed by previous conversations with characters, which is controlled by the </w:t>
       </w:r>
       <w:r>
         <w:rPr>
@@ -2331,7 +4238,7 @@
           <w:noProof/>
         </w:rPr>
         <w:drawing>
-          <wp:inline distT="0" distB="0" distL="0" distR="0" wp14:anchorId="237B3CDD" wp14:editId="49DAAAB9">
+          <wp:inline distT="0" distB="0" distL="0" distR="0" wp14:anchorId="79958D45" wp14:editId="79598ADF">
             <wp:extent cx="5134692" cy="2915057"/>
             <wp:effectExtent l="0" t="0" r="8890" b="0"/>
             <wp:docPr id="638932274" name="Picture 3" descr="Text&#10;&#10;Description automatically generated"/>
@@ -2376,37 +4283,65 @@
     <w:p/>
     <w:p>
       <w:r>
-        <w:t xml:space="preserve">A new command handler is added to the dialogueRunner by the YarnManager with the yarn command </w:t>
+        <w:t xml:space="preserve">A new command handler is added to the </w:t>
       </w:r>
       <w:r>
         <w:rPr>
           <w:rStyle w:val="MonospaceChar"/>
         </w:rPr>
+        <w:t>dialogueRunner</w:t>
+      </w:r>
+      <w:r>
+        <w:t xml:space="preserve"> by the </w:t>
+      </w:r>
+      <w:r>
+        <w:rPr>
+          <w:rStyle w:val="MonospaceChar"/>
+        </w:rPr>
+        <w:t>YarnManager</w:t>
+      </w:r>
+      <w:r>
+        <w:t xml:space="preserve"> with the yarn command </w:t>
+      </w:r>
+      <w:r>
+        <w:rPr>
+          <w:rStyle w:val="MonospaceChar"/>
+        </w:rPr>
         <w:t>advanceEntryNode</w:t>
       </w:r>
       <w:r>
         <w:t xml:space="preserve">, which references the C# function </w:t>
       </w:r>
+      <w:proofErr w:type="gramStart"/>
       <w:r>
         <w:rPr>
           <w:rStyle w:val="MonospaceChar"/>
         </w:rPr>
-        <w:t>AdvanceEntryNode</w:t>
-      </w:r>
+        <w:t>AdvanceEntryNode(</w:t>
+      </w:r>
+      <w:proofErr w:type="gramEnd"/>
       <w:r>
         <w:rPr>
           <w:rStyle w:val="MonospaceChar"/>
         </w:rPr>
-        <w:t>()</w:t>
+        <w:t>)</w:t>
       </w:r>
       <w:r>
         <w:t xml:space="preserve">. The </w:t>
       </w:r>
+      <w:proofErr w:type="gramStart"/>
       <w:r>
         <w:rPr>
           <w:rStyle w:val="MonospaceChar"/>
         </w:rPr>
-        <w:t>AdvanceEntryNode()</w:t>
+        <w:t>AdvanceEntryNode(</w:t>
+      </w:r>
+      <w:proofErr w:type="gramEnd"/>
+      <w:r>
+        <w:rPr>
+          <w:rStyle w:val="MonospaceChar"/>
+        </w:rPr>
+        <w:t>)</w:t>
       </w:r>
       <w:r>
         <w:t xml:space="preserve"> function takes in the name of the new node as a string, and passes it through to the current interactable so it knows what node should be opened when a player starts dialogue with them. </w:t>
@@ -2415,6 +4350,7 @@
     <w:p/>
     <w:p>
       <w:r>
+        <w:lastRenderedPageBreak/>
         <w:t xml:space="preserve">With the new yarn command </w:t>
       </w:r>
       <w:r>
@@ -2432,9 +4368,8 @@
         <w:rPr>
           <w:noProof/>
         </w:rPr>
-        <w:lastRenderedPageBreak/>
         <w:drawing>
-          <wp:inline distT="0" distB="0" distL="0" distR="0" wp14:anchorId="3530DAE5" wp14:editId="3B0A8EB3">
+          <wp:inline distT="0" distB="0" distL="0" distR="0" wp14:anchorId="7B31821F" wp14:editId="3559DBDE">
             <wp:extent cx="3429479" cy="3286584"/>
             <wp:effectExtent l="0" t="0" r="0" b="9525"/>
             <wp:docPr id="1093510373" name="Picture 4" descr="Text&#10;&#10;Description automatically generated"/>
@@ -2479,32 +4414,22 @@
     <w:p/>
     <w:p>
       <w:r>
-        <w:t xml:space="preserve">This means that as players interact with characters in the world and return to them, the characters dialogue and writing can change to progress the story forward rather than starting from </w:t>
-      </w:r>
-      <w:r>
-        <w:t xml:space="preserve">the beginning every time. </w:t>
+        <w:t xml:space="preserve">This means that as players interact with characters in the world and return to them, the characters dialogue and writing can change to progress the story forward rather than starting from the beginning every time. </w:t>
       </w:r>
     </w:p>
     <w:p>
       <w:pPr>
         <w:pStyle w:val="Heading4"/>
       </w:pPr>
+      <w:bookmarkStart w:id="37" w:name="_Toc132366594"/>
       <w:r>
         <w:t>Fog of war using Marching Squares</w:t>
       </w:r>
-    </w:p>
-    <w:p>
-      <w:r>
-        <w:t xml:space="preserve">The Marching Squares algorithm is applied to create a system whereby the player explores an area to reveal corresponding areas of a mini map. </w:t>
-      </w:r>
-      <w:r>
-        <w:t>Based on which vertices on a grid are on or off, a case is identified, and the corresponding square image is displayed in that tile.</w:t>
-      </w:r>
-      <w:r>
-        <w:t xml:space="preserve"> </w:t>
-      </w:r>
-      <w:r>
-        <w:t xml:space="preserve">Using Marching Squares to achieve this fog of war effect on the map is an efficient way of checking the players world location and updating the map visuals accordingly without manually setting each individual pixel. </w:t>
+      <w:bookmarkEnd w:id="37"/>
+    </w:p>
+    <w:p>
+      <w:r>
+        <w:t xml:space="preserve">The Marching Squares algorithm is applied to create a system whereby the player explores an area to reveal corresponding areas of a mini map. Based on which vertices on a grid are on or off, a case is identified, and the corresponding square image is displayed in that tile. Using Marching Squares to achieve this fog of war effect on the map is an efficient way of checking the players world location and updating the map visuals accordingly without manually setting each individual pixel. </w:t>
       </w:r>
     </w:p>
     <w:p/>
@@ -2518,10 +4443,10 @@
         </w:rPr>
         <w:lastRenderedPageBreak/>
         <w:drawing>
-          <wp:inline distT="0" distB="0" distL="0" distR="0" wp14:anchorId="2EAC2E93" wp14:editId="33E89D59">
+          <wp:inline distT="0" distB="0" distL="0" distR="0" wp14:anchorId="5354B02F" wp14:editId="72F7E16C">
             <wp:extent cx="5538967" cy="5943600"/>
             <wp:effectExtent l="0" t="0" r="5080" b="0"/>
-            <wp:docPr id="1180484695" name="Picture 1"/>
+            <wp:docPr id="1180484695" name="Picture 1" descr="Calendar&#10;&#10;Description automatically generated"/>
             <wp:cNvGraphicFramePr>
               <a:graphicFrameLocks xmlns:a="http://schemas.openxmlformats.org/drawingml/2006/main" noChangeAspect="1"/>
             </wp:cNvGraphicFramePr>
@@ -2529,7 +4454,7 @@
               <a:graphicData uri="http://schemas.openxmlformats.org/drawingml/2006/picture">
                 <pic:pic xmlns:pic="http://schemas.openxmlformats.org/drawingml/2006/picture">
                   <pic:nvPicPr>
-                    <pic:cNvPr id="1180484695" name="Picture 1"/>
+                    <pic:cNvPr id="1180484695" name="Picture 1" descr="Calendar&#10;&#10;Description automatically generated"/>
                     <pic:cNvPicPr/>
                   </pic:nvPicPr>
                   <pic:blipFill>
@@ -2559,8 +4484,16 @@
           </wp:inline>
         </w:drawing>
       </w:r>
+      <w:commentRangeStart w:id="38"/>
       <w:r>
         <w:t>s</w:t>
+      </w:r>
+      <w:commentRangeEnd w:id="38"/>
+      <w:r>
+        <w:rPr>
+          <w:rStyle w:val="CommentReference"/>
+        </w:rPr>
+        <w:commentReference w:id="38"/>
       </w:r>
     </w:p>
     <w:p>
@@ -2616,8 +4549,13 @@
     </w:p>
     <w:p/>
     <w:p>
-      <w:r>
-        <w:t xml:space="preserve">All of the operations involved in the implementation of Marching Squares is controlled from the </w:t>
+      <w:proofErr w:type="gramStart"/>
+      <w:r>
+        <w:t>All of</w:t>
+      </w:r>
+      <w:proofErr w:type="gramEnd"/>
+      <w:r>
+        <w:t xml:space="preserve"> the operations involved in the implementation of Marching Squares is controlled from the </w:t>
       </w:r>
       <w:r>
         <w:rPr>
@@ -2635,10 +4573,7 @@
         <w:t>GameObject</w:t>
       </w:r>
       <w:r>
-        <w:t xml:space="preserve"> in the relevant scene. </w:t>
-      </w:r>
-      <w:r>
-        <w:t xml:space="preserve">The custom classes </w:t>
+        <w:t xml:space="preserve"> in the relevant scene. The custom classes </w:t>
       </w:r>
       <w:r>
         <w:rPr>
@@ -2680,13 +4615,7 @@
         <w:t>Marching Manager</w:t>
       </w:r>
       <w:r>
-        <w:t xml:space="preserve"> in the scene</w:t>
-      </w:r>
-      <w:r>
-        <w:t>,</w:t>
-      </w:r>
-      <w:r>
-        <w:t xml:space="preserve"> and a </w:t>
+        <w:t xml:space="preserve"> in the scene, and a </w:t>
       </w:r>
       <w:r>
         <w:rPr>
@@ -2697,12 +4626,14 @@
       <w:r>
         <w:t xml:space="preserve"> containing the </w:t>
       </w:r>
+      <w:proofErr w:type="gramStart"/>
       <w:r>
         <w:rPr>
           <w:rStyle w:val="MonospaceChar"/>
         </w:rPr>
         <w:t>Squares</w:t>
       </w:r>
+      <w:proofErr w:type="gramEnd"/>
       <w:r>
         <w:t xml:space="preserve"> position. </w:t>
       </w:r>
@@ -2712,11 +4643,19 @@
         <w:lastRenderedPageBreak/>
         <w:t xml:space="preserve">It has two functions. </w:t>
       </w:r>
+      <w:proofErr w:type="gramStart"/>
       <w:r>
         <w:rPr>
           <w:rStyle w:val="MonospaceChar"/>
         </w:rPr>
-        <w:t>OnVertexUpdated()</w:t>
+        <w:t>OnVertexUpdated(</w:t>
+      </w:r>
+      <w:proofErr w:type="gramEnd"/>
+      <w:r>
+        <w:rPr>
+          <w:rStyle w:val="MonospaceChar"/>
+        </w:rPr>
+        <w:t>)</w:t>
       </w:r>
       <w:r>
         <w:t xml:space="preserve"> is called by the vertex script and checks the state of each vertex attached to the square, converts the values into a reference number between 0 and 15 which refers to a Marching Squares image. </w:t>
@@ -2726,17 +4665,19 @@
       <w:r>
         <w:t xml:space="preserve">The </w:t>
       </w:r>
+      <w:proofErr w:type="gramStart"/>
       <w:r>
         <w:rPr>
           <w:rStyle w:val="MonospaceChar"/>
         </w:rPr>
-        <w:t>updateTileSprite</w:t>
-      </w:r>
+        <w:t>updateTileSprite(</w:t>
+      </w:r>
+      <w:proofErr w:type="gramEnd"/>
       <w:r>
         <w:rPr>
           <w:rStyle w:val="MonospaceChar"/>
         </w:rPr>
-        <w:t>()</w:t>
+        <w:t>)</w:t>
       </w:r>
       <w:r>
         <w:t xml:space="preserve"> function takes in the new Marching Squares reference number and updates the current tile accordingly. </w:t>
@@ -2754,16 +4695,15 @@
         <w:t xml:space="preserve">Vertex.cs </w:t>
       </w:r>
       <w:r>
-        <w:t>class</w:t>
-      </w:r>
-      <w:r>
-        <w:t xml:space="preserve"> contains a list of the squares it’s associated with, a bool for </w:t>
-      </w:r>
-      <w:r>
-        <w:t>current</w:t>
-      </w:r>
-      <w:r>
-        <w:t xml:space="preserve"> state named </w:t>
+        <w:t xml:space="preserve">class contains a list of the squares it’s associated with, a </w:t>
+      </w:r>
+      <w:proofErr w:type="spellStart"/>
+      <w:r>
+        <w:t>bool</w:t>
+      </w:r>
+      <w:proofErr w:type="spellEnd"/>
+      <w:r>
+        <w:t xml:space="preserve"> for current state named </w:t>
       </w:r>
       <w:r>
         <w:rPr>
@@ -2788,11 +4728,19 @@
       <w:r>
         <w:t xml:space="preserve">It’s only function is </w:t>
       </w:r>
+      <w:proofErr w:type="gramStart"/>
       <w:r>
         <w:rPr>
           <w:rStyle w:val="MonospaceChar"/>
         </w:rPr>
-        <w:t>IsOn()</w:t>
+        <w:t>IsOn(</w:t>
+      </w:r>
+      <w:proofErr w:type="gramEnd"/>
+      <w:r>
+        <w:rPr>
+          <w:rStyle w:val="MonospaceChar"/>
+        </w:rPr>
+        <w:t>)</w:t>
       </w:r>
       <w:r>
         <w:t xml:space="preserve"> getter/setter. The get function returns the value of </w:t>
@@ -2828,13 +4776,25 @@
         <w:t>OnVertexUpdated</w:t>
       </w:r>
       <w:r>
-        <w:t xml:space="preserve"> on each of it’s associated Squares. </w:t>
+        <w:t xml:space="preserve"> on each of </w:t>
+      </w:r>
+      <w:proofErr w:type="spellStart"/>
+      <w:r>
+        <w:t>it’s</w:t>
+      </w:r>
+      <w:proofErr w:type="spellEnd"/>
+      <w:r>
+        <w:t xml:space="preserve"> associated Squares. </w:t>
       </w:r>
     </w:p>
     <w:p/>
     <w:p>
       <w:r>
-        <w:t xml:space="preserve">On Start,  </w:t>
+        <w:t xml:space="preserve">On </w:t>
+      </w:r>
+      <w:proofErr w:type="gramStart"/>
+      <w:r>
+        <w:t xml:space="preserve">Start,  </w:t>
       </w:r>
       <w:r>
         <w:rPr>
@@ -2842,11 +4802,9 @@
         </w:rPr>
         <w:t>MarchingManager.cs</w:t>
       </w:r>
-      <w:r>
-        <w:t xml:space="preserve"> </w:t>
-      </w:r>
-      <w:r>
-        <w:t xml:space="preserve">uses a provided tilemap to create a 2d array of squares based on the bounds of the drawn map. This allows the developer to draw any tilemap before runtime and have it automatically acknowledged and converted to the array which can be accessed by other scripts. </w:t>
+      <w:proofErr w:type="gramEnd"/>
+      <w:r>
+        <w:t xml:space="preserve"> uses a provided tilemap to create a 2d array of squares based on the bounds of the drawn map. This allows the developer to draw any tilemap before runtime and have it automatically acknowledged and converted to the array which can be accessed by other scripts. </w:t>
       </w:r>
     </w:p>
     <w:p/>
@@ -2860,6 +4818,7 @@
       <w:r>
         <w:t xml:space="preserve">On Update, MarchingManager.cs gets the player position in world space, uses the helper function </w:t>
       </w:r>
+      <w:proofErr w:type="gramStart"/>
       <w:r>
         <w:rPr>
           <w:rStyle w:val="MonospaceChar"/>
@@ -2870,7 +4829,14 @@
         <w:rPr>
           <w:rStyle w:val="MonospaceChar"/>
         </w:rPr>
-        <w:t xml:space="preserve">() </w:t>
+        <w:t>(</w:t>
+      </w:r>
+      <w:proofErr w:type="gramEnd"/>
+      <w:r>
+        <w:rPr>
+          <w:rStyle w:val="MonospaceChar"/>
+        </w:rPr>
+        <w:t xml:space="preserve">) </w:t>
       </w:r>
       <w:r>
         <w:t xml:space="preserve">to translate </w:t>
@@ -2891,383 +4857,70 @@
     <w:p/>
     <w:p>
       <w:r>
-        <w:t>In the product, this is used to create a fog of war effect over a mini</w:t>
-      </w:r>
-      <w:r>
-        <w:t xml:space="preserve"> </w:t>
-      </w:r>
-      <w:r>
-        <w:t xml:space="preserve">map in the corner of the screen when exploring the forest. The Marching Squares sprites are varying proportions of opaque white and transparency. As the player explores, more of the tilemap becomes transparent, revealing the hand drawn map asset on the layer behind. </w:t>
+        <w:t xml:space="preserve">In the product, this is used to create a fog of war effect over a mini map in the corner of the screen when exploring the forest. The Marching Squares sprites are varying proportions of opaque white and transparency. As the player explores, more of the tilemap becomes transparent, revealing the hand drawn map asset on the layer behind. </w:t>
       </w:r>
     </w:p>
     <w:p/>
-    <w:p/>
-    <w:p/>
-    <w:p>
-      <w:pPr>
-        <w:pStyle w:val="Heading3"/>
-      </w:pPr>
-      <w:r>
-        <w:t>4.</w:t>
-      </w:r>
-      <w:r>
-        <w:t>3</w:t>
-      </w:r>
-      <w:r>
-        <w:t xml:space="preserve"> Project Management</w:t>
-      </w:r>
-    </w:p>
-    <w:p>
-      <w:pPr>
-        <w:pStyle w:val="Heading4"/>
-      </w:pPr>
-      <w:r>
-        <w:t>Start of the project</w:t>
-      </w:r>
-    </w:p>
-    <w:p>
-      <w:r>
-        <w:t xml:space="preserve">At the start of the project, the Gantt chart was created in Google Sheets, informed by the project vision and risk analysis outlined in the Project Initiation Document. </w:t>
-      </w:r>
-    </w:p>
-    <w:p/>
-    <w:p>
-      <w:r>
-        <w:t xml:space="preserve">To account for the biggest risk to the project, delays due to chronic illness, three buffer periods were planned into the Gantt chart to make up for any missed time. </w:t>
-      </w:r>
-      <w:r>
-        <w:t xml:space="preserve">In winter of 2022 a prolonged period of illness halted development. Because of the planned buffer periods, a few months of illness only put the project 3 weeks behind schedule. A revised Gantt chart was created in January to account for this delay and add more buffer periods in the following term. </w:t>
-      </w:r>
-    </w:p>
-    <w:p/>
-    <w:p>
-      <w:r>
-        <w:t xml:space="preserve">The Trello board was also started at the start of the project. It is a Kanban board with columns for </w:t>
-      </w:r>
-      <w:r>
-        <w:rPr>
-          <w:i/>
-          <w:iCs/>
-        </w:rPr>
-        <w:t>Backlog</w:t>
-      </w:r>
-      <w:r>
-        <w:t xml:space="preserve">, </w:t>
-      </w:r>
-      <w:r>
-        <w:rPr>
-          <w:i/>
-          <w:iCs/>
-        </w:rPr>
-        <w:t>To-do</w:t>
-      </w:r>
-      <w:r>
-        <w:rPr>
-          <w:i/>
-          <w:iCs/>
-        </w:rPr>
-        <w:t xml:space="preserve"> this sprint</w:t>
-      </w:r>
-      <w:r>
-        <w:t xml:space="preserve">, </w:t>
-      </w:r>
-      <w:r>
-        <w:rPr>
-          <w:i/>
-          <w:iCs/>
-        </w:rPr>
-        <w:t>Doing</w:t>
-      </w:r>
-      <w:r>
-        <w:t xml:space="preserve">, </w:t>
-      </w:r>
-      <w:r>
-        <w:rPr>
-          <w:i/>
-          <w:iCs/>
-        </w:rPr>
-        <w:t>In Review</w:t>
-      </w:r>
-      <w:r>
-        <w:t xml:space="preserve">, </w:t>
-      </w:r>
-      <w:r>
-        <w:rPr>
-          <w:i/>
-          <w:iCs/>
-        </w:rPr>
-        <w:t>Completed this sprint</w:t>
-      </w:r>
-      <w:r>
-        <w:t xml:space="preserve">, and </w:t>
-      </w:r>
-      <w:r>
-        <w:rPr>
-          <w:i/>
-          <w:iCs/>
-        </w:rPr>
-        <w:t>Finished</w:t>
-      </w:r>
-      <w:r>
-        <w:t xml:space="preserve"> tasks. Cards were created and placed in the Backlog column using the Gantt chart tasks, and were colour coded and labelled according to sprint. </w:t>
-      </w:r>
-    </w:p>
-    <w:p/>
-    <w:p>
-      <w:r>
-        <w:t xml:space="preserve">An empty Sprint Record document was started with sections to document the sprints as the project progressed. </w:t>
-      </w:r>
-    </w:p>
-    <w:p/>
-    <w:p>
-      <w:pPr>
-        <w:pStyle w:val="Heading4"/>
-      </w:pPr>
-      <w:r>
-        <w:t>Sprint Process throughout the project</w:t>
-      </w:r>
-    </w:p>
-    <w:p>
-      <w:r>
-        <w:rPr>
-          <w:b/>
-        </w:rPr>
-        <w:t>Sprint planning</w:t>
-      </w:r>
-      <w:r>
-        <w:t xml:space="preserve"> – In Trello, move items from </w:t>
-      </w:r>
-      <w:r>
-        <w:rPr>
-          <w:i/>
-          <w:iCs/>
-        </w:rPr>
-        <w:t>Backlog</w:t>
-      </w:r>
-      <w:r>
-        <w:t xml:space="preserve"> to </w:t>
-      </w:r>
-      <w:r>
-        <w:rPr>
-          <w:i/>
-          <w:iCs/>
-        </w:rPr>
-        <w:t>To-do this sprint</w:t>
-      </w:r>
-      <w:r>
-        <w:t>. Write up the plan in the Sprint Record.</w:t>
-      </w:r>
-    </w:p>
-    <w:p>
-      <w:r>
-        <w:rPr>
-          <w:b/>
-        </w:rPr>
-        <w:t>During sprint</w:t>
-      </w:r>
-      <w:r>
-        <w:t xml:space="preserve"> - Work on current items and move them in Trello to </w:t>
-      </w:r>
-      <w:r>
-        <w:rPr>
-          <w:i/>
-          <w:iCs/>
-        </w:rPr>
-        <w:t>Review</w:t>
-      </w:r>
-      <w:r>
-        <w:t xml:space="preserve"> and then </w:t>
-      </w:r>
-      <w:r>
-        <w:rPr>
-          <w:i/>
-          <w:iCs/>
-        </w:rPr>
-        <w:t>Completed this sprint</w:t>
-      </w:r>
-      <w:r>
-        <w:t xml:space="preserve">. </w:t>
-      </w:r>
-    </w:p>
-    <w:p>
-      <w:r>
-        <w:rPr>
-          <w:b/>
-        </w:rPr>
-        <w:t>Sprint Review</w:t>
-      </w:r>
-      <w:r>
-        <w:t xml:space="preserve"> – Take a step back to review work completed. Move Trello cards from </w:t>
-      </w:r>
-      <w:r>
-        <w:rPr>
-          <w:i/>
-          <w:iCs/>
-        </w:rPr>
-        <w:t>Completed this sprint</w:t>
-      </w:r>
-      <w:r>
-        <w:t xml:space="preserve"> to </w:t>
-      </w:r>
-      <w:r>
-        <w:rPr>
-          <w:i/>
-          <w:iCs/>
-        </w:rPr>
-        <w:t xml:space="preserve">Finished. </w:t>
-      </w:r>
-      <w:r>
-        <w:t>Write up completed work in the Sprint Record, answering the questions:</w:t>
-      </w:r>
-    </w:p>
-    <w:p>
-      <w:pPr>
-        <w:numPr>
-          <w:ilvl w:val="0"/>
-          <w:numId w:val="6"/>
-        </w:numPr>
-      </w:pPr>
-      <w:r>
-        <w:t>What did I do this sprint?</w:t>
-      </w:r>
-    </w:p>
-    <w:p>
-      <w:pPr>
-        <w:numPr>
-          <w:ilvl w:val="0"/>
-          <w:numId w:val="6"/>
-        </w:numPr>
-      </w:pPr>
-      <w:r>
-        <w:t>What went well?</w:t>
-      </w:r>
-    </w:p>
-    <w:p>
-      <w:pPr>
-        <w:numPr>
-          <w:ilvl w:val="0"/>
-          <w:numId w:val="6"/>
-        </w:numPr>
-      </w:pPr>
-      <w:r>
-        <w:t>What didn’t go well?</w:t>
-      </w:r>
-    </w:p>
-    <w:p>
-      <w:pPr>
-        <w:numPr>
-          <w:ilvl w:val="0"/>
-          <w:numId w:val="6"/>
-        </w:numPr>
-      </w:pPr>
-      <w:r>
-        <w:t>Were there any blockers?</w:t>
-      </w:r>
-    </w:p>
-    <w:p>
-      <w:pPr>
-        <w:numPr>
-          <w:ilvl w:val="0"/>
-          <w:numId w:val="6"/>
-        </w:numPr>
-      </w:pPr>
-      <w:r>
-        <w:t>What actions can I take to avoid/work past these blockers in future?</w:t>
-      </w:r>
-    </w:p>
-    <w:p>
-      <w:r>
-        <w:rPr>
-          <w:b/>
-        </w:rPr>
-        <w:t>Backlog refinement</w:t>
-      </w:r>
-      <w:r>
-        <w:t xml:space="preserve"> - Look at the state of the project, remaining time, and project goals and use this to add, remove, or edit items in the Trello backlog ready for the next sprint. Ensure all branches of version control are up to date with one another before starting a new sprint.</w:t>
-      </w:r>
-    </w:p>
-    <w:p/>
-    <w:p>
-      <w:r>
-        <w:t>Every two weeks, a meeting is held with the supervisor to discuss progress and get advice on the project.</w:t>
-      </w:r>
-    </w:p>
-    <w:p>
-      <w:pPr>
-        <w:pStyle w:val="Heading3"/>
-      </w:pPr>
-      <w:r>
-        <w:t>4.</w:t>
-      </w:r>
-      <w:r>
-        <w:t>4</w:t>
-      </w:r>
-      <w:r>
-        <w:t xml:space="preserve"> Data collection procedures</w:t>
-      </w:r>
-    </w:p>
-    <w:p>
-      <w:pPr>
-        <w:pStyle w:val="ListParagraph"/>
-        <w:numPr>
-          <w:ilvl w:val="0"/>
-          <w:numId w:val="5"/>
-        </w:numPr>
-      </w:pPr>
-      <w:r>
-        <w:t xml:space="preserve">Identify how many data collection sessions, how they run, how they are used. </w:t>
-      </w:r>
-    </w:p>
     <w:p>
       <w:pPr>
         <w:pStyle w:val="Heading2"/>
       </w:pPr>
-      <w:bookmarkStart w:id="21" w:name="_Toc125362764"/>
-      <w:r>
-        <w:lastRenderedPageBreak/>
-        <w:t>5 - Legal, social, ethical and professional issues</w:t>
-      </w:r>
-      <w:bookmarkEnd w:id="21"/>
+      <w:bookmarkStart w:id="39" w:name="_Toc132366595"/>
+      <w:r>
+        <w:t>6</w:t>
+      </w:r>
+      <w:r>
+        <w:t xml:space="preserve"> - Legal, social, </w:t>
+      </w:r>
+      <w:proofErr w:type="gramStart"/>
+      <w:r>
+        <w:t>ethical</w:t>
+      </w:r>
+      <w:proofErr w:type="gramEnd"/>
+      <w:r>
+        <w:t xml:space="preserve"> and professional issues</w:t>
+      </w:r>
+      <w:bookmarkEnd w:id="39"/>
     </w:p>
     <w:p>
       <w:pPr>
         <w:pStyle w:val="Heading2"/>
       </w:pPr>
-      <w:bookmarkStart w:id="22" w:name="_Toc125362766"/>
+      <w:bookmarkStart w:id="40" w:name="_Toc132366596"/>
       <w:r>
         <w:t>7 - End-project report</w:t>
       </w:r>
-      <w:bookmarkEnd w:id="22"/>
+      <w:bookmarkEnd w:id="40"/>
     </w:p>
     <w:p>
       <w:pPr>
         <w:pStyle w:val="Heading2"/>
       </w:pPr>
-      <w:bookmarkStart w:id="23" w:name="_Toc125362767"/>
+      <w:bookmarkStart w:id="41" w:name="_Toc132366597"/>
       <w:r>
         <w:t>8 - Project reflections</w:t>
       </w:r>
-      <w:bookmarkEnd w:id="23"/>
+      <w:bookmarkEnd w:id="41"/>
     </w:p>
     <w:p>
       <w:pPr>
         <w:pStyle w:val="Heading2"/>
       </w:pPr>
-      <w:bookmarkStart w:id="24" w:name="_Toc125362768"/>
+      <w:bookmarkStart w:id="42" w:name="_Toc132366598"/>
       <w:r>
         <w:t>9 - Conclusions</w:t>
       </w:r>
-      <w:bookmarkEnd w:id="24"/>
+      <w:bookmarkEnd w:id="42"/>
     </w:p>
     <w:p>
       <w:pPr>
         <w:pStyle w:val="Heading2"/>
       </w:pPr>
-      <w:bookmarkStart w:id="25" w:name="_Toc125362769"/>
+      <w:bookmarkStart w:id="43" w:name="_Toc132366599"/>
       <w:r>
         <w:t>Reference list and bibliography</w:t>
       </w:r>
-      <w:bookmarkEnd w:id="25"/>
+      <w:bookmarkEnd w:id="43"/>
     </w:p>
     <w:p/>
     <w:sectPr>
@@ -3309,24 +4962,43 @@
       </w:r>
     </w:p>
   </w:comment>
+  <w:comment w:id="38" w:author="Josie Wood" w:date="2023-04-14T12:12:00Z" w:initials="JW">
+    <w:p>
+      <w:pPr>
+        <w:pStyle w:val="CommentText"/>
+      </w:pPr>
+      <w:r>
+        <w:rPr>
+          <w:rStyle w:val="CommentReference"/>
+        </w:rPr>
+        <w:annotationRef/>
+      </w:r>
+      <w:r>
+        <w:t>Replace handwriting with proper font</w:t>
+      </w:r>
+    </w:p>
+  </w:comment>
 </w:comments>
 </file>
 
 <file path=word/commentsExtended.xml><?xml version="1.0" encoding="utf-8"?>
 <w15:commentsEx xmlns:wpc="http://schemas.microsoft.com/office/word/2010/wordprocessingCanvas" xmlns:cx="http://schemas.microsoft.com/office/drawing/2014/chartex" xmlns:cx1="http://schemas.microsoft.com/office/drawing/2015/9/8/chartex" xmlns:cx2="http://schemas.microsoft.com/office/drawing/2015/10/21/chartex" xmlns:cx3="http://schemas.microsoft.com/office/drawing/2016/5/9/chartex" xmlns:cx4="http://schemas.microsoft.com/office/drawing/2016/5/10/chartex" xmlns:cx5="http://schemas.microsoft.com/office/drawing/2016/5/11/chartex" xmlns:cx6="http://schemas.microsoft.com/office/drawing/2016/5/12/chartex" xmlns:cx7="http://schemas.microsoft.com/office/drawing/2016/5/13/chartex" xmlns:cx8="http://schemas.microsoft.com/office/drawing/2016/5/14/chartex" xmlns:mc="http://schemas.openxmlformats.org/markup-compatibility/2006" xmlns:aink="http://schemas.microsoft.com/office/drawing/2016/ink" xmlns:am3d="http://schemas.microsoft.com/office/drawing/2017/model3d" xmlns:o="urn:schemas-microsoft-com:office:office" xmlns:oel="http://schemas.microsoft.com/office/2019/extlst" xmlns:r="http://schemas.openxmlformats.org/officeDocument/2006/relationships" xmlns:m="http://schemas.openxmlformats.org/officeDocument/2006/math" xmlns:v="urn:schemas-microsoft-com:vml" xmlns:wp14="http://schemas.microsoft.com/office/word/2010/wordprocessingDrawing" xmlns:wp="http://schemas.openxmlformats.org/drawingml/2006/wordprocessingDrawing" xmlns:w10="urn:schemas-microsoft-com:office:word" xmlns:w="http://schemas.openxmlformats.org/wordprocessingml/2006/main" xmlns:w14="http://schemas.microsoft.com/office/word/2010/wordml" xmlns:w15="http://schemas.microsoft.com/office/word/2012/wordml" xmlns:w16cex="http://schemas.microsoft.com/office/word/2018/wordml/cex" xmlns:w16cid="http://schemas.microsoft.com/office/word/2016/wordml/cid" xmlns:w16="http://schemas.microsoft.com/office/word/2018/wordml" xmlns:w16du="http://schemas.microsoft.com/office/word/2023/wordml/word16du" xmlns:w16sdtdh="http://schemas.microsoft.com/office/word/2020/wordml/sdtdatahash" xmlns:w16se="http://schemas.microsoft.com/office/word/2015/wordml/symex" xmlns:wpg="http://schemas.microsoft.com/office/word/2010/wordprocessingGroup" xmlns:wpi="http://schemas.microsoft.com/office/word/2010/wordprocessingInk" xmlns:wne="http://schemas.microsoft.com/office/word/2006/wordml" xmlns:wps="http://schemas.microsoft.com/office/word/2010/wordprocessingShape" mc:Ignorable="w14 w15 w16se w16cid w16 w16cex w16sdtdh wp14">
   <w15:commentEx w15:paraId="37E3EE46" w15:done="0"/>
+  <w15:commentEx w15:paraId="7DB31E61" w15:done="0"/>
 </w15:commentsEx>
 </file>
 
 <file path=word/commentsExtensible.xml><?xml version="1.0" encoding="utf-8"?>
 <w16cex:commentsExtensible xmlns:wpc="http://schemas.microsoft.com/office/word/2010/wordprocessingCanvas" xmlns:cx="http://schemas.microsoft.com/office/drawing/2014/chartex" xmlns:cx1="http://schemas.microsoft.com/office/drawing/2015/9/8/chartex" xmlns:cx2="http://schemas.microsoft.com/office/drawing/2015/10/21/chartex" xmlns:cx3="http://schemas.microsoft.com/office/drawing/2016/5/9/chartex" xmlns:cx4="http://schemas.microsoft.com/office/drawing/2016/5/10/chartex" xmlns:cx5="http://schemas.microsoft.com/office/drawing/2016/5/11/chartex" xmlns:cx6="http://schemas.microsoft.com/office/drawing/2016/5/12/chartex" xmlns:cx7="http://schemas.microsoft.com/office/drawing/2016/5/13/chartex" xmlns:cx8="http://schemas.microsoft.com/office/drawing/2016/5/14/chartex" xmlns:mc="http://schemas.openxmlformats.org/markup-compatibility/2006" xmlns:aink="http://schemas.microsoft.com/office/drawing/2016/ink" xmlns:am3d="http://schemas.microsoft.com/office/drawing/2017/model3d" xmlns:o="urn:schemas-microsoft-com:office:office" xmlns:oel="http://schemas.microsoft.com/office/2019/extlst" xmlns:r="http://schemas.openxmlformats.org/officeDocument/2006/relationships" xmlns:m="http://schemas.openxmlformats.org/officeDocument/2006/math" xmlns:v="urn:schemas-microsoft-com:vml" xmlns:wp14="http://schemas.microsoft.com/office/word/2010/wordprocessingDrawing" xmlns:wp="http://schemas.openxmlformats.org/drawingml/2006/wordprocessingDrawing" xmlns:w10="urn:schemas-microsoft-com:office:word" xmlns:w="http://schemas.openxmlformats.org/wordprocessingml/2006/main" xmlns:w14="http://schemas.microsoft.com/office/word/2010/wordml" xmlns:w15="http://schemas.microsoft.com/office/word/2012/wordml" xmlns:w16cex="http://schemas.microsoft.com/office/word/2018/wordml/cex" xmlns:w16cid="http://schemas.microsoft.com/office/word/2016/wordml/cid" xmlns:w16="http://schemas.microsoft.com/office/word/2018/wordml" xmlns:w16du="http://schemas.microsoft.com/office/word/2023/wordml/word16du" xmlns:w16sdtdh="http://schemas.microsoft.com/office/word/2020/wordml/sdtdatahash" xmlns:w16se="http://schemas.microsoft.com/office/word/2015/wordml/symex" xmlns:wpg="http://schemas.microsoft.com/office/word/2010/wordprocessingGroup" xmlns:wpi="http://schemas.microsoft.com/office/word/2010/wordprocessingInk" xmlns:wne="http://schemas.microsoft.com/office/word/2006/wordml" xmlns:wps="http://schemas.microsoft.com/office/word/2010/wordprocessingShape" mc:Ignorable="w14 w15 w16se w16cid w16 w16cex w16sdtdh wp14">
   <w16cex:commentExtensible w16cex:durableId="277571C9" w16cex:dateUtc="2023-01-20T20:02:00Z"/>
+  <w16cex:commentExtensible w16cex:durableId="27E3C192" w16cex:dateUtc="2023-04-14T11:12:00Z"/>
 </w16cex:commentsExtensible>
 </file>
 
 <file path=word/commentsIds.xml><?xml version="1.0" encoding="utf-8"?>
 <w16cid:commentsIds xmlns:wpc="http://schemas.microsoft.com/office/word/2010/wordprocessingCanvas" xmlns:cx="http://schemas.microsoft.com/office/drawing/2014/chartex" xmlns:cx1="http://schemas.microsoft.com/office/drawing/2015/9/8/chartex" xmlns:cx2="http://schemas.microsoft.com/office/drawing/2015/10/21/chartex" xmlns:cx3="http://schemas.microsoft.com/office/drawing/2016/5/9/chartex" xmlns:cx4="http://schemas.microsoft.com/office/drawing/2016/5/10/chartex" xmlns:cx5="http://schemas.microsoft.com/office/drawing/2016/5/11/chartex" xmlns:cx6="http://schemas.microsoft.com/office/drawing/2016/5/12/chartex" xmlns:cx7="http://schemas.microsoft.com/office/drawing/2016/5/13/chartex" xmlns:cx8="http://schemas.microsoft.com/office/drawing/2016/5/14/chartex" xmlns:mc="http://schemas.openxmlformats.org/markup-compatibility/2006" xmlns:aink="http://schemas.microsoft.com/office/drawing/2016/ink" xmlns:am3d="http://schemas.microsoft.com/office/drawing/2017/model3d" xmlns:o="urn:schemas-microsoft-com:office:office" xmlns:oel="http://schemas.microsoft.com/office/2019/extlst" xmlns:r="http://schemas.openxmlformats.org/officeDocument/2006/relationships" xmlns:m="http://schemas.openxmlformats.org/officeDocument/2006/math" xmlns:v="urn:schemas-microsoft-com:vml" xmlns:wp14="http://schemas.microsoft.com/office/word/2010/wordprocessingDrawing" xmlns:wp="http://schemas.openxmlformats.org/drawingml/2006/wordprocessingDrawing" xmlns:w10="urn:schemas-microsoft-com:office:word" xmlns:w="http://schemas.openxmlformats.org/wordprocessingml/2006/main" xmlns:w14="http://schemas.microsoft.com/office/word/2010/wordml" xmlns:w15="http://schemas.microsoft.com/office/word/2012/wordml" xmlns:w16cex="http://schemas.microsoft.com/office/word/2018/wordml/cex" xmlns:w16cid="http://schemas.microsoft.com/office/word/2016/wordml/cid" xmlns:w16="http://schemas.microsoft.com/office/word/2018/wordml" xmlns:w16du="http://schemas.microsoft.com/office/word/2023/wordml/word16du" xmlns:w16sdtdh="http://schemas.microsoft.com/office/word/2020/wordml/sdtdatahash" xmlns:w16se="http://schemas.microsoft.com/office/word/2015/wordml/symex" xmlns:wpg="http://schemas.microsoft.com/office/word/2010/wordprocessingGroup" xmlns:wpi="http://schemas.microsoft.com/office/word/2010/wordprocessingInk" xmlns:wne="http://schemas.microsoft.com/office/word/2006/wordml" xmlns:wps="http://schemas.microsoft.com/office/word/2010/wordprocessingShape" mc:Ignorable="w14 w15 w16se w16cid w16 w16cex w16sdtdh wp14">
   <w16cid:commentId w16cid:paraId="37E3EE46" w16cid:durableId="277571C9"/>
+  <w16cid:commentId w16cid:paraId="7DB31E61" w16cid:durableId="27E3C192"/>
 </w16cid:commentsIds>
 </file>
 
@@ -4634,6 +6306,7 @@
   <w:style w:type="character" w:default="1" w:styleId="DefaultParagraphFont">
     <w:name w:val="Default Paragraph Font"/>
     <w:uiPriority w:val="1"/>
+    <w:semiHidden/>
     <w:unhideWhenUsed/>
   </w:style>
   <w:style w:type="table" w:default="1" w:styleId="TableNormal">
@@ -4886,6 +6559,19 @@
     <w:rPr>
       <w:rFonts w:ascii="Consolas" w:hAnsi="Consolas"/>
     </w:rPr>
+  </w:style>
+  <w:style w:type="paragraph" w:styleId="TOC4">
+    <w:name w:val="toc 4"/>
+    <w:basedOn w:val="Normal"/>
+    <w:next w:val="Normal"/>
+    <w:autoRedefine/>
+    <w:uiPriority w:val="39"/>
+    <w:unhideWhenUsed/>
+    <w:rsid w:val="009A37AF"/>
+    <w:pPr>
+      <w:spacing w:after="100"/>
+      <w:ind w:left="660"/>
+    </w:pPr>
   </w:style>
 </w:styles>
 </file>
@@ -5326,11 +7012,159 @@
     <b:Publisher>Frontiers</b:Publisher>
     <b:RefOrder>4</b:RefOrder>
   </b:Source>
+  <b:Source>
+    <b:Tag>Nat16</b:Tag>
+    <b:SourceType>Report</b:SourceType>
+    <b:Guid>{5BC157B2-8F39-4791-9BE7-DC2073871BB4}</b:Guid>
+    <b:Author>
+      <b:Author>
+        <b:Corporate>National Health Service</b:Corporate>
+      </b:Author>
+    </b:Author>
+    <b:Title>Adult Psychiatric Morbidity Survey: Survey of Mental Health and Wellbeing, England, 2014</b:Title>
+    <b:Year>2016</b:Year>
+    <b:RefOrder>5</b:RefOrder>
+  </b:Source>
+  <b:Source>
+    <b:Tag>Fde01</b:Tag>
+    <b:SourceType>JournalArticle</b:SourceType>
+    <b:Guid>{D6429957-6727-40A7-A7EF-559B6F50F5D6}</b:Guid>
+    <b:Author>
+      <b:Author>
+        <b:NameList>
+          <b:Person>
+            <b:Last>de Jonghe</b:Last>
+            <b:First>F</b:First>
+          </b:Person>
+          <b:Person>
+            <b:Last>Kool</b:Last>
+            <b:First>S</b:First>
+          </b:Person>
+          <b:Person>
+            <b:Last>van Alast</b:Last>
+            <b:First>G</b:First>
+          </b:Person>
+          <b:Person>
+            <b:Last>Dekker</b:Last>
+            <b:First>J</b:First>
+          </b:Person>
+          <b:Person>
+            <b:Last>Peen</b:Last>
+            <b:First>J</b:First>
+          </b:Person>
+        </b:NameList>
+      </b:Author>
+    </b:Author>
+    <b:Title>Combining psychotherapy and antidepressants in the treatment of depression</b:Title>
+    <b:Year>2001</b:Year>
+    <b:JournalName>Journal of Affective Disorders</b:JournalName>
+    <b:Pages>217-229</b:Pages>
+    <b:Volume>64</b:Volume>
+    <b:Issue>2-3</b:Issue>
+    <b:URL>https://www.sciencedirect.com/science/article/pii/S0165032700002597</b:URL>
+    <b:RefOrder>6</b:RefOrder>
+  </b:Source>
+  <b:Source>
+    <b:Tag>Wen13</b:Tag>
+    <b:SourceType>Report</b:SourceType>
+    <b:Guid>{C32C8A9A-64B9-43D1-B265-90E6A7D20F81}</b:Guid>
+    <b:Author>
+      <b:Author>
+        <b:Corporate>We need to talk coalition</b:Corporate>
+      </b:Author>
+    </b:Author>
+    <b:Title>We still need to talk: A report on access to talking therapies</b:Title>
+    <b:Year>2013</b:Year>
+    <b:RefOrder>7</b:RefOrder>
+  </b:Source>
+  <b:Source>
+    <b:Tag>AAr79</b:Tag>
+    <b:SourceType>Report</b:SourceType>
+    <b:Guid>{5ED02416-3E01-46CE-AC55-D6C314D1CD54}</b:Guid>
+    <b:Author>
+      <b:Author>
+        <b:NameList>
+          <b:Person>
+            <b:Last>Beck</b:Last>
+            <b:First>AAron</b:First>
+            <b:Middle>T</b:Middle>
+          </b:Person>
+        </b:NameList>
+      </b:Author>
+    </b:Author>
+    <b:Title>Cognitive Therapy and the Emotional Disorders</b:Title>
+    <b:Year>1979</b:Year>
+    <b:Publisher>Penguin</b:Publisher>
+    <b:RefOrder>8</b:RefOrder>
+  </b:Source>
+  <b:Source>
+    <b:Tag>Gat12</b:Tag>
+    <b:SourceType>Report</b:SourceType>
+    <b:Guid>{B194346A-383A-441F-99C1-877DFC413ADC}</b:Guid>
+    <b:Title>Cognitive Behavioral Therapy</b:Title>
+    <b:Year>2012</b:Year>
+    <b:Publisher>Mosby</b:Publisher>
+    <b:Author>
+      <b:Author>
+        <b:NameList>
+          <b:Person>
+            <b:Last>Gatchel</b:Last>
+            <b:First>Robert</b:First>
+            <b:Middle>J</b:Middle>
+          </b:Person>
+          <b:Person>
+            <b:Last>Rollings</b:Last>
+            <b:First>Kathryn</b:First>
+            <b:Middle>H</b:Middle>
+          </b:Person>
+        </b:NameList>
+      </b:Author>
+    </b:Author>
+    <b:URL>https://www.sciencedirect.com/science/article/pii/B9780323072939000210</b:URL>
+    <b:RefOrder>9</b:RefOrder>
+  </b:Source>
+  <b:Source>
+    <b:Tag>NHS20</b:Tag>
+    <b:SourceType>DocumentFromInternetSite</b:SourceType>
+    <b:Guid>{DCBFC45E-C862-40F5-8F12-2B6CA48ABCED}</b:Guid>
+    <b:Title>Counselling</b:Title>
+    <b:Year>2020</b:Year>
+    <b:Author>
+      <b:Author>
+        <b:Corporate>NHS UK</b:Corporate>
+      </b:Author>
+    </b:Author>
+    <b:Month>December</b:Month>
+    <b:Day>8</b:Day>
+    <b:URL>https://www.nhs.uk/mental-health/talking-therapies-medicine-treatments/talking-therapies-and-counselling/counselling/</b:URL>
+    <b:RefOrder>10</b:RefOrder>
+  </b:Source>
+  <b:Source>
+    <b:Tag>McA23</b:Tag>
+    <b:SourceType>DocumentFromInternetSite</b:SourceType>
+    <b:Guid>{96C914BA-D7D6-4E1E-AF86-BE6D70133E05}</b:Guid>
+    <b:Author>
+      <b:Author>
+        <b:NameList>
+          <b:Person>
+            <b:Last>McAdams</b:Last>
+            <b:First>Charles</b:First>
+          </b:Person>
+        </b:NameList>
+      </b:Author>
+    </b:Author>
+    <b:Title>Counseling Theories and Approaches</b:Title>
+    <b:Year>2023</b:Year>
+    <b:Month>July</b:Month>
+    <b:URL>https://counseling.education.wm.edu/blog/counseling-theories-and-approaches</b:URL>
+    <b:InternetSiteTitle>William &amp; Mary School of Education</b:InternetSiteTitle>
+    <b:RefOrder>11</b:RefOrder>
+  </b:Source>
 </b:Sources>
 </file>
 
 <file path=customXml/itemProps1.xml><?xml version="1.0" encoding="utf-8"?>
-<ds:datastoreItem xmlns:ds="http://schemas.openxmlformats.org/officeDocument/2006/customXml" ds:itemID="{65169F63-072D-4285-9E2D-AA786D44DDEA}">
+<ds:datastoreItem xmlns:ds="http://schemas.openxmlformats.org/officeDocument/2006/customXml" ds:itemID="{D1BAC21E-317E-4F2F-ACA6-779486347867}">
   <ds:schemaRefs>
     <ds:schemaRef ds:uri="http://schemas.openxmlformats.org/officeDocument/2006/bibliography"/>
   </ds:schemaRefs>

</xml_diff>

<commit_message>
Essay section on ecotheraoy
</commit_message>
<xml_diff>
--- a/COMP3000 report.docx
+++ b/COMP3000 report.docx
@@ -159,17 +159,8 @@
           <w:sz w:val="36"/>
           <w:szCs w:val="36"/>
         </w:rPr>
-        <w:t xml:space="preserve">A cosy serious game that teaches healthy wellbeing </w:t>
-      </w:r>
-      <w:proofErr w:type="gramStart"/>
-      <w:r>
-        <w:rPr>
-          <w:sz w:val="36"/>
-          <w:szCs w:val="36"/>
-        </w:rPr>
-        <w:t>habits</w:t>
-      </w:r>
-      <w:proofErr w:type="gramEnd"/>
+        <w:t>A cosy serious game that teaches healthy wellbeing habits</w:t>
+      </w:r>
       <w:r>
         <w:rPr>
           <w:sz w:val="20"/>
@@ -3328,15 +3319,7 @@
         <w:t>makes</w:t>
       </w:r>
       <w:r>
-        <w:t xml:space="preserve"> them a large burden to </w:t>
-      </w:r>
-      <w:proofErr w:type="gramStart"/>
-      <w:r>
-        <w:t>society as a whole</w:t>
-      </w:r>
-      <w:proofErr w:type="gramEnd"/>
-      <w:r>
-        <w:t xml:space="preserve">. </w:t>
+        <w:t xml:space="preserve"> them a large burden to society as a whole. </w:t>
       </w:r>
     </w:p>
     <w:p/>
@@ -3375,15 +3358,7 @@
     <w:p>
       <w:r>
         <w:br/>
-        <w:t xml:space="preserve">Studies have suggested that the most effective approach for treating depression and anxiety disorders is a combination of medication and CBT, in part </w:t>
-      </w:r>
-      <w:proofErr w:type="gramStart"/>
-      <w:r>
-        <w:t>due to the fact that</w:t>
-      </w:r>
-      <w:proofErr w:type="gramEnd"/>
-      <w:r>
-        <w:t xml:space="preserve"> the combined approach is more acceptable to many patients who struggle with mental health stigma. </w:t>
+        <w:t xml:space="preserve">Studies have suggested that the most effective approach for treating depression and anxiety disorders is a combination of medication and CBT, in part due to the fact that the combined approach is more acceptable to many patients who struggle with mental health stigma. </w:t>
       </w:r>
       <w:sdt>
         <w:sdtPr>
@@ -3501,15 +3476,7 @@
         <w:t xml:space="preserve">. </w:t>
       </w:r>
       <w:r>
-        <w:t xml:space="preserve">In summary, this theory identifies a cycle of behaviour, thoughts, and feelings which influence one another. Individuals struggling with mental health issues need to identify and break this cycle </w:t>
-      </w:r>
-      <w:proofErr w:type="gramStart"/>
-      <w:r>
-        <w:t>in order to</w:t>
-      </w:r>
-      <w:proofErr w:type="gramEnd"/>
-      <w:r>
-        <w:t xml:space="preserve"> feel better, for example by looking critically at their negative thoughts and finding evidence to disprove them. </w:t>
+        <w:t xml:space="preserve">In summary, this theory identifies a cycle of behaviour, thoughts, and feelings which influence one another. Individuals struggling with mental health issues need to identify and break this cycle in order to feel better, for example by looking critically at their negative thoughts and finding evidence to disprove them. </w:t>
       </w:r>
       <w:sdt>
         <w:sdtPr>
@@ -3632,13 +3599,329 @@
         <w:pStyle w:val="Heading4"/>
       </w:pPr>
       <w:r>
-        <w:t>Alternative therapies: Ecotherapy</w:t>
+        <w:t xml:space="preserve">Alternative </w:t>
+      </w:r>
+      <w:r>
+        <w:t>approaches</w:t>
+      </w:r>
+      <w:r>
+        <w:t xml:space="preserve">: </w:t>
+      </w:r>
+      <w:r>
+        <w:t>Nature</w:t>
+      </w:r>
+      <w:r>
+        <w:t>-based therapies</w:t>
+      </w:r>
+    </w:p>
+    <w:p>
+      <w:r>
+        <w:t xml:space="preserve">Nature based therapy, or eco-therapy, is a </w:t>
+      </w:r>
+      <w:r>
+        <w:t xml:space="preserve">new way of looking at mental health and how it is connected to the world around us. First conceptualized in 1992, Theodore </w:t>
+      </w:r>
+      <w:proofErr w:type="spellStart"/>
+      <w:r>
+        <w:t>Rozak</w:t>
+      </w:r>
+      <w:proofErr w:type="spellEnd"/>
+      <w:r>
+        <w:t xml:space="preserve"> stated that the core principle of ecopsychology is that </w:t>
+      </w:r>
+      <w:r>
+        <w:rPr>
+          <w:i/>
+          <w:iCs/>
+        </w:rPr>
+        <w:t>‘</w:t>
+      </w:r>
+      <w:r>
+        <w:rPr>
+          <w:i/>
+          <w:iCs/>
+        </w:rPr>
+        <w:t>there is a synergistic interplay between planetary and</w:t>
+      </w:r>
+      <w:r>
+        <w:rPr>
+          <w:i/>
+          <w:iCs/>
+        </w:rPr>
+        <w:br/>
+        <w:t>personal well-being</w:t>
+      </w:r>
+      <w:r>
+        <w:rPr>
+          <w:i/>
+          <w:iCs/>
+        </w:rPr>
+        <w:t>’</w:t>
+      </w:r>
+      <w:r>
+        <w:t xml:space="preserve">. </w:t>
+      </w:r>
+      <w:sdt>
+        <w:sdtPr>
+          <w:id w:val="-726525671"/>
+          <w:citation/>
+        </w:sdtPr>
+        <w:sdtContent>
+          <w:r>
+            <w:fldChar w:fldCharType="begin"/>
+          </w:r>
+          <w:r>
+            <w:instrText xml:space="preserve">CITATION The92 \l 2057 </w:instrText>
+          </w:r>
+          <w:r>
+            <w:fldChar w:fldCharType="separate"/>
+          </w:r>
+          <w:r>
+            <w:rPr>
+              <w:noProof/>
+            </w:rPr>
+            <w:t>(Roszak, 1992)</w:t>
+          </w:r>
+          <w:r>
+            <w:fldChar w:fldCharType="end"/>
+          </w:r>
+        </w:sdtContent>
+      </w:sdt>
+      <w:r>
+        <w:t xml:space="preserve">. While this is a bold statement and suggests a radical new way of thinking, the </w:t>
+      </w:r>
+      <w:r>
+        <w:t>attitude</w:t>
+      </w:r>
+      <w:r>
+        <w:t xml:space="preserve"> is</w:t>
+      </w:r>
+      <w:r>
+        <w:t xml:space="preserve"> mirrored by the more widely known and accepted systemic approach to mental health; the individual patient is affected by their relationships and interactions within a larger group. </w:t>
+      </w:r>
+    </w:p>
+    <w:p>
+      <w:r>
+        <w:t xml:space="preserve">Nature based therapies are generally centred around doing outdoor activities in nature. </w:t>
+      </w:r>
+      <w:sdt>
+        <w:sdtPr>
+          <w:id w:val="1272891282"/>
+          <w:citation/>
+        </w:sdtPr>
+        <w:sdtContent>
+          <w:r>
+            <w:fldChar w:fldCharType="begin"/>
+          </w:r>
+          <w:r>
+            <w:instrText xml:space="preserve"> CITATION Min21 \l 2057 </w:instrText>
+          </w:r>
+          <w:r>
+            <w:fldChar w:fldCharType="separate"/>
+          </w:r>
+          <w:r>
+            <w:rPr>
+              <w:noProof/>
+            </w:rPr>
+            <w:t>(Mind UK, 2021)</w:t>
+          </w:r>
+          <w:r>
+            <w:fldChar w:fldCharType="end"/>
+          </w:r>
+        </w:sdtContent>
+      </w:sdt>
+      <w:r>
+        <w:t xml:space="preserve"> The activities themselves can vary from animal-assisted therapy and environmental conservationism to wilderness therapy and exercising outside. </w:t>
       </w:r>
     </w:p>
     <w:p/>
+    <w:p>
+      <w:r>
+        <w:t>Mind UK suggests the following activities to help patients explore using nature to improve their wellbeing:</w:t>
+      </w:r>
+    </w:p>
+    <w:p>
+      <w:pPr>
+        <w:pStyle w:val="ListParagraph"/>
+        <w:numPr>
+          <w:ilvl w:val="0"/>
+          <w:numId w:val="7"/>
+        </w:numPr>
+      </w:pPr>
+      <w:r>
+        <w:t>Grow or pick food</w:t>
+      </w:r>
+    </w:p>
+    <w:p>
+      <w:pPr>
+        <w:pStyle w:val="ListParagraph"/>
+        <w:numPr>
+          <w:ilvl w:val="0"/>
+          <w:numId w:val="7"/>
+        </w:numPr>
+      </w:pPr>
+      <w:r>
+        <w:t>Bring nature indoors</w:t>
+      </w:r>
+    </w:p>
+    <w:p>
+      <w:pPr>
+        <w:pStyle w:val="ListParagraph"/>
+        <w:numPr>
+          <w:ilvl w:val="0"/>
+          <w:numId w:val="7"/>
+        </w:numPr>
+      </w:pPr>
+      <w:r>
+        <w:t>Do activities outdoors</w:t>
+      </w:r>
+    </w:p>
+    <w:p>
+      <w:pPr>
+        <w:pStyle w:val="ListParagraph"/>
+        <w:numPr>
+          <w:ilvl w:val="0"/>
+          <w:numId w:val="7"/>
+        </w:numPr>
+      </w:pPr>
+      <w:r>
+        <w:t>Help the environment</w:t>
+      </w:r>
+    </w:p>
+    <w:p>
+      <w:pPr>
+        <w:pStyle w:val="ListParagraph"/>
+        <w:numPr>
+          <w:ilvl w:val="0"/>
+          <w:numId w:val="7"/>
+        </w:numPr>
+      </w:pPr>
+      <w:r>
+        <w:t>Take notice of nature</w:t>
+      </w:r>
+    </w:p>
+    <w:p>
+      <w:pPr>
+        <w:pStyle w:val="ListParagraph"/>
+        <w:numPr>
+          <w:ilvl w:val="0"/>
+          <w:numId w:val="7"/>
+        </w:numPr>
+      </w:pPr>
+      <w:r>
+        <w:t>Connect with animals</w:t>
+      </w:r>
+    </w:p>
     <w:p/>
+    <w:p>
+      <w:r>
+        <w:t xml:space="preserve">Each of these align with </w:t>
+      </w:r>
+      <w:proofErr w:type="spellStart"/>
+      <w:r>
+        <w:t>Rozak’s</w:t>
+      </w:r>
+      <w:proofErr w:type="spellEnd"/>
+      <w:r>
+        <w:t xml:space="preserve"> initial description of ecopsychology, and provide an accessible way for patients to take small steps to improve their mental wellbeing. </w:t>
+      </w:r>
+    </w:p>
     <w:p/>
     <w:p>
+      <w:r>
+        <w:t xml:space="preserve">Studies have </w:t>
+      </w:r>
+      <w:r>
+        <w:t>show</w:t>
+      </w:r>
+      <w:r>
+        <w:t>n</w:t>
+      </w:r>
+      <w:r>
+        <w:t xml:space="preserve"> that </w:t>
+      </w:r>
+      <w:r>
+        <w:t>nature-based</w:t>
+      </w:r>
+      <w:r>
+        <w:t xml:space="preserve"> therapies have a positive impact</w:t>
+      </w:r>
+      <w:r>
+        <w:t xml:space="preserve"> on patients suffering from d</w:t>
+      </w:r>
+      <w:r>
+        <w:t>iverse diagnoses, spanning</w:t>
+      </w:r>
+      <w:r>
+        <w:t xml:space="preserve"> </w:t>
+      </w:r>
+      <w:r>
+        <w:t>from obesity to schizophrenia</w:t>
+      </w:r>
+      <w:r>
+        <w:t xml:space="preserve">. </w:t>
+      </w:r>
+      <w:sdt>
+        <w:sdtPr>
+          <w:id w:val="-1120301362"/>
+          <w:citation/>
+        </w:sdtPr>
+        <w:sdtContent>
+          <w:r>
+            <w:fldChar w:fldCharType="begin"/>
+          </w:r>
+          <w:r>
+            <w:instrText xml:space="preserve"> CITATION Mat11 \l 2057 </w:instrText>
+          </w:r>
+          <w:r>
+            <w:fldChar w:fldCharType="separate"/>
+          </w:r>
+          <w:r>
+            <w:rPr>
+              <w:noProof/>
+            </w:rPr>
+            <w:t>(Annerstedt &amp; Währborg, 2011)</w:t>
+          </w:r>
+          <w:r>
+            <w:fldChar w:fldCharType="end"/>
+          </w:r>
+        </w:sdtContent>
+      </w:sdt>
+      <w:r>
+        <w:t xml:space="preserve">. More generally speaking, research has shown that people who spend 120 minutes a week in nature are more likely to have good health and mental wellbeing. </w:t>
+      </w:r>
+      <w:sdt>
+        <w:sdtPr>
+          <w:id w:val="1996220464"/>
+          <w:citation/>
+        </w:sdtPr>
+        <w:sdtContent>
+          <w:r>
+            <w:fldChar w:fldCharType="begin"/>
+          </w:r>
+          <w:r>
+            <w:instrText xml:space="preserve"> CITATION Whi19 \l 2057 </w:instrText>
+          </w:r>
+          <w:r>
+            <w:fldChar w:fldCharType="separate"/>
+          </w:r>
+          <w:r>
+            <w:rPr>
+              <w:noProof/>
+            </w:rPr>
+            <w:t>(White, 2019)</w:t>
+          </w:r>
+          <w:r>
+            <w:fldChar w:fldCharType="end"/>
+          </w:r>
+        </w:sdtContent>
+      </w:sdt>
+      <w:r>
+        <w:t>.</w:t>
+      </w:r>
+    </w:p>
+    <w:p/>
+    <w:p>
       <w:pPr>
         <w:pStyle w:val="Heading3"/>
       </w:pPr>
@@ -3659,69 +3942,69 @@
       </w:pPr>
       <w:bookmarkStart w:id="22" w:name="_Toc132366579"/>
       <w:r>
+        <w:t>4 - Method of approach</w:t>
+      </w:r>
+      <w:bookmarkEnd w:id="22"/>
+    </w:p>
+    <w:p>
+      <w:pPr>
+        <w:pStyle w:val="Heading3"/>
+      </w:pPr>
+      <w:bookmarkStart w:id="23" w:name="_Toc132366580"/>
+      <w:r>
+        <w:t>4.1 Tools</w:t>
+      </w:r>
+      <w:bookmarkEnd w:id="23"/>
+    </w:p>
+    <w:p>
+      <w:pPr>
+        <w:pStyle w:val="Heading4"/>
+      </w:pPr>
+      <w:bookmarkStart w:id="24" w:name="_Toc132366581"/>
+      <w:r>
+        <w:t>Asset Creation</w:t>
+      </w:r>
+      <w:bookmarkEnd w:id="24"/>
+    </w:p>
+    <w:p>
+      <w:r>
+        <w:t xml:space="preserve">All the visual elements of this project have been custom made using the Game Design Document as reference. </w:t>
+      </w:r>
+    </w:p>
+    <w:p>
+      <w:r>
+        <w:t xml:space="preserve">The 2D sprites, including characters, environments, and user interface, are made in Adobe Photoshop. They can all be found as both PNGs and original PSDs in the assets folder. </w:t>
+      </w:r>
+    </w:p>
+    <w:p>
+      <w:r>
+        <w:t>Calligraphr is used in conjunction with Adobe Photoshop to create a custom font for the game.</w:t>
+      </w:r>
+    </w:p>
+    <w:p/>
+    <w:p>
+      <w:r>
+        <w:t xml:space="preserve">Audio elements featured in the project are a mixture of original and third-party assets. Original audio assets are recorded and edited using Audacity and can be found in the assets folder. Third-party assets are referenced in the credits and the Third-party-assets.txt file in the assets folder. </w:t>
+      </w:r>
+    </w:p>
+    <w:p>
+      <w:pPr>
+        <w:pStyle w:val="Heading4"/>
+      </w:pPr>
+      <w:bookmarkStart w:id="25" w:name="_Toc132366582"/>
+      <w:r>
+        <w:t>Development</w:t>
+      </w:r>
+      <w:bookmarkEnd w:id="25"/>
+    </w:p>
+    <w:p>
+      <w:r>
+        <w:t>The game is developed in the Unity engine. The development environment is Visual Studio for Unity is used, and all executable code is written in C#.</w:t>
+      </w:r>
+    </w:p>
+    <w:p>
+      <w:r>
         <w:lastRenderedPageBreak/>
-        <w:t>4 - Method of approach</w:t>
-      </w:r>
-      <w:bookmarkEnd w:id="22"/>
-    </w:p>
-    <w:p>
-      <w:pPr>
-        <w:pStyle w:val="Heading3"/>
-      </w:pPr>
-      <w:bookmarkStart w:id="23" w:name="_Toc132366580"/>
-      <w:r>
-        <w:t>4.1 Tools</w:t>
-      </w:r>
-      <w:bookmarkEnd w:id="23"/>
-    </w:p>
-    <w:p>
-      <w:pPr>
-        <w:pStyle w:val="Heading4"/>
-      </w:pPr>
-      <w:bookmarkStart w:id="24" w:name="_Toc132366581"/>
-      <w:r>
-        <w:t>Asset Creation</w:t>
-      </w:r>
-      <w:bookmarkEnd w:id="24"/>
-    </w:p>
-    <w:p>
-      <w:r>
-        <w:t xml:space="preserve">All the visual elements of this project have been custom made using the Game Design Document as reference. </w:t>
-      </w:r>
-    </w:p>
-    <w:p>
-      <w:r>
-        <w:t xml:space="preserve">The 2D sprites, including characters, environments, and user interface, are made in Adobe Photoshop. They can all be found as both PNGs and original PSDs in the assets folder. </w:t>
-      </w:r>
-    </w:p>
-    <w:p>
-      <w:r>
-        <w:t>Calligraphr is used in conjunction with Adobe Photoshop to create a custom font for the game.</w:t>
-      </w:r>
-    </w:p>
-    <w:p/>
-    <w:p>
-      <w:r>
-        <w:t xml:space="preserve">Audio elements featured in the project are a mixture of original and third-party assets. Original audio assets are recorded and edited using Audacity and can be found in the assets folder. Third-party assets are referenced in the credits and the Third-party-assets.txt file in the assets folder. </w:t>
-      </w:r>
-    </w:p>
-    <w:p>
-      <w:pPr>
-        <w:pStyle w:val="Heading4"/>
-      </w:pPr>
-      <w:bookmarkStart w:id="25" w:name="_Toc132366582"/>
-      <w:r>
-        <w:t>Development</w:t>
-      </w:r>
-      <w:bookmarkEnd w:id="25"/>
-    </w:p>
-    <w:p>
-      <w:r>
-        <w:t>The game is developed in the Unity engine. The development environment is Visual Studio for Unity is used, and all executable code is written in C#.</w:t>
-      </w:r>
-    </w:p>
-    <w:p>
-      <w:r>
         <w:t>The branching narrative is written using YarnSpinner, an opensource dialogue tool that has Unity integration.</w:t>
       </w:r>
     </w:p>
@@ -3800,11 +4083,7 @@
         <w:t xml:space="preserve">To account for the biggest risk to the project, delays due to chronic illness, three buffer periods were planned into the Gantt chart to make up for any missed time. </w:t>
       </w:r>
       <w:r>
-        <w:t xml:space="preserve">In winter of 2022 a prolonged period of illness halted development. Because of the planned buffer periods, a few months of </w:t>
-      </w:r>
-      <w:r>
-        <w:lastRenderedPageBreak/>
-        <w:t xml:space="preserve">illness only put the project 3 weeks behind schedule. A revised Gantt chart was created in January to account for this delay and add more buffer periods in the following term. </w:t>
+        <w:t xml:space="preserve">In winter of 2022 a prolonged period of illness halted development. Because of the planned buffer periods, a few months of illness only put the project 3 weeks behind schedule. A revised Gantt chart was created in January to account for this delay and add more buffer periods in the following term. </w:t>
       </w:r>
     </w:p>
     <w:p/>
@@ -3859,21 +4138,12 @@
       <w:r>
         <w:t xml:space="preserve">, </w:t>
       </w:r>
-      <w:proofErr w:type="gramStart"/>
       <w:r>
         <w:rPr>
           <w:i/>
           <w:iCs/>
         </w:rPr>
-        <w:t>Completed</w:t>
-      </w:r>
-      <w:proofErr w:type="gramEnd"/>
-      <w:r>
-        <w:rPr>
-          <w:i/>
-          <w:iCs/>
-        </w:rPr>
-        <w:t xml:space="preserve"> this sprint</w:t>
+        <w:t>Completed this sprint</w:t>
       </w:r>
       <w:r>
         <w:t xml:space="preserve">, and </w:t>
@@ -4007,6 +4277,7 @@
         </w:numPr>
       </w:pPr>
       <w:r>
+        <w:lastRenderedPageBreak/>
         <w:t>What did I do this sprint?</w:t>
       </w:r>
     </w:p>
@@ -4137,79 +4408,79 @@
       </w:pPr>
       <w:bookmarkStart w:id="34" w:name="_Toc132366591"/>
       <w:r>
+        <w:t>5.3 Narrative and Game design</w:t>
+      </w:r>
+      <w:bookmarkEnd w:id="34"/>
+      <w:r>
+        <w:t xml:space="preserve"> </w:t>
+      </w:r>
+    </w:p>
+    <w:p>
+      <w:pPr>
+        <w:pStyle w:val="Heading3"/>
+      </w:pPr>
+      <w:bookmarkStart w:id="35" w:name="_Toc132366592"/>
+      <w:r>
+        <w:t>5</w:t>
+      </w:r>
+      <w:r>
+        <w:t>.</w:t>
+      </w:r>
+      <w:r>
+        <w:t>4</w:t>
+      </w:r>
+      <w:r>
+        <w:t xml:space="preserve"> Technical implementation</w:t>
+      </w:r>
+      <w:bookmarkEnd w:id="35"/>
+    </w:p>
+    <w:p>
+      <w:pPr>
+        <w:pStyle w:val="Heading4"/>
+      </w:pPr>
+      <w:bookmarkStart w:id="36" w:name="_Toc132366593"/>
+      <w:r>
+        <w:t>Dialogue and branching narrative</w:t>
+      </w:r>
+      <w:bookmarkEnd w:id="36"/>
+    </w:p>
+    <w:p>
+      <w:r>
+        <w:t xml:space="preserve">The branching narrative system for the project is built around the Yarn Spinner writing tool and the accompanying plugin for Unity. All dialogue is written in </w:t>
+      </w:r>
+      <w:r>
+        <w:rPr>
+          <w:rStyle w:val="MonospaceChar"/>
+        </w:rPr>
+        <w:t>.yarn</w:t>
+      </w:r>
+      <w:r>
+        <w:t xml:space="preserve"> files, a plain text format that utilizes special syntax to create files which can be read by the Yarn Spinner framework. </w:t>
+      </w:r>
+    </w:p>
+    <w:p>
+      <w:r>
+        <w:t xml:space="preserve">The Yarn Spinner Visual Studio Code extension makes it easier to write in the correct syntax, and provides other helpful features, such as the ability to preview dialogue within </w:t>
+      </w:r>
+      <w:proofErr w:type="spellStart"/>
+      <w:r>
+        <w:t>VSCode</w:t>
+      </w:r>
+      <w:proofErr w:type="spellEnd"/>
+      <w:r>
+        <w:t>. This was used in the development process to check flow and rhythm of dialogue quickly throughout writing. The extension also makes it easy to export dialogue in a runnable html format, which was used in the dialogue user testing (see section blah).</w:t>
+      </w:r>
+    </w:p>
+    <w:p/>
+    <w:p>
+      <w:r>
+        <w:t xml:space="preserve">A key advantage of using Yarn with Unity is the capability to create C# and yarn scripts which can communicate with one another and trigger events. </w:t>
+      </w:r>
+    </w:p>
+    <w:p/>
+    <w:p>
+      <w:r>
         <w:lastRenderedPageBreak/>
-        <w:t>5.3 Narrative and Game design</w:t>
-      </w:r>
-      <w:bookmarkEnd w:id="34"/>
-      <w:r>
-        <w:t xml:space="preserve"> </w:t>
-      </w:r>
-    </w:p>
-    <w:p>
-      <w:pPr>
-        <w:pStyle w:val="Heading3"/>
-      </w:pPr>
-      <w:bookmarkStart w:id="35" w:name="_Toc132366592"/>
-      <w:r>
-        <w:t>5</w:t>
-      </w:r>
-      <w:r>
-        <w:t>.</w:t>
-      </w:r>
-      <w:r>
-        <w:t>4</w:t>
-      </w:r>
-      <w:r>
-        <w:t xml:space="preserve"> Technical implementation</w:t>
-      </w:r>
-      <w:bookmarkEnd w:id="35"/>
-    </w:p>
-    <w:p>
-      <w:pPr>
-        <w:pStyle w:val="Heading4"/>
-      </w:pPr>
-      <w:bookmarkStart w:id="36" w:name="_Toc132366593"/>
-      <w:r>
-        <w:t>Dialogue and branching narrative</w:t>
-      </w:r>
-      <w:bookmarkEnd w:id="36"/>
-    </w:p>
-    <w:p>
-      <w:r>
-        <w:t xml:space="preserve">The branching narrative system for the project is built around the Yarn Spinner writing tool and the accompanying plugin for Unity. All dialogue is written in </w:t>
-      </w:r>
-      <w:r>
-        <w:rPr>
-          <w:rStyle w:val="MonospaceChar"/>
-        </w:rPr>
-        <w:t>.yarn</w:t>
-      </w:r>
-      <w:r>
-        <w:t xml:space="preserve"> files, a plain text format that utilizes special syntax to create files which can be read by the Yarn Spinner framework. </w:t>
-      </w:r>
-    </w:p>
-    <w:p>
-      <w:r>
-        <w:t xml:space="preserve">The Yarn Spinner Visual Studio Code extension makes it easier to write in the correct syntax, and provides other helpful features, such as the ability to preview dialogue within </w:t>
-      </w:r>
-      <w:proofErr w:type="spellStart"/>
-      <w:r>
-        <w:t>VSCode</w:t>
-      </w:r>
-      <w:proofErr w:type="spellEnd"/>
-      <w:r>
-        <w:t>. This was used in the development process to check flow and rhythm of dialogue quickly throughout writing. The extension also makes it easy to export dialogue in a runnable html format, which was used in the dialogue user testing (see section blah).</w:t>
-      </w:r>
-    </w:p>
-    <w:p/>
-    <w:p>
-      <w:r>
-        <w:t xml:space="preserve">A key advantage of using Yarn with Unity is the capability to create C# and yarn scripts which can communicate with one another and trigger events. </w:t>
-      </w:r>
-    </w:p>
-    <w:p/>
-    <w:p>
-      <w:r>
         <w:t xml:space="preserve">An example of this is the functionality have future dialogue informed by previous conversations with characters, which is controlled by the </w:t>
       </w:r>
       <w:r>
@@ -4312,62 +4583,46 @@
       <w:r>
         <w:t xml:space="preserve">, which references the C# function </w:t>
       </w:r>
-      <w:proofErr w:type="gramStart"/>
       <w:r>
         <w:rPr>
           <w:rStyle w:val="MonospaceChar"/>
         </w:rPr>
-        <w:t>AdvanceEntryNode(</w:t>
-      </w:r>
-      <w:proofErr w:type="gramEnd"/>
+        <w:t>AdvanceEntryNode()</w:t>
+      </w:r>
+      <w:r>
+        <w:t xml:space="preserve">. The </w:t>
+      </w:r>
       <w:r>
         <w:rPr>
           <w:rStyle w:val="MonospaceChar"/>
         </w:rPr>
-        <w:t>)</w:t>
-      </w:r>
-      <w:r>
-        <w:t xml:space="preserve">. The </w:t>
-      </w:r>
-      <w:proofErr w:type="gramStart"/>
+        <w:t>AdvanceEntryNode()</w:t>
+      </w:r>
+      <w:r>
+        <w:t xml:space="preserve"> function takes in the name of the new node as a string, and passes it through to the current interactable so it knows what node should be opened when a player starts dialogue with them. </w:t>
+      </w:r>
+    </w:p>
+    <w:p/>
+    <w:p>
+      <w:r>
+        <w:t xml:space="preserve">With the new yarn command </w:t>
+      </w:r>
       <w:r>
         <w:rPr>
           <w:rStyle w:val="MonospaceChar"/>
         </w:rPr>
-        <w:t>AdvanceEntryNode(</w:t>
-      </w:r>
-      <w:proofErr w:type="gramEnd"/>
-      <w:r>
-        <w:rPr>
-          <w:rStyle w:val="MonospaceChar"/>
-        </w:rPr>
-        <w:t>)</w:t>
-      </w:r>
-      <w:r>
-        <w:t xml:space="preserve"> function takes in the name of the new node as a string, and passes it through to the current interactable so it knows what node should be opened when a player starts dialogue with them. </w:t>
-      </w:r>
-    </w:p>
-    <w:p/>
-    <w:p>
-      <w:r>
+        <w:t>advanceEntryNode</w:t>
+      </w:r>
+      <w:r>
+        <w:t xml:space="preserve">, the node can be advanced from a specific line in the yarn script. </w:t>
+      </w:r>
+    </w:p>
+    <w:p>
+      <w:r>
+        <w:rPr>
+          <w:noProof/>
+        </w:rPr>
         <w:lastRenderedPageBreak/>
-        <w:t xml:space="preserve">With the new yarn command </w:t>
-      </w:r>
-      <w:r>
-        <w:rPr>
-          <w:rStyle w:val="MonospaceChar"/>
-        </w:rPr>
-        <w:t>advanceEntryNode</w:t>
-      </w:r>
-      <w:r>
-        <w:t xml:space="preserve">, the node can be advanced from a specific line in the yarn script. </w:t>
-      </w:r>
-    </w:p>
-    <w:p>
-      <w:r>
-        <w:rPr>
-          <w:noProof/>
-        </w:rPr>
         <w:drawing>
           <wp:inline distT="0" distB="0" distL="0" distR="0" wp14:anchorId="7B31821F" wp14:editId="3559DBDE">
             <wp:extent cx="3429479" cy="3286584"/>
@@ -4549,13 +4804,8 @@
     </w:p>
     <w:p/>
     <w:p>
-      <w:proofErr w:type="gramStart"/>
-      <w:r>
-        <w:t>All of</w:t>
-      </w:r>
-      <w:proofErr w:type="gramEnd"/>
-      <w:r>
-        <w:t xml:space="preserve"> the operations involved in the implementation of Marching Squares is controlled from the </w:t>
+      <w:r>
+        <w:t xml:space="preserve">All of the operations involved in the implementation of Marching Squares is controlled from the </w:t>
       </w:r>
       <w:r>
         <w:rPr>
@@ -4626,14 +4876,12 @@
       <w:r>
         <w:t xml:space="preserve"> containing the </w:t>
       </w:r>
-      <w:proofErr w:type="gramStart"/>
       <w:r>
         <w:rPr>
           <w:rStyle w:val="MonospaceChar"/>
         </w:rPr>
         <w:t>Squares</w:t>
       </w:r>
-      <w:proofErr w:type="gramEnd"/>
       <w:r>
         <w:t xml:space="preserve"> position. </w:t>
       </w:r>
@@ -4643,225 +4891,188 @@
         <w:lastRenderedPageBreak/>
         <w:t xml:space="preserve">It has two functions. </w:t>
       </w:r>
-      <w:proofErr w:type="gramStart"/>
       <w:r>
         <w:rPr>
           <w:rStyle w:val="MonospaceChar"/>
         </w:rPr>
-        <w:t>OnVertexUpdated(</w:t>
-      </w:r>
-      <w:proofErr w:type="gramEnd"/>
+        <w:t>OnVertexUpdated()</w:t>
+      </w:r>
+      <w:r>
+        <w:t xml:space="preserve"> is called by the vertex script and checks the state of each vertex attached to the square, converts the values into a reference number between 0 and 15 which refers to a Marching Squares image. </w:t>
+      </w:r>
+    </w:p>
+    <w:p>
+      <w:r>
+        <w:t xml:space="preserve">The </w:t>
+      </w:r>
       <w:r>
         <w:rPr>
           <w:rStyle w:val="MonospaceChar"/>
         </w:rPr>
-        <w:t>)</w:t>
-      </w:r>
-      <w:r>
-        <w:t xml:space="preserve"> is called by the vertex script and checks the state of each vertex attached to the square, converts the values into a reference number between 0 and 15 which refers to a Marching Squares image. </w:t>
-      </w:r>
-    </w:p>
+        <w:t>updateTileSprite()</w:t>
+      </w:r>
+      <w:r>
+        <w:t xml:space="preserve"> function takes in the new Marching Squares reference number and updates the current tile accordingly. </w:t>
+      </w:r>
+    </w:p>
+    <w:p/>
     <w:p>
       <w:r>
         <w:t xml:space="preserve">The </w:t>
       </w:r>
-      <w:proofErr w:type="gramStart"/>
       <w:r>
         <w:rPr>
           <w:rStyle w:val="MonospaceChar"/>
         </w:rPr>
-        <w:t>updateTileSprite(</w:t>
-      </w:r>
-      <w:proofErr w:type="gramEnd"/>
+        <w:t xml:space="preserve">Vertex.cs </w:t>
+      </w:r>
+      <w:r>
+        <w:t xml:space="preserve">class contains a list of the squares it’s associated with, a </w:t>
+      </w:r>
+      <w:proofErr w:type="spellStart"/>
+      <w:r>
+        <w:t>bool</w:t>
+      </w:r>
+      <w:proofErr w:type="spellEnd"/>
+      <w:r>
+        <w:t xml:space="preserve"> for current state named </w:t>
+      </w:r>
       <w:r>
         <w:rPr>
           <w:rStyle w:val="MonospaceChar"/>
         </w:rPr>
-        <w:t>)</w:t>
-      </w:r>
-      <w:r>
-        <w:t xml:space="preserve"> function takes in the new Marching Squares reference number and updates the current tile accordingly. </w:t>
+        <w:t>isOn</w:t>
+      </w:r>
+      <w:r>
+        <w:t xml:space="preserve">, and a </w:t>
+      </w:r>
+      <w:r>
+        <w:rPr>
+          <w:rStyle w:val="MonospaceChar"/>
+        </w:rPr>
+        <w:t>Vector3Int position</w:t>
+      </w:r>
+      <w:r>
+        <w:t xml:space="preserve">. </w:t>
+      </w:r>
+    </w:p>
+    <w:p>
+      <w:r>
+        <w:t xml:space="preserve">It’s only function is </w:t>
+      </w:r>
+      <w:r>
+        <w:rPr>
+          <w:rStyle w:val="MonospaceChar"/>
+        </w:rPr>
+        <w:t>IsOn()</w:t>
+      </w:r>
+      <w:r>
+        <w:t xml:space="preserve"> getter/setter. The get function returns the value of </w:t>
+      </w:r>
+      <w:r>
+        <w:rPr>
+          <w:rStyle w:val="MonospaceChar"/>
+        </w:rPr>
+        <w:t>isOn</w:t>
+      </w:r>
+      <w:r>
+        <w:t xml:space="preserve">. The set function is called by the </w:t>
+      </w:r>
+      <w:r>
+        <w:rPr>
+          <w:rStyle w:val="MonospaceChar"/>
+        </w:rPr>
+        <w:t>MarchingManager</w:t>
+      </w:r>
+      <w:r>
+        <w:rPr>
+          <w:rStyle w:val="MonospaceChar"/>
+        </w:rPr>
+        <w:t>.cs</w:t>
+      </w:r>
+      <w:r>
+        <w:t xml:space="preserve"> script when player movement triggers a new vertex to be turned on, and calls </w:t>
+      </w:r>
+      <w:r>
+        <w:rPr>
+          <w:rStyle w:val="MonospaceChar"/>
+        </w:rPr>
+        <w:t>OnVertexUpdated</w:t>
+      </w:r>
+      <w:r>
+        <w:t xml:space="preserve"> on each of </w:t>
+      </w:r>
+      <w:proofErr w:type="spellStart"/>
+      <w:r>
+        <w:t>it’s</w:t>
+      </w:r>
+      <w:proofErr w:type="spellEnd"/>
+      <w:r>
+        <w:t xml:space="preserve"> associated Squares. </w:t>
       </w:r>
     </w:p>
     <w:p/>
     <w:p>
       <w:r>
-        <w:t xml:space="preserve">The </w:t>
+        <w:t xml:space="preserve">On Start,  </w:t>
       </w:r>
       <w:r>
         <w:rPr>
           <w:rStyle w:val="MonospaceChar"/>
         </w:rPr>
-        <w:t xml:space="preserve">Vertex.cs </w:t>
-      </w:r>
-      <w:r>
-        <w:t xml:space="preserve">class contains a list of the squares it’s associated with, a </w:t>
-      </w:r>
-      <w:proofErr w:type="spellStart"/>
-      <w:r>
-        <w:t>bool</w:t>
-      </w:r>
-      <w:proofErr w:type="spellEnd"/>
-      <w:r>
-        <w:t xml:space="preserve"> for current state named </w:t>
+        <w:t>MarchingManager.cs</w:t>
+      </w:r>
+      <w:r>
+        <w:t xml:space="preserve"> uses a provided tilemap to create a 2d array of squares based on the bounds of the drawn map. This allows the developer to draw any tilemap before runtime and have it automatically acknowledged and converted to the array which can be accessed by other scripts. </w:t>
+      </w:r>
+    </w:p>
+    <w:p/>
+    <w:p>
+      <w:r>
+        <w:t xml:space="preserve">Then the script creates corresponding 2d array of the vertices from the squares array, applying offsets to each of the square positions to find the four corners of each square.  </w:t>
+      </w:r>
+    </w:p>
+    <w:p/>
+    <w:p>
+      <w:r>
+        <w:t xml:space="preserve">On Update, MarchingManager.cs gets the player position in world space, uses the helper function </w:t>
       </w:r>
       <w:r>
         <w:rPr>
           <w:rStyle w:val="MonospaceChar"/>
         </w:rPr>
-        <w:t>isOn</w:t>
-      </w:r>
-      <w:r>
-        <w:t xml:space="preserve">, and a </w:t>
+        <w:t>translatePlayerPosToTilemap</w:t>
       </w:r>
       <w:r>
         <w:rPr>
           <w:rStyle w:val="MonospaceChar"/>
         </w:rPr>
-        <w:t>Vector3Int position</w:t>
-      </w:r>
-      <w:r>
-        <w:t xml:space="preserve">. </w:t>
-      </w:r>
-    </w:p>
-    <w:p>
-      <w:r>
-        <w:t xml:space="preserve">It’s only function is </w:t>
-      </w:r>
-      <w:proofErr w:type="gramStart"/>
+        <w:t xml:space="preserve">() </w:t>
+      </w:r>
+      <w:r>
+        <w:t xml:space="preserve">to translate </w:t>
+      </w:r>
+      <w:r>
+        <w:t xml:space="preserve">it to a Vector3Int position on the tilemap, and calls </w:t>
+      </w:r>
       <w:r>
         <w:rPr>
           <w:rStyle w:val="MonospaceChar"/>
         </w:rPr>
-        <w:t>IsOn(</w:t>
-      </w:r>
-      <w:proofErr w:type="gramEnd"/>
-      <w:r>
-        <w:rPr>
-          <w:rStyle w:val="MonospaceChar"/>
-        </w:rPr>
-        <w:t>)</w:t>
-      </w:r>
-      <w:r>
-        <w:t xml:space="preserve"> getter/setter. The get function returns the value of </w:t>
-      </w:r>
-      <w:r>
-        <w:rPr>
-          <w:rStyle w:val="MonospaceChar"/>
-        </w:rPr>
-        <w:t>isOn</w:t>
-      </w:r>
-      <w:r>
-        <w:t xml:space="preserve">. The set function is called by the </w:t>
-      </w:r>
-      <w:r>
-        <w:rPr>
-          <w:rStyle w:val="MonospaceChar"/>
-        </w:rPr>
-        <w:t>MarchingManager</w:t>
-      </w:r>
-      <w:r>
-        <w:rPr>
-          <w:rStyle w:val="MonospaceChar"/>
-        </w:rPr>
-        <w:t>.cs</w:t>
-      </w:r>
-      <w:r>
-        <w:t xml:space="preserve"> script when player movement triggers a new vertex to be turned on, and calls </w:t>
-      </w:r>
-      <w:r>
-        <w:rPr>
-          <w:rStyle w:val="MonospaceChar"/>
-        </w:rPr>
-        <w:t>OnVertexUpdated</w:t>
-      </w:r>
-      <w:r>
-        <w:t xml:space="preserve"> on each of </w:t>
-      </w:r>
-      <w:proofErr w:type="spellStart"/>
-      <w:r>
-        <w:t>it’s</w:t>
-      </w:r>
-      <w:proofErr w:type="spellEnd"/>
-      <w:r>
-        <w:t xml:space="preserve"> associated Squares. </w:t>
+        <w:t>turnVertexOn()</w:t>
+      </w:r>
+      <w:r>
+        <w:t xml:space="preserve"> on the vertex at that position on the tilemap. </w:t>
       </w:r>
     </w:p>
     <w:p/>
     <w:p>
       <w:r>
-        <w:t xml:space="preserve">On </w:t>
-      </w:r>
-      <w:proofErr w:type="gramStart"/>
-      <w:r>
-        <w:t xml:space="preserve">Start,  </w:t>
-      </w:r>
-      <w:r>
-        <w:rPr>
-          <w:rStyle w:val="MonospaceChar"/>
-        </w:rPr>
-        <w:t>MarchingManager.cs</w:t>
-      </w:r>
-      <w:proofErr w:type="gramEnd"/>
-      <w:r>
-        <w:t xml:space="preserve"> uses a provided tilemap to create a 2d array of squares based on the bounds of the drawn map. This allows the developer to draw any tilemap before runtime and have it automatically acknowledged and converted to the array which can be accessed by other scripts. </w:t>
+        <w:t xml:space="preserve">In the product, this is used to create a fog of war effect over a mini map in the corner of the screen when exploring the forest. The Marching Squares sprites are varying proportions of opaque white and transparency. As the player explores, more of the tilemap becomes transparent, revealing the hand drawn map asset on the layer behind. </w:t>
       </w:r>
     </w:p>
     <w:p/>
     <w:p>
-      <w:r>
-        <w:t xml:space="preserve">Then the script creates corresponding 2d array of the vertices from the squares array, applying offsets to each of the square positions to find the four corners of each square.  </w:t>
-      </w:r>
-    </w:p>
-    <w:p/>
-    <w:p>
-      <w:r>
-        <w:t xml:space="preserve">On Update, MarchingManager.cs gets the player position in world space, uses the helper function </w:t>
-      </w:r>
-      <w:proofErr w:type="gramStart"/>
-      <w:r>
-        <w:rPr>
-          <w:rStyle w:val="MonospaceChar"/>
-        </w:rPr>
-        <w:t>translatePlayerPosToTilemap</w:t>
-      </w:r>
-      <w:r>
-        <w:rPr>
-          <w:rStyle w:val="MonospaceChar"/>
-        </w:rPr>
-        <w:t>(</w:t>
-      </w:r>
-      <w:proofErr w:type="gramEnd"/>
-      <w:r>
-        <w:rPr>
-          <w:rStyle w:val="MonospaceChar"/>
-        </w:rPr>
-        <w:t xml:space="preserve">) </w:t>
-      </w:r>
-      <w:r>
-        <w:t xml:space="preserve">to translate </w:t>
-      </w:r>
-      <w:r>
-        <w:t xml:space="preserve">it to a Vector3Int position on the tilemap, and calls </w:t>
-      </w:r>
-      <w:r>
-        <w:rPr>
-          <w:rStyle w:val="MonospaceChar"/>
-        </w:rPr>
-        <w:t>turnVertexOn()</w:t>
-      </w:r>
-      <w:r>
-        <w:t xml:space="preserve"> on the vertex at that position on the tilemap. </w:t>
-      </w:r>
-    </w:p>
-    <w:p/>
-    <w:p>
-      <w:r>
-        <w:t xml:space="preserve">In the product, this is used to create a fog of war effect over a mini map in the corner of the screen when exploring the forest. The Marching Squares sprites are varying proportions of opaque white and transparency. As the player explores, more of the tilemap becomes transparent, revealing the hand drawn map asset on the layer behind. </w:t>
-      </w:r>
-    </w:p>
-    <w:p/>
-    <w:p>
       <w:pPr>
         <w:pStyle w:val="Heading2"/>
       </w:pPr>
@@ -4870,15 +5081,7 @@
         <w:t>6</w:t>
       </w:r>
       <w:r>
-        <w:t xml:space="preserve"> - Legal, social, </w:t>
-      </w:r>
-      <w:proofErr w:type="gramStart"/>
-      <w:r>
-        <w:t>ethical</w:t>
-      </w:r>
-      <w:proofErr w:type="gramEnd"/>
-      <w:r>
-        <w:t xml:space="preserve"> and professional issues</w:t>
+        <w:t xml:space="preserve"> - Legal, social, ethical and professional issues</w:t>
       </w:r>
       <w:bookmarkEnd w:id="39"/>
     </w:p>
@@ -5315,9 +5518,9 @@
     </w:lvl>
   </w:abstractNum>
   <w:abstractNum w:abstractNumId="2" w15:restartNumberingAfterBreak="0">
-    <w:nsid w:val="3B6438E6"/>
+    <w:nsid w:val="2E7D3B29"/>
     <w:multiLevelType w:val="hybridMultilevel"/>
-    <w:tmpl w:val="081A36FE"/>
+    <w:tmpl w:val="AE2E8CDA"/>
     <w:lvl w:ilvl="0" w:tplc="08090001">
       <w:start w:val="1"/>
       <w:numFmt w:val="bullet"/>
@@ -5428,6 +5631,119 @@
     </w:lvl>
   </w:abstractNum>
   <w:abstractNum w:abstractNumId="3" w15:restartNumberingAfterBreak="0">
+    <w:nsid w:val="3B6438E6"/>
+    <w:multiLevelType w:val="hybridMultilevel"/>
+    <w:tmpl w:val="081A36FE"/>
+    <w:lvl w:ilvl="0" w:tplc="08090001">
+      <w:start w:val="1"/>
+      <w:numFmt w:val="bullet"/>
+      <w:lvlText w:val=""/>
+      <w:lvlJc w:val="left"/>
+      <w:pPr>
+        <w:ind w:left="720" w:hanging="360"/>
+      </w:pPr>
+      <w:rPr>
+        <w:rFonts w:ascii="Symbol" w:hAnsi="Symbol" w:hint="default"/>
+      </w:rPr>
+    </w:lvl>
+    <w:lvl w:ilvl="1" w:tplc="08090003" w:tentative="1">
+      <w:start w:val="1"/>
+      <w:numFmt w:val="bullet"/>
+      <w:lvlText w:val="o"/>
+      <w:lvlJc w:val="left"/>
+      <w:pPr>
+        <w:ind w:left="1440" w:hanging="360"/>
+      </w:pPr>
+      <w:rPr>
+        <w:rFonts w:ascii="Courier New" w:hAnsi="Courier New" w:cs="Courier New" w:hint="default"/>
+      </w:rPr>
+    </w:lvl>
+    <w:lvl w:ilvl="2" w:tplc="08090005" w:tentative="1">
+      <w:start w:val="1"/>
+      <w:numFmt w:val="bullet"/>
+      <w:lvlText w:val=""/>
+      <w:lvlJc w:val="left"/>
+      <w:pPr>
+        <w:ind w:left="2160" w:hanging="360"/>
+      </w:pPr>
+      <w:rPr>
+        <w:rFonts w:ascii="Wingdings" w:hAnsi="Wingdings" w:hint="default"/>
+      </w:rPr>
+    </w:lvl>
+    <w:lvl w:ilvl="3" w:tplc="08090001" w:tentative="1">
+      <w:start w:val="1"/>
+      <w:numFmt w:val="bullet"/>
+      <w:lvlText w:val=""/>
+      <w:lvlJc w:val="left"/>
+      <w:pPr>
+        <w:ind w:left="2880" w:hanging="360"/>
+      </w:pPr>
+      <w:rPr>
+        <w:rFonts w:ascii="Symbol" w:hAnsi="Symbol" w:hint="default"/>
+      </w:rPr>
+    </w:lvl>
+    <w:lvl w:ilvl="4" w:tplc="08090003" w:tentative="1">
+      <w:start w:val="1"/>
+      <w:numFmt w:val="bullet"/>
+      <w:lvlText w:val="o"/>
+      <w:lvlJc w:val="left"/>
+      <w:pPr>
+        <w:ind w:left="3600" w:hanging="360"/>
+      </w:pPr>
+      <w:rPr>
+        <w:rFonts w:ascii="Courier New" w:hAnsi="Courier New" w:cs="Courier New" w:hint="default"/>
+      </w:rPr>
+    </w:lvl>
+    <w:lvl w:ilvl="5" w:tplc="08090005" w:tentative="1">
+      <w:start w:val="1"/>
+      <w:numFmt w:val="bullet"/>
+      <w:lvlText w:val=""/>
+      <w:lvlJc w:val="left"/>
+      <w:pPr>
+        <w:ind w:left="4320" w:hanging="360"/>
+      </w:pPr>
+      <w:rPr>
+        <w:rFonts w:ascii="Wingdings" w:hAnsi="Wingdings" w:hint="default"/>
+      </w:rPr>
+    </w:lvl>
+    <w:lvl w:ilvl="6" w:tplc="08090001" w:tentative="1">
+      <w:start w:val="1"/>
+      <w:numFmt w:val="bullet"/>
+      <w:lvlText w:val=""/>
+      <w:lvlJc w:val="left"/>
+      <w:pPr>
+        <w:ind w:left="5040" w:hanging="360"/>
+      </w:pPr>
+      <w:rPr>
+        <w:rFonts w:ascii="Symbol" w:hAnsi="Symbol" w:hint="default"/>
+      </w:rPr>
+    </w:lvl>
+    <w:lvl w:ilvl="7" w:tplc="08090003" w:tentative="1">
+      <w:start w:val="1"/>
+      <w:numFmt w:val="bullet"/>
+      <w:lvlText w:val="o"/>
+      <w:lvlJc w:val="left"/>
+      <w:pPr>
+        <w:ind w:left="5760" w:hanging="360"/>
+      </w:pPr>
+      <w:rPr>
+        <w:rFonts w:ascii="Courier New" w:hAnsi="Courier New" w:cs="Courier New" w:hint="default"/>
+      </w:rPr>
+    </w:lvl>
+    <w:lvl w:ilvl="8" w:tplc="08090005" w:tentative="1">
+      <w:start w:val="1"/>
+      <w:numFmt w:val="bullet"/>
+      <w:lvlText w:val=""/>
+      <w:lvlJc w:val="left"/>
+      <w:pPr>
+        <w:ind w:left="6480" w:hanging="360"/>
+      </w:pPr>
+      <w:rPr>
+        <w:rFonts w:ascii="Wingdings" w:hAnsi="Wingdings" w:hint="default"/>
+      </w:rPr>
+    </w:lvl>
+  </w:abstractNum>
+  <w:abstractNum w:abstractNumId="4" w15:restartNumberingAfterBreak="0">
     <w:nsid w:val="57496698"/>
     <w:multiLevelType w:val="hybridMultilevel"/>
     <w:tmpl w:val="5B1A70EE"/>
@@ -5540,7 +5856,7 @@
       </w:rPr>
     </w:lvl>
   </w:abstractNum>
-  <w:abstractNum w:abstractNumId="4" w15:restartNumberingAfterBreak="0">
+  <w:abstractNum w:abstractNumId="5" w15:restartNumberingAfterBreak="0">
     <w:nsid w:val="5F4346A7"/>
     <w:multiLevelType w:val="hybridMultilevel"/>
     <w:tmpl w:val="7ED8AB92"/>
@@ -5653,7 +5969,7 @@
       </w:rPr>
     </w:lvl>
   </w:abstractNum>
-  <w:abstractNum w:abstractNumId="5" w15:restartNumberingAfterBreak="0">
+  <w:abstractNum w:abstractNumId="6" w15:restartNumberingAfterBreak="0">
     <w:nsid w:val="6EEC2369"/>
     <w:multiLevelType w:val="multilevel"/>
     <w:tmpl w:val="53B6FA3E"/>
@@ -5767,22 +6083,25 @@
     </w:lvl>
   </w:abstractNum>
   <w:num w:numId="1" w16cid:durableId="48264995">
-    <w:abstractNumId w:val="2"/>
+    <w:abstractNumId w:val="3"/>
   </w:num>
   <w:num w:numId="2" w16cid:durableId="1435051579">
-    <w:abstractNumId w:val="3"/>
+    <w:abstractNumId w:val="4"/>
   </w:num>
   <w:num w:numId="3" w16cid:durableId="1129279836">
     <w:abstractNumId w:val="1"/>
   </w:num>
   <w:num w:numId="4" w16cid:durableId="1823891084">
-    <w:abstractNumId w:val="4"/>
+    <w:abstractNumId w:val="5"/>
   </w:num>
   <w:num w:numId="5" w16cid:durableId="360011858">
     <w:abstractNumId w:val="0"/>
   </w:num>
   <w:num w:numId="6" w16cid:durableId="171065730">
-    <w:abstractNumId w:val="5"/>
+    <w:abstractNumId w:val="6"/>
+  </w:num>
+  <w:num w:numId="7" w16cid:durableId="710152700">
+    <w:abstractNumId w:val="2"/>
   </w:num>
 </w:numbering>
 </file>
@@ -7160,11 +7479,92 @@
     <b:InternetSiteTitle>William &amp; Mary School of Education</b:InternetSiteTitle>
     <b:RefOrder>11</b:RefOrder>
   </b:Source>
+  <b:Source>
+    <b:Tag>The92</b:Tag>
+    <b:SourceType>Report</b:SourceType>
+    <b:Guid>{FA3122DB-2299-4DE4-9115-CC56F96543EB}</b:Guid>
+    <b:Title>The Voice of the Earth: Discovering the Ecological Ego</b:Title>
+    <b:Year>1992</b:Year>
+    <b:Publisher>Trumpeter</b:Publisher>
+    <b:Author>
+      <b:Author>
+        <b:NameList>
+          <b:Person>
+            <b:Last>Roszak</b:Last>
+            <b:First>Theodore</b:First>
+          </b:Person>
+        </b:NameList>
+      </b:Author>
+    </b:Author>
+    <b:RefOrder>12</b:RefOrder>
+  </b:Source>
+  <b:Source>
+    <b:Tag>Min21</b:Tag>
+    <b:SourceType>DocumentFromInternetSite</b:SourceType>
+    <b:Guid>{E7BD69B5-8A73-4646-A58F-A69AF75B98F4}</b:Guid>
+    <b:Title>Ecotherapy</b:Title>
+    <b:Year>2021</b:Year>
+    <b:Author>
+      <b:Author>
+        <b:Corporate>Mind UK</b:Corporate>
+      </b:Author>
+    </b:Author>
+    <b:Month>November</b:Month>
+    <b:URL>https://www.mind.org.uk/information-support/drugs-and-treatments/talking-therapy-and-counselling/ecotherapy/</b:URL>
+    <b:RefOrder>13</b:RefOrder>
+  </b:Source>
+  <b:Source>
+    <b:Tag>Mat11</b:Tag>
+    <b:SourceType>JournalArticle</b:SourceType>
+    <b:Guid>{EFF4B340-35C9-4CFE-B635-0D61EE22E1D4}</b:Guid>
+    <b:Title>Nature-assisted therapy: Systematic review of controlled and observational studies</b:Title>
+    <b:Year>2011</b:Year>
+    <b:Author>
+      <b:Author>
+        <b:NameList>
+          <b:Person>
+            <b:Last>Annerstedt</b:Last>
+            <b:First>Matilda</b:First>
+          </b:Person>
+          <b:Person>
+            <b:Last>Währborg</b:Last>
+            <b:First>Peter</b:First>
+          </b:Person>
+        </b:NameList>
+      </b:Author>
+    </b:Author>
+    <b:JournalName>Scandanavian Journal of Public Health</b:JournalName>
+    <b:Pages>337-448</b:Pages>
+    <b:Volume>39</b:Volume>
+    <b:Issue>4</b:Issue>
+    <b:RefOrder>14</b:RefOrder>
+  </b:Source>
+  <b:Source>
+    <b:Tag>Whi19</b:Tag>
+    <b:SourceType>JournalArticle</b:SourceType>
+    <b:Guid>{739E00B1-710D-4176-BF7D-82F73880B78A}</b:Guid>
+    <b:Author>
+      <b:Author>
+        <b:NameList>
+          <b:Person>
+            <b:Last>White</b:Last>
+            <b:First>M.P.,</b:First>
+            <b:Middle>Alcock, I., Grellier, J. et al.</b:Middle>
+          </b:Person>
+        </b:NameList>
+      </b:Author>
+    </b:Author>
+    <b:Title>Spending at least 120 minutes a week in nature is associated with good health and wellbeing</b:Title>
+    <b:JournalName>Scientific Reports</b:JournalName>
+    <b:Year>2019</b:Year>
+    <b:Volume>9</b:Volume>
+    <b:RefOrder>15</b:RefOrder>
+  </b:Source>
 </b:Sources>
 </file>
 
 <file path=customXml/itemProps1.xml><?xml version="1.0" encoding="utf-8"?>
-<ds:datastoreItem xmlns:ds="http://schemas.openxmlformats.org/officeDocument/2006/customXml" ds:itemID="{D1BAC21E-317E-4F2F-ACA6-779486347867}">
+<ds:datastoreItem xmlns:ds="http://schemas.openxmlformats.org/officeDocument/2006/customXml" ds:itemID="{9E59061F-3907-4F7C-89A3-AD1E8510C657}">
   <ds:schemaRefs>
     <ds:schemaRef ds:uri="http://schemas.openxmlformats.org/officeDocument/2006/bibliography"/>
   </ds:schemaRefs>

</xml_diff>

<commit_message>
Essay section - lit review of learning and serious games framework
</commit_message>
<xml_diff>
--- a/COMP3000 report.docx
+++ b/COMP3000 report.docx
@@ -159,8 +159,17 @@
           <w:sz w:val="36"/>
           <w:szCs w:val="36"/>
         </w:rPr>
-        <w:t>A cosy serious game that teaches healthy wellbeing habits</w:t>
-      </w:r>
+        <w:t xml:space="preserve">A cosy serious game that teaches healthy wellbeing </w:t>
+      </w:r>
+      <w:proofErr w:type="gramStart"/>
+      <w:r>
+        <w:rPr>
+          <w:sz w:val="36"/>
+          <w:szCs w:val="36"/>
+        </w:rPr>
+        <w:t>habits</w:t>
+      </w:r>
+      <w:proofErr w:type="gramEnd"/>
       <w:r>
         <w:rPr>
           <w:sz w:val="20"/>
@@ -271,7 +280,7 @@
       <w:pPr>
         <w:pStyle w:val="Heading2"/>
       </w:pPr>
-      <w:bookmarkStart w:id="3" w:name="_Toc132366566"/>
+      <w:bookmarkStart w:id="3" w:name="_Toc132387011"/>
       <w:r>
         <w:lastRenderedPageBreak/>
         <w:t>Acknowledgements</w:t>
@@ -285,7 +294,7 @@
       <w:pPr>
         <w:pStyle w:val="Heading2"/>
       </w:pPr>
-      <w:bookmarkStart w:id="4" w:name="_Toc132366567"/>
+      <w:bookmarkStart w:id="4" w:name="_Toc132387012"/>
       <w:r>
         <w:lastRenderedPageBreak/>
         <w:t>Abstract</w:t>
@@ -299,34 +308,47 @@
       <w:pPr>
         <w:pStyle w:val="Heading2"/>
       </w:pPr>
-      <w:bookmarkStart w:id="5" w:name="_Toc132366568"/>
+      <w:bookmarkStart w:id="5" w:name="_Toc132387013"/>
       <w:r>
         <w:lastRenderedPageBreak/>
         <w:t>Table of Contents</w:t>
       </w:r>
       <w:bookmarkEnd w:id="5"/>
     </w:p>
-    <w:p>
-      <w:pPr>
-        <w:pStyle w:val="Heading2"/>
-      </w:pPr>
-      <w:bookmarkStart w:id="6" w:name="_heqgxy9apk2s" w:colFirst="0" w:colLast="0"/>
-      <w:bookmarkEnd w:id="6"/>
-    </w:p>
     <w:sdt>
       <w:sdtPr>
-        <w:id w:val="-625088759"/>
+        <w:id w:val="-733463419"/>
         <w:docPartObj>
           <w:docPartGallery w:val="Table of Contents"/>
           <w:docPartUnique/>
         </w:docPartObj>
       </w:sdtPr>
+      <w:sdtEndPr>
+        <w:rPr>
+          <w:rFonts w:ascii="Arial" w:eastAsia="Arial" w:hAnsi="Arial" w:cs="Arial"/>
+          <w:b/>
+          <w:bCs/>
+          <w:noProof/>
+          <w:color w:val="auto"/>
+          <w:sz w:val="22"/>
+          <w:szCs w:val="22"/>
+          <w:lang w:val="en-GB" w:eastAsia="en-GB"/>
+        </w:rPr>
+      </w:sdtEndPr>
       <w:sdtContent>
+        <w:p>
+          <w:pPr>
+            <w:pStyle w:val="TOCHeading"/>
+          </w:pPr>
+          <w:r>
+            <w:t>Contents</w:t>
+          </w:r>
+        </w:p>
         <w:p>
           <w:pPr>
             <w:pStyle w:val="TOC2"/>
             <w:tabs>
-              <w:tab w:val="right" w:pos="9350"/>
+              <w:tab w:val="right" w:leader="dot" w:pos="9350"/>
             </w:tabs>
             <w:rPr>
               <w:rFonts w:asciiTheme="minorHAnsi" w:eastAsiaTheme="minorEastAsia" w:hAnsiTheme="minorHAnsi" w:cstheme="minorBidi"/>
@@ -337,12 +359,12 @@
             <w:fldChar w:fldCharType="begin"/>
           </w:r>
           <w:r>
-            <w:instrText xml:space="preserve"> TOC \h \u \z </w:instrText>
+            <w:instrText xml:space="preserve"> TOC \o "1-3" \h \z \u </w:instrText>
           </w:r>
           <w:r>
             <w:fldChar w:fldCharType="separate"/>
           </w:r>
-          <w:hyperlink w:anchor="_Toc132366566" w:history="1">
+          <w:hyperlink w:anchor="_Toc132387011" w:history="1">
             <w:r>
               <w:rPr>
                 <w:rStyle w:val="Hyperlink"/>
@@ -369,7 +391,7 @@
                 <w:noProof/>
                 <w:webHidden/>
               </w:rPr>
-              <w:instrText xml:space="preserve"> PAGEREF _Toc132366566 \h </w:instrText>
+              <w:instrText xml:space="preserve"> PAGEREF _Toc132387011 \h </w:instrText>
             </w:r>
             <w:r>
               <w:rPr>
@@ -404,14 +426,14 @@
           <w:pPr>
             <w:pStyle w:val="TOC2"/>
             <w:tabs>
-              <w:tab w:val="right" w:pos="9350"/>
+              <w:tab w:val="right" w:leader="dot" w:pos="9350"/>
             </w:tabs>
             <w:rPr>
               <w:rFonts w:asciiTheme="minorHAnsi" w:eastAsiaTheme="minorEastAsia" w:hAnsiTheme="minorHAnsi" w:cstheme="minorBidi"/>
               <w:noProof/>
             </w:rPr>
           </w:pPr>
-          <w:hyperlink w:anchor="_Toc132366567" w:history="1">
+          <w:hyperlink w:anchor="_Toc132387012" w:history="1">
             <w:r>
               <w:rPr>
                 <w:rStyle w:val="Hyperlink"/>
@@ -438,7 +460,7 @@
                 <w:noProof/>
                 <w:webHidden/>
               </w:rPr>
-              <w:instrText xml:space="preserve"> PAGEREF _Toc132366567 \h </w:instrText>
+              <w:instrText xml:space="preserve"> PAGEREF _Toc132387012 \h </w:instrText>
             </w:r>
             <w:r>
               <w:rPr>
@@ -473,14 +495,14 @@
           <w:pPr>
             <w:pStyle w:val="TOC2"/>
             <w:tabs>
-              <w:tab w:val="right" w:pos="9350"/>
+              <w:tab w:val="right" w:leader="dot" w:pos="9350"/>
             </w:tabs>
             <w:rPr>
               <w:rFonts w:asciiTheme="minorHAnsi" w:eastAsiaTheme="minorEastAsia" w:hAnsiTheme="minorHAnsi" w:cstheme="minorBidi"/>
               <w:noProof/>
             </w:rPr>
           </w:pPr>
-          <w:hyperlink w:anchor="_Toc132366568" w:history="1">
+          <w:hyperlink w:anchor="_Toc132387013" w:history="1">
             <w:r>
               <w:rPr>
                 <w:rStyle w:val="Hyperlink"/>
@@ -507,7 +529,7 @@
                 <w:noProof/>
                 <w:webHidden/>
               </w:rPr>
-              <w:instrText xml:space="preserve"> PAGEREF _Toc132366568 \h </w:instrText>
+              <w:instrText xml:space="preserve"> PAGEREF _Toc132387013 \h </w:instrText>
             </w:r>
             <w:r>
               <w:rPr>
@@ -542,14 +564,14 @@
           <w:pPr>
             <w:pStyle w:val="TOC2"/>
             <w:tabs>
-              <w:tab w:val="right" w:pos="9350"/>
+              <w:tab w:val="right" w:leader="dot" w:pos="9350"/>
             </w:tabs>
             <w:rPr>
               <w:rFonts w:asciiTheme="minorHAnsi" w:eastAsiaTheme="minorEastAsia" w:hAnsiTheme="minorHAnsi" w:cstheme="minorBidi"/>
               <w:noProof/>
             </w:rPr>
           </w:pPr>
-          <w:hyperlink w:anchor="_Toc132366569" w:history="1">
+          <w:hyperlink w:anchor="_Toc132387014" w:history="1">
             <w:r>
               <w:rPr>
                 <w:rStyle w:val="Hyperlink"/>
@@ -576,7 +598,7 @@
                 <w:noProof/>
                 <w:webHidden/>
               </w:rPr>
-              <w:instrText xml:space="preserve"> PAGEREF _Toc132366569 \h </w:instrText>
+              <w:instrText xml:space="preserve"> PAGEREF _Toc132387014 \h </w:instrText>
             </w:r>
             <w:r>
               <w:rPr>
@@ -596,7 +618,7 @@
                 <w:noProof/>
                 <w:webHidden/>
               </w:rPr>
-              <w:t>5</w:t>
+              <w:t>3</w:t>
             </w:r>
             <w:r>
               <w:rPr>
@@ -611,14 +633,14 @@
           <w:pPr>
             <w:pStyle w:val="TOC2"/>
             <w:tabs>
-              <w:tab w:val="right" w:pos="9350"/>
+              <w:tab w:val="right" w:leader="dot" w:pos="9350"/>
             </w:tabs>
             <w:rPr>
               <w:rFonts w:asciiTheme="minorHAnsi" w:eastAsiaTheme="minorEastAsia" w:hAnsiTheme="minorHAnsi" w:cstheme="minorBidi"/>
               <w:noProof/>
             </w:rPr>
           </w:pPr>
-          <w:hyperlink w:anchor="_Toc132366570" w:history="1">
+          <w:hyperlink w:anchor="_Toc132387015" w:history="1">
             <w:r>
               <w:rPr>
                 <w:rStyle w:val="Hyperlink"/>
@@ -645,7 +667,7 @@
                 <w:noProof/>
                 <w:webHidden/>
               </w:rPr>
-              <w:instrText xml:space="preserve"> PAGEREF _Toc132366570 \h </w:instrText>
+              <w:instrText xml:space="preserve"> PAGEREF _Toc132387015 \h </w:instrText>
             </w:r>
             <w:r>
               <w:rPr>
@@ -665,7 +687,7 @@
                 <w:noProof/>
                 <w:webHidden/>
               </w:rPr>
-              <w:t>5</w:t>
+              <w:t>3</w:t>
             </w:r>
             <w:r>
               <w:rPr>
@@ -680,14 +702,14 @@
           <w:pPr>
             <w:pStyle w:val="TOC2"/>
             <w:tabs>
-              <w:tab w:val="right" w:pos="9350"/>
+              <w:tab w:val="right" w:leader="dot" w:pos="9350"/>
             </w:tabs>
             <w:rPr>
               <w:rFonts w:asciiTheme="minorHAnsi" w:eastAsiaTheme="minorEastAsia" w:hAnsiTheme="minorHAnsi" w:cstheme="minorBidi"/>
               <w:noProof/>
             </w:rPr>
           </w:pPr>
-          <w:hyperlink w:anchor="_Toc132366571" w:history="1">
+          <w:hyperlink w:anchor="_Toc132387016" w:history="1">
             <w:r>
               <w:rPr>
                 <w:rStyle w:val="Hyperlink"/>
@@ -714,7 +736,7 @@
                 <w:noProof/>
                 <w:webHidden/>
               </w:rPr>
-              <w:instrText xml:space="preserve"> PAGEREF _Toc132366571 \h </w:instrText>
+              <w:instrText xml:space="preserve"> PAGEREF _Toc132387016 \h </w:instrText>
             </w:r>
             <w:r>
               <w:rPr>
@@ -734,7 +756,7 @@
                 <w:noProof/>
                 <w:webHidden/>
               </w:rPr>
-              <w:t>6</w:t>
+              <w:t>4</w:t>
             </w:r>
             <w:r>
               <w:rPr>
@@ -749,14 +771,14 @@
           <w:pPr>
             <w:pStyle w:val="TOC2"/>
             <w:tabs>
-              <w:tab w:val="right" w:pos="9350"/>
+              <w:tab w:val="right" w:leader="dot" w:pos="9350"/>
             </w:tabs>
             <w:rPr>
               <w:rFonts w:asciiTheme="minorHAnsi" w:eastAsiaTheme="minorEastAsia" w:hAnsiTheme="minorHAnsi" w:cstheme="minorBidi"/>
               <w:noProof/>
             </w:rPr>
           </w:pPr>
-          <w:hyperlink w:anchor="_Toc132366572" w:history="1">
+          <w:hyperlink w:anchor="_Toc132387017" w:history="1">
             <w:r>
               <w:rPr>
                 <w:rStyle w:val="Hyperlink"/>
@@ -783,7 +805,7 @@
                 <w:noProof/>
                 <w:webHidden/>
               </w:rPr>
-              <w:instrText xml:space="preserve"> PAGEREF _Toc132366572 \h </w:instrText>
+              <w:instrText xml:space="preserve"> PAGEREF _Toc132387017 \h </w:instrText>
             </w:r>
             <w:r>
               <w:rPr>
@@ -803,7 +825,7 @@
                 <w:noProof/>
                 <w:webHidden/>
               </w:rPr>
-              <w:t>6</w:t>
+              <w:t>4</w:t>
             </w:r>
             <w:r>
               <w:rPr>
@@ -818,14 +840,14 @@
           <w:pPr>
             <w:pStyle w:val="TOC3"/>
             <w:tabs>
-              <w:tab w:val="right" w:pos="9350"/>
+              <w:tab w:val="right" w:leader="dot" w:pos="9350"/>
             </w:tabs>
             <w:rPr>
               <w:rFonts w:asciiTheme="minorHAnsi" w:eastAsiaTheme="minorEastAsia" w:hAnsiTheme="minorHAnsi" w:cstheme="minorBidi"/>
               <w:noProof/>
             </w:rPr>
           </w:pPr>
-          <w:hyperlink w:anchor="_Toc132366573" w:history="1">
+          <w:hyperlink w:anchor="_Toc132387018" w:history="1">
             <w:r>
               <w:rPr>
                 <w:rStyle w:val="Hyperlink"/>
@@ -852,7 +874,7 @@
                 <w:noProof/>
                 <w:webHidden/>
               </w:rPr>
-              <w:instrText xml:space="preserve"> PAGEREF _Toc132366573 \h </w:instrText>
+              <w:instrText xml:space="preserve"> PAGEREF _Toc132387018 \h </w:instrText>
             </w:r>
             <w:r>
               <w:rPr>
@@ -872,7 +894,7 @@
                 <w:noProof/>
                 <w:webHidden/>
               </w:rPr>
-              <w:t>6</w:t>
+              <w:t>4</w:t>
             </w:r>
             <w:r>
               <w:rPr>
@@ -887,14 +909,14 @@
           <w:pPr>
             <w:pStyle w:val="TOC3"/>
             <w:tabs>
-              <w:tab w:val="right" w:pos="9350"/>
+              <w:tab w:val="right" w:leader="dot" w:pos="9350"/>
             </w:tabs>
             <w:rPr>
               <w:rFonts w:asciiTheme="minorHAnsi" w:eastAsiaTheme="minorEastAsia" w:hAnsiTheme="minorHAnsi" w:cstheme="minorBidi"/>
               <w:noProof/>
             </w:rPr>
           </w:pPr>
-          <w:hyperlink w:anchor="_Toc132366574" w:history="1">
+          <w:hyperlink w:anchor="_Toc132387019" w:history="1">
             <w:r>
               <w:rPr>
                 <w:rStyle w:val="Hyperlink"/>
@@ -921,7 +943,7 @@
                 <w:noProof/>
                 <w:webHidden/>
               </w:rPr>
-              <w:instrText xml:space="preserve"> PAGEREF _Toc132366574 \h </w:instrText>
+              <w:instrText xml:space="preserve"> PAGEREF _Toc132387019 \h </w:instrText>
             </w:r>
             <w:r>
               <w:rPr>
@@ -941,7 +963,7 @@
                 <w:noProof/>
                 <w:webHidden/>
               </w:rPr>
-              <w:t>6</w:t>
+              <w:t>4</w:t>
             </w:r>
             <w:r>
               <w:rPr>
@@ -956,14 +978,14 @@
           <w:pPr>
             <w:pStyle w:val="TOC3"/>
             <w:tabs>
-              <w:tab w:val="right" w:pos="9350"/>
+              <w:tab w:val="right" w:leader="dot" w:pos="9350"/>
             </w:tabs>
             <w:rPr>
               <w:rFonts w:asciiTheme="minorHAnsi" w:eastAsiaTheme="minorEastAsia" w:hAnsiTheme="minorHAnsi" w:cstheme="minorBidi"/>
               <w:noProof/>
             </w:rPr>
           </w:pPr>
-          <w:hyperlink w:anchor="_Toc132366575" w:history="1">
+          <w:hyperlink w:anchor="_Toc132387020" w:history="1">
             <w:r>
               <w:rPr>
                 <w:rStyle w:val="Hyperlink"/>
@@ -990,7 +1012,7 @@
                 <w:noProof/>
                 <w:webHidden/>
               </w:rPr>
-              <w:instrText xml:space="preserve"> PAGEREF _Toc132366575 \h </w:instrText>
+              <w:instrText xml:space="preserve"> PAGEREF _Toc132387020 \h </w:instrText>
             </w:r>
             <w:r>
               <w:rPr>
@@ -1010,7 +1032,7 @@
                 <w:noProof/>
                 <w:webHidden/>
               </w:rPr>
-              <w:t>7</w:t>
+              <w:t>5</w:t>
             </w:r>
             <w:r>
               <w:rPr>
@@ -1025,14 +1047,14 @@
           <w:pPr>
             <w:pStyle w:val="TOC2"/>
             <w:tabs>
-              <w:tab w:val="right" w:pos="9350"/>
+              <w:tab w:val="right" w:leader="dot" w:pos="9350"/>
             </w:tabs>
             <w:rPr>
               <w:rFonts w:asciiTheme="minorHAnsi" w:eastAsiaTheme="minorEastAsia" w:hAnsiTheme="minorHAnsi" w:cstheme="minorBidi"/>
               <w:noProof/>
             </w:rPr>
           </w:pPr>
-          <w:hyperlink w:anchor="_Toc132366576" w:history="1">
+          <w:hyperlink w:anchor="_Toc132387021" w:history="1">
             <w:r>
               <w:rPr>
                 <w:rStyle w:val="Hyperlink"/>
@@ -1059,7 +1081,7 @@
                 <w:noProof/>
                 <w:webHidden/>
               </w:rPr>
-              <w:instrText xml:space="preserve"> PAGEREF _Toc132366576 \h </w:instrText>
+              <w:instrText xml:space="preserve"> PAGEREF _Toc132387021 \h </w:instrText>
             </w:r>
             <w:r>
               <w:rPr>
@@ -1079,7 +1101,7 @@
                 <w:noProof/>
                 <w:webHidden/>
               </w:rPr>
-              <w:t>7</w:t>
+              <w:t>5</w:t>
             </w:r>
             <w:r>
               <w:rPr>
@@ -1094,14 +1116,14 @@
           <w:pPr>
             <w:pStyle w:val="TOC3"/>
             <w:tabs>
-              <w:tab w:val="right" w:pos="9350"/>
+              <w:tab w:val="right" w:leader="dot" w:pos="9350"/>
             </w:tabs>
             <w:rPr>
               <w:rFonts w:asciiTheme="minorHAnsi" w:eastAsiaTheme="minorEastAsia" w:hAnsiTheme="minorHAnsi" w:cstheme="minorBidi"/>
               <w:noProof/>
             </w:rPr>
           </w:pPr>
-          <w:hyperlink w:anchor="_Toc132366577" w:history="1">
+          <w:hyperlink w:anchor="_Toc132387022" w:history="1">
             <w:r>
               <w:rPr>
                 <w:rStyle w:val="Hyperlink"/>
@@ -1128,7 +1150,7 @@
                 <w:noProof/>
                 <w:webHidden/>
               </w:rPr>
-              <w:instrText xml:space="preserve"> PAGEREF _Toc132366577 \h </w:instrText>
+              <w:instrText xml:space="preserve"> PAGEREF _Toc132387022 \h </w:instrText>
             </w:r>
             <w:r>
               <w:rPr>
@@ -1148,7 +1170,7 @@
                 <w:noProof/>
                 <w:webHidden/>
               </w:rPr>
-              <w:t>7</w:t>
+              <w:t>5</w:t>
             </w:r>
             <w:r>
               <w:rPr>
@@ -1163,20 +1185,20 @@
           <w:pPr>
             <w:pStyle w:val="TOC3"/>
             <w:tabs>
-              <w:tab w:val="right" w:pos="9350"/>
+              <w:tab w:val="right" w:leader="dot" w:pos="9350"/>
             </w:tabs>
             <w:rPr>
               <w:rFonts w:asciiTheme="minorHAnsi" w:eastAsiaTheme="minorEastAsia" w:hAnsiTheme="minorHAnsi" w:cstheme="minorBidi"/>
               <w:noProof/>
             </w:rPr>
           </w:pPr>
-          <w:hyperlink w:anchor="_Toc132366578" w:history="1">
+          <w:hyperlink w:anchor="_Toc132387023" w:history="1">
             <w:r>
               <w:rPr>
                 <w:rStyle w:val="Hyperlink"/>
                 <w:noProof/>
               </w:rPr>
-              <w:t>3.2 Serious games</w:t>
+              <w:t>3.2 Learning and Serious games</w:t>
             </w:r>
             <w:r>
               <w:rPr>
@@ -1197,7 +1219,7 @@
                 <w:noProof/>
                 <w:webHidden/>
               </w:rPr>
-              <w:instrText xml:space="preserve"> PAGEREF _Toc132366578 \h </w:instrText>
+              <w:instrText xml:space="preserve"> PAGEREF _Toc132387023 \h </w:instrText>
             </w:r>
             <w:r>
               <w:rPr>
@@ -1232,14 +1254,14 @@
           <w:pPr>
             <w:pStyle w:val="TOC2"/>
             <w:tabs>
-              <w:tab w:val="right" w:pos="9350"/>
+              <w:tab w:val="right" w:leader="dot" w:pos="9350"/>
             </w:tabs>
             <w:rPr>
               <w:rFonts w:asciiTheme="minorHAnsi" w:eastAsiaTheme="minorEastAsia" w:hAnsiTheme="minorHAnsi" w:cstheme="minorBidi"/>
               <w:noProof/>
             </w:rPr>
           </w:pPr>
-          <w:hyperlink w:anchor="_Toc132366579" w:history="1">
+          <w:hyperlink w:anchor="_Toc132387024" w:history="1">
             <w:r>
               <w:rPr>
                 <w:rStyle w:val="Hyperlink"/>
@@ -1266,7 +1288,7 @@
                 <w:noProof/>
                 <w:webHidden/>
               </w:rPr>
-              <w:instrText xml:space="preserve"> PAGEREF _Toc132366579 \h </w:instrText>
+              <w:instrText xml:space="preserve"> PAGEREF _Toc132387024 \h </w:instrText>
             </w:r>
             <w:r>
               <w:rPr>
@@ -1301,14 +1323,14 @@
           <w:pPr>
             <w:pStyle w:val="TOC3"/>
             <w:tabs>
-              <w:tab w:val="right" w:pos="9350"/>
+              <w:tab w:val="right" w:leader="dot" w:pos="9350"/>
             </w:tabs>
             <w:rPr>
               <w:rFonts w:asciiTheme="minorHAnsi" w:eastAsiaTheme="minorEastAsia" w:hAnsiTheme="minorHAnsi" w:cstheme="minorBidi"/>
               <w:noProof/>
             </w:rPr>
           </w:pPr>
-          <w:hyperlink w:anchor="_Toc132366580" w:history="1">
+          <w:hyperlink w:anchor="_Toc132387025" w:history="1">
             <w:r>
               <w:rPr>
                 <w:rStyle w:val="Hyperlink"/>
@@ -1335,7 +1357,7 @@
                 <w:noProof/>
                 <w:webHidden/>
               </w:rPr>
-              <w:instrText xml:space="preserve"> PAGEREF _Toc132366580 \h </w:instrText>
+              <w:instrText xml:space="preserve"> PAGEREF _Toc132387025 \h </w:instrText>
             </w:r>
             <w:r>
               <w:rPr>
@@ -1368,22 +1390,22 @@
         </w:p>
         <w:p>
           <w:pPr>
-            <w:pStyle w:val="TOC4"/>
+            <w:pStyle w:val="TOC3"/>
             <w:tabs>
-              <w:tab w:val="right" w:pos="9350"/>
+              <w:tab w:val="right" w:leader="dot" w:pos="9350"/>
             </w:tabs>
             <w:rPr>
               <w:rFonts w:asciiTheme="minorHAnsi" w:eastAsiaTheme="minorEastAsia" w:hAnsiTheme="minorHAnsi" w:cstheme="minorBidi"/>
               <w:noProof/>
             </w:rPr>
           </w:pPr>
-          <w:hyperlink w:anchor="_Toc132366581" w:history="1">
+          <w:hyperlink w:anchor="_Toc132387026" w:history="1">
             <w:r>
               <w:rPr>
                 <w:rStyle w:val="Hyperlink"/>
                 <w:noProof/>
               </w:rPr>
-              <w:t>Asset Creation</w:t>
+              <w:t>4.3 Project Management</w:t>
             </w:r>
             <w:r>
               <w:rPr>
@@ -1404,7 +1426,7 @@
                 <w:noProof/>
                 <w:webHidden/>
               </w:rPr>
-              <w:instrText xml:space="preserve"> PAGEREF _Toc132366581 \h </w:instrText>
+              <w:instrText xml:space="preserve"> PAGEREF _Toc132387026 \h </w:instrText>
             </w:r>
             <w:r>
               <w:rPr>
@@ -1424,7 +1446,7 @@
                 <w:noProof/>
                 <w:webHidden/>
               </w:rPr>
-              <w:t>8</w:t>
+              <w:t>9</w:t>
             </w:r>
             <w:r>
               <w:rPr>
@@ -1437,22 +1459,22 @@
         </w:p>
         <w:p>
           <w:pPr>
-            <w:pStyle w:val="TOC4"/>
+            <w:pStyle w:val="TOC3"/>
             <w:tabs>
-              <w:tab w:val="right" w:pos="9350"/>
+              <w:tab w:val="right" w:leader="dot" w:pos="9350"/>
             </w:tabs>
             <w:rPr>
               <w:rFonts w:asciiTheme="minorHAnsi" w:eastAsiaTheme="minorEastAsia" w:hAnsiTheme="minorHAnsi" w:cstheme="minorBidi"/>
               <w:noProof/>
             </w:rPr>
           </w:pPr>
-          <w:hyperlink w:anchor="_Toc132366582" w:history="1">
+          <w:hyperlink w:anchor="_Toc132387027" w:history="1">
             <w:r>
               <w:rPr>
                 <w:rStyle w:val="Hyperlink"/>
                 <w:noProof/>
               </w:rPr>
-              <w:t>Development</w:t>
+              <w:t>4.4 Data collection procedures</w:t>
             </w:r>
             <w:r>
               <w:rPr>
@@ -1473,7 +1495,7 @@
                 <w:noProof/>
                 <w:webHidden/>
               </w:rPr>
-              <w:instrText xml:space="preserve"> PAGEREF _Toc132366582 \h </w:instrText>
+              <w:instrText xml:space="preserve"> PAGEREF _Toc132387027 \h </w:instrText>
             </w:r>
             <w:r>
               <w:rPr>
@@ -1493,7 +1515,7 @@
                 <w:noProof/>
                 <w:webHidden/>
               </w:rPr>
-              <w:t>8</w:t>
+              <w:t>10</w:t>
             </w:r>
             <w:r>
               <w:rPr>
@@ -1506,22 +1528,22 @@
         </w:p>
         <w:p>
           <w:pPr>
-            <w:pStyle w:val="TOC4"/>
+            <w:pStyle w:val="TOC2"/>
             <w:tabs>
-              <w:tab w:val="right" w:pos="9350"/>
+              <w:tab w:val="right" w:leader="dot" w:pos="9350"/>
             </w:tabs>
             <w:rPr>
               <w:rFonts w:asciiTheme="minorHAnsi" w:eastAsiaTheme="minorEastAsia" w:hAnsiTheme="minorHAnsi" w:cstheme="minorBidi"/>
               <w:noProof/>
             </w:rPr>
           </w:pPr>
-          <w:hyperlink w:anchor="_Toc132366583" w:history="1">
+          <w:hyperlink w:anchor="_Toc132387028" w:history="1">
             <w:r>
               <w:rPr>
                 <w:rStyle w:val="Hyperlink"/>
                 <w:noProof/>
               </w:rPr>
-              <w:t>Project Management</w:t>
+              <w:t>5 – Implementation</w:t>
             </w:r>
             <w:r>
               <w:rPr>
@@ -1542,7 +1564,7 @@
                 <w:noProof/>
                 <w:webHidden/>
               </w:rPr>
-              <w:instrText xml:space="preserve"> PAGEREF _Toc132366583 \h </w:instrText>
+              <w:instrText xml:space="preserve"> PAGEREF _Toc132387028 \h </w:instrText>
             </w:r>
             <w:r>
               <w:rPr>
@@ -1562,7 +1584,7 @@
                 <w:noProof/>
                 <w:webHidden/>
               </w:rPr>
-              <w:t>8</w:t>
+              <w:t>10</w:t>
             </w:r>
             <w:r>
               <w:rPr>
@@ -1577,20 +1599,20 @@
           <w:pPr>
             <w:pStyle w:val="TOC3"/>
             <w:tabs>
-              <w:tab w:val="right" w:pos="9350"/>
+              <w:tab w:val="right" w:leader="dot" w:pos="9350"/>
             </w:tabs>
             <w:rPr>
               <w:rFonts w:asciiTheme="minorHAnsi" w:eastAsiaTheme="minorEastAsia" w:hAnsiTheme="minorHAnsi" w:cstheme="minorBidi"/>
               <w:noProof/>
             </w:rPr>
           </w:pPr>
-          <w:hyperlink w:anchor="_Toc132366584" w:history="1">
+          <w:hyperlink w:anchor="_Toc132387029" w:history="1">
             <w:r>
               <w:rPr>
                 <w:rStyle w:val="Hyperlink"/>
                 <w:noProof/>
               </w:rPr>
-              <w:t>4.3 Project Management</w:t>
+              <w:t>5.1 Mental health and wellness content</w:t>
             </w:r>
             <w:r>
               <w:rPr>
@@ -1611,7 +1633,7 @@
                 <w:noProof/>
                 <w:webHidden/>
               </w:rPr>
-              <w:instrText xml:space="preserve"> PAGEREF _Toc132366584 \h </w:instrText>
+              <w:instrText xml:space="preserve"> PAGEREF _Toc132387029 \h </w:instrText>
             </w:r>
             <w:r>
               <w:rPr>
@@ -1631,7 +1653,7 @@
                 <w:noProof/>
                 <w:webHidden/>
               </w:rPr>
-              <w:t>8</w:t>
+              <w:t>10</w:t>
             </w:r>
             <w:r>
               <w:rPr>
@@ -1644,22 +1666,22 @@
         </w:p>
         <w:p>
           <w:pPr>
-            <w:pStyle w:val="TOC4"/>
+            <w:pStyle w:val="TOC3"/>
             <w:tabs>
-              <w:tab w:val="right" w:pos="9350"/>
+              <w:tab w:val="right" w:leader="dot" w:pos="9350"/>
             </w:tabs>
             <w:rPr>
               <w:rFonts w:asciiTheme="minorHAnsi" w:eastAsiaTheme="minorEastAsia" w:hAnsiTheme="minorHAnsi" w:cstheme="minorBidi"/>
               <w:noProof/>
             </w:rPr>
           </w:pPr>
-          <w:hyperlink w:anchor="_Toc132366585" w:history="1">
+          <w:hyperlink w:anchor="_Toc132387030" w:history="1">
             <w:r>
               <w:rPr>
                 <w:rStyle w:val="Hyperlink"/>
                 <w:noProof/>
               </w:rPr>
-              <w:t>Start of the project</w:t>
+              <w:t>5.2 Serious games principles, educational approach</w:t>
             </w:r>
             <w:r>
               <w:rPr>
@@ -1680,7 +1702,7 @@
                 <w:noProof/>
                 <w:webHidden/>
               </w:rPr>
-              <w:instrText xml:space="preserve"> PAGEREF _Toc132366585 \h </w:instrText>
+              <w:instrText xml:space="preserve"> PAGEREF _Toc132387030 \h </w:instrText>
             </w:r>
             <w:r>
               <w:rPr>
@@ -1700,7 +1722,7 @@
                 <w:noProof/>
                 <w:webHidden/>
               </w:rPr>
-              <w:t>8</w:t>
+              <w:t>10</w:t>
             </w:r>
             <w:r>
               <w:rPr>
@@ -1713,22 +1735,22 @@
         </w:p>
         <w:p>
           <w:pPr>
-            <w:pStyle w:val="TOC4"/>
+            <w:pStyle w:val="TOC3"/>
             <w:tabs>
-              <w:tab w:val="right" w:pos="9350"/>
+              <w:tab w:val="right" w:leader="dot" w:pos="9350"/>
             </w:tabs>
             <w:rPr>
               <w:rFonts w:asciiTheme="minorHAnsi" w:eastAsiaTheme="minorEastAsia" w:hAnsiTheme="minorHAnsi" w:cstheme="minorBidi"/>
               <w:noProof/>
             </w:rPr>
           </w:pPr>
-          <w:hyperlink w:anchor="_Toc132366586" w:history="1">
+          <w:hyperlink w:anchor="_Toc132387031" w:history="1">
             <w:r>
               <w:rPr>
                 <w:rStyle w:val="Hyperlink"/>
                 <w:noProof/>
               </w:rPr>
-              <w:t>Sprint Process throughout the project</w:t>
+              <w:t>5.3 Narrative and Game design</w:t>
             </w:r>
             <w:r>
               <w:rPr>
@@ -1749,7 +1771,7 @@
                 <w:noProof/>
                 <w:webHidden/>
               </w:rPr>
-              <w:instrText xml:space="preserve"> PAGEREF _Toc132366586 \h </w:instrText>
+              <w:instrText xml:space="preserve"> PAGEREF _Toc132387031 \h </w:instrText>
             </w:r>
             <w:r>
               <w:rPr>
@@ -1769,7 +1791,7 @@
                 <w:noProof/>
                 <w:webHidden/>
               </w:rPr>
-              <w:t>9</w:t>
+              <w:t>10</w:t>
             </w:r>
             <w:r>
               <w:rPr>
@@ -1784,20 +1806,20 @@
           <w:pPr>
             <w:pStyle w:val="TOC3"/>
             <w:tabs>
-              <w:tab w:val="right" w:pos="9350"/>
+              <w:tab w:val="right" w:leader="dot" w:pos="9350"/>
             </w:tabs>
             <w:rPr>
               <w:rFonts w:asciiTheme="minorHAnsi" w:eastAsiaTheme="minorEastAsia" w:hAnsiTheme="minorHAnsi" w:cstheme="minorBidi"/>
               <w:noProof/>
             </w:rPr>
           </w:pPr>
-          <w:hyperlink w:anchor="_Toc132366587" w:history="1">
+          <w:hyperlink w:anchor="_Toc132387032" w:history="1">
             <w:r>
               <w:rPr>
                 <w:rStyle w:val="Hyperlink"/>
                 <w:noProof/>
               </w:rPr>
-              <w:t>4.4 Data collection procedures</w:t>
+              <w:t>5.4 Technical implementation</w:t>
             </w:r>
             <w:r>
               <w:rPr>
@@ -1818,7 +1840,7 @@
                 <w:noProof/>
                 <w:webHidden/>
               </w:rPr>
-              <w:instrText xml:space="preserve"> PAGEREF _Toc132366587 \h </w:instrText>
+              <w:instrText xml:space="preserve"> PAGEREF _Toc132387032 \h </w:instrText>
             </w:r>
             <w:r>
               <w:rPr>
@@ -1838,7 +1860,7 @@
                 <w:noProof/>
                 <w:webHidden/>
               </w:rPr>
-              <w:t>9</w:t>
+              <w:t>10</w:t>
             </w:r>
             <w:r>
               <w:rPr>
@@ -1853,20 +1875,20 @@
           <w:pPr>
             <w:pStyle w:val="TOC2"/>
             <w:tabs>
-              <w:tab w:val="right" w:pos="9350"/>
+              <w:tab w:val="right" w:leader="dot" w:pos="9350"/>
             </w:tabs>
             <w:rPr>
               <w:rFonts w:asciiTheme="minorHAnsi" w:eastAsiaTheme="minorEastAsia" w:hAnsiTheme="minorHAnsi" w:cstheme="minorBidi"/>
               <w:noProof/>
             </w:rPr>
           </w:pPr>
-          <w:hyperlink w:anchor="_Toc132366588" w:history="1">
+          <w:hyperlink w:anchor="_Toc132387033" w:history="1">
             <w:r>
               <w:rPr>
                 <w:rStyle w:val="Hyperlink"/>
                 <w:noProof/>
               </w:rPr>
-              <w:t>5 – Implementation</w:t>
+              <w:t>6 - Legal, social, ethical and professional issues</w:t>
             </w:r>
             <w:r>
               <w:rPr>
@@ -1887,7 +1909,7 @@
                 <w:noProof/>
                 <w:webHidden/>
               </w:rPr>
-              <w:instrText xml:space="preserve"> PAGEREF _Toc132366588 \h </w:instrText>
+              <w:instrText xml:space="preserve"> PAGEREF _Toc132387033 \h </w:instrText>
             </w:r>
             <w:r>
               <w:rPr>
@@ -1907,7 +1929,7 @@
                 <w:noProof/>
                 <w:webHidden/>
               </w:rPr>
-              <w:t>9</w:t>
+              <w:t>14</w:t>
             </w:r>
             <w:r>
               <w:rPr>
@@ -1920,22 +1942,22 @@
         </w:p>
         <w:p>
           <w:pPr>
-            <w:pStyle w:val="TOC3"/>
+            <w:pStyle w:val="TOC2"/>
             <w:tabs>
-              <w:tab w:val="right" w:pos="9350"/>
+              <w:tab w:val="right" w:leader="dot" w:pos="9350"/>
             </w:tabs>
             <w:rPr>
               <w:rFonts w:asciiTheme="minorHAnsi" w:eastAsiaTheme="minorEastAsia" w:hAnsiTheme="minorHAnsi" w:cstheme="minorBidi"/>
               <w:noProof/>
             </w:rPr>
           </w:pPr>
-          <w:hyperlink w:anchor="_Toc132366589" w:history="1">
+          <w:hyperlink w:anchor="_Toc132387034" w:history="1">
             <w:r>
               <w:rPr>
                 <w:rStyle w:val="Hyperlink"/>
                 <w:noProof/>
               </w:rPr>
-              <w:t>5.1 Mental health and wellness content</w:t>
+              <w:t>7 - End-project report</w:t>
             </w:r>
             <w:r>
               <w:rPr>
@@ -1956,7 +1978,7 @@
                 <w:noProof/>
                 <w:webHidden/>
               </w:rPr>
-              <w:instrText xml:space="preserve"> PAGEREF _Toc132366589 \h </w:instrText>
+              <w:instrText xml:space="preserve"> PAGEREF _Toc132387034 \h </w:instrText>
             </w:r>
             <w:r>
               <w:rPr>
@@ -1976,7 +1998,7 @@
                 <w:noProof/>
                 <w:webHidden/>
               </w:rPr>
-              <w:t>9</w:t>
+              <w:t>14</w:t>
             </w:r>
             <w:r>
               <w:rPr>
@@ -1989,22 +2011,22 @@
         </w:p>
         <w:p>
           <w:pPr>
-            <w:pStyle w:val="TOC3"/>
+            <w:pStyle w:val="TOC2"/>
             <w:tabs>
-              <w:tab w:val="right" w:pos="9350"/>
+              <w:tab w:val="right" w:leader="dot" w:pos="9350"/>
             </w:tabs>
             <w:rPr>
               <w:rFonts w:asciiTheme="minorHAnsi" w:eastAsiaTheme="minorEastAsia" w:hAnsiTheme="minorHAnsi" w:cstheme="minorBidi"/>
               <w:noProof/>
             </w:rPr>
           </w:pPr>
-          <w:hyperlink w:anchor="_Toc132366590" w:history="1">
+          <w:hyperlink w:anchor="_Toc132387035" w:history="1">
             <w:r>
               <w:rPr>
                 <w:rStyle w:val="Hyperlink"/>
                 <w:noProof/>
               </w:rPr>
-              <w:t>5.2 Serious games principles, educational approach</w:t>
+              <w:t>8 - Project reflections</w:t>
             </w:r>
             <w:r>
               <w:rPr>
@@ -2025,7 +2047,7 @@
                 <w:noProof/>
                 <w:webHidden/>
               </w:rPr>
-              <w:instrText xml:space="preserve"> PAGEREF _Toc132366590 \h </w:instrText>
+              <w:instrText xml:space="preserve"> PAGEREF _Toc132387035 \h </w:instrText>
             </w:r>
             <w:r>
               <w:rPr>
@@ -2045,7 +2067,7 @@
                 <w:noProof/>
                 <w:webHidden/>
               </w:rPr>
-              <w:t>9</w:t>
+              <w:t>14</w:t>
             </w:r>
             <w:r>
               <w:rPr>
@@ -2058,22 +2080,22 @@
         </w:p>
         <w:p>
           <w:pPr>
-            <w:pStyle w:val="TOC3"/>
+            <w:pStyle w:val="TOC2"/>
             <w:tabs>
-              <w:tab w:val="right" w:pos="9350"/>
+              <w:tab w:val="right" w:leader="dot" w:pos="9350"/>
             </w:tabs>
             <w:rPr>
               <w:rFonts w:asciiTheme="minorHAnsi" w:eastAsiaTheme="minorEastAsia" w:hAnsiTheme="minorHAnsi" w:cstheme="minorBidi"/>
               <w:noProof/>
             </w:rPr>
           </w:pPr>
-          <w:hyperlink w:anchor="_Toc132366591" w:history="1">
+          <w:hyperlink w:anchor="_Toc132387036" w:history="1">
             <w:r>
               <w:rPr>
                 <w:rStyle w:val="Hyperlink"/>
                 <w:noProof/>
               </w:rPr>
-              <w:t>5.3 Narrative and Game design</w:t>
+              <w:t>9 - Conclusions</w:t>
             </w:r>
             <w:r>
               <w:rPr>
@@ -2094,7 +2116,7 @@
                 <w:noProof/>
                 <w:webHidden/>
               </w:rPr>
-              <w:instrText xml:space="preserve"> PAGEREF _Toc132366591 \h </w:instrText>
+              <w:instrText xml:space="preserve"> PAGEREF _Toc132387036 \h </w:instrText>
             </w:r>
             <w:r>
               <w:rPr>
@@ -2114,7 +2136,7 @@
                 <w:noProof/>
                 <w:webHidden/>
               </w:rPr>
-              <w:t>10</w:t>
+              <w:t>14</w:t>
             </w:r>
             <w:r>
               <w:rPr>
@@ -2127,22 +2149,22 @@
         </w:p>
         <w:p>
           <w:pPr>
-            <w:pStyle w:val="TOC3"/>
+            <w:pStyle w:val="TOC2"/>
             <w:tabs>
-              <w:tab w:val="right" w:pos="9350"/>
+              <w:tab w:val="right" w:leader="dot" w:pos="9350"/>
             </w:tabs>
             <w:rPr>
               <w:rFonts w:asciiTheme="minorHAnsi" w:eastAsiaTheme="minorEastAsia" w:hAnsiTheme="minorHAnsi" w:cstheme="minorBidi"/>
               <w:noProof/>
             </w:rPr>
           </w:pPr>
-          <w:hyperlink w:anchor="_Toc132366592" w:history="1">
+          <w:hyperlink w:anchor="_Toc132387037" w:history="1">
             <w:r>
               <w:rPr>
                 <w:rStyle w:val="Hyperlink"/>
                 <w:noProof/>
               </w:rPr>
-              <w:t>5.4 Technical implementation</w:t>
+              <w:t>Reference list and bibliography</w:t>
             </w:r>
             <w:r>
               <w:rPr>
@@ -2163,7 +2185,7 @@
                 <w:noProof/>
                 <w:webHidden/>
               </w:rPr>
-              <w:instrText xml:space="preserve"> PAGEREF _Toc132366592 \h </w:instrText>
+              <w:instrText xml:space="preserve"> PAGEREF _Toc132387037 \h </w:instrText>
             </w:r>
             <w:r>
               <w:rPr>
@@ -2183,7 +2205,7 @@
                 <w:noProof/>
                 <w:webHidden/>
               </w:rPr>
-              <w:t>10</w:t>
+              <w:t>14</w:t>
             </w:r>
             <w:r>
               <w:rPr>
@@ -2195,500 +2217,12 @@
           </w:hyperlink>
         </w:p>
         <w:p>
-          <w:pPr>
-            <w:pStyle w:val="TOC4"/>
-            <w:tabs>
-              <w:tab w:val="right" w:pos="9350"/>
-            </w:tabs>
+          <w:r>
             <w:rPr>
-              <w:rFonts w:asciiTheme="minorHAnsi" w:eastAsiaTheme="minorEastAsia" w:hAnsiTheme="minorHAnsi" w:cstheme="minorBidi"/>
+              <w:b/>
+              <w:bCs/>
               <w:noProof/>
             </w:rPr>
-          </w:pPr>
-          <w:hyperlink w:anchor="_Toc132366593" w:history="1">
-            <w:r>
-              <w:rPr>
-                <w:rStyle w:val="Hyperlink"/>
-                <w:noProof/>
-              </w:rPr>
-              <w:t>Dialogue and branching narrative</w:t>
-            </w:r>
-            <w:r>
-              <w:rPr>
-                <w:noProof/>
-                <w:webHidden/>
-              </w:rPr>
-              <w:tab/>
-            </w:r>
-            <w:r>
-              <w:rPr>
-                <w:noProof/>
-                <w:webHidden/>
-              </w:rPr>
-              <w:fldChar w:fldCharType="begin"/>
-            </w:r>
-            <w:r>
-              <w:rPr>
-                <w:noProof/>
-                <w:webHidden/>
-              </w:rPr>
-              <w:instrText xml:space="preserve"> PAGEREF _Toc132366593 \h </w:instrText>
-            </w:r>
-            <w:r>
-              <w:rPr>
-                <w:noProof/>
-                <w:webHidden/>
-              </w:rPr>
-            </w:r>
-            <w:r>
-              <w:rPr>
-                <w:noProof/>
-                <w:webHidden/>
-              </w:rPr>
-              <w:fldChar w:fldCharType="separate"/>
-            </w:r>
-            <w:r>
-              <w:rPr>
-                <w:noProof/>
-                <w:webHidden/>
-              </w:rPr>
-              <w:t>10</w:t>
-            </w:r>
-            <w:r>
-              <w:rPr>
-                <w:noProof/>
-                <w:webHidden/>
-              </w:rPr>
-              <w:fldChar w:fldCharType="end"/>
-            </w:r>
-          </w:hyperlink>
-        </w:p>
-        <w:p>
-          <w:pPr>
-            <w:pStyle w:val="TOC4"/>
-            <w:tabs>
-              <w:tab w:val="right" w:pos="9350"/>
-            </w:tabs>
-            <w:rPr>
-              <w:rFonts w:asciiTheme="minorHAnsi" w:eastAsiaTheme="minorEastAsia" w:hAnsiTheme="minorHAnsi" w:cstheme="minorBidi"/>
-              <w:noProof/>
-            </w:rPr>
-          </w:pPr>
-          <w:hyperlink w:anchor="_Toc132366594" w:history="1">
-            <w:r>
-              <w:rPr>
-                <w:rStyle w:val="Hyperlink"/>
-                <w:noProof/>
-              </w:rPr>
-              <w:t>Fog of war using Marching Squares</w:t>
-            </w:r>
-            <w:r>
-              <w:rPr>
-                <w:noProof/>
-                <w:webHidden/>
-              </w:rPr>
-              <w:tab/>
-            </w:r>
-            <w:r>
-              <w:rPr>
-                <w:noProof/>
-                <w:webHidden/>
-              </w:rPr>
-              <w:fldChar w:fldCharType="begin"/>
-            </w:r>
-            <w:r>
-              <w:rPr>
-                <w:noProof/>
-                <w:webHidden/>
-              </w:rPr>
-              <w:instrText xml:space="preserve"> PAGEREF _Toc132366594 \h </w:instrText>
-            </w:r>
-            <w:r>
-              <w:rPr>
-                <w:noProof/>
-                <w:webHidden/>
-              </w:rPr>
-            </w:r>
-            <w:r>
-              <w:rPr>
-                <w:noProof/>
-                <w:webHidden/>
-              </w:rPr>
-              <w:fldChar w:fldCharType="separate"/>
-            </w:r>
-            <w:r>
-              <w:rPr>
-                <w:noProof/>
-                <w:webHidden/>
-              </w:rPr>
-              <w:t>11</w:t>
-            </w:r>
-            <w:r>
-              <w:rPr>
-                <w:noProof/>
-                <w:webHidden/>
-              </w:rPr>
-              <w:fldChar w:fldCharType="end"/>
-            </w:r>
-          </w:hyperlink>
-        </w:p>
-        <w:p>
-          <w:pPr>
-            <w:pStyle w:val="TOC2"/>
-            <w:tabs>
-              <w:tab w:val="right" w:pos="9350"/>
-            </w:tabs>
-            <w:rPr>
-              <w:rFonts w:asciiTheme="minorHAnsi" w:eastAsiaTheme="minorEastAsia" w:hAnsiTheme="minorHAnsi" w:cstheme="minorBidi"/>
-              <w:noProof/>
-            </w:rPr>
-          </w:pPr>
-          <w:hyperlink w:anchor="_Toc132366595" w:history="1">
-            <w:r>
-              <w:rPr>
-                <w:rStyle w:val="Hyperlink"/>
-                <w:noProof/>
-              </w:rPr>
-              <w:t>6 - Legal, social, ethical and professional issues</w:t>
-            </w:r>
-            <w:r>
-              <w:rPr>
-                <w:noProof/>
-                <w:webHidden/>
-              </w:rPr>
-              <w:tab/>
-            </w:r>
-            <w:r>
-              <w:rPr>
-                <w:noProof/>
-                <w:webHidden/>
-              </w:rPr>
-              <w:fldChar w:fldCharType="begin"/>
-            </w:r>
-            <w:r>
-              <w:rPr>
-                <w:noProof/>
-                <w:webHidden/>
-              </w:rPr>
-              <w:instrText xml:space="preserve"> PAGEREF _Toc132366595 \h </w:instrText>
-            </w:r>
-            <w:r>
-              <w:rPr>
-                <w:noProof/>
-                <w:webHidden/>
-              </w:rPr>
-            </w:r>
-            <w:r>
-              <w:rPr>
-                <w:noProof/>
-                <w:webHidden/>
-              </w:rPr>
-              <w:fldChar w:fldCharType="separate"/>
-            </w:r>
-            <w:r>
-              <w:rPr>
-                <w:noProof/>
-                <w:webHidden/>
-              </w:rPr>
-              <w:t>13</w:t>
-            </w:r>
-            <w:r>
-              <w:rPr>
-                <w:noProof/>
-                <w:webHidden/>
-              </w:rPr>
-              <w:fldChar w:fldCharType="end"/>
-            </w:r>
-          </w:hyperlink>
-        </w:p>
-        <w:p>
-          <w:pPr>
-            <w:pStyle w:val="TOC2"/>
-            <w:tabs>
-              <w:tab w:val="right" w:pos="9350"/>
-            </w:tabs>
-            <w:rPr>
-              <w:rFonts w:asciiTheme="minorHAnsi" w:eastAsiaTheme="minorEastAsia" w:hAnsiTheme="minorHAnsi" w:cstheme="minorBidi"/>
-              <w:noProof/>
-            </w:rPr>
-          </w:pPr>
-          <w:hyperlink w:anchor="_Toc132366596" w:history="1">
-            <w:r>
-              <w:rPr>
-                <w:rStyle w:val="Hyperlink"/>
-                <w:noProof/>
-              </w:rPr>
-              <w:t>7 - End-project report</w:t>
-            </w:r>
-            <w:r>
-              <w:rPr>
-                <w:noProof/>
-                <w:webHidden/>
-              </w:rPr>
-              <w:tab/>
-            </w:r>
-            <w:r>
-              <w:rPr>
-                <w:noProof/>
-                <w:webHidden/>
-              </w:rPr>
-              <w:fldChar w:fldCharType="begin"/>
-            </w:r>
-            <w:r>
-              <w:rPr>
-                <w:noProof/>
-                <w:webHidden/>
-              </w:rPr>
-              <w:instrText xml:space="preserve"> PAGEREF _Toc132366596 \h </w:instrText>
-            </w:r>
-            <w:r>
-              <w:rPr>
-                <w:noProof/>
-                <w:webHidden/>
-              </w:rPr>
-            </w:r>
-            <w:r>
-              <w:rPr>
-                <w:noProof/>
-                <w:webHidden/>
-              </w:rPr>
-              <w:fldChar w:fldCharType="separate"/>
-            </w:r>
-            <w:r>
-              <w:rPr>
-                <w:noProof/>
-                <w:webHidden/>
-              </w:rPr>
-              <w:t>13</w:t>
-            </w:r>
-            <w:r>
-              <w:rPr>
-                <w:noProof/>
-                <w:webHidden/>
-              </w:rPr>
-              <w:fldChar w:fldCharType="end"/>
-            </w:r>
-          </w:hyperlink>
-        </w:p>
-        <w:p>
-          <w:pPr>
-            <w:pStyle w:val="TOC2"/>
-            <w:tabs>
-              <w:tab w:val="right" w:pos="9350"/>
-            </w:tabs>
-            <w:rPr>
-              <w:rFonts w:asciiTheme="minorHAnsi" w:eastAsiaTheme="minorEastAsia" w:hAnsiTheme="minorHAnsi" w:cstheme="minorBidi"/>
-              <w:noProof/>
-            </w:rPr>
-          </w:pPr>
-          <w:hyperlink w:anchor="_Toc132366597" w:history="1">
-            <w:r>
-              <w:rPr>
-                <w:rStyle w:val="Hyperlink"/>
-                <w:noProof/>
-              </w:rPr>
-              <w:t>8 - Project reflections</w:t>
-            </w:r>
-            <w:r>
-              <w:rPr>
-                <w:noProof/>
-                <w:webHidden/>
-              </w:rPr>
-              <w:tab/>
-            </w:r>
-            <w:r>
-              <w:rPr>
-                <w:noProof/>
-                <w:webHidden/>
-              </w:rPr>
-              <w:fldChar w:fldCharType="begin"/>
-            </w:r>
-            <w:r>
-              <w:rPr>
-                <w:noProof/>
-                <w:webHidden/>
-              </w:rPr>
-              <w:instrText xml:space="preserve"> PAGEREF _Toc132366597 \h </w:instrText>
-            </w:r>
-            <w:r>
-              <w:rPr>
-                <w:noProof/>
-                <w:webHidden/>
-              </w:rPr>
-            </w:r>
-            <w:r>
-              <w:rPr>
-                <w:noProof/>
-                <w:webHidden/>
-              </w:rPr>
-              <w:fldChar w:fldCharType="separate"/>
-            </w:r>
-            <w:r>
-              <w:rPr>
-                <w:noProof/>
-                <w:webHidden/>
-              </w:rPr>
-              <w:t>13</w:t>
-            </w:r>
-            <w:r>
-              <w:rPr>
-                <w:noProof/>
-                <w:webHidden/>
-              </w:rPr>
-              <w:fldChar w:fldCharType="end"/>
-            </w:r>
-          </w:hyperlink>
-        </w:p>
-        <w:p>
-          <w:pPr>
-            <w:pStyle w:val="TOC2"/>
-            <w:tabs>
-              <w:tab w:val="right" w:pos="9350"/>
-            </w:tabs>
-            <w:rPr>
-              <w:rFonts w:asciiTheme="minorHAnsi" w:eastAsiaTheme="minorEastAsia" w:hAnsiTheme="minorHAnsi" w:cstheme="minorBidi"/>
-              <w:noProof/>
-            </w:rPr>
-          </w:pPr>
-          <w:hyperlink w:anchor="_Toc132366598" w:history="1">
-            <w:r>
-              <w:rPr>
-                <w:rStyle w:val="Hyperlink"/>
-                <w:noProof/>
-              </w:rPr>
-              <w:t>9 - Conclusions</w:t>
-            </w:r>
-            <w:r>
-              <w:rPr>
-                <w:noProof/>
-                <w:webHidden/>
-              </w:rPr>
-              <w:tab/>
-            </w:r>
-            <w:r>
-              <w:rPr>
-                <w:noProof/>
-                <w:webHidden/>
-              </w:rPr>
-              <w:fldChar w:fldCharType="begin"/>
-            </w:r>
-            <w:r>
-              <w:rPr>
-                <w:noProof/>
-                <w:webHidden/>
-              </w:rPr>
-              <w:instrText xml:space="preserve"> PAGEREF _Toc132366598 \h </w:instrText>
-            </w:r>
-            <w:r>
-              <w:rPr>
-                <w:noProof/>
-                <w:webHidden/>
-              </w:rPr>
-            </w:r>
-            <w:r>
-              <w:rPr>
-                <w:noProof/>
-                <w:webHidden/>
-              </w:rPr>
-              <w:fldChar w:fldCharType="separate"/>
-            </w:r>
-            <w:r>
-              <w:rPr>
-                <w:noProof/>
-                <w:webHidden/>
-              </w:rPr>
-              <w:t>13</w:t>
-            </w:r>
-            <w:r>
-              <w:rPr>
-                <w:noProof/>
-                <w:webHidden/>
-              </w:rPr>
-              <w:fldChar w:fldCharType="end"/>
-            </w:r>
-          </w:hyperlink>
-        </w:p>
-        <w:p>
-          <w:pPr>
-            <w:pStyle w:val="TOC2"/>
-            <w:tabs>
-              <w:tab w:val="right" w:pos="9350"/>
-            </w:tabs>
-            <w:rPr>
-              <w:rFonts w:asciiTheme="minorHAnsi" w:eastAsiaTheme="minorEastAsia" w:hAnsiTheme="minorHAnsi" w:cstheme="minorBidi"/>
-              <w:noProof/>
-            </w:rPr>
-          </w:pPr>
-          <w:hyperlink w:anchor="_Toc132366599" w:history="1">
-            <w:r>
-              <w:rPr>
-                <w:rStyle w:val="Hyperlink"/>
-                <w:noProof/>
-              </w:rPr>
-              <w:t>Reference list and bibliography</w:t>
-            </w:r>
-            <w:r>
-              <w:rPr>
-                <w:noProof/>
-                <w:webHidden/>
-              </w:rPr>
-              <w:tab/>
-            </w:r>
-            <w:r>
-              <w:rPr>
-                <w:noProof/>
-                <w:webHidden/>
-              </w:rPr>
-              <w:fldChar w:fldCharType="begin"/>
-            </w:r>
-            <w:r>
-              <w:rPr>
-                <w:noProof/>
-                <w:webHidden/>
-              </w:rPr>
-              <w:instrText xml:space="preserve"> PAGEREF _Toc132366599 \h </w:instrText>
-            </w:r>
-            <w:r>
-              <w:rPr>
-                <w:noProof/>
-                <w:webHidden/>
-              </w:rPr>
-            </w:r>
-            <w:r>
-              <w:rPr>
-                <w:noProof/>
-                <w:webHidden/>
-              </w:rPr>
-              <w:fldChar w:fldCharType="separate"/>
-            </w:r>
-            <w:r>
-              <w:rPr>
-                <w:noProof/>
-                <w:webHidden/>
-              </w:rPr>
-              <w:t>13</w:t>
-            </w:r>
-            <w:r>
-              <w:rPr>
-                <w:noProof/>
-                <w:webHidden/>
-              </w:rPr>
-              <w:fldChar w:fldCharType="end"/>
-            </w:r>
-          </w:hyperlink>
-        </w:p>
-        <w:p>
-          <w:pPr>
-            <w:tabs>
-              <w:tab w:val="right" w:pos="9360"/>
-            </w:tabs>
-            <w:spacing w:before="200" w:after="80" w:line="240" w:lineRule="auto"/>
-            <w:rPr>
-              <w:b/>
-              <w:color w:val="000000"/>
-            </w:rPr>
-          </w:pPr>
-          <w:r>
             <w:fldChar w:fldCharType="end"/>
           </w:r>
         </w:p>
@@ -2699,111 +2233,103 @@
       <w:pPr>
         <w:pStyle w:val="Heading2"/>
       </w:pPr>
-      <w:bookmarkStart w:id="7" w:name="_35pv8jwabjo0" w:colFirst="0" w:colLast="0"/>
-      <w:bookmarkEnd w:id="7"/>
-      <w:r>
-        <w:br w:type="page"/>
-      </w:r>
-    </w:p>
-    <w:p>
-      <w:pPr>
-        <w:pStyle w:val="Heading2"/>
-      </w:pPr>
-      <w:bookmarkStart w:id="8" w:name="_Toc132366569"/>
+      <w:bookmarkStart w:id="6" w:name="_heqgxy9apk2s" w:colFirst="0" w:colLast="0"/>
+      <w:bookmarkStart w:id="7" w:name="_Toc132387014"/>
+      <w:bookmarkEnd w:id="6"/>
       <w:r>
         <w:lastRenderedPageBreak/>
         <w:t>Word Count</w:t>
       </w:r>
+      <w:bookmarkEnd w:id="7"/>
+    </w:p>
+    <w:p>
+      <w:pPr>
+        <w:pStyle w:val="Heading2"/>
+      </w:pPr>
+      <w:bookmarkStart w:id="8" w:name="_9t8gwcmawgkh" w:colFirst="0" w:colLast="0"/>
       <w:bookmarkEnd w:id="8"/>
     </w:p>
     <w:p>
       <w:pPr>
         <w:pStyle w:val="Heading2"/>
       </w:pPr>
-      <w:bookmarkStart w:id="9" w:name="_9t8gwcmawgkh" w:colFirst="0" w:colLast="0"/>
+      <w:bookmarkStart w:id="9" w:name="_ibmy6xxm5o7y" w:colFirst="0" w:colLast="0"/>
       <w:bookmarkEnd w:id="9"/>
     </w:p>
     <w:p>
       <w:pPr>
         <w:pStyle w:val="Heading2"/>
       </w:pPr>
-      <w:bookmarkStart w:id="10" w:name="_ibmy6xxm5o7y" w:colFirst="0" w:colLast="0"/>
+      <w:bookmarkStart w:id="10" w:name="_Toc132387015"/>
+      <w:r>
+        <w:t>Code link</w:t>
+      </w:r>
       <w:bookmarkEnd w:id="10"/>
+      <w:r>
+        <w:br w:type="page"/>
+      </w:r>
     </w:p>
     <w:p>
       <w:pPr>
         <w:pStyle w:val="Heading2"/>
       </w:pPr>
-      <w:bookmarkStart w:id="11" w:name="_Toc132366570"/>
-      <w:r>
-        <w:t>Code link</w:t>
-      </w:r>
-      <w:bookmarkEnd w:id="11"/>
-      <w:r>
-        <w:br w:type="page"/>
-      </w:r>
-    </w:p>
-    <w:p>
-      <w:pPr>
-        <w:pStyle w:val="Heading2"/>
-      </w:pPr>
-      <w:bookmarkStart w:id="12" w:name="_Toc132366571"/>
+      <w:bookmarkStart w:id="11" w:name="_Toc132387016"/>
       <w:r>
         <w:lastRenderedPageBreak/>
         <w:t>1 - Introduction</w:t>
       </w:r>
+      <w:bookmarkEnd w:id="11"/>
+    </w:p>
+    <w:p>
+      <w:r>
+        <w:t xml:space="preserve">Managing and looking after mental health is as important as maintaining good physical health, but people aren’t always taught the best practices and techniques to do so. In some cases, this can lead to people only receiving support once they reach a ‘breaking point’, rather than learning preventative and healthy habits early on. </w:t>
+      </w:r>
+    </w:p>
+    <w:p/>
+    <w:p>
+      <w:r>
+        <w:t xml:space="preserve">In recent years, more people than ever are playing video games and feeling the mental health benefits - community, relaxation, and rest time. As the industry has grown, so has the number of games centred around mental health, and the wholesome games movement. </w:t>
+      </w:r>
+    </w:p>
+    <w:p/>
+    <w:p>
+      <w:r>
+        <w:t xml:space="preserve">This project aims to combine these two elements. Research has been conducted into how media, particularly games, affect their audiences, and how the fields of medicine and </w:t>
+      </w:r>
+      <w:r>
+        <w:t>psychology approach</w:t>
+      </w:r>
+      <w:r>
+        <w:t xml:space="preserve"> mental wellbeing and improving mental health. This informed the creation of a game which aims to support the mental health of players, offering both short term benefits of relaxation during play and </w:t>
+      </w:r>
+      <w:r>
+        <w:t>long-term</w:t>
+      </w:r>
+      <w:r>
+        <w:t xml:space="preserve"> benefits of learning and adopting healthy habits outside of play.</w:t>
+      </w:r>
+    </w:p>
+    <w:p>
+      <w:pPr>
+        <w:pStyle w:val="Heading2"/>
+      </w:pPr>
+      <w:bookmarkStart w:id="12" w:name="_Toc132387017"/>
+      <w:r>
+        <w:t>2 - Background, objectives &amp; deliverables</w:t>
+      </w:r>
       <w:bookmarkEnd w:id="12"/>
     </w:p>
     <w:p>
-      <w:r>
-        <w:t xml:space="preserve">Managing and looking after mental health is as important as maintaining good physical health, but people aren’t always taught the best practices and techniques to do so. In some cases, this can lead to people only receiving support once they reach a ‘breaking point’, rather than learning preventative and healthy habits early on. </w:t>
-      </w:r>
-    </w:p>
-    <w:p/>
-    <w:p>
-      <w:r>
-        <w:t xml:space="preserve">In recent years, more people than ever are playing video games and feeling the mental health benefits - community, relaxation, and rest time. As the industry has grown, so has the number of games centred around mental health, and the wholesome games movement. </w:t>
-      </w:r>
-    </w:p>
-    <w:p/>
-    <w:p>
-      <w:r>
-        <w:t xml:space="preserve">This project aims to combine these two elements. Research has been conducted into how media, particularly games, affect their audiences, and how the fields of medicine and </w:t>
-      </w:r>
-      <w:r>
-        <w:t>psychology approach</w:t>
-      </w:r>
-      <w:r>
-        <w:t xml:space="preserve"> mental wellbeing and improving mental health. This informed the creation of a game which aims to support the mental health of players, offering both short term benefits of relaxation during play and </w:t>
-      </w:r>
-      <w:r>
-        <w:t>long-term</w:t>
-      </w:r>
-      <w:r>
-        <w:t xml:space="preserve"> benefits of learning and adopting healthy habits outside of play.</w:t>
-      </w:r>
-    </w:p>
-    <w:p>
-      <w:pPr>
-        <w:pStyle w:val="Heading2"/>
-      </w:pPr>
-      <w:bookmarkStart w:id="13" w:name="_Toc132366572"/>
-      <w:r>
-        <w:t>2 - Background, objectives &amp; deliverables</w:t>
-      </w:r>
+      <w:pPr>
+        <w:pStyle w:val="Heading3"/>
+      </w:pPr>
+      <w:bookmarkStart w:id="13" w:name="_knl7ydw755am" w:colFirst="0" w:colLast="0"/>
+      <w:bookmarkStart w:id="14" w:name="_Toc132387018"/>
       <w:bookmarkEnd w:id="13"/>
-    </w:p>
-    <w:p>
-      <w:pPr>
-        <w:pStyle w:val="Heading3"/>
-      </w:pPr>
-      <w:bookmarkStart w:id="14" w:name="_knl7ydw755am" w:colFirst="0" w:colLast="0"/>
-      <w:bookmarkStart w:id="15" w:name="_Toc132366573"/>
+      <w:r>
+        <w:t>2.1 Project Background</w:t>
+      </w:r>
       <w:bookmarkEnd w:id="14"/>
-      <w:r>
-        <w:t>2.1 Project Background</w:t>
-      </w:r>
-      <w:bookmarkEnd w:id="15"/>
     </w:p>
     <w:p>
       <w:r>
@@ -3041,22 +2567,22 @@
       <w:pPr>
         <w:pStyle w:val="Heading3"/>
       </w:pPr>
-      <w:bookmarkStart w:id="16" w:name="_Toc132366574"/>
+      <w:bookmarkStart w:id="15" w:name="_Toc132387019"/>
       <w:r>
         <w:t xml:space="preserve">2.2 </w:t>
       </w:r>
-      <w:commentRangeStart w:id="17"/>
+      <w:commentRangeStart w:id="16"/>
       <w:r>
         <w:t>Objectives</w:t>
       </w:r>
-      <w:commentRangeEnd w:id="17"/>
+      <w:commentRangeEnd w:id="16"/>
       <w:r>
         <w:rPr>
           <w:rStyle w:val="CommentReference"/>
         </w:rPr>
-        <w:commentReference w:id="17"/>
-      </w:r>
-      <w:bookmarkEnd w:id="16"/>
+        <w:commentReference w:id="16"/>
+      </w:r>
+      <w:bookmarkEnd w:id="15"/>
     </w:p>
     <w:p>
       <w:pPr>
@@ -3183,55 +2709,55 @@
       <w:pPr>
         <w:pStyle w:val="Heading3"/>
       </w:pPr>
-      <w:bookmarkStart w:id="18" w:name="_Toc132366575"/>
+      <w:bookmarkStart w:id="17" w:name="_Toc132387020"/>
       <w:r>
         <w:t>2.3 Deliverables</w:t>
       </w:r>
+      <w:bookmarkEnd w:id="17"/>
+    </w:p>
+    <w:p>
+      <w:r>
+        <w:t xml:space="preserve">The deliverables for this project include both the working build of the game and the research that informs it. </w:t>
+      </w:r>
+    </w:p>
+    <w:p/>
+    <w:p>
+      <w:r>
+        <w:t>The working game will be delivered as an executable which can be played on a PC with mouse and keyboard/keyboard only</w:t>
+      </w:r>
+      <w:r>
+        <w:t xml:space="preserve">. The game will be a vertical slice of the game, with limited characters and storyline to interact with, with the intention that it can be built upon and expanded at a later point. All art assets featured will be original, and copies of the original PSD files and PNG files will be saved in a folder in the submission folder. </w:t>
+      </w:r>
+    </w:p>
+    <w:p/>
+    <w:p>
+      <w:r>
+        <w:t xml:space="preserve">Alongside the game itself, two small scale research documents will be delivered. These will inform the game, and act as an educational resource available for others. One will detail the steps and methods employed in the development of a serious game, </w:t>
+      </w:r>
+      <w:r>
+        <w:t>whilst the other will provide a quick reference guide to different mental practises and habits encouraged in therapy.</w:t>
+      </w:r>
+    </w:p>
+    <w:p/>
+    <w:p>
+      <w:pPr>
+        <w:pStyle w:val="Heading2"/>
+      </w:pPr>
+      <w:bookmarkStart w:id="18" w:name="_Toc132387021"/>
+      <w:r>
+        <w:t>3 - Literature review</w:t>
+      </w:r>
       <w:bookmarkEnd w:id="18"/>
     </w:p>
     <w:p>
-      <w:r>
-        <w:t xml:space="preserve">The deliverables for this project include both the working build of the game and the research that informs it. </w:t>
-      </w:r>
-    </w:p>
-    <w:p/>
-    <w:p>
-      <w:r>
-        <w:t>The working game will be delivered as an executable which can be played on a PC with mouse and keyboard/keyboard only</w:t>
-      </w:r>
-      <w:r>
-        <w:t xml:space="preserve">. The game will be a vertical slice of the game, with limited characters and storyline to interact with, with the intention that it can be built upon and expanded at a later point. All art assets featured will be original, and copies of the original PSD files and PNG files will be saved in a folder in the submission folder. </w:t>
-      </w:r>
-    </w:p>
-    <w:p/>
-    <w:p>
-      <w:r>
-        <w:t xml:space="preserve">Alongside the game itself, two small scale research documents will be delivered. These will inform the game, and act as an educational resource available for others. One will detail the steps and methods employed in the development of a serious game, </w:t>
-      </w:r>
-      <w:r>
-        <w:t>whilst the other will provide a quick reference guide to different mental practises and habits encouraged in therapy.</w:t>
-      </w:r>
-    </w:p>
-    <w:p/>
-    <w:p>
-      <w:pPr>
-        <w:pStyle w:val="Heading2"/>
-      </w:pPr>
-      <w:bookmarkStart w:id="19" w:name="_Toc132366576"/>
-      <w:r>
-        <w:t>3 - Literature review</w:t>
+      <w:pPr>
+        <w:pStyle w:val="Heading3"/>
+      </w:pPr>
+      <w:bookmarkStart w:id="19" w:name="_Toc132387022"/>
+      <w:r>
+        <w:t>3.1 Psychological approaches to managing mental illness.</w:t>
       </w:r>
       <w:bookmarkEnd w:id="19"/>
-    </w:p>
-    <w:p>
-      <w:pPr>
-        <w:pStyle w:val="Heading3"/>
-      </w:pPr>
-      <w:bookmarkStart w:id="20" w:name="_Toc132366577"/>
-      <w:r>
-        <w:t>3.1 Psychological approaches to managing mental illness.</w:t>
-      </w:r>
-      <w:bookmarkEnd w:id="20"/>
       <w:r>
         <w:t xml:space="preserve"> </w:t>
       </w:r>
@@ -3319,7 +2845,15 @@
         <w:t>makes</w:t>
       </w:r>
       <w:r>
-        <w:t xml:space="preserve"> them a large burden to society as a whole. </w:t>
+        <w:t xml:space="preserve"> them a large burden to </w:t>
+      </w:r>
+      <w:proofErr w:type="gramStart"/>
+      <w:r>
+        <w:t>society as a whole</w:t>
+      </w:r>
+      <w:proofErr w:type="gramEnd"/>
+      <w:r>
+        <w:t xml:space="preserve">. </w:t>
       </w:r>
     </w:p>
     <w:p/>
@@ -3358,7 +2892,15 @@
     <w:p>
       <w:r>
         <w:br/>
-        <w:t xml:space="preserve">Studies have suggested that the most effective approach for treating depression and anxiety disorders is a combination of medication and CBT, in part due to the fact that the combined approach is more acceptable to many patients who struggle with mental health stigma. </w:t>
+        <w:t xml:space="preserve">Studies have suggested that the most effective approach for treating depression and anxiety disorders is a combination of medication and CBT, in part </w:t>
+      </w:r>
+      <w:proofErr w:type="gramStart"/>
+      <w:r>
+        <w:t>due to the fact that</w:t>
+      </w:r>
+      <w:proofErr w:type="gramEnd"/>
+      <w:r>
+        <w:t xml:space="preserve"> the combined approach is more acceptable to many patients who struggle with mental health stigma. </w:t>
       </w:r>
       <w:sdt>
         <w:sdtPr>
@@ -3476,7 +3018,13 @@
         <w:t xml:space="preserve">. </w:t>
       </w:r>
       <w:r>
-        <w:t xml:space="preserve">In summary, this theory identifies a cycle of behaviour, thoughts, and feelings which influence one another. Individuals struggling with mental health issues need to identify and break this cycle in order to feel better, for example by looking critically at their negative thoughts and finding evidence to disprove them. </w:t>
+        <w:t xml:space="preserve">In summary, this theory identifies a cycle of behaviour, thoughts, and feelings which influence one another. Individuals struggling with mental health issues need to identify and break this cycle </w:t>
+      </w:r>
+      <w:r>
+        <w:t>to</w:t>
+      </w:r>
+      <w:r>
+        <w:t xml:space="preserve"> feel better, for example by looking critically at their negative thoughts and finding evidence to disprove them. </w:t>
       </w:r>
       <w:sdt>
         <w:sdtPr>
@@ -3700,8 +3248,10 @@
         <w:t xml:space="preserve"> mirrored by the more widely known and accepted systemic approach to mental health; the individual patient is affected by their relationships and interactions within a larger group. </w:t>
       </w:r>
     </w:p>
-    <w:p>
-      <w:r>
+    <w:p/>
+    <w:p>
+      <w:r>
+        <w:lastRenderedPageBreak/>
         <w:t xml:space="preserve">Nature based therapies are generally centred around doing outdoor activities in nature. </w:t>
       </w:r>
       <w:sdt>
@@ -3749,8 +3299,13 @@
         </w:numPr>
       </w:pPr>
       <w:r>
-        <w:t>Grow or pick food</w:t>
-      </w:r>
+        <w:t xml:space="preserve">Grow or pick </w:t>
+      </w:r>
+      <w:proofErr w:type="gramStart"/>
+      <w:r>
+        <w:t>food</w:t>
+      </w:r>
+      <w:proofErr w:type="gramEnd"/>
     </w:p>
     <w:p>
       <w:pPr>
@@ -3761,8 +3316,13 @@
         </w:numPr>
       </w:pPr>
       <w:r>
-        <w:t>Bring nature indoors</w:t>
-      </w:r>
+        <w:t xml:space="preserve">Bring nature </w:t>
+      </w:r>
+      <w:proofErr w:type="gramStart"/>
+      <w:r>
+        <w:t>indoors</w:t>
+      </w:r>
+      <w:proofErr w:type="gramEnd"/>
     </w:p>
     <w:p>
       <w:pPr>
@@ -3773,8 +3333,13 @@
         </w:numPr>
       </w:pPr>
       <w:r>
-        <w:t>Do activities outdoors</w:t>
-      </w:r>
+        <w:t xml:space="preserve">Do activities </w:t>
+      </w:r>
+      <w:proofErr w:type="gramStart"/>
+      <w:r>
+        <w:t>outdoors</w:t>
+      </w:r>
+      <w:proofErr w:type="gramEnd"/>
     </w:p>
     <w:p>
       <w:pPr>
@@ -3785,8 +3350,13 @@
         </w:numPr>
       </w:pPr>
       <w:r>
-        <w:t>Help the environment</w:t>
-      </w:r>
+        <w:t xml:space="preserve">Help the </w:t>
+      </w:r>
+      <w:proofErr w:type="gramStart"/>
+      <w:r>
+        <w:t>environment</w:t>
+      </w:r>
+      <w:proofErr w:type="gramEnd"/>
     </w:p>
     <w:p>
       <w:pPr>
@@ -3809,8 +3379,13 @@
         </w:numPr>
       </w:pPr>
       <w:r>
-        <w:t>Connect with animals</w:t>
-      </w:r>
+        <w:t xml:space="preserve">Connect with </w:t>
+      </w:r>
+      <w:proofErr w:type="gramStart"/>
+      <w:r>
+        <w:t>animals</w:t>
+      </w:r>
+      <w:proofErr w:type="gramEnd"/>
     </w:p>
     <w:p/>
     <w:p>
@@ -3823,7 +3398,15 @@
       </w:r>
       <w:proofErr w:type="spellEnd"/>
       <w:r>
-        <w:t xml:space="preserve"> initial description of ecopsychology, and provide an accessible way for patients to take small steps to improve their mental wellbeing. </w:t>
+        <w:t xml:space="preserve"> initial description of </w:t>
+      </w:r>
+      <w:proofErr w:type="gramStart"/>
+      <w:r>
+        <w:t>ecopsychology, and</w:t>
+      </w:r>
+      <w:proofErr w:type="gramEnd"/>
+      <w:r>
+        <w:t xml:space="preserve"> provide an accessible way for patients to take small steps to improve their mental wellbeing. </w:t>
       </w:r>
     </w:p>
     <w:p/>
@@ -3922,25 +3505,254 @@
     </w:p>
     <w:p/>
     <w:p>
+      <w:r>
+        <w:t xml:space="preserve">On the other hand, nature-based therapies aren’t always as accessible to patients as other treatment methods. Patients living in cities, who don’t have their own transportation, or who work full-time are less likely to be able to get out into nature, especially on the regular basis required to make a sustained change to mental wellbeing. </w:t>
+      </w:r>
+      <w:commentRangeStart w:id="20"/>
+      <w:r>
+        <w:t xml:space="preserve">Additionally, patients struggling with serious mental health concerns may be reluctant to try a treatment which could be misconstrued as minimising their problems – “you just need some fresh air! Go for a walk!”. </w:t>
+      </w:r>
+      <w:commentRangeEnd w:id="20"/>
+      <w:r>
+        <w:rPr>
+          <w:rStyle w:val="CommentReference"/>
+        </w:rPr>
+        <w:commentReference w:id="20"/>
+      </w:r>
+    </w:p>
+    <w:p/>
+    <w:p>
       <w:pPr>
         <w:pStyle w:val="Heading3"/>
       </w:pPr>
-      <w:bookmarkStart w:id="21" w:name="_Toc132366578"/>
-      <w:r>
-        <w:t>3.2 Serious games</w:t>
+      <w:bookmarkStart w:id="21" w:name="_Toc132387023"/>
+      <w:r>
+        <w:t xml:space="preserve">3.2 </w:t>
+      </w:r>
+      <w:r>
+        <w:t>Learning and Serious games</w:t>
       </w:r>
       <w:bookmarkEnd w:id="21"/>
     </w:p>
     <w:p>
+      <w:pPr>
+        <w:pStyle w:val="Heading4"/>
+      </w:pPr>
+      <w:r>
+        <w:t>Psychological theories on learning</w:t>
+      </w:r>
+    </w:p>
+    <w:p>
+      <w:r>
+        <w:t xml:space="preserve">Whilst a full analysis of psychological learning theories is out of the scope of this paper, a brief explanation of the key approaches is given to provide context </w:t>
+      </w:r>
+      <w:r>
+        <w:t>on</w:t>
+      </w:r>
+      <w:r>
+        <w:t xml:space="preserve"> how</w:t>
+      </w:r>
+      <w:r>
+        <w:t xml:space="preserve"> serious games can educate their players. </w:t>
+      </w:r>
+    </w:p>
+    <w:p/>
+    <w:p>
+      <w:r>
+        <w:t xml:space="preserve">Piaget is one of the earliest theorists of constructivism, a learning theory which suggests that rather than passively absorbing information, </w:t>
+      </w:r>
+      <w:r>
+        <w:t>people</w:t>
+      </w:r>
+      <w:r>
+        <w:t xml:space="preserve"> learn by experiencing the world and using those experiences to build </w:t>
+      </w:r>
+      <w:r>
+        <w:t>their</w:t>
+      </w:r>
+      <w:r>
+        <w:t xml:space="preserve"> own knowledge base. </w:t>
+      </w:r>
+      <w:sdt>
+        <w:sdtPr>
+          <w:id w:val="-1277482516"/>
+          <w:citation/>
+        </w:sdtPr>
+        <w:sdtContent>
+          <w:r>
+            <w:fldChar w:fldCharType="begin"/>
+          </w:r>
+          <w:r>
+            <w:instrText xml:space="preserve"> CITATION Bra20 \l 2057 </w:instrText>
+          </w:r>
+          <w:r>
+            <w:fldChar w:fldCharType="separate"/>
+          </w:r>
+          <w:r>
+            <w:rPr>
+              <w:noProof/>
+            </w:rPr>
+            <w:t>(Brau, 2020)</w:t>
+          </w:r>
+          <w:r>
+            <w:fldChar w:fldCharType="end"/>
+          </w:r>
+        </w:sdtContent>
+      </w:sdt>
+      <w:r>
+        <w:t xml:space="preserve">. </w:t>
+      </w:r>
+    </w:p>
+    <w:p>
+      <w:r>
+        <w:t>Instructors facilitate learning, presenting ideas and concepts to learners who must then reflect on previous knowledge and use new information to come to their own conclusions and build up their knowledge base.</w:t>
+      </w:r>
+      <w:r>
+        <w:t xml:space="preserve"> </w:t>
+      </w:r>
+      <w:sdt>
+        <w:sdtPr>
+          <w:id w:val="-296763752"/>
+          <w:citation/>
+        </w:sdtPr>
+        <w:sdtContent>
+          <w:r>
+            <w:fldChar w:fldCharType="begin"/>
+          </w:r>
+          <w:r>
+            <w:instrText xml:space="preserve"> CITATION Pia52 \l 2057 </w:instrText>
+          </w:r>
+          <w:r>
+            <w:fldChar w:fldCharType="separate"/>
+          </w:r>
+          <w:r>
+            <w:rPr>
+              <w:noProof/>
+            </w:rPr>
+            <w:t>(Piaget, 1952)</w:t>
+          </w:r>
+          <w:r>
+            <w:fldChar w:fldCharType="end"/>
+          </w:r>
+        </w:sdtContent>
+      </w:sdt>
+    </w:p>
+    <w:p/>
+    <w:p>
+      <w:r>
+        <w:lastRenderedPageBreak/>
+        <w:t xml:space="preserve">Constructivism is, however, criticised for failing to acknowledge the importance of tangible items in the process of learning about them, encouraging social thinking, and leading to poorly structured education that leaves struggling students behind. </w:t>
+      </w:r>
+    </w:p>
+    <w:p/>
+    <w:p>
+      <w:r>
+        <w:t xml:space="preserve">Bandura’s social learning theory puts more emphasis on learning from others, rather than alone. It is a behavioural approach that emphasizes the importance of observing, modelling, and imitating others. </w:t>
+      </w:r>
+    </w:p>
+    <w:p>
+      <w:r>
+        <w:t xml:space="preserve">Another person must model a behaviour, and if the observer pays attention, retains the memory of the behaviour, is able to reproduce it and is motivated to do so, then they will imitate the behaviour themselves, thus learning it. </w:t>
+      </w:r>
+      <w:sdt>
+        <w:sdtPr>
+          <w:id w:val="-504829318"/>
+          <w:citation/>
+        </w:sdtPr>
+        <w:sdtContent>
+          <w:r>
+            <w:fldChar w:fldCharType="begin"/>
+          </w:r>
+          <w:r>
+            <w:instrText xml:space="preserve"> CITATION Ban77 \l 2057 </w:instrText>
+          </w:r>
+          <w:r>
+            <w:fldChar w:fldCharType="separate"/>
+          </w:r>
+          <w:r>
+            <w:rPr>
+              <w:noProof/>
+            </w:rPr>
+            <w:t>(Bandura, 1977)</w:t>
+          </w:r>
+          <w:r>
+            <w:fldChar w:fldCharType="end"/>
+          </w:r>
+        </w:sdtContent>
+      </w:sdt>
+    </w:p>
+    <w:p/>
+    <w:p>
+      <w:r>
+        <w:t xml:space="preserve">The biggest critique of social learning theory is that it doesn’t account for the internal thought processes of the individual which contribute to whether they decide to imitate the behaviour. It is deterministic and ignores the effect of free will. </w:t>
+      </w:r>
+    </w:p>
+    <w:p/>
+    <w:p>
+      <w:pPr>
+        <w:pStyle w:val="Heading4"/>
+      </w:pPr>
       <w:r>
         <w:t>Serious Games Conceptual Framework</w:t>
       </w:r>
     </w:p>
     <w:p>
+      <w:r>
+        <w:t xml:space="preserve">The Serious Games Conceptual Framework is a model proposed by researchers at the University of Southampton to identify a clear structure of both learning and gaming requirements which should be met to create a successful serious game. </w:t>
+      </w:r>
+      <w:sdt>
+        <w:sdtPr>
+          <w:id w:val="-1937051075"/>
+          <w:citation/>
+        </w:sdtPr>
+        <w:sdtContent>
+          <w:r>
+            <w:fldChar w:fldCharType="begin"/>
+          </w:r>
+          <w:r>
+            <w:instrText xml:space="preserve"> CITATION Yus09 \l 2057 </w:instrText>
+          </w:r>
+          <w:r>
+            <w:fldChar w:fldCharType="separate"/>
+          </w:r>
+          <w:r>
+            <w:rPr>
+              <w:noProof/>
+            </w:rPr>
+            <w:t>(Yusoff, et al., 2009)</w:t>
+          </w:r>
+          <w:r>
+            <w:fldChar w:fldCharType="end"/>
+          </w:r>
+        </w:sdtContent>
+      </w:sdt>
+      <w:r>
+        <w:t xml:space="preserve">. </w:t>
+      </w:r>
+    </w:p>
+    <w:p/>
+    <w:p>
+      <w:r>
+        <w:t xml:space="preserve">In this structure, learning outcomes are defined using the instructional content, or subject matter being taught, in combination with the capability of the player. An example of this kind of learning outcome could be ‘user can recall all of the cities they were taught about’. The learning activity should aim to achieve the learning outcome using the game attributes, such as interaction or in-game rewards. </w:t>
+      </w:r>
+      <w:r>
+        <w:t xml:space="preserve">The genre and achievement objectives of the game should align with the learning activity and outcomes the developer wants to instil in users. </w:t>
+      </w:r>
+      <w:r>
+        <w:t xml:space="preserve"> </w:t>
+      </w:r>
+    </w:p>
+    <w:p/>
+    <w:p>
+      <w:r>
+        <w:t xml:space="preserve">This framework provides a good structure for developers to create serious games, which didn’t exist prior to its creation. However, as a relatively new concept, there is a lack of scientific study and research to support its effectiveness in producing successful serious games. </w:t>
+      </w:r>
+    </w:p>
+    <w:p>
       <w:pPr>
         <w:pStyle w:val="Heading2"/>
       </w:pPr>
-      <w:bookmarkStart w:id="22" w:name="_Toc132366579"/>
+      <w:bookmarkStart w:id="22" w:name="_Toc132387024"/>
       <w:r>
         <w:t>4 - Method of approach</w:t>
       </w:r>
@@ -3950,7 +3762,7 @@
       <w:pPr>
         <w:pStyle w:val="Heading3"/>
       </w:pPr>
-      <w:bookmarkStart w:id="23" w:name="_Toc132366580"/>
+      <w:bookmarkStart w:id="23" w:name="_Toc132387025"/>
       <w:r>
         <w:t>4.1 Tools</w:t>
       </w:r>
@@ -3960,11 +3772,9 @@
       <w:pPr>
         <w:pStyle w:val="Heading4"/>
       </w:pPr>
-      <w:bookmarkStart w:id="24" w:name="_Toc132366581"/>
       <w:r>
         <w:t>Asset Creation</w:t>
       </w:r>
-      <w:bookmarkEnd w:id="24"/>
     </w:p>
     <w:p>
       <w:r>
@@ -3984,6 +3794,7 @@
     <w:p/>
     <w:p>
       <w:r>
+        <w:lastRenderedPageBreak/>
         <w:t xml:space="preserve">Audio elements featured in the project are a mixture of original and third-party assets. Original audio assets are recorded and edited using Audacity and can be found in the assets folder. Third-party assets are referenced in the credits and the Third-party-assets.txt file in the assets folder. </w:t>
       </w:r>
     </w:p>
@@ -3991,11 +3802,9 @@
       <w:pPr>
         <w:pStyle w:val="Heading4"/>
       </w:pPr>
-      <w:bookmarkStart w:id="25" w:name="_Toc132366582"/>
       <w:r>
         <w:t>Development</w:t>
       </w:r>
-      <w:bookmarkEnd w:id="25"/>
     </w:p>
     <w:p>
       <w:r>
@@ -4004,7 +3813,6 @@
     </w:p>
     <w:p>
       <w:r>
-        <w:lastRenderedPageBreak/>
         <w:t>The branching narrative is written using YarnSpinner, an opensource dialogue tool that has Unity integration.</w:t>
       </w:r>
     </w:p>
@@ -4012,11 +3820,9 @@
       <w:pPr>
         <w:pStyle w:val="Heading4"/>
       </w:pPr>
-      <w:bookmarkStart w:id="26" w:name="_Toc132366583"/>
       <w:r>
         <w:t>Project Management</w:t>
       </w:r>
-      <w:bookmarkEnd w:id="26"/>
     </w:p>
     <w:p>
       <w:r>
@@ -4050,7 +3856,7 @@
       <w:pPr>
         <w:pStyle w:val="Heading3"/>
       </w:pPr>
-      <w:bookmarkStart w:id="27" w:name="_Toc132366584"/>
+      <w:bookmarkStart w:id="24" w:name="_Toc132387026"/>
       <w:r>
         <w:t>4.</w:t>
       </w:r>
@@ -4060,17 +3866,15 @@
       <w:r>
         <w:t xml:space="preserve"> Project Management</w:t>
       </w:r>
-      <w:bookmarkEnd w:id="27"/>
+      <w:bookmarkEnd w:id="24"/>
     </w:p>
     <w:p>
       <w:pPr>
         <w:pStyle w:val="Heading4"/>
       </w:pPr>
-      <w:bookmarkStart w:id="28" w:name="_Toc132366585"/>
       <w:r>
         <w:t>Start of the project</w:t>
       </w:r>
-      <w:bookmarkEnd w:id="28"/>
     </w:p>
     <w:p>
       <w:r>
@@ -4138,21 +3942,30 @@
       <w:r>
         <w:t xml:space="preserve">, </w:t>
       </w:r>
+      <w:proofErr w:type="gramStart"/>
       <w:r>
         <w:rPr>
           <w:i/>
           <w:iCs/>
         </w:rPr>
-        <w:t>Completed this sprint</w:t>
-      </w:r>
-      <w:r>
-        <w:t xml:space="preserve">, and </w:t>
-      </w:r>
+        <w:t>Completed</w:t>
+      </w:r>
+      <w:proofErr w:type="gramEnd"/>
       <w:r>
         <w:rPr>
           <w:i/>
           <w:iCs/>
         </w:rPr>
+        <w:t xml:space="preserve"> this sprint</w:t>
+      </w:r>
+      <w:r>
+        <w:t xml:space="preserve">, and </w:t>
+      </w:r>
+      <w:r>
+        <w:rPr>
+          <w:i/>
+          <w:iCs/>
+        </w:rPr>
         <w:t>Finished</w:t>
       </w:r>
       <w:r>
@@ -4170,11 +3983,10 @@
       <w:pPr>
         <w:pStyle w:val="Heading4"/>
       </w:pPr>
-      <w:bookmarkStart w:id="29" w:name="_Toc132366586"/>
-      <w:r>
+      <w:r>
+        <w:lastRenderedPageBreak/>
         <w:t>Sprint Process throughout the project</w:t>
       </w:r>
-      <w:bookmarkEnd w:id="29"/>
     </w:p>
     <w:p>
       <w:r>
@@ -4277,7 +4089,6 @@
         </w:numPr>
       </w:pPr>
       <w:r>
-        <w:lastRenderedPageBreak/>
         <w:t>What did I do this sprint?</w:t>
       </w:r>
     </w:p>
@@ -4346,7 +4157,7 @@
       <w:pPr>
         <w:pStyle w:val="Heading3"/>
       </w:pPr>
-      <w:bookmarkStart w:id="30" w:name="_Toc132366587"/>
+      <w:bookmarkStart w:id="25" w:name="_Toc132387027"/>
       <w:r>
         <w:t>4.</w:t>
       </w:r>
@@ -4356,7 +4167,7 @@
       <w:r>
         <w:t xml:space="preserve"> Data collection procedures</w:t>
       </w:r>
-      <w:bookmarkEnd w:id="30"/>
+      <w:bookmarkEnd w:id="25"/>
     </w:p>
     <w:p>
       <w:pPr>
@@ -4374,43 +4185,43 @@
       <w:pPr>
         <w:pStyle w:val="Heading2"/>
       </w:pPr>
-      <w:bookmarkStart w:id="31" w:name="_Toc132366588"/>
+      <w:bookmarkStart w:id="26" w:name="_Toc132387028"/>
       <w:r>
         <w:t>5 – Implementation</w:t>
       </w:r>
-      <w:bookmarkEnd w:id="31"/>
+      <w:bookmarkEnd w:id="26"/>
     </w:p>
     <w:p>
       <w:pPr>
         <w:pStyle w:val="Heading3"/>
       </w:pPr>
-      <w:bookmarkStart w:id="32" w:name="_Toc132366589"/>
+      <w:bookmarkStart w:id="27" w:name="_Toc132387029"/>
       <w:r>
         <w:t>5.1 Mental health and wellness content</w:t>
       </w:r>
-      <w:bookmarkEnd w:id="32"/>
+      <w:bookmarkEnd w:id="27"/>
     </w:p>
     <w:p/>
     <w:p>
       <w:pPr>
         <w:pStyle w:val="Heading3"/>
       </w:pPr>
-      <w:bookmarkStart w:id="33" w:name="_Toc132366590"/>
+      <w:bookmarkStart w:id="28" w:name="_Toc132387030"/>
       <w:r>
         <w:t>5.2 Serious games principles, educational approach</w:t>
       </w:r>
-      <w:bookmarkEnd w:id="33"/>
+      <w:bookmarkEnd w:id="28"/>
     </w:p>
     <w:p/>
     <w:p>
       <w:pPr>
         <w:pStyle w:val="Heading3"/>
       </w:pPr>
-      <w:bookmarkStart w:id="34" w:name="_Toc132366591"/>
+      <w:bookmarkStart w:id="29" w:name="_Toc132387031"/>
       <w:r>
         <w:t>5.3 Narrative and Game design</w:t>
       </w:r>
-      <w:bookmarkEnd w:id="34"/>
+      <w:bookmarkEnd w:id="29"/>
       <w:r>
         <w:t xml:space="preserve"> </w:t>
       </w:r>
@@ -4419,7 +4230,7 @@
       <w:pPr>
         <w:pStyle w:val="Heading3"/>
       </w:pPr>
-      <w:bookmarkStart w:id="35" w:name="_Toc132366592"/>
+      <w:bookmarkStart w:id="30" w:name="_Toc132387032"/>
       <w:r>
         <w:t>5</w:t>
       </w:r>
@@ -4432,17 +4243,15 @@
       <w:r>
         <w:t xml:space="preserve"> Technical implementation</w:t>
       </w:r>
-      <w:bookmarkEnd w:id="35"/>
+      <w:bookmarkEnd w:id="30"/>
     </w:p>
     <w:p>
       <w:pPr>
         <w:pStyle w:val="Heading4"/>
       </w:pPr>
-      <w:bookmarkStart w:id="36" w:name="_Toc132366593"/>
       <w:r>
         <w:t>Dialogue and branching narrative</w:t>
       </w:r>
-      <w:bookmarkEnd w:id="36"/>
     </w:p>
     <w:p>
       <w:r>
@@ -4460,6 +4269,7 @@
     </w:p>
     <w:p>
       <w:r>
+        <w:lastRenderedPageBreak/>
         <w:t xml:space="preserve">The Yarn Spinner Visual Studio Code extension makes it easier to write in the correct syntax, and provides other helpful features, such as the ability to preview dialogue within </w:t>
       </w:r>
       <w:proofErr w:type="spellStart"/>
@@ -4480,7 +4290,6 @@
     <w:p/>
     <w:p>
       <w:r>
-        <w:lastRenderedPageBreak/>
         <w:t xml:space="preserve">An example of this is the functionality have future dialogue informed by previous conversations with characters, which is controlled by the </w:t>
       </w:r>
       <w:r>
@@ -4583,20 +4392,36 @@
       <w:r>
         <w:t xml:space="preserve">, which references the C# function </w:t>
       </w:r>
+      <w:proofErr w:type="gramStart"/>
       <w:r>
         <w:rPr>
           <w:rStyle w:val="MonospaceChar"/>
         </w:rPr>
-        <w:t>AdvanceEntryNode()</w:t>
+        <w:t>AdvanceEntryNode(</w:t>
+      </w:r>
+      <w:proofErr w:type="gramEnd"/>
+      <w:r>
+        <w:rPr>
+          <w:rStyle w:val="MonospaceChar"/>
+        </w:rPr>
+        <w:t>)</w:t>
       </w:r>
       <w:r>
         <w:t xml:space="preserve">. The </w:t>
       </w:r>
+      <w:proofErr w:type="gramStart"/>
       <w:r>
         <w:rPr>
           <w:rStyle w:val="MonospaceChar"/>
         </w:rPr>
-        <w:t>AdvanceEntryNode()</w:t>
+        <w:t>AdvanceEntryNode(</w:t>
+      </w:r>
+      <w:proofErr w:type="gramEnd"/>
+      <w:r>
+        <w:rPr>
+          <w:rStyle w:val="MonospaceChar"/>
+        </w:rPr>
+        <w:t>)</w:t>
       </w:r>
       <w:r>
         <w:t xml:space="preserve"> function takes in the name of the new node as a string, and passes it through to the current interactable so it knows what node should be opened when a player starts dialogue with them. </w:t>
@@ -4676,11 +4501,9 @@
       <w:pPr>
         <w:pStyle w:val="Heading4"/>
       </w:pPr>
-      <w:bookmarkStart w:id="37" w:name="_Toc132366594"/>
       <w:r>
         <w:t>Fog of war using Marching Squares</w:t>
       </w:r>
-      <w:bookmarkEnd w:id="37"/>
     </w:p>
     <w:p>
       <w:r>
@@ -4739,16 +4562,16 @@
           </wp:inline>
         </w:drawing>
       </w:r>
-      <w:commentRangeStart w:id="38"/>
+      <w:commentRangeStart w:id="31"/>
       <w:r>
         <w:t>s</w:t>
       </w:r>
-      <w:commentRangeEnd w:id="38"/>
+      <w:commentRangeEnd w:id="31"/>
       <w:r>
         <w:rPr>
           <w:rStyle w:val="CommentReference"/>
         </w:rPr>
-        <w:commentReference w:id="38"/>
+        <w:commentReference w:id="31"/>
       </w:r>
     </w:p>
     <w:p>
@@ -4804,8 +4627,13 @@
     </w:p>
     <w:p/>
     <w:p>
-      <w:r>
-        <w:t xml:space="preserve">All of the operations involved in the implementation of Marching Squares is controlled from the </w:t>
+      <w:proofErr w:type="gramStart"/>
+      <w:r>
+        <w:t>All of</w:t>
+      </w:r>
+      <w:proofErr w:type="gramEnd"/>
+      <w:r>
+        <w:t xml:space="preserve"> the operations involved in the implementation of Marching Squares is controlled from the </w:t>
       </w:r>
       <w:r>
         <w:rPr>
@@ -4876,12 +4704,14 @@
       <w:r>
         <w:t xml:space="preserve"> containing the </w:t>
       </w:r>
+      <w:proofErr w:type="gramStart"/>
       <w:r>
         <w:rPr>
           <w:rStyle w:val="MonospaceChar"/>
         </w:rPr>
         <w:t>Squares</w:t>
       </w:r>
+      <w:proofErr w:type="gramEnd"/>
       <w:r>
         <w:t xml:space="preserve"> position. </w:t>
       </w:r>
@@ -4891,11 +4721,19 @@
         <w:lastRenderedPageBreak/>
         <w:t xml:space="preserve">It has two functions. </w:t>
       </w:r>
+      <w:proofErr w:type="gramStart"/>
       <w:r>
         <w:rPr>
           <w:rStyle w:val="MonospaceChar"/>
         </w:rPr>
-        <w:t>OnVertexUpdated()</w:t>
+        <w:t>OnVertexUpdated(</w:t>
+      </w:r>
+      <w:proofErr w:type="gramEnd"/>
+      <w:r>
+        <w:rPr>
+          <w:rStyle w:val="MonospaceChar"/>
+        </w:rPr>
+        <w:t>)</w:t>
       </w:r>
       <w:r>
         <w:t xml:space="preserve"> is called by the vertex script and checks the state of each vertex attached to the square, converts the values into a reference number between 0 and 15 which refers to a Marching Squares image. </w:t>
@@ -4905,11 +4743,19 @@
       <w:r>
         <w:t xml:space="preserve">The </w:t>
       </w:r>
+      <w:proofErr w:type="gramStart"/>
       <w:r>
         <w:rPr>
           <w:rStyle w:val="MonospaceChar"/>
         </w:rPr>
-        <w:t>updateTileSprite()</w:t>
+        <w:t>updateTileSprite(</w:t>
+      </w:r>
+      <w:proofErr w:type="gramEnd"/>
+      <w:r>
+        <w:rPr>
+          <w:rStyle w:val="MonospaceChar"/>
+        </w:rPr>
+        <w:t>)</w:t>
       </w:r>
       <w:r>
         <w:t xml:space="preserve"> function takes in the new Marching Squares reference number and updates the current tile accordingly. </w:t>
@@ -4960,11 +4806,19 @@
       <w:r>
         <w:t xml:space="preserve">It’s only function is </w:t>
       </w:r>
+      <w:proofErr w:type="gramStart"/>
       <w:r>
         <w:rPr>
           <w:rStyle w:val="MonospaceChar"/>
         </w:rPr>
-        <w:t>IsOn()</w:t>
+        <w:t>IsOn(</w:t>
+      </w:r>
+      <w:proofErr w:type="gramEnd"/>
+      <w:r>
+        <w:rPr>
+          <w:rStyle w:val="MonospaceChar"/>
+        </w:rPr>
+        <w:t>)</w:t>
       </w:r>
       <w:r>
         <w:t xml:space="preserve"> getter/setter. The get function returns the value of </w:t>
@@ -5014,7 +4868,11 @@
     <w:p/>
     <w:p>
       <w:r>
-        <w:t xml:space="preserve">On Start,  </w:t>
+        <w:t xml:space="preserve">On </w:t>
+      </w:r>
+      <w:proofErr w:type="gramStart"/>
+      <w:r>
+        <w:t xml:space="preserve">Start,  </w:t>
       </w:r>
       <w:r>
         <w:rPr>
@@ -5022,6 +4880,7 @@
         </w:rPr>
         <w:t>MarchingManager.cs</w:t>
       </w:r>
+      <w:proofErr w:type="gramEnd"/>
       <w:r>
         <w:t xml:space="preserve"> uses a provided tilemap to create a 2d array of squares based on the bounds of the drawn map. This allows the developer to draw any tilemap before runtime and have it automatically acknowledged and converted to the array which can be accessed by other scripts. </w:t>
       </w:r>
@@ -5037,6 +4896,7 @@
       <w:r>
         <w:t xml:space="preserve">On Update, MarchingManager.cs gets the player position in world space, uses the helper function </w:t>
       </w:r>
+      <w:proofErr w:type="gramStart"/>
       <w:r>
         <w:rPr>
           <w:rStyle w:val="MonospaceChar"/>
@@ -5047,7 +4907,14 @@
         <w:rPr>
           <w:rStyle w:val="MonospaceChar"/>
         </w:rPr>
-        <w:t xml:space="preserve">() </w:t>
+        <w:t>(</w:t>
+      </w:r>
+      <w:proofErr w:type="gramEnd"/>
+      <w:r>
+        <w:rPr>
+          <w:rStyle w:val="MonospaceChar"/>
+        </w:rPr>
+        <w:t xml:space="preserve">) </w:t>
       </w:r>
       <w:r>
         <w:t xml:space="preserve">to translate </w:t>
@@ -5076,54 +4943,62 @@
       <w:pPr>
         <w:pStyle w:val="Heading2"/>
       </w:pPr>
-      <w:bookmarkStart w:id="39" w:name="_Toc132366595"/>
+      <w:bookmarkStart w:id="32" w:name="_Toc132387033"/>
       <w:r>
         <w:t>6</w:t>
       </w:r>
       <w:r>
-        <w:t xml:space="preserve"> - Legal, social, ethical and professional issues</w:t>
-      </w:r>
-      <w:bookmarkEnd w:id="39"/>
+        <w:t xml:space="preserve"> - Legal, social, </w:t>
+      </w:r>
+      <w:proofErr w:type="gramStart"/>
+      <w:r>
+        <w:t>ethical</w:t>
+      </w:r>
+      <w:proofErr w:type="gramEnd"/>
+      <w:r>
+        <w:t xml:space="preserve"> and professional issues</w:t>
+      </w:r>
+      <w:bookmarkEnd w:id="32"/>
     </w:p>
     <w:p>
       <w:pPr>
         <w:pStyle w:val="Heading2"/>
       </w:pPr>
-      <w:bookmarkStart w:id="40" w:name="_Toc132366596"/>
+      <w:bookmarkStart w:id="33" w:name="_Toc132387034"/>
       <w:r>
         <w:t>7 - End-project report</w:t>
       </w:r>
-      <w:bookmarkEnd w:id="40"/>
+      <w:bookmarkEnd w:id="33"/>
     </w:p>
     <w:p>
       <w:pPr>
         <w:pStyle w:val="Heading2"/>
       </w:pPr>
-      <w:bookmarkStart w:id="41" w:name="_Toc132366597"/>
+      <w:bookmarkStart w:id="34" w:name="_Toc132387035"/>
       <w:r>
         <w:t>8 - Project reflections</w:t>
       </w:r>
-      <w:bookmarkEnd w:id="41"/>
+      <w:bookmarkEnd w:id="34"/>
     </w:p>
     <w:p>
       <w:pPr>
         <w:pStyle w:val="Heading2"/>
       </w:pPr>
-      <w:bookmarkStart w:id="42" w:name="_Toc132366598"/>
+      <w:bookmarkStart w:id="35" w:name="_Toc132387036"/>
       <w:r>
         <w:t>9 - Conclusions</w:t>
       </w:r>
-      <w:bookmarkEnd w:id="42"/>
+      <w:bookmarkEnd w:id="35"/>
     </w:p>
     <w:p>
       <w:pPr>
         <w:pStyle w:val="Heading2"/>
       </w:pPr>
-      <w:bookmarkStart w:id="43" w:name="_Toc132366599"/>
+      <w:bookmarkStart w:id="36" w:name="_Toc132387037"/>
       <w:r>
         <w:t>Reference list and bibliography</w:t>
       </w:r>
-      <w:bookmarkEnd w:id="43"/>
+      <w:bookmarkEnd w:id="36"/>
     </w:p>
     <w:p/>
     <w:sectPr>
@@ -5141,7 +5016,7 @@
 
 <file path=word/comments.xml><?xml version="1.0" encoding="utf-8"?>
 <w:comments xmlns:wpc="http://schemas.microsoft.com/office/word/2010/wordprocessingCanvas" xmlns:cx="http://schemas.microsoft.com/office/drawing/2014/chartex" xmlns:cx1="http://schemas.microsoft.com/office/drawing/2015/9/8/chartex" xmlns:cx2="http://schemas.microsoft.com/office/drawing/2015/10/21/chartex" xmlns:cx3="http://schemas.microsoft.com/office/drawing/2016/5/9/chartex" xmlns:cx4="http://schemas.microsoft.com/office/drawing/2016/5/10/chartex" xmlns:cx5="http://schemas.microsoft.com/office/drawing/2016/5/11/chartex" xmlns:cx6="http://schemas.microsoft.com/office/drawing/2016/5/12/chartex" xmlns:cx7="http://schemas.microsoft.com/office/drawing/2016/5/13/chartex" xmlns:cx8="http://schemas.microsoft.com/office/drawing/2016/5/14/chartex" xmlns:mc="http://schemas.openxmlformats.org/markup-compatibility/2006" xmlns:aink="http://schemas.microsoft.com/office/drawing/2016/ink" xmlns:am3d="http://schemas.microsoft.com/office/drawing/2017/model3d" xmlns:o="urn:schemas-microsoft-com:office:office" xmlns:oel="http://schemas.microsoft.com/office/2019/extlst" xmlns:r="http://schemas.openxmlformats.org/officeDocument/2006/relationships" xmlns:m="http://schemas.openxmlformats.org/officeDocument/2006/math" xmlns:v="urn:schemas-microsoft-com:vml" xmlns:wp14="http://schemas.microsoft.com/office/word/2010/wordprocessingDrawing" xmlns:wp="http://schemas.openxmlformats.org/drawingml/2006/wordprocessingDrawing" xmlns:w10="urn:schemas-microsoft-com:office:word" xmlns:w="http://schemas.openxmlformats.org/wordprocessingml/2006/main" xmlns:w14="http://schemas.microsoft.com/office/word/2010/wordml" xmlns:w15="http://schemas.microsoft.com/office/word/2012/wordml" xmlns:w16cex="http://schemas.microsoft.com/office/word/2018/wordml/cex" xmlns:w16cid="http://schemas.microsoft.com/office/word/2016/wordml/cid" xmlns:w16="http://schemas.microsoft.com/office/word/2018/wordml" xmlns:w16du="http://schemas.microsoft.com/office/word/2023/wordml/word16du" xmlns:w16sdtdh="http://schemas.microsoft.com/office/word/2020/wordml/sdtdatahash" xmlns:w16se="http://schemas.microsoft.com/office/word/2015/wordml/symex" xmlns:wpg="http://schemas.microsoft.com/office/word/2010/wordprocessingGroup" xmlns:wpi="http://schemas.microsoft.com/office/word/2010/wordprocessingInk" xmlns:wne="http://schemas.microsoft.com/office/word/2006/wordml" xmlns:wps="http://schemas.microsoft.com/office/word/2010/wordprocessingShape" mc:Ignorable="w14 w15 w16se w16cid w16 w16cex w16sdtdh wp14">
-  <w:comment w:id="17" w:author="Josie Wood" w:date="2023-01-20T20:02:00Z" w:initials="JW">
+  <w:comment w:id="16" w:author="Josie Wood" w:date="2023-01-20T20:02:00Z" w:initials="JW">
     <w:p>
       <w:pPr>
         <w:pStyle w:val="CommentText"/>
@@ -5165,7 +5040,23 @@
       </w:r>
     </w:p>
   </w:comment>
-  <w:comment w:id="38" w:author="Josie Wood" w:date="2023-04-14T12:12:00Z" w:initials="JW">
+  <w:comment w:id="20" w:author="Josie Wood" w:date="2023-04-14T17:01:00Z" w:initials="JW">
+    <w:p>
+      <w:pPr>
+        <w:pStyle w:val="CommentText"/>
+      </w:pPr>
+      <w:r>
+        <w:rPr>
+          <w:rStyle w:val="CommentReference"/>
+        </w:rPr>
+        <w:annotationRef/>
+      </w:r>
+      <w:r>
+        <w:t>Unsure about tone here, how to phrase and give an example without sounding glib</w:t>
+      </w:r>
+    </w:p>
+  </w:comment>
+  <w:comment w:id="31" w:author="Josie Wood" w:date="2023-04-14T12:12:00Z" w:initials="JW">
     <w:p>
       <w:pPr>
         <w:pStyle w:val="CommentText"/>
@@ -5187,6 +5078,7 @@
 <file path=word/commentsExtended.xml><?xml version="1.0" encoding="utf-8"?>
 <w15:commentsEx xmlns:wpc="http://schemas.microsoft.com/office/word/2010/wordprocessingCanvas" xmlns:cx="http://schemas.microsoft.com/office/drawing/2014/chartex" xmlns:cx1="http://schemas.microsoft.com/office/drawing/2015/9/8/chartex" xmlns:cx2="http://schemas.microsoft.com/office/drawing/2015/10/21/chartex" xmlns:cx3="http://schemas.microsoft.com/office/drawing/2016/5/9/chartex" xmlns:cx4="http://schemas.microsoft.com/office/drawing/2016/5/10/chartex" xmlns:cx5="http://schemas.microsoft.com/office/drawing/2016/5/11/chartex" xmlns:cx6="http://schemas.microsoft.com/office/drawing/2016/5/12/chartex" xmlns:cx7="http://schemas.microsoft.com/office/drawing/2016/5/13/chartex" xmlns:cx8="http://schemas.microsoft.com/office/drawing/2016/5/14/chartex" xmlns:mc="http://schemas.openxmlformats.org/markup-compatibility/2006" xmlns:aink="http://schemas.microsoft.com/office/drawing/2016/ink" xmlns:am3d="http://schemas.microsoft.com/office/drawing/2017/model3d" xmlns:o="urn:schemas-microsoft-com:office:office" xmlns:oel="http://schemas.microsoft.com/office/2019/extlst" xmlns:r="http://schemas.openxmlformats.org/officeDocument/2006/relationships" xmlns:m="http://schemas.openxmlformats.org/officeDocument/2006/math" xmlns:v="urn:schemas-microsoft-com:vml" xmlns:wp14="http://schemas.microsoft.com/office/word/2010/wordprocessingDrawing" xmlns:wp="http://schemas.openxmlformats.org/drawingml/2006/wordprocessingDrawing" xmlns:w10="urn:schemas-microsoft-com:office:word" xmlns:w="http://schemas.openxmlformats.org/wordprocessingml/2006/main" xmlns:w14="http://schemas.microsoft.com/office/word/2010/wordml" xmlns:w15="http://schemas.microsoft.com/office/word/2012/wordml" xmlns:w16cex="http://schemas.microsoft.com/office/word/2018/wordml/cex" xmlns:w16cid="http://schemas.microsoft.com/office/word/2016/wordml/cid" xmlns:w16="http://schemas.microsoft.com/office/word/2018/wordml" xmlns:w16du="http://schemas.microsoft.com/office/word/2023/wordml/word16du" xmlns:w16sdtdh="http://schemas.microsoft.com/office/word/2020/wordml/sdtdatahash" xmlns:w16se="http://schemas.microsoft.com/office/word/2015/wordml/symex" xmlns:wpg="http://schemas.microsoft.com/office/word/2010/wordprocessingGroup" xmlns:wpi="http://schemas.microsoft.com/office/word/2010/wordprocessingInk" xmlns:wne="http://schemas.microsoft.com/office/word/2006/wordml" xmlns:wps="http://schemas.microsoft.com/office/word/2010/wordprocessingShape" mc:Ignorable="w14 w15 w16se w16cid w16 w16cex w16sdtdh wp14">
   <w15:commentEx w15:paraId="37E3EE46" w15:done="0"/>
+  <w15:commentEx w15:paraId="53F9FF44" w15:done="0"/>
   <w15:commentEx w15:paraId="7DB31E61" w15:done="0"/>
 </w15:commentsEx>
 </file>
@@ -5194,6 +5086,7 @@
 <file path=word/commentsExtensible.xml><?xml version="1.0" encoding="utf-8"?>
 <w16cex:commentsExtensible xmlns:wpc="http://schemas.microsoft.com/office/word/2010/wordprocessingCanvas" xmlns:cx="http://schemas.microsoft.com/office/drawing/2014/chartex" xmlns:cx1="http://schemas.microsoft.com/office/drawing/2015/9/8/chartex" xmlns:cx2="http://schemas.microsoft.com/office/drawing/2015/10/21/chartex" xmlns:cx3="http://schemas.microsoft.com/office/drawing/2016/5/9/chartex" xmlns:cx4="http://schemas.microsoft.com/office/drawing/2016/5/10/chartex" xmlns:cx5="http://schemas.microsoft.com/office/drawing/2016/5/11/chartex" xmlns:cx6="http://schemas.microsoft.com/office/drawing/2016/5/12/chartex" xmlns:cx7="http://schemas.microsoft.com/office/drawing/2016/5/13/chartex" xmlns:cx8="http://schemas.microsoft.com/office/drawing/2016/5/14/chartex" xmlns:mc="http://schemas.openxmlformats.org/markup-compatibility/2006" xmlns:aink="http://schemas.microsoft.com/office/drawing/2016/ink" xmlns:am3d="http://schemas.microsoft.com/office/drawing/2017/model3d" xmlns:o="urn:schemas-microsoft-com:office:office" xmlns:oel="http://schemas.microsoft.com/office/2019/extlst" xmlns:r="http://schemas.openxmlformats.org/officeDocument/2006/relationships" xmlns:m="http://schemas.openxmlformats.org/officeDocument/2006/math" xmlns:v="urn:schemas-microsoft-com:vml" xmlns:wp14="http://schemas.microsoft.com/office/word/2010/wordprocessingDrawing" xmlns:wp="http://schemas.openxmlformats.org/drawingml/2006/wordprocessingDrawing" xmlns:w10="urn:schemas-microsoft-com:office:word" xmlns:w="http://schemas.openxmlformats.org/wordprocessingml/2006/main" xmlns:w14="http://schemas.microsoft.com/office/word/2010/wordml" xmlns:w15="http://schemas.microsoft.com/office/word/2012/wordml" xmlns:w16cex="http://schemas.microsoft.com/office/word/2018/wordml/cex" xmlns:w16cid="http://schemas.microsoft.com/office/word/2016/wordml/cid" xmlns:w16="http://schemas.microsoft.com/office/word/2018/wordml" xmlns:w16du="http://schemas.microsoft.com/office/word/2023/wordml/word16du" xmlns:w16sdtdh="http://schemas.microsoft.com/office/word/2020/wordml/sdtdatahash" xmlns:w16se="http://schemas.microsoft.com/office/word/2015/wordml/symex" xmlns:wpg="http://schemas.microsoft.com/office/word/2010/wordprocessingGroup" xmlns:wpi="http://schemas.microsoft.com/office/word/2010/wordprocessingInk" xmlns:wne="http://schemas.microsoft.com/office/word/2006/wordml" xmlns:wps="http://schemas.microsoft.com/office/word/2010/wordprocessingShape" mc:Ignorable="w14 w15 w16se w16cid w16 w16cex w16sdtdh wp14">
   <w16cex:commentExtensible w16cex:durableId="277571C9" w16cex:dateUtc="2023-01-20T20:02:00Z"/>
+  <w16cex:commentExtensible w16cex:durableId="27E40576" w16cex:dateUtc="2023-04-14T16:01:00Z"/>
   <w16cex:commentExtensible w16cex:durableId="27E3C192" w16cex:dateUtc="2023-04-14T11:12:00Z"/>
 </w16cex:commentsExtensible>
 </file>
@@ -5201,6 +5094,7 @@
 <file path=word/commentsIds.xml><?xml version="1.0" encoding="utf-8"?>
 <w16cid:commentsIds xmlns:wpc="http://schemas.microsoft.com/office/word/2010/wordprocessingCanvas" xmlns:cx="http://schemas.microsoft.com/office/drawing/2014/chartex" xmlns:cx1="http://schemas.microsoft.com/office/drawing/2015/9/8/chartex" xmlns:cx2="http://schemas.microsoft.com/office/drawing/2015/10/21/chartex" xmlns:cx3="http://schemas.microsoft.com/office/drawing/2016/5/9/chartex" xmlns:cx4="http://schemas.microsoft.com/office/drawing/2016/5/10/chartex" xmlns:cx5="http://schemas.microsoft.com/office/drawing/2016/5/11/chartex" xmlns:cx6="http://schemas.microsoft.com/office/drawing/2016/5/12/chartex" xmlns:cx7="http://schemas.microsoft.com/office/drawing/2016/5/13/chartex" xmlns:cx8="http://schemas.microsoft.com/office/drawing/2016/5/14/chartex" xmlns:mc="http://schemas.openxmlformats.org/markup-compatibility/2006" xmlns:aink="http://schemas.microsoft.com/office/drawing/2016/ink" xmlns:am3d="http://schemas.microsoft.com/office/drawing/2017/model3d" xmlns:o="urn:schemas-microsoft-com:office:office" xmlns:oel="http://schemas.microsoft.com/office/2019/extlst" xmlns:r="http://schemas.openxmlformats.org/officeDocument/2006/relationships" xmlns:m="http://schemas.openxmlformats.org/officeDocument/2006/math" xmlns:v="urn:schemas-microsoft-com:vml" xmlns:wp14="http://schemas.microsoft.com/office/word/2010/wordprocessingDrawing" xmlns:wp="http://schemas.openxmlformats.org/drawingml/2006/wordprocessingDrawing" xmlns:w10="urn:schemas-microsoft-com:office:word" xmlns:w="http://schemas.openxmlformats.org/wordprocessingml/2006/main" xmlns:w14="http://schemas.microsoft.com/office/word/2010/wordml" xmlns:w15="http://schemas.microsoft.com/office/word/2012/wordml" xmlns:w16cex="http://schemas.microsoft.com/office/word/2018/wordml/cex" xmlns:w16cid="http://schemas.microsoft.com/office/word/2016/wordml/cid" xmlns:w16="http://schemas.microsoft.com/office/word/2018/wordml" xmlns:w16du="http://schemas.microsoft.com/office/word/2023/wordml/word16du" xmlns:w16sdtdh="http://schemas.microsoft.com/office/word/2020/wordml/sdtdatahash" xmlns:w16se="http://schemas.microsoft.com/office/word/2015/wordml/symex" xmlns:wpg="http://schemas.microsoft.com/office/word/2010/wordprocessingGroup" xmlns:wpi="http://schemas.microsoft.com/office/word/2010/wordprocessingInk" xmlns:wne="http://schemas.microsoft.com/office/word/2006/wordml" xmlns:wps="http://schemas.microsoft.com/office/word/2010/wordprocessingShape" mc:Ignorable="w14 w15 w16se w16cid w16 w16cex w16sdtdh wp14">
   <w16cid:commentId w16cid:paraId="37E3EE46" w16cid:durableId="277571C9"/>
+  <w16cid:commentId w16cid:paraId="53F9FF44" w16cid:durableId="27E40576"/>
   <w16cid:commentId w16cid:paraId="7DB31E61" w16cid:durableId="27E3C192"/>
 </w16cid:commentsIds>
 </file>
@@ -6892,6 +6786,42 @@
       <w:ind w:left="660"/>
     </w:pPr>
   </w:style>
+  <w:style w:type="paragraph" w:styleId="TOCHeading">
+    <w:name w:val="TOC Heading"/>
+    <w:basedOn w:val="Heading1"/>
+    <w:next w:val="Normal"/>
+    <w:uiPriority w:val="39"/>
+    <w:unhideWhenUsed/>
+    <w:qFormat/>
+    <w:rsid w:val="0035085E"/>
+    <w:pPr>
+      <w:spacing w:before="240" w:after="0" w:line="259" w:lineRule="auto"/>
+      <w:outlineLvl w:val="9"/>
+    </w:pPr>
+    <w:rPr>
+      <w:rFonts w:asciiTheme="majorHAnsi" w:eastAsiaTheme="majorEastAsia" w:hAnsiTheme="majorHAnsi" w:cstheme="majorBidi"/>
+      <w:color w:val="365F91" w:themeColor="accent1" w:themeShade="BF"/>
+      <w:sz w:val="32"/>
+      <w:szCs w:val="32"/>
+      <w:lang w:val="en-US" w:eastAsia="en-US"/>
+    </w:rPr>
+  </w:style>
+  <w:style w:type="paragraph" w:styleId="TOC1">
+    <w:name w:val="toc 1"/>
+    <w:basedOn w:val="Normal"/>
+    <w:next w:val="Normal"/>
+    <w:autoRedefine/>
+    <w:uiPriority w:val="39"/>
+    <w:unhideWhenUsed/>
+    <w:rsid w:val="0035085E"/>
+    <w:pPr>
+      <w:spacing w:after="100" w:line="259" w:lineRule="auto"/>
+    </w:pPr>
+    <w:rPr>
+      <w:rFonts w:asciiTheme="minorHAnsi" w:eastAsiaTheme="minorEastAsia" w:hAnsiTheme="minorHAnsi" w:cs="Times New Roman"/>
+      <w:lang w:val="en-US" w:eastAsia="en-US"/>
+    </w:rPr>
+  </w:style>
 </w:styles>
 </file>
 
@@ -7560,11 +7490,107 @@
     <b:Volume>9</b:Volume>
     <b:RefOrder>15</b:RefOrder>
   </b:Source>
+  <b:Source>
+    <b:Tag>Yus09</b:Tag>
+    <b:SourceType>ConferenceProceedings</b:SourceType>
+    <b:Guid>{B6E0ADF2-EA7C-49D5-8B93-C9C9258C00D2}</b:Guid>
+    <b:Author>
+      <b:Author>
+        <b:NameList>
+          <b:Person>
+            <b:Last>Yusoff</b:Last>
+            <b:First>Amri</b:First>
+          </b:Person>
+          <b:Person>
+            <b:Last>Crowder</b:Last>
+            <b:First>Richard</b:First>
+          </b:Person>
+          <b:Person>
+            <b:Last>Gilbert</b:Last>
+            <b:First>Lester</b:First>
+          </b:Person>
+          <b:Person>
+            <b:Last>Wills</b:Last>
+            <b:First>Gary</b:First>
+          </b:Person>
+        </b:NameList>
+      </b:Author>
+    </b:Author>
+    <b:Title>A Conceptual Framework for Serious Games</b:Title>
+    <b:Year>2009</b:Year>
+    <b:Publisher>IEEE</b:Publisher>
+    <b:City>Riga, Latvia </b:City>
+    <b:RefOrder>19</b:RefOrder>
+  </b:Source>
+  <b:Source>
+    <b:Tag>Bra20</b:Tag>
+    <b:SourceType>BookSection</b:SourceType>
+    <b:Guid>{515B5FDC-B57A-4576-BC2B-585CEB043432}</b:Guid>
+    <b:Author>
+      <b:Author>
+        <b:NameList>
+          <b:Person>
+            <b:Last>Brau</b:Last>
+            <b:First>Bekki</b:First>
+          </b:Person>
+        </b:NameList>
+      </b:Author>
+    </b:Author>
+    <b:Title>Constructivism</b:Title>
+    <b:Year>2020</b:Year>
+    <b:Publisher>EdTech Books</b:Publisher>
+    <b:BookTitle>The Students' Guide to Learning Design and Research.</b:BookTitle>
+    <b:RefOrder>16</b:RefOrder>
+  </b:Source>
+  <b:Source>
+    <b:Tag>Ban77</b:Tag>
+    <b:SourceType>JournalArticle</b:SourceType>
+    <b:Guid>{34093A12-0D92-457D-A70C-23C2F64FFFD9}</b:Guid>
+    <b:Author>
+      <b:Author>
+        <b:NameList>
+          <b:Person>
+            <b:Last>Bandura</b:Last>
+            <b:First>A</b:First>
+          </b:Person>
+        </b:NameList>
+      </b:Author>
+    </b:Author>
+    <b:Title>Self-efficacy: Toward a unifying theory of behavioral change.</b:Title>
+    <b:Year>1977</b:Year>
+    <b:Pages>191-215</b:Pages>
+    <b:PeriodicalTitle>Psychological Review</b:PeriodicalTitle>
+    <b:JournalName>Psychological Review</b:JournalName>
+    <b:Volume>84</b:Volume>
+    <b:Issue>2</b:Issue>
+    <b:RefOrder>18</b:RefOrder>
+  </b:Source>
+  <b:Source>
+    <b:Tag>Pia52</b:Tag>
+    <b:SourceType>Report</b:SourceType>
+    <b:Guid>{9A9C669F-3C81-4108-9E13-AB2EDB13E4B3}</b:Guid>
+    <b:Author>
+      <b:Author>
+        <b:NameList>
+          <b:Person>
+            <b:Last>Piaget</b:Last>
+            <b:First>Jean</b:First>
+          </b:Person>
+        </b:NameList>
+      </b:Author>
+    </b:Author>
+    <b:Title>The Origins of Intelligence in Children</b:Title>
+    <b:JournalName>New York :International Universities Press</b:JournalName>
+    <b:Year>1952</b:Year>
+    <b:Publisher>International Universities Press</b:Publisher>
+    <b:City>New York</b:City>
+    <b:RefOrder>17</b:RefOrder>
+  </b:Source>
 </b:Sources>
 </file>
 
 <file path=customXml/itemProps1.xml><?xml version="1.0" encoding="utf-8"?>
-<ds:datastoreItem xmlns:ds="http://schemas.openxmlformats.org/officeDocument/2006/customXml" ds:itemID="{9E59061F-3907-4F7C-89A3-AD1E8510C657}">
+<ds:datastoreItem xmlns:ds="http://schemas.openxmlformats.org/officeDocument/2006/customXml" ds:itemID="{EC340120-62EF-45A6-8770-C03C599C8707}">
   <ds:schemaRefs>
     <ds:schemaRef ds:uri="http://schemas.openxmlformats.org/officeDocument/2006/bibliography"/>
   </ds:schemaRefs>

</xml_diff>

<commit_message>
Essay: data methodology and mental health implementation
</commit_message>
<xml_diff>
--- a/COMP3000 report.docx
+++ b/COMP3000 report.docx
@@ -159,17 +159,8 @@
           <w:sz w:val="36"/>
           <w:szCs w:val="36"/>
         </w:rPr>
-        <w:t xml:space="preserve">A cosy serious game that teaches healthy wellbeing </w:t>
-      </w:r>
-      <w:proofErr w:type="gramStart"/>
-      <w:r>
-        <w:rPr>
-          <w:sz w:val="36"/>
-          <w:szCs w:val="36"/>
-        </w:rPr>
-        <w:t>habits</w:t>
-      </w:r>
-      <w:proofErr w:type="gramEnd"/>
+        <w:t>A cosy serious game that teaches healthy wellbeing habits</w:t>
+      </w:r>
       <w:r>
         <w:rPr>
           <w:sz w:val="20"/>
@@ -317,6 +308,13 @@
     </w:p>
     <w:sdt>
       <w:sdtPr>
+        <w:rPr>
+          <w:rFonts w:ascii="Arial" w:eastAsia="Arial" w:hAnsi="Arial" w:cs="Arial"/>
+          <w:color w:val="auto"/>
+          <w:sz w:val="22"/>
+          <w:szCs w:val="22"/>
+          <w:lang w:val="en-GB" w:eastAsia="en-GB"/>
+        </w:rPr>
         <w:id w:val="-733463419"/>
         <w:docPartObj>
           <w:docPartGallery w:val="Table of Contents"/>
@@ -325,14 +323,9 @@
       </w:sdtPr>
       <w:sdtEndPr>
         <w:rPr>
-          <w:rFonts w:ascii="Arial" w:eastAsia="Arial" w:hAnsi="Arial" w:cs="Arial"/>
           <w:b/>
           <w:bCs/>
           <w:noProof/>
-          <w:color w:val="auto"/>
-          <w:sz w:val="22"/>
-          <w:szCs w:val="22"/>
-          <w:lang w:val="en-GB" w:eastAsia="en-GB"/>
         </w:rPr>
       </w:sdtEndPr>
       <w:sdtContent>
@@ -2352,6 +2345,7 @@
           <w:id w:val="705608602"/>
           <w:citation/>
         </w:sdtPr>
+        <w:sdtEndPr/>
         <w:sdtContent>
           <w:r>
             <w:fldChar w:fldCharType="begin"/>
@@ -2408,6 +2402,7 @@
           <w:id w:val="-1774392230"/>
           <w:citation/>
         </w:sdtPr>
+        <w:sdtEndPr/>
         <w:sdtContent>
           <w:r>
             <w:fldChar w:fldCharType="begin"/>
@@ -2449,6 +2444,7 @@
           <w:id w:val="-1222986381"/>
           <w:citation/>
         </w:sdtPr>
+        <w:sdtEndPr/>
         <w:sdtContent>
           <w:r>
             <w:fldChar w:fldCharType="begin"/>
@@ -2506,6 +2502,7 @@
           <w:id w:val="2079554457"/>
           <w:citation/>
         </w:sdtPr>
+        <w:sdtEndPr/>
         <w:sdtContent>
           <w:r>
             <w:rPr>
@@ -2779,6 +2776,7 @@
           <w:id w:val="1913116138"/>
           <w:citation/>
         </w:sdtPr>
+        <w:sdtEndPr/>
         <w:sdtContent>
           <w:r>
             <w:fldChar w:fldCharType="begin"/>
@@ -2808,35 +2806,7 @@
           <w:i/>
           <w:iCs/>
         </w:rPr>
-        <w:t>“</w:t>
-      </w:r>
-      <w:r>
-        <w:rPr>
-          <w:i/>
-          <w:iCs/>
-        </w:rPr>
-        <w:t>cause marked emotional distress and interfere with daily function,</w:t>
-      </w:r>
-      <w:r>
-        <w:rPr>
-          <w:i/>
-          <w:iCs/>
-        </w:rPr>
-        <w:t xml:space="preserve"> </w:t>
-      </w:r>
-      <w:r>
-        <w:rPr>
-          <w:i/>
-          <w:iCs/>
-        </w:rPr>
-        <w:t>but do not usually affect insight or cognition</w:t>
-      </w:r>
-      <w:r>
-        <w:rPr>
-          <w:i/>
-          <w:iCs/>
-        </w:rPr>
-        <w:t>”</w:t>
+        <w:t>“cause marked emotional distress and interfere with daily function, but do not usually affect insight or cognition”</w:t>
       </w:r>
       <w:r>
         <w:t xml:space="preserve">, and note that despite their comparative lack of severity, their prevalence among the population </w:t>
@@ -2845,15 +2815,7 @@
         <w:t>makes</w:t>
       </w:r>
       <w:r>
-        <w:t xml:space="preserve"> them a large burden to </w:t>
-      </w:r>
-      <w:proofErr w:type="gramStart"/>
-      <w:r>
-        <w:t>society as a whole</w:t>
-      </w:r>
-      <w:proofErr w:type="gramEnd"/>
-      <w:r>
-        <w:t xml:space="preserve">. </w:t>
+        <w:t xml:space="preserve"> them a large burden to society as a whole. </w:t>
       </w:r>
     </w:p>
     <w:p/>
@@ -2867,6 +2829,7 @@
           <w:id w:val="1382444390"/>
           <w:citation/>
         </w:sdtPr>
+        <w:sdtEndPr/>
         <w:sdtContent>
           <w:r>
             <w:fldChar w:fldCharType="begin"/>
@@ -2892,21 +2855,14 @@
     <w:p>
       <w:r>
         <w:br/>
-        <w:t xml:space="preserve">Studies have suggested that the most effective approach for treating depression and anxiety disorders is a combination of medication and CBT, in part </w:t>
-      </w:r>
-      <w:proofErr w:type="gramStart"/>
-      <w:r>
-        <w:t>due to the fact that</w:t>
-      </w:r>
-      <w:proofErr w:type="gramEnd"/>
-      <w:r>
-        <w:t xml:space="preserve"> the combined approach is more acceptable to many patients who struggle with mental health stigma. </w:t>
+        <w:t xml:space="preserve">Studies have suggested that the most effective approach for treating depression and anxiety disorders is a combination of medication and CBT, in part due to the fact that the combined approach is more acceptable to many patients who struggle with mental health stigma. </w:t>
       </w:r>
       <w:sdt>
         <w:sdtPr>
           <w:id w:val="-824972319"/>
           <w:citation/>
         </w:sdtPr>
+        <w:sdtEndPr/>
         <w:sdtContent>
           <w:r>
             <w:fldChar w:fldCharType="begin"/>
@@ -2935,13 +2891,7 @@
     <w:p/>
     <w:p>
       <w:r>
-        <w:t>Whilst the</w:t>
-      </w:r>
-      <w:r>
-        <w:t xml:space="preserve"> Improving Access to Psychological Therapies</w:t>
-      </w:r>
-      <w:r>
-        <w:t xml:space="preserve"> programme introduced in 2008 aims to reduce waiting times for psychological therapy to 6 weeks from referral, in practice </w:t>
+        <w:t xml:space="preserve">Whilst the Improving Access to Psychological Therapies programme introduced in 2008 aims to reduce waiting times for psychological therapy to 6 weeks from referral, in practice </w:t>
       </w:r>
       <w:r>
         <w:t xml:space="preserve">in 2013 one in ten people were waiting over a year to receive treatment. </w:t>
@@ -2951,6 +2901,7 @@
           <w:id w:val="740377815"/>
           <w:citation/>
         </w:sdtPr>
+        <w:sdtEndPr/>
         <w:sdtContent>
           <w:r>
             <w:fldChar w:fldCharType="begin"/>
@@ -2993,6 +2944,7 @@
           <w:id w:val="-1459945180"/>
           <w:citation/>
         </w:sdtPr>
+        <w:sdtEndPr/>
         <w:sdtContent>
           <w:r>
             <w:fldChar w:fldCharType="begin"/>
@@ -3031,6 +2983,7 @@
           <w:id w:val="-1477292311"/>
           <w:citation/>
         </w:sdtPr>
+        <w:sdtEndPr/>
         <w:sdtContent>
           <w:r>
             <w:fldChar w:fldCharType="begin"/>
@@ -3085,6 +3038,7 @@
           <w:id w:val="-1742172491"/>
           <w:citation/>
         </w:sdtPr>
+        <w:sdtEndPr/>
         <w:sdtContent>
           <w:r>
             <w:fldChar w:fldCharType="begin"/>
@@ -3120,6 +3074,7 @@
           <w:id w:val="585492796"/>
           <w:citation/>
         </w:sdtPr>
+        <w:sdtEndPr/>
         <w:sdtContent>
           <w:r>
             <w:fldChar w:fldCharType="begin"/>
@@ -3182,29 +3137,15 @@
           <w:i/>
           <w:iCs/>
         </w:rPr>
-        <w:t>‘</w:t>
+        <w:t>‘there is a synergistic interplay between planetary and</w:t>
       </w:r>
       <w:r>
         <w:rPr>
           <w:i/>
           <w:iCs/>
         </w:rPr>
-        <w:t>there is a synergistic interplay between planetary and</w:t>
-      </w:r>
-      <w:r>
-        <w:rPr>
-          <w:i/>
-          <w:iCs/>
-        </w:rPr>
         <w:br/>
-        <w:t>personal well-being</w:t>
-      </w:r>
-      <w:r>
-        <w:rPr>
-          <w:i/>
-          <w:iCs/>
-        </w:rPr>
-        <w:t>’</w:t>
+        <w:t>personal well-being’</w:t>
       </w:r>
       <w:r>
         <w:t xml:space="preserve">. </w:t>
@@ -3214,6 +3155,7 @@
           <w:id w:val="-726525671"/>
           <w:citation/>
         </w:sdtPr>
+        <w:sdtEndPr/>
         <w:sdtContent>
           <w:r>
             <w:fldChar w:fldCharType="begin"/>
@@ -3259,6 +3201,7 @@
           <w:id w:val="1272891282"/>
           <w:citation/>
         </w:sdtPr>
+        <w:sdtEndPr/>
         <w:sdtContent>
           <w:r>
             <w:fldChar w:fldCharType="begin"/>
@@ -3299,13 +3242,8 @@
         </w:numPr>
       </w:pPr>
       <w:r>
-        <w:t xml:space="preserve">Grow or pick </w:t>
-      </w:r>
-      <w:proofErr w:type="gramStart"/>
-      <w:r>
-        <w:t>food</w:t>
-      </w:r>
-      <w:proofErr w:type="gramEnd"/>
+        <w:t>Grow or pick food</w:t>
+      </w:r>
     </w:p>
     <w:p>
       <w:pPr>
@@ -3316,13 +3254,8 @@
         </w:numPr>
       </w:pPr>
       <w:r>
-        <w:t xml:space="preserve">Bring nature </w:t>
-      </w:r>
-      <w:proofErr w:type="gramStart"/>
-      <w:r>
-        <w:t>indoors</w:t>
-      </w:r>
-      <w:proofErr w:type="gramEnd"/>
+        <w:t>Bring nature indoors</w:t>
+      </w:r>
     </w:p>
     <w:p>
       <w:pPr>
@@ -3333,13 +3266,8 @@
         </w:numPr>
       </w:pPr>
       <w:r>
-        <w:t xml:space="preserve">Do activities </w:t>
-      </w:r>
-      <w:proofErr w:type="gramStart"/>
-      <w:r>
-        <w:t>outdoors</w:t>
-      </w:r>
-      <w:proofErr w:type="gramEnd"/>
+        <w:t>Do activities outdoors</w:t>
+      </w:r>
     </w:p>
     <w:p>
       <w:pPr>
@@ -3350,13 +3278,8 @@
         </w:numPr>
       </w:pPr>
       <w:r>
-        <w:t xml:space="preserve">Help the </w:t>
-      </w:r>
-      <w:proofErr w:type="gramStart"/>
-      <w:r>
-        <w:t>environment</w:t>
-      </w:r>
-      <w:proofErr w:type="gramEnd"/>
+        <w:t>Help the environment</w:t>
+      </w:r>
     </w:p>
     <w:p>
       <w:pPr>
@@ -3379,13 +3302,8 @@
         </w:numPr>
       </w:pPr>
       <w:r>
-        <w:t xml:space="preserve">Connect with </w:t>
-      </w:r>
-      <w:proofErr w:type="gramStart"/>
-      <w:r>
-        <w:t>animals</w:t>
-      </w:r>
-      <w:proofErr w:type="gramEnd"/>
+        <w:t>Connect with animals</w:t>
+      </w:r>
     </w:p>
     <w:p/>
     <w:p>
@@ -3398,15 +3316,7 @@
       </w:r>
       <w:proofErr w:type="spellEnd"/>
       <w:r>
-        <w:t xml:space="preserve"> initial description of </w:t>
-      </w:r>
-      <w:proofErr w:type="gramStart"/>
-      <w:r>
-        <w:t>ecopsychology, and</w:t>
-      </w:r>
-      <w:proofErr w:type="gramEnd"/>
-      <w:r>
-        <w:t xml:space="preserve"> provide an accessible way for patients to take small steps to improve their mental wellbeing. </w:t>
+        <w:t xml:space="preserve"> initial description of ecopsychology, and provide an accessible way for patients to take small steps to improve their mental wellbeing. </w:t>
       </w:r>
     </w:p>
     <w:p/>
@@ -3449,6 +3359,7 @@
           <w:id w:val="-1120301362"/>
           <w:citation/>
         </w:sdtPr>
+        <w:sdtEndPr/>
         <w:sdtContent>
           <w:r>
             <w:fldChar w:fldCharType="begin"/>
@@ -3478,6 +3389,7 @@
           <w:id w:val="1996220464"/>
           <w:citation/>
         </w:sdtPr>
+        <w:sdtEndPr/>
         <w:sdtContent>
           <w:r>
             <w:fldChar w:fldCharType="begin"/>
@@ -3578,6 +3490,7 @@
           <w:id w:val="-1277482516"/>
           <w:citation/>
         </w:sdtPr>
+        <w:sdtEndPr/>
         <w:sdtContent>
           <w:r>
             <w:fldChar w:fldCharType="begin"/>
@@ -3615,6 +3528,7 @@
           <w:id w:val="-296763752"/>
           <w:citation/>
         </w:sdtPr>
+        <w:sdtEndPr/>
         <w:sdtContent>
           <w:r>
             <w:fldChar w:fldCharType="begin"/>
@@ -3659,6 +3573,7 @@
           <w:id w:val="-504829318"/>
           <w:citation/>
         </w:sdtPr>
+        <w:sdtEndPr/>
         <w:sdtContent>
           <w:r>
             <w:fldChar w:fldCharType="begin"/>
@@ -3705,6 +3620,7 @@
           <w:id w:val="-1937051075"/>
           <w:citation/>
         </w:sdtPr>
+        <w:sdtEndPr/>
         <w:sdtContent>
           <w:r>
             <w:fldChar w:fldCharType="begin"/>
@@ -3861,7 +3777,7 @@
         <w:t>4.</w:t>
       </w:r>
       <w:r>
-        <w:t>3</w:t>
+        <w:t>2</w:t>
       </w:r>
       <w:r>
         <w:t xml:space="preserve"> Project Management</w:t>
@@ -3942,21 +3858,12 @@
       <w:r>
         <w:t xml:space="preserve">, </w:t>
       </w:r>
-      <w:proofErr w:type="gramStart"/>
       <w:r>
         <w:rPr>
           <w:i/>
           <w:iCs/>
         </w:rPr>
-        <w:t>Completed</w:t>
-      </w:r>
-      <w:proofErr w:type="gramEnd"/>
-      <w:r>
-        <w:rPr>
-          <w:i/>
-          <w:iCs/>
-        </w:rPr>
-        <w:t xml:space="preserve"> this sprint</w:t>
+        <w:t>Completed this sprint</w:t>
       </w:r>
       <w:r>
         <w:t xml:space="preserve">, and </w:t>
@@ -4162,23 +4069,262 @@
         <w:t>4.</w:t>
       </w:r>
       <w:r>
-        <w:t>4</w:t>
+        <w:t>3</w:t>
       </w:r>
       <w:r>
         <w:t xml:space="preserve"> Data collection procedures</w:t>
       </w:r>
       <w:bookmarkEnd w:id="25"/>
+    </w:p>
+    <w:p>
+      <w:r>
+        <w:t xml:space="preserve">Data collection and user testing has been used </w:t>
+      </w:r>
+      <w:r>
+        <w:t xml:space="preserve">throughout the project </w:t>
+      </w:r>
+      <w:r>
+        <w:t>to help inform development</w:t>
+      </w:r>
+      <w:r>
+        <w:t>.</w:t>
+      </w:r>
+    </w:p>
+    <w:p/>
+    <w:p>
+      <w:r>
+        <w:t xml:space="preserve">Every </w:t>
+      </w:r>
+      <w:r>
+        <w:t>user testing and data collection session follows the same basic procedure for setup, execution, and analysis.</w:t>
+      </w:r>
+    </w:p>
+    <w:p>
+      <w:pPr>
+        <w:pStyle w:val="Heading4"/>
+      </w:pPr>
+      <w:r>
+        <w:t>Set up</w:t>
+      </w:r>
+    </w:p>
+    <w:p>
+      <w:r>
+        <w:t>Each testing session should have a clear objecti</w:t>
+      </w:r>
+      <w:r>
+        <w:t xml:space="preserve">ve/question to answer and be relevant to the project. This objective should be documented before the session goes live and </w:t>
+      </w:r>
+      <w:r>
+        <w:t>referred</w:t>
+      </w:r>
+      <w:r>
+        <w:t xml:space="preserve"> to in the analysis stage.</w:t>
+      </w:r>
+    </w:p>
+    <w:p>
+      <w:pPr>
+        <w:pStyle w:val="Heading4"/>
+      </w:pPr>
+      <w:r>
+        <w:t>Execution</w:t>
+      </w:r>
+    </w:p>
+    <w:p>
+      <w:r>
+        <w:t xml:space="preserve">At the data collection stage, a </w:t>
+      </w:r>
+      <w:r>
+        <w:t xml:space="preserve">disclaimer outlines how the results will be used, and how participants can withdraw from the study if desired, to ensure ethical standards are met. </w:t>
+      </w:r>
+    </w:p>
+    <w:p>
+      <w:r>
+        <w:t xml:space="preserve">The testing sessions </w:t>
+      </w:r>
+      <w:r>
+        <w:t>must</w:t>
+      </w:r>
+      <w:r>
+        <w:t xml:space="preserve"> be public until at least 5 responses have been gathered.</w:t>
+      </w:r>
+    </w:p>
+    <w:p/>
+    <w:p>
+      <w:r>
+        <w:t>Any questions asked of participants need to be carefully considered to ensure:</w:t>
+      </w:r>
     </w:p>
     <w:p>
       <w:pPr>
         <w:pStyle w:val="ListParagraph"/>
         <w:numPr>
           <w:ilvl w:val="0"/>
-          <w:numId w:val="5"/>
+          <w:numId w:val="8"/>
         </w:numPr>
       </w:pPr>
       <w:r>
-        <w:t xml:space="preserve">Identify how many data collection sessions, how they run, how they are used. </w:t>
+        <w:t xml:space="preserve">A mix of qualitative and quantitate </w:t>
+      </w:r>
+      <w:r>
+        <w:t>data is gathered.</w:t>
+      </w:r>
+    </w:p>
+    <w:p>
+      <w:pPr>
+        <w:pStyle w:val="ListParagraph"/>
+        <w:numPr>
+          <w:ilvl w:val="0"/>
+          <w:numId w:val="8"/>
+        </w:numPr>
+      </w:pPr>
+      <w:r>
+        <w:t>Questions are rephrased in both directions to avoid leading bias.</w:t>
+      </w:r>
+    </w:p>
+    <w:p>
+      <w:pPr>
+        <w:pStyle w:val="ListParagraph"/>
+        <w:numPr>
+          <w:ilvl w:val="0"/>
+          <w:numId w:val="8"/>
+        </w:numPr>
+      </w:pPr>
+      <w:r>
+        <w:t>All respondents answer questions in the same order with the same context.</w:t>
+      </w:r>
+    </w:p>
+    <w:p>
+      <w:pPr>
+        <w:pStyle w:val="ListParagraph"/>
+      </w:pPr>
+    </w:p>
+    <w:p>
+      <w:pPr>
+        <w:pStyle w:val="Heading4"/>
+      </w:pPr>
+      <w:r>
+        <w:lastRenderedPageBreak/>
+        <w:t>Analysis</w:t>
+      </w:r>
+    </w:p>
+    <w:p>
+      <w:r>
+        <w:t xml:space="preserve">All data collection and testing sessions are documented in </w:t>
+      </w:r>
+      <w:r>
+        <w:rPr>
+          <w:i/>
+          <w:iCs/>
+        </w:rPr>
+        <w:t>Data Collection and User Testing</w:t>
+      </w:r>
+      <w:r>
+        <w:t>. Each entry in this document includes details of:</w:t>
+      </w:r>
+    </w:p>
+    <w:p>
+      <w:pPr>
+        <w:pStyle w:val="ListParagraph"/>
+        <w:numPr>
+          <w:ilvl w:val="0"/>
+          <w:numId w:val="9"/>
+        </w:numPr>
+      </w:pPr>
+      <w:r>
+        <w:t xml:space="preserve">The start </w:t>
+      </w:r>
+      <w:r>
+        <w:t>dates</w:t>
+      </w:r>
+      <w:r>
+        <w:t>.</w:t>
+      </w:r>
+    </w:p>
+    <w:p>
+      <w:pPr>
+        <w:pStyle w:val="ListParagraph"/>
+        <w:numPr>
+          <w:ilvl w:val="0"/>
+          <w:numId w:val="9"/>
+        </w:numPr>
+      </w:pPr>
+      <w:r>
+        <w:t xml:space="preserve">Aim of </w:t>
+      </w:r>
+      <w:r>
+        <w:t xml:space="preserve">the </w:t>
+      </w:r>
+      <w:r>
+        <w:t>research</w:t>
+      </w:r>
+      <w:r>
+        <w:t>.</w:t>
+      </w:r>
+    </w:p>
+    <w:p>
+      <w:pPr>
+        <w:pStyle w:val="ListParagraph"/>
+        <w:numPr>
+          <w:ilvl w:val="0"/>
+          <w:numId w:val="9"/>
+        </w:numPr>
+      </w:pPr>
+      <w:r>
+        <w:t xml:space="preserve">Format of </w:t>
+      </w:r>
+      <w:r>
+        <w:t>research</w:t>
+      </w:r>
+      <w:r>
+        <w:t xml:space="preserve"> (survey, questionnaire, any additional materials provided to users)</w:t>
+      </w:r>
+    </w:p>
+    <w:p>
+      <w:pPr>
+        <w:pStyle w:val="ListParagraph"/>
+        <w:numPr>
+          <w:ilvl w:val="0"/>
+          <w:numId w:val="9"/>
+        </w:numPr>
+      </w:pPr>
+      <w:r>
+        <w:t>List of any artefacts created</w:t>
+      </w:r>
+      <w:r>
+        <w:t>.</w:t>
+      </w:r>
+    </w:p>
+    <w:p>
+      <w:pPr>
+        <w:pStyle w:val="ListParagraph"/>
+        <w:numPr>
+          <w:ilvl w:val="0"/>
+          <w:numId w:val="9"/>
+        </w:numPr>
+      </w:pPr>
+      <w:r>
+        <w:t>Number of respondents</w:t>
+      </w:r>
+    </w:p>
+    <w:p>
+      <w:pPr>
+        <w:pStyle w:val="ListParagraph"/>
+        <w:numPr>
+          <w:ilvl w:val="0"/>
+          <w:numId w:val="9"/>
+        </w:numPr>
+      </w:pPr>
+      <w:r>
+        <w:t>Point-by-point analysis of each result</w:t>
+      </w:r>
+      <w:r>
+        <w:t>:</w:t>
+      </w:r>
+      <w:r>
+        <w:t xml:space="preserve"> </w:t>
+      </w:r>
+      <w:r>
+        <w:t xml:space="preserve">explaining what the question aimed to identify, summarising the results, and outlining how the findings can be applied to the product. </w:t>
       </w:r>
     </w:p>
     <w:p>
@@ -4201,8 +4347,222 @@
       </w:r>
       <w:bookmarkEnd w:id="27"/>
     </w:p>
+    <w:p>
+      <w:r>
+        <w:t xml:space="preserve">To establish a background for the mental health aspect of the game, </w:t>
+      </w:r>
+      <w:r>
+        <w:t xml:space="preserve">the </w:t>
+      </w:r>
+      <w:r>
+        <w:rPr>
+          <w:i/>
+          <w:iCs/>
+        </w:rPr>
+        <w:t>Media and Mental Health</w:t>
+      </w:r>
+      <w:r>
+        <w:t xml:space="preserve"> survey </w:t>
+      </w:r>
+      <w:r>
+        <w:t xml:space="preserve">asked respondents about their experiences and attitude regarding mental health issues. </w:t>
+      </w:r>
+    </w:p>
+    <w:p>
+      <w:r>
+        <w:t>Some</w:t>
+      </w:r>
+      <w:r>
+        <w:t xml:space="preserve"> </w:t>
+      </w:r>
+      <w:r>
+        <w:t xml:space="preserve">questions focussed on </w:t>
+      </w:r>
+      <w:r>
+        <w:t>investigating whether there is a demand for the product being created. The overall result confirmed</w:t>
+      </w:r>
+      <w:r>
+        <w:t xml:space="preserve"> the </w:t>
+      </w:r>
+      <w:r>
+        <w:t>demand for such a product, with 88.2% of respondents saying their mental health could be improved</w:t>
+      </w:r>
+      <w:r>
+        <w:t xml:space="preserve">. </w:t>
+      </w:r>
+    </w:p>
+    <w:p>
+      <w:r>
+        <w:t>Other</w:t>
+      </w:r>
+      <w:r>
+        <w:t xml:space="preserve"> questions looked at how people </w:t>
+      </w:r>
+      <w:r>
+        <w:t>currently deal with strong emotions. Common themes of nature, exercise, and mindfulness ran throughout the responses</w:t>
+      </w:r>
+      <w:r>
+        <w:t xml:space="preserve">, which helped inform the approach to treatment the product would focus on. </w:t>
+      </w:r>
+    </w:p>
     <w:p/>
     <w:p>
+      <w:r>
+        <w:t xml:space="preserve">For more information on the </w:t>
+      </w:r>
+      <w:r>
+        <w:rPr>
+          <w:i/>
+          <w:iCs/>
+        </w:rPr>
+        <w:t>Media and Mental Health</w:t>
+      </w:r>
+      <w:r>
+        <w:t xml:space="preserve"> survey, see </w:t>
+      </w:r>
+      <w:r>
+        <w:rPr>
+          <w:i/>
+          <w:iCs/>
+        </w:rPr>
+        <w:t>Data Collection and User Testing</w:t>
+      </w:r>
+      <w:r>
+        <w:t>.</w:t>
+      </w:r>
+    </w:p>
+    <w:p/>
+    <w:p>
+      <w:r>
+        <w:t xml:space="preserve">The game focuses on </w:t>
+      </w:r>
+      <w:r>
+        <w:t xml:space="preserve">nature-based therapies and mindfulness as techniques to help manage mental health. </w:t>
+      </w:r>
+      <w:r>
+        <w:t>Th</w:t>
+      </w:r>
+      <w:r>
+        <w:t>ese techniques were chosen for the following reasons:</w:t>
+      </w:r>
+    </w:p>
+    <w:p>
+      <w:pPr>
+        <w:pStyle w:val="ListParagraph"/>
+        <w:numPr>
+          <w:ilvl w:val="0"/>
+          <w:numId w:val="10"/>
+        </w:numPr>
+      </w:pPr>
+      <w:r>
+        <w:t xml:space="preserve">Responses in </w:t>
+      </w:r>
+      <w:r>
+        <w:rPr>
+          <w:i/>
+          <w:iCs/>
+        </w:rPr>
+        <w:t>Media and Mental Health</w:t>
+      </w:r>
+      <w:r>
+        <w:t xml:space="preserve"> suggest a willingness and </w:t>
+      </w:r>
+      <w:r>
+        <w:t>success in respondents to utilise these approaches in their daily lives</w:t>
+      </w:r>
+    </w:p>
+    <w:p>
+      <w:pPr>
+        <w:pStyle w:val="ListParagraph"/>
+        <w:numPr>
+          <w:ilvl w:val="0"/>
+          <w:numId w:val="10"/>
+        </w:numPr>
+      </w:pPr>
+      <w:r>
+        <w:t xml:space="preserve">They are both easily applied to a self-help context: mindfulness techniques </w:t>
+      </w:r>
+      <w:r>
+        <w:t>are focused on the self anyway, and whilst formal nature-therapy requires a trained therapist, the principles and exercises can be practiced independently</w:t>
+      </w:r>
+      <w:r>
+        <w:t xml:space="preserve"> with minimal supplies. </w:t>
+      </w:r>
+    </w:p>
+    <w:p>
+      <w:pPr>
+        <w:pStyle w:val="ListParagraph"/>
+        <w:numPr>
+          <w:ilvl w:val="0"/>
+          <w:numId w:val="10"/>
+        </w:numPr>
+      </w:pPr>
+      <w:r>
+        <w:t>Using nature to improve mental health is less well known than formal therapies such as CBT and counselling, so it</w:t>
+      </w:r>
+      <w:r>
+        <w:t xml:space="preserve">’s helpful to be able to bring awareness of it to an audience who otherwise may not have </w:t>
+      </w:r>
+      <w:r>
+        <w:t>considered it.</w:t>
+      </w:r>
+    </w:p>
+    <w:p/>
+    <w:p>
+      <w:r>
+        <w:t xml:space="preserve">Because the product delivered is a vertical slice of gameplay, only one character can be introduced for the player to interact with and </w:t>
+      </w:r>
+      <w:r>
+        <w:t xml:space="preserve">help. </w:t>
+      </w:r>
+    </w:p>
+    <w:p/>
+    <w:p>
+      <w:r>
+        <w:lastRenderedPageBreak/>
+        <w:t xml:space="preserve">The chosen character, Mouse, is represented as an individual that struggles with feelings of anxiety, and depression. </w:t>
+      </w:r>
+      <w:r>
+        <w:t xml:space="preserve">These are some of the </w:t>
+      </w:r>
+      <w:r>
+        <w:t>most experienced</w:t>
+      </w:r>
+      <w:r>
+        <w:t xml:space="preserve"> symptoms of poor mental health, so choosing to represent them in the non-player-character </w:t>
+      </w:r>
+      <w:r>
+        <w:t>encourages the audience to empathise with and understand them.</w:t>
+      </w:r>
+    </w:p>
+    <w:p/>
+    <w:p>
+      <w:r>
+        <w:t xml:space="preserve">The storyline to help Mouse involves </w:t>
+      </w:r>
+      <w:r>
+        <w:t xml:space="preserve">the ‘do activities outside’ </w:t>
+      </w:r>
+      <w:r>
+        <w:t xml:space="preserve">element of using nature to improve wellness, as identified by Mind UK. The player explores and plans a woodland trail for them to follow </w:t>
+      </w:r>
+      <w:r>
+        <w:t xml:space="preserve">and be immersed in nature. In exploring individually first, the player gets the fun and enjoyment of the exploration mechanic and </w:t>
+      </w:r>
+      <w:r>
+        <w:t xml:space="preserve">navigating through the woodland. This offers the short-term enjoyment and relaxation element of gameplay. When this route is introduced to the Mouse and they are also helped, it </w:t>
+      </w:r>
+      <w:r>
+        <w:t xml:space="preserve">confirms the idea that an outside activity such as following a trail </w:t>
+      </w:r>
+      <w:r>
+        <w:t xml:space="preserve">can help improve wellness and mental </w:t>
+      </w:r>
+      <w:r>
+        <w:t xml:space="preserve">health, offering the longer term knowledge and understanding. </w:t>
+      </w:r>
+    </w:p>
+    <w:p>
       <w:pPr>
         <w:pStyle w:val="Heading3"/>
       </w:pPr>
@@ -4232,16 +4592,7 @@
       </w:pPr>
       <w:bookmarkStart w:id="30" w:name="_Toc132387032"/>
       <w:r>
-        <w:t>5</w:t>
-      </w:r>
-      <w:r>
-        <w:t>.</w:t>
-      </w:r>
-      <w:r>
-        <w:t>4</w:t>
-      </w:r>
-      <w:r>
-        <w:t xml:space="preserve"> Technical implementation</w:t>
+        <w:t>5.4 Technical implementation</w:t>
       </w:r>
       <w:bookmarkEnd w:id="30"/>
     </w:p>
@@ -4269,54 +4620,54 @@
     </w:p>
     <w:p>
       <w:r>
+        <w:t xml:space="preserve">The Yarn Spinner Visual Studio Code extension makes it easier to write in the correct syntax, and provides other helpful features, such as the ability to preview dialogue within </w:t>
+      </w:r>
+      <w:proofErr w:type="spellStart"/>
+      <w:r>
+        <w:t>VSCode</w:t>
+      </w:r>
+      <w:proofErr w:type="spellEnd"/>
+      <w:r>
+        <w:t>. This was used in the development process to check flow and rhythm of dialogue quickly throughout writing. The extension also makes it easy to export dialogue in a runnable html format, which was used in the dialogue user testing (see section blah).</w:t>
+      </w:r>
+    </w:p>
+    <w:p/>
+    <w:p>
+      <w:r>
+        <w:t xml:space="preserve">A key advantage of using Yarn with Unity is the capability to create C# and yarn scripts which can communicate with one another and trigger events. </w:t>
+      </w:r>
+    </w:p>
+    <w:p/>
+    <w:p>
+      <w:r>
+        <w:t xml:space="preserve">An example of this is the functionality have future dialogue informed by previous conversations with characters, which is controlled by the </w:t>
+      </w:r>
+      <w:r>
+        <w:rPr>
+          <w:rStyle w:val="MonospaceChar"/>
+        </w:rPr>
+        <w:t>Interactable.cs</w:t>
+      </w:r>
+      <w:r>
+        <w:t xml:space="preserve"> and the </w:t>
+      </w:r>
+      <w:r>
+        <w:rPr>
+          <w:rStyle w:val="MonospaceChar"/>
+        </w:rPr>
+        <w:t>YarnManager.cs</w:t>
+      </w:r>
+      <w:r>
+        <w:t xml:space="preserve"> scripts. </w:t>
+      </w:r>
+    </w:p>
+    <w:p/>
+    <w:p>
+      <w:r>
+        <w:rPr>
+          <w:noProof/>
+        </w:rPr>
         <w:lastRenderedPageBreak/>
-        <w:t xml:space="preserve">The Yarn Spinner Visual Studio Code extension makes it easier to write in the correct syntax, and provides other helpful features, such as the ability to preview dialogue within </w:t>
-      </w:r>
-      <w:proofErr w:type="spellStart"/>
-      <w:r>
-        <w:t>VSCode</w:t>
-      </w:r>
-      <w:proofErr w:type="spellEnd"/>
-      <w:r>
-        <w:t>. This was used in the development process to check flow and rhythm of dialogue quickly throughout writing. The extension also makes it easy to export dialogue in a runnable html format, which was used in the dialogue user testing (see section blah).</w:t>
-      </w:r>
-    </w:p>
-    <w:p/>
-    <w:p>
-      <w:r>
-        <w:t xml:space="preserve">A key advantage of using Yarn with Unity is the capability to create C# and yarn scripts which can communicate with one another and trigger events. </w:t>
-      </w:r>
-    </w:p>
-    <w:p/>
-    <w:p>
-      <w:r>
-        <w:t xml:space="preserve">An example of this is the functionality have future dialogue informed by previous conversations with characters, which is controlled by the </w:t>
-      </w:r>
-      <w:r>
-        <w:rPr>
-          <w:rStyle w:val="MonospaceChar"/>
-        </w:rPr>
-        <w:t>Interactable.cs</w:t>
-      </w:r>
-      <w:r>
-        <w:t xml:space="preserve"> and the </w:t>
-      </w:r>
-      <w:r>
-        <w:rPr>
-          <w:rStyle w:val="MonospaceChar"/>
-        </w:rPr>
-        <w:t>YarnManager.cs</w:t>
-      </w:r>
-      <w:r>
-        <w:t xml:space="preserve"> scripts. </w:t>
-      </w:r>
-    </w:p>
-    <w:p/>
-    <w:p>
-      <w:r>
-        <w:rPr>
-          <w:noProof/>
-        </w:rPr>
         <w:drawing>
           <wp:inline distT="0" distB="0" distL="0" distR="0" wp14:anchorId="79958D45" wp14:editId="79598ADF">
             <wp:extent cx="5134692" cy="2915057"/>
@@ -4392,50 +4743,34 @@
       <w:r>
         <w:t xml:space="preserve">, which references the C# function </w:t>
       </w:r>
-      <w:proofErr w:type="gramStart"/>
       <w:r>
         <w:rPr>
           <w:rStyle w:val="MonospaceChar"/>
         </w:rPr>
-        <w:t>AdvanceEntryNode(</w:t>
-      </w:r>
-      <w:proofErr w:type="gramEnd"/>
+        <w:t>AdvanceEntryNode()</w:t>
+      </w:r>
+      <w:r>
+        <w:t xml:space="preserve">. The </w:t>
+      </w:r>
       <w:r>
         <w:rPr>
           <w:rStyle w:val="MonospaceChar"/>
         </w:rPr>
-        <w:t>)</w:t>
-      </w:r>
-      <w:r>
-        <w:t xml:space="preserve">. The </w:t>
-      </w:r>
-      <w:proofErr w:type="gramStart"/>
+        <w:t>AdvanceEntryNode()</w:t>
+      </w:r>
+      <w:r>
+        <w:t xml:space="preserve"> function takes in the name of the new node as a string, and passes it through to the current interactable so it knows what node should be opened when a player starts dialogue with them. </w:t>
+      </w:r>
+    </w:p>
+    <w:p/>
+    <w:p>
+      <w:r>
+        <w:t xml:space="preserve">With the new yarn command </w:t>
+      </w:r>
       <w:r>
         <w:rPr>
           <w:rStyle w:val="MonospaceChar"/>
         </w:rPr>
-        <w:t>AdvanceEntryNode(</w:t>
-      </w:r>
-      <w:proofErr w:type="gramEnd"/>
-      <w:r>
-        <w:rPr>
-          <w:rStyle w:val="MonospaceChar"/>
-        </w:rPr>
-        <w:t>)</w:t>
-      </w:r>
-      <w:r>
-        <w:t xml:space="preserve"> function takes in the name of the new node as a string, and passes it through to the current interactable so it knows what node should be opened when a player starts dialogue with them. </w:t>
-      </w:r>
-    </w:p>
-    <w:p/>
-    <w:p>
-      <w:r>
-        <w:t xml:space="preserve">With the new yarn command </w:t>
-      </w:r>
-      <w:r>
-        <w:rPr>
-          <w:rStyle w:val="MonospaceChar"/>
-        </w:rPr>
         <w:t>advanceEntryNode</w:t>
       </w:r>
       <w:r>
@@ -4447,7 +4782,6 @@
         <w:rPr>
           <w:noProof/>
         </w:rPr>
-        <w:lastRenderedPageBreak/>
         <w:drawing>
           <wp:inline distT="0" distB="0" distL="0" distR="0" wp14:anchorId="7B31821F" wp14:editId="3559DBDE">
             <wp:extent cx="3429479" cy="3286584"/>
@@ -4494,6 +4828,7 @@
     <w:p/>
     <w:p>
       <w:r>
+        <w:lastRenderedPageBreak/>
         <w:t xml:space="preserve">This means that as players interact with characters in the world and return to them, the characters dialogue and writing can change to progress the story forward rather than starting from the beginning every time. </w:t>
       </w:r>
     </w:p>
@@ -4627,13 +4962,8 @@
     </w:p>
     <w:p/>
     <w:p>
-      <w:proofErr w:type="gramStart"/>
-      <w:r>
-        <w:t>All of</w:t>
-      </w:r>
-      <w:proofErr w:type="gramEnd"/>
-      <w:r>
-        <w:t xml:space="preserve"> the operations involved in the implementation of Marching Squares is controlled from the </w:t>
+      <w:r>
+        <w:t xml:space="preserve">All of the operations involved in the implementation of Marching Squares is controlled from the </w:t>
       </w:r>
       <w:r>
         <w:rPr>
@@ -4704,14 +5034,12 @@
       <w:r>
         <w:t xml:space="preserve"> containing the </w:t>
       </w:r>
-      <w:proofErr w:type="gramStart"/>
       <w:r>
         <w:rPr>
           <w:rStyle w:val="MonospaceChar"/>
         </w:rPr>
         <w:t>Squares</w:t>
       </w:r>
-      <w:proofErr w:type="gramEnd"/>
       <w:r>
         <w:t xml:space="preserve"> position. </w:t>
       </w:r>
@@ -4721,225 +5049,188 @@
         <w:lastRenderedPageBreak/>
         <w:t xml:space="preserve">It has two functions. </w:t>
       </w:r>
-      <w:proofErr w:type="gramStart"/>
       <w:r>
         <w:rPr>
           <w:rStyle w:val="MonospaceChar"/>
         </w:rPr>
-        <w:t>OnVertexUpdated(</w:t>
-      </w:r>
-      <w:proofErr w:type="gramEnd"/>
+        <w:t>OnVertexUpdated()</w:t>
+      </w:r>
+      <w:r>
+        <w:t xml:space="preserve"> is called by the vertex script and checks the state of each vertex attached to the square, converts the values into a reference number between 0 and 15 which refers to a Marching Squares image. </w:t>
+      </w:r>
+    </w:p>
+    <w:p>
+      <w:r>
+        <w:t xml:space="preserve">The </w:t>
+      </w:r>
       <w:r>
         <w:rPr>
           <w:rStyle w:val="MonospaceChar"/>
         </w:rPr>
-        <w:t>)</w:t>
-      </w:r>
-      <w:r>
-        <w:t xml:space="preserve"> is called by the vertex script and checks the state of each vertex attached to the square, converts the values into a reference number between 0 and 15 which refers to a Marching Squares image. </w:t>
-      </w:r>
-    </w:p>
+        <w:t>updateTileSprite()</w:t>
+      </w:r>
+      <w:r>
+        <w:t xml:space="preserve"> function takes in the new Marching Squares reference number and updates the current tile accordingly. </w:t>
+      </w:r>
+    </w:p>
+    <w:p/>
     <w:p>
       <w:r>
         <w:t xml:space="preserve">The </w:t>
       </w:r>
-      <w:proofErr w:type="gramStart"/>
       <w:r>
         <w:rPr>
           <w:rStyle w:val="MonospaceChar"/>
         </w:rPr>
-        <w:t>updateTileSprite(</w:t>
-      </w:r>
-      <w:proofErr w:type="gramEnd"/>
+        <w:t xml:space="preserve">Vertex.cs </w:t>
+      </w:r>
+      <w:r>
+        <w:t xml:space="preserve">class contains a list of the squares it’s associated with, a </w:t>
+      </w:r>
+      <w:proofErr w:type="spellStart"/>
+      <w:r>
+        <w:t>bool</w:t>
+      </w:r>
+      <w:proofErr w:type="spellEnd"/>
+      <w:r>
+        <w:t xml:space="preserve"> for current state named </w:t>
+      </w:r>
       <w:r>
         <w:rPr>
           <w:rStyle w:val="MonospaceChar"/>
         </w:rPr>
-        <w:t>)</w:t>
-      </w:r>
-      <w:r>
-        <w:t xml:space="preserve"> function takes in the new Marching Squares reference number and updates the current tile accordingly. </w:t>
+        <w:t>isOn</w:t>
+      </w:r>
+      <w:r>
+        <w:t xml:space="preserve">, and a </w:t>
+      </w:r>
+      <w:r>
+        <w:rPr>
+          <w:rStyle w:val="MonospaceChar"/>
+        </w:rPr>
+        <w:t>Vector3Int position</w:t>
+      </w:r>
+      <w:r>
+        <w:t xml:space="preserve">. </w:t>
+      </w:r>
+    </w:p>
+    <w:p>
+      <w:r>
+        <w:t xml:space="preserve">It’s only function is </w:t>
+      </w:r>
+      <w:r>
+        <w:rPr>
+          <w:rStyle w:val="MonospaceChar"/>
+        </w:rPr>
+        <w:t>IsOn()</w:t>
+      </w:r>
+      <w:r>
+        <w:t xml:space="preserve"> getter/setter. The get function returns the value of </w:t>
+      </w:r>
+      <w:r>
+        <w:rPr>
+          <w:rStyle w:val="MonospaceChar"/>
+        </w:rPr>
+        <w:t>isOn</w:t>
+      </w:r>
+      <w:r>
+        <w:t xml:space="preserve">. The set function is called by the </w:t>
+      </w:r>
+      <w:r>
+        <w:rPr>
+          <w:rStyle w:val="MonospaceChar"/>
+        </w:rPr>
+        <w:t>MarchingManager</w:t>
+      </w:r>
+      <w:r>
+        <w:rPr>
+          <w:rStyle w:val="MonospaceChar"/>
+        </w:rPr>
+        <w:t>.cs</w:t>
+      </w:r>
+      <w:r>
+        <w:t xml:space="preserve"> script when player movement triggers a new vertex to be turned on, and calls </w:t>
+      </w:r>
+      <w:r>
+        <w:rPr>
+          <w:rStyle w:val="MonospaceChar"/>
+        </w:rPr>
+        <w:t>OnVertexUpdated</w:t>
+      </w:r>
+      <w:r>
+        <w:t xml:space="preserve"> on each of </w:t>
+      </w:r>
+      <w:proofErr w:type="spellStart"/>
+      <w:r>
+        <w:t>it’s</w:t>
+      </w:r>
+      <w:proofErr w:type="spellEnd"/>
+      <w:r>
+        <w:t xml:space="preserve"> associated Squares. </w:t>
       </w:r>
     </w:p>
     <w:p/>
     <w:p>
       <w:r>
-        <w:t xml:space="preserve">The </w:t>
+        <w:t xml:space="preserve">On Start,  </w:t>
       </w:r>
       <w:r>
         <w:rPr>
           <w:rStyle w:val="MonospaceChar"/>
         </w:rPr>
-        <w:t xml:space="preserve">Vertex.cs </w:t>
-      </w:r>
-      <w:r>
-        <w:t xml:space="preserve">class contains a list of the squares it’s associated with, a </w:t>
-      </w:r>
-      <w:proofErr w:type="spellStart"/>
-      <w:r>
-        <w:t>bool</w:t>
-      </w:r>
-      <w:proofErr w:type="spellEnd"/>
-      <w:r>
-        <w:t xml:space="preserve"> for current state named </w:t>
+        <w:t>MarchingManager.cs</w:t>
+      </w:r>
+      <w:r>
+        <w:t xml:space="preserve"> uses a provided tilemap to create a 2d array of squares based on the bounds of the drawn map. This allows the developer to draw any tilemap before runtime and have it automatically acknowledged and converted to the array which can be accessed by other scripts. </w:t>
+      </w:r>
+    </w:p>
+    <w:p/>
+    <w:p>
+      <w:r>
+        <w:t xml:space="preserve">Then the script creates corresponding 2d array of the vertices from the squares array, applying offsets to each of the square positions to find the four corners of each square.  </w:t>
+      </w:r>
+    </w:p>
+    <w:p/>
+    <w:p>
+      <w:r>
+        <w:t xml:space="preserve">On Update, MarchingManager.cs gets the player position in world space, uses the helper function </w:t>
       </w:r>
       <w:r>
         <w:rPr>
           <w:rStyle w:val="MonospaceChar"/>
         </w:rPr>
-        <w:t>isOn</w:t>
-      </w:r>
-      <w:r>
-        <w:t xml:space="preserve">, and a </w:t>
+        <w:t>translatePlayerPosToTilemap</w:t>
       </w:r>
       <w:r>
         <w:rPr>
           <w:rStyle w:val="MonospaceChar"/>
         </w:rPr>
-        <w:t>Vector3Int position</w:t>
-      </w:r>
-      <w:r>
-        <w:t xml:space="preserve">. </w:t>
-      </w:r>
-    </w:p>
-    <w:p>
-      <w:r>
-        <w:t xml:space="preserve">It’s only function is </w:t>
-      </w:r>
-      <w:proofErr w:type="gramStart"/>
+        <w:t xml:space="preserve">() </w:t>
+      </w:r>
+      <w:r>
+        <w:t xml:space="preserve">to translate </w:t>
+      </w:r>
+      <w:r>
+        <w:t xml:space="preserve">it to a Vector3Int position on the tilemap, and calls </w:t>
+      </w:r>
       <w:r>
         <w:rPr>
           <w:rStyle w:val="MonospaceChar"/>
         </w:rPr>
-        <w:t>IsOn(</w:t>
-      </w:r>
-      <w:proofErr w:type="gramEnd"/>
-      <w:r>
-        <w:rPr>
-          <w:rStyle w:val="MonospaceChar"/>
-        </w:rPr>
-        <w:t>)</w:t>
-      </w:r>
-      <w:r>
-        <w:t xml:space="preserve"> getter/setter. The get function returns the value of </w:t>
-      </w:r>
-      <w:r>
-        <w:rPr>
-          <w:rStyle w:val="MonospaceChar"/>
-        </w:rPr>
-        <w:t>isOn</w:t>
-      </w:r>
-      <w:r>
-        <w:t xml:space="preserve">. The set function is called by the </w:t>
-      </w:r>
-      <w:r>
-        <w:rPr>
-          <w:rStyle w:val="MonospaceChar"/>
-        </w:rPr>
-        <w:t>MarchingManager</w:t>
-      </w:r>
-      <w:r>
-        <w:rPr>
-          <w:rStyle w:val="MonospaceChar"/>
-        </w:rPr>
-        <w:t>.cs</w:t>
-      </w:r>
-      <w:r>
-        <w:t xml:space="preserve"> script when player movement triggers a new vertex to be turned on, and calls </w:t>
-      </w:r>
-      <w:r>
-        <w:rPr>
-          <w:rStyle w:val="MonospaceChar"/>
-        </w:rPr>
-        <w:t>OnVertexUpdated</w:t>
-      </w:r>
-      <w:r>
-        <w:t xml:space="preserve"> on each of </w:t>
-      </w:r>
-      <w:proofErr w:type="spellStart"/>
-      <w:r>
-        <w:t>it’s</w:t>
-      </w:r>
-      <w:proofErr w:type="spellEnd"/>
-      <w:r>
-        <w:t xml:space="preserve"> associated Squares. </w:t>
+        <w:t>turnVertexOn()</w:t>
+      </w:r>
+      <w:r>
+        <w:t xml:space="preserve"> on the vertex at that position on the tilemap. </w:t>
       </w:r>
     </w:p>
     <w:p/>
     <w:p>
       <w:r>
-        <w:t xml:space="preserve">On </w:t>
-      </w:r>
-      <w:proofErr w:type="gramStart"/>
-      <w:r>
-        <w:t xml:space="preserve">Start,  </w:t>
-      </w:r>
-      <w:r>
-        <w:rPr>
-          <w:rStyle w:val="MonospaceChar"/>
-        </w:rPr>
-        <w:t>MarchingManager.cs</w:t>
-      </w:r>
-      <w:proofErr w:type="gramEnd"/>
-      <w:r>
-        <w:t xml:space="preserve"> uses a provided tilemap to create a 2d array of squares based on the bounds of the drawn map. This allows the developer to draw any tilemap before runtime and have it automatically acknowledged and converted to the array which can be accessed by other scripts. </w:t>
+        <w:t xml:space="preserve">In the product, this is used to create a fog of war effect over a mini map in the corner of the screen when exploring the forest. The Marching Squares sprites are varying proportions of opaque white and transparency. As the player explores, more of the tilemap becomes transparent, revealing the hand drawn map asset on the layer behind. </w:t>
       </w:r>
     </w:p>
     <w:p/>
     <w:p>
-      <w:r>
-        <w:t xml:space="preserve">Then the script creates corresponding 2d array of the vertices from the squares array, applying offsets to each of the square positions to find the four corners of each square.  </w:t>
-      </w:r>
-    </w:p>
-    <w:p/>
-    <w:p>
-      <w:r>
-        <w:t xml:space="preserve">On Update, MarchingManager.cs gets the player position in world space, uses the helper function </w:t>
-      </w:r>
-      <w:proofErr w:type="gramStart"/>
-      <w:r>
-        <w:rPr>
-          <w:rStyle w:val="MonospaceChar"/>
-        </w:rPr>
-        <w:t>translatePlayerPosToTilemap</w:t>
-      </w:r>
-      <w:r>
-        <w:rPr>
-          <w:rStyle w:val="MonospaceChar"/>
-        </w:rPr>
-        <w:t>(</w:t>
-      </w:r>
-      <w:proofErr w:type="gramEnd"/>
-      <w:r>
-        <w:rPr>
-          <w:rStyle w:val="MonospaceChar"/>
-        </w:rPr>
-        <w:t xml:space="preserve">) </w:t>
-      </w:r>
-      <w:r>
-        <w:t xml:space="preserve">to translate </w:t>
-      </w:r>
-      <w:r>
-        <w:t xml:space="preserve">it to a Vector3Int position on the tilemap, and calls </w:t>
-      </w:r>
-      <w:r>
-        <w:rPr>
-          <w:rStyle w:val="MonospaceChar"/>
-        </w:rPr>
-        <w:t>turnVertexOn()</w:t>
-      </w:r>
-      <w:r>
-        <w:t xml:space="preserve"> on the vertex at that position on the tilemap. </w:t>
-      </w:r>
-    </w:p>
-    <w:p/>
-    <w:p>
-      <w:r>
-        <w:t xml:space="preserve">In the product, this is used to create a fog of war effect over a mini map in the corner of the screen when exploring the forest. The Marching Squares sprites are varying proportions of opaque white and transparency. As the player explores, more of the tilemap becomes transparent, revealing the hand drawn map asset on the layer behind. </w:t>
-      </w:r>
-    </w:p>
-    <w:p/>
-    <w:p>
       <w:pPr>
         <w:pStyle w:val="Heading2"/>
       </w:pPr>
@@ -4948,15 +5239,7 @@
         <w:t>6</w:t>
       </w:r>
       <w:r>
-        <w:t xml:space="preserve"> - Legal, social, </w:t>
-      </w:r>
-      <w:proofErr w:type="gramStart"/>
-      <w:r>
-        <w:t>ethical</w:t>
-      </w:r>
-      <w:proofErr w:type="gramEnd"/>
-      <w:r>
-        <w:t xml:space="preserve"> and professional issues</w:t>
+        <w:t xml:space="preserve"> - Legal, social, ethical and professional issues</w:t>
       </w:r>
       <w:bookmarkEnd w:id="32"/>
     </w:p>
@@ -5412,6 +5695,119 @@
     </w:lvl>
   </w:abstractNum>
   <w:abstractNum w:abstractNumId="2" w15:restartNumberingAfterBreak="0">
+    <w:nsid w:val="2A6F2E4A"/>
+    <w:multiLevelType w:val="hybridMultilevel"/>
+    <w:tmpl w:val="2E365CD8"/>
+    <w:lvl w:ilvl="0" w:tplc="08090001">
+      <w:start w:val="1"/>
+      <w:numFmt w:val="bullet"/>
+      <w:lvlText w:val=""/>
+      <w:lvlJc w:val="left"/>
+      <w:pPr>
+        <w:ind w:left="720" w:hanging="360"/>
+      </w:pPr>
+      <w:rPr>
+        <w:rFonts w:ascii="Symbol" w:hAnsi="Symbol" w:hint="default"/>
+      </w:rPr>
+    </w:lvl>
+    <w:lvl w:ilvl="1" w:tplc="08090003" w:tentative="1">
+      <w:start w:val="1"/>
+      <w:numFmt w:val="bullet"/>
+      <w:lvlText w:val="o"/>
+      <w:lvlJc w:val="left"/>
+      <w:pPr>
+        <w:ind w:left="1440" w:hanging="360"/>
+      </w:pPr>
+      <w:rPr>
+        <w:rFonts w:ascii="Courier New" w:hAnsi="Courier New" w:cs="Courier New" w:hint="default"/>
+      </w:rPr>
+    </w:lvl>
+    <w:lvl w:ilvl="2" w:tplc="08090005" w:tentative="1">
+      <w:start w:val="1"/>
+      <w:numFmt w:val="bullet"/>
+      <w:lvlText w:val=""/>
+      <w:lvlJc w:val="left"/>
+      <w:pPr>
+        <w:ind w:left="2160" w:hanging="360"/>
+      </w:pPr>
+      <w:rPr>
+        <w:rFonts w:ascii="Wingdings" w:hAnsi="Wingdings" w:hint="default"/>
+      </w:rPr>
+    </w:lvl>
+    <w:lvl w:ilvl="3" w:tplc="08090001" w:tentative="1">
+      <w:start w:val="1"/>
+      <w:numFmt w:val="bullet"/>
+      <w:lvlText w:val=""/>
+      <w:lvlJc w:val="left"/>
+      <w:pPr>
+        <w:ind w:left="2880" w:hanging="360"/>
+      </w:pPr>
+      <w:rPr>
+        <w:rFonts w:ascii="Symbol" w:hAnsi="Symbol" w:hint="default"/>
+      </w:rPr>
+    </w:lvl>
+    <w:lvl w:ilvl="4" w:tplc="08090003" w:tentative="1">
+      <w:start w:val="1"/>
+      <w:numFmt w:val="bullet"/>
+      <w:lvlText w:val="o"/>
+      <w:lvlJc w:val="left"/>
+      <w:pPr>
+        <w:ind w:left="3600" w:hanging="360"/>
+      </w:pPr>
+      <w:rPr>
+        <w:rFonts w:ascii="Courier New" w:hAnsi="Courier New" w:cs="Courier New" w:hint="default"/>
+      </w:rPr>
+    </w:lvl>
+    <w:lvl w:ilvl="5" w:tplc="08090005" w:tentative="1">
+      <w:start w:val="1"/>
+      <w:numFmt w:val="bullet"/>
+      <w:lvlText w:val=""/>
+      <w:lvlJc w:val="left"/>
+      <w:pPr>
+        <w:ind w:left="4320" w:hanging="360"/>
+      </w:pPr>
+      <w:rPr>
+        <w:rFonts w:ascii="Wingdings" w:hAnsi="Wingdings" w:hint="default"/>
+      </w:rPr>
+    </w:lvl>
+    <w:lvl w:ilvl="6" w:tplc="08090001" w:tentative="1">
+      <w:start w:val="1"/>
+      <w:numFmt w:val="bullet"/>
+      <w:lvlText w:val=""/>
+      <w:lvlJc w:val="left"/>
+      <w:pPr>
+        <w:ind w:left="5040" w:hanging="360"/>
+      </w:pPr>
+      <w:rPr>
+        <w:rFonts w:ascii="Symbol" w:hAnsi="Symbol" w:hint="default"/>
+      </w:rPr>
+    </w:lvl>
+    <w:lvl w:ilvl="7" w:tplc="08090003" w:tentative="1">
+      <w:start w:val="1"/>
+      <w:numFmt w:val="bullet"/>
+      <w:lvlText w:val="o"/>
+      <w:lvlJc w:val="left"/>
+      <w:pPr>
+        <w:ind w:left="5760" w:hanging="360"/>
+      </w:pPr>
+      <w:rPr>
+        <w:rFonts w:ascii="Courier New" w:hAnsi="Courier New" w:cs="Courier New" w:hint="default"/>
+      </w:rPr>
+    </w:lvl>
+    <w:lvl w:ilvl="8" w:tplc="08090005" w:tentative="1">
+      <w:start w:val="1"/>
+      <w:numFmt w:val="bullet"/>
+      <w:lvlText w:val=""/>
+      <w:lvlJc w:val="left"/>
+      <w:pPr>
+        <w:ind w:left="6480" w:hanging="360"/>
+      </w:pPr>
+      <w:rPr>
+        <w:rFonts w:ascii="Wingdings" w:hAnsi="Wingdings" w:hint="default"/>
+      </w:rPr>
+    </w:lvl>
+  </w:abstractNum>
+  <w:abstractNum w:abstractNumId="3" w15:restartNumberingAfterBreak="0">
     <w:nsid w:val="2E7D3B29"/>
     <w:multiLevelType w:val="hybridMultilevel"/>
     <w:tmpl w:val="AE2E8CDA"/>
@@ -5524,7 +5920,7 @@
       </w:rPr>
     </w:lvl>
   </w:abstractNum>
-  <w:abstractNum w:abstractNumId="3" w15:restartNumberingAfterBreak="0">
+  <w:abstractNum w:abstractNumId="4" w15:restartNumberingAfterBreak="0">
     <w:nsid w:val="3B6438E6"/>
     <w:multiLevelType w:val="hybridMultilevel"/>
     <w:tmpl w:val="081A36FE"/>
@@ -5637,7 +6033,120 @@
       </w:rPr>
     </w:lvl>
   </w:abstractNum>
-  <w:abstractNum w:abstractNumId="4" w15:restartNumberingAfterBreak="0">
+  <w:abstractNum w:abstractNumId="5" w15:restartNumberingAfterBreak="0">
+    <w:nsid w:val="517A7CDD"/>
+    <w:multiLevelType w:val="hybridMultilevel"/>
+    <w:tmpl w:val="E32244E4"/>
+    <w:lvl w:ilvl="0" w:tplc="08090001">
+      <w:start w:val="1"/>
+      <w:numFmt w:val="bullet"/>
+      <w:lvlText w:val=""/>
+      <w:lvlJc w:val="left"/>
+      <w:pPr>
+        <w:ind w:left="720" w:hanging="360"/>
+      </w:pPr>
+      <w:rPr>
+        <w:rFonts w:ascii="Symbol" w:hAnsi="Symbol" w:hint="default"/>
+      </w:rPr>
+    </w:lvl>
+    <w:lvl w:ilvl="1" w:tplc="08090003" w:tentative="1">
+      <w:start w:val="1"/>
+      <w:numFmt w:val="bullet"/>
+      <w:lvlText w:val="o"/>
+      <w:lvlJc w:val="left"/>
+      <w:pPr>
+        <w:ind w:left="1440" w:hanging="360"/>
+      </w:pPr>
+      <w:rPr>
+        <w:rFonts w:ascii="Courier New" w:hAnsi="Courier New" w:cs="Courier New" w:hint="default"/>
+      </w:rPr>
+    </w:lvl>
+    <w:lvl w:ilvl="2" w:tplc="08090005" w:tentative="1">
+      <w:start w:val="1"/>
+      <w:numFmt w:val="bullet"/>
+      <w:lvlText w:val=""/>
+      <w:lvlJc w:val="left"/>
+      <w:pPr>
+        <w:ind w:left="2160" w:hanging="360"/>
+      </w:pPr>
+      <w:rPr>
+        <w:rFonts w:ascii="Wingdings" w:hAnsi="Wingdings" w:hint="default"/>
+      </w:rPr>
+    </w:lvl>
+    <w:lvl w:ilvl="3" w:tplc="08090001" w:tentative="1">
+      <w:start w:val="1"/>
+      <w:numFmt w:val="bullet"/>
+      <w:lvlText w:val=""/>
+      <w:lvlJc w:val="left"/>
+      <w:pPr>
+        <w:ind w:left="2880" w:hanging="360"/>
+      </w:pPr>
+      <w:rPr>
+        <w:rFonts w:ascii="Symbol" w:hAnsi="Symbol" w:hint="default"/>
+      </w:rPr>
+    </w:lvl>
+    <w:lvl w:ilvl="4" w:tplc="08090003" w:tentative="1">
+      <w:start w:val="1"/>
+      <w:numFmt w:val="bullet"/>
+      <w:lvlText w:val="o"/>
+      <w:lvlJc w:val="left"/>
+      <w:pPr>
+        <w:ind w:left="3600" w:hanging="360"/>
+      </w:pPr>
+      <w:rPr>
+        <w:rFonts w:ascii="Courier New" w:hAnsi="Courier New" w:cs="Courier New" w:hint="default"/>
+      </w:rPr>
+    </w:lvl>
+    <w:lvl w:ilvl="5" w:tplc="08090005" w:tentative="1">
+      <w:start w:val="1"/>
+      <w:numFmt w:val="bullet"/>
+      <w:lvlText w:val=""/>
+      <w:lvlJc w:val="left"/>
+      <w:pPr>
+        <w:ind w:left="4320" w:hanging="360"/>
+      </w:pPr>
+      <w:rPr>
+        <w:rFonts w:ascii="Wingdings" w:hAnsi="Wingdings" w:hint="default"/>
+      </w:rPr>
+    </w:lvl>
+    <w:lvl w:ilvl="6" w:tplc="08090001" w:tentative="1">
+      <w:start w:val="1"/>
+      <w:numFmt w:val="bullet"/>
+      <w:lvlText w:val=""/>
+      <w:lvlJc w:val="left"/>
+      <w:pPr>
+        <w:ind w:left="5040" w:hanging="360"/>
+      </w:pPr>
+      <w:rPr>
+        <w:rFonts w:ascii="Symbol" w:hAnsi="Symbol" w:hint="default"/>
+      </w:rPr>
+    </w:lvl>
+    <w:lvl w:ilvl="7" w:tplc="08090003" w:tentative="1">
+      <w:start w:val="1"/>
+      <w:numFmt w:val="bullet"/>
+      <w:lvlText w:val="o"/>
+      <w:lvlJc w:val="left"/>
+      <w:pPr>
+        <w:ind w:left="5760" w:hanging="360"/>
+      </w:pPr>
+      <w:rPr>
+        <w:rFonts w:ascii="Courier New" w:hAnsi="Courier New" w:cs="Courier New" w:hint="default"/>
+      </w:rPr>
+    </w:lvl>
+    <w:lvl w:ilvl="8" w:tplc="08090005" w:tentative="1">
+      <w:start w:val="1"/>
+      <w:numFmt w:val="bullet"/>
+      <w:lvlText w:val=""/>
+      <w:lvlJc w:val="left"/>
+      <w:pPr>
+        <w:ind w:left="6480" w:hanging="360"/>
+      </w:pPr>
+      <w:rPr>
+        <w:rFonts w:ascii="Wingdings" w:hAnsi="Wingdings" w:hint="default"/>
+      </w:rPr>
+    </w:lvl>
+  </w:abstractNum>
+  <w:abstractNum w:abstractNumId="6" w15:restartNumberingAfterBreak="0">
     <w:nsid w:val="57496698"/>
     <w:multiLevelType w:val="hybridMultilevel"/>
     <w:tmpl w:val="5B1A70EE"/>
@@ -5750,7 +6259,7 @@
       </w:rPr>
     </w:lvl>
   </w:abstractNum>
-  <w:abstractNum w:abstractNumId="5" w15:restartNumberingAfterBreak="0">
+  <w:abstractNum w:abstractNumId="7" w15:restartNumberingAfterBreak="0">
     <w:nsid w:val="5F4346A7"/>
     <w:multiLevelType w:val="hybridMultilevel"/>
     <w:tmpl w:val="7ED8AB92"/>
@@ -5863,7 +6372,7 @@
       </w:rPr>
     </w:lvl>
   </w:abstractNum>
-  <w:abstractNum w:abstractNumId="6" w15:restartNumberingAfterBreak="0">
+  <w:abstractNum w:abstractNumId="8" w15:restartNumberingAfterBreak="0">
     <w:nsid w:val="6EEC2369"/>
     <w:multiLevelType w:val="multilevel"/>
     <w:tmpl w:val="53B6FA3E"/>
@@ -5976,25 +6485,147 @@
       </w:rPr>
     </w:lvl>
   </w:abstractNum>
+  <w:abstractNum w:abstractNumId="9" w15:restartNumberingAfterBreak="0">
+    <w:nsid w:val="74E847C7"/>
+    <w:multiLevelType w:val="hybridMultilevel"/>
+    <w:tmpl w:val="CBFE8F0A"/>
+    <w:lvl w:ilvl="0" w:tplc="08090001">
+      <w:start w:val="1"/>
+      <w:numFmt w:val="bullet"/>
+      <w:lvlText w:val=""/>
+      <w:lvlJc w:val="left"/>
+      <w:pPr>
+        <w:ind w:left="720" w:hanging="360"/>
+      </w:pPr>
+      <w:rPr>
+        <w:rFonts w:ascii="Symbol" w:hAnsi="Symbol" w:hint="default"/>
+      </w:rPr>
+    </w:lvl>
+    <w:lvl w:ilvl="1" w:tplc="08090003" w:tentative="1">
+      <w:start w:val="1"/>
+      <w:numFmt w:val="bullet"/>
+      <w:lvlText w:val="o"/>
+      <w:lvlJc w:val="left"/>
+      <w:pPr>
+        <w:ind w:left="1440" w:hanging="360"/>
+      </w:pPr>
+      <w:rPr>
+        <w:rFonts w:ascii="Courier New" w:hAnsi="Courier New" w:cs="Courier New" w:hint="default"/>
+      </w:rPr>
+    </w:lvl>
+    <w:lvl w:ilvl="2" w:tplc="08090005" w:tentative="1">
+      <w:start w:val="1"/>
+      <w:numFmt w:val="bullet"/>
+      <w:lvlText w:val=""/>
+      <w:lvlJc w:val="left"/>
+      <w:pPr>
+        <w:ind w:left="2160" w:hanging="360"/>
+      </w:pPr>
+      <w:rPr>
+        <w:rFonts w:ascii="Wingdings" w:hAnsi="Wingdings" w:hint="default"/>
+      </w:rPr>
+    </w:lvl>
+    <w:lvl w:ilvl="3" w:tplc="08090001" w:tentative="1">
+      <w:start w:val="1"/>
+      <w:numFmt w:val="bullet"/>
+      <w:lvlText w:val=""/>
+      <w:lvlJc w:val="left"/>
+      <w:pPr>
+        <w:ind w:left="2880" w:hanging="360"/>
+      </w:pPr>
+      <w:rPr>
+        <w:rFonts w:ascii="Symbol" w:hAnsi="Symbol" w:hint="default"/>
+      </w:rPr>
+    </w:lvl>
+    <w:lvl w:ilvl="4" w:tplc="08090003" w:tentative="1">
+      <w:start w:val="1"/>
+      <w:numFmt w:val="bullet"/>
+      <w:lvlText w:val="o"/>
+      <w:lvlJc w:val="left"/>
+      <w:pPr>
+        <w:ind w:left="3600" w:hanging="360"/>
+      </w:pPr>
+      <w:rPr>
+        <w:rFonts w:ascii="Courier New" w:hAnsi="Courier New" w:cs="Courier New" w:hint="default"/>
+      </w:rPr>
+    </w:lvl>
+    <w:lvl w:ilvl="5" w:tplc="08090005" w:tentative="1">
+      <w:start w:val="1"/>
+      <w:numFmt w:val="bullet"/>
+      <w:lvlText w:val=""/>
+      <w:lvlJc w:val="left"/>
+      <w:pPr>
+        <w:ind w:left="4320" w:hanging="360"/>
+      </w:pPr>
+      <w:rPr>
+        <w:rFonts w:ascii="Wingdings" w:hAnsi="Wingdings" w:hint="default"/>
+      </w:rPr>
+    </w:lvl>
+    <w:lvl w:ilvl="6" w:tplc="08090001" w:tentative="1">
+      <w:start w:val="1"/>
+      <w:numFmt w:val="bullet"/>
+      <w:lvlText w:val=""/>
+      <w:lvlJc w:val="left"/>
+      <w:pPr>
+        <w:ind w:left="5040" w:hanging="360"/>
+      </w:pPr>
+      <w:rPr>
+        <w:rFonts w:ascii="Symbol" w:hAnsi="Symbol" w:hint="default"/>
+      </w:rPr>
+    </w:lvl>
+    <w:lvl w:ilvl="7" w:tplc="08090003" w:tentative="1">
+      <w:start w:val="1"/>
+      <w:numFmt w:val="bullet"/>
+      <w:lvlText w:val="o"/>
+      <w:lvlJc w:val="left"/>
+      <w:pPr>
+        <w:ind w:left="5760" w:hanging="360"/>
+      </w:pPr>
+      <w:rPr>
+        <w:rFonts w:ascii="Courier New" w:hAnsi="Courier New" w:cs="Courier New" w:hint="default"/>
+      </w:rPr>
+    </w:lvl>
+    <w:lvl w:ilvl="8" w:tplc="08090005" w:tentative="1">
+      <w:start w:val="1"/>
+      <w:numFmt w:val="bullet"/>
+      <w:lvlText w:val=""/>
+      <w:lvlJc w:val="left"/>
+      <w:pPr>
+        <w:ind w:left="6480" w:hanging="360"/>
+      </w:pPr>
+      <w:rPr>
+        <w:rFonts w:ascii="Wingdings" w:hAnsi="Wingdings" w:hint="default"/>
+      </w:rPr>
+    </w:lvl>
+  </w:abstractNum>
   <w:num w:numId="1" w16cid:durableId="48264995">
-    <w:abstractNumId w:val="3"/>
+    <w:abstractNumId w:val="4"/>
   </w:num>
   <w:num w:numId="2" w16cid:durableId="1435051579">
-    <w:abstractNumId w:val="4"/>
+    <w:abstractNumId w:val="6"/>
   </w:num>
   <w:num w:numId="3" w16cid:durableId="1129279836">
     <w:abstractNumId w:val="1"/>
   </w:num>
   <w:num w:numId="4" w16cid:durableId="1823891084">
-    <w:abstractNumId w:val="5"/>
+    <w:abstractNumId w:val="7"/>
   </w:num>
   <w:num w:numId="5" w16cid:durableId="360011858">
     <w:abstractNumId w:val="0"/>
   </w:num>
   <w:num w:numId="6" w16cid:durableId="171065730">
-    <w:abstractNumId w:val="6"/>
+    <w:abstractNumId w:val="8"/>
   </w:num>
   <w:num w:numId="7" w16cid:durableId="710152700">
+    <w:abstractNumId w:val="3"/>
+  </w:num>
+  <w:num w:numId="8" w16cid:durableId="1989481147">
+    <w:abstractNumId w:val="5"/>
+  </w:num>
+  <w:num w:numId="9" w16cid:durableId="2078477315">
+    <w:abstractNumId w:val="9"/>
+  </w:num>
+  <w:num w:numId="10" w16cid:durableId="1178539116">
     <w:abstractNumId w:val="2"/>
   </w:num>
 </w:numbering>

</xml_diff>

<commit_message>
LSEP issues, and added detail in narrative implentation
</commit_message>
<xml_diff>
--- a/COMP3000 report.docx
+++ b/COMP3000 report.docx
@@ -280,7 +280,7 @@
       <w:pPr>
         <w:pStyle w:val="Heading2"/>
       </w:pPr>
-      <w:bookmarkStart w:id="3" w:name="_Toc132387011"/>
+      <w:bookmarkStart w:id="3" w:name="_Toc132980990"/>
       <w:r>
         <w:lastRenderedPageBreak/>
         <w:t>Acknowledgements</w:t>
@@ -294,7 +294,7 @@
       <w:pPr>
         <w:pStyle w:val="Heading2"/>
       </w:pPr>
-      <w:bookmarkStart w:id="4" w:name="_Toc132387012"/>
+      <w:bookmarkStart w:id="4" w:name="_Toc132980991"/>
       <w:r>
         <w:lastRenderedPageBreak/>
         <w:t>Abstract</w:t>
@@ -308,7 +308,7 @@
       <w:pPr>
         <w:pStyle w:val="Heading2"/>
       </w:pPr>
-      <w:bookmarkStart w:id="5" w:name="_Toc132387013"/>
+      <w:bookmarkStart w:id="5" w:name="_Toc132980992"/>
       <w:r>
         <w:lastRenderedPageBreak/>
         <w:t>Table of Contents</w:t>
@@ -366,7 +366,7 @@
           <w:r>
             <w:fldChar w:fldCharType="separate"/>
           </w:r>
-          <w:hyperlink w:anchor="_Toc132387011" w:history="1">
+          <w:hyperlink w:anchor="_Toc132980990" w:history="1">
             <w:r>
               <w:rPr>
                 <w:rStyle w:val="Hyperlink"/>
@@ -393,7 +393,7 @@
                 <w:noProof/>
                 <w:webHidden/>
               </w:rPr>
-              <w:instrText xml:space="preserve"> PAGEREF _Toc132387011 \h </w:instrText>
+              <w:instrText xml:space="preserve"> PAGEREF _Toc132980990 \h </w:instrText>
             </w:r>
             <w:r>
               <w:rPr>
@@ -435,7 +435,7 @@
               <w:noProof/>
             </w:rPr>
           </w:pPr>
-          <w:hyperlink w:anchor="_Toc132387012" w:history="1">
+          <w:hyperlink w:anchor="_Toc132980991" w:history="1">
             <w:r>
               <w:rPr>
                 <w:rStyle w:val="Hyperlink"/>
@@ -462,7 +462,7 @@
                 <w:noProof/>
                 <w:webHidden/>
               </w:rPr>
-              <w:instrText xml:space="preserve"> PAGEREF _Toc132387012 \h </w:instrText>
+              <w:instrText xml:space="preserve"> PAGEREF _Toc132980991 \h </w:instrText>
             </w:r>
             <w:r>
               <w:rPr>
@@ -504,7 +504,7 @@
               <w:noProof/>
             </w:rPr>
           </w:pPr>
-          <w:hyperlink w:anchor="_Toc132387013" w:history="1">
+          <w:hyperlink w:anchor="_Toc132980992" w:history="1">
             <w:r>
               <w:rPr>
                 <w:rStyle w:val="Hyperlink"/>
@@ -531,7 +531,7 @@
                 <w:noProof/>
                 <w:webHidden/>
               </w:rPr>
-              <w:instrText xml:space="preserve"> PAGEREF _Toc132387013 \h </w:instrText>
+              <w:instrText xml:space="preserve"> PAGEREF _Toc132980992 \h </w:instrText>
             </w:r>
             <w:r>
               <w:rPr>
@@ -573,7 +573,7 @@
               <w:noProof/>
             </w:rPr>
           </w:pPr>
-          <w:hyperlink w:anchor="_Toc132387014" w:history="1">
+          <w:hyperlink w:anchor="_Toc132980993" w:history="1">
             <w:r>
               <w:rPr>
                 <w:rStyle w:val="Hyperlink"/>
@@ -600,7 +600,7 @@
                 <w:noProof/>
                 <w:webHidden/>
               </w:rPr>
-              <w:instrText xml:space="preserve"> PAGEREF _Toc132387014 \h </w:instrText>
+              <w:instrText xml:space="preserve"> PAGEREF _Toc132980993 \h </w:instrText>
             </w:r>
             <w:r>
               <w:rPr>
@@ -620,7 +620,7 @@
                 <w:noProof/>
                 <w:webHidden/>
               </w:rPr>
-              <w:t>3</w:t>
+              <w:t>4</w:t>
             </w:r>
             <w:r>
               <w:rPr>
@@ -642,7 +642,7 @@
               <w:noProof/>
             </w:rPr>
           </w:pPr>
-          <w:hyperlink w:anchor="_Toc132387015" w:history="1">
+          <w:hyperlink w:anchor="_Toc132980994" w:history="1">
             <w:r>
               <w:rPr>
                 <w:rStyle w:val="Hyperlink"/>
@@ -669,7 +669,7 @@
                 <w:noProof/>
                 <w:webHidden/>
               </w:rPr>
-              <w:instrText xml:space="preserve"> PAGEREF _Toc132387015 \h </w:instrText>
+              <w:instrText xml:space="preserve"> PAGEREF _Toc132980994 \h </w:instrText>
             </w:r>
             <w:r>
               <w:rPr>
@@ -689,7 +689,7 @@
                 <w:noProof/>
                 <w:webHidden/>
               </w:rPr>
-              <w:t>3</w:t>
+              <w:t>4</w:t>
             </w:r>
             <w:r>
               <w:rPr>
@@ -711,7 +711,7 @@
               <w:noProof/>
             </w:rPr>
           </w:pPr>
-          <w:hyperlink w:anchor="_Toc132387016" w:history="1">
+          <w:hyperlink w:anchor="_Toc132980995" w:history="1">
             <w:r>
               <w:rPr>
                 <w:rStyle w:val="Hyperlink"/>
@@ -738,7 +738,7 @@
                 <w:noProof/>
                 <w:webHidden/>
               </w:rPr>
-              <w:instrText xml:space="preserve"> PAGEREF _Toc132387016 \h </w:instrText>
+              <w:instrText xml:space="preserve"> PAGEREF _Toc132980995 \h </w:instrText>
             </w:r>
             <w:r>
               <w:rPr>
@@ -758,7 +758,7 @@
                 <w:noProof/>
                 <w:webHidden/>
               </w:rPr>
-              <w:t>4</w:t>
+              <w:t>5</w:t>
             </w:r>
             <w:r>
               <w:rPr>
@@ -780,7 +780,7 @@
               <w:noProof/>
             </w:rPr>
           </w:pPr>
-          <w:hyperlink w:anchor="_Toc132387017" w:history="1">
+          <w:hyperlink w:anchor="_Toc132980996" w:history="1">
             <w:r>
               <w:rPr>
                 <w:rStyle w:val="Hyperlink"/>
@@ -807,7 +807,7 @@
                 <w:noProof/>
                 <w:webHidden/>
               </w:rPr>
-              <w:instrText xml:space="preserve"> PAGEREF _Toc132387017 \h </w:instrText>
+              <w:instrText xml:space="preserve"> PAGEREF _Toc132980996 \h </w:instrText>
             </w:r>
             <w:r>
               <w:rPr>
@@ -827,7 +827,7 @@
                 <w:noProof/>
                 <w:webHidden/>
               </w:rPr>
-              <w:t>4</w:t>
+              <w:t>5</w:t>
             </w:r>
             <w:r>
               <w:rPr>
@@ -849,7 +849,7 @@
               <w:noProof/>
             </w:rPr>
           </w:pPr>
-          <w:hyperlink w:anchor="_Toc132387018" w:history="1">
+          <w:hyperlink w:anchor="_Toc132980997" w:history="1">
             <w:r>
               <w:rPr>
                 <w:rStyle w:val="Hyperlink"/>
@@ -876,7 +876,7 @@
                 <w:noProof/>
                 <w:webHidden/>
               </w:rPr>
-              <w:instrText xml:space="preserve"> PAGEREF _Toc132387018 \h </w:instrText>
+              <w:instrText xml:space="preserve"> PAGEREF _Toc132980997 \h </w:instrText>
             </w:r>
             <w:r>
               <w:rPr>
@@ -896,7 +896,7 @@
                 <w:noProof/>
                 <w:webHidden/>
               </w:rPr>
-              <w:t>4</w:t>
+              <w:t>5</w:t>
             </w:r>
             <w:r>
               <w:rPr>
@@ -918,7 +918,7 @@
               <w:noProof/>
             </w:rPr>
           </w:pPr>
-          <w:hyperlink w:anchor="_Toc132387019" w:history="1">
+          <w:hyperlink w:anchor="_Toc132980998" w:history="1">
             <w:r>
               <w:rPr>
                 <w:rStyle w:val="Hyperlink"/>
@@ -945,7 +945,7 @@
                 <w:noProof/>
                 <w:webHidden/>
               </w:rPr>
-              <w:instrText xml:space="preserve"> PAGEREF _Toc132387019 \h </w:instrText>
+              <w:instrText xml:space="preserve"> PAGEREF _Toc132980998 \h </w:instrText>
             </w:r>
             <w:r>
               <w:rPr>
@@ -965,7 +965,7 @@
                 <w:noProof/>
                 <w:webHidden/>
               </w:rPr>
-              <w:t>4</w:t>
+              <w:t>5</w:t>
             </w:r>
             <w:r>
               <w:rPr>
@@ -987,7 +987,7 @@
               <w:noProof/>
             </w:rPr>
           </w:pPr>
-          <w:hyperlink w:anchor="_Toc132387020" w:history="1">
+          <w:hyperlink w:anchor="_Toc132980999" w:history="1">
             <w:r>
               <w:rPr>
                 <w:rStyle w:val="Hyperlink"/>
@@ -1014,7 +1014,7 @@
                 <w:noProof/>
                 <w:webHidden/>
               </w:rPr>
-              <w:instrText xml:space="preserve"> PAGEREF _Toc132387020 \h </w:instrText>
+              <w:instrText xml:space="preserve"> PAGEREF _Toc132980999 \h </w:instrText>
             </w:r>
             <w:r>
               <w:rPr>
@@ -1034,7 +1034,7 @@
                 <w:noProof/>
                 <w:webHidden/>
               </w:rPr>
-              <w:t>5</w:t>
+              <w:t>6</w:t>
             </w:r>
             <w:r>
               <w:rPr>
@@ -1056,7 +1056,7 @@
               <w:noProof/>
             </w:rPr>
           </w:pPr>
-          <w:hyperlink w:anchor="_Toc132387021" w:history="1">
+          <w:hyperlink w:anchor="_Toc132981000" w:history="1">
             <w:r>
               <w:rPr>
                 <w:rStyle w:val="Hyperlink"/>
@@ -1083,7 +1083,7 @@
                 <w:noProof/>
                 <w:webHidden/>
               </w:rPr>
-              <w:instrText xml:space="preserve"> PAGEREF _Toc132387021 \h </w:instrText>
+              <w:instrText xml:space="preserve"> PAGEREF _Toc132981000 \h </w:instrText>
             </w:r>
             <w:r>
               <w:rPr>
@@ -1103,7 +1103,7 @@
                 <w:noProof/>
                 <w:webHidden/>
               </w:rPr>
-              <w:t>5</w:t>
+              <w:t>6</w:t>
             </w:r>
             <w:r>
               <w:rPr>
@@ -1125,7 +1125,7 @@
               <w:noProof/>
             </w:rPr>
           </w:pPr>
-          <w:hyperlink w:anchor="_Toc132387022" w:history="1">
+          <w:hyperlink w:anchor="_Toc132981001" w:history="1">
             <w:r>
               <w:rPr>
                 <w:rStyle w:val="Hyperlink"/>
@@ -1152,7 +1152,7 @@
                 <w:noProof/>
                 <w:webHidden/>
               </w:rPr>
-              <w:instrText xml:space="preserve"> PAGEREF _Toc132387022 \h </w:instrText>
+              <w:instrText xml:space="preserve"> PAGEREF _Toc132981001 \h </w:instrText>
             </w:r>
             <w:r>
               <w:rPr>
@@ -1172,7 +1172,7 @@
                 <w:noProof/>
                 <w:webHidden/>
               </w:rPr>
-              <w:t>5</w:t>
+              <w:t>6</w:t>
             </w:r>
             <w:r>
               <w:rPr>
@@ -1194,7 +1194,7 @@
               <w:noProof/>
             </w:rPr>
           </w:pPr>
-          <w:hyperlink w:anchor="_Toc132387023" w:history="1">
+          <w:hyperlink w:anchor="_Toc132981002" w:history="1">
             <w:r>
               <w:rPr>
                 <w:rStyle w:val="Hyperlink"/>
@@ -1221,7 +1221,7 @@
                 <w:noProof/>
                 <w:webHidden/>
               </w:rPr>
-              <w:instrText xml:space="preserve"> PAGEREF _Toc132387023 \h </w:instrText>
+              <w:instrText xml:space="preserve"> PAGEREF _Toc132981002 \h </w:instrText>
             </w:r>
             <w:r>
               <w:rPr>
@@ -1241,7 +1241,7 @@
                 <w:noProof/>
                 <w:webHidden/>
               </w:rPr>
-              <w:t>7</w:t>
+              <w:t>8</w:t>
             </w:r>
             <w:r>
               <w:rPr>
@@ -1263,7 +1263,7 @@
               <w:noProof/>
             </w:rPr>
           </w:pPr>
-          <w:hyperlink w:anchor="_Toc132387024" w:history="1">
+          <w:hyperlink w:anchor="_Toc132981003" w:history="1">
             <w:r>
               <w:rPr>
                 <w:rStyle w:val="Hyperlink"/>
@@ -1290,7 +1290,7 @@
                 <w:noProof/>
                 <w:webHidden/>
               </w:rPr>
-              <w:instrText xml:space="preserve"> PAGEREF _Toc132387024 \h </w:instrText>
+              <w:instrText xml:space="preserve"> PAGEREF _Toc132981003 \h </w:instrText>
             </w:r>
             <w:r>
               <w:rPr>
@@ -1310,7 +1310,7 @@
                 <w:noProof/>
                 <w:webHidden/>
               </w:rPr>
-              <w:t>8</w:t>
+              <w:t>10</w:t>
             </w:r>
             <w:r>
               <w:rPr>
@@ -1332,7 +1332,7 @@
               <w:noProof/>
             </w:rPr>
           </w:pPr>
-          <w:hyperlink w:anchor="_Toc132387025" w:history="1">
+          <w:hyperlink w:anchor="_Toc132981004" w:history="1">
             <w:r>
               <w:rPr>
                 <w:rStyle w:val="Hyperlink"/>
@@ -1359,7 +1359,7 @@
                 <w:noProof/>
                 <w:webHidden/>
               </w:rPr>
-              <w:instrText xml:space="preserve"> PAGEREF _Toc132387025 \h </w:instrText>
+              <w:instrText xml:space="preserve"> PAGEREF _Toc132981004 \h </w:instrText>
             </w:r>
             <w:r>
               <w:rPr>
@@ -1379,7 +1379,7 @@
                 <w:noProof/>
                 <w:webHidden/>
               </w:rPr>
-              <w:t>8</w:t>
+              <w:t>10</w:t>
             </w:r>
             <w:r>
               <w:rPr>
@@ -1401,13 +1401,13 @@
               <w:noProof/>
             </w:rPr>
           </w:pPr>
-          <w:hyperlink w:anchor="_Toc132387026" w:history="1">
+          <w:hyperlink w:anchor="_Toc132981005" w:history="1">
             <w:r>
               <w:rPr>
                 <w:rStyle w:val="Hyperlink"/>
                 <w:noProof/>
               </w:rPr>
-              <w:t>4.3 Project Management</w:t>
+              <w:t>4.2 Project Management</w:t>
             </w:r>
             <w:r>
               <w:rPr>
@@ -1428,7 +1428,7 @@
                 <w:noProof/>
                 <w:webHidden/>
               </w:rPr>
-              <w:instrText xml:space="preserve"> PAGEREF _Toc132387026 \h </w:instrText>
+              <w:instrText xml:space="preserve"> PAGEREF _Toc132981005 \h </w:instrText>
             </w:r>
             <w:r>
               <w:rPr>
@@ -1448,7 +1448,7 @@
                 <w:noProof/>
                 <w:webHidden/>
               </w:rPr>
-              <w:t>9</w:t>
+              <w:t>10</w:t>
             </w:r>
             <w:r>
               <w:rPr>
@@ -1470,13 +1470,13 @@
               <w:noProof/>
             </w:rPr>
           </w:pPr>
-          <w:hyperlink w:anchor="_Toc132387027" w:history="1">
+          <w:hyperlink w:anchor="_Toc132981006" w:history="1">
             <w:r>
               <w:rPr>
                 <w:rStyle w:val="Hyperlink"/>
                 <w:noProof/>
               </w:rPr>
-              <w:t>4.4 Data collection procedures</w:t>
+              <w:t>4.3 Data collection procedures</w:t>
             </w:r>
             <w:r>
               <w:rPr>
@@ -1497,7 +1497,7 @@
                 <w:noProof/>
                 <w:webHidden/>
               </w:rPr>
-              <w:instrText xml:space="preserve"> PAGEREF _Toc132387027 \h </w:instrText>
+              <w:instrText xml:space="preserve"> PAGEREF _Toc132981006 \h </w:instrText>
             </w:r>
             <w:r>
               <w:rPr>
@@ -1517,7 +1517,7 @@
                 <w:noProof/>
                 <w:webHidden/>
               </w:rPr>
-              <w:t>10</w:t>
+              <w:t>11</w:t>
             </w:r>
             <w:r>
               <w:rPr>
@@ -1539,7 +1539,7 @@
               <w:noProof/>
             </w:rPr>
           </w:pPr>
-          <w:hyperlink w:anchor="_Toc132387028" w:history="1">
+          <w:hyperlink w:anchor="_Toc132981007" w:history="1">
             <w:r>
               <w:rPr>
                 <w:rStyle w:val="Hyperlink"/>
@@ -1566,7 +1566,7 @@
                 <w:noProof/>
                 <w:webHidden/>
               </w:rPr>
-              <w:instrText xml:space="preserve"> PAGEREF _Toc132387028 \h </w:instrText>
+              <w:instrText xml:space="preserve"> PAGEREF _Toc132981007 \h </w:instrText>
             </w:r>
             <w:r>
               <w:rPr>
@@ -1586,7 +1586,7 @@
                 <w:noProof/>
                 <w:webHidden/>
               </w:rPr>
-              <w:t>10</w:t>
+              <w:t>12</w:t>
             </w:r>
             <w:r>
               <w:rPr>
@@ -1608,7 +1608,7 @@
               <w:noProof/>
             </w:rPr>
           </w:pPr>
-          <w:hyperlink w:anchor="_Toc132387029" w:history="1">
+          <w:hyperlink w:anchor="_Toc132981008" w:history="1">
             <w:r>
               <w:rPr>
                 <w:rStyle w:val="Hyperlink"/>
@@ -1635,7 +1635,7 @@
                 <w:noProof/>
                 <w:webHidden/>
               </w:rPr>
-              <w:instrText xml:space="preserve"> PAGEREF _Toc132387029 \h </w:instrText>
+              <w:instrText xml:space="preserve"> PAGEREF _Toc132981008 \h </w:instrText>
             </w:r>
             <w:r>
               <w:rPr>
@@ -1655,7 +1655,7 @@
                 <w:noProof/>
                 <w:webHidden/>
               </w:rPr>
-              <w:t>10</w:t>
+              <w:t>12</w:t>
             </w:r>
             <w:r>
               <w:rPr>
@@ -1677,7 +1677,7 @@
               <w:noProof/>
             </w:rPr>
           </w:pPr>
-          <w:hyperlink w:anchor="_Toc132387030" w:history="1">
+          <w:hyperlink w:anchor="_Toc132981009" w:history="1">
             <w:r>
               <w:rPr>
                 <w:rStyle w:val="Hyperlink"/>
@@ -1704,7 +1704,7 @@
                 <w:noProof/>
                 <w:webHidden/>
               </w:rPr>
-              <w:instrText xml:space="preserve"> PAGEREF _Toc132387030 \h </w:instrText>
+              <w:instrText xml:space="preserve"> PAGEREF _Toc132981009 \h </w:instrText>
             </w:r>
             <w:r>
               <w:rPr>
@@ -1724,7 +1724,7 @@
                 <w:noProof/>
                 <w:webHidden/>
               </w:rPr>
-              <w:t>10</w:t>
+              <w:t>13</w:t>
             </w:r>
             <w:r>
               <w:rPr>
@@ -1746,7 +1746,7 @@
               <w:noProof/>
             </w:rPr>
           </w:pPr>
-          <w:hyperlink w:anchor="_Toc132387031" w:history="1">
+          <w:hyperlink w:anchor="_Toc132981010" w:history="1">
             <w:r>
               <w:rPr>
                 <w:rStyle w:val="Hyperlink"/>
@@ -1773,7 +1773,7 @@
                 <w:noProof/>
                 <w:webHidden/>
               </w:rPr>
-              <w:instrText xml:space="preserve"> PAGEREF _Toc132387031 \h </w:instrText>
+              <w:instrText xml:space="preserve"> PAGEREF _Toc132981010 \h </w:instrText>
             </w:r>
             <w:r>
               <w:rPr>
@@ -1793,7 +1793,7 @@
                 <w:noProof/>
                 <w:webHidden/>
               </w:rPr>
-              <w:t>10</w:t>
+              <w:t>14</w:t>
             </w:r>
             <w:r>
               <w:rPr>
@@ -1815,7 +1815,7 @@
               <w:noProof/>
             </w:rPr>
           </w:pPr>
-          <w:hyperlink w:anchor="_Toc132387032" w:history="1">
+          <w:hyperlink w:anchor="_Toc132981011" w:history="1">
             <w:r>
               <w:rPr>
                 <w:rStyle w:val="Hyperlink"/>
@@ -1842,7 +1842,7 @@
                 <w:noProof/>
                 <w:webHidden/>
               </w:rPr>
-              <w:instrText xml:space="preserve"> PAGEREF _Toc132387032 \h </w:instrText>
+              <w:instrText xml:space="preserve"> PAGEREF _Toc132981011 \h </w:instrText>
             </w:r>
             <w:r>
               <w:rPr>
@@ -1862,7 +1862,7 @@
                 <w:noProof/>
                 <w:webHidden/>
               </w:rPr>
-              <w:t>10</w:t>
+              <w:t>16</w:t>
             </w:r>
             <w:r>
               <w:rPr>
@@ -1884,7 +1884,7 @@
               <w:noProof/>
             </w:rPr>
           </w:pPr>
-          <w:hyperlink w:anchor="_Toc132387033" w:history="1">
+          <w:hyperlink w:anchor="_Toc132981012" w:history="1">
             <w:r>
               <w:rPr>
                 <w:rStyle w:val="Hyperlink"/>
@@ -1911,7 +1911,7 @@
                 <w:noProof/>
                 <w:webHidden/>
               </w:rPr>
-              <w:instrText xml:space="preserve"> PAGEREF _Toc132387033 \h </w:instrText>
+              <w:instrText xml:space="preserve"> PAGEREF _Toc132981012 \h </w:instrText>
             </w:r>
             <w:r>
               <w:rPr>
@@ -1931,7 +1931,214 @@
                 <w:noProof/>
                 <w:webHidden/>
               </w:rPr>
-              <w:t>14</w:t>
+              <w:t>20</w:t>
+            </w:r>
+            <w:r>
+              <w:rPr>
+                <w:noProof/>
+                <w:webHidden/>
+              </w:rPr>
+              <w:fldChar w:fldCharType="end"/>
+            </w:r>
+          </w:hyperlink>
+        </w:p>
+        <w:p>
+          <w:pPr>
+            <w:pStyle w:val="TOC3"/>
+            <w:tabs>
+              <w:tab w:val="right" w:leader="dot" w:pos="9350"/>
+            </w:tabs>
+            <w:rPr>
+              <w:rFonts w:asciiTheme="minorHAnsi" w:eastAsiaTheme="minorEastAsia" w:hAnsiTheme="minorHAnsi" w:cstheme="minorBidi"/>
+              <w:noProof/>
+            </w:rPr>
+          </w:pPr>
+          <w:hyperlink w:anchor="_Toc132981013" w:history="1">
+            <w:r>
+              <w:rPr>
+                <w:rStyle w:val="Hyperlink"/>
+                <w:noProof/>
+              </w:rPr>
+              <w:t>6.1 Data Collection</w:t>
+            </w:r>
+            <w:r>
+              <w:rPr>
+                <w:noProof/>
+                <w:webHidden/>
+              </w:rPr>
+              <w:tab/>
+            </w:r>
+            <w:r>
+              <w:rPr>
+                <w:noProof/>
+                <w:webHidden/>
+              </w:rPr>
+              <w:fldChar w:fldCharType="begin"/>
+            </w:r>
+            <w:r>
+              <w:rPr>
+                <w:noProof/>
+                <w:webHidden/>
+              </w:rPr>
+              <w:instrText xml:space="preserve"> PAGEREF _Toc132981013 \h </w:instrText>
+            </w:r>
+            <w:r>
+              <w:rPr>
+                <w:noProof/>
+                <w:webHidden/>
+              </w:rPr>
+            </w:r>
+            <w:r>
+              <w:rPr>
+                <w:noProof/>
+                <w:webHidden/>
+              </w:rPr>
+              <w:fldChar w:fldCharType="separate"/>
+            </w:r>
+            <w:r>
+              <w:rPr>
+                <w:noProof/>
+                <w:webHidden/>
+              </w:rPr>
+              <w:t>20</w:t>
+            </w:r>
+            <w:r>
+              <w:rPr>
+                <w:noProof/>
+                <w:webHidden/>
+              </w:rPr>
+              <w:fldChar w:fldCharType="end"/>
+            </w:r>
+          </w:hyperlink>
+        </w:p>
+        <w:p>
+          <w:pPr>
+            <w:pStyle w:val="TOC3"/>
+            <w:tabs>
+              <w:tab w:val="right" w:leader="dot" w:pos="9350"/>
+            </w:tabs>
+            <w:rPr>
+              <w:rFonts w:asciiTheme="minorHAnsi" w:eastAsiaTheme="minorEastAsia" w:hAnsiTheme="minorHAnsi" w:cstheme="minorBidi"/>
+              <w:noProof/>
+            </w:rPr>
+          </w:pPr>
+          <w:hyperlink w:anchor="_Toc132981014" w:history="1">
+            <w:r>
+              <w:rPr>
+                <w:rStyle w:val="Hyperlink"/>
+                <w:noProof/>
+              </w:rPr>
+              <w:t>6.2 Mental health content</w:t>
+            </w:r>
+            <w:r>
+              <w:rPr>
+                <w:noProof/>
+                <w:webHidden/>
+              </w:rPr>
+              <w:tab/>
+            </w:r>
+            <w:r>
+              <w:rPr>
+                <w:noProof/>
+                <w:webHidden/>
+              </w:rPr>
+              <w:fldChar w:fldCharType="begin"/>
+            </w:r>
+            <w:r>
+              <w:rPr>
+                <w:noProof/>
+                <w:webHidden/>
+              </w:rPr>
+              <w:instrText xml:space="preserve"> PAGEREF _Toc132981014 \h </w:instrText>
+            </w:r>
+            <w:r>
+              <w:rPr>
+                <w:noProof/>
+                <w:webHidden/>
+              </w:rPr>
+            </w:r>
+            <w:r>
+              <w:rPr>
+                <w:noProof/>
+                <w:webHidden/>
+              </w:rPr>
+              <w:fldChar w:fldCharType="separate"/>
+            </w:r>
+            <w:r>
+              <w:rPr>
+                <w:noProof/>
+                <w:webHidden/>
+              </w:rPr>
+              <w:t>21</w:t>
+            </w:r>
+            <w:r>
+              <w:rPr>
+                <w:noProof/>
+                <w:webHidden/>
+              </w:rPr>
+              <w:fldChar w:fldCharType="end"/>
+            </w:r>
+          </w:hyperlink>
+        </w:p>
+        <w:p>
+          <w:pPr>
+            <w:pStyle w:val="TOC3"/>
+            <w:tabs>
+              <w:tab w:val="right" w:leader="dot" w:pos="9350"/>
+            </w:tabs>
+            <w:rPr>
+              <w:rFonts w:asciiTheme="minorHAnsi" w:eastAsiaTheme="minorEastAsia" w:hAnsiTheme="minorHAnsi" w:cstheme="minorBidi"/>
+              <w:noProof/>
+            </w:rPr>
+          </w:pPr>
+          <w:hyperlink w:anchor="_Toc132981015" w:history="1">
+            <w:r>
+              <w:rPr>
+                <w:rStyle w:val="Hyperlink"/>
+                <w:noProof/>
+              </w:rPr>
+              <w:t>6.3 Foraging content</w:t>
+            </w:r>
+            <w:r>
+              <w:rPr>
+                <w:noProof/>
+                <w:webHidden/>
+              </w:rPr>
+              <w:tab/>
+            </w:r>
+            <w:r>
+              <w:rPr>
+                <w:noProof/>
+                <w:webHidden/>
+              </w:rPr>
+              <w:fldChar w:fldCharType="begin"/>
+            </w:r>
+            <w:r>
+              <w:rPr>
+                <w:noProof/>
+                <w:webHidden/>
+              </w:rPr>
+              <w:instrText xml:space="preserve"> PAGEREF _Toc132981015 \h </w:instrText>
+            </w:r>
+            <w:r>
+              <w:rPr>
+                <w:noProof/>
+                <w:webHidden/>
+              </w:rPr>
+            </w:r>
+            <w:r>
+              <w:rPr>
+                <w:noProof/>
+                <w:webHidden/>
+              </w:rPr>
+              <w:fldChar w:fldCharType="separate"/>
+            </w:r>
+            <w:r>
+              <w:rPr>
+                <w:noProof/>
+                <w:webHidden/>
+              </w:rPr>
+              <w:t>21</w:t>
             </w:r>
             <w:r>
               <w:rPr>
@@ -1953,7 +2160,7 @@
               <w:noProof/>
             </w:rPr>
           </w:pPr>
-          <w:hyperlink w:anchor="_Toc132387034" w:history="1">
+          <w:hyperlink w:anchor="_Toc132981016" w:history="1">
             <w:r>
               <w:rPr>
                 <w:rStyle w:val="Hyperlink"/>
@@ -1980,7 +2187,7 @@
                 <w:noProof/>
                 <w:webHidden/>
               </w:rPr>
-              <w:instrText xml:space="preserve"> PAGEREF _Toc132387034 \h </w:instrText>
+              <w:instrText xml:space="preserve"> PAGEREF _Toc132981016 \h </w:instrText>
             </w:r>
             <w:r>
               <w:rPr>
@@ -2000,7 +2207,7 @@
                 <w:noProof/>
                 <w:webHidden/>
               </w:rPr>
-              <w:t>14</w:t>
+              <w:t>22</w:t>
             </w:r>
             <w:r>
               <w:rPr>
@@ -2022,7 +2229,7 @@
               <w:noProof/>
             </w:rPr>
           </w:pPr>
-          <w:hyperlink w:anchor="_Toc132387035" w:history="1">
+          <w:hyperlink w:anchor="_Toc132981017" w:history="1">
             <w:r>
               <w:rPr>
                 <w:rStyle w:val="Hyperlink"/>
@@ -2049,7 +2256,7 @@
                 <w:noProof/>
                 <w:webHidden/>
               </w:rPr>
-              <w:instrText xml:space="preserve"> PAGEREF _Toc132387035 \h </w:instrText>
+              <w:instrText xml:space="preserve"> PAGEREF _Toc132981017 \h </w:instrText>
             </w:r>
             <w:r>
               <w:rPr>
@@ -2069,7 +2276,7 @@
                 <w:noProof/>
                 <w:webHidden/>
               </w:rPr>
-              <w:t>14</w:t>
+              <w:t>22</w:t>
             </w:r>
             <w:r>
               <w:rPr>
@@ -2091,7 +2298,7 @@
               <w:noProof/>
             </w:rPr>
           </w:pPr>
-          <w:hyperlink w:anchor="_Toc132387036" w:history="1">
+          <w:hyperlink w:anchor="_Toc132981018" w:history="1">
             <w:r>
               <w:rPr>
                 <w:rStyle w:val="Hyperlink"/>
@@ -2118,7 +2325,7 @@
                 <w:noProof/>
                 <w:webHidden/>
               </w:rPr>
-              <w:instrText xml:space="preserve"> PAGEREF _Toc132387036 \h </w:instrText>
+              <w:instrText xml:space="preserve"> PAGEREF _Toc132981018 \h </w:instrText>
             </w:r>
             <w:r>
               <w:rPr>
@@ -2138,7 +2345,7 @@
                 <w:noProof/>
                 <w:webHidden/>
               </w:rPr>
-              <w:t>14</w:t>
+              <w:t>22</w:t>
             </w:r>
             <w:r>
               <w:rPr>
@@ -2160,7 +2367,7 @@
               <w:noProof/>
             </w:rPr>
           </w:pPr>
-          <w:hyperlink w:anchor="_Toc132387037" w:history="1">
+          <w:hyperlink w:anchor="_Toc132981019" w:history="1">
             <w:r>
               <w:rPr>
                 <w:rStyle w:val="Hyperlink"/>
@@ -2187,7 +2394,7 @@
                 <w:noProof/>
                 <w:webHidden/>
               </w:rPr>
-              <w:instrText xml:space="preserve"> PAGEREF _Toc132387037 \h </w:instrText>
+              <w:instrText xml:space="preserve"> PAGEREF _Toc132981019 \h </w:instrText>
             </w:r>
             <w:r>
               <w:rPr>
@@ -2207,7 +2414,7 @@
                 <w:noProof/>
                 <w:webHidden/>
               </w:rPr>
-              <w:t>14</w:t>
+              <w:t>22</w:t>
             </w:r>
             <w:r>
               <w:rPr>
@@ -2225,6 +2432,7 @@
               <w:bCs/>
               <w:noProof/>
             </w:rPr>
+            <w:lastRenderedPageBreak/>
             <w:fldChar w:fldCharType="end"/>
           </w:r>
         </w:p>
@@ -2236,10 +2444,9 @@
         <w:pStyle w:val="Heading2"/>
       </w:pPr>
       <w:bookmarkStart w:id="6" w:name="_heqgxy9apk2s" w:colFirst="0" w:colLast="0"/>
-      <w:bookmarkStart w:id="7" w:name="_Toc132387014"/>
+      <w:bookmarkStart w:id="7" w:name="_Toc132980993"/>
       <w:bookmarkEnd w:id="6"/>
       <w:r>
-        <w:lastRenderedPageBreak/>
         <w:t>Word Count</w:t>
       </w:r>
       <w:bookmarkEnd w:id="7"/>
@@ -2262,7 +2469,7 @@
       <w:pPr>
         <w:pStyle w:val="Heading2"/>
       </w:pPr>
-      <w:bookmarkStart w:id="10" w:name="_Toc132387015"/>
+      <w:bookmarkStart w:id="10" w:name="_Toc132980994"/>
       <w:r>
         <w:t>Code link</w:t>
       </w:r>
@@ -2275,7 +2482,7 @@
       <w:pPr>
         <w:pStyle w:val="Heading2"/>
       </w:pPr>
-      <w:bookmarkStart w:id="11" w:name="_Toc132387016"/>
+      <w:bookmarkStart w:id="11" w:name="_Toc132980995"/>
       <w:r>
         <w:lastRenderedPageBreak/>
         <w:t>1 - Introduction</w:t>
@@ -2315,7 +2522,7 @@
       <w:pPr>
         <w:pStyle w:val="Heading2"/>
       </w:pPr>
-      <w:bookmarkStart w:id="12" w:name="_Toc132387017"/>
+      <w:bookmarkStart w:id="12" w:name="_Toc132980996"/>
       <w:r>
         <w:t>2 - Background, objectives &amp; deliverables</w:t>
       </w:r>
@@ -2326,7 +2533,7 @@
         <w:pStyle w:val="Heading3"/>
       </w:pPr>
       <w:bookmarkStart w:id="13" w:name="_knl7ydw755am" w:colFirst="0" w:colLast="0"/>
-      <w:bookmarkStart w:id="14" w:name="_Toc132387018"/>
+      <w:bookmarkStart w:id="14" w:name="_Toc132980997"/>
       <w:bookmarkEnd w:id="13"/>
       <w:r>
         <w:t>2.1 Project Background</w:t>
@@ -2569,7 +2776,7 @@
       <w:pPr>
         <w:pStyle w:val="Heading3"/>
       </w:pPr>
-      <w:bookmarkStart w:id="15" w:name="_Toc132387019"/>
+      <w:bookmarkStart w:id="15" w:name="_Toc132980998"/>
       <w:r>
         <w:t xml:space="preserve">2.2 </w:t>
       </w:r>
@@ -2711,7 +2918,7 @@
       <w:pPr>
         <w:pStyle w:val="Heading3"/>
       </w:pPr>
-      <w:bookmarkStart w:id="17" w:name="_Toc132387020"/>
+      <w:bookmarkStart w:id="17" w:name="_Toc132980999"/>
       <w:r>
         <w:t>2.3 Deliverables</w:t>
       </w:r>
@@ -2745,7 +2952,7 @@
       <w:pPr>
         <w:pStyle w:val="Heading2"/>
       </w:pPr>
-      <w:bookmarkStart w:id="18" w:name="_Toc132387021"/>
+      <w:bookmarkStart w:id="18" w:name="_Toc132981000"/>
       <w:r>
         <w:t>3 - Literature review</w:t>
       </w:r>
@@ -2755,7 +2962,7 @@
       <w:pPr>
         <w:pStyle w:val="Heading3"/>
       </w:pPr>
-      <w:bookmarkStart w:id="19" w:name="_Toc132387022"/>
+      <w:bookmarkStart w:id="19" w:name="_Toc132981001"/>
       <w:r>
         <w:t>3.1 Psychological approaches to managing mental illness.</w:t>
       </w:r>
@@ -3479,7 +3686,7 @@
       <w:pPr>
         <w:pStyle w:val="Heading3"/>
       </w:pPr>
-      <w:bookmarkStart w:id="21" w:name="_Toc132387023"/>
+      <w:bookmarkStart w:id="21" w:name="_Toc132981002"/>
       <w:r>
         <w:t xml:space="preserve">3.2 </w:t>
       </w:r>
@@ -3755,7 +3962,7 @@
       <w:pPr>
         <w:pStyle w:val="Heading2"/>
       </w:pPr>
-      <w:bookmarkStart w:id="22" w:name="_Toc132387024"/>
+      <w:bookmarkStart w:id="22" w:name="_Toc132981003"/>
       <w:r>
         <w:lastRenderedPageBreak/>
         <w:t>4 - Method of approach</w:t>
@@ -3766,7 +3973,7 @@
       <w:pPr>
         <w:pStyle w:val="Heading3"/>
       </w:pPr>
-      <w:bookmarkStart w:id="23" w:name="_Toc132387025"/>
+      <w:bookmarkStart w:id="23" w:name="_Toc132981004"/>
       <w:r>
         <w:t>4.1 Tools</w:t>
       </w:r>
@@ -3859,7 +4066,7 @@
       <w:pPr>
         <w:pStyle w:val="Heading3"/>
       </w:pPr>
-      <w:bookmarkStart w:id="24" w:name="_Toc132387026"/>
+      <w:bookmarkStart w:id="24" w:name="_Toc132981005"/>
       <w:r>
         <w:t>4.</w:t>
       </w:r>
@@ -3890,7 +4097,11 @@
         <w:t xml:space="preserve">To account for the biggest risk to the project, delays due to chronic illness, three buffer periods were planned into the Gantt chart to make up for any missed time. </w:t>
       </w:r>
       <w:r>
-        <w:t xml:space="preserve">In winter of 2022 a prolonged period of illness halted development. Because of the planned buffer periods, a few months of illness only put the project 3 weeks behind schedule. A revised Gantt chart was created in January to account for this delay and add more buffer periods in the following term. </w:t>
+        <w:t xml:space="preserve">In winter of 2022 a prolonged period of illness halted development. Because of the planned buffer periods, a few months of </w:t>
+      </w:r>
+      <w:r>
+        <w:lastRenderedPageBreak/>
+        <w:t xml:space="preserve">illness only put the project 3 weeks behind schedule. A revised Gantt chart was created in January to account for this delay and add more buffer periods in the following term. </w:t>
       </w:r>
     </w:p>
     <w:p/>
@@ -4159,7 +4370,7 @@
       <w:pPr>
         <w:pStyle w:val="Heading3"/>
       </w:pPr>
-      <w:bookmarkStart w:id="25" w:name="_Toc132387027"/>
+      <w:bookmarkStart w:id="25" w:name="_Toc132981006"/>
       <w:r>
         <w:t>4.</w:t>
       </w:r>
@@ -4199,29 +4410,29 @@
         <w:pStyle w:val="Heading4"/>
       </w:pPr>
       <w:r>
+        <w:t>Set up</w:t>
+      </w:r>
+    </w:p>
+    <w:p>
+      <w:r>
+        <w:t>Each testing session should have a clear objecti</w:t>
+      </w:r>
+      <w:r>
+        <w:t xml:space="preserve">ve/question to answer and be relevant to the project. This objective should be documented before the session goes live and </w:t>
+      </w:r>
+      <w:r>
+        <w:t>referred</w:t>
+      </w:r>
+      <w:r>
+        <w:t xml:space="preserve"> to in the analysis stage.</w:t>
+      </w:r>
+    </w:p>
+    <w:p>
+      <w:pPr>
+        <w:pStyle w:val="Heading4"/>
+      </w:pPr>
+      <w:r>
         <w:lastRenderedPageBreak/>
-        <w:t>Set up</w:t>
-      </w:r>
-    </w:p>
-    <w:p>
-      <w:r>
-        <w:t>Each testing session should have a clear objecti</w:t>
-      </w:r>
-      <w:r>
-        <w:t xml:space="preserve">ve/question to answer and be relevant to the project. This objective should be documented before the session goes live and </w:t>
-      </w:r>
-      <w:r>
-        <w:t>referred</w:t>
-      </w:r>
-      <w:r>
-        <w:t xml:space="preserve"> to in the analysis stage.</w:t>
-      </w:r>
-    </w:p>
-    <w:p>
-      <w:pPr>
-        <w:pStyle w:val="Heading4"/>
-      </w:pPr>
-      <w:r>
         <w:t>Execution</w:t>
       </w:r>
     </w:p>
@@ -4426,7 +4637,7 @@
       <w:pPr>
         <w:pStyle w:val="Heading2"/>
       </w:pPr>
-      <w:bookmarkStart w:id="26" w:name="_Toc132387028"/>
+      <w:bookmarkStart w:id="26" w:name="_Toc132981007"/>
       <w:r>
         <w:t>5 – Implementation</w:t>
       </w:r>
@@ -4436,7 +4647,7 @@
       <w:pPr>
         <w:pStyle w:val="Heading3"/>
       </w:pPr>
-      <w:bookmarkStart w:id="27" w:name="_Toc132387029"/>
+      <w:bookmarkStart w:id="27" w:name="_Toc132981008"/>
       <w:r>
         <w:t>5.1 Mental health and wellness content</w:t>
       </w:r>
@@ -4580,6 +4791,7 @@
         </w:numPr>
       </w:pPr>
       <w:r>
+        <w:lastRenderedPageBreak/>
         <w:t xml:space="preserve">They are both easily applied to a self-help context: mindfulness techniques </w:t>
       </w:r>
       <w:r>
@@ -4671,7 +4883,7 @@
       <w:pPr>
         <w:pStyle w:val="Heading3"/>
       </w:pPr>
-      <w:bookmarkStart w:id="28" w:name="_Toc132387030"/>
+      <w:bookmarkStart w:id="28" w:name="_Toc132981009"/>
       <w:r>
         <w:t>5.2 Serious games principles, educational approach</w:t>
       </w:r>
@@ -4703,7 +4915,6 @@
     <w:p/>
     <w:p>
       <w:r>
-        <w:lastRenderedPageBreak/>
         <w:t xml:space="preserve">To ensure capability, meaning the players are capable of learning and applying the content, the instructional content is focussed is on mindfulness and nature-based therapies, two accessible applications of psychology to improve mental health with minimal resources or complex psychological understanding required. For more information on the psychological side of the project, see </w:t>
       </w:r>
       <w:r>
@@ -4771,7 +4982,7 @@
       <w:pPr>
         <w:pStyle w:val="Heading3"/>
       </w:pPr>
-      <w:bookmarkStart w:id="29" w:name="_Toc132387031"/>
+      <w:bookmarkStart w:id="29" w:name="_Toc132981010"/>
       <w:r>
         <w:t>5.3 Narrative and Game design</w:t>
       </w:r>
@@ -4810,14 +5021,34 @@
     <w:p/>
     <w:p>
       <w:r>
+        <w:t xml:space="preserve">The primary objective of the game is to help another character using mindfulness and nature-based therapy techniques to improve their mental health, in turn teaching the user about these techniques. This means that the player character must interact with someone who could benefit from this help, have a reason why they haven’t helped before, and be in a setting where this type of help makes sense. </w:t>
+      </w:r>
+    </w:p>
+    <w:p/>
+    <w:p>
+      <w:r>
+        <w:t xml:space="preserve">In order to satisfy these gameplay requirements, the narrative of the game follows a player character who is new to a small, nature surrounded village, and who meets a new neighbour who exhibits signs of low mood and anxiety. </w:t>
+      </w:r>
+    </w:p>
+    <w:p>
+      <w:r>
         <w:lastRenderedPageBreak/>
-        <w:t xml:space="preserve">The primary objective of the game is to help another character using mindfulness and nature-based therapy techniques to improve their mental health, in turn teaching the user about these techniques. This means that the player character must interact with someone who could benefit from this help, have a reason why they haven’t helped before, and be in a setting where this type of help makes sense. </w:t>
-      </w:r>
-    </w:p>
-    <w:p/>
-    <w:p>
-      <w:r>
-        <w:t xml:space="preserve">In order to satisfy these gameplay requirements, the narrative of the game follows a player character who is new to a small, nature surrounded village, and who meets a new neighbour who exhibits signs of low mood and anxiety. </w:t>
+        <w:t xml:space="preserve">The narrative is communicated to the player visually, as well as through the storyline told by character interactions and dialogue. To make the story progression feel more </w:t>
+      </w:r>
+      <w:r>
+        <w:t xml:space="preserve">immersive and impactful, the art for the Mouse character changes as the story progresses. As the player starts to become friendlier with them and begins encouraging them to think about getting back outside again, the </w:t>
+      </w:r>
+      <w:r>
+        <w:t xml:space="preserve">Mouses body language, expressions, and appearances adapt to mirror the internal changes. When the player first meets them, they are in their pyjamas, with bags under their eyes and a small smile. As they go on, the mouse begins smiling wider, the bags under their eyes go away, and they start getting changed into day clothes and boots ready for a hike. This makes the change easier to </w:t>
+      </w:r>
+      <w:r>
+        <w:t>see and</w:t>
+      </w:r>
+      <w:r>
+        <w:t xml:space="preserve"> </w:t>
+      </w:r>
+      <w:r>
+        <w:t xml:space="preserve">shows the player that what they’re doing is actively helping the character. </w:t>
       </w:r>
     </w:p>
     <w:p>
@@ -4863,14 +5094,7 @@
           <w:i/>
           <w:iCs/>
         </w:rPr>
-        <w:t>Data Collection and User Testing</w:t>
-      </w:r>
-      <w:r>
-        <w:rPr>
-          <w:i/>
-          <w:iCs/>
-        </w:rPr>
-        <w:t xml:space="preserve"> </w:t>
+        <w:t xml:space="preserve">Data Collection and User Testing </w:t>
       </w:r>
       <w:r>
         <w:t>document in the appendix.</w:t>
@@ -4896,13 +5120,7 @@
     </w:p>
     <w:p>
       <w:r>
-        <w:t xml:space="preserve">A key element of the game is the woodland area which the player explores to find good foraging spots to show to Mouse. In the vertical slice provided in this project, this is the only mechanic the player experiences apart from the primary dialogue mechanic. Successfully exploring the area is also required in order to move the story forward and ultimately complete the game, </w:t>
-      </w:r>
-      <w:r>
-        <w:t>so it’s important that this part of gameplay is enjoyable and satisfying</w:t>
-      </w:r>
-      <w:r>
-        <w:t xml:space="preserve"> for players. </w:t>
+        <w:t xml:space="preserve">A key element of the game is the woodland area which the player explores to find good foraging spots to show to Mouse. In the vertical slice provided in this project, this is the only mechanic the player experiences apart from the primary dialogue mechanic. Successfully exploring the area is also required in order to move the story forward and ultimately complete the game, so it’s important that this part of gameplay is enjoyable and satisfying for players. </w:t>
       </w:r>
     </w:p>
     <w:p/>
@@ -4917,7 +5135,21 @@
     <w:p/>
     <w:p>
       <w:r>
-        <w:t>The concept of denial and reward is applied at the entrance of the woodland to encourage exploration. As soon as they enter the woodland, players can see a large area filled with wild food and indicated as a good foraging spot. They immediately know that this is one of the spots they are trying to get to, but there is a row of shrubs between them and the area. To successfully reach the area, they need to navigate all around the edge of the woodland to finally reach the reward.</w:t>
+        <w:t xml:space="preserve">The concept of denial and reward is applied at the entrance of the woodland to encourage exploration. As soon as they enter the woodland, players can see a large area filled with wild food and indicated as a good foraging spot. They immediately know that this is one of the spots they are trying to get to, but there is a row of shrubs between them and the area. To successfully reach the area, they need to navigate all around the edge of the woodland to finally reach the </w:t>
+      </w:r>
+      <w:commentRangeStart w:id="30"/>
+      <w:r>
+        <w:t>reward</w:t>
+      </w:r>
+      <w:commentRangeEnd w:id="30"/>
+      <w:r>
+        <w:rPr>
+          <w:rStyle w:val="CommentReference"/>
+        </w:rPr>
+        <w:commentReference w:id="30"/>
+      </w:r>
+      <w:r>
+        <w:t>.</w:t>
       </w:r>
     </w:p>
     <w:p/>
@@ -4947,11 +5179,11 @@
       <w:pPr>
         <w:pStyle w:val="Heading3"/>
       </w:pPr>
-      <w:bookmarkStart w:id="30" w:name="_Toc132387032"/>
+      <w:bookmarkStart w:id="31" w:name="_Toc132981011"/>
       <w:r>
         <w:t>5.4 Technical implementation</w:t>
       </w:r>
-      <w:bookmarkEnd w:id="30"/>
+      <w:bookmarkEnd w:id="31"/>
     </w:p>
     <w:p>
       <w:pPr>
@@ -5273,16 +5505,16 @@
           </wp:inline>
         </w:drawing>
       </w:r>
-      <w:commentRangeStart w:id="31"/>
+      <w:commentRangeStart w:id="32"/>
       <w:r>
         <w:t>s</w:t>
       </w:r>
-      <w:commentRangeEnd w:id="31"/>
+      <w:commentRangeEnd w:id="32"/>
       <w:r>
         <w:rPr>
           <w:rStyle w:val="CommentReference"/>
         </w:rPr>
-        <w:commentReference w:id="31"/>
+        <w:commentReference w:id="32"/>
       </w:r>
     </w:p>
     <w:p>
@@ -5646,62 +5878,313 @@
     <w:p/>
     <w:p>
       <w:r>
-        <w:t xml:space="preserve">In the product, this is used to create a fog of war effect over a mini map in the corner of the screen when exploring the forest. The Marching Squares sprites are varying proportions of opaque white and transparency. As the player explores, more of the tilemap becomes transparent, revealing the hand drawn map asset on the layer behind. </w:t>
+        <w:t xml:space="preserve">In the product, this is used to create a fog of war effect over a mini map in the corner of the screen when exploring the forest. The Marching Squares sprites are varying proportions of opaque white and transparency. As the player explores, more of the tilemap becomes transparent, revealing the hand drawn map asset on the layer </w:t>
+      </w:r>
+      <w:commentRangeStart w:id="33"/>
+      <w:r>
+        <w:t>behind</w:t>
+      </w:r>
+      <w:commentRangeEnd w:id="33"/>
+      <w:r>
+        <w:rPr>
+          <w:rStyle w:val="CommentReference"/>
+        </w:rPr>
+        <w:commentReference w:id="33"/>
+      </w:r>
+      <w:r>
+        <w:t xml:space="preserve">. </w:t>
       </w:r>
     </w:p>
     <w:p/>
+    <w:p/>
     <w:p>
       <w:pPr>
         <w:pStyle w:val="Heading2"/>
       </w:pPr>
-      <w:bookmarkStart w:id="32" w:name="_Toc132387033"/>
+      <w:bookmarkStart w:id="34" w:name="_Toc132981012"/>
       <w:r>
         <w:t>6</w:t>
       </w:r>
       <w:r>
         <w:t xml:space="preserve"> - Legal, social, ethical and professional issues</w:t>
       </w:r>
-      <w:bookmarkEnd w:id="32"/>
+      <w:bookmarkEnd w:id="34"/>
+    </w:p>
+    <w:p>
+      <w:pPr>
+        <w:pStyle w:val="Heading3"/>
+      </w:pPr>
+      <w:bookmarkStart w:id="35" w:name="_Toc132981013"/>
+      <w:r>
+        <w:t xml:space="preserve">6.1 </w:t>
+      </w:r>
+      <w:r>
+        <w:t>Data Collection</w:t>
+      </w:r>
+      <w:bookmarkEnd w:id="35"/>
+    </w:p>
+    <w:p>
+      <w:r>
+        <w:t>User testing and surveys</w:t>
+      </w:r>
+      <w:r>
+        <w:t xml:space="preserve"> throughout the project involve</w:t>
+      </w:r>
+      <w:r>
+        <w:t xml:space="preserve"> collecting data from users. To ensure this doesn’t infringe on their right to privacy, each survey was prefaced by a wr</w:t>
+      </w:r>
+      <w:r>
+        <w:t xml:space="preserve">itten disclaimer explaining why the survey is being conducted, how results will be used, </w:t>
+      </w:r>
+      <w:r>
+        <w:t>guaranteeing anonymity of respondents and explaining how to contact the researcher for more information or to withdraw responses.</w:t>
+      </w:r>
+      <w:r>
+        <w:t xml:space="preserve"> To continue to the questions, users had to read the statement and tick a box confirming their understanding. </w:t>
+      </w:r>
+    </w:p>
+    <w:p/>
+    <w:p>
+      <w:r>
+        <w:t xml:space="preserve">Some of the subject matter of the data collection included sensitive subjects such as </w:t>
+      </w:r>
+      <w:r>
+        <w:t xml:space="preserve">demographic information and asking respondents about their mental health history. Every </w:t>
+      </w:r>
+      <w:r>
+        <w:lastRenderedPageBreak/>
+        <w:t xml:space="preserve">question was marked as optional to ensure that no respondents were forced to share </w:t>
+      </w:r>
+      <w:proofErr w:type="gramStart"/>
+      <w:r>
+        <w:t>information</w:t>
+      </w:r>
+      <w:proofErr w:type="gramEnd"/>
+      <w:r>
+        <w:t xml:space="preserve"> they’d rather keep private.</w:t>
+      </w:r>
+    </w:p>
+    <w:p>
+      <w:pPr>
+        <w:pStyle w:val="Heading3"/>
+      </w:pPr>
+      <w:bookmarkStart w:id="36" w:name="_Toc132981014"/>
+      <w:r>
+        <w:t xml:space="preserve">6.2 </w:t>
+      </w:r>
+      <w:r>
+        <w:t>Mental health content</w:t>
+      </w:r>
+      <w:bookmarkEnd w:id="36"/>
+    </w:p>
+    <w:p>
+      <w:r>
+        <w:t xml:space="preserve">The project is based on using serious games to improve mental wellbeing. As part of this, the game both represents mental illness in characters, and suggests </w:t>
+      </w:r>
+      <w:r>
+        <w:t xml:space="preserve">habits and techniques to improve mental health. </w:t>
+      </w:r>
+    </w:p>
+    <w:p/>
+    <w:p>
+      <w:r>
+        <w:t xml:space="preserve">Poor representation of </w:t>
+      </w:r>
+      <w:r>
+        <w:t xml:space="preserve">mental illness in characters could be a social issue, causing distress for users who suffer from similar issues. To ensure accurate representation, </w:t>
+      </w:r>
+      <w:r>
+        <w:t xml:space="preserve">online accounts of depression and anxiety were used as reference. </w:t>
+      </w:r>
+      <w:r>
+        <w:t xml:space="preserve">Care is taken to not go into detail of symptoms </w:t>
+      </w:r>
+      <w:r>
+        <w:t xml:space="preserve">or actions </w:t>
+      </w:r>
+      <w:r>
+        <w:t xml:space="preserve">which could trigger users, and instead the focus is on </w:t>
+      </w:r>
+      <w:r>
+        <w:t xml:space="preserve">identifying commonly experienced feelings such as low-mood and nervousness. </w:t>
+      </w:r>
+    </w:p>
+    <w:p/>
+    <w:p>
+      <w:r>
+        <w:t xml:space="preserve">In trying to </w:t>
+      </w:r>
+      <w:r>
+        <w:t xml:space="preserve">improve mental wellbeing, it’s important to not dismiss people who struggle with their wellbeing, or to be put in a situation where players </w:t>
+      </w:r>
+      <w:r>
+        <w:t>rely purely on the game as a source of information rather than seeking out psychological support. To prevent this</w:t>
+      </w:r>
+      <w:r>
+        <w:t xml:space="preserve">, care is taken in the dialogue to present the habits and techniques as suggestions only which may soothe symptoms, rather than cures which claim to </w:t>
+      </w:r>
+      <w:r>
+        <w:t xml:space="preserve">‘cure’ mental illness. A disclaimer </w:t>
+      </w:r>
+      <w:r>
+        <w:t xml:space="preserve">is </w:t>
+      </w:r>
+      <w:r>
+        <w:t>displayed at the start of the game, accessible from the menu, and featured in the end credits</w:t>
+      </w:r>
+      <w:r>
+        <w:t>. This</w:t>
+      </w:r>
+      <w:r>
+        <w:t xml:space="preserve"> </w:t>
+      </w:r>
+      <w:r>
+        <w:t xml:space="preserve">explains that the product is intended to be a helpful resource rather than a replacement for professional </w:t>
+      </w:r>
+      <w:r>
+        <w:t>help and</w:t>
+      </w:r>
+      <w:r>
+        <w:t xml:space="preserve"> encourages users who relate to problems represented to seek support from </w:t>
+      </w:r>
+      <w:r>
+        <w:t xml:space="preserve">Mind UK or their GP. </w:t>
+      </w:r>
+      <w:r>
+        <w:t xml:space="preserve"> </w:t>
+      </w:r>
+    </w:p>
+    <w:p>
+      <w:pPr>
+        <w:pStyle w:val="Heading3"/>
+      </w:pPr>
+      <w:bookmarkStart w:id="37" w:name="_Toc132981015"/>
+      <w:r>
+        <w:t xml:space="preserve">6.3 </w:t>
+      </w:r>
+      <w:r>
+        <w:t>Foraging content</w:t>
+      </w:r>
+      <w:bookmarkEnd w:id="37"/>
+    </w:p>
+    <w:p>
+      <w:r>
+        <w:t xml:space="preserve">In demonstrating the act of doing activities in nature, the game discusses and portrays characters foraging for food in the woodlands. </w:t>
+      </w:r>
+    </w:p>
+    <w:p/>
+    <w:p>
+      <w:r>
+        <w:t>This could have serious consequences if users go on to forage themselves and either eat poisonous food or trespass and forage illegally on privately owned land.</w:t>
+      </w:r>
+    </w:p>
+    <w:p/>
+    <w:p>
+      <w:r>
+        <w:t xml:space="preserve">To prevent users </w:t>
+      </w:r>
+      <w:r>
+        <w:t xml:space="preserve">eating dangerous food, the characters discuss using a guidebook to help identify food that is safe to eat. This is translated into the mechanic which highlights edible food in the woodland scene, labelling the plants with their name. All plants referenced are safe to eat and legal to forage in the UK. Additionally, </w:t>
+      </w:r>
+      <w:r>
+        <w:t xml:space="preserve">a disclaimer about eating food from the wild is displayed at the start of the game, from the menu, and in the end credits, </w:t>
+      </w:r>
+      <w:r>
+        <w:t>explaining the importance of correct identification and providing resources to allow players to forage safely if so wish.</w:t>
+      </w:r>
+    </w:p>
+    <w:p/>
+    <w:p>
+      <w:r>
+        <w:t>In the UK, the</w:t>
+      </w:r>
+      <w:r>
+        <w:t xml:space="preserve"> </w:t>
+      </w:r>
+      <w:commentRangeStart w:id="38"/>
+      <w:r>
+        <w:t>Countryside act</w:t>
+      </w:r>
+      <w:r>
+        <w:t xml:space="preserve"> </w:t>
+      </w:r>
+      <w:commentRangeEnd w:id="38"/>
+      <w:r>
+        <w:rPr>
+          <w:rStyle w:val="CommentReference"/>
+        </w:rPr>
+        <w:commentReference w:id="38"/>
+      </w:r>
+      <w:r>
+        <w:t xml:space="preserve">allows people to forage for private consumption on common land. It stresses </w:t>
+      </w:r>
+      <w:r>
+        <w:t xml:space="preserve">the importance of gaining landowners permission to gather on privately owned spaces, and encourages foragers to gather respectfully, leaving enough of resources for other people and wildlife. </w:t>
+      </w:r>
+    </w:p>
+    <w:p/>
+    <w:p>
+      <w:r>
+        <w:t>The game content follows and references the Countryside Act. The woodland the characters explore and forage in</w:t>
+      </w:r>
+      <w:r>
+        <w:t xml:space="preserve"> is visibly labelled as ‘common land – foraging welcome’ to</w:t>
+      </w:r>
+      <w:r>
+        <w:t xml:space="preserve"> show</w:t>
+      </w:r>
+      <w:r>
+        <w:t xml:space="preserve"> demonstrate permission. </w:t>
+      </w:r>
+      <w:r>
+        <w:t xml:space="preserve"> </w:t>
+      </w:r>
+      <w:r>
+        <w:t xml:space="preserve">When the player first learns about foraging from the non-player character, they discuss the legality of foraging and the Countryside act before continuing. </w:t>
+      </w:r>
+      <w:r>
+        <w:t xml:space="preserve">Links to resources on foraging legally in the UK are provided with the disclaimers in the start, menu option, and end credits. </w:t>
+      </w:r>
     </w:p>
     <w:p>
       <w:pPr>
         <w:pStyle w:val="Heading2"/>
       </w:pPr>
-      <w:bookmarkStart w:id="33" w:name="_Toc132387034"/>
+      <w:bookmarkStart w:id="39" w:name="_Toc132981016"/>
       <w:r>
         <w:t>7 - End-project report</w:t>
       </w:r>
-      <w:bookmarkEnd w:id="33"/>
+      <w:bookmarkEnd w:id="39"/>
     </w:p>
     <w:p>
       <w:pPr>
         <w:pStyle w:val="Heading2"/>
       </w:pPr>
-      <w:bookmarkStart w:id="34" w:name="_Toc132387035"/>
+      <w:bookmarkStart w:id="40" w:name="_Toc132981017"/>
       <w:r>
         <w:t>8 - Project reflections</w:t>
       </w:r>
-      <w:bookmarkEnd w:id="34"/>
+      <w:bookmarkEnd w:id="40"/>
     </w:p>
     <w:p>
       <w:pPr>
         <w:pStyle w:val="Heading2"/>
       </w:pPr>
-      <w:bookmarkStart w:id="35" w:name="_Toc132387036"/>
+      <w:bookmarkStart w:id="41" w:name="_Toc132981018"/>
       <w:r>
         <w:t>9 - Conclusions</w:t>
       </w:r>
-      <w:bookmarkEnd w:id="35"/>
+      <w:bookmarkEnd w:id="41"/>
     </w:p>
     <w:p>
       <w:pPr>
         <w:pStyle w:val="Heading2"/>
       </w:pPr>
-      <w:bookmarkStart w:id="36" w:name="_Toc132387037"/>
+      <w:bookmarkStart w:id="42" w:name="_Toc132981019"/>
       <w:r>
         <w:t>Reference list and bibliography</w:t>
       </w:r>
-      <w:bookmarkEnd w:id="36"/>
+      <w:bookmarkEnd w:id="42"/>
     </w:p>
     <w:p/>
     <w:sectPr>
@@ -5759,7 +6242,7 @@
       </w:r>
     </w:p>
   </w:comment>
-  <w:comment w:id="31" w:author="Josie Wood" w:date="2023-04-14T12:12:00Z" w:initials="JW">
+  <w:comment w:id="30" w:author="Josie Wood" w:date="2023-04-21T14:18:00Z" w:initials="JW">
     <w:p>
       <w:pPr>
         <w:pStyle w:val="CommentText"/>
@@ -5771,7 +6254,55 @@
         <w:annotationRef/>
       </w:r>
       <w:r>
+        <w:t>Add image of level plan here</w:t>
+      </w:r>
+    </w:p>
+  </w:comment>
+  <w:comment w:id="32" w:author="Josie Wood" w:date="2023-04-14T12:12:00Z" w:initials="JW">
+    <w:p>
+      <w:pPr>
+        <w:pStyle w:val="CommentText"/>
+      </w:pPr>
+      <w:r>
+        <w:rPr>
+          <w:rStyle w:val="CommentReference"/>
+        </w:rPr>
+        <w:annotationRef/>
+      </w:r>
+      <w:r>
         <w:t>Replace handwriting with proper font</w:t>
+      </w:r>
+    </w:p>
+  </w:comment>
+  <w:comment w:id="33" w:author="Josie Wood" w:date="2023-04-21T14:19:00Z" w:initials="JW">
+    <w:p>
+      <w:pPr>
+        <w:pStyle w:val="CommentText"/>
+      </w:pPr>
+      <w:r>
+        <w:rPr>
+          <w:rStyle w:val="CommentReference"/>
+        </w:rPr>
+        <w:annotationRef/>
+      </w:r>
+      <w:r>
+        <w:t>Add scressnhot of minimap in game</w:t>
+      </w:r>
+    </w:p>
+  </w:comment>
+  <w:comment w:id="38" w:author="Josie Wood" w:date="2023-04-21T14:44:00Z" w:initials="JW">
+    <w:p>
+      <w:pPr>
+        <w:pStyle w:val="CommentText"/>
+      </w:pPr>
+      <w:r>
+        <w:rPr>
+          <w:rStyle w:val="CommentReference"/>
+        </w:rPr>
+        <w:annotationRef/>
+      </w:r>
+      <w:r>
+        <w:t>Reference properly and add detail from good source</w:t>
       </w:r>
     </w:p>
   </w:comment>
@@ -5782,7 +6313,10 @@
 <w15:commentsEx xmlns:wpc="http://schemas.microsoft.com/office/word/2010/wordprocessingCanvas" xmlns:cx="http://schemas.microsoft.com/office/drawing/2014/chartex" xmlns:cx1="http://schemas.microsoft.com/office/drawing/2015/9/8/chartex" xmlns:cx2="http://schemas.microsoft.com/office/drawing/2015/10/21/chartex" xmlns:cx3="http://schemas.microsoft.com/office/drawing/2016/5/9/chartex" xmlns:cx4="http://schemas.microsoft.com/office/drawing/2016/5/10/chartex" xmlns:cx5="http://schemas.microsoft.com/office/drawing/2016/5/11/chartex" xmlns:cx6="http://schemas.microsoft.com/office/drawing/2016/5/12/chartex" xmlns:cx7="http://schemas.microsoft.com/office/drawing/2016/5/13/chartex" xmlns:cx8="http://schemas.microsoft.com/office/drawing/2016/5/14/chartex" xmlns:mc="http://schemas.openxmlformats.org/markup-compatibility/2006" xmlns:aink="http://schemas.microsoft.com/office/drawing/2016/ink" xmlns:am3d="http://schemas.microsoft.com/office/drawing/2017/model3d" xmlns:o="urn:schemas-microsoft-com:office:office" xmlns:oel="http://schemas.microsoft.com/office/2019/extlst" xmlns:r="http://schemas.openxmlformats.org/officeDocument/2006/relationships" xmlns:m="http://schemas.openxmlformats.org/officeDocument/2006/math" xmlns:v="urn:schemas-microsoft-com:vml" xmlns:wp14="http://schemas.microsoft.com/office/word/2010/wordprocessingDrawing" xmlns:wp="http://schemas.openxmlformats.org/drawingml/2006/wordprocessingDrawing" xmlns:w10="urn:schemas-microsoft-com:office:word" xmlns:w="http://schemas.openxmlformats.org/wordprocessingml/2006/main" xmlns:w14="http://schemas.microsoft.com/office/word/2010/wordml" xmlns:w15="http://schemas.microsoft.com/office/word/2012/wordml" xmlns:w16cex="http://schemas.microsoft.com/office/word/2018/wordml/cex" xmlns:w16cid="http://schemas.microsoft.com/office/word/2016/wordml/cid" xmlns:w16="http://schemas.microsoft.com/office/word/2018/wordml" xmlns:w16du="http://schemas.microsoft.com/office/word/2023/wordml/word16du" xmlns:w16sdtdh="http://schemas.microsoft.com/office/word/2020/wordml/sdtdatahash" xmlns:w16se="http://schemas.microsoft.com/office/word/2015/wordml/symex" xmlns:wpg="http://schemas.microsoft.com/office/word/2010/wordprocessingGroup" xmlns:wpi="http://schemas.microsoft.com/office/word/2010/wordprocessingInk" xmlns:wne="http://schemas.microsoft.com/office/word/2006/wordml" xmlns:wps="http://schemas.microsoft.com/office/word/2010/wordprocessingShape" mc:Ignorable="w14 w15 w16se w16cid w16 w16cex w16sdtdh wp14">
   <w15:commentEx w15:paraId="37E3EE46" w15:done="0"/>
   <w15:commentEx w15:paraId="53F9FF44" w15:done="0"/>
+  <w15:commentEx w15:paraId="5207D397" w15:done="0"/>
   <w15:commentEx w15:paraId="7DB31E61" w15:done="0"/>
+  <w15:commentEx w15:paraId="4577554D" w15:done="0"/>
+  <w15:commentEx w15:paraId="4D8E3831" w15:done="0"/>
 </w15:commentsEx>
 </file>
 
@@ -5790,7 +6324,10 @@
 <w16cex:commentsExtensible xmlns:wpc="http://schemas.microsoft.com/office/word/2010/wordprocessingCanvas" xmlns:cx="http://schemas.microsoft.com/office/drawing/2014/chartex" xmlns:cx1="http://schemas.microsoft.com/office/drawing/2015/9/8/chartex" xmlns:cx2="http://schemas.microsoft.com/office/drawing/2015/10/21/chartex" xmlns:cx3="http://schemas.microsoft.com/office/drawing/2016/5/9/chartex" xmlns:cx4="http://schemas.microsoft.com/office/drawing/2016/5/10/chartex" xmlns:cx5="http://schemas.microsoft.com/office/drawing/2016/5/11/chartex" xmlns:cx6="http://schemas.microsoft.com/office/drawing/2016/5/12/chartex" xmlns:cx7="http://schemas.microsoft.com/office/drawing/2016/5/13/chartex" xmlns:cx8="http://schemas.microsoft.com/office/drawing/2016/5/14/chartex" xmlns:mc="http://schemas.openxmlformats.org/markup-compatibility/2006" xmlns:aink="http://schemas.microsoft.com/office/drawing/2016/ink" xmlns:am3d="http://schemas.microsoft.com/office/drawing/2017/model3d" xmlns:o="urn:schemas-microsoft-com:office:office" xmlns:oel="http://schemas.microsoft.com/office/2019/extlst" xmlns:r="http://schemas.openxmlformats.org/officeDocument/2006/relationships" xmlns:m="http://schemas.openxmlformats.org/officeDocument/2006/math" xmlns:v="urn:schemas-microsoft-com:vml" xmlns:wp14="http://schemas.microsoft.com/office/word/2010/wordprocessingDrawing" xmlns:wp="http://schemas.openxmlformats.org/drawingml/2006/wordprocessingDrawing" xmlns:w10="urn:schemas-microsoft-com:office:word" xmlns:w="http://schemas.openxmlformats.org/wordprocessingml/2006/main" xmlns:w14="http://schemas.microsoft.com/office/word/2010/wordml" xmlns:w15="http://schemas.microsoft.com/office/word/2012/wordml" xmlns:w16cex="http://schemas.microsoft.com/office/word/2018/wordml/cex" xmlns:w16cid="http://schemas.microsoft.com/office/word/2016/wordml/cid" xmlns:w16="http://schemas.microsoft.com/office/word/2018/wordml" xmlns:w16du="http://schemas.microsoft.com/office/word/2023/wordml/word16du" xmlns:w16sdtdh="http://schemas.microsoft.com/office/word/2020/wordml/sdtdatahash" xmlns:w16se="http://schemas.microsoft.com/office/word/2015/wordml/symex" xmlns:wpg="http://schemas.microsoft.com/office/word/2010/wordprocessingGroup" xmlns:wpi="http://schemas.microsoft.com/office/word/2010/wordprocessingInk" xmlns:wne="http://schemas.microsoft.com/office/word/2006/wordml" xmlns:wps="http://schemas.microsoft.com/office/word/2010/wordprocessingShape" mc:Ignorable="w14 w15 w16se w16cid w16 w16cex w16sdtdh wp14">
   <w16cex:commentExtensible w16cex:durableId="277571C9" w16cex:dateUtc="2023-01-20T20:02:00Z"/>
   <w16cex:commentExtensible w16cex:durableId="27E40576" w16cex:dateUtc="2023-04-14T16:01:00Z"/>
+  <w16cex:commentExtensible w16cex:durableId="27ED19D0" w16cex:dateUtc="2023-04-21T13:18:00Z"/>
   <w16cex:commentExtensible w16cex:durableId="27E3C192" w16cex:dateUtc="2023-04-14T11:12:00Z"/>
+  <w16cex:commentExtensible w16cex:durableId="27ED19F4" w16cex:dateUtc="2023-04-21T13:19:00Z"/>
+  <w16cex:commentExtensible w16cex:durableId="27ED1FB4" w16cex:dateUtc="2023-04-21T13:44:00Z"/>
 </w16cex:commentsExtensible>
 </file>
 
@@ -5798,7 +6335,10 @@
 <w16cid:commentsIds xmlns:wpc="http://schemas.microsoft.com/office/word/2010/wordprocessingCanvas" xmlns:cx="http://schemas.microsoft.com/office/drawing/2014/chartex" xmlns:cx1="http://schemas.microsoft.com/office/drawing/2015/9/8/chartex" xmlns:cx2="http://schemas.microsoft.com/office/drawing/2015/10/21/chartex" xmlns:cx3="http://schemas.microsoft.com/office/drawing/2016/5/9/chartex" xmlns:cx4="http://schemas.microsoft.com/office/drawing/2016/5/10/chartex" xmlns:cx5="http://schemas.microsoft.com/office/drawing/2016/5/11/chartex" xmlns:cx6="http://schemas.microsoft.com/office/drawing/2016/5/12/chartex" xmlns:cx7="http://schemas.microsoft.com/office/drawing/2016/5/13/chartex" xmlns:cx8="http://schemas.microsoft.com/office/drawing/2016/5/14/chartex" xmlns:mc="http://schemas.openxmlformats.org/markup-compatibility/2006" xmlns:aink="http://schemas.microsoft.com/office/drawing/2016/ink" xmlns:am3d="http://schemas.microsoft.com/office/drawing/2017/model3d" xmlns:o="urn:schemas-microsoft-com:office:office" xmlns:oel="http://schemas.microsoft.com/office/2019/extlst" xmlns:r="http://schemas.openxmlformats.org/officeDocument/2006/relationships" xmlns:m="http://schemas.openxmlformats.org/officeDocument/2006/math" xmlns:v="urn:schemas-microsoft-com:vml" xmlns:wp14="http://schemas.microsoft.com/office/word/2010/wordprocessingDrawing" xmlns:wp="http://schemas.openxmlformats.org/drawingml/2006/wordprocessingDrawing" xmlns:w10="urn:schemas-microsoft-com:office:word" xmlns:w="http://schemas.openxmlformats.org/wordprocessingml/2006/main" xmlns:w14="http://schemas.microsoft.com/office/word/2010/wordml" xmlns:w15="http://schemas.microsoft.com/office/word/2012/wordml" xmlns:w16cex="http://schemas.microsoft.com/office/word/2018/wordml/cex" xmlns:w16cid="http://schemas.microsoft.com/office/word/2016/wordml/cid" xmlns:w16="http://schemas.microsoft.com/office/word/2018/wordml" xmlns:w16du="http://schemas.microsoft.com/office/word/2023/wordml/word16du" xmlns:w16sdtdh="http://schemas.microsoft.com/office/word/2020/wordml/sdtdatahash" xmlns:w16se="http://schemas.microsoft.com/office/word/2015/wordml/symex" xmlns:wpg="http://schemas.microsoft.com/office/word/2010/wordprocessingGroup" xmlns:wpi="http://schemas.microsoft.com/office/word/2010/wordprocessingInk" xmlns:wne="http://schemas.microsoft.com/office/word/2006/wordml" xmlns:wps="http://schemas.microsoft.com/office/word/2010/wordprocessingShape" mc:Ignorable="w14 w15 w16se w16cid w16 w16cex w16sdtdh wp14">
   <w16cid:commentId w16cid:paraId="37E3EE46" w16cid:durableId="277571C9"/>
   <w16cid:commentId w16cid:paraId="53F9FF44" w16cid:durableId="27E40576"/>
+  <w16cid:commentId w16cid:paraId="5207D397" w16cid:durableId="27ED19D0"/>
   <w16cid:commentId w16cid:paraId="7DB31E61" w16cid:durableId="27E3C192"/>
+  <w16cid:commentId w16cid:paraId="4577554D" w16cid:durableId="27ED19F4"/>
+  <w16cid:commentId w16cid:paraId="4D8E3831" w16cid:durableId="27ED1FB4"/>
 </w16cid:commentsIds>
 </file>
 

</xml_diff>

<commit_message>
started prilim research section
</commit_message>
<xml_diff>
--- a/COMP3000 report.docx
+++ b/COMP3000 report.docx
@@ -159,17 +159,8 @@
           <w:sz w:val="36"/>
           <w:szCs w:val="36"/>
         </w:rPr>
-        <w:t xml:space="preserve">A cosy serious game that teaches healthy wellbeing </w:t>
-      </w:r>
-      <w:proofErr w:type="gramStart"/>
-      <w:r>
-        <w:rPr>
-          <w:sz w:val="36"/>
-          <w:szCs w:val="36"/>
-        </w:rPr>
-        <w:t>habits</w:t>
-      </w:r>
-      <w:proofErr w:type="gramEnd"/>
+        <w:t>A cosy serious game that teaches healthy wellbeing habits</w:t>
+      </w:r>
       <w:r>
         <w:rPr>
           <w:sz w:val="20"/>
@@ -2771,14 +2762,197 @@
         </w:rPr>
       </w:pPr>
     </w:p>
+    <w:p>
+      <w:pPr>
+        <w:pStyle w:val="Heading3"/>
+      </w:pPr>
+      <w:r>
+        <w:lastRenderedPageBreak/>
+        <w:t xml:space="preserve">2.2 </w:t>
+      </w:r>
+      <w:r>
+        <w:t>Preliminary research</w:t>
+      </w:r>
+    </w:p>
+    <w:p>
+      <w:pPr>
+        <w:pStyle w:val="Heading4"/>
+      </w:pPr>
+      <w:r>
+        <w:t>Research aims</w:t>
+      </w:r>
+    </w:p>
+    <w:p>
+      <w:r>
+        <w:t>T</w:t>
+      </w:r>
+      <w:r>
+        <w:t xml:space="preserve">o further establish the background of this project, a survey was created to explore the topics of Media and Mental Health. </w:t>
+      </w:r>
+    </w:p>
+    <w:p>
+      <w:r>
+        <w:t xml:space="preserve">This research aims to help </w:t>
+      </w:r>
+      <w:r>
+        <w:t>develop the</w:t>
+      </w:r>
+      <w:r>
+        <w:t xml:space="preserve"> background of the project and identify key concepts to be further investigated throughout the project. The questions aren’t </w:t>
+      </w:r>
+      <w:r>
+        <w:t xml:space="preserve">directly </w:t>
+      </w:r>
+      <w:r>
+        <w:t xml:space="preserve">related to the </w:t>
+      </w:r>
+      <w:r>
+        <w:t xml:space="preserve">proposed </w:t>
+      </w:r>
+      <w:r>
+        <w:t>produc</w:t>
+      </w:r>
+      <w:r>
+        <w:t>t</w:t>
+      </w:r>
+      <w:r>
+        <w:t xml:space="preserve">, but rather, to people’s attitudes and experiences with the subjects. There </w:t>
+      </w:r>
+      <w:r>
+        <w:t xml:space="preserve">is </w:t>
+      </w:r>
+      <w:r>
+        <w:t>a mix</w:t>
+      </w:r>
+      <w:r>
+        <w:t xml:space="preserve"> of qualitative and quantitative data points, </w:t>
+      </w:r>
+      <w:r>
+        <w:t>to allow for</w:t>
+      </w:r>
+      <w:r>
+        <w:t xml:space="preserve"> trend</w:t>
+      </w:r>
+      <w:r>
+        <w:t xml:space="preserve"> analysis</w:t>
+      </w:r>
+      <w:r>
+        <w:t xml:space="preserve"> and identif</w:t>
+      </w:r>
+      <w:r>
+        <w:t>ication of</w:t>
+      </w:r>
+      <w:r>
+        <w:t xml:space="preserve"> specific areas that respondents resonate with. </w:t>
+      </w:r>
+    </w:p>
     <w:p/>
     <w:p>
       <w:pPr>
+        <w:pStyle w:val="Heading4"/>
+      </w:pPr>
+      <w:r>
+        <w:t>Demographic of respondents</w:t>
+      </w:r>
+    </w:p>
+    <w:p>
+      <w:r>
+        <w:t xml:space="preserve">The survey received </w:t>
+      </w:r>
+      <w:r>
+        <w:t xml:space="preserve">17 responses. </w:t>
+      </w:r>
+    </w:p>
+    <w:p>
+      <w:r>
+        <w:t>Most of</w:t>
+      </w:r>
+      <w:r>
+        <w:t xml:space="preserve"> these respondents identified themselves as being aged 18-24 </w:t>
+      </w:r>
+      <w:r>
+        <w:t>(13/1</w:t>
+      </w:r>
+      <w:r>
+        <w:t>7</w:t>
+      </w:r>
+      <w:r>
+        <w:t xml:space="preserve">%) </w:t>
+      </w:r>
+      <w:r>
+        <w:t xml:space="preserve">and </w:t>
+      </w:r>
+      <w:r>
+        <w:t>employed</w:t>
+      </w:r>
+      <w:r>
+        <w:t xml:space="preserve"> (1</w:t>
+      </w:r>
+      <w:r>
+        <w:t>5</w:t>
+      </w:r>
+      <w:r>
+        <w:t xml:space="preserve">/17%), but </w:t>
+      </w:r>
+      <w:r>
+        <w:t xml:space="preserve">there were also </w:t>
+      </w:r>
+      <w:r>
+        <w:t xml:space="preserve">4 respondents aged between 25 and 64, and 2 respondents that identified as a student or unemployed. </w:t>
+      </w:r>
+      <w:r>
+        <w:t>There was no clear gender divide amongst respondents, with</w:t>
+      </w:r>
+      <w:r>
+        <w:t xml:space="preserve"> a mixture of cisgender, transgender, and gender non-conforming </w:t>
+      </w:r>
+      <w:r>
+        <w:t xml:space="preserve">identities. </w:t>
+      </w:r>
+    </w:p>
+    <w:p>
+      <w:r>
+        <w:t xml:space="preserve">This is a useful demographic for this research – the proposed </w:t>
+      </w:r>
+      <w:r>
+        <w:t xml:space="preserve">product is most likely to be popular amongst 18-24 year olds, and the insights from a variety of age groups and backgrounds bring new perspectives </w:t>
+      </w:r>
+      <w:r>
+        <w:t xml:space="preserve">to inform development. </w:t>
+      </w:r>
+    </w:p>
+    <w:p/>
+    <w:p>
+      <w:pPr>
+        <w:pStyle w:val="Heading4"/>
+      </w:pPr>
+      <w:r>
+        <w:t>Media consumption</w:t>
+      </w:r>
+    </w:p>
+    <w:p>
+      <w:r>
+        <w:t xml:space="preserve">The media section of the survey aims to gather insight into how subjects interact with media on a regular basis, </w:t>
+      </w:r>
+      <w:r>
+        <w:t xml:space="preserve">and how it has affected their life. </w:t>
+      </w:r>
+    </w:p>
+    <w:p/>
+    <w:p/>
+    <w:p>
+      <w:pPr>
         <w:pStyle w:val="Heading3"/>
       </w:pPr>
       <w:bookmarkStart w:id="15" w:name="_Toc132980998"/>
       <w:r>
-        <w:t xml:space="preserve">2.2 </w:t>
+        <w:t>2.</w:t>
+      </w:r>
+      <w:r>
+        <w:t>3</w:t>
+      </w:r>
+      <w:r>
+        <w:t xml:space="preserve"> </w:t>
       </w:r>
       <w:commentRangeStart w:id="16"/>
       <w:r>
@@ -2827,7 +3001,6 @@
           <w:rStyle w:val="hgkelc"/>
           <w:lang w:val="en"/>
         </w:rPr>
-        <w:lastRenderedPageBreak/>
         <w:t xml:space="preserve">To better understand this objective and stay on task throughout development, it has been broken down into smaller, measurable objectives as follows. </w:t>
       </w:r>
     </w:p>
@@ -2897,6 +3070,7 @@
         </w:numPr>
       </w:pPr>
       <w:r>
+        <w:lastRenderedPageBreak/>
         <w:t>Make a slice of gameplay that can run from start to end without any major errors or bugs</w:t>
       </w:r>
       <w:r>
@@ -2920,7 +3094,13 @@
       </w:pPr>
       <w:bookmarkStart w:id="17" w:name="_Toc132980999"/>
       <w:r>
-        <w:t>2.3 Deliverables</w:t>
+        <w:t>2.</w:t>
+      </w:r>
+      <w:r>
+        <w:t>4</w:t>
+      </w:r>
+      <w:r>
+        <w:t xml:space="preserve"> Deliverables</w:t>
       </w:r>
       <w:bookmarkEnd w:id="17"/>
     </w:p>
@@ -3026,21 +3206,12 @@
         <w:t>makes</w:t>
       </w:r>
       <w:r>
-        <w:t xml:space="preserve"> them a large burden to </w:t>
-      </w:r>
-      <w:proofErr w:type="gramStart"/>
-      <w:r>
-        <w:t>society as a whole</w:t>
-      </w:r>
-      <w:proofErr w:type="gramEnd"/>
-      <w:r>
-        <w:t xml:space="preserve">. </w:t>
+        <w:t xml:space="preserve"> them a large burden to society as a whole. </w:t>
       </w:r>
     </w:p>
     <w:p/>
     <w:p>
       <w:r>
-        <w:lastRenderedPageBreak/>
         <w:t xml:space="preserve">As of the 2014 APMS interview, medication was the most common treatment prescribed to respondents for mental health, accounting for 11.6% of results compared to just 3.0% of people receiving psychological therapy. Of the psychological therapies offered by the NHS, Cognitive Behavioural Therapy (CBT) is the most used, followed by counselling and other therapies. </w:t>
       </w:r>
       <w:sdt>
@@ -3073,15 +3244,7 @@
     <w:p>
       <w:r>
         <w:br/>
-        <w:t xml:space="preserve">Studies have suggested that the most effective approach for treating depression and anxiety disorders is a combination of medication and CBT, in part </w:t>
-      </w:r>
-      <w:proofErr w:type="gramStart"/>
-      <w:r>
-        <w:t>due to the fact that</w:t>
-      </w:r>
-      <w:proofErr w:type="gramEnd"/>
-      <w:r>
-        <w:t xml:space="preserve"> the combined approach is more acceptable to many patients who struggle with mental health stigma. </w:t>
+        <w:t xml:space="preserve">Studies have suggested that the most effective approach for treating depression and anxiety disorders is a combination of medication and CBT, in part due to the fact that the combined approach is more acceptable to many patients who struggle with mental health stigma. </w:t>
       </w:r>
       <w:sdt>
         <w:sdtPr>
@@ -3116,6 +3279,7 @@
     <w:p/>
     <w:p>
       <w:r>
+        <w:lastRenderedPageBreak/>
         <w:t xml:space="preserve">Whilst the Improving Access to Psychological Therapies programme introduced in 2008 aims to reduce waiting times for psychological therapy to 6 weeks from referral, in practice </w:t>
       </w:r>
       <w:r>
@@ -3412,7 +3576,6 @@
     <w:p/>
     <w:p>
       <w:r>
-        <w:lastRenderedPageBreak/>
         <w:t xml:space="preserve">Nature based therapies are generally centred around doing outdoor activities in nature. </w:t>
       </w:r>
       <w:sdt>
@@ -3460,13 +3623,8 @@
         </w:numPr>
       </w:pPr>
       <w:r>
-        <w:t xml:space="preserve">Grow or pick </w:t>
-      </w:r>
-      <w:proofErr w:type="gramStart"/>
-      <w:r>
-        <w:t>food</w:t>
-      </w:r>
-      <w:proofErr w:type="gramEnd"/>
+        <w:t>Grow or pick food</w:t>
+      </w:r>
     </w:p>
     <w:p>
       <w:pPr>
@@ -3477,13 +3635,8 @@
         </w:numPr>
       </w:pPr>
       <w:r>
-        <w:t xml:space="preserve">Bring nature </w:t>
-      </w:r>
-      <w:proofErr w:type="gramStart"/>
-      <w:r>
-        <w:t>indoors</w:t>
-      </w:r>
-      <w:proofErr w:type="gramEnd"/>
+        <w:t>Bring nature indoors</w:t>
+      </w:r>
     </w:p>
     <w:p>
       <w:pPr>
@@ -3494,13 +3647,8 @@
         </w:numPr>
       </w:pPr>
       <w:r>
-        <w:t xml:space="preserve">Do activities </w:t>
-      </w:r>
-      <w:proofErr w:type="gramStart"/>
-      <w:r>
-        <w:t>outdoors</w:t>
-      </w:r>
-      <w:proofErr w:type="gramEnd"/>
+        <w:t>Do activities outdoors</w:t>
+      </w:r>
     </w:p>
     <w:p>
       <w:pPr>
@@ -3511,13 +3659,8 @@
         </w:numPr>
       </w:pPr>
       <w:r>
-        <w:t xml:space="preserve">Help the </w:t>
-      </w:r>
-      <w:proofErr w:type="gramStart"/>
-      <w:r>
-        <w:t>environment</w:t>
-      </w:r>
-      <w:proofErr w:type="gramEnd"/>
+        <w:t>Help the environment</w:t>
+      </w:r>
     </w:p>
     <w:p>
       <w:pPr>
@@ -3540,17 +3683,13 @@
         </w:numPr>
       </w:pPr>
       <w:r>
-        <w:t xml:space="preserve">Connect with </w:t>
-      </w:r>
-      <w:proofErr w:type="gramStart"/>
-      <w:r>
-        <w:t>animals</w:t>
-      </w:r>
-      <w:proofErr w:type="gramEnd"/>
+        <w:t>Connect with animals</w:t>
+      </w:r>
     </w:p>
     <w:p/>
     <w:p>
       <w:r>
+        <w:lastRenderedPageBreak/>
         <w:t xml:space="preserve">Each of these align with </w:t>
       </w:r>
       <w:proofErr w:type="spellStart"/>
@@ -3559,15 +3698,7 @@
       </w:r>
       <w:proofErr w:type="spellEnd"/>
       <w:r>
-        <w:t xml:space="preserve"> initial description of </w:t>
-      </w:r>
-      <w:proofErr w:type="gramStart"/>
-      <w:r>
-        <w:t>ecopsychology, and</w:t>
-      </w:r>
-      <w:proofErr w:type="gramEnd"/>
-      <w:r>
-        <w:t xml:space="preserve"> provide an accessible way for patients to take small steps to improve their mental wellbeing. </w:t>
+        <w:t xml:space="preserve"> initial description of ecopsychology, and provide an accessible way for patients to take small steps to improve their mental wellbeing. </w:t>
       </w:r>
     </w:p>
     <w:p/>
@@ -3801,7 +3932,6 @@
     <w:p/>
     <w:p>
       <w:r>
-        <w:lastRenderedPageBreak/>
         <w:t xml:space="preserve">Constructivism is, however, criticised for failing to acknowledge the importance of tangible items in the process of learning about them, encouraging social thinking, and leading to poorly structured education that leaves struggling students behind. </w:t>
       </w:r>
     </w:p>
@@ -3845,6 +3975,7 @@
     <w:p/>
     <w:p>
       <w:r>
+        <w:lastRenderedPageBreak/>
         <w:t xml:space="preserve">The biggest critique of social learning theory is that it doesn’t account for the internal thought processes of the individual which contribute to whether they decide to imitate the behaviour. It is deterministic and ignores the effect of free will. </w:t>
       </w:r>
     </w:p>
@@ -3964,7 +4095,6 @@
       </w:pPr>
       <w:bookmarkStart w:id="22" w:name="_Toc132981003"/>
       <w:r>
-        <w:lastRenderedPageBreak/>
         <w:t>4 - Method of approach</w:t>
       </w:r>
       <w:bookmarkEnd w:id="22"/>
@@ -4097,11 +4227,7 @@
         <w:t xml:space="preserve">To account for the biggest risk to the project, delays due to chronic illness, three buffer periods were planned into the Gantt chart to make up for any missed time. </w:t>
       </w:r>
       <w:r>
-        <w:t xml:space="preserve">In winter of 2022 a prolonged period of illness halted development. Because of the planned buffer periods, a few months of </w:t>
-      </w:r>
-      <w:r>
-        <w:lastRenderedPageBreak/>
-        <w:t xml:space="preserve">illness only put the project 3 weeks behind schedule. A revised Gantt chart was created in January to account for this delay and add more buffer periods in the following term. </w:t>
+        <w:t xml:space="preserve">In winter of 2022 a prolonged period of illness halted development. Because of the planned buffer periods, a few months of illness only put the project 3 weeks behind schedule. A revised Gantt chart was created in January to account for this delay and add more buffer periods in the following term. </w:t>
       </w:r>
     </w:p>
     <w:p/>
@@ -4156,30 +4282,21 @@
       <w:r>
         <w:t xml:space="preserve">, </w:t>
       </w:r>
-      <w:proofErr w:type="gramStart"/>
       <w:r>
         <w:rPr>
           <w:i/>
           <w:iCs/>
         </w:rPr>
-        <w:t>Completed</w:t>
-      </w:r>
-      <w:proofErr w:type="gramEnd"/>
+        <w:t>Completed this sprint</w:t>
+      </w:r>
+      <w:r>
+        <w:t xml:space="preserve">, and </w:t>
+      </w:r>
       <w:r>
         <w:rPr>
           <w:i/>
           <w:iCs/>
         </w:rPr>
-        <w:t xml:space="preserve"> this sprint</w:t>
-      </w:r>
-      <w:r>
-        <w:t xml:space="preserve">, and </w:t>
-      </w:r>
-      <w:r>
-        <w:rPr>
-          <w:i/>
-          <w:iCs/>
-        </w:rPr>
         <w:t>Finished</w:t>
       </w:r>
       <w:r>
@@ -4198,6 +4315,7 @@
         <w:pStyle w:val="Heading4"/>
       </w:pPr>
       <w:r>
+        <w:lastRenderedPageBreak/>
         <w:t>Sprint Process throughout the project</w:t>
       </w:r>
     </w:p>
@@ -4432,7 +4550,6 @@
         <w:pStyle w:val="Heading4"/>
       </w:pPr>
       <w:r>
-        <w:lastRenderedPageBreak/>
         <w:t>Execution</w:t>
       </w:r>
     </w:p>
@@ -4510,6 +4627,7 @@
         <w:pStyle w:val="Heading4"/>
       </w:pPr>
       <w:r>
+        <w:lastRenderedPageBreak/>
         <w:t>Analysis</w:t>
       </w:r>
     </w:p>
@@ -4774,13 +4892,8 @@
         <w:t xml:space="preserve"> suggest a willingness and </w:t>
       </w:r>
       <w:r>
-        <w:t xml:space="preserve">success in respondents to utilise these approaches in their daily </w:t>
-      </w:r>
-      <w:proofErr w:type="gramStart"/>
-      <w:r>
-        <w:t>lives</w:t>
-      </w:r>
-      <w:proofErr w:type="gramEnd"/>
+        <w:t>success in respondents to utilise these approaches in their daily lives</w:t>
+      </w:r>
     </w:p>
     <w:p>
       <w:pPr>
@@ -4791,7 +4904,6 @@
         </w:numPr>
       </w:pPr>
       <w:r>
-        <w:lastRenderedPageBreak/>
         <w:t xml:space="preserve">They are both easily applied to a self-help context: mindfulness techniques </w:t>
       </w:r>
       <w:r>
@@ -4831,6 +4943,7 @@
     <w:p/>
     <w:p>
       <w:r>
+        <w:lastRenderedPageBreak/>
         <w:t xml:space="preserve">The chosen character, Mouse, is represented as an individual that struggles with feelings of anxiety, and depression. </w:t>
       </w:r>
       <w:r>
@@ -4952,6 +5065,7 @@
     <w:p/>
     <w:p>
       <w:r>
+        <w:lastRenderedPageBreak/>
         <w:t xml:space="preserve">In the story, the player models the healthy behaviours for the Mouse, reminding them and teaching them that they are also capable of completing the steps and feeling the positive benefits. After observing the player character start the conversation with them, forage for wild food, and embark on an adventure in the woods, the Mouse feels confident to imitate the behaviour and join the player on a new adventure. </w:t>
       </w:r>
     </w:p>
@@ -5007,15 +5121,7 @@
     <w:p/>
     <w:p>
       <w:r>
-        <w:t xml:space="preserve">A key consideration in the narrative design is ensuring that the story is built around the gameplay, rather than slotting gameplay elements in between narrative points. In this instance, this means looking at how the character can interact with the </w:t>
-      </w:r>
-      <w:proofErr w:type="gramStart"/>
-      <w:r>
-        <w:t>world, and</w:t>
-      </w:r>
-      <w:proofErr w:type="gramEnd"/>
-      <w:r>
-        <w:t xml:space="preserve"> building the narrative around that. </w:t>
+        <w:t xml:space="preserve">A key consideration in the narrative design is ensuring that the story is built around the gameplay, rather than slotting gameplay elements in between narrative points. In this instance, this means looking at how the character can interact with the world, and building the narrative around that. </w:t>
       </w:r>
     </w:p>
     <w:p/>
@@ -5032,30 +5138,30 @@
     </w:p>
     <w:p>
       <w:r>
+        <w:t xml:space="preserve">The narrative is communicated to the player visually, as well as through the storyline told by character interactions and dialogue. To make the story progression feel more </w:t>
+      </w:r>
+      <w:r>
+        <w:t xml:space="preserve">immersive and impactful, the art for the Mouse character changes as the story progresses. As the player starts to become friendlier with them and begins encouraging them to think about getting back outside again, the </w:t>
+      </w:r>
+      <w:r>
+        <w:t xml:space="preserve">Mouses body language, expressions, and appearances adapt to mirror the internal changes. When the player first meets them, they are in their pyjamas, with bags under their eyes and a small smile. As they go on, the mouse begins smiling wider, the bags under their eyes go away, and they start getting changed into day clothes and boots ready for a hike. This makes the change easier to </w:t>
+      </w:r>
+      <w:r>
+        <w:t>see and</w:t>
+      </w:r>
+      <w:r>
+        <w:t xml:space="preserve"> </w:t>
+      </w:r>
+      <w:r>
+        <w:t xml:space="preserve">shows the player that what they’re doing is actively helping the character. </w:t>
+      </w:r>
+    </w:p>
+    <w:p>
+      <w:pPr>
+        <w:pStyle w:val="Heading4"/>
+      </w:pPr>
+      <w:r>
         <w:lastRenderedPageBreak/>
-        <w:t xml:space="preserve">The narrative is communicated to the player visually, as well as through the storyline told by character interactions and dialogue. To make the story progression feel more </w:t>
-      </w:r>
-      <w:r>
-        <w:t xml:space="preserve">immersive and impactful, the art for the Mouse character changes as the story progresses. As the player starts to become friendlier with them and begins encouraging them to think about getting back outside again, the </w:t>
-      </w:r>
-      <w:r>
-        <w:t xml:space="preserve">Mouses body language, expressions, and appearances adapt to mirror the internal changes. When the player first meets them, they are in their pyjamas, with bags under their eyes and a small smile. As they go on, the mouse begins smiling wider, the bags under their eyes go away, and they start getting changed into day clothes and boots ready for a hike. This makes the change easier to </w:t>
-      </w:r>
-      <w:r>
-        <w:t>see and</w:t>
-      </w:r>
-      <w:r>
-        <w:t xml:space="preserve"> </w:t>
-      </w:r>
-      <w:r>
-        <w:t xml:space="preserve">shows the player that what they’re doing is actively helping the character. </w:t>
-      </w:r>
-    </w:p>
-    <w:p>
-      <w:pPr>
-        <w:pStyle w:val="Heading4"/>
-      </w:pPr>
-      <w:r>
         <w:t>Writing and dialogue</w:t>
       </w:r>
     </w:p>
@@ -5114,27 +5220,27 @@
         <w:pStyle w:val="Heading4"/>
       </w:pPr>
       <w:r>
+        <w:t>Level Design</w:t>
+      </w:r>
+    </w:p>
+    <w:p>
+      <w:r>
+        <w:t xml:space="preserve">A key element of the game is the woodland area which the player explores to find good foraging spots to show to Mouse. In the vertical slice provided in this project, this is the only mechanic the player experiences apart from the primary dialogue mechanic. Successfully exploring the area is also required in order to move the story forward and ultimately complete the game, so it’s important that this part of gameplay is enjoyable and satisfying for players. </w:t>
+      </w:r>
+    </w:p>
+    <w:p/>
+    <w:p>
+      <w:r>
+        <w:t xml:space="preserve">The aim is to have the activity of exploring the area intrinsically rewarding for the player in addition to the extrinsic reward of progressing the storyline. </w:t>
+      </w:r>
+      <w:r>
+        <w:t>This is achieved in part through good level design.</w:t>
+      </w:r>
+    </w:p>
+    <w:p/>
+    <w:p>
+      <w:r>
         <w:lastRenderedPageBreak/>
-        <w:t>Level Design</w:t>
-      </w:r>
-    </w:p>
-    <w:p>
-      <w:r>
-        <w:t xml:space="preserve">A key element of the game is the woodland area which the player explores to find good foraging spots to show to Mouse. In the vertical slice provided in this project, this is the only mechanic the player experiences apart from the primary dialogue mechanic. Successfully exploring the area is also required in order to move the story forward and ultimately complete the game, so it’s important that this part of gameplay is enjoyable and satisfying for players. </w:t>
-      </w:r>
-    </w:p>
-    <w:p/>
-    <w:p>
-      <w:r>
-        <w:t xml:space="preserve">The aim is to have the activity of exploring the area intrinsically rewarding for the player in addition to the extrinsic reward of progressing the storyline. </w:t>
-      </w:r>
-      <w:r>
-        <w:t>This is achieved in part through good level design.</w:t>
-      </w:r>
-    </w:p>
-    <w:p/>
-    <w:p>
-      <w:r>
         <w:t xml:space="preserve">The concept of denial and reward is applied at the entrance of the woodland to encourage exploration. As soon as they enter the woodland, players can see a large area filled with wild food and indicated as a good foraging spot. They immediately know that this is one of the spots they are trying to get to, but there is a row of shrubs between them and the area. To successfully reach the area, they need to navigate all around the edge of the woodland to finally reach the </w:t>
       </w:r>
       <w:commentRangeStart w:id="30"/>
@@ -5217,49 +5323,46 @@
       </w:r>
       <w:proofErr w:type="spellEnd"/>
       <w:r>
-        <w:t xml:space="preserve">. This </w:t>
-      </w:r>
-      <w:r>
+        <w:t>. This was used in the development process to check flow and rhythm of dialogue quickly throughout writing. The extension also makes it easy to export dialogue in a runnable html format, which was used in the dialogue user testing (see section blah).</w:t>
+      </w:r>
+    </w:p>
+    <w:p/>
+    <w:p>
+      <w:r>
+        <w:t xml:space="preserve">A key advantage of using Yarn with Unity is the capability to create C# and yarn scripts which can communicate with one another and trigger events. </w:t>
+      </w:r>
+    </w:p>
+    <w:p/>
+    <w:p>
+      <w:r>
+        <w:t xml:space="preserve">An example of this is the functionality have future dialogue informed by previous conversations with characters, which is controlled by the </w:t>
+      </w:r>
+      <w:r>
+        <w:rPr>
+          <w:rStyle w:val="MonospaceChar"/>
+        </w:rPr>
+        <w:t>Interactable.cs</w:t>
+      </w:r>
+      <w:r>
+        <w:t xml:space="preserve"> and the </w:t>
+      </w:r>
+      <w:r>
+        <w:rPr>
+          <w:rStyle w:val="MonospaceChar"/>
+        </w:rPr>
+        <w:t>YarnManager.cs</w:t>
+      </w:r>
+      <w:r>
+        <w:t xml:space="preserve"> scripts. </w:t>
+      </w:r>
+    </w:p>
+    <w:p/>
+    <w:p>
+      <w:r>
+        <w:rPr>
+          <w:noProof/>
+        </w:rPr>
         <w:lastRenderedPageBreak/>
-        <w:t>was used in the development process to check flow and rhythm of dialogue quickly throughout writing. The extension also makes it easy to export dialogue in a runnable html format, which was used in the dialogue user testing (see section blah).</w:t>
-      </w:r>
-    </w:p>
-    <w:p/>
-    <w:p>
-      <w:r>
-        <w:t xml:space="preserve">A key advantage of using Yarn with Unity is the capability to create C# and yarn scripts which can communicate with one another and trigger events. </w:t>
-      </w:r>
-    </w:p>
-    <w:p/>
-    <w:p>
-      <w:r>
-        <w:t xml:space="preserve">An example of this is the functionality have future dialogue informed by previous conversations with characters, which is controlled by the </w:t>
-      </w:r>
-      <w:r>
-        <w:rPr>
-          <w:rStyle w:val="MonospaceChar"/>
-        </w:rPr>
-        <w:t>Interactable.cs</w:t>
-      </w:r>
-      <w:r>
-        <w:t xml:space="preserve"> and the </w:t>
-      </w:r>
-      <w:r>
-        <w:rPr>
-          <w:rStyle w:val="MonospaceChar"/>
-        </w:rPr>
-        <w:t>YarnManager.cs</w:t>
-      </w:r>
-      <w:r>
-        <w:t xml:space="preserve"> scripts. </w:t>
-      </w:r>
-    </w:p>
-    <w:p/>
-    <w:p>
-      <w:r>
-        <w:rPr>
-          <w:noProof/>
-        </w:rPr>
         <w:drawing>
           <wp:inline distT="0" distB="0" distL="0" distR="0" wp14:anchorId="79958D45" wp14:editId="79598ADF">
             <wp:extent cx="5134692" cy="2915057"/>
@@ -5335,50 +5438,34 @@
       <w:r>
         <w:t xml:space="preserve">, which references the C# function </w:t>
       </w:r>
-      <w:proofErr w:type="gramStart"/>
       <w:r>
         <w:rPr>
           <w:rStyle w:val="MonospaceChar"/>
         </w:rPr>
-        <w:t>AdvanceEntryNode(</w:t>
-      </w:r>
-      <w:proofErr w:type="gramEnd"/>
+        <w:t>AdvanceEntryNode()</w:t>
+      </w:r>
+      <w:r>
+        <w:t xml:space="preserve">. The </w:t>
+      </w:r>
       <w:r>
         <w:rPr>
           <w:rStyle w:val="MonospaceChar"/>
         </w:rPr>
-        <w:t>)</w:t>
-      </w:r>
-      <w:r>
-        <w:t xml:space="preserve">. The </w:t>
-      </w:r>
-      <w:proofErr w:type="gramStart"/>
+        <w:t>AdvanceEntryNode()</w:t>
+      </w:r>
+      <w:r>
+        <w:t xml:space="preserve"> function takes in the name of the new node as a string, and passes it through to the current interactable so it knows what node should be opened when a player starts dialogue with them. </w:t>
+      </w:r>
+    </w:p>
+    <w:p/>
+    <w:p>
+      <w:r>
+        <w:t xml:space="preserve">With the new yarn command </w:t>
+      </w:r>
       <w:r>
         <w:rPr>
           <w:rStyle w:val="MonospaceChar"/>
         </w:rPr>
-        <w:t>AdvanceEntryNode(</w:t>
-      </w:r>
-      <w:proofErr w:type="gramEnd"/>
-      <w:r>
-        <w:rPr>
-          <w:rStyle w:val="MonospaceChar"/>
-        </w:rPr>
-        <w:t>)</w:t>
-      </w:r>
-      <w:r>
-        <w:t xml:space="preserve"> function takes in the name of the new node as a string, and passes it through to the current interactable so it knows what node should be opened when a player starts dialogue with them. </w:t>
-      </w:r>
-    </w:p>
-    <w:p/>
-    <w:p>
-      <w:r>
-        <w:t xml:space="preserve">With the new yarn command </w:t>
-      </w:r>
-      <w:r>
-        <w:rPr>
-          <w:rStyle w:val="MonospaceChar"/>
-        </w:rPr>
         <w:t>advanceEntryNode</w:t>
       </w:r>
       <w:r>
@@ -5390,7 +5477,6 @@
         <w:rPr>
           <w:noProof/>
         </w:rPr>
-        <w:lastRenderedPageBreak/>
         <w:drawing>
           <wp:inline distT="0" distB="0" distL="0" distR="0" wp14:anchorId="7B31821F" wp14:editId="3559DBDE">
             <wp:extent cx="3429479" cy="3286584"/>
@@ -5437,6 +5523,7 @@
     <w:p/>
     <w:p>
       <w:r>
+        <w:lastRenderedPageBreak/>
         <w:t xml:space="preserve">This means that as players interact with characters in the world and return to them, the characters dialogue and writing can change to progress the story forward rather than starting from the beginning every time. </w:t>
       </w:r>
     </w:p>
@@ -5570,13 +5657,8 @@
     </w:p>
     <w:p/>
     <w:p>
-      <w:proofErr w:type="gramStart"/>
-      <w:r>
-        <w:t>All of</w:t>
-      </w:r>
-      <w:proofErr w:type="gramEnd"/>
-      <w:r>
-        <w:t xml:space="preserve"> the operations involved in the implementation of Marching Squares is controlled from the </w:t>
+      <w:r>
+        <w:t xml:space="preserve">All of the operations involved in the implementation of Marching Squares is controlled from the </w:t>
       </w:r>
       <w:r>
         <w:rPr>
@@ -5647,14 +5729,12 @@
       <w:r>
         <w:t xml:space="preserve"> containing the </w:t>
       </w:r>
-      <w:proofErr w:type="gramStart"/>
       <w:r>
         <w:rPr>
           <w:rStyle w:val="MonospaceChar"/>
         </w:rPr>
         <w:t>Squares</w:t>
       </w:r>
-      <w:proofErr w:type="gramEnd"/>
       <w:r>
         <w:t xml:space="preserve"> position. </w:t>
       </w:r>
@@ -5664,200 +5744,163 @@
         <w:lastRenderedPageBreak/>
         <w:t xml:space="preserve">It has two functions. </w:t>
       </w:r>
-      <w:proofErr w:type="gramStart"/>
       <w:r>
         <w:rPr>
           <w:rStyle w:val="MonospaceChar"/>
         </w:rPr>
-        <w:t>OnVertexUpdated(</w:t>
-      </w:r>
-      <w:proofErr w:type="gramEnd"/>
+        <w:t>OnVertexUpdated()</w:t>
+      </w:r>
+      <w:r>
+        <w:t xml:space="preserve"> is called by the vertex script and checks the state of each vertex attached to the square, converts the values into a reference number between 0 and 15 which refers to a Marching Squares image. </w:t>
+      </w:r>
+    </w:p>
+    <w:p>
+      <w:r>
+        <w:t xml:space="preserve">The </w:t>
+      </w:r>
       <w:r>
         <w:rPr>
           <w:rStyle w:val="MonospaceChar"/>
         </w:rPr>
-        <w:t>)</w:t>
-      </w:r>
-      <w:r>
-        <w:t xml:space="preserve"> is called by the vertex script and checks the state of each vertex attached to the square, converts the values into a reference number between 0 and 15 which refers to a Marching Squares image. </w:t>
-      </w:r>
-    </w:p>
+        <w:t>updateTileSprite()</w:t>
+      </w:r>
+      <w:r>
+        <w:t xml:space="preserve"> function takes in the new Marching Squares reference number and updates the current tile accordingly. </w:t>
+      </w:r>
+    </w:p>
+    <w:p/>
     <w:p>
       <w:r>
         <w:t xml:space="preserve">The </w:t>
       </w:r>
-      <w:proofErr w:type="gramStart"/>
       <w:r>
         <w:rPr>
           <w:rStyle w:val="MonospaceChar"/>
         </w:rPr>
-        <w:t>updateTileSprite(</w:t>
-      </w:r>
-      <w:proofErr w:type="gramEnd"/>
+        <w:t xml:space="preserve">Vertex.cs </w:t>
+      </w:r>
+      <w:r>
+        <w:t xml:space="preserve">class contains a list of the squares it’s associated with, a </w:t>
+      </w:r>
+      <w:proofErr w:type="spellStart"/>
+      <w:r>
+        <w:t>bool</w:t>
+      </w:r>
+      <w:proofErr w:type="spellEnd"/>
+      <w:r>
+        <w:t xml:space="preserve"> for current state named </w:t>
+      </w:r>
       <w:r>
         <w:rPr>
           <w:rStyle w:val="MonospaceChar"/>
         </w:rPr>
-        <w:t>)</w:t>
-      </w:r>
-      <w:r>
-        <w:t xml:space="preserve"> function takes in the new Marching Squares reference number and updates the current tile accordingly. </w:t>
+        <w:t>isOn</w:t>
+      </w:r>
+      <w:r>
+        <w:t xml:space="preserve">, and a </w:t>
+      </w:r>
+      <w:r>
+        <w:rPr>
+          <w:rStyle w:val="MonospaceChar"/>
+        </w:rPr>
+        <w:t>Vector3Int position</w:t>
+      </w:r>
+      <w:r>
+        <w:t xml:space="preserve">. </w:t>
+      </w:r>
+    </w:p>
+    <w:p>
+      <w:r>
+        <w:t xml:space="preserve">It’s only function is </w:t>
+      </w:r>
+      <w:r>
+        <w:rPr>
+          <w:rStyle w:val="MonospaceChar"/>
+        </w:rPr>
+        <w:t>IsOn()</w:t>
+      </w:r>
+      <w:r>
+        <w:t xml:space="preserve"> getter/setter. The get function returns the value of </w:t>
+      </w:r>
+      <w:r>
+        <w:rPr>
+          <w:rStyle w:val="MonospaceChar"/>
+        </w:rPr>
+        <w:t>isOn</w:t>
+      </w:r>
+      <w:r>
+        <w:t xml:space="preserve">. The set function is called by the </w:t>
+      </w:r>
+      <w:r>
+        <w:rPr>
+          <w:rStyle w:val="MonospaceChar"/>
+        </w:rPr>
+        <w:t>MarchingManager</w:t>
+      </w:r>
+      <w:r>
+        <w:rPr>
+          <w:rStyle w:val="MonospaceChar"/>
+        </w:rPr>
+        <w:t>.cs</w:t>
+      </w:r>
+      <w:r>
+        <w:t xml:space="preserve"> script when player movement triggers a new vertex to be turned on, and calls </w:t>
+      </w:r>
+      <w:r>
+        <w:rPr>
+          <w:rStyle w:val="MonospaceChar"/>
+        </w:rPr>
+        <w:t>OnVertexUpdated</w:t>
+      </w:r>
+      <w:r>
+        <w:t xml:space="preserve"> on each of </w:t>
+      </w:r>
+      <w:proofErr w:type="spellStart"/>
+      <w:r>
+        <w:t>it’s</w:t>
+      </w:r>
+      <w:proofErr w:type="spellEnd"/>
+      <w:r>
+        <w:t xml:space="preserve"> associated Squares. </w:t>
       </w:r>
     </w:p>
     <w:p/>
     <w:p>
       <w:r>
-        <w:t xml:space="preserve">The </w:t>
+        <w:t xml:space="preserve">On Start,  </w:t>
       </w:r>
       <w:r>
         <w:rPr>
           <w:rStyle w:val="MonospaceChar"/>
         </w:rPr>
-        <w:t xml:space="preserve">Vertex.cs </w:t>
-      </w:r>
-      <w:r>
-        <w:t xml:space="preserve">class contains a list of the squares it’s associated with, a </w:t>
-      </w:r>
-      <w:proofErr w:type="spellStart"/>
-      <w:r>
-        <w:t>bool</w:t>
-      </w:r>
-      <w:proofErr w:type="spellEnd"/>
-      <w:r>
-        <w:t xml:space="preserve"> for current state named </w:t>
+        <w:t>MarchingManager.cs</w:t>
+      </w:r>
+      <w:r>
+        <w:t xml:space="preserve"> uses a provided tilemap to create a 2d array of squares based on the bounds of the drawn map. This allows the developer to draw any tilemap before runtime and have it automatically acknowledged and converted to the array which can be accessed by other scripts. </w:t>
+      </w:r>
+    </w:p>
+    <w:p/>
+    <w:p>
+      <w:r>
+        <w:t xml:space="preserve">Then the script creates corresponding 2d array of the vertices from the squares array, applying offsets to each of the square positions to find the four corners of each square.  </w:t>
+      </w:r>
+    </w:p>
+    <w:p/>
+    <w:p>
+      <w:r>
+        <w:t xml:space="preserve">On Update, MarchingManager.cs gets the player position in world space, uses the helper function </w:t>
       </w:r>
       <w:r>
         <w:rPr>
           <w:rStyle w:val="MonospaceChar"/>
         </w:rPr>
-        <w:t>isOn</w:t>
-      </w:r>
-      <w:r>
-        <w:t xml:space="preserve">, and a </w:t>
+        <w:t>translatePlayerPosToTilemap</w:t>
       </w:r>
       <w:r>
         <w:rPr>
           <w:rStyle w:val="MonospaceChar"/>
         </w:rPr>
-        <w:t>Vector3Int position</w:t>
-      </w:r>
-      <w:r>
-        <w:t xml:space="preserve">. </w:t>
-      </w:r>
-    </w:p>
-    <w:p>
-      <w:r>
-        <w:t xml:space="preserve">It’s only function is </w:t>
-      </w:r>
-      <w:proofErr w:type="gramStart"/>
-      <w:r>
-        <w:rPr>
-          <w:rStyle w:val="MonospaceChar"/>
-        </w:rPr>
-        <w:t>IsOn(</w:t>
-      </w:r>
-      <w:proofErr w:type="gramEnd"/>
-      <w:r>
-        <w:rPr>
-          <w:rStyle w:val="MonospaceChar"/>
-        </w:rPr>
-        <w:t>)</w:t>
-      </w:r>
-      <w:r>
-        <w:t xml:space="preserve"> getter/setter. The get function returns the value of </w:t>
-      </w:r>
-      <w:r>
-        <w:rPr>
-          <w:rStyle w:val="MonospaceChar"/>
-        </w:rPr>
-        <w:t>isOn</w:t>
-      </w:r>
-      <w:r>
-        <w:t xml:space="preserve">. The set function is called by the </w:t>
-      </w:r>
-      <w:r>
-        <w:rPr>
-          <w:rStyle w:val="MonospaceChar"/>
-        </w:rPr>
-        <w:t>MarchingManager</w:t>
-      </w:r>
-      <w:r>
-        <w:rPr>
-          <w:rStyle w:val="MonospaceChar"/>
-        </w:rPr>
-        <w:t>.cs</w:t>
-      </w:r>
-      <w:r>
-        <w:t xml:space="preserve"> script when player movement triggers a new vertex to be turned on, and calls </w:t>
-      </w:r>
-      <w:r>
-        <w:rPr>
-          <w:rStyle w:val="MonospaceChar"/>
-        </w:rPr>
-        <w:t>OnVertexUpdated</w:t>
-      </w:r>
-      <w:r>
-        <w:t xml:space="preserve"> on each of </w:t>
-      </w:r>
-      <w:proofErr w:type="spellStart"/>
-      <w:r>
-        <w:t>it’s</w:t>
-      </w:r>
-      <w:proofErr w:type="spellEnd"/>
-      <w:r>
-        <w:t xml:space="preserve"> associated Squares. </w:t>
-      </w:r>
-    </w:p>
-    <w:p/>
-    <w:p>
-      <w:r>
-        <w:t xml:space="preserve">On </w:t>
-      </w:r>
-      <w:proofErr w:type="gramStart"/>
-      <w:r>
-        <w:t xml:space="preserve">Start,  </w:t>
-      </w:r>
-      <w:r>
-        <w:rPr>
-          <w:rStyle w:val="MonospaceChar"/>
-        </w:rPr>
-        <w:t>MarchingManager.cs</w:t>
-      </w:r>
-      <w:proofErr w:type="gramEnd"/>
-      <w:r>
-        <w:t xml:space="preserve"> uses a provided tilemap to create a 2d array of squares based on the bounds of the drawn map. This allows the developer to draw any tilemap before runtime and have it automatically acknowledged and converted to the array which can be accessed by other scripts. </w:t>
-      </w:r>
-    </w:p>
-    <w:p/>
-    <w:p>
-      <w:r>
-        <w:t xml:space="preserve">Then the script creates corresponding 2d array of the vertices from the squares array, applying offsets to each of the square positions to find the four corners of each square.  </w:t>
-      </w:r>
-    </w:p>
-    <w:p/>
-    <w:p>
-      <w:r>
-        <w:t xml:space="preserve">On Update, MarchingManager.cs gets the player position in world space, uses the helper function </w:t>
-      </w:r>
-      <w:proofErr w:type="gramStart"/>
-      <w:r>
-        <w:rPr>
-          <w:rStyle w:val="MonospaceChar"/>
-        </w:rPr>
-        <w:t>translatePlayerPosToTilemap</w:t>
-      </w:r>
-      <w:r>
-        <w:rPr>
-          <w:rStyle w:val="MonospaceChar"/>
-        </w:rPr>
-        <w:t>(</w:t>
-      </w:r>
-      <w:proofErr w:type="gramEnd"/>
-      <w:r>
-        <w:rPr>
-          <w:rStyle w:val="MonospaceChar"/>
-        </w:rPr>
-        <w:t xml:space="preserve">) </w:t>
+        <w:t xml:space="preserve">() </w:t>
       </w:r>
       <w:r>
         <w:t xml:space="preserve">to translate </w:t>
@@ -5953,15 +5996,7 @@
       </w:r>
       <w:r>
         <w:lastRenderedPageBreak/>
-        <w:t xml:space="preserve">question was marked as optional to ensure that no respondents were forced to share </w:t>
-      </w:r>
-      <w:proofErr w:type="gramStart"/>
-      <w:r>
-        <w:t>information</w:t>
-      </w:r>
-      <w:proofErr w:type="gramEnd"/>
-      <w:r>
-        <w:t xml:space="preserve"> they’d rather keep private.</w:t>
+        <w:t>question was marked as optional to ensure that no respondents were forced to share information they’d rather keep private.</w:t>
       </w:r>
     </w:p>
     <w:p>

</xml_diff>

<commit_message>
Added detail to preliminary research section - media analysis
</commit_message>
<xml_diff>
--- a/COMP3000 report.docx
+++ b/COMP3000 report.docx
@@ -159,8 +159,17 @@
           <w:sz w:val="36"/>
           <w:szCs w:val="36"/>
         </w:rPr>
-        <w:t>A cosy serious game that teaches healthy wellbeing habits</w:t>
-      </w:r>
+        <w:t xml:space="preserve">A cosy serious game that teaches healthy wellbeing </w:t>
+      </w:r>
+      <w:proofErr w:type="gramStart"/>
+      <w:r>
+        <w:rPr>
+          <w:sz w:val="36"/>
+          <w:szCs w:val="36"/>
+        </w:rPr>
+        <w:t>habits</w:t>
+      </w:r>
+      <w:proofErr w:type="gramEnd"/>
       <w:r>
         <w:rPr>
           <w:sz w:val="20"/>
@@ -2779,8 +2788,13 @@
         <w:pStyle w:val="Heading4"/>
       </w:pPr>
       <w:r>
-        <w:t>Research aims</w:t>
-      </w:r>
+        <w:t xml:space="preserve">Research </w:t>
+      </w:r>
+      <w:proofErr w:type="gramStart"/>
+      <w:r>
+        <w:t>aims</w:t>
+      </w:r>
+      <w:proofErr w:type="gramEnd"/>
     </w:p>
     <w:p>
       <w:r>
@@ -2915,7 +2929,15 @@
         <w:t xml:space="preserve">This is a useful demographic for this research – the proposed </w:t>
       </w:r>
       <w:r>
-        <w:t xml:space="preserve">product is most likely to be popular amongst 18-24 year olds, and the insights from a variety of age groups and backgrounds bring new perspectives </w:t>
+        <w:t xml:space="preserve">product is most likely to be popular amongst </w:t>
+      </w:r>
+      <w:proofErr w:type="gramStart"/>
+      <w:r>
+        <w:t>18-24 year olds</w:t>
+      </w:r>
+      <w:proofErr w:type="gramEnd"/>
+      <w:r>
+        <w:t xml:space="preserve">, and the insights from a variety of age groups and backgrounds bring new perspectives </w:t>
       </w:r>
       <w:r>
         <w:t xml:space="preserve">to inform development. </w:t>
@@ -2938,8 +2960,225 @@
         <w:t xml:space="preserve">and how it has affected their life. </w:t>
       </w:r>
     </w:p>
+    <w:p>
+      <w:r>
+        <w:rPr>
+          <w:noProof/>
+        </w:rPr>
+        <w:drawing>
+          <wp:inline distT="0" distB="0" distL="0" distR="0" wp14:anchorId="49AF9CB9" wp14:editId="3CFB5A28">
+            <wp:extent cx="5943600" cy="2824480"/>
+            <wp:effectExtent l="0" t="0" r="0" b="0"/>
+            <wp:docPr id="1427965414" name="Picture 1" descr="Chart, bar chart&#10;&#10;Description automatically generated"/>
+            <wp:cNvGraphicFramePr>
+              <a:graphicFrameLocks xmlns:a="http://schemas.openxmlformats.org/drawingml/2006/main" noChangeAspect="1"/>
+            </wp:cNvGraphicFramePr>
+            <a:graphic xmlns:a="http://schemas.openxmlformats.org/drawingml/2006/main">
+              <a:graphicData uri="http://schemas.openxmlformats.org/drawingml/2006/picture">
+                <pic:pic xmlns:pic="http://schemas.openxmlformats.org/drawingml/2006/picture">
+                  <pic:nvPicPr>
+                    <pic:cNvPr id="1427965414" name="Picture 1" descr="Chart, bar chart&#10;&#10;Description automatically generated"/>
+                    <pic:cNvPicPr>
+                      <a:picLocks noChangeAspect="1" noChangeArrowheads="1"/>
+                    </pic:cNvPicPr>
+                  </pic:nvPicPr>
+                  <pic:blipFill>
+                    <a:blip r:embed="rId8" cstate="print">
+                      <a:extLst>
+                        <a:ext uri="{28A0092B-C50C-407E-A947-70E740481C1C}">
+                          <a14:useLocalDpi xmlns:a14="http://schemas.microsoft.com/office/drawing/2010/main" val="0"/>
+                        </a:ext>
+                      </a:extLst>
+                    </a:blip>
+                    <a:srcRect/>
+                    <a:stretch>
+                      <a:fillRect/>
+                    </a:stretch>
+                  </pic:blipFill>
+                  <pic:spPr bwMode="auto">
+                    <a:xfrm>
+                      <a:off x="0" y="0"/>
+                      <a:ext cx="5943600" cy="2824480"/>
+                    </a:xfrm>
+                    <a:prstGeom prst="rect">
+                      <a:avLst/>
+                    </a:prstGeom>
+                    <a:noFill/>
+                    <a:ln>
+                      <a:noFill/>
+                    </a:ln>
+                  </pic:spPr>
+                </pic:pic>
+              </a:graphicData>
+            </a:graphic>
+          </wp:inline>
+        </w:drawing>
+      </w:r>
+    </w:p>
+    <w:p>
+      <w:r>
+        <w:t xml:space="preserve">One question asked which types of entertainment media respondents interact with. As shown in figure X, all but one person interacts with the internet, followed by TV and movies and then </w:t>
+      </w:r>
+      <w:r>
+        <w:lastRenderedPageBreak/>
+        <w:t xml:space="preserve">video games. This result suggests that all the respondents are comfortable consuming media in their daily lives, making them a useful source of information regarding how people interact with and are affected by media. </w:t>
+      </w:r>
+    </w:p>
     <w:p/>
+    <w:p>
+      <w:r>
+        <w:t xml:space="preserve">Longer form questions gather further insight into how people were inspired by or learnt from media. </w:t>
+      </w:r>
+    </w:p>
     <w:p/>
+    <w:p>
+      <w:r>
+        <w:t>One of these questions asks if respondents have</w:t>
+      </w:r>
+      <w:r>
+        <w:t xml:space="preserve"> ever been inspired to change something in </w:t>
+      </w:r>
+      <w:r>
+        <w:t>their</w:t>
+      </w:r>
+      <w:r>
+        <w:t xml:space="preserve"> life by media</w:t>
+      </w:r>
+      <w:r>
+        <w:t xml:space="preserve">. This aims to see how often media can affect audiences and gain some insight what types of media inspire people to make what sort of changes. </w:t>
+      </w:r>
+    </w:p>
+    <w:p>
+      <w:r>
+        <w:rPr>
+          <w:noProof/>
+        </w:rPr>
+        <w:drawing>
+          <wp:inline distT="0" distB="0" distL="0" distR="0" wp14:anchorId="09CE264D" wp14:editId="1D0B0497">
+            <wp:extent cx="5943600" cy="3134995"/>
+            <wp:effectExtent l="0" t="0" r="0" b="8255"/>
+            <wp:docPr id="1442300305" name="Picture 3" descr="Text, letter&#10;&#10;Description automatically generated"/>
+            <wp:cNvGraphicFramePr>
+              <a:graphicFrameLocks xmlns:a="http://schemas.openxmlformats.org/drawingml/2006/main" noChangeAspect="1"/>
+            </wp:cNvGraphicFramePr>
+            <a:graphic xmlns:a="http://schemas.openxmlformats.org/drawingml/2006/main">
+              <a:graphicData uri="http://schemas.openxmlformats.org/drawingml/2006/picture">
+                <pic:pic xmlns:pic="http://schemas.openxmlformats.org/drawingml/2006/picture">
+                  <pic:nvPicPr>
+                    <pic:cNvPr id="1442300305" name="Picture 3" descr="Text, letter&#10;&#10;Description automatically generated"/>
+                    <pic:cNvPicPr>
+                      <a:picLocks noChangeAspect="1" noChangeArrowheads="1"/>
+                    </pic:cNvPicPr>
+                  </pic:nvPicPr>
+                  <pic:blipFill>
+                    <a:blip r:embed="rId9" cstate="print">
+                      <a:extLst>
+                        <a:ext uri="{28A0092B-C50C-407E-A947-70E740481C1C}">
+                          <a14:useLocalDpi xmlns:a14="http://schemas.microsoft.com/office/drawing/2010/main" val="0"/>
+                        </a:ext>
+                      </a:extLst>
+                    </a:blip>
+                    <a:srcRect/>
+                    <a:stretch>
+                      <a:fillRect/>
+                    </a:stretch>
+                  </pic:blipFill>
+                  <pic:spPr bwMode="auto">
+                    <a:xfrm>
+                      <a:off x="0" y="0"/>
+                      <a:ext cx="5943600" cy="3134995"/>
+                    </a:xfrm>
+                    <a:prstGeom prst="rect">
+                      <a:avLst/>
+                    </a:prstGeom>
+                    <a:noFill/>
+                    <a:ln>
+                      <a:noFill/>
+                    </a:ln>
+                  </pic:spPr>
+                </pic:pic>
+              </a:graphicData>
+            </a:graphic>
+          </wp:inline>
+        </w:drawing>
+      </w:r>
+    </w:p>
+    <w:p>
+      <w:r>
+        <w:t xml:space="preserve"> </w:t>
+      </w:r>
+    </w:p>
+    <w:p>
+      <w:r>
+        <w:t xml:space="preserve">Looking at the world cloud generated from the responses, commonly identified media formats and products that inspired change include YouTube, videos, Instagram, and Pinterest. These are all visual forms of media, suggesting that people are more likely to be inspired to make change after seeing something depicted visually in their media. In application to the proposed product, this supports the delivery of the story and narrative alongside visuals and characters who ‘act out’ the actions and behaviours discussed. </w:t>
+      </w:r>
+    </w:p>
+    <w:p/>
+    <w:p>
+      <w:pPr>
+        <w:rPr>
+          <w:rStyle w:val="myxfac"/>
+        </w:rPr>
+      </w:pPr>
+      <w:r>
+        <w:t>Another question asks, ‘</w:t>
+      </w:r>
+      <w:r>
+        <w:rPr>
+          <w:rStyle w:val="myxfac"/>
+        </w:rPr>
+        <w:t xml:space="preserve">Can you think of a time you've </w:t>
+      </w:r>
+      <w:r>
+        <w:rPr>
+          <w:rStyle w:val="myxfac"/>
+        </w:rPr>
+        <w:t>inadvertently</w:t>
+      </w:r>
+      <w:r>
+        <w:rPr>
+          <w:rStyle w:val="myxfac"/>
+        </w:rPr>
+        <w:t xml:space="preserve"> learnt something from a piece of fictional media?</w:t>
+      </w:r>
+      <w:r>
+        <w:rPr>
+          <w:rStyle w:val="myxfac"/>
+        </w:rPr>
+        <w:t xml:space="preserve">’, aiming to understand how many people have experienced an educational benefit from consuming entertainment focussed media. </w:t>
+      </w:r>
+    </w:p>
+    <w:p>
+      <w:pPr>
+        <w:rPr>
+          <w:rStyle w:val="myxfac"/>
+        </w:rPr>
+      </w:pPr>
+    </w:p>
+    <w:p>
+      <w:r>
+        <w:t xml:space="preserve">12 of the respondents identified specific topics and facts they learnt from media, ranging from learning about history and philosophy to learning about society and diversity. This supports the concept of entertainment media as an educational tool, with many people from across demographics all having learnt from media throughout their lives. </w:t>
+      </w:r>
+    </w:p>
+    <w:p/>
+    <w:p>
+      <w:pPr>
+        <w:pStyle w:val="Heading4"/>
+      </w:pPr>
+      <w:r>
+        <w:lastRenderedPageBreak/>
+        <w:t>Mental Health experiences</w:t>
+      </w:r>
+    </w:p>
+    <w:p/>
+    <w:p>
+      <w:pPr>
+        <w:pStyle w:val="Heading4"/>
+      </w:pPr>
+      <w:r>
+        <w:t>Further analysis of Media and Mental Health</w:t>
+      </w:r>
+    </w:p>
     <w:p>
       <w:pPr>
         <w:pStyle w:val="Heading3"/>
@@ -3070,70 +3309,70 @@
         </w:numPr>
       </w:pPr>
       <w:r>
+        <w:t>Make a slice of gameplay that can run from start to end without any major errors or bugs</w:t>
+      </w:r>
+      <w:r>
+        <w:t xml:space="preserve"> (</w:t>
+      </w:r>
+      <w:proofErr w:type="spellStart"/>
+      <w:r>
+        <w:t>eg</w:t>
+      </w:r>
+      <w:proofErr w:type="spellEnd"/>
+      <w:r>
+        <w:t>, software doesn’t crash, players can move around and access the storyline as expected)</w:t>
+      </w:r>
+      <w:r>
+        <w:t>.</w:t>
+      </w:r>
+    </w:p>
+    <w:p>
+      <w:pPr>
+        <w:pStyle w:val="Heading3"/>
+      </w:pPr>
+      <w:bookmarkStart w:id="17" w:name="_Toc132980999"/>
+      <w:r>
+        <w:t>2.</w:t>
+      </w:r>
+      <w:r>
+        <w:t>4</w:t>
+      </w:r>
+      <w:r>
+        <w:t xml:space="preserve"> Deliverables</w:t>
+      </w:r>
+      <w:bookmarkEnd w:id="17"/>
+    </w:p>
+    <w:p>
+      <w:r>
+        <w:t xml:space="preserve">The deliverables for this project include both the working build of the game and the research that informs it. </w:t>
+      </w:r>
+    </w:p>
+    <w:p/>
+    <w:p>
+      <w:r>
+        <w:t>The working game will be delivered as an executable which can be played on a PC with mouse and keyboard/keyboard only</w:t>
+      </w:r>
+      <w:r>
+        <w:t xml:space="preserve">. The game will be a vertical slice of the game, with limited characters and storyline to interact with, with the intention that it can be built upon and expanded at a later point. All art assets featured will be original, and copies of the original PSD files and PNG files will be saved in a folder in the submission folder. </w:t>
+      </w:r>
+    </w:p>
+    <w:p/>
+    <w:p>
+      <w:r>
+        <w:t xml:space="preserve">Alongside the game itself, two small scale research documents will be delivered. These will inform the game, and act as an educational resource available for others. One will detail the steps and methods employed in the development of a serious game, </w:t>
+      </w:r>
+      <w:r>
+        <w:t>whilst the other will provide a quick reference guide to different mental practises and habits encouraged in therapy.</w:t>
+      </w:r>
+    </w:p>
+    <w:p/>
+    <w:p>
+      <w:pPr>
+        <w:pStyle w:val="Heading2"/>
+      </w:pPr>
+      <w:bookmarkStart w:id="18" w:name="_Toc132981000"/>
+      <w:r>
         <w:lastRenderedPageBreak/>
-        <w:t>Make a slice of gameplay that can run from start to end without any major errors or bugs</w:t>
-      </w:r>
-      <w:r>
-        <w:t xml:space="preserve"> (</w:t>
-      </w:r>
-      <w:proofErr w:type="spellStart"/>
-      <w:r>
-        <w:t>eg</w:t>
-      </w:r>
-      <w:proofErr w:type="spellEnd"/>
-      <w:r>
-        <w:t>, software doesn’t crash, players can move around and access the storyline as expected)</w:t>
-      </w:r>
-      <w:r>
-        <w:t>.</w:t>
-      </w:r>
-    </w:p>
-    <w:p>
-      <w:pPr>
-        <w:pStyle w:val="Heading3"/>
-      </w:pPr>
-      <w:bookmarkStart w:id="17" w:name="_Toc132980999"/>
-      <w:r>
-        <w:t>2.</w:t>
-      </w:r>
-      <w:r>
-        <w:t>4</w:t>
-      </w:r>
-      <w:r>
-        <w:t xml:space="preserve"> Deliverables</w:t>
-      </w:r>
-      <w:bookmarkEnd w:id="17"/>
-    </w:p>
-    <w:p>
-      <w:r>
-        <w:t xml:space="preserve">The deliverables for this project include both the working build of the game and the research that informs it. </w:t>
-      </w:r>
-    </w:p>
-    <w:p/>
-    <w:p>
-      <w:r>
-        <w:t>The working game will be delivered as an executable which can be played on a PC with mouse and keyboard/keyboard only</w:t>
-      </w:r>
-      <w:r>
-        <w:t xml:space="preserve">. The game will be a vertical slice of the game, with limited characters and storyline to interact with, with the intention that it can be built upon and expanded at a later point. All art assets featured will be original, and copies of the original PSD files and PNG files will be saved in a folder in the submission folder. </w:t>
-      </w:r>
-    </w:p>
-    <w:p/>
-    <w:p>
-      <w:r>
-        <w:t xml:space="preserve">Alongside the game itself, two small scale research documents will be delivered. These will inform the game, and act as an educational resource available for others. One will detail the steps and methods employed in the development of a serious game, </w:t>
-      </w:r>
-      <w:r>
-        <w:t>whilst the other will provide a quick reference guide to different mental practises and habits encouraged in therapy.</w:t>
-      </w:r>
-    </w:p>
-    <w:p/>
-    <w:p>
-      <w:pPr>
-        <w:pStyle w:val="Heading2"/>
-      </w:pPr>
-      <w:bookmarkStart w:id="18" w:name="_Toc132981000"/>
-      <w:r>
         <w:t>3 - Literature review</w:t>
       </w:r>
       <w:bookmarkEnd w:id="18"/>
@@ -3206,7 +3445,15 @@
         <w:t>makes</w:t>
       </w:r>
       <w:r>
-        <w:t xml:space="preserve"> them a large burden to society as a whole. </w:t>
+        <w:t xml:space="preserve"> them a large burden to </w:t>
+      </w:r>
+      <w:proofErr w:type="gramStart"/>
+      <w:r>
+        <w:t>society as a whole</w:t>
+      </w:r>
+      <w:proofErr w:type="gramEnd"/>
+      <w:r>
+        <w:t xml:space="preserve">. </w:t>
       </w:r>
     </w:p>
     <w:p/>
@@ -3244,7 +3491,15 @@
     <w:p>
       <w:r>
         <w:br/>
-        <w:t xml:space="preserve">Studies have suggested that the most effective approach for treating depression and anxiety disorders is a combination of medication and CBT, in part due to the fact that the combined approach is more acceptable to many patients who struggle with mental health stigma. </w:t>
+        <w:t xml:space="preserve">Studies have suggested that the most effective approach for treating depression and anxiety disorders is a combination of medication and CBT, in part </w:t>
+      </w:r>
+      <w:proofErr w:type="gramStart"/>
+      <w:r>
+        <w:t>due to the fact that</w:t>
+      </w:r>
+      <w:proofErr w:type="gramEnd"/>
+      <w:r>
+        <w:t xml:space="preserve"> the combined approach is more acceptable to many patients who struggle with mental health stigma. </w:t>
       </w:r>
       <w:sdt>
         <w:sdtPr>
@@ -3279,7 +3534,6 @@
     <w:p/>
     <w:p>
       <w:r>
-        <w:lastRenderedPageBreak/>
         <w:t xml:space="preserve">Whilst the Improving Access to Psychological Therapies programme introduced in 2008 aims to reduce waiting times for psychological therapy to 6 weeks from referral, in practice </w:t>
       </w:r>
       <w:r>
@@ -3486,6 +3740,7 @@
         <w:pStyle w:val="Heading4"/>
       </w:pPr>
       <w:r>
+        <w:lastRenderedPageBreak/>
         <w:t xml:space="preserve">Alternative </w:t>
       </w:r>
       <w:r>
@@ -3623,8 +3878,13 @@
         </w:numPr>
       </w:pPr>
       <w:r>
-        <w:t>Grow or pick food</w:t>
-      </w:r>
+        <w:t xml:space="preserve">Grow or pick </w:t>
+      </w:r>
+      <w:proofErr w:type="gramStart"/>
+      <w:r>
+        <w:t>food</w:t>
+      </w:r>
+      <w:proofErr w:type="gramEnd"/>
     </w:p>
     <w:p>
       <w:pPr>
@@ -3635,8 +3895,13 @@
         </w:numPr>
       </w:pPr>
       <w:r>
-        <w:t>Bring nature indoors</w:t>
-      </w:r>
+        <w:t xml:space="preserve">Bring nature </w:t>
+      </w:r>
+      <w:proofErr w:type="gramStart"/>
+      <w:r>
+        <w:t>indoors</w:t>
+      </w:r>
+      <w:proofErr w:type="gramEnd"/>
     </w:p>
     <w:p>
       <w:pPr>
@@ -3647,8 +3912,13 @@
         </w:numPr>
       </w:pPr>
       <w:r>
-        <w:t>Do activities outdoors</w:t>
-      </w:r>
+        <w:t xml:space="preserve">Do activities </w:t>
+      </w:r>
+      <w:proofErr w:type="gramStart"/>
+      <w:r>
+        <w:t>outdoors</w:t>
+      </w:r>
+      <w:proofErr w:type="gramEnd"/>
     </w:p>
     <w:p>
       <w:pPr>
@@ -3659,8 +3929,13 @@
         </w:numPr>
       </w:pPr>
       <w:r>
-        <w:t>Help the environment</w:t>
-      </w:r>
+        <w:t xml:space="preserve">Help the </w:t>
+      </w:r>
+      <w:proofErr w:type="gramStart"/>
+      <w:r>
+        <w:t>environment</w:t>
+      </w:r>
+      <w:proofErr w:type="gramEnd"/>
     </w:p>
     <w:p>
       <w:pPr>
@@ -3683,13 +3958,17 @@
         </w:numPr>
       </w:pPr>
       <w:r>
-        <w:t>Connect with animals</w:t>
-      </w:r>
+        <w:t xml:space="preserve">Connect with </w:t>
+      </w:r>
+      <w:proofErr w:type="gramStart"/>
+      <w:r>
+        <w:t>animals</w:t>
+      </w:r>
+      <w:proofErr w:type="gramEnd"/>
     </w:p>
     <w:p/>
     <w:p>
       <w:r>
-        <w:lastRenderedPageBreak/>
         <w:t xml:space="preserve">Each of these align with </w:t>
       </w:r>
       <w:proofErr w:type="spellStart"/>
@@ -3698,7 +3977,15 @@
       </w:r>
       <w:proofErr w:type="spellEnd"/>
       <w:r>
-        <w:t xml:space="preserve"> initial description of ecopsychology, and provide an accessible way for patients to take small steps to improve their mental wellbeing. </w:t>
+        <w:t xml:space="preserve"> initial description of </w:t>
+      </w:r>
+      <w:proofErr w:type="gramStart"/>
+      <w:r>
+        <w:t>ecopsychology, and</w:t>
+      </w:r>
+      <w:proofErr w:type="gramEnd"/>
+      <w:r>
+        <w:t xml:space="preserve"> provide an accessible way for patients to take small steps to improve their mental wellbeing. </w:t>
       </w:r>
     </w:p>
     <w:p/>
@@ -3819,6 +4106,7 @@
       </w:pPr>
       <w:bookmarkStart w:id="21" w:name="_Toc132981002"/>
       <w:r>
+        <w:lastRenderedPageBreak/>
         <w:t xml:space="preserve">3.2 </w:t>
       </w:r>
       <w:r>
@@ -3975,7 +4263,6 @@
     <w:p/>
     <w:p>
       <w:r>
-        <w:lastRenderedPageBreak/>
         <w:t xml:space="preserve">The biggest critique of social learning theory is that it doesn’t account for the internal thought processes of the individual which contribute to whether they decide to imitate the behaviour. It is deterministic and ignores the effect of free will. </w:t>
       </w:r>
     </w:p>
@@ -4037,6 +4324,7 @@
     <w:p/>
     <w:p>
       <w:r>
+        <w:lastRenderedPageBreak/>
         <w:t xml:space="preserve">This framework provides a good structure for developers to create serious games, which didn’t exist prior to its creation. However, as a relatively new concept, there is a lack of scientific study and research to support its effectiveness in producing successful serious games. </w:t>
       </w:r>
     </w:p>
@@ -4062,7 +4350,7 @@
                     <pic:cNvPicPr/>
                   </pic:nvPicPr>
                   <pic:blipFill>
-                    <a:blip r:embed="rId12">
+                    <a:blip r:embed="rId14">
                       <a:extLst>
                         <a:ext uri="{28A0092B-C50C-407E-A947-70E740481C1C}">
                           <a14:useLocalDpi xmlns:a14="http://schemas.microsoft.com/office/drawing/2010/main" val="0"/>
@@ -4176,6 +4464,7 @@
     </w:p>
     <w:p>
       <w:r>
+        <w:lastRenderedPageBreak/>
         <w:t xml:space="preserve">Git and the </w:t>
       </w:r>
       <w:r>
@@ -4282,21 +4571,30 @@
       <w:r>
         <w:t xml:space="preserve">, </w:t>
       </w:r>
+      <w:proofErr w:type="gramStart"/>
       <w:r>
         <w:rPr>
           <w:i/>
           <w:iCs/>
         </w:rPr>
-        <w:t>Completed this sprint</w:t>
-      </w:r>
-      <w:r>
-        <w:t xml:space="preserve">, and </w:t>
-      </w:r>
+        <w:t>Completed</w:t>
+      </w:r>
+      <w:proofErr w:type="gramEnd"/>
       <w:r>
         <w:rPr>
           <w:i/>
           <w:iCs/>
         </w:rPr>
+        <w:t xml:space="preserve"> this sprint</w:t>
+      </w:r>
+      <w:r>
+        <w:t xml:space="preserve">, and </w:t>
+      </w:r>
+      <w:r>
+        <w:rPr>
+          <w:i/>
+          <w:iCs/>
+        </w:rPr>
         <w:t>Finished</w:t>
       </w:r>
       <w:r>
@@ -4315,7 +4613,6 @@
         <w:pStyle w:val="Heading4"/>
       </w:pPr>
       <w:r>
-        <w:lastRenderedPageBreak/>
         <w:t>Sprint Process throughout the project</w:t>
       </w:r>
     </w:p>
@@ -4627,7 +4924,6 @@
         <w:pStyle w:val="Heading4"/>
       </w:pPr>
       <w:r>
-        <w:lastRenderedPageBreak/>
         <w:t>Analysis</w:t>
       </w:r>
     </w:p>
@@ -4757,6 +5053,7 @@
       </w:pPr>
       <w:bookmarkStart w:id="26" w:name="_Toc132981007"/>
       <w:r>
+        <w:lastRenderedPageBreak/>
         <w:t>5 – Implementation</w:t>
       </w:r>
       <w:bookmarkEnd w:id="26"/>
@@ -4892,8 +5189,13 @@
         <w:t xml:space="preserve"> suggest a willingness and </w:t>
       </w:r>
       <w:r>
-        <w:t>success in respondents to utilise these approaches in their daily lives</w:t>
-      </w:r>
+        <w:t xml:space="preserve">success in respondents to utilise these approaches in their daily </w:t>
+      </w:r>
+      <w:proofErr w:type="gramStart"/>
+      <w:r>
+        <w:t>lives</w:t>
+      </w:r>
+      <w:proofErr w:type="gramEnd"/>
     </w:p>
     <w:p>
       <w:pPr>
@@ -4943,61 +5245,61 @@
     <w:p/>
     <w:p>
       <w:r>
+        <w:t xml:space="preserve">The chosen character, Mouse, is represented as an individual that struggles with feelings of anxiety, and depression. </w:t>
+      </w:r>
+      <w:r>
+        <w:t xml:space="preserve">These are some of the </w:t>
+      </w:r>
+      <w:r>
+        <w:t>most experienced</w:t>
+      </w:r>
+      <w:r>
+        <w:t xml:space="preserve"> symptoms of poor mental health, so choosing to represent them in the non-player-character </w:t>
+      </w:r>
+      <w:r>
+        <w:t>encourages the audience to empathise with and understand them.</w:t>
+      </w:r>
+    </w:p>
+    <w:p/>
+    <w:p>
+      <w:r>
+        <w:t xml:space="preserve">The storyline to help Mouse involves </w:t>
+      </w:r>
+      <w:r>
+        <w:t xml:space="preserve">the ‘do activities outside’ </w:t>
+      </w:r>
+      <w:r>
+        <w:t xml:space="preserve">element of using nature to improve wellness, as identified by Mind UK. The player explores and plans a woodland trail for them to follow </w:t>
+      </w:r>
+      <w:r>
+        <w:t xml:space="preserve">and be immersed in nature. In exploring individually first, the player gets the fun and enjoyment of the exploration mechanic and </w:t>
+      </w:r>
+      <w:r>
+        <w:t xml:space="preserve">navigating through the woodland. This offers the short-term enjoyment and relaxation element of gameplay. When this route is introduced to the Mouse and they are also helped, it </w:t>
+      </w:r>
+      <w:r>
+        <w:t xml:space="preserve">confirms the idea that an outside activity such as following a trail </w:t>
+      </w:r>
+      <w:r>
+        <w:t xml:space="preserve">can help improve wellness and mental </w:t>
+      </w:r>
+      <w:r>
+        <w:t xml:space="preserve">health, offering the </w:t>
+      </w:r>
+      <w:r>
+        <w:t>longer-term</w:t>
+      </w:r>
+      <w:r>
+        <w:t xml:space="preserve"> knowledge and understanding. </w:t>
+      </w:r>
+    </w:p>
+    <w:p>
+      <w:pPr>
+        <w:pStyle w:val="Heading3"/>
+      </w:pPr>
+      <w:bookmarkStart w:id="28" w:name="_Toc132981009"/>
+      <w:r>
         <w:lastRenderedPageBreak/>
-        <w:t xml:space="preserve">The chosen character, Mouse, is represented as an individual that struggles with feelings of anxiety, and depression. </w:t>
-      </w:r>
-      <w:r>
-        <w:t xml:space="preserve">These are some of the </w:t>
-      </w:r>
-      <w:r>
-        <w:t>most experienced</w:t>
-      </w:r>
-      <w:r>
-        <w:t xml:space="preserve"> symptoms of poor mental health, so choosing to represent them in the non-player-character </w:t>
-      </w:r>
-      <w:r>
-        <w:t>encourages the audience to empathise with and understand them.</w:t>
-      </w:r>
-    </w:p>
-    <w:p/>
-    <w:p>
-      <w:r>
-        <w:t xml:space="preserve">The storyline to help Mouse involves </w:t>
-      </w:r>
-      <w:r>
-        <w:t xml:space="preserve">the ‘do activities outside’ </w:t>
-      </w:r>
-      <w:r>
-        <w:t xml:space="preserve">element of using nature to improve wellness, as identified by Mind UK. The player explores and plans a woodland trail for them to follow </w:t>
-      </w:r>
-      <w:r>
-        <w:t xml:space="preserve">and be immersed in nature. In exploring individually first, the player gets the fun and enjoyment of the exploration mechanic and </w:t>
-      </w:r>
-      <w:r>
-        <w:t xml:space="preserve">navigating through the woodland. This offers the short-term enjoyment and relaxation element of gameplay. When this route is introduced to the Mouse and they are also helped, it </w:t>
-      </w:r>
-      <w:r>
-        <w:t xml:space="preserve">confirms the idea that an outside activity such as following a trail </w:t>
-      </w:r>
-      <w:r>
-        <w:t xml:space="preserve">can help improve wellness and mental </w:t>
-      </w:r>
-      <w:r>
-        <w:t xml:space="preserve">health, offering the </w:t>
-      </w:r>
-      <w:r>
-        <w:t>longer-term</w:t>
-      </w:r>
-      <w:r>
-        <w:t xml:space="preserve"> knowledge and understanding. </w:t>
-      </w:r>
-    </w:p>
-    <w:p>
-      <w:pPr>
-        <w:pStyle w:val="Heading3"/>
-      </w:pPr>
-      <w:bookmarkStart w:id="28" w:name="_Toc132981009"/>
-      <w:r>
         <w:t>5.2 Serious games principles, educational approach</w:t>
       </w:r>
       <w:bookmarkEnd w:id="28"/>
@@ -5065,39 +5367,39 @@
     <w:p/>
     <w:p>
       <w:r>
+        <w:t xml:space="preserve">In the story, the player models the healthy behaviours for the Mouse, reminding them and teaching them that they are also capable of completing the steps and feeling the positive benefits. After observing the player character start the conversation with them, forage for wild food, and embark on an adventure in the woods, the Mouse feels confident to imitate the behaviour and join the player on a new adventure. </w:t>
+      </w:r>
+    </w:p>
+    <w:p>
+      <w:r>
+        <w:t xml:space="preserve">In turn, </w:t>
+      </w:r>
+      <w:r>
+        <w:t>both characters</w:t>
+      </w:r>
+      <w:r>
+        <w:t xml:space="preserve"> in the game model the healthy habits for the user themself. The player observes characters with poor mental wellbeing establish a new friendship, venture out to try a new hobby outside, and go on a walk through the woods to ground themselves. They also get the see the positive impact it has on the characters</w:t>
+      </w:r>
+      <w:r>
+        <w:t xml:space="preserve"> as</w:t>
+      </w:r>
+      <w:r>
+        <w:t xml:space="preserve"> they discuss feeling better </w:t>
+      </w:r>
+      <w:r>
+        <w:t>due to</w:t>
+      </w:r>
+      <w:r>
+        <w:t xml:space="preserve"> their actions, thus providing motivation for the user to imitate their actions to improve their own mental wellbeing.  </w:t>
+      </w:r>
+    </w:p>
+    <w:p>
+      <w:pPr>
+        <w:pStyle w:val="Heading3"/>
+      </w:pPr>
+      <w:bookmarkStart w:id="29" w:name="_Toc132981010"/>
+      <w:r>
         <w:lastRenderedPageBreak/>
-        <w:t xml:space="preserve">In the story, the player models the healthy behaviours for the Mouse, reminding them and teaching them that they are also capable of completing the steps and feeling the positive benefits. After observing the player character start the conversation with them, forage for wild food, and embark on an adventure in the woods, the Mouse feels confident to imitate the behaviour and join the player on a new adventure. </w:t>
-      </w:r>
-    </w:p>
-    <w:p>
-      <w:r>
-        <w:t xml:space="preserve">In turn, </w:t>
-      </w:r>
-      <w:r>
-        <w:t>both characters</w:t>
-      </w:r>
-      <w:r>
-        <w:t xml:space="preserve"> in the game model the healthy habits for the user themself. The player observes characters with poor mental wellbeing establish a new friendship, venture out to try a new hobby outside, and go on a walk through the woods to ground themselves. They also get the see the positive impact it has on the characters</w:t>
-      </w:r>
-      <w:r>
-        <w:t xml:space="preserve"> as</w:t>
-      </w:r>
-      <w:r>
-        <w:t xml:space="preserve"> they discuss feeling better </w:t>
-      </w:r>
-      <w:r>
-        <w:t>due to</w:t>
-      </w:r>
-      <w:r>
-        <w:t xml:space="preserve"> their actions, thus providing motivation for the user to imitate their actions to improve their own mental wellbeing.  </w:t>
-      </w:r>
-    </w:p>
-    <w:p>
-      <w:pPr>
-        <w:pStyle w:val="Heading3"/>
-      </w:pPr>
-      <w:bookmarkStart w:id="29" w:name="_Toc132981010"/>
-      <w:r>
         <w:t>5.3 Narrative and Game design</w:t>
       </w:r>
       <w:bookmarkEnd w:id="29"/>
@@ -5121,7 +5423,15 @@
     <w:p/>
     <w:p>
       <w:r>
-        <w:t xml:space="preserve">A key consideration in the narrative design is ensuring that the story is built around the gameplay, rather than slotting gameplay elements in between narrative points. In this instance, this means looking at how the character can interact with the world, and building the narrative around that. </w:t>
+        <w:t xml:space="preserve">A key consideration in the narrative design is ensuring that the story is built around the gameplay, rather than slotting gameplay elements in between narrative points. In this instance, this means looking at how the character can interact with the </w:t>
+      </w:r>
+      <w:proofErr w:type="gramStart"/>
+      <w:r>
+        <w:t>world, and</w:t>
+      </w:r>
+      <w:proofErr w:type="gramEnd"/>
+      <w:r>
+        <w:t xml:space="preserve"> building the narrative around that. </w:t>
       </w:r>
     </w:p>
     <w:p/>
@@ -5132,8 +5442,13 @@
     </w:p>
     <w:p/>
     <w:p>
-      <w:r>
-        <w:t xml:space="preserve">In order to satisfy these gameplay requirements, the narrative of the game follows a player character who is new to a small, nature surrounded village, and who meets a new neighbour who exhibits signs of low mood and anxiety. </w:t>
+      <w:proofErr w:type="gramStart"/>
+      <w:r>
+        <w:t>In order to</w:t>
+      </w:r>
+      <w:proofErr w:type="gramEnd"/>
+      <w:r>
+        <w:t xml:space="preserve"> satisfy these gameplay requirements, the narrative of the game follows a player character who is new to a small, nature surrounded village, and who meets a new neighbour who exhibits signs of low mood and anxiety. </w:t>
       </w:r>
     </w:p>
     <w:p>
@@ -5161,29 +5476,29 @@
         <w:pStyle w:val="Heading4"/>
       </w:pPr>
       <w:r>
+        <w:t>Writing and dialogue</w:t>
+      </w:r>
+    </w:p>
+    <w:p>
+      <w:r>
+        <w:t>Dialogue between the player and the Mouse is the main element of gameplay, so this writing is important in making the game fun, interesting, and educational.</w:t>
+      </w:r>
+    </w:p>
+    <w:p/>
+    <w:p>
+      <w:r>
+        <w:t xml:space="preserve">The writing style and voice was defined before any dialogue was written, to ensure that it suits the narrative and to provide a framework to refer to throughout the writing process. </w:t>
+      </w:r>
+    </w:p>
+    <w:p>
+      <w:r>
+        <w:t xml:space="preserve">Because the project is so dialogue heavy, sentences are kept short and snappy, so they don’t become a wall of text for the player to read through. In addition, the tone of both characters is chatty and informal, aiming to mimic natural speech as much as possible so it doesn’t feel like reading a novel. This also supports their characterisation as people who are friendly and relatable despite their struggles. </w:t>
+      </w:r>
+    </w:p>
+    <w:p/>
+    <w:p>
+      <w:r>
         <w:lastRenderedPageBreak/>
-        <w:t>Writing and dialogue</w:t>
-      </w:r>
-    </w:p>
-    <w:p>
-      <w:r>
-        <w:t>Dialogue between the player and the Mouse is the main element of gameplay, so this writing is important in making the game fun, interesting, and educational.</w:t>
-      </w:r>
-    </w:p>
-    <w:p/>
-    <w:p>
-      <w:r>
-        <w:t xml:space="preserve">The writing style and voice was defined before any dialogue was written, to ensure that it suits the narrative and to provide a framework to refer to throughout the writing process. </w:t>
-      </w:r>
-    </w:p>
-    <w:p>
-      <w:r>
-        <w:t xml:space="preserve">Because the project is so dialogue heavy, sentences are kept short and snappy, so they don’t become a wall of text for the player to read through. In addition, the tone of both characters is chatty and informal, aiming to mimic natural speech as much as possible so it doesn’t feel like reading a novel. This also supports their characterisation as people who are friendly and relatable despite their struggles. </w:t>
-      </w:r>
-    </w:p>
-    <w:p/>
-    <w:p>
-      <w:r>
         <w:t xml:space="preserve">To test the dialogue writing style, a </w:t>
       </w:r>
       <w:r>
@@ -5209,7 +5524,15 @@
     <w:p/>
     <w:p>
       <w:r>
-        <w:t xml:space="preserve">In addition to the changes made as a result of testing, the writing style was also adjusted to account for the restrictions of implementation in the game. In the demo, longer form sentences from the point of view of a narrator describe the character and interactions to the player. In the actual game, forever, there was no easy way to implement this narrator in a way that felt natural and in keeping with the rest of the game. Therefore, the content delivered by the narrator was replaced by an internal monologue which displays the characters thoughts in thought bubbles throughout dialogue scenes. This is written in a shorter, snappier form to mimic the player character voice, </w:t>
+        <w:t xml:space="preserve">In addition to the changes made </w:t>
+      </w:r>
+      <w:proofErr w:type="gramStart"/>
+      <w:r>
+        <w:t>as a result of</w:t>
+      </w:r>
+      <w:proofErr w:type="gramEnd"/>
+      <w:r>
+        <w:t xml:space="preserve"> testing, the writing style was also adjusted to account for the restrictions of implementation in the game. In the demo, longer form sentences from the point of view of a narrator describe the character and interactions to the player. In the actual game, forever, there was no easy way to implement this narrator in a way that felt natural and in keeping with the rest of the game. Therefore, the content delivered by the narrator was replaced by an internal monologue which displays the characters thoughts in thought bubbles throughout dialogue scenes. This is written in a shorter, snappier form to mimic the player character voice, </w:t>
       </w:r>
       <w:r>
         <w:t xml:space="preserve">making it useful not only to describe the world the player sees, but also to add personality and context to their choices and actions. </w:t>
@@ -5225,7 +5548,15 @@
     </w:p>
     <w:p>
       <w:r>
-        <w:t xml:space="preserve">A key element of the game is the woodland area which the player explores to find good foraging spots to show to Mouse. In the vertical slice provided in this project, this is the only mechanic the player experiences apart from the primary dialogue mechanic. Successfully exploring the area is also required in order to move the story forward and ultimately complete the game, so it’s important that this part of gameplay is enjoyable and satisfying for players. </w:t>
+        <w:t xml:space="preserve">A key element of the game is the woodland area which the player explores to find good foraging spots to show to Mouse. In the vertical slice provided in this project, this is the only mechanic the player experiences apart from the primary dialogue mechanic. Successfully exploring the area is also required </w:t>
+      </w:r>
+      <w:proofErr w:type="gramStart"/>
+      <w:r>
+        <w:t>in order to</w:t>
+      </w:r>
+      <w:proofErr w:type="gramEnd"/>
+      <w:r>
+        <w:t xml:space="preserve"> move the story forward and ultimately complete the game, so it’s important that this part of gameplay is enjoyable and satisfying for players. </w:t>
       </w:r>
     </w:p>
     <w:p/>
@@ -5240,43 +5571,51 @@
     <w:p/>
     <w:p>
       <w:r>
+        <w:t xml:space="preserve">The concept of denial and reward is applied at the entrance of the woodland to encourage exploration. As soon as they enter the woodland, players can see a large area filled with wild food and indicated as a good foraging spot. They immediately know that this is one of the spots they are trying to get to, but there is a row of shrubs between them and the area. To successfully reach the area, they need to navigate all around the edge of the woodland to finally reach the </w:t>
+      </w:r>
+      <w:commentRangeStart w:id="30"/>
+      <w:r>
+        <w:t>reward</w:t>
+      </w:r>
+      <w:commentRangeEnd w:id="30"/>
+      <w:r>
+        <w:rPr>
+          <w:rStyle w:val="CommentReference"/>
+        </w:rPr>
+        <w:commentReference w:id="30"/>
+      </w:r>
+      <w:r>
+        <w:t>.</w:t>
+      </w:r>
+    </w:p>
+    <w:p/>
+    <w:p>
+      <w:r>
+        <w:t xml:space="preserve">Leading lines are used to subtly encourage the player to explore in the right direction – rows of shrubs are placed in line with the ideal path, and player is effectively funnelled through the environment. There are enough spaces and open areas that it still feels like an open area free to explore, but the subtle direction </w:t>
+      </w:r>
+      <w:r>
+        <w:t>ensures</w:t>
+      </w:r>
+      <w:r>
+        <w:t xml:space="preserve"> players aren’t wondering around aimlessly and instead feel like they are making progress. </w:t>
+      </w:r>
+    </w:p>
+    <w:p/>
+    <w:p>
+      <w:r>
         <w:lastRenderedPageBreak/>
-        <w:t xml:space="preserve">The concept of denial and reward is applied at the entrance of the woodland to encourage exploration. As soon as they enter the woodland, players can see a large area filled with wild food and indicated as a good foraging spot. They immediately know that this is one of the spots they are trying to get to, but there is a row of shrubs between them and the area. To successfully reach the area, they need to navigate all around the edge of the woodland to finally reach the </w:t>
-      </w:r>
-      <w:commentRangeStart w:id="30"/>
-      <w:r>
-        <w:t>reward</w:t>
-      </w:r>
-      <w:commentRangeEnd w:id="30"/>
-      <w:r>
-        <w:rPr>
-          <w:rStyle w:val="CommentReference"/>
-        </w:rPr>
-        <w:commentReference w:id="30"/>
-      </w:r>
-      <w:r>
-        <w:t>.</w:t>
-      </w:r>
-    </w:p>
-    <w:p/>
-    <w:p>
-      <w:r>
-        <w:t xml:space="preserve">Leading lines are used to subtly encourage the player to explore in the right direction – rows of shrubs are placed in line with the ideal path, and player is effectively funnelled through the environment. There are enough spaces and open areas that it still feels like an open area free to explore, but the subtle direction </w:t>
-      </w:r>
-      <w:r>
-        <w:t>ensures</w:t>
-      </w:r>
-      <w:r>
-        <w:t xml:space="preserve"> players aren’t wondering around aimlessly and instead feel like they are making progress. </w:t>
-      </w:r>
-    </w:p>
-    <w:p/>
-    <w:p>
-      <w:r>
         <w:t xml:space="preserve">In following the leading lines and trying to reach the large area visible from the entrance, players are </w:t>
       </w:r>
       <w:r>
-        <w:t>automatically lead through other good spots on the map. This is a concept called ‘breadcrumbing’ and tells the player that they are heading in the correct direction. This also means that if for whatever reason the player gets bored of exploring the woodland, they don’t need to reach the big area at the end in order to satisfy the objective and move the story forward. If they do enjoy the process of exploring, they are rewarded not only with the large area at the end, but also with smaller, trickier to find spots which are away from the natural path, rewarding deeper exploration.</w:t>
+        <w:t xml:space="preserve">automatically lead through other good spots on the map. This is a concept called ‘breadcrumbing’ and tells the player that they are heading in the correct direction. This also means that if for whatever reason the player gets bored of exploring the woodland, they don’t need to reach the big area at the end </w:t>
+      </w:r>
+      <w:proofErr w:type="gramStart"/>
+      <w:r>
+        <w:t>in order to</w:t>
+      </w:r>
+      <w:proofErr w:type="gramEnd"/>
+      <w:r>
+        <w:t xml:space="preserve"> satisfy the objective and move the story forward. If they do enjoy the process of exploring, they are rewarded not only with the large area at the end, but also with smaller, trickier to find spots which are away from the natural path, rewarding deeper exploration.</w:t>
       </w:r>
     </w:p>
     <w:p/>
@@ -5379,7 +5718,7 @@
                     <pic:cNvPicPr/>
                   </pic:nvPicPr>
                   <pic:blipFill>
-                    <a:blip r:embed="rId13">
+                    <a:blip r:embed="rId15">
                       <a:extLst>
                         <a:ext uri="{28A0092B-C50C-407E-A947-70E740481C1C}">
                           <a14:useLocalDpi xmlns:a14="http://schemas.microsoft.com/office/drawing/2010/main" val="0"/>
@@ -5438,20 +5777,36 @@
       <w:r>
         <w:t xml:space="preserve">, which references the C# function </w:t>
       </w:r>
+      <w:proofErr w:type="gramStart"/>
       <w:r>
         <w:rPr>
           <w:rStyle w:val="MonospaceChar"/>
         </w:rPr>
-        <w:t>AdvanceEntryNode()</w:t>
+        <w:t>AdvanceEntryNode(</w:t>
+      </w:r>
+      <w:proofErr w:type="gramEnd"/>
+      <w:r>
+        <w:rPr>
+          <w:rStyle w:val="MonospaceChar"/>
+        </w:rPr>
+        <w:t>)</w:t>
       </w:r>
       <w:r>
         <w:t xml:space="preserve">. The </w:t>
       </w:r>
+      <w:proofErr w:type="gramStart"/>
       <w:r>
         <w:rPr>
           <w:rStyle w:val="MonospaceChar"/>
         </w:rPr>
-        <w:t>AdvanceEntryNode()</w:t>
+        <w:t>AdvanceEntryNode(</w:t>
+      </w:r>
+      <w:proofErr w:type="gramEnd"/>
+      <w:r>
+        <w:rPr>
+          <w:rStyle w:val="MonospaceChar"/>
+        </w:rPr>
+        <w:t>)</w:t>
       </w:r>
       <w:r>
         <w:t xml:space="preserve"> function takes in the name of the new node as a string, and passes it through to the current interactable so it knows what node should be opened when a player starts dialogue with them. </w:t>
@@ -5493,7 +5848,7 @@
                     <pic:cNvPicPr/>
                   </pic:nvPicPr>
                   <pic:blipFill>
-                    <a:blip r:embed="rId14">
+                    <a:blip r:embed="rId16">
                       <a:extLst>
                         <a:ext uri="{28A0092B-C50C-407E-A947-70E740481C1C}">
                           <a14:useLocalDpi xmlns:a14="http://schemas.microsoft.com/office/drawing/2010/main" val="0"/>
@@ -5566,7 +5921,7 @@
                     <pic:cNvPicPr/>
                   </pic:nvPicPr>
                   <pic:blipFill>
-                    <a:blip r:embed="rId15" cstate="print">
+                    <a:blip r:embed="rId17" cstate="print">
                       <a:extLst>
                         <a:ext uri="{28A0092B-C50C-407E-A947-70E740481C1C}">
                           <a14:useLocalDpi xmlns:a14="http://schemas.microsoft.com/office/drawing/2010/main" val="0"/>
@@ -5657,8 +6012,13 @@
     </w:p>
     <w:p/>
     <w:p>
-      <w:r>
-        <w:t xml:space="preserve">All of the operations involved in the implementation of Marching Squares is controlled from the </w:t>
+      <w:proofErr w:type="gramStart"/>
+      <w:r>
+        <w:t>All of</w:t>
+      </w:r>
+      <w:proofErr w:type="gramEnd"/>
+      <w:r>
+        <w:t xml:space="preserve"> the operations involved in the implementation of Marching Squares is controlled from the </w:t>
       </w:r>
       <w:r>
         <w:rPr>
@@ -5729,12 +6089,14 @@
       <w:r>
         <w:t xml:space="preserve"> containing the </w:t>
       </w:r>
+      <w:proofErr w:type="gramStart"/>
       <w:r>
         <w:rPr>
           <w:rStyle w:val="MonospaceChar"/>
         </w:rPr>
         <w:t>Squares</w:t>
       </w:r>
+      <w:proofErr w:type="gramEnd"/>
       <w:r>
         <w:t xml:space="preserve"> position. </w:t>
       </w:r>
@@ -5744,11 +6106,19 @@
         <w:lastRenderedPageBreak/>
         <w:t xml:space="preserve">It has two functions. </w:t>
       </w:r>
+      <w:proofErr w:type="gramStart"/>
       <w:r>
         <w:rPr>
           <w:rStyle w:val="MonospaceChar"/>
         </w:rPr>
-        <w:t>OnVertexUpdated()</w:t>
+        <w:t>OnVertexUpdated(</w:t>
+      </w:r>
+      <w:proofErr w:type="gramEnd"/>
+      <w:r>
+        <w:rPr>
+          <w:rStyle w:val="MonospaceChar"/>
+        </w:rPr>
+        <w:t>)</w:t>
       </w:r>
       <w:r>
         <w:t xml:space="preserve"> is called by the vertex script and checks the state of each vertex attached to the square, converts the values into a reference number between 0 and 15 which refers to a Marching Squares image. </w:t>
@@ -5758,11 +6128,19 @@
       <w:r>
         <w:t xml:space="preserve">The </w:t>
       </w:r>
+      <w:proofErr w:type="gramStart"/>
       <w:r>
         <w:rPr>
           <w:rStyle w:val="MonospaceChar"/>
         </w:rPr>
-        <w:t>updateTileSprite()</w:t>
+        <w:t>updateTileSprite(</w:t>
+      </w:r>
+      <w:proofErr w:type="gramEnd"/>
+      <w:r>
+        <w:rPr>
+          <w:rStyle w:val="MonospaceChar"/>
+        </w:rPr>
+        <w:t>)</w:t>
       </w:r>
       <w:r>
         <w:t xml:space="preserve"> function takes in the new Marching Squares reference number and updates the current tile accordingly. </w:t>
@@ -5813,11 +6191,19 @@
       <w:r>
         <w:t xml:space="preserve">It’s only function is </w:t>
       </w:r>
+      <w:proofErr w:type="gramStart"/>
       <w:r>
         <w:rPr>
           <w:rStyle w:val="MonospaceChar"/>
         </w:rPr>
-        <w:t>IsOn()</w:t>
+        <w:t>IsOn(</w:t>
+      </w:r>
+      <w:proofErr w:type="gramEnd"/>
+      <w:r>
+        <w:rPr>
+          <w:rStyle w:val="MonospaceChar"/>
+        </w:rPr>
+        <w:t>)</w:t>
       </w:r>
       <w:r>
         <w:t xml:space="preserve"> getter/setter. The get function returns the value of </w:t>
@@ -5867,7 +6253,11 @@
     <w:p/>
     <w:p>
       <w:r>
-        <w:t xml:space="preserve">On Start,  </w:t>
+        <w:t xml:space="preserve">On </w:t>
+      </w:r>
+      <w:proofErr w:type="gramStart"/>
+      <w:r>
+        <w:t xml:space="preserve">Start,  </w:t>
       </w:r>
       <w:r>
         <w:rPr>
@@ -5875,6 +6265,7 @@
         </w:rPr>
         <w:t>MarchingManager.cs</w:t>
       </w:r>
+      <w:proofErr w:type="gramEnd"/>
       <w:r>
         <w:t xml:space="preserve"> uses a provided tilemap to create a 2d array of squares based on the bounds of the drawn map. This allows the developer to draw any tilemap before runtime and have it automatically acknowledged and converted to the array which can be accessed by other scripts. </w:t>
       </w:r>
@@ -5890,6 +6281,7 @@
       <w:r>
         <w:t xml:space="preserve">On Update, MarchingManager.cs gets the player position in world space, uses the helper function </w:t>
       </w:r>
+      <w:proofErr w:type="gramStart"/>
       <w:r>
         <w:rPr>
           <w:rStyle w:val="MonospaceChar"/>
@@ -5900,7 +6292,14 @@
         <w:rPr>
           <w:rStyle w:val="MonospaceChar"/>
         </w:rPr>
-        <w:t xml:space="preserve">() </w:t>
+        <w:t>(</w:t>
+      </w:r>
+      <w:proofErr w:type="gramEnd"/>
+      <w:r>
+        <w:rPr>
+          <w:rStyle w:val="MonospaceChar"/>
+        </w:rPr>
+        <w:t xml:space="preserve">) </w:t>
       </w:r>
       <w:r>
         <w:t xml:space="preserve">to translate </w:t>
@@ -5949,7 +6348,15 @@
         <w:t>6</w:t>
       </w:r>
       <w:r>
-        <w:t xml:space="preserve"> - Legal, social, ethical and professional issues</w:t>
+        <w:t xml:space="preserve"> - Legal, social, </w:t>
+      </w:r>
+      <w:proofErr w:type="gramStart"/>
+      <w:r>
+        <w:t>ethical</w:t>
+      </w:r>
+      <w:proofErr w:type="gramEnd"/>
+      <w:r>
+        <w:t xml:space="preserve"> and professional issues</w:t>
       </w:r>
       <w:bookmarkEnd w:id="34"/>
     </w:p>
@@ -5980,7 +6387,15 @@
         <w:t xml:space="preserve">itten disclaimer explaining why the survey is being conducted, how results will be used, </w:t>
       </w:r>
       <w:r>
-        <w:t>guaranteeing anonymity of respondents and explaining how to contact the researcher for more information or to withdraw responses.</w:t>
+        <w:t xml:space="preserve">guaranteeing anonymity of </w:t>
+      </w:r>
+      <w:proofErr w:type="gramStart"/>
+      <w:r>
+        <w:t>respondents</w:t>
+      </w:r>
+      <w:proofErr w:type="gramEnd"/>
+      <w:r>
+        <w:t xml:space="preserve"> and explaining how to contact the researcher for more information or to withdraw responses.</w:t>
       </w:r>
       <w:r>
         <w:t xml:space="preserve"> To continue to the questions, users had to read the statement and tick a box confirming their understanding. </w:t>
@@ -5996,7 +6411,15 @@
       </w:r>
       <w:r>
         <w:lastRenderedPageBreak/>
-        <w:t>question was marked as optional to ensure that no respondents were forced to share information they’d rather keep private.</w:t>
+        <w:t xml:space="preserve">question was marked as optional to ensure that no respondents were forced to share </w:t>
+      </w:r>
+      <w:proofErr w:type="gramStart"/>
+      <w:r>
+        <w:t>information</w:t>
+      </w:r>
+      <w:proofErr w:type="gramEnd"/>
+      <w:r>
+        <w:t xml:space="preserve"> they’d rather keep private.</w:t>
       </w:r>
     </w:p>
     <w:p>
@@ -6223,8 +6646,8 @@
     </w:p>
     <w:p/>
     <w:sectPr>
-      <w:headerReference w:type="default" r:id="rId16"/>
-      <w:headerReference w:type="first" r:id="rId17"/>
+      <w:headerReference w:type="default" r:id="rId18"/>
+      <w:headerReference w:type="first" r:id="rId19"/>
       <w:pgSz w:w="12240" w:h="15840"/>
       <w:pgMar w:top="1440" w:right="1440" w:bottom="1440" w:left="1440" w:header="720" w:footer="720" w:gutter="0"/>
       <w:pgNumType w:start="0"/>
@@ -8448,6 +8871,11 @@
       <w:lang w:val="en-US" w:eastAsia="en-US"/>
     </w:rPr>
   </w:style>
+  <w:style w:type="character" w:customStyle="1" w:styleId="myxfac">
+    <w:name w:val="myxfac"/>
+    <w:basedOn w:val="DefaultParagraphFont"/>
+    <w:rsid w:val="008D5046"/>
+  </w:style>
 </w:styles>
 </file>
 

</xml_diff>

<commit_message>
finished preliminary research section
</commit_message>
<xml_diff>
--- a/COMP3000 report.docx
+++ b/COMP3000 report.docx
@@ -159,17 +159,8 @@
           <w:sz w:val="36"/>
           <w:szCs w:val="36"/>
         </w:rPr>
-        <w:t xml:space="preserve">A cosy serious game that teaches healthy wellbeing </w:t>
-      </w:r>
-      <w:proofErr w:type="gramStart"/>
-      <w:r>
-        <w:rPr>
-          <w:sz w:val="36"/>
-          <w:szCs w:val="36"/>
-        </w:rPr>
-        <w:t>habits</w:t>
-      </w:r>
-      <w:proofErr w:type="gramEnd"/>
+        <w:t>A cosy serious game that teaches healthy wellbeing habits</w:t>
+      </w:r>
       <w:r>
         <w:rPr>
           <w:sz w:val="20"/>
@@ -280,7 +271,7 @@
       <w:pPr>
         <w:pStyle w:val="Heading2"/>
       </w:pPr>
-      <w:bookmarkStart w:id="3" w:name="_Toc132980990"/>
+      <w:bookmarkStart w:id="3" w:name="_Toc134002408"/>
       <w:r>
         <w:lastRenderedPageBreak/>
         <w:t>Acknowledgements</w:t>
@@ -294,7 +285,7 @@
       <w:pPr>
         <w:pStyle w:val="Heading2"/>
       </w:pPr>
-      <w:bookmarkStart w:id="4" w:name="_Toc132980991"/>
+      <w:bookmarkStart w:id="4" w:name="_Toc134002409"/>
       <w:r>
         <w:lastRenderedPageBreak/>
         <w:t>Abstract</w:t>
@@ -308,7 +299,7 @@
       <w:pPr>
         <w:pStyle w:val="Heading2"/>
       </w:pPr>
-      <w:bookmarkStart w:id="5" w:name="_Toc132980992"/>
+      <w:bookmarkStart w:id="5" w:name="_Toc134002410"/>
       <w:r>
         <w:lastRenderedPageBreak/>
         <w:t>Table of Contents</w:t>
@@ -342,9 +333,6 @@
           <w:pPr>
             <w:pStyle w:val="TOCHeading"/>
           </w:pPr>
-          <w:r>
-            <w:t>Contents</w:t>
-          </w:r>
         </w:p>
         <w:p>
           <w:pPr>
@@ -366,7 +354,7 @@
           <w:r>
             <w:fldChar w:fldCharType="separate"/>
           </w:r>
-          <w:hyperlink w:anchor="_Toc132980990" w:history="1">
+          <w:hyperlink w:anchor="_Toc134002408" w:history="1">
             <w:r>
               <w:rPr>
                 <w:rStyle w:val="Hyperlink"/>
@@ -393,7 +381,7 @@
                 <w:noProof/>
                 <w:webHidden/>
               </w:rPr>
-              <w:instrText xml:space="preserve"> PAGEREF _Toc132980990 \h </w:instrText>
+              <w:instrText xml:space="preserve"> PAGEREF _Toc134002408 \h </w:instrText>
             </w:r>
             <w:r>
               <w:rPr>
@@ -435,7 +423,7 @@
               <w:noProof/>
             </w:rPr>
           </w:pPr>
-          <w:hyperlink w:anchor="_Toc132980991" w:history="1">
+          <w:hyperlink w:anchor="_Toc134002409" w:history="1">
             <w:r>
               <w:rPr>
                 <w:rStyle w:val="Hyperlink"/>
@@ -462,7 +450,7 @@
                 <w:noProof/>
                 <w:webHidden/>
               </w:rPr>
-              <w:instrText xml:space="preserve"> PAGEREF _Toc132980991 \h </w:instrText>
+              <w:instrText xml:space="preserve"> PAGEREF _Toc134002409 \h </w:instrText>
             </w:r>
             <w:r>
               <w:rPr>
@@ -504,7 +492,7 @@
               <w:noProof/>
             </w:rPr>
           </w:pPr>
-          <w:hyperlink w:anchor="_Toc132980992" w:history="1">
+          <w:hyperlink w:anchor="_Toc134002410" w:history="1">
             <w:r>
               <w:rPr>
                 <w:rStyle w:val="Hyperlink"/>
@@ -531,7 +519,7 @@
                 <w:noProof/>
                 <w:webHidden/>
               </w:rPr>
-              <w:instrText xml:space="preserve"> PAGEREF _Toc132980992 \h </w:instrText>
+              <w:instrText xml:space="preserve"> PAGEREF _Toc134002410 \h </w:instrText>
             </w:r>
             <w:r>
               <w:rPr>
@@ -573,7 +561,7 @@
               <w:noProof/>
             </w:rPr>
           </w:pPr>
-          <w:hyperlink w:anchor="_Toc132980993" w:history="1">
+          <w:hyperlink w:anchor="_Toc134002411" w:history="1">
             <w:r>
               <w:rPr>
                 <w:rStyle w:val="Hyperlink"/>
@@ -600,7 +588,7 @@
                 <w:noProof/>
                 <w:webHidden/>
               </w:rPr>
-              <w:instrText xml:space="preserve"> PAGEREF _Toc132980993 \h </w:instrText>
+              <w:instrText xml:space="preserve"> PAGEREF _Toc134002411 \h </w:instrText>
             </w:r>
             <w:r>
               <w:rPr>
@@ -642,7 +630,7 @@
               <w:noProof/>
             </w:rPr>
           </w:pPr>
-          <w:hyperlink w:anchor="_Toc132980994" w:history="1">
+          <w:hyperlink w:anchor="_Toc134002412" w:history="1">
             <w:r>
               <w:rPr>
                 <w:rStyle w:val="Hyperlink"/>
@@ -669,7 +657,7 @@
                 <w:noProof/>
                 <w:webHidden/>
               </w:rPr>
-              <w:instrText xml:space="preserve"> PAGEREF _Toc132980994 \h </w:instrText>
+              <w:instrText xml:space="preserve"> PAGEREF _Toc134002412 \h </w:instrText>
             </w:r>
             <w:r>
               <w:rPr>
@@ -711,7 +699,7 @@
               <w:noProof/>
             </w:rPr>
           </w:pPr>
-          <w:hyperlink w:anchor="_Toc132980995" w:history="1">
+          <w:hyperlink w:anchor="_Toc134002413" w:history="1">
             <w:r>
               <w:rPr>
                 <w:rStyle w:val="Hyperlink"/>
@@ -738,7 +726,7 @@
                 <w:noProof/>
                 <w:webHidden/>
               </w:rPr>
-              <w:instrText xml:space="preserve"> PAGEREF _Toc132980995 \h </w:instrText>
+              <w:instrText xml:space="preserve"> PAGEREF _Toc134002413 \h </w:instrText>
             </w:r>
             <w:r>
               <w:rPr>
@@ -780,7 +768,7 @@
               <w:noProof/>
             </w:rPr>
           </w:pPr>
-          <w:hyperlink w:anchor="_Toc132980996" w:history="1">
+          <w:hyperlink w:anchor="_Toc134002414" w:history="1">
             <w:r>
               <w:rPr>
                 <w:rStyle w:val="Hyperlink"/>
@@ -807,7 +795,7 @@
                 <w:noProof/>
                 <w:webHidden/>
               </w:rPr>
-              <w:instrText xml:space="preserve"> PAGEREF _Toc132980996 \h </w:instrText>
+              <w:instrText xml:space="preserve"> PAGEREF _Toc134002414 \h </w:instrText>
             </w:r>
             <w:r>
               <w:rPr>
@@ -849,7 +837,7 @@
               <w:noProof/>
             </w:rPr>
           </w:pPr>
-          <w:hyperlink w:anchor="_Toc132980997" w:history="1">
+          <w:hyperlink w:anchor="_Toc134002415" w:history="1">
             <w:r>
               <w:rPr>
                 <w:rStyle w:val="Hyperlink"/>
@@ -876,7 +864,7 @@
                 <w:noProof/>
                 <w:webHidden/>
               </w:rPr>
-              <w:instrText xml:space="preserve"> PAGEREF _Toc132980997 \h </w:instrText>
+              <w:instrText xml:space="preserve"> PAGEREF _Toc134002415 \h </w:instrText>
             </w:r>
             <w:r>
               <w:rPr>
@@ -918,13 +906,13 @@
               <w:noProof/>
             </w:rPr>
           </w:pPr>
-          <w:hyperlink w:anchor="_Toc132980998" w:history="1">
+          <w:hyperlink w:anchor="_Toc134002416" w:history="1">
             <w:r>
               <w:rPr>
                 <w:rStyle w:val="Hyperlink"/>
                 <w:noProof/>
               </w:rPr>
-              <w:t>2.2 Objectives</w:t>
+              <w:t>2.2 Preliminary research</w:t>
             </w:r>
             <w:r>
               <w:rPr>
@@ -945,7 +933,7 @@
                 <w:noProof/>
                 <w:webHidden/>
               </w:rPr>
-              <w:instrText xml:space="preserve"> PAGEREF _Toc132980998 \h </w:instrText>
+              <w:instrText xml:space="preserve"> PAGEREF _Toc134002416 \h </w:instrText>
             </w:r>
             <w:r>
               <w:rPr>
@@ -965,7 +953,7 @@
                 <w:noProof/>
                 <w:webHidden/>
               </w:rPr>
-              <w:t>5</w:t>
+              <w:t>6</w:t>
             </w:r>
             <w:r>
               <w:rPr>
@@ -987,13 +975,13 @@
               <w:noProof/>
             </w:rPr>
           </w:pPr>
-          <w:hyperlink w:anchor="_Toc132980999" w:history="1">
+          <w:hyperlink w:anchor="_Toc134002417" w:history="1">
             <w:r>
               <w:rPr>
                 <w:rStyle w:val="Hyperlink"/>
                 <w:noProof/>
               </w:rPr>
-              <w:t>2.3 Deliverables</w:t>
+              <w:t>2.3 Objectives</w:t>
             </w:r>
             <w:r>
               <w:rPr>
@@ -1014,7 +1002,7 @@
                 <w:noProof/>
                 <w:webHidden/>
               </w:rPr>
-              <w:instrText xml:space="preserve"> PAGEREF _Toc132980999 \h </w:instrText>
+              <w:instrText xml:space="preserve"> PAGEREF _Toc134002417 \h </w:instrText>
             </w:r>
             <w:r>
               <w:rPr>
@@ -1034,7 +1022,76 @@
                 <w:noProof/>
                 <w:webHidden/>
               </w:rPr>
-              <w:t>6</w:t>
+              <w:t>8</w:t>
+            </w:r>
+            <w:r>
+              <w:rPr>
+                <w:noProof/>
+                <w:webHidden/>
+              </w:rPr>
+              <w:fldChar w:fldCharType="end"/>
+            </w:r>
+          </w:hyperlink>
+        </w:p>
+        <w:p>
+          <w:pPr>
+            <w:pStyle w:val="TOC3"/>
+            <w:tabs>
+              <w:tab w:val="right" w:leader="dot" w:pos="9350"/>
+            </w:tabs>
+            <w:rPr>
+              <w:rFonts w:asciiTheme="minorHAnsi" w:eastAsiaTheme="minorEastAsia" w:hAnsiTheme="minorHAnsi" w:cstheme="minorBidi"/>
+              <w:noProof/>
+            </w:rPr>
+          </w:pPr>
+          <w:hyperlink w:anchor="_Toc134002418" w:history="1">
+            <w:r>
+              <w:rPr>
+                <w:rStyle w:val="Hyperlink"/>
+                <w:noProof/>
+              </w:rPr>
+              <w:t>2.4 Deliverables</w:t>
+            </w:r>
+            <w:r>
+              <w:rPr>
+                <w:noProof/>
+                <w:webHidden/>
+              </w:rPr>
+              <w:tab/>
+            </w:r>
+            <w:r>
+              <w:rPr>
+                <w:noProof/>
+                <w:webHidden/>
+              </w:rPr>
+              <w:fldChar w:fldCharType="begin"/>
+            </w:r>
+            <w:r>
+              <w:rPr>
+                <w:noProof/>
+                <w:webHidden/>
+              </w:rPr>
+              <w:instrText xml:space="preserve"> PAGEREF _Toc134002418 \h </w:instrText>
+            </w:r>
+            <w:r>
+              <w:rPr>
+                <w:noProof/>
+                <w:webHidden/>
+              </w:rPr>
+            </w:r>
+            <w:r>
+              <w:rPr>
+                <w:noProof/>
+                <w:webHidden/>
+              </w:rPr>
+              <w:fldChar w:fldCharType="separate"/>
+            </w:r>
+            <w:r>
+              <w:rPr>
+                <w:noProof/>
+                <w:webHidden/>
+              </w:rPr>
+              <w:t>8</w:t>
             </w:r>
             <w:r>
               <w:rPr>
@@ -1056,7 +1113,7 @@
               <w:noProof/>
             </w:rPr>
           </w:pPr>
-          <w:hyperlink w:anchor="_Toc132981000" w:history="1">
+          <w:hyperlink w:anchor="_Toc134002419" w:history="1">
             <w:r>
               <w:rPr>
                 <w:rStyle w:val="Hyperlink"/>
@@ -1083,7 +1140,7 @@
                 <w:noProof/>
                 <w:webHidden/>
               </w:rPr>
-              <w:instrText xml:space="preserve"> PAGEREF _Toc132981000 \h </w:instrText>
+              <w:instrText xml:space="preserve"> PAGEREF _Toc134002419 \h </w:instrText>
             </w:r>
             <w:r>
               <w:rPr>
@@ -1103,7 +1160,7 @@
                 <w:noProof/>
                 <w:webHidden/>
               </w:rPr>
-              <w:t>6</w:t>
+              <w:t>9</w:t>
             </w:r>
             <w:r>
               <w:rPr>
@@ -1125,7 +1182,7 @@
               <w:noProof/>
             </w:rPr>
           </w:pPr>
-          <w:hyperlink w:anchor="_Toc132981001" w:history="1">
+          <w:hyperlink w:anchor="_Toc134002420" w:history="1">
             <w:r>
               <w:rPr>
                 <w:rStyle w:val="Hyperlink"/>
@@ -1152,7 +1209,7 @@
                 <w:noProof/>
                 <w:webHidden/>
               </w:rPr>
-              <w:instrText xml:space="preserve"> PAGEREF _Toc132981001 \h </w:instrText>
+              <w:instrText xml:space="preserve"> PAGEREF _Toc134002420 \h </w:instrText>
             </w:r>
             <w:r>
               <w:rPr>
@@ -1172,7 +1229,7 @@
                 <w:noProof/>
                 <w:webHidden/>
               </w:rPr>
-              <w:t>6</w:t>
+              <w:t>9</w:t>
             </w:r>
             <w:r>
               <w:rPr>
@@ -1194,7 +1251,7 @@
               <w:noProof/>
             </w:rPr>
           </w:pPr>
-          <w:hyperlink w:anchor="_Toc132981002" w:history="1">
+          <w:hyperlink w:anchor="_Toc134002421" w:history="1">
             <w:r>
               <w:rPr>
                 <w:rStyle w:val="Hyperlink"/>
@@ -1221,7 +1278,7 @@
                 <w:noProof/>
                 <w:webHidden/>
               </w:rPr>
-              <w:instrText xml:space="preserve"> PAGEREF _Toc132981002 \h </w:instrText>
+              <w:instrText xml:space="preserve"> PAGEREF _Toc134002421 \h </w:instrText>
             </w:r>
             <w:r>
               <w:rPr>
@@ -1241,7 +1298,7 @@
                 <w:noProof/>
                 <w:webHidden/>
               </w:rPr>
-              <w:t>8</w:t>
+              <w:t>11</w:t>
             </w:r>
             <w:r>
               <w:rPr>
@@ -1263,7 +1320,7 @@
               <w:noProof/>
             </w:rPr>
           </w:pPr>
-          <w:hyperlink w:anchor="_Toc132981003" w:history="1">
+          <w:hyperlink w:anchor="_Toc134002422" w:history="1">
             <w:r>
               <w:rPr>
                 <w:rStyle w:val="Hyperlink"/>
@@ -1290,7 +1347,7 @@
                 <w:noProof/>
                 <w:webHidden/>
               </w:rPr>
-              <w:instrText xml:space="preserve"> PAGEREF _Toc132981003 \h </w:instrText>
+              <w:instrText xml:space="preserve"> PAGEREF _Toc134002422 \h </w:instrText>
             </w:r>
             <w:r>
               <w:rPr>
@@ -1310,7 +1367,7 @@
                 <w:noProof/>
                 <w:webHidden/>
               </w:rPr>
-              <w:t>10</w:t>
+              <w:t>12</w:t>
             </w:r>
             <w:r>
               <w:rPr>
@@ -1332,7 +1389,7 @@
               <w:noProof/>
             </w:rPr>
           </w:pPr>
-          <w:hyperlink w:anchor="_Toc132981004" w:history="1">
+          <w:hyperlink w:anchor="_Toc134002423" w:history="1">
             <w:r>
               <w:rPr>
                 <w:rStyle w:val="Hyperlink"/>
@@ -1359,7 +1416,7 @@
                 <w:noProof/>
                 <w:webHidden/>
               </w:rPr>
-              <w:instrText xml:space="preserve"> PAGEREF _Toc132981004 \h </w:instrText>
+              <w:instrText xml:space="preserve"> PAGEREF _Toc134002423 \h </w:instrText>
             </w:r>
             <w:r>
               <w:rPr>
@@ -1379,7 +1436,7 @@
                 <w:noProof/>
                 <w:webHidden/>
               </w:rPr>
-              <w:t>10</w:t>
+              <w:t>12</w:t>
             </w:r>
             <w:r>
               <w:rPr>
@@ -1401,7 +1458,7 @@
               <w:noProof/>
             </w:rPr>
           </w:pPr>
-          <w:hyperlink w:anchor="_Toc132981005" w:history="1">
+          <w:hyperlink w:anchor="_Toc134002424" w:history="1">
             <w:r>
               <w:rPr>
                 <w:rStyle w:val="Hyperlink"/>
@@ -1428,7 +1485,7 @@
                 <w:noProof/>
                 <w:webHidden/>
               </w:rPr>
-              <w:instrText xml:space="preserve"> PAGEREF _Toc132981005 \h </w:instrText>
+              <w:instrText xml:space="preserve"> PAGEREF _Toc134002424 \h </w:instrText>
             </w:r>
             <w:r>
               <w:rPr>
@@ -1448,7 +1505,7 @@
                 <w:noProof/>
                 <w:webHidden/>
               </w:rPr>
-              <w:t>10</w:t>
+              <w:t>13</w:t>
             </w:r>
             <w:r>
               <w:rPr>
@@ -1470,7 +1527,7 @@
               <w:noProof/>
             </w:rPr>
           </w:pPr>
-          <w:hyperlink w:anchor="_Toc132981006" w:history="1">
+          <w:hyperlink w:anchor="_Toc134002425" w:history="1">
             <w:r>
               <w:rPr>
                 <w:rStyle w:val="Hyperlink"/>
@@ -1497,7 +1554,7 @@
                 <w:noProof/>
                 <w:webHidden/>
               </w:rPr>
-              <w:instrText xml:space="preserve"> PAGEREF _Toc132981006 \h </w:instrText>
+              <w:instrText xml:space="preserve"> PAGEREF _Toc134002425 \h </w:instrText>
             </w:r>
             <w:r>
               <w:rPr>
@@ -1517,7 +1574,7 @@
                 <w:noProof/>
                 <w:webHidden/>
               </w:rPr>
-              <w:t>11</w:t>
+              <w:t>14</w:t>
             </w:r>
             <w:r>
               <w:rPr>
@@ -1539,7 +1596,7 @@
               <w:noProof/>
             </w:rPr>
           </w:pPr>
-          <w:hyperlink w:anchor="_Toc132981007" w:history="1">
+          <w:hyperlink w:anchor="_Toc134002426" w:history="1">
             <w:r>
               <w:rPr>
                 <w:rStyle w:val="Hyperlink"/>
@@ -1566,7 +1623,7 @@
                 <w:noProof/>
                 <w:webHidden/>
               </w:rPr>
-              <w:instrText xml:space="preserve"> PAGEREF _Toc132981007 \h </w:instrText>
+              <w:instrText xml:space="preserve"> PAGEREF _Toc134002426 \h </w:instrText>
             </w:r>
             <w:r>
               <w:rPr>
@@ -1586,7 +1643,7 @@
                 <w:noProof/>
                 <w:webHidden/>
               </w:rPr>
-              <w:t>12</w:t>
+              <w:t>15</w:t>
             </w:r>
             <w:r>
               <w:rPr>
@@ -1608,7 +1665,7 @@
               <w:noProof/>
             </w:rPr>
           </w:pPr>
-          <w:hyperlink w:anchor="_Toc132981008" w:history="1">
+          <w:hyperlink w:anchor="_Toc134002427" w:history="1">
             <w:r>
               <w:rPr>
                 <w:rStyle w:val="Hyperlink"/>
@@ -1635,7 +1692,7 @@
                 <w:noProof/>
                 <w:webHidden/>
               </w:rPr>
-              <w:instrText xml:space="preserve"> PAGEREF _Toc132981008 \h </w:instrText>
+              <w:instrText xml:space="preserve"> PAGEREF _Toc134002427 \h </w:instrText>
             </w:r>
             <w:r>
               <w:rPr>
@@ -1655,7 +1712,7 @@
                 <w:noProof/>
                 <w:webHidden/>
               </w:rPr>
-              <w:t>12</w:t>
+              <w:t>15</w:t>
             </w:r>
             <w:r>
               <w:rPr>
@@ -1677,7 +1734,7 @@
               <w:noProof/>
             </w:rPr>
           </w:pPr>
-          <w:hyperlink w:anchor="_Toc132981009" w:history="1">
+          <w:hyperlink w:anchor="_Toc134002428" w:history="1">
             <w:r>
               <w:rPr>
                 <w:rStyle w:val="Hyperlink"/>
@@ -1704,7 +1761,7 @@
                 <w:noProof/>
                 <w:webHidden/>
               </w:rPr>
-              <w:instrText xml:space="preserve"> PAGEREF _Toc132981009 \h </w:instrText>
+              <w:instrText xml:space="preserve"> PAGEREF _Toc134002428 \h </w:instrText>
             </w:r>
             <w:r>
               <w:rPr>
@@ -1724,7 +1781,7 @@
                 <w:noProof/>
                 <w:webHidden/>
               </w:rPr>
-              <w:t>13</w:t>
+              <w:t>16</w:t>
             </w:r>
             <w:r>
               <w:rPr>
@@ -1746,7 +1803,7 @@
               <w:noProof/>
             </w:rPr>
           </w:pPr>
-          <w:hyperlink w:anchor="_Toc132981010" w:history="1">
+          <w:hyperlink w:anchor="_Toc134002429" w:history="1">
             <w:r>
               <w:rPr>
                 <w:rStyle w:val="Hyperlink"/>
@@ -1773,7 +1830,7 @@
                 <w:noProof/>
                 <w:webHidden/>
               </w:rPr>
-              <w:instrText xml:space="preserve"> PAGEREF _Toc132981010 \h </w:instrText>
+              <w:instrText xml:space="preserve"> PAGEREF _Toc134002429 \h </w:instrText>
             </w:r>
             <w:r>
               <w:rPr>
@@ -1793,7 +1850,7 @@
                 <w:noProof/>
                 <w:webHidden/>
               </w:rPr>
-              <w:t>14</w:t>
+              <w:t>17</w:t>
             </w:r>
             <w:r>
               <w:rPr>
@@ -1815,7 +1872,7 @@
               <w:noProof/>
             </w:rPr>
           </w:pPr>
-          <w:hyperlink w:anchor="_Toc132981011" w:history="1">
+          <w:hyperlink w:anchor="_Toc134002430" w:history="1">
             <w:r>
               <w:rPr>
                 <w:rStyle w:val="Hyperlink"/>
@@ -1842,7 +1899,7 @@
                 <w:noProof/>
                 <w:webHidden/>
               </w:rPr>
-              <w:instrText xml:space="preserve"> PAGEREF _Toc132981011 \h </w:instrText>
+              <w:instrText xml:space="preserve"> PAGEREF _Toc134002430 \h </w:instrText>
             </w:r>
             <w:r>
               <w:rPr>
@@ -1862,7 +1919,7 @@
                 <w:noProof/>
                 <w:webHidden/>
               </w:rPr>
-              <w:t>16</w:t>
+              <w:t>19</w:t>
             </w:r>
             <w:r>
               <w:rPr>
@@ -1884,7 +1941,7 @@
               <w:noProof/>
             </w:rPr>
           </w:pPr>
-          <w:hyperlink w:anchor="_Toc132981012" w:history="1">
+          <w:hyperlink w:anchor="_Toc134002431" w:history="1">
             <w:r>
               <w:rPr>
                 <w:rStyle w:val="Hyperlink"/>
@@ -1911,7 +1968,7 @@
                 <w:noProof/>
                 <w:webHidden/>
               </w:rPr>
-              <w:instrText xml:space="preserve"> PAGEREF _Toc132981012 \h </w:instrText>
+              <w:instrText xml:space="preserve"> PAGEREF _Toc134002431 \h </w:instrText>
             </w:r>
             <w:r>
               <w:rPr>
@@ -1931,7 +1988,7 @@
                 <w:noProof/>
                 <w:webHidden/>
               </w:rPr>
-              <w:t>20</w:t>
+              <w:t>23</w:t>
             </w:r>
             <w:r>
               <w:rPr>
@@ -1953,7 +2010,7 @@
               <w:noProof/>
             </w:rPr>
           </w:pPr>
-          <w:hyperlink w:anchor="_Toc132981013" w:history="1">
+          <w:hyperlink w:anchor="_Toc134002432" w:history="1">
             <w:r>
               <w:rPr>
                 <w:rStyle w:val="Hyperlink"/>
@@ -1980,7 +2037,7 @@
                 <w:noProof/>
                 <w:webHidden/>
               </w:rPr>
-              <w:instrText xml:space="preserve"> PAGEREF _Toc132981013 \h </w:instrText>
+              <w:instrText xml:space="preserve"> PAGEREF _Toc134002432 \h </w:instrText>
             </w:r>
             <w:r>
               <w:rPr>
@@ -2000,7 +2057,7 @@
                 <w:noProof/>
                 <w:webHidden/>
               </w:rPr>
-              <w:t>20</w:t>
+              <w:t>23</w:t>
             </w:r>
             <w:r>
               <w:rPr>
@@ -2022,7 +2079,7 @@
               <w:noProof/>
             </w:rPr>
           </w:pPr>
-          <w:hyperlink w:anchor="_Toc132981014" w:history="1">
+          <w:hyperlink w:anchor="_Toc134002433" w:history="1">
             <w:r>
               <w:rPr>
                 <w:rStyle w:val="Hyperlink"/>
@@ -2049,7 +2106,7 @@
                 <w:noProof/>
                 <w:webHidden/>
               </w:rPr>
-              <w:instrText xml:space="preserve"> PAGEREF _Toc132981014 \h </w:instrText>
+              <w:instrText xml:space="preserve"> PAGEREF _Toc134002433 \h </w:instrText>
             </w:r>
             <w:r>
               <w:rPr>
@@ -2069,7 +2126,7 @@
                 <w:noProof/>
                 <w:webHidden/>
               </w:rPr>
-              <w:t>21</w:t>
+              <w:t>24</w:t>
             </w:r>
             <w:r>
               <w:rPr>
@@ -2091,7 +2148,7 @@
               <w:noProof/>
             </w:rPr>
           </w:pPr>
-          <w:hyperlink w:anchor="_Toc132981015" w:history="1">
+          <w:hyperlink w:anchor="_Toc134002434" w:history="1">
             <w:r>
               <w:rPr>
                 <w:rStyle w:val="Hyperlink"/>
@@ -2118,7 +2175,7 @@
                 <w:noProof/>
                 <w:webHidden/>
               </w:rPr>
-              <w:instrText xml:space="preserve"> PAGEREF _Toc132981015 \h </w:instrText>
+              <w:instrText xml:space="preserve"> PAGEREF _Toc134002434 \h </w:instrText>
             </w:r>
             <w:r>
               <w:rPr>
@@ -2138,7 +2195,7 @@
                 <w:noProof/>
                 <w:webHidden/>
               </w:rPr>
-              <w:t>21</w:t>
+              <w:t>24</w:t>
             </w:r>
             <w:r>
               <w:rPr>
@@ -2160,7 +2217,7 @@
               <w:noProof/>
             </w:rPr>
           </w:pPr>
-          <w:hyperlink w:anchor="_Toc132981016" w:history="1">
+          <w:hyperlink w:anchor="_Toc134002435" w:history="1">
             <w:r>
               <w:rPr>
                 <w:rStyle w:val="Hyperlink"/>
@@ -2187,7 +2244,7 @@
                 <w:noProof/>
                 <w:webHidden/>
               </w:rPr>
-              <w:instrText xml:space="preserve"> PAGEREF _Toc132981016 \h </w:instrText>
+              <w:instrText xml:space="preserve"> PAGEREF _Toc134002435 \h </w:instrText>
             </w:r>
             <w:r>
               <w:rPr>
@@ -2207,7 +2264,7 @@
                 <w:noProof/>
                 <w:webHidden/>
               </w:rPr>
-              <w:t>22</w:t>
+              <w:t>25</w:t>
             </w:r>
             <w:r>
               <w:rPr>
@@ -2229,7 +2286,7 @@
               <w:noProof/>
             </w:rPr>
           </w:pPr>
-          <w:hyperlink w:anchor="_Toc132981017" w:history="1">
+          <w:hyperlink w:anchor="_Toc134002436" w:history="1">
             <w:r>
               <w:rPr>
                 <w:rStyle w:val="Hyperlink"/>
@@ -2256,7 +2313,7 @@
                 <w:noProof/>
                 <w:webHidden/>
               </w:rPr>
-              <w:instrText xml:space="preserve"> PAGEREF _Toc132981017 \h </w:instrText>
+              <w:instrText xml:space="preserve"> PAGEREF _Toc134002436 \h </w:instrText>
             </w:r>
             <w:r>
               <w:rPr>
@@ -2276,7 +2333,7 @@
                 <w:noProof/>
                 <w:webHidden/>
               </w:rPr>
-              <w:t>22</w:t>
+              <w:t>25</w:t>
             </w:r>
             <w:r>
               <w:rPr>
@@ -2298,7 +2355,7 @@
               <w:noProof/>
             </w:rPr>
           </w:pPr>
-          <w:hyperlink w:anchor="_Toc132981018" w:history="1">
+          <w:hyperlink w:anchor="_Toc134002437" w:history="1">
             <w:r>
               <w:rPr>
                 <w:rStyle w:val="Hyperlink"/>
@@ -2325,7 +2382,7 @@
                 <w:noProof/>
                 <w:webHidden/>
               </w:rPr>
-              <w:instrText xml:space="preserve"> PAGEREF _Toc132981018 \h </w:instrText>
+              <w:instrText xml:space="preserve"> PAGEREF _Toc134002437 \h </w:instrText>
             </w:r>
             <w:r>
               <w:rPr>
@@ -2345,7 +2402,7 @@
                 <w:noProof/>
                 <w:webHidden/>
               </w:rPr>
-              <w:t>22</w:t>
+              <w:t>25</w:t>
             </w:r>
             <w:r>
               <w:rPr>
@@ -2367,7 +2424,7 @@
               <w:noProof/>
             </w:rPr>
           </w:pPr>
-          <w:hyperlink w:anchor="_Toc132981019" w:history="1">
+          <w:hyperlink w:anchor="_Toc134002438" w:history="1">
             <w:r>
               <w:rPr>
                 <w:rStyle w:val="Hyperlink"/>
@@ -2394,7 +2451,7 @@
                 <w:noProof/>
                 <w:webHidden/>
               </w:rPr>
-              <w:instrText xml:space="preserve"> PAGEREF _Toc132981019 \h </w:instrText>
+              <w:instrText xml:space="preserve"> PAGEREF _Toc134002438 \h </w:instrText>
             </w:r>
             <w:r>
               <w:rPr>
@@ -2414,7 +2471,7 @@
                 <w:noProof/>
                 <w:webHidden/>
               </w:rPr>
-              <w:t>22</w:t>
+              <w:t>25</w:t>
             </w:r>
             <w:r>
               <w:rPr>
@@ -2432,7 +2489,6 @@
               <w:bCs/>
               <w:noProof/>
             </w:rPr>
-            <w:lastRenderedPageBreak/>
             <w:fldChar w:fldCharType="end"/>
           </w:r>
         </w:p>
@@ -2444,7 +2500,7 @@
         <w:pStyle w:val="Heading2"/>
       </w:pPr>
       <w:bookmarkStart w:id="6" w:name="_heqgxy9apk2s" w:colFirst="0" w:colLast="0"/>
-      <w:bookmarkStart w:id="7" w:name="_Toc132980993"/>
+      <w:bookmarkStart w:id="7" w:name="_Toc134002411"/>
       <w:bookmarkEnd w:id="6"/>
       <w:r>
         <w:t>Word Count</w:t>
@@ -2469,7 +2525,7 @@
       <w:pPr>
         <w:pStyle w:val="Heading2"/>
       </w:pPr>
-      <w:bookmarkStart w:id="10" w:name="_Toc132980994"/>
+      <w:bookmarkStart w:id="10" w:name="_Toc134002412"/>
       <w:r>
         <w:t>Code link</w:t>
       </w:r>
@@ -2482,7 +2538,7 @@
       <w:pPr>
         <w:pStyle w:val="Heading2"/>
       </w:pPr>
-      <w:bookmarkStart w:id="11" w:name="_Toc132980995"/>
+      <w:bookmarkStart w:id="11" w:name="_Toc134002413"/>
       <w:r>
         <w:lastRenderedPageBreak/>
         <w:t>1 - Introduction</w:t>
@@ -2522,7 +2578,7 @@
       <w:pPr>
         <w:pStyle w:val="Heading2"/>
       </w:pPr>
-      <w:bookmarkStart w:id="12" w:name="_Toc132980996"/>
+      <w:bookmarkStart w:id="12" w:name="_Toc134002414"/>
       <w:r>
         <w:t>2 - Background, objectives &amp; deliverables</w:t>
       </w:r>
@@ -2533,7 +2589,7 @@
         <w:pStyle w:val="Heading3"/>
       </w:pPr>
       <w:bookmarkStart w:id="13" w:name="_knl7ydw755am" w:colFirst="0" w:colLast="0"/>
-      <w:bookmarkStart w:id="14" w:name="_Toc132980997"/>
+      <w:bookmarkStart w:id="14" w:name="_Toc134002415"/>
       <w:bookmarkEnd w:id="13"/>
       <w:r>
         <w:t>2.1 Project Background</w:t>
@@ -2775,6 +2831,7 @@
       <w:pPr>
         <w:pStyle w:val="Heading3"/>
       </w:pPr>
+      <w:bookmarkStart w:id="15" w:name="_Toc134002416"/>
       <w:r>
         <w:lastRenderedPageBreak/>
         <w:t xml:space="preserve">2.2 </w:t>
@@ -2782,19 +2839,15 @@
       <w:r>
         <w:t>Preliminary research</w:t>
       </w:r>
+      <w:bookmarkEnd w:id="15"/>
     </w:p>
     <w:p>
       <w:pPr>
         <w:pStyle w:val="Heading4"/>
       </w:pPr>
       <w:r>
-        <w:t xml:space="preserve">Research </w:t>
-      </w:r>
-      <w:proofErr w:type="gramStart"/>
-      <w:r>
-        <w:t>aims</w:t>
-      </w:r>
-      <w:proofErr w:type="gramEnd"/>
+        <w:t>Research aims</w:t>
+      </w:r>
     </w:p>
     <w:p>
       <w:r>
@@ -2929,15 +2982,7 @@
         <w:t xml:space="preserve">This is a useful demographic for this research – the proposed </w:t>
       </w:r>
       <w:r>
-        <w:t xml:space="preserve">product is most likely to be popular amongst </w:t>
-      </w:r>
-      <w:proofErr w:type="gramStart"/>
-      <w:r>
-        <w:t>18-24 year olds</w:t>
-      </w:r>
-      <w:proofErr w:type="gramEnd"/>
-      <w:r>
-        <w:t xml:space="preserve">, and the insights from a variety of age groups and backgrounds bring new perspectives </w:t>
+        <w:t xml:space="preserve">product is most likely to be popular amongst 18-24 year olds, and the insights from a variety of age groups and backgrounds bring new perspectives </w:t>
       </w:r>
       <w:r>
         <w:t xml:space="preserve">to inform development. </w:t>
@@ -3127,25 +3172,7 @@
         <w:rPr>
           <w:rStyle w:val="myxfac"/>
         </w:rPr>
-        <w:t xml:space="preserve">Can you think of a time you've </w:t>
-      </w:r>
-      <w:r>
-        <w:rPr>
-          <w:rStyle w:val="myxfac"/>
-        </w:rPr>
-        <w:t>inadvertently</w:t>
-      </w:r>
-      <w:r>
-        <w:rPr>
-          <w:rStyle w:val="myxfac"/>
-        </w:rPr>
-        <w:t xml:space="preserve"> learnt something from a piece of fictional media?</w:t>
-      </w:r>
-      <w:r>
-        <w:rPr>
-          <w:rStyle w:val="myxfac"/>
-        </w:rPr>
-        <w:t xml:space="preserve">’, aiming to understand how many people have experienced an educational benefit from consuming entertainment focussed media. </w:t>
+        <w:t xml:space="preserve">Can you think of a time you've inadvertently learnt something from a piece of fictional media?’, aiming to understand how many people have experienced an educational benefit from consuming entertainment focussed media. </w:t>
       </w:r>
     </w:p>
     <w:p>
@@ -3170,9 +3197,134 @@
         <w:t>Mental Health experiences</w:t>
       </w:r>
     </w:p>
+    <w:p>
+      <w:r>
+        <w:t>When asked if they would describe themselves as having any mental health conditions, 11 of the 17 respondents answered and shared their conditions. Anxiety was the most highly reported condition, with 9 of the 11 respondents identifying it, followed by depression which was shared by 4 of the respondents. The high levels of anxiety and depression amongst the surveyed group suggests that the results of further questions will be highly relevant when applied to the proposed product which will focus on these conditions.</w:t>
+      </w:r>
+    </w:p>
+    <w:p>
+      <w:r>
+        <w:t xml:space="preserve">An additional 4 conditions were identified amongst </w:t>
+      </w:r>
+      <w:r>
+        <w:t>respondents:</w:t>
+      </w:r>
+      <w:r>
+        <w:t xml:space="preserve"> Post traumatic stress disorder, eating disorder, paranoid schizophrenia, and social anxiety. </w:t>
+      </w:r>
+      <w:r>
+        <w:t xml:space="preserve">6 of the people who took the survey didn’t answer this question, indicating that they don’t describe themselves as having any mental health conditions. This array of experiences of mental health across conditions and wellness will provides a good foundation to gather representative information about how people experience mental health. </w:t>
+      </w:r>
+    </w:p>
     <w:p/>
     <w:p>
       <w:pPr>
+        <w:rPr>
+          <w:rStyle w:val="myxfac"/>
+        </w:rPr>
+      </w:pPr>
+      <w:r>
+        <w:t xml:space="preserve">One question asked </w:t>
+      </w:r>
+      <w:r>
+        <w:rPr>
+          <w:rStyle w:val="myxfac"/>
+          <w:i/>
+          <w:iCs/>
+        </w:rPr>
+        <w:t>Regardless of whether or not you have any mental health conditions, do you feel like your mental health and emotional wellbeing could be improved?</w:t>
+      </w:r>
+      <w:r>
+        <w:rPr>
+          <w:rStyle w:val="myxfac"/>
+          <w:i/>
+          <w:iCs/>
+        </w:rPr>
+        <w:t xml:space="preserve"> </w:t>
+      </w:r>
+      <w:r>
+        <w:rPr>
+          <w:rStyle w:val="myxfac"/>
+        </w:rPr>
+        <w:t>All 17 people answered this question, and an overwhelming 88.2% of them answered that yes, their mental health and wellness could be improved. Only 2 respondents answered otherwise.</w:t>
+      </w:r>
+      <w:r>
+        <w:rPr>
+          <w:rStyle w:val="myxfac"/>
+        </w:rPr>
+        <w:t xml:space="preserve"> </w:t>
+      </w:r>
+      <w:r>
+        <w:rPr>
+          <w:rStyle w:val="myxfac"/>
+          <w:noProof/>
+        </w:rPr>
+        <w:drawing>
+          <wp:inline distT="0" distB="0" distL="0" distR="0" wp14:anchorId="6BC97040" wp14:editId="6CFFAEE6">
+            <wp:extent cx="5943600" cy="2697480"/>
+            <wp:effectExtent l="0" t="0" r="0" b="7620"/>
+            <wp:docPr id="1788194797" name="Picture 1" descr="Chart, pie chart&#10;&#10;Description automatically generated"/>
+            <wp:cNvGraphicFramePr>
+              <a:graphicFrameLocks xmlns:a="http://schemas.openxmlformats.org/drawingml/2006/main" noChangeAspect="1"/>
+            </wp:cNvGraphicFramePr>
+            <a:graphic xmlns:a="http://schemas.openxmlformats.org/drawingml/2006/main">
+              <a:graphicData uri="http://schemas.openxmlformats.org/drawingml/2006/picture">
+                <pic:pic xmlns:pic="http://schemas.openxmlformats.org/drawingml/2006/picture">
+                  <pic:nvPicPr>
+                    <pic:cNvPr id="1788194797" name="Picture 1" descr="Chart, pie chart&#10;&#10;Description automatically generated"/>
+                    <pic:cNvPicPr>
+                      <a:picLocks noChangeAspect="1" noChangeArrowheads="1"/>
+                    </pic:cNvPicPr>
+                  </pic:nvPicPr>
+                  <pic:blipFill>
+                    <a:blip r:embed="rId10" cstate="print">
+                      <a:extLst>
+                        <a:ext uri="{28A0092B-C50C-407E-A947-70E740481C1C}">
+                          <a14:useLocalDpi xmlns:a14="http://schemas.microsoft.com/office/drawing/2010/main" val="0"/>
+                        </a:ext>
+                      </a:extLst>
+                    </a:blip>
+                    <a:srcRect/>
+                    <a:stretch>
+                      <a:fillRect/>
+                    </a:stretch>
+                  </pic:blipFill>
+                  <pic:spPr bwMode="auto">
+                    <a:xfrm>
+                      <a:off x="0" y="0"/>
+                      <a:ext cx="5943600" cy="2697480"/>
+                    </a:xfrm>
+                    <a:prstGeom prst="rect">
+                      <a:avLst/>
+                    </a:prstGeom>
+                    <a:noFill/>
+                    <a:ln>
+                      <a:noFill/>
+                    </a:ln>
+                  </pic:spPr>
+                </pic:pic>
+              </a:graphicData>
+            </a:graphic>
+          </wp:inline>
+        </w:drawing>
+      </w:r>
+    </w:p>
+    <w:p>
+      <w:r>
+        <w:rPr>
+          <w:rStyle w:val="myxfac"/>
+        </w:rPr>
+        <w:t xml:space="preserve">This result supports the creation of the proposed product, to teach players about healthy habits and techniques </w:t>
+      </w:r>
+      <w:r>
+        <w:rPr>
+          <w:rStyle w:val="myxfac"/>
+        </w:rPr>
+        <w:t xml:space="preserve">to improve their mental health via a game which is in itself enjoyable and relaxing to play. </w:t>
+      </w:r>
+    </w:p>
+    <w:p>
+      <w:pPr>
         <w:pStyle w:val="Heading4"/>
       </w:pPr>
       <w:r>
@@ -3183,7 +3335,7 @@
       <w:pPr>
         <w:pStyle w:val="Heading3"/>
       </w:pPr>
-      <w:bookmarkStart w:id="15" w:name="_Toc132980998"/>
+      <w:bookmarkStart w:id="16" w:name="_Toc134002417"/>
       <w:r>
         <w:t>2.</w:t>
       </w:r>
@@ -3193,18 +3345,18 @@
       <w:r>
         <w:t xml:space="preserve"> </w:t>
       </w:r>
-      <w:commentRangeStart w:id="16"/>
+      <w:commentRangeStart w:id="17"/>
       <w:r>
         <w:t>Objectives</w:t>
       </w:r>
-      <w:commentRangeEnd w:id="16"/>
+      <w:commentRangeEnd w:id="17"/>
       <w:r>
         <w:rPr>
           <w:rStyle w:val="CommentReference"/>
         </w:rPr>
-        <w:commentReference w:id="16"/>
-      </w:r>
-      <w:bookmarkEnd w:id="15"/>
+        <w:commentReference w:id="17"/>
+      </w:r>
+      <w:bookmarkEnd w:id="16"/>
     </w:p>
     <w:p>
       <w:pPr>
@@ -3240,6 +3392,7 @@
           <w:rStyle w:val="hgkelc"/>
           <w:lang w:val="en"/>
         </w:rPr>
+        <w:lastRenderedPageBreak/>
         <w:t xml:space="preserve">To better understand this objective and stay on task throughout development, it has been broken down into smaller, measurable objectives as follows. </w:t>
       </w:r>
     </w:p>
@@ -3330,7 +3483,7 @@
       <w:pPr>
         <w:pStyle w:val="Heading3"/>
       </w:pPr>
-      <w:bookmarkStart w:id="17" w:name="_Toc132980999"/>
+      <w:bookmarkStart w:id="18" w:name="_Toc134002418"/>
       <w:r>
         <w:t>2.</w:t>
       </w:r>
@@ -3340,7 +3493,7 @@
       <w:r>
         <w:t xml:space="preserve"> Deliverables</w:t>
       </w:r>
-      <w:bookmarkEnd w:id="17"/>
+      <w:bookmarkEnd w:id="18"/>
     </w:p>
     <w:p>
       <w:r>
@@ -3370,22 +3523,21 @@
       <w:pPr>
         <w:pStyle w:val="Heading2"/>
       </w:pPr>
-      <w:bookmarkStart w:id="18" w:name="_Toc132981000"/>
-      <w:r>
-        <w:lastRenderedPageBreak/>
+      <w:bookmarkStart w:id="19" w:name="_Toc134002419"/>
+      <w:r>
         <w:t>3 - Literature review</w:t>
       </w:r>
-      <w:bookmarkEnd w:id="18"/>
+      <w:bookmarkEnd w:id="19"/>
     </w:p>
     <w:p>
       <w:pPr>
         <w:pStyle w:val="Heading3"/>
       </w:pPr>
-      <w:bookmarkStart w:id="19" w:name="_Toc132981001"/>
+      <w:bookmarkStart w:id="20" w:name="_Toc134002420"/>
       <w:r>
         <w:t>3.1 Psychological approaches to managing mental illness.</w:t>
       </w:r>
-      <w:bookmarkEnd w:id="19"/>
+      <w:bookmarkEnd w:id="20"/>
       <w:r>
         <w:t xml:space="preserve"> </w:t>
       </w:r>
@@ -3445,20 +3597,13 @@
         <w:t>makes</w:t>
       </w:r>
       <w:r>
-        <w:t xml:space="preserve"> them a large burden to </w:t>
-      </w:r>
-      <w:proofErr w:type="gramStart"/>
-      <w:r>
-        <w:t>society as a whole</w:t>
-      </w:r>
-      <w:proofErr w:type="gramEnd"/>
-      <w:r>
-        <w:t xml:space="preserve">. </w:t>
+        <w:t xml:space="preserve"> them a large burden to society as a whole. </w:t>
       </w:r>
     </w:p>
     <w:p/>
     <w:p>
       <w:r>
+        <w:lastRenderedPageBreak/>
         <w:t xml:space="preserve">As of the 2014 APMS interview, medication was the most common treatment prescribed to respondents for mental health, accounting for 11.6% of results compared to just 3.0% of people receiving psychological therapy. Of the psychological therapies offered by the NHS, Cognitive Behavioural Therapy (CBT) is the most used, followed by counselling and other therapies. </w:t>
       </w:r>
       <w:sdt>
@@ -3491,15 +3636,7 @@
     <w:p>
       <w:r>
         <w:br/>
-        <w:t xml:space="preserve">Studies have suggested that the most effective approach for treating depression and anxiety disorders is a combination of medication and CBT, in part </w:t>
-      </w:r>
-      <w:proofErr w:type="gramStart"/>
-      <w:r>
-        <w:t>due to the fact that</w:t>
-      </w:r>
-      <w:proofErr w:type="gramEnd"/>
-      <w:r>
-        <w:t xml:space="preserve"> the combined approach is more acceptable to many patients who struggle with mental health stigma. </w:t>
+        <w:t xml:space="preserve">Studies have suggested that the most effective approach for treating depression and anxiety disorders is a combination of medication and CBT, in part due to the fact that the combined approach is more acceptable to many patients who struggle with mental health stigma. </w:t>
       </w:r>
       <w:sdt>
         <w:sdtPr>
@@ -3740,7 +3877,6 @@
         <w:pStyle w:val="Heading4"/>
       </w:pPr>
       <w:r>
-        <w:lastRenderedPageBreak/>
         <w:t xml:space="preserve">Alternative </w:t>
       </w:r>
       <w:r>
@@ -3831,6 +3967,7 @@
     <w:p/>
     <w:p>
       <w:r>
+        <w:lastRenderedPageBreak/>
         <w:t xml:space="preserve">Nature based therapies are generally centred around doing outdoor activities in nature. </w:t>
       </w:r>
       <w:sdt>
@@ -3878,13 +4015,8 @@
         </w:numPr>
       </w:pPr>
       <w:r>
-        <w:t xml:space="preserve">Grow or pick </w:t>
-      </w:r>
-      <w:proofErr w:type="gramStart"/>
-      <w:r>
-        <w:t>food</w:t>
-      </w:r>
-      <w:proofErr w:type="gramEnd"/>
+        <w:t>Grow or pick food</w:t>
+      </w:r>
     </w:p>
     <w:p>
       <w:pPr>
@@ -3895,13 +4027,8 @@
         </w:numPr>
       </w:pPr>
       <w:r>
-        <w:t xml:space="preserve">Bring nature </w:t>
-      </w:r>
-      <w:proofErr w:type="gramStart"/>
-      <w:r>
-        <w:t>indoors</w:t>
-      </w:r>
-      <w:proofErr w:type="gramEnd"/>
+        <w:t>Bring nature indoors</w:t>
+      </w:r>
     </w:p>
     <w:p>
       <w:pPr>
@@ -3912,13 +4039,8 @@
         </w:numPr>
       </w:pPr>
       <w:r>
-        <w:t xml:space="preserve">Do activities </w:t>
-      </w:r>
-      <w:proofErr w:type="gramStart"/>
-      <w:r>
-        <w:t>outdoors</w:t>
-      </w:r>
-      <w:proofErr w:type="gramEnd"/>
+        <w:t>Do activities outdoors</w:t>
+      </w:r>
     </w:p>
     <w:p>
       <w:pPr>
@@ -3929,13 +4051,8 @@
         </w:numPr>
       </w:pPr>
       <w:r>
-        <w:t xml:space="preserve">Help the </w:t>
-      </w:r>
-      <w:proofErr w:type="gramStart"/>
-      <w:r>
-        <w:t>environment</w:t>
-      </w:r>
-      <w:proofErr w:type="gramEnd"/>
+        <w:t>Help the environment</w:t>
+      </w:r>
     </w:p>
     <w:p>
       <w:pPr>
@@ -3958,13 +4075,8 @@
         </w:numPr>
       </w:pPr>
       <w:r>
-        <w:t xml:space="preserve">Connect with </w:t>
-      </w:r>
-      <w:proofErr w:type="gramStart"/>
-      <w:r>
-        <w:t>animals</w:t>
-      </w:r>
-      <w:proofErr w:type="gramEnd"/>
+        <w:t>Connect with animals</w:t>
+      </w:r>
     </w:p>
     <w:p/>
     <w:p>
@@ -3977,15 +4089,7 @@
       </w:r>
       <w:proofErr w:type="spellEnd"/>
       <w:r>
-        <w:t xml:space="preserve"> initial description of </w:t>
-      </w:r>
-      <w:proofErr w:type="gramStart"/>
-      <w:r>
-        <w:t>ecopsychology, and</w:t>
-      </w:r>
-      <w:proofErr w:type="gramEnd"/>
-      <w:r>
-        <w:t xml:space="preserve"> provide an accessible way for patients to take small steps to improve their mental wellbeing. </w:t>
+        <w:t xml:space="preserve"> initial description of ecopsychology, and provide an accessible way for patients to take small steps to improve their mental wellbeing. </w:t>
       </w:r>
     </w:p>
     <w:p/>
@@ -4087,16 +4191,16 @@
       <w:r>
         <w:t xml:space="preserve">On the other hand, nature-based therapies aren’t always as accessible to patients as other treatment methods. Patients living in cities, who don’t have their own transportation, or who work full-time are less likely to be able to get out into nature, especially on the regular basis required to make a sustained change to mental wellbeing. </w:t>
       </w:r>
-      <w:commentRangeStart w:id="20"/>
+      <w:commentRangeStart w:id="21"/>
       <w:r>
         <w:t xml:space="preserve">Additionally, patients struggling with serious mental health concerns may be reluctant to try a treatment which could be misconstrued as minimising their problems – “you just need some fresh air! Go for a walk!”. </w:t>
       </w:r>
-      <w:commentRangeEnd w:id="20"/>
+      <w:commentRangeEnd w:id="21"/>
       <w:r>
         <w:rPr>
           <w:rStyle w:val="CommentReference"/>
         </w:rPr>
-        <w:commentReference w:id="20"/>
+        <w:commentReference w:id="21"/>
       </w:r>
     </w:p>
     <w:p/>
@@ -4104,15 +4208,14 @@
       <w:pPr>
         <w:pStyle w:val="Heading3"/>
       </w:pPr>
-      <w:bookmarkStart w:id="21" w:name="_Toc132981002"/>
-      <w:r>
-        <w:lastRenderedPageBreak/>
+      <w:bookmarkStart w:id="22" w:name="_Toc134002421"/>
+      <w:r>
         <w:t xml:space="preserve">3.2 </w:t>
       </w:r>
       <w:r>
         <w:t>Learning and Serious games</w:t>
       </w:r>
-      <w:bookmarkEnd w:id="21"/>
+      <w:bookmarkEnd w:id="22"/>
     </w:p>
     <w:p>
       <w:pPr>
@@ -4220,6 +4323,7 @@
     <w:p/>
     <w:p>
       <w:r>
+        <w:lastRenderedPageBreak/>
         <w:t xml:space="preserve">Constructivism is, however, criticised for failing to acknowledge the importance of tangible items in the process of learning about them, encouraging social thinking, and leading to poorly structured education that leaves struggling students behind. </w:t>
       </w:r>
     </w:p>
@@ -4324,7 +4428,6 @@
     <w:p/>
     <w:p>
       <w:r>
-        <w:lastRenderedPageBreak/>
         <w:t xml:space="preserve">This framework provides a good structure for developers to create serious games, which didn’t exist prior to its creation. However, as a relatively new concept, there is a lack of scientific study and research to support its effectiveness in producing successful serious games. </w:t>
       </w:r>
     </w:p>
@@ -4350,7 +4453,7 @@
                     <pic:cNvPicPr/>
                   </pic:nvPicPr>
                   <pic:blipFill>
-                    <a:blip r:embed="rId14">
+                    <a:blip r:embed="rId15">
                       <a:extLst>
                         <a:ext uri="{28A0092B-C50C-407E-A947-70E740481C1C}">
                           <a14:useLocalDpi xmlns:a14="http://schemas.microsoft.com/office/drawing/2010/main" val="0"/>
@@ -4381,21 +4484,22 @@
       <w:pPr>
         <w:pStyle w:val="Heading2"/>
       </w:pPr>
-      <w:bookmarkStart w:id="22" w:name="_Toc132981003"/>
-      <w:r>
+      <w:bookmarkStart w:id="23" w:name="_Toc134002422"/>
+      <w:r>
+        <w:lastRenderedPageBreak/>
         <w:t>4 - Method of approach</w:t>
       </w:r>
-      <w:bookmarkEnd w:id="22"/>
+      <w:bookmarkEnd w:id="23"/>
     </w:p>
     <w:p>
       <w:pPr>
         <w:pStyle w:val="Heading3"/>
       </w:pPr>
-      <w:bookmarkStart w:id="23" w:name="_Toc132981004"/>
+      <w:bookmarkStart w:id="24" w:name="_Toc134002423"/>
       <w:r>
         <w:t>4.1 Tools</w:t>
       </w:r>
-      <w:bookmarkEnd w:id="23"/>
+      <w:bookmarkEnd w:id="24"/>
     </w:p>
     <w:p>
       <w:pPr>
@@ -4464,7 +4568,6 @@
     </w:p>
     <w:p>
       <w:r>
-        <w:lastRenderedPageBreak/>
         <w:t xml:space="preserve">Git and the </w:t>
       </w:r>
       <w:r>
@@ -4485,7 +4588,7 @@
       <w:pPr>
         <w:pStyle w:val="Heading3"/>
       </w:pPr>
-      <w:bookmarkStart w:id="24" w:name="_Toc132981005"/>
+      <w:bookmarkStart w:id="25" w:name="_Toc134002424"/>
       <w:r>
         <w:t>4.</w:t>
       </w:r>
@@ -4495,7 +4598,7 @@
       <w:r>
         <w:t xml:space="preserve"> Project Management</w:t>
       </w:r>
-      <w:bookmarkEnd w:id="24"/>
+      <w:bookmarkEnd w:id="25"/>
     </w:p>
     <w:p>
       <w:pPr>
@@ -4516,7 +4619,11 @@
         <w:t xml:space="preserve">To account for the biggest risk to the project, delays due to chronic illness, three buffer periods were planned into the Gantt chart to make up for any missed time. </w:t>
       </w:r>
       <w:r>
-        <w:t xml:space="preserve">In winter of 2022 a prolonged period of illness halted development. Because of the planned buffer periods, a few months of illness only put the project 3 weeks behind schedule. A revised Gantt chart was created in January to account for this delay and add more buffer periods in the following term. </w:t>
+        <w:t xml:space="preserve">In winter of 2022 a prolonged period of illness halted development. Because of the planned buffer periods, a few months of </w:t>
+      </w:r>
+      <w:r>
+        <w:lastRenderedPageBreak/>
+        <w:t xml:space="preserve">illness only put the project 3 weeks behind schedule. A revised Gantt chart was created in January to account for this delay and add more buffer periods in the following term. </w:t>
       </w:r>
     </w:p>
     <w:p/>
@@ -4571,21 +4678,12 @@
       <w:r>
         <w:t xml:space="preserve">, </w:t>
       </w:r>
-      <w:proofErr w:type="gramStart"/>
       <w:r>
         <w:rPr>
           <w:i/>
           <w:iCs/>
         </w:rPr>
-        <w:t>Completed</w:t>
-      </w:r>
-      <w:proofErr w:type="gramEnd"/>
-      <w:r>
-        <w:rPr>
-          <w:i/>
-          <w:iCs/>
-        </w:rPr>
-        <w:t xml:space="preserve"> this sprint</w:t>
+        <w:t>Completed this sprint</w:t>
       </w:r>
       <w:r>
         <w:t xml:space="preserve">, and </w:t>
@@ -4785,7 +4883,7 @@
       <w:pPr>
         <w:pStyle w:val="Heading3"/>
       </w:pPr>
-      <w:bookmarkStart w:id="25" w:name="_Toc132981006"/>
+      <w:bookmarkStart w:id="26" w:name="_Toc134002425"/>
       <w:r>
         <w:t>4.</w:t>
       </w:r>
@@ -4795,7 +4893,7 @@
       <w:r>
         <w:t xml:space="preserve"> Data collection procedures</w:t>
       </w:r>
-      <w:bookmarkEnd w:id="25"/>
+      <w:bookmarkEnd w:id="26"/>
     </w:p>
     <w:p>
       <w:r>
@@ -4847,6 +4945,7 @@
         <w:pStyle w:val="Heading4"/>
       </w:pPr>
       <w:r>
+        <w:lastRenderedPageBreak/>
         <w:t>Execution</w:t>
       </w:r>
     </w:p>
@@ -5051,22 +5150,21 @@
       <w:pPr>
         <w:pStyle w:val="Heading2"/>
       </w:pPr>
-      <w:bookmarkStart w:id="26" w:name="_Toc132981007"/>
-      <w:r>
-        <w:lastRenderedPageBreak/>
+      <w:bookmarkStart w:id="27" w:name="_Toc134002426"/>
+      <w:r>
         <w:t>5 – Implementation</w:t>
       </w:r>
-      <w:bookmarkEnd w:id="26"/>
+      <w:bookmarkEnd w:id="27"/>
     </w:p>
     <w:p>
       <w:pPr>
         <w:pStyle w:val="Heading3"/>
       </w:pPr>
-      <w:bookmarkStart w:id="27" w:name="_Toc132981008"/>
+      <w:bookmarkStart w:id="28" w:name="_Toc134002427"/>
       <w:r>
         <w:t>5.1 Mental health and wellness content</w:t>
       </w:r>
-      <w:bookmarkEnd w:id="27"/>
+      <w:bookmarkEnd w:id="28"/>
     </w:p>
     <w:p>
       <w:r>
@@ -5189,13 +5287,8 @@
         <w:t xml:space="preserve"> suggest a willingness and </w:t>
       </w:r>
       <w:r>
-        <w:t xml:space="preserve">success in respondents to utilise these approaches in their daily </w:t>
-      </w:r>
-      <w:proofErr w:type="gramStart"/>
-      <w:r>
-        <w:t>lives</w:t>
-      </w:r>
-      <w:proofErr w:type="gramEnd"/>
+        <w:t>success in respondents to utilise these approaches in their daily lives</w:t>
+      </w:r>
     </w:p>
     <w:p>
       <w:pPr>
@@ -5206,6 +5299,7 @@
         </w:numPr>
       </w:pPr>
       <w:r>
+        <w:lastRenderedPageBreak/>
         <w:t xml:space="preserve">They are both easily applied to a self-help context: mindfulness techniques </w:t>
       </w:r>
       <w:r>
@@ -5297,12 +5391,11 @@
       <w:pPr>
         <w:pStyle w:val="Heading3"/>
       </w:pPr>
-      <w:bookmarkStart w:id="28" w:name="_Toc132981009"/>
-      <w:r>
-        <w:lastRenderedPageBreak/>
+      <w:bookmarkStart w:id="29" w:name="_Toc134002428"/>
+      <w:r>
         <w:t>5.2 Serious games principles, educational approach</w:t>
       </w:r>
-      <w:bookmarkEnd w:id="28"/>
+      <w:bookmarkEnd w:id="29"/>
     </w:p>
     <w:p>
       <w:r>
@@ -5397,108 +5490,94 @@
       <w:pPr>
         <w:pStyle w:val="Heading3"/>
       </w:pPr>
-      <w:bookmarkStart w:id="29" w:name="_Toc132981010"/>
+      <w:bookmarkStart w:id="30" w:name="_Toc134002429"/>
+      <w:r>
+        <w:t>5.3 Narrative and Game design</w:t>
+      </w:r>
+      <w:bookmarkEnd w:id="30"/>
+      <w:r>
+        <w:t xml:space="preserve"> </w:t>
+      </w:r>
+    </w:p>
+    <w:p>
+      <w:pPr>
+        <w:pStyle w:val="Heading4"/>
+      </w:pPr>
+      <w:r>
+        <w:t>Narrative Design</w:t>
+      </w:r>
+    </w:p>
+    <w:p>
+      <w:r>
+        <w:t xml:space="preserve">As a story driven game, the narrative design is one of the most important elements of making the project feel complete and enjoyable. </w:t>
+      </w:r>
+    </w:p>
+    <w:p/>
+    <w:p>
+      <w:r>
+        <w:t xml:space="preserve">A key consideration in the narrative design is ensuring that the story is built around the gameplay, rather than slotting gameplay elements in between narrative points. In this instance, this means looking at how the character can interact with the world, and building the narrative around that. </w:t>
+      </w:r>
+    </w:p>
+    <w:p/>
+    <w:p>
+      <w:r>
+        <w:t xml:space="preserve">The primary objective of the game is to help another character using mindfulness and nature-based therapy techniques to improve their mental health, in turn teaching the user about these techniques. This means that the player character must interact with someone who could benefit from this help, have a reason why they haven’t helped before, and be in a setting where this type of help makes sense. </w:t>
+      </w:r>
+    </w:p>
+    <w:p/>
+    <w:p>
+      <w:r>
+        <w:t xml:space="preserve">In order to satisfy these gameplay requirements, the narrative of the game follows a player character who is new to a small, nature surrounded village, and who meets a new neighbour who exhibits signs of low mood and anxiety. </w:t>
+      </w:r>
+    </w:p>
+    <w:p>
       <w:r>
         <w:lastRenderedPageBreak/>
-        <w:t>5.3 Narrative and Game design</w:t>
-      </w:r>
-      <w:bookmarkEnd w:id="29"/>
+        <w:t xml:space="preserve">The narrative is communicated to the player visually, as well as through the storyline told by character interactions and dialogue. To make the story progression feel more </w:t>
+      </w:r>
+      <w:r>
+        <w:t xml:space="preserve">immersive and impactful, the art for the Mouse character changes as the story progresses. As the player starts to become friendlier with them and begins encouraging them to think about getting back outside again, the </w:t>
+      </w:r>
+      <w:r>
+        <w:t xml:space="preserve">Mouses body language, expressions, and appearances adapt to mirror the internal changes. When the player first meets them, they are in their pyjamas, with bags under their eyes and a small smile. As they go on, the mouse begins smiling wider, the bags under their eyes go away, and they start getting changed into day clothes and boots ready for a hike. This makes the change easier to </w:t>
+      </w:r>
+      <w:r>
+        <w:t>see and</w:t>
+      </w:r>
       <w:r>
         <w:t xml:space="preserve"> </w:t>
       </w:r>
+      <w:r>
+        <w:t xml:space="preserve">shows the player that what they’re doing is actively helping the character. </w:t>
+      </w:r>
     </w:p>
     <w:p>
       <w:pPr>
         <w:pStyle w:val="Heading4"/>
       </w:pPr>
       <w:r>
-        <w:t>Narrative Design</w:t>
-      </w:r>
-    </w:p>
-    <w:p>
-      <w:r>
-        <w:t xml:space="preserve">As a story driven game, the narrative design is one of the most important elements of making the project feel complete and enjoyable. </w:t>
+        <w:t>Writing and dialogue</w:t>
+      </w:r>
+    </w:p>
+    <w:p>
+      <w:r>
+        <w:t>Dialogue between the player and the Mouse is the main element of gameplay, so this writing is important in making the game fun, interesting, and educational.</w:t>
       </w:r>
     </w:p>
     <w:p/>
     <w:p>
       <w:r>
-        <w:t xml:space="preserve">A key consideration in the narrative design is ensuring that the story is built around the gameplay, rather than slotting gameplay elements in between narrative points. In this instance, this means looking at how the character can interact with the </w:t>
-      </w:r>
-      <w:proofErr w:type="gramStart"/>
-      <w:r>
-        <w:t>world, and</w:t>
-      </w:r>
-      <w:proofErr w:type="gramEnd"/>
-      <w:r>
-        <w:t xml:space="preserve"> building the narrative around that. </w:t>
+        <w:t xml:space="preserve">The writing style and voice was defined before any dialogue was written, to ensure that it suits the narrative and to provide a framework to refer to throughout the writing process. </w:t>
+      </w:r>
+    </w:p>
+    <w:p>
+      <w:r>
+        <w:t xml:space="preserve">Because the project is so dialogue heavy, sentences are kept short and snappy, so they don’t become a wall of text for the player to read through. In addition, the tone of both characters is chatty and informal, aiming to mimic natural speech as much as possible so it doesn’t feel like reading a novel. This also supports their characterisation as people who are friendly and relatable despite their struggles. </w:t>
       </w:r>
     </w:p>
     <w:p/>
     <w:p>
       <w:r>
-        <w:t xml:space="preserve">The primary objective of the game is to help another character using mindfulness and nature-based therapy techniques to improve their mental health, in turn teaching the user about these techniques. This means that the player character must interact with someone who could benefit from this help, have a reason why they haven’t helped before, and be in a setting where this type of help makes sense. </w:t>
-      </w:r>
-    </w:p>
-    <w:p/>
-    <w:p>
-      <w:proofErr w:type="gramStart"/>
-      <w:r>
-        <w:t>In order to</w:t>
-      </w:r>
-      <w:proofErr w:type="gramEnd"/>
-      <w:r>
-        <w:t xml:space="preserve"> satisfy these gameplay requirements, the narrative of the game follows a player character who is new to a small, nature surrounded village, and who meets a new neighbour who exhibits signs of low mood and anxiety. </w:t>
-      </w:r>
-    </w:p>
-    <w:p>
-      <w:r>
-        <w:t xml:space="preserve">The narrative is communicated to the player visually, as well as through the storyline told by character interactions and dialogue. To make the story progression feel more </w:t>
-      </w:r>
-      <w:r>
-        <w:t xml:space="preserve">immersive and impactful, the art for the Mouse character changes as the story progresses. As the player starts to become friendlier with them and begins encouraging them to think about getting back outside again, the </w:t>
-      </w:r>
-      <w:r>
-        <w:t xml:space="preserve">Mouses body language, expressions, and appearances adapt to mirror the internal changes. When the player first meets them, they are in their pyjamas, with bags under their eyes and a small smile. As they go on, the mouse begins smiling wider, the bags under their eyes go away, and they start getting changed into day clothes and boots ready for a hike. This makes the change easier to </w:t>
-      </w:r>
-      <w:r>
-        <w:t>see and</w:t>
-      </w:r>
-      <w:r>
-        <w:t xml:space="preserve"> </w:t>
-      </w:r>
-      <w:r>
-        <w:t xml:space="preserve">shows the player that what they’re doing is actively helping the character. </w:t>
-      </w:r>
-    </w:p>
-    <w:p>
-      <w:pPr>
-        <w:pStyle w:val="Heading4"/>
-      </w:pPr>
-      <w:r>
-        <w:t>Writing and dialogue</w:t>
-      </w:r>
-    </w:p>
-    <w:p>
-      <w:r>
-        <w:t>Dialogue between the player and the Mouse is the main element of gameplay, so this writing is important in making the game fun, interesting, and educational.</w:t>
-      </w:r>
-    </w:p>
-    <w:p/>
-    <w:p>
-      <w:r>
-        <w:t xml:space="preserve">The writing style and voice was defined before any dialogue was written, to ensure that it suits the narrative and to provide a framework to refer to throughout the writing process. </w:t>
-      </w:r>
-    </w:p>
-    <w:p>
-      <w:r>
-        <w:t xml:space="preserve">Because the project is so dialogue heavy, sentences are kept short and snappy, so they don’t become a wall of text for the player to read through. In addition, the tone of both characters is chatty and informal, aiming to mimic natural speech as much as possible so it doesn’t feel like reading a novel. This also supports their characterisation as people who are friendly and relatable despite their struggles. </w:t>
-      </w:r>
-    </w:p>
-    <w:p/>
-    <w:p>
-      <w:r>
-        <w:lastRenderedPageBreak/>
         <w:t xml:space="preserve">To test the dialogue writing style, a </w:t>
       </w:r>
       <w:r>
@@ -5524,15 +5603,7 @@
     <w:p/>
     <w:p>
       <w:r>
-        <w:t xml:space="preserve">In addition to the changes made </w:t>
-      </w:r>
-      <w:proofErr w:type="gramStart"/>
-      <w:r>
-        <w:t>as a result of</w:t>
-      </w:r>
-      <w:proofErr w:type="gramEnd"/>
-      <w:r>
-        <w:t xml:space="preserve"> testing, the writing style was also adjusted to account for the restrictions of implementation in the game. In the demo, longer form sentences from the point of view of a narrator describe the character and interactions to the player. In the actual game, forever, there was no easy way to implement this narrator in a way that felt natural and in keeping with the rest of the game. Therefore, the content delivered by the narrator was replaced by an internal monologue which displays the characters thoughts in thought bubbles throughout dialogue scenes. This is written in a shorter, snappier form to mimic the player character voice, </w:t>
+        <w:t xml:space="preserve">In addition to the changes made as a result of testing, the writing style was also adjusted to account for the restrictions of implementation in the game. In the demo, longer form sentences from the point of view of a narrator describe the character and interactions to the player. In the actual game, forever, there was no easy way to implement this narrator in a way that felt natural and in keeping with the rest of the game. Therefore, the content delivered by the narrator was replaced by an internal monologue which displays the characters thoughts in thought bubbles throughout dialogue scenes. This is written in a shorter, snappier form to mimic the player character voice, </w:t>
       </w:r>
       <w:r>
         <w:t xml:space="preserve">making it useful not only to describe the world the player sees, but also to add personality and context to their choices and actions. </w:t>
@@ -5543,20 +5614,13 @@
         <w:pStyle w:val="Heading4"/>
       </w:pPr>
       <w:r>
+        <w:lastRenderedPageBreak/>
         <w:t>Level Design</w:t>
       </w:r>
     </w:p>
     <w:p>
       <w:r>
-        <w:t xml:space="preserve">A key element of the game is the woodland area which the player explores to find good foraging spots to show to Mouse. In the vertical slice provided in this project, this is the only mechanic the player experiences apart from the primary dialogue mechanic. Successfully exploring the area is also required </w:t>
-      </w:r>
-      <w:proofErr w:type="gramStart"/>
-      <w:r>
-        <w:t>in order to</w:t>
-      </w:r>
-      <w:proofErr w:type="gramEnd"/>
-      <w:r>
-        <w:t xml:space="preserve"> move the story forward and ultimately complete the game, so it’s important that this part of gameplay is enjoyable and satisfying for players. </w:t>
+        <w:t xml:space="preserve">A key element of the game is the woodland area which the player explores to find good foraging spots to show to Mouse. In the vertical slice provided in this project, this is the only mechanic the player experiences apart from the primary dialogue mechanic. Successfully exploring the area is also required in order to move the story forward and ultimately complete the game, so it’s important that this part of gameplay is enjoyable and satisfying for players. </w:t>
       </w:r>
     </w:p>
     <w:p/>
@@ -5573,16 +5637,16 @@
       <w:r>
         <w:t xml:space="preserve">The concept of denial and reward is applied at the entrance of the woodland to encourage exploration. As soon as they enter the woodland, players can see a large area filled with wild food and indicated as a good foraging spot. They immediately know that this is one of the spots they are trying to get to, but there is a row of shrubs between them and the area. To successfully reach the area, they need to navigate all around the edge of the woodland to finally reach the </w:t>
       </w:r>
-      <w:commentRangeStart w:id="30"/>
+      <w:commentRangeStart w:id="31"/>
       <w:r>
         <w:t>reward</w:t>
       </w:r>
-      <w:commentRangeEnd w:id="30"/>
+      <w:commentRangeEnd w:id="31"/>
       <w:r>
         <w:rPr>
           <w:rStyle w:val="CommentReference"/>
         </w:rPr>
-        <w:commentReference w:id="30"/>
+        <w:commentReference w:id="31"/>
       </w:r>
       <w:r>
         <w:t>.</w:t>
@@ -5603,19 +5667,10 @@
     <w:p/>
     <w:p>
       <w:r>
-        <w:lastRenderedPageBreak/>
         <w:t xml:space="preserve">In following the leading lines and trying to reach the large area visible from the entrance, players are </w:t>
       </w:r>
       <w:r>
-        <w:t xml:space="preserve">automatically lead through other good spots on the map. This is a concept called ‘breadcrumbing’ and tells the player that they are heading in the correct direction. This also means that if for whatever reason the player gets bored of exploring the woodland, they don’t need to reach the big area at the end </w:t>
-      </w:r>
-      <w:proofErr w:type="gramStart"/>
-      <w:r>
-        <w:t>in order to</w:t>
-      </w:r>
-      <w:proofErr w:type="gramEnd"/>
-      <w:r>
-        <w:t xml:space="preserve"> satisfy the objective and move the story forward. If they do enjoy the process of exploring, they are rewarded not only with the large area at the end, but also with smaller, trickier to find spots which are away from the natural path, rewarding deeper exploration.</w:t>
+        <w:t>automatically lead through other good spots on the map. This is a concept called ‘breadcrumbing’ and tells the player that they are heading in the correct direction. This also means that if for whatever reason the player gets bored of exploring the woodland, they don’t need to reach the big area at the end in order to satisfy the objective and move the story forward. If they do enjoy the process of exploring, they are rewarded not only with the large area at the end, but also with smaller, trickier to find spots which are away from the natural path, rewarding deeper exploration.</w:t>
       </w:r>
     </w:p>
     <w:p/>
@@ -5624,11 +5679,11 @@
       <w:pPr>
         <w:pStyle w:val="Heading3"/>
       </w:pPr>
-      <w:bookmarkStart w:id="31" w:name="_Toc132981011"/>
+      <w:bookmarkStart w:id="32" w:name="_Toc134002430"/>
       <w:r>
         <w:t>5.4 Technical implementation</w:t>
       </w:r>
-      <w:bookmarkEnd w:id="31"/>
+      <w:bookmarkEnd w:id="32"/>
     </w:p>
     <w:p>
       <w:pPr>
@@ -5662,7 +5717,11 @@
       </w:r>
       <w:proofErr w:type="spellEnd"/>
       <w:r>
-        <w:t>. This was used in the development process to check flow and rhythm of dialogue quickly throughout writing. The extension also makes it easy to export dialogue in a runnable html format, which was used in the dialogue user testing (see section blah).</w:t>
+        <w:t xml:space="preserve">. This </w:t>
+      </w:r>
+      <w:r>
+        <w:lastRenderedPageBreak/>
+        <w:t>was used in the development process to check flow and rhythm of dialogue quickly throughout writing. The extension also makes it easy to export dialogue in a runnable html format, which was used in the dialogue user testing (see section blah).</w:t>
       </w:r>
     </w:p>
     <w:p/>
@@ -5701,7 +5760,6 @@
         <w:rPr>
           <w:noProof/>
         </w:rPr>
-        <w:lastRenderedPageBreak/>
         <w:drawing>
           <wp:inline distT="0" distB="0" distL="0" distR="0" wp14:anchorId="79958D45" wp14:editId="79598ADF">
             <wp:extent cx="5134692" cy="2915057"/>
@@ -5718,7 +5776,7 @@
                     <pic:cNvPicPr/>
                   </pic:nvPicPr>
                   <pic:blipFill>
-                    <a:blip r:embed="rId15">
+                    <a:blip r:embed="rId16">
                       <a:extLst>
                         <a:ext uri="{28A0092B-C50C-407E-A947-70E740481C1C}">
                           <a14:useLocalDpi xmlns:a14="http://schemas.microsoft.com/office/drawing/2010/main" val="0"/>
@@ -5777,50 +5835,34 @@
       <w:r>
         <w:t xml:space="preserve">, which references the C# function </w:t>
       </w:r>
-      <w:proofErr w:type="gramStart"/>
       <w:r>
         <w:rPr>
           <w:rStyle w:val="MonospaceChar"/>
         </w:rPr>
-        <w:t>AdvanceEntryNode(</w:t>
-      </w:r>
-      <w:proofErr w:type="gramEnd"/>
+        <w:t>AdvanceEntryNode()</w:t>
+      </w:r>
+      <w:r>
+        <w:t xml:space="preserve">. The </w:t>
+      </w:r>
       <w:r>
         <w:rPr>
           <w:rStyle w:val="MonospaceChar"/>
         </w:rPr>
-        <w:t>)</w:t>
-      </w:r>
-      <w:r>
-        <w:t xml:space="preserve">. The </w:t>
-      </w:r>
-      <w:proofErr w:type="gramStart"/>
+        <w:t>AdvanceEntryNode()</w:t>
+      </w:r>
+      <w:r>
+        <w:t xml:space="preserve"> function takes in the name of the new node as a string, and passes it through to the current interactable so it knows what node should be opened when a player starts dialogue with them. </w:t>
+      </w:r>
+    </w:p>
+    <w:p/>
+    <w:p>
+      <w:r>
+        <w:t xml:space="preserve">With the new yarn command </w:t>
+      </w:r>
       <w:r>
         <w:rPr>
           <w:rStyle w:val="MonospaceChar"/>
         </w:rPr>
-        <w:t>AdvanceEntryNode(</w:t>
-      </w:r>
-      <w:proofErr w:type="gramEnd"/>
-      <w:r>
-        <w:rPr>
-          <w:rStyle w:val="MonospaceChar"/>
-        </w:rPr>
-        <w:t>)</w:t>
-      </w:r>
-      <w:r>
-        <w:t xml:space="preserve"> function takes in the name of the new node as a string, and passes it through to the current interactable so it knows what node should be opened when a player starts dialogue with them. </w:t>
-      </w:r>
-    </w:p>
-    <w:p/>
-    <w:p>
-      <w:r>
-        <w:t xml:space="preserve">With the new yarn command </w:t>
-      </w:r>
-      <w:r>
-        <w:rPr>
-          <w:rStyle w:val="MonospaceChar"/>
-        </w:rPr>
         <w:t>advanceEntryNode</w:t>
       </w:r>
       <w:r>
@@ -5832,6 +5874,7 @@
         <w:rPr>
           <w:noProof/>
         </w:rPr>
+        <w:lastRenderedPageBreak/>
         <w:drawing>
           <wp:inline distT="0" distB="0" distL="0" distR="0" wp14:anchorId="7B31821F" wp14:editId="3559DBDE">
             <wp:extent cx="3429479" cy="3286584"/>
@@ -5848,7 +5891,7 @@
                     <pic:cNvPicPr/>
                   </pic:nvPicPr>
                   <pic:blipFill>
-                    <a:blip r:embed="rId16">
+                    <a:blip r:embed="rId17">
                       <a:extLst>
                         <a:ext uri="{28A0092B-C50C-407E-A947-70E740481C1C}">
                           <a14:useLocalDpi xmlns:a14="http://schemas.microsoft.com/office/drawing/2010/main" val="0"/>
@@ -5878,7 +5921,6 @@
     <w:p/>
     <w:p>
       <w:r>
-        <w:lastRenderedPageBreak/>
         <w:t xml:space="preserve">This means that as players interact with characters in the world and return to them, the characters dialogue and writing can change to progress the story forward rather than starting from the beginning every time. </w:t>
       </w:r>
     </w:p>
@@ -5921,7 +5963,7 @@
                     <pic:cNvPicPr/>
                   </pic:nvPicPr>
                   <pic:blipFill>
-                    <a:blip r:embed="rId17" cstate="print">
+                    <a:blip r:embed="rId18" cstate="print">
                       <a:extLst>
                         <a:ext uri="{28A0092B-C50C-407E-A947-70E740481C1C}">
                           <a14:useLocalDpi xmlns:a14="http://schemas.microsoft.com/office/drawing/2010/main" val="0"/>
@@ -5947,16 +5989,16 @@
           </wp:inline>
         </w:drawing>
       </w:r>
-      <w:commentRangeStart w:id="32"/>
+      <w:commentRangeStart w:id="33"/>
       <w:r>
         <w:t>s</w:t>
       </w:r>
-      <w:commentRangeEnd w:id="32"/>
+      <w:commentRangeEnd w:id="33"/>
       <w:r>
         <w:rPr>
           <w:rStyle w:val="CommentReference"/>
         </w:rPr>
-        <w:commentReference w:id="32"/>
+        <w:commentReference w:id="33"/>
       </w:r>
     </w:p>
     <w:p>
@@ -6012,13 +6054,8 @@
     </w:p>
     <w:p/>
     <w:p>
-      <w:proofErr w:type="gramStart"/>
-      <w:r>
-        <w:t>All of</w:t>
-      </w:r>
-      <w:proofErr w:type="gramEnd"/>
-      <w:r>
-        <w:t xml:space="preserve"> the operations involved in the implementation of Marching Squares is controlled from the </w:t>
+      <w:r>
+        <w:t xml:space="preserve">All of the operations involved in the implementation of Marching Squares is controlled from the </w:t>
       </w:r>
       <w:r>
         <w:rPr>
@@ -6089,14 +6126,12 @@
       <w:r>
         <w:t xml:space="preserve"> containing the </w:t>
       </w:r>
-      <w:proofErr w:type="gramStart"/>
       <w:r>
         <w:rPr>
           <w:rStyle w:val="MonospaceChar"/>
         </w:rPr>
         <w:t>Squares</w:t>
       </w:r>
-      <w:proofErr w:type="gramEnd"/>
       <w:r>
         <w:t xml:space="preserve"> position. </w:t>
       </w:r>
@@ -6106,232 +6141,195 @@
         <w:lastRenderedPageBreak/>
         <w:t xml:space="preserve">It has two functions. </w:t>
       </w:r>
-      <w:proofErr w:type="gramStart"/>
       <w:r>
         <w:rPr>
           <w:rStyle w:val="MonospaceChar"/>
         </w:rPr>
-        <w:t>OnVertexUpdated(</w:t>
-      </w:r>
-      <w:proofErr w:type="gramEnd"/>
+        <w:t>OnVertexUpdated()</w:t>
+      </w:r>
+      <w:r>
+        <w:t xml:space="preserve"> is called by the vertex script and checks the state of each vertex attached to the square, converts the values into a reference number between 0 and 15 which refers to a Marching Squares image. </w:t>
+      </w:r>
+    </w:p>
+    <w:p>
+      <w:r>
+        <w:t xml:space="preserve">The </w:t>
+      </w:r>
       <w:r>
         <w:rPr>
           <w:rStyle w:val="MonospaceChar"/>
         </w:rPr>
-        <w:t>)</w:t>
-      </w:r>
-      <w:r>
-        <w:t xml:space="preserve"> is called by the vertex script and checks the state of each vertex attached to the square, converts the values into a reference number between 0 and 15 which refers to a Marching Squares image. </w:t>
-      </w:r>
-    </w:p>
+        <w:t>updateTileSprite()</w:t>
+      </w:r>
+      <w:r>
+        <w:t xml:space="preserve"> function takes in the new Marching Squares reference number and updates the current tile accordingly. </w:t>
+      </w:r>
+    </w:p>
+    <w:p/>
     <w:p>
       <w:r>
         <w:t xml:space="preserve">The </w:t>
       </w:r>
-      <w:proofErr w:type="gramStart"/>
       <w:r>
         <w:rPr>
           <w:rStyle w:val="MonospaceChar"/>
         </w:rPr>
-        <w:t>updateTileSprite(</w:t>
-      </w:r>
-      <w:proofErr w:type="gramEnd"/>
+        <w:t xml:space="preserve">Vertex.cs </w:t>
+      </w:r>
+      <w:r>
+        <w:t xml:space="preserve">class contains a list of the squares it’s associated with, a </w:t>
+      </w:r>
+      <w:proofErr w:type="spellStart"/>
+      <w:r>
+        <w:t>bool</w:t>
+      </w:r>
+      <w:proofErr w:type="spellEnd"/>
+      <w:r>
+        <w:t xml:space="preserve"> for current state named </w:t>
+      </w:r>
       <w:r>
         <w:rPr>
           <w:rStyle w:val="MonospaceChar"/>
         </w:rPr>
-        <w:t>)</w:t>
-      </w:r>
-      <w:r>
-        <w:t xml:space="preserve"> function takes in the new Marching Squares reference number and updates the current tile accordingly. </w:t>
+        <w:t>isOn</w:t>
+      </w:r>
+      <w:r>
+        <w:t xml:space="preserve">, and a </w:t>
+      </w:r>
+      <w:r>
+        <w:rPr>
+          <w:rStyle w:val="MonospaceChar"/>
+        </w:rPr>
+        <w:t>Vector3Int position</w:t>
+      </w:r>
+      <w:r>
+        <w:t xml:space="preserve">. </w:t>
+      </w:r>
+    </w:p>
+    <w:p>
+      <w:r>
+        <w:t xml:space="preserve">It’s only function is </w:t>
+      </w:r>
+      <w:r>
+        <w:rPr>
+          <w:rStyle w:val="MonospaceChar"/>
+        </w:rPr>
+        <w:t>IsOn()</w:t>
+      </w:r>
+      <w:r>
+        <w:t xml:space="preserve"> getter/setter. The get function returns the value of </w:t>
+      </w:r>
+      <w:r>
+        <w:rPr>
+          <w:rStyle w:val="MonospaceChar"/>
+        </w:rPr>
+        <w:t>isOn</w:t>
+      </w:r>
+      <w:r>
+        <w:t xml:space="preserve">. The set function is called by the </w:t>
+      </w:r>
+      <w:r>
+        <w:rPr>
+          <w:rStyle w:val="MonospaceChar"/>
+        </w:rPr>
+        <w:t>MarchingManager</w:t>
+      </w:r>
+      <w:r>
+        <w:rPr>
+          <w:rStyle w:val="MonospaceChar"/>
+        </w:rPr>
+        <w:t>.cs</w:t>
+      </w:r>
+      <w:r>
+        <w:t xml:space="preserve"> script when player movement triggers a new vertex to be turned on, and calls </w:t>
+      </w:r>
+      <w:r>
+        <w:rPr>
+          <w:rStyle w:val="MonospaceChar"/>
+        </w:rPr>
+        <w:t>OnVertexUpdated</w:t>
+      </w:r>
+      <w:r>
+        <w:t xml:space="preserve"> on each of </w:t>
+      </w:r>
+      <w:proofErr w:type="spellStart"/>
+      <w:r>
+        <w:t>it’s</w:t>
+      </w:r>
+      <w:proofErr w:type="spellEnd"/>
+      <w:r>
+        <w:t xml:space="preserve"> associated Squares. </w:t>
       </w:r>
     </w:p>
     <w:p/>
     <w:p>
       <w:r>
-        <w:t xml:space="preserve">The </w:t>
+        <w:t xml:space="preserve">On Start,  </w:t>
       </w:r>
       <w:r>
         <w:rPr>
           <w:rStyle w:val="MonospaceChar"/>
         </w:rPr>
-        <w:t xml:space="preserve">Vertex.cs </w:t>
-      </w:r>
-      <w:r>
-        <w:t xml:space="preserve">class contains a list of the squares it’s associated with, a </w:t>
-      </w:r>
-      <w:proofErr w:type="spellStart"/>
-      <w:r>
-        <w:t>bool</w:t>
-      </w:r>
-      <w:proofErr w:type="spellEnd"/>
-      <w:r>
-        <w:t xml:space="preserve"> for current state named </w:t>
+        <w:t>MarchingManager.cs</w:t>
+      </w:r>
+      <w:r>
+        <w:t xml:space="preserve"> uses a provided tilemap to create a 2d array of squares based on the bounds of the drawn map. This allows the developer to draw any tilemap before runtime and have it automatically acknowledged and converted to the array which can be accessed by other scripts. </w:t>
+      </w:r>
+    </w:p>
+    <w:p/>
+    <w:p>
+      <w:r>
+        <w:t xml:space="preserve">Then the script creates corresponding 2d array of the vertices from the squares array, applying offsets to each of the square positions to find the four corners of each square.  </w:t>
+      </w:r>
+    </w:p>
+    <w:p/>
+    <w:p>
+      <w:r>
+        <w:t xml:space="preserve">On Update, MarchingManager.cs gets the player position in world space, uses the helper function </w:t>
       </w:r>
       <w:r>
         <w:rPr>
           <w:rStyle w:val="MonospaceChar"/>
         </w:rPr>
-        <w:t>isOn</w:t>
-      </w:r>
-      <w:r>
-        <w:t xml:space="preserve">, and a </w:t>
+        <w:t>translatePlayerPosToTilemap</w:t>
       </w:r>
       <w:r>
         <w:rPr>
           <w:rStyle w:val="MonospaceChar"/>
         </w:rPr>
-        <w:t>Vector3Int position</w:t>
-      </w:r>
-      <w:r>
-        <w:t xml:space="preserve">. </w:t>
-      </w:r>
-    </w:p>
-    <w:p>
-      <w:r>
-        <w:t xml:space="preserve">It’s only function is </w:t>
-      </w:r>
-      <w:proofErr w:type="gramStart"/>
+        <w:t xml:space="preserve">() </w:t>
+      </w:r>
+      <w:r>
+        <w:t xml:space="preserve">to translate </w:t>
+      </w:r>
+      <w:r>
+        <w:t xml:space="preserve">it to a Vector3Int position on the tilemap, and calls </w:t>
+      </w:r>
       <w:r>
         <w:rPr>
           <w:rStyle w:val="MonospaceChar"/>
         </w:rPr>
-        <w:t>IsOn(</w:t>
-      </w:r>
-      <w:proofErr w:type="gramEnd"/>
-      <w:r>
-        <w:rPr>
-          <w:rStyle w:val="MonospaceChar"/>
-        </w:rPr>
-        <w:t>)</w:t>
-      </w:r>
-      <w:r>
-        <w:t xml:space="preserve"> getter/setter. The get function returns the value of </w:t>
-      </w:r>
-      <w:r>
-        <w:rPr>
-          <w:rStyle w:val="MonospaceChar"/>
-        </w:rPr>
-        <w:t>isOn</w:t>
-      </w:r>
-      <w:r>
-        <w:t xml:space="preserve">. The set function is called by the </w:t>
-      </w:r>
-      <w:r>
-        <w:rPr>
-          <w:rStyle w:val="MonospaceChar"/>
-        </w:rPr>
-        <w:t>MarchingManager</w:t>
-      </w:r>
-      <w:r>
-        <w:rPr>
-          <w:rStyle w:val="MonospaceChar"/>
-        </w:rPr>
-        <w:t>.cs</w:t>
-      </w:r>
-      <w:r>
-        <w:t xml:space="preserve"> script when player movement triggers a new vertex to be turned on, and calls </w:t>
-      </w:r>
-      <w:r>
-        <w:rPr>
-          <w:rStyle w:val="MonospaceChar"/>
-        </w:rPr>
-        <w:t>OnVertexUpdated</w:t>
-      </w:r>
-      <w:r>
-        <w:t xml:space="preserve"> on each of </w:t>
-      </w:r>
-      <w:proofErr w:type="spellStart"/>
-      <w:r>
-        <w:t>it’s</w:t>
-      </w:r>
-      <w:proofErr w:type="spellEnd"/>
-      <w:r>
-        <w:t xml:space="preserve"> associated Squares. </w:t>
+        <w:t>turnVertexOn()</w:t>
+      </w:r>
+      <w:r>
+        <w:t xml:space="preserve"> on the vertex at that position on the tilemap. </w:t>
       </w:r>
     </w:p>
     <w:p/>
     <w:p>
       <w:r>
-        <w:t xml:space="preserve">On </w:t>
-      </w:r>
-      <w:proofErr w:type="gramStart"/>
-      <w:r>
-        <w:t xml:space="preserve">Start,  </w:t>
-      </w:r>
-      <w:r>
-        <w:rPr>
-          <w:rStyle w:val="MonospaceChar"/>
-        </w:rPr>
-        <w:t>MarchingManager.cs</w:t>
-      </w:r>
-      <w:proofErr w:type="gramEnd"/>
-      <w:r>
-        <w:t xml:space="preserve"> uses a provided tilemap to create a 2d array of squares based on the bounds of the drawn map. This allows the developer to draw any tilemap before runtime and have it automatically acknowledged and converted to the array which can be accessed by other scripts. </w:t>
-      </w:r>
-    </w:p>
-    <w:p/>
-    <w:p>
-      <w:r>
-        <w:t xml:space="preserve">Then the script creates corresponding 2d array of the vertices from the squares array, applying offsets to each of the square positions to find the four corners of each square.  </w:t>
-      </w:r>
-    </w:p>
-    <w:p/>
-    <w:p>
-      <w:r>
-        <w:t xml:space="preserve">On Update, MarchingManager.cs gets the player position in world space, uses the helper function </w:t>
-      </w:r>
-      <w:proofErr w:type="gramStart"/>
-      <w:r>
-        <w:rPr>
-          <w:rStyle w:val="MonospaceChar"/>
-        </w:rPr>
-        <w:t>translatePlayerPosToTilemap</w:t>
-      </w:r>
-      <w:r>
-        <w:rPr>
-          <w:rStyle w:val="MonospaceChar"/>
-        </w:rPr>
-        <w:t>(</w:t>
-      </w:r>
-      <w:proofErr w:type="gramEnd"/>
-      <w:r>
-        <w:rPr>
-          <w:rStyle w:val="MonospaceChar"/>
-        </w:rPr>
-        <w:t xml:space="preserve">) </w:t>
-      </w:r>
-      <w:r>
-        <w:t xml:space="preserve">to translate </w:t>
-      </w:r>
-      <w:r>
-        <w:t xml:space="preserve">it to a Vector3Int position on the tilemap, and calls </w:t>
-      </w:r>
-      <w:r>
-        <w:rPr>
-          <w:rStyle w:val="MonospaceChar"/>
-        </w:rPr>
-        <w:t>turnVertexOn()</w:t>
-      </w:r>
-      <w:r>
-        <w:t xml:space="preserve"> on the vertex at that position on the tilemap. </w:t>
-      </w:r>
-    </w:p>
-    <w:p/>
-    <w:p>
-      <w:r>
         <w:t xml:space="preserve">In the product, this is used to create a fog of war effect over a mini map in the corner of the screen when exploring the forest. The Marching Squares sprites are varying proportions of opaque white and transparency. As the player explores, more of the tilemap becomes transparent, revealing the hand drawn map asset on the layer </w:t>
       </w:r>
-      <w:commentRangeStart w:id="33"/>
+      <w:commentRangeStart w:id="34"/>
       <w:r>
         <w:t>behind</w:t>
       </w:r>
-      <w:commentRangeEnd w:id="33"/>
+      <w:commentRangeEnd w:id="34"/>
       <w:r>
         <w:rPr>
           <w:rStyle w:val="CommentReference"/>
         </w:rPr>
-        <w:commentReference w:id="33"/>
+        <w:commentReference w:id="34"/>
       </w:r>
       <w:r>
         <w:t xml:space="preserve">. </w:t>
@@ -6343,35 +6341,27 @@
       <w:pPr>
         <w:pStyle w:val="Heading2"/>
       </w:pPr>
-      <w:bookmarkStart w:id="34" w:name="_Toc132981012"/>
+      <w:bookmarkStart w:id="35" w:name="_Toc134002431"/>
       <w:r>
         <w:t>6</w:t>
       </w:r>
       <w:r>
-        <w:t xml:space="preserve"> - Legal, social, </w:t>
-      </w:r>
-      <w:proofErr w:type="gramStart"/>
-      <w:r>
-        <w:t>ethical</w:t>
-      </w:r>
-      <w:proofErr w:type="gramEnd"/>
-      <w:r>
-        <w:t xml:space="preserve"> and professional issues</w:t>
-      </w:r>
-      <w:bookmarkEnd w:id="34"/>
+        <w:t xml:space="preserve"> - Legal, social, ethical and professional issues</w:t>
+      </w:r>
+      <w:bookmarkEnd w:id="35"/>
     </w:p>
     <w:p>
       <w:pPr>
         <w:pStyle w:val="Heading3"/>
       </w:pPr>
-      <w:bookmarkStart w:id="35" w:name="_Toc132981013"/>
+      <w:bookmarkStart w:id="36" w:name="_Toc134002432"/>
       <w:r>
         <w:t xml:space="preserve">6.1 </w:t>
       </w:r>
       <w:r>
         <w:t>Data Collection</w:t>
       </w:r>
-      <w:bookmarkEnd w:id="35"/>
+      <w:bookmarkEnd w:id="36"/>
     </w:p>
     <w:p>
       <w:r>
@@ -6387,15 +6377,7 @@
         <w:t xml:space="preserve">itten disclaimer explaining why the survey is being conducted, how results will be used, </w:t>
       </w:r>
       <w:r>
-        <w:t xml:space="preserve">guaranteeing anonymity of </w:t>
-      </w:r>
-      <w:proofErr w:type="gramStart"/>
-      <w:r>
-        <w:t>respondents</w:t>
-      </w:r>
-      <w:proofErr w:type="gramEnd"/>
-      <w:r>
-        <w:t xml:space="preserve"> and explaining how to contact the researcher for more information or to withdraw responses.</w:t>
+        <w:t>guaranteeing anonymity of respondents and explaining how to contact the researcher for more information or to withdraw responses.</w:t>
       </w:r>
       <w:r>
         <w:t xml:space="preserve"> To continue to the questions, users had to read the statement and tick a box confirming their understanding. </w:t>
@@ -6411,29 +6393,21 @@
       </w:r>
       <w:r>
         <w:lastRenderedPageBreak/>
-        <w:t xml:space="preserve">question was marked as optional to ensure that no respondents were forced to share </w:t>
-      </w:r>
-      <w:proofErr w:type="gramStart"/>
-      <w:r>
-        <w:t>information</w:t>
-      </w:r>
-      <w:proofErr w:type="gramEnd"/>
-      <w:r>
-        <w:t xml:space="preserve"> they’d rather keep private.</w:t>
+        <w:t>question was marked as optional to ensure that no respondents were forced to share information they’d rather keep private.</w:t>
       </w:r>
     </w:p>
     <w:p>
       <w:pPr>
         <w:pStyle w:val="Heading3"/>
       </w:pPr>
-      <w:bookmarkStart w:id="36" w:name="_Toc132981014"/>
+      <w:bookmarkStart w:id="37" w:name="_Toc134002433"/>
       <w:r>
         <w:t xml:space="preserve">6.2 </w:t>
       </w:r>
       <w:r>
         <w:t>Mental health content</w:t>
       </w:r>
-      <w:bookmarkEnd w:id="36"/>
+      <w:bookmarkEnd w:id="37"/>
     </w:p>
     <w:p>
       <w:r>
@@ -6516,14 +6490,14 @@
       <w:pPr>
         <w:pStyle w:val="Heading3"/>
       </w:pPr>
-      <w:bookmarkStart w:id="37" w:name="_Toc132981015"/>
+      <w:bookmarkStart w:id="38" w:name="_Toc134002434"/>
       <w:r>
         <w:t xml:space="preserve">6.3 </w:t>
       </w:r>
       <w:r>
         <w:t>Foraging content</w:t>
       </w:r>
-      <w:bookmarkEnd w:id="37"/>
+      <w:bookmarkEnd w:id="38"/>
     </w:p>
     <w:p>
       <w:r>
@@ -6559,19 +6533,19 @@
       <w:r>
         <w:t xml:space="preserve"> </w:t>
       </w:r>
-      <w:commentRangeStart w:id="38"/>
+      <w:commentRangeStart w:id="39"/>
       <w:r>
         <w:t>Countryside act</w:t>
       </w:r>
       <w:r>
         <w:t xml:space="preserve"> </w:t>
       </w:r>
-      <w:commentRangeEnd w:id="38"/>
+      <w:commentRangeEnd w:id="39"/>
       <w:r>
         <w:rPr>
           <w:rStyle w:val="CommentReference"/>
         </w:rPr>
-        <w:commentReference w:id="38"/>
+        <w:commentReference w:id="39"/>
       </w:r>
       <w:r>
         <w:t xml:space="preserve">allows people to forage for private consumption on common land. It stresses </w:t>
@@ -6608,46 +6582,46 @@
       <w:pPr>
         <w:pStyle w:val="Heading2"/>
       </w:pPr>
-      <w:bookmarkStart w:id="39" w:name="_Toc132981016"/>
+      <w:bookmarkStart w:id="40" w:name="_Toc134002435"/>
       <w:r>
         <w:t>7 - End-project report</w:t>
       </w:r>
-      <w:bookmarkEnd w:id="39"/>
+      <w:bookmarkEnd w:id="40"/>
     </w:p>
     <w:p>
       <w:pPr>
         <w:pStyle w:val="Heading2"/>
       </w:pPr>
-      <w:bookmarkStart w:id="40" w:name="_Toc132981017"/>
+      <w:bookmarkStart w:id="41" w:name="_Toc134002436"/>
       <w:r>
         <w:t>8 - Project reflections</w:t>
       </w:r>
-      <w:bookmarkEnd w:id="40"/>
+      <w:bookmarkEnd w:id="41"/>
     </w:p>
     <w:p>
       <w:pPr>
         <w:pStyle w:val="Heading2"/>
       </w:pPr>
-      <w:bookmarkStart w:id="41" w:name="_Toc132981018"/>
+      <w:bookmarkStart w:id="42" w:name="_Toc134002437"/>
       <w:r>
         <w:t>9 - Conclusions</w:t>
       </w:r>
-      <w:bookmarkEnd w:id="41"/>
+      <w:bookmarkEnd w:id="42"/>
     </w:p>
     <w:p>
       <w:pPr>
         <w:pStyle w:val="Heading2"/>
       </w:pPr>
-      <w:bookmarkStart w:id="42" w:name="_Toc132981019"/>
+      <w:bookmarkStart w:id="43" w:name="_Toc134002438"/>
       <w:r>
         <w:t>Reference list and bibliography</w:t>
       </w:r>
-      <w:bookmarkEnd w:id="42"/>
+      <w:bookmarkEnd w:id="43"/>
     </w:p>
     <w:p/>
     <w:sectPr>
-      <w:headerReference w:type="default" r:id="rId18"/>
-      <w:headerReference w:type="first" r:id="rId19"/>
+      <w:headerReference w:type="default" r:id="rId19"/>
+      <w:headerReference w:type="first" r:id="rId20"/>
       <w:pgSz w:w="12240" w:h="15840"/>
       <w:pgMar w:top="1440" w:right="1440" w:bottom="1440" w:left="1440" w:header="720" w:footer="720" w:gutter="0"/>
       <w:pgNumType w:start="0"/>
@@ -6660,7 +6634,7 @@
 
 <file path=word/comments.xml><?xml version="1.0" encoding="utf-8"?>
 <w:comments xmlns:wpc="http://schemas.microsoft.com/office/word/2010/wordprocessingCanvas" xmlns:cx="http://schemas.microsoft.com/office/drawing/2014/chartex" xmlns:cx1="http://schemas.microsoft.com/office/drawing/2015/9/8/chartex" xmlns:cx2="http://schemas.microsoft.com/office/drawing/2015/10/21/chartex" xmlns:cx3="http://schemas.microsoft.com/office/drawing/2016/5/9/chartex" xmlns:cx4="http://schemas.microsoft.com/office/drawing/2016/5/10/chartex" xmlns:cx5="http://schemas.microsoft.com/office/drawing/2016/5/11/chartex" xmlns:cx6="http://schemas.microsoft.com/office/drawing/2016/5/12/chartex" xmlns:cx7="http://schemas.microsoft.com/office/drawing/2016/5/13/chartex" xmlns:cx8="http://schemas.microsoft.com/office/drawing/2016/5/14/chartex" xmlns:mc="http://schemas.openxmlformats.org/markup-compatibility/2006" xmlns:aink="http://schemas.microsoft.com/office/drawing/2016/ink" xmlns:am3d="http://schemas.microsoft.com/office/drawing/2017/model3d" xmlns:o="urn:schemas-microsoft-com:office:office" xmlns:oel="http://schemas.microsoft.com/office/2019/extlst" xmlns:r="http://schemas.openxmlformats.org/officeDocument/2006/relationships" xmlns:m="http://schemas.openxmlformats.org/officeDocument/2006/math" xmlns:v="urn:schemas-microsoft-com:vml" xmlns:wp14="http://schemas.microsoft.com/office/word/2010/wordprocessingDrawing" xmlns:wp="http://schemas.openxmlformats.org/drawingml/2006/wordprocessingDrawing" xmlns:w10="urn:schemas-microsoft-com:office:word" xmlns:w="http://schemas.openxmlformats.org/wordprocessingml/2006/main" xmlns:w14="http://schemas.microsoft.com/office/word/2010/wordml" xmlns:w15="http://schemas.microsoft.com/office/word/2012/wordml" xmlns:w16cex="http://schemas.microsoft.com/office/word/2018/wordml/cex" xmlns:w16cid="http://schemas.microsoft.com/office/word/2016/wordml/cid" xmlns:w16="http://schemas.microsoft.com/office/word/2018/wordml" xmlns:w16du="http://schemas.microsoft.com/office/word/2023/wordml/word16du" xmlns:w16sdtdh="http://schemas.microsoft.com/office/word/2020/wordml/sdtdatahash" xmlns:w16se="http://schemas.microsoft.com/office/word/2015/wordml/symex" xmlns:wpg="http://schemas.microsoft.com/office/word/2010/wordprocessingGroup" xmlns:wpi="http://schemas.microsoft.com/office/word/2010/wordprocessingInk" xmlns:wne="http://schemas.microsoft.com/office/word/2006/wordml" xmlns:wps="http://schemas.microsoft.com/office/word/2010/wordprocessingShape" mc:Ignorable="w14 w15 w16se w16cid w16 w16cex w16sdtdh wp14">
-  <w:comment w:id="16" w:author="Josie Wood" w:date="2023-01-20T20:02:00Z" w:initials="JW">
+  <w:comment w:id="17" w:author="Josie Wood" w:date="2023-01-20T20:02:00Z" w:initials="JW">
     <w:p>
       <w:pPr>
         <w:pStyle w:val="CommentText"/>
@@ -6684,7 +6658,7 @@
       </w:r>
     </w:p>
   </w:comment>
-  <w:comment w:id="20" w:author="Josie Wood" w:date="2023-04-14T17:01:00Z" w:initials="JW">
+  <w:comment w:id="21" w:author="Josie Wood" w:date="2023-04-14T17:01:00Z" w:initials="JW">
     <w:p>
       <w:pPr>
         <w:pStyle w:val="CommentText"/>
@@ -6700,7 +6674,7 @@
       </w:r>
     </w:p>
   </w:comment>
-  <w:comment w:id="30" w:author="Josie Wood" w:date="2023-04-21T14:18:00Z" w:initials="JW">
+  <w:comment w:id="31" w:author="Josie Wood" w:date="2023-04-21T14:18:00Z" w:initials="JW">
     <w:p>
       <w:pPr>
         <w:pStyle w:val="CommentText"/>
@@ -6716,7 +6690,7 @@
       </w:r>
     </w:p>
   </w:comment>
-  <w:comment w:id="32" w:author="Josie Wood" w:date="2023-04-14T12:12:00Z" w:initials="JW">
+  <w:comment w:id="33" w:author="Josie Wood" w:date="2023-04-14T12:12:00Z" w:initials="JW">
     <w:p>
       <w:pPr>
         <w:pStyle w:val="CommentText"/>
@@ -6732,7 +6706,7 @@
       </w:r>
     </w:p>
   </w:comment>
-  <w:comment w:id="33" w:author="Josie Wood" w:date="2023-04-21T14:19:00Z" w:initials="JW">
+  <w:comment w:id="34" w:author="Josie Wood" w:date="2023-04-21T14:19:00Z" w:initials="JW">
     <w:p>
       <w:pPr>
         <w:pStyle w:val="CommentText"/>
@@ -6748,7 +6722,7 @@
       </w:r>
     </w:p>
   </w:comment>
-  <w:comment w:id="38" w:author="Josie Wood" w:date="2023-04-21T14:44:00Z" w:initials="JW">
+  <w:comment w:id="39" w:author="Josie Wood" w:date="2023-04-21T14:44:00Z" w:initials="JW">
     <w:p>
       <w:pPr>
         <w:pStyle w:val="CommentText"/>

</xml_diff>

<commit_message>
updated diagram psds, started writing end of project section
</commit_message>
<xml_diff>
--- a/COMP3000 report.docx
+++ b/COMP3000 report.docx
@@ -3587,7 +3587,16 @@
         </w:numPr>
       </w:pPr>
       <w:r>
-        <w:t>Create a research document on mental health practises and therapeutic techniques informed by psychology. Write up at least 3 techniques that could be applied to the project by February so they can be referenced in the writing portion of development.</w:t>
+        <w:t>Write at least one character dialogue with a full storyline that they player can interact with. Complete this by 13</w:t>
+      </w:r>
+      <w:r>
+        <w:rPr>
+          <w:vertAlign w:val="superscript"/>
+        </w:rPr>
+        <w:t>th</w:t>
+      </w:r>
+      <w:r>
+        <w:t xml:space="preserve"> February so it can be sent out as a standalone text game to at least 5 testers for early feedback. </w:t>
       </w:r>
     </w:p>
     <w:p>
@@ -3599,16 +3608,19 @@
         </w:numPr>
       </w:pPr>
       <w:r>
-        <w:t>Write at least one character dialogue with a full storyline that they player can interact with. Complete this by 13</w:t>
-      </w:r>
-      <w:r>
-        <w:rPr>
-          <w:vertAlign w:val="superscript"/>
-        </w:rPr>
-        <w:t>th</w:t>
-      </w:r>
-      <w:r>
-        <w:t xml:space="preserve"> February so it can be sent out as a standalone text game to at least 5 testers for early feedback. </w:t>
+        <w:t>Write at least 5 minutes’ worth of dialogue for the player to read by the completion of the project. Measure this by entering</w:t>
+      </w:r>
+      <w:r>
+        <w:t xml:space="preserve"> the</w:t>
+      </w:r>
+      <w:r>
+        <w:t xml:space="preserve"> wordcount into </w:t>
+      </w:r>
+      <w:r>
+        <w:t>wordstotime.com</w:t>
+      </w:r>
+      <w:r>
+        <w:t xml:space="preserve">. </w:t>
       </w:r>
     </w:p>
     <w:p>
@@ -3620,54 +3632,30 @@
         </w:numPr>
       </w:pPr>
       <w:r>
-        <w:t>Write at least 5 minutes’ worth of dialogue for the player to read by the completion of the project. Measure this by entering</w:t>
-      </w:r>
-      <w:r>
-        <w:t xml:space="preserve"> the</w:t>
-      </w:r>
-      <w:r>
-        <w:t xml:space="preserve"> wordcount into </w:t>
-      </w:r>
-      <w:r>
-        <w:t>wordstotime.com</w:t>
-      </w:r>
-      <w:r>
-        <w:t xml:space="preserve">. </w:t>
-      </w:r>
-    </w:p>
-    <w:p>
-      <w:pPr>
-        <w:pStyle w:val="ListParagraph"/>
-        <w:numPr>
-          <w:ilvl w:val="0"/>
-          <w:numId w:val="1"/>
-        </w:numPr>
-      </w:pPr>
+        <w:t>Make a slice of gameplay that can run from start to end without any major errors or bugs</w:t>
+      </w:r>
+      <w:r>
+        <w:t xml:space="preserve"> (</w:t>
+      </w:r>
+      <w:proofErr w:type="spellStart"/>
+      <w:r>
+        <w:t>eg</w:t>
+      </w:r>
+      <w:proofErr w:type="spellEnd"/>
+      <w:r>
+        <w:t>, software doesn’t crash, players can move around and access the storyline as expected)</w:t>
+      </w:r>
+      <w:r>
+        <w:t>.</w:t>
+      </w:r>
+    </w:p>
+    <w:p>
+      <w:pPr>
+        <w:pStyle w:val="Heading3"/>
+      </w:pPr>
+      <w:bookmarkStart w:id="18" w:name="_Toc134002418"/>
       <w:r>
         <w:lastRenderedPageBreak/>
-        <w:t>Make a slice of gameplay that can run from start to end without any major errors or bugs</w:t>
-      </w:r>
-      <w:r>
-        <w:t xml:space="preserve"> (</w:t>
-      </w:r>
-      <w:proofErr w:type="spellStart"/>
-      <w:r>
-        <w:t>eg</w:t>
-      </w:r>
-      <w:proofErr w:type="spellEnd"/>
-      <w:r>
-        <w:t>, software doesn’t crash, players can move around and access the storyline as expected)</w:t>
-      </w:r>
-      <w:r>
-        <w:t>.</w:t>
-      </w:r>
-    </w:p>
-    <w:p>
-      <w:pPr>
-        <w:pStyle w:val="Heading3"/>
-      </w:pPr>
-      <w:bookmarkStart w:id="18" w:name="_Toc134002418"/>
-      <w:r>
         <w:t>2.</w:t>
       </w:r>
       <w:r>
@@ -3695,13 +3683,17 @@
     <w:p/>
     <w:p>
       <w:r>
-        <w:t xml:space="preserve">Alongside the game itself, two small scale research documents will be delivered. These will inform the game, and act as an educational resource available for others. One will detail the steps and methods employed in the development of a serious game, </w:t>
-      </w:r>
-      <w:r>
-        <w:t>whilst the other will provide a quick reference guide to different mental practises and habits encouraged in therapy.</w:t>
-      </w:r>
-    </w:p>
-    <w:p/>
+        <w:t xml:space="preserve">The game design document will be delivered as a PDF which contains </w:t>
+      </w:r>
+      <w:proofErr w:type="gramStart"/>
+      <w:r>
+        <w:t>all of</w:t>
+      </w:r>
+      <w:proofErr w:type="gramEnd"/>
+      <w:r>
+        <w:t xml:space="preserve"> the information needed to reproduce the game from scratch, as well as detail which could be used to expand the product with future development. </w:t>
+      </w:r>
+    </w:p>
     <w:p>
       <w:pPr>
         <w:pStyle w:val="Heading2"/>
@@ -3869,7 +3861,6 @@
     <w:p/>
     <w:p>
       <w:r>
-        <w:lastRenderedPageBreak/>
         <w:t xml:space="preserve">Whilst the Improving Access to Psychological Therapies programme introduced in 2008 aims to reduce waiting times for psychological therapy to 6 weeks from referral, in practice </w:t>
       </w:r>
       <w:r>
@@ -3910,6 +3901,7 @@
         <w:pStyle w:val="Heading4"/>
       </w:pPr>
       <w:r>
+        <w:lastRenderedPageBreak/>
         <w:t>Cognitive Behavioural Therapy</w:t>
       </w:r>
     </w:p>
@@ -4304,29 +4296,29 @@
     <w:p/>
     <w:p>
       <w:r>
+        <w:t xml:space="preserve">Each of these align with </w:t>
+      </w:r>
+      <w:proofErr w:type="spellStart"/>
+      <w:r>
+        <w:t>Rozak’s</w:t>
+      </w:r>
+      <w:proofErr w:type="spellEnd"/>
+      <w:r>
+        <w:t xml:space="preserve"> initial description of </w:t>
+      </w:r>
+      <w:proofErr w:type="gramStart"/>
+      <w:r>
+        <w:t>ecopsychology, and</w:t>
+      </w:r>
+      <w:proofErr w:type="gramEnd"/>
+      <w:r>
+        <w:t xml:space="preserve"> provide an accessible way for patients to take small steps to improve their mental wellbeing. </w:t>
+      </w:r>
+    </w:p>
+    <w:p/>
+    <w:p>
+      <w:r>
         <w:lastRenderedPageBreak/>
-        <w:t xml:space="preserve">Each of these align with </w:t>
-      </w:r>
-      <w:proofErr w:type="spellStart"/>
-      <w:r>
-        <w:t>Rozak’s</w:t>
-      </w:r>
-      <w:proofErr w:type="spellEnd"/>
-      <w:r>
-        <w:t xml:space="preserve"> initial description of </w:t>
-      </w:r>
-      <w:proofErr w:type="gramStart"/>
-      <w:r>
-        <w:t>ecopsychology, and</w:t>
-      </w:r>
-      <w:proofErr w:type="gramEnd"/>
-      <w:r>
-        <w:t xml:space="preserve"> provide an accessible way for patients to take small steps to improve their mental wellbeing. </w:t>
-      </w:r>
-    </w:p>
-    <w:p/>
-    <w:p>
-      <w:r>
         <w:t xml:space="preserve">Studies have </w:t>
       </w:r>
       <w:r>
@@ -4598,16 +4590,16 @@
     <w:p/>
     <w:p>
       <w:r>
+        <w:t xml:space="preserve">The biggest critique of social learning theory is that it doesn’t account for the internal thought processes of the individual which contribute to whether they decide to imitate the behaviour. It is deterministic and ignores the effect of free will. </w:t>
+      </w:r>
+    </w:p>
+    <w:p/>
+    <w:p>
+      <w:pPr>
+        <w:pStyle w:val="Heading4"/>
+      </w:pPr>
+      <w:r>
         <w:lastRenderedPageBreak/>
-        <w:t xml:space="preserve">The biggest critique of social learning theory is that it doesn’t account for the internal thought processes of the individual which contribute to whether they decide to imitate the behaviour. It is deterministic and ignores the effect of free will. </w:t>
-      </w:r>
-    </w:p>
-    <w:p/>
-    <w:p>
-      <w:pPr>
-        <w:pStyle w:val="Heading4"/>
-      </w:pPr>
-      <w:r>
         <w:t>Serious Games Conceptual Framework</w:t>
       </w:r>
     </w:p>
@@ -4766,6 +4758,7 @@
         <w:pStyle w:val="Heading4"/>
       </w:pPr>
       <w:r>
+        <w:lastRenderedPageBreak/>
         <w:t>Development</w:t>
       </w:r>
     </w:p>
@@ -4947,7 +4940,6 @@
         <w:pStyle w:val="Heading4"/>
       </w:pPr>
       <w:r>
-        <w:lastRenderedPageBreak/>
         <w:t>Sprint Process throughout the project</w:t>
       </w:r>
     </w:p>
@@ -4987,6 +4979,7 @@
         <w:rPr>
           <w:b/>
         </w:rPr>
+        <w:lastRenderedPageBreak/>
         <w:t>During sprint</w:t>
       </w:r>
       <w:r>
@@ -6412,7 +6405,13 @@
         <w:t xml:space="preserve">The Marching Squares algorithm is applied to create a system whereby the player explores an area to reveal corresponding areas of a mini map. Based on which vertices on a grid are on or off, a case is identified, and the corresponding square image is displayed in that tile. Using Marching Squares to achieve this fog of war effect on the map is an efficient way of checking the players world location and updating the map visuals accordingly without manually setting each individual pixel. </w:t>
       </w:r>
     </w:p>
-    <w:p/>
+    <w:p>
+      <w:pPr>
+        <w:rPr>
+          <w:vertAlign w:val="subscript"/>
+        </w:rPr>
+      </w:pPr>
+    </w:p>
     <w:p>
       <w:pPr>
         <w:keepNext/>
@@ -6548,47 +6547,39 @@
       <w:r>
         <w:t xml:space="preserve"> the operations involved in the implementation of Marching Squares is controlled from the </w:t>
       </w:r>
-      <w:proofErr w:type="spellStart"/>
       <w:r>
         <w:rPr>
           <w:rStyle w:val="MonospaceChar"/>
         </w:rPr>
         <w:t>MarchingManager.cs</w:t>
       </w:r>
-      <w:proofErr w:type="spellEnd"/>
       <w:r>
         <w:t xml:space="preserve"> class, which is attached to a </w:t>
       </w:r>
-      <w:proofErr w:type="spellStart"/>
       <w:r>
         <w:rPr>
           <w:rStyle w:val="MonospaceChar"/>
         </w:rPr>
         <w:t>GameObject</w:t>
       </w:r>
-      <w:proofErr w:type="spellEnd"/>
       <w:r>
         <w:t xml:space="preserve"> in the relevant scene. The custom classes </w:t>
       </w:r>
-      <w:proofErr w:type="spellStart"/>
       <w:r>
         <w:rPr>
           <w:rStyle w:val="MonospaceChar"/>
         </w:rPr>
         <w:t>Square.cs</w:t>
       </w:r>
-      <w:proofErr w:type="spellEnd"/>
       <w:r>
         <w:t xml:space="preserve"> and </w:t>
       </w:r>
-      <w:proofErr w:type="spellStart"/>
       <w:r>
         <w:rPr>
           <w:rStyle w:val="MonospaceChar"/>
         </w:rPr>
         <w:t>Vertex.cs</w:t>
       </w:r>
-      <w:proofErr w:type="spellEnd"/>
       <w:r>
         <w:t xml:space="preserve"> represent the vertices and squares that make up the grid used for Marching Square calculations.  </w:t>
       </w:r>
@@ -6599,323 +6590,203 @@
         <w:lastRenderedPageBreak/>
         <w:t xml:space="preserve">The </w:t>
       </w:r>
-      <w:proofErr w:type="spellStart"/>
       <w:r>
         <w:rPr>
           <w:rStyle w:val="MonospaceChar"/>
         </w:rPr>
-        <w:t>Square.cs</w:t>
-      </w:r>
-      <w:proofErr w:type="spellEnd"/>
+        <w:t xml:space="preserve">Square.cs </w:t>
+      </w:r>
+      <w:r>
+        <w:t xml:space="preserve">class contains a list of the four vertices associated with the Square, a conversion list used to convert vertices info into Marching Squares references, a reference to the </w:t>
+      </w:r>
       <w:r>
         <w:rPr>
           <w:rStyle w:val="MonospaceChar"/>
         </w:rPr>
-        <w:t xml:space="preserve"> </w:t>
-      </w:r>
-      <w:r>
-        <w:t xml:space="preserve">class contains a list of the four vertices associated with the Square, a conversion list used to convert vertices info into Marching Squares references, a reference to the </w:t>
+        <w:t>Marching Manager</w:t>
+      </w:r>
+      <w:r>
+        <w:t xml:space="preserve"> in the scene, and a </w:t>
       </w:r>
       <w:r>
         <w:rPr>
           <w:rStyle w:val="MonospaceChar"/>
         </w:rPr>
-        <w:t>Marching Manager</w:t>
-      </w:r>
-      <w:r>
-        <w:t xml:space="preserve"> in the scene, and a </w:t>
+        <w:t>Vector3Int</w:t>
+      </w:r>
+      <w:r>
+        <w:t xml:space="preserve"> containing the </w:t>
       </w:r>
       <w:r>
         <w:rPr>
           <w:rStyle w:val="MonospaceChar"/>
         </w:rPr>
-        <w:t>Vector3Int</w:t>
-      </w:r>
-      <w:r>
-        <w:t xml:space="preserve"> containing the </w:t>
-      </w:r>
-      <w:proofErr w:type="gramStart"/>
+        <w:t>Squares</w:t>
+      </w:r>
+      <w:r>
+        <w:t xml:space="preserve"> position. </w:t>
+      </w:r>
+    </w:p>
+    <w:p>
+      <w:r>
+        <w:t xml:space="preserve">It has two functions. </w:t>
+      </w:r>
       <w:r>
         <w:rPr>
           <w:rStyle w:val="MonospaceChar"/>
         </w:rPr>
-        <w:t>Squares</w:t>
-      </w:r>
-      <w:proofErr w:type="gramEnd"/>
-      <w:r>
-        <w:t xml:space="preserve"> position. </w:t>
-      </w:r>
-    </w:p>
-    <w:p>
-      <w:r>
-        <w:t xml:space="preserve">It has two functions. </w:t>
-      </w:r>
-      <w:proofErr w:type="spellStart"/>
-      <w:proofErr w:type="gramStart"/>
+        <w:t>OnVertexUpdated()</w:t>
+      </w:r>
+      <w:r>
+        <w:t xml:space="preserve"> is called by the vertex script and checks the state of each vertex attached to the square, converts the values into a reference number between 0 and 15 which refers to a Marching Squares image. </w:t>
+      </w:r>
+    </w:p>
+    <w:p>
+      <w:r>
+        <w:t xml:space="preserve">The </w:t>
+      </w:r>
       <w:r>
         <w:rPr>
           <w:rStyle w:val="MonospaceChar"/>
         </w:rPr>
+        <w:t>updateTileSprite()</w:t>
+      </w:r>
+      <w:r>
+        <w:t xml:space="preserve"> function takes in the new Marching Squares reference number and updates the current tile accordingly. </w:t>
+      </w:r>
+    </w:p>
+    <w:p/>
+    <w:p>
+      <w:r>
+        <w:t xml:space="preserve">The </w:t>
+      </w:r>
+      <w:r>
+        <w:rPr>
+          <w:rStyle w:val="MonospaceChar"/>
+        </w:rPr>
+        <w:t xml:space="preserve">Vertex.cs </w:t>
+      </w:r>
+      <w:r>
+        <w:t xml:space="preserve">class contains a list of the squares it’s associated with, a bool for current state named </w:t>
+      </w:r>
+      <w:r>
+        <w:rPr>
+          <w:rStyle w:val="MonospaceChar"/>
+        </w:rPr>
+        <w:t>isOn</w:t>
+      </w:r>
+      <w:r>
+        <w:t xml:space="preserve">, and a </w:t>
+      </w:r>
+      <w:r>
+        <w:rPr>
+          <w:rStyle w:val="MonospaceChar"/>
+        </w:rPr>
+        <w:t>Vector3Int position</w:t>
+      </w:r>
+      <w:r>
+        <w:t xml:space="preserve">. </w:t>
+      </w:r>
+    </w:p>
+    <w:p>
+      <w:r>
+        <w:t>It’s</w:t>
+      </w:r>
+      <w:r>
+        <w:t xml:space="preserve"> only function is </w:t>
+      </w:r>
+      <w:r>
+        <w:rPr>
+          <w:rStyle w:val="MonospaceChar"/>
+        </w:rPr>
+        <w:t>IsOn()</w:t>
+      </w:r>
+      <w:r>
+        <w:t xml:space="preserve"> getter/setter. The get function returns the value of </w:t>
+      </w:r>
+      <w:r>
+        <w:rPr>
+          <w:rStyle w:val="MonospaceChar"/>
+        </w:rPr>
+        <w:t>isOn</w:t>
+      </w:r>
+      <w:r>
+        <w:t xml:space="preserve">. The set function is called by the </w:t>
+      </w:r>
+      <w:r>
+        <w:rPr>
+          <w:rStyle w:val="MonospaceChar"/>
+        </w:rPr>
+        <w:t>MarchingManager</w:t>
+      </w:r>
+      <w:r>
+        <w:rPr>
+          <w:rStyle w:val="MonospaceChar"/>
+        </w:rPr>
+        <w:t>.cs</w:t>
+      </w:r>
+      <w:r>
+        <w:t xml:space="preserve"> script when player movement triggers a new vertex to be turned on, and calls </w:t>
+      </w:r>
+      <w:r>
+        <w:rPr>
+          <w:rStyle w:val="MonospaceChar"/>
+        </w:rPr>
         <w:t>OnVertexUpdated</w:t>
       </w:r>
-      <w:proofErr w:type="spellEnd"/>
+      <w:r>
+        <w:t xml:space="preserve"> on each of it’s associated Squares. </w:t>
+      </w:r>
+    </w:p>
+    <w:p/>
+    <w:p>
+      <w:r>
+        <w:t xml:space="preserve">On Start,  </w:t>
+      </w:r>
       <w:r>
         <w:rPr>
           <w:rStyle w:val="MonospaceChar"/>
         </w:rPr>
-        <w:t>(</w:t>
-      </w:r>
-      <w:proofErr w:type="gramEnd"/>
+        <w:t>MarchingManager.cs</w:t>
+      </w:r>
+      <w:r>
+        <w:t xml:space="preserve"> uses a provided tilemap to create a 2d array of squares based on the bounds of the drawn map. This allows the developer to draw any tilemap before runtime and have it automatically acknowledged and converted to the array which can be accessed by other scripts. </w:t>
+      </w:r>
+    </w:p>
+    <w:p/>
+    <w:p>
+      <w:r>
+        <w:t xml:space="preserve">Then the script creates corresponding 2d array of the vertices from the squares array, applying offsets to each of the square positions to find the four corners of each square.  </w:t>
+      </w:r>
+    </w:p>
+    <w:p/>
+    <w:p>
+      <w:r>
+        <w:t xml:space="preserve">On Update, MarchingManager.cs gets the player position in world space, uses the helper function </w:t>
+      </w:r>
       <w:r>
         <w:rPr>
           <w:rStyle w:val="MonospaceChar"/>
         </w:rPr>
-        <w:t>)</w:t>
-      </w:r>
-      <w:r>
-        <w:t xml:space="preserve"> is called by the vertex script and checks the state of each vertex attached to the square, converts the values into a reference number between 0 and 15 which refers to a Marching Squares image. </w:t>
-      </w:r>
-    </w:p>
-    <w:p>
-      <w:r>
-        <w:t xml:space="preserve">The </w:t>
-      </w:r>
-      <w:proofErr w:type="spellStart"/>
-      <w:proofErr w:type="gramStart"/>
+        <w:t>translatePlayerPosToTilemap</w:t>
+      </w:r>
       <w:r>
         <w:rPr>
           <w:rStyle w:val="MonospaceChar"/>
         </w:rPr>
-        <w:t>updateTileSprite</w:t>
-      </w:r>
-      <w:proofErr w:type="spellEnd"/>
+        <w:t xml:space="preserve">() </w:t>
+      </w:r>
+      <w:r>
+        <w:t xml:space="preserve">to translate </w:t>
+      </w:r>
+      <w:r>
+        <w:t xml:space="preserve">it to a Vector3Int position on the tilemap, and calls </w:t>
+      </w:r>
       <w:r>
         <w:rPr>
           <w:rStyle w:val="MonospaceChar"/>
         </w:rPr>
-        <w:t>(</w:t>
-      </w:r>
-      <w:proofErr w:type="gramEnd"/>
-      <w:r>
-        <w:rPr>
-          <w:rStyle w:val="MonospaceChar"/>
-        </w:rPr>
-        <w:t>)</w:t>
-      </w:r>
-      <w:r>
-        <w:t xml:space="preserve"> function takes in the new Marching Squares reference number and updates the current tile accordingly. </w:t>
-      </w:r>
-    </w:p>
-    <w:p/>
-    <w:p>
-      <w:r>
-        <w:t xml:space="preserve">The </w:t>
-      </w:r>
-      <w:proofErr w:type="spellStart"/>
-      <w:r>
-        <w:rPr>
-          <w:rStyle w:val="MonospaceChar"/>
-        </w:rPr>
-        <w:t>Vertex.cs</w:t>
-      </w:r>
-      <w:proofErr w:type="spellEnd"/>
-      <w:r>
-        <w:rPr>
-          <w:rStyle w:val="MonospaceChar"/>
-        </w:rPr>
-        <w:t xml:space="preserve"> </w:t>
-      </w:r>
-      <w:r>
-        <w:t xml:space="preserve">class contains a list of the squares it’s associated with, a </w:t>
-      </w:r>
-      <w:proofErr w:type="spellStart"/>
-      <w:r>
-        <w:t>bool</w:t>
-      </w:r>
-      <w:proofErr w:type="spellEnd"/>
-      <w:r>
-        <w:t xml:space="preserve"> for current state named </w:t>
-      </w:r>
-      <w:proofErr w:type="spellStart"/>
-      <w:r>
-        <w:rPr>
-          <w:rStyle w:val="MonospaceChar"/>
-        </w:rPr>
-        <w:t>isOn</w:t>
-      </w:r>
-      <w:proofErr w:type="spellEnd"/>
-      <w:r>
-        <w:t xml:space="preserve">, and a </w:t>
-      </w:r>
-      <w:r>
-        <w:rPr>
-          <w:rStyle w:val="MonospaceChar"/>
-        </w:rPr>
-        <w:t>Vector3Int position</w:t>
-      </w:r>
-      <w:r>
-        <w:t xml:space="preserve">. </w:t>
-      </w:r>
-    </w:p>
-    <w:p>
-      <w:r>
-        <w:t xml:space="preserve">It’s only function is </w:t>
-      </w:r>
-      <w:proofErr w:type="spellStart"/>
-      <w:proofErr w:type="gramStart"/>
-      <w:r>
-        <w:rPr>
-          <w:rStyle w:val="MonospaceChar"/>
-        </w:rPr>
-        <w:t>IsOn</w:t>
-      </w:r>
-      <w:proofErr w:type="spellEnd"/>
-      <w:r>
-        <w:rPr>
-          <w:rStyle w:val="MonospaceChar"/>
-        </w:rPr>
-        <w:t>(</w:t>
-      </w:r>
-      <w:proofErr w:type="gramEnd"/>
-      <w:r>
-        <w:rPr>
-          <w:rStyle w:val="MonospaceChar"/>
-        </w:rPr>
-        <w:t>)</w:t>
-      </w:r>
-      <w:r>
-        <w:t xml:space="preserve"> getter/setter. The get function returns the value of </w:t>
-      </w:r>
-      <w:proofErr w:type="spellStart"/>
-      <w:r>
-        <w:rPr>
-          <w:rStyle w:val="MonospaceChar"/>
-        </w:rPr>
-        <w:t>isOn</w:t>
-      </w:r>
-      <w:proofErr w:type="spellEnd"/>
-      <w:r>
-        <w:t xml:space="preserve">. The set function is called by the </w:t>
-      </w:r>
-      <w:proofErr w:type="spellStart"/>
-      <w:r>
-        <w:rPr>
-          <w:rStyle w:val="MonospaceChar"/>
-        </w:rPr>
-        <w:t>MarchingManager</w:t>
-      </w:r>
-      <w:r>
-        <w:rPr>
-          <w:rStyle w:val="MonospaceChar"/>
-        </w:rPr>
-        <w:t>.cs</w:t>
-      </w:r>
-      <w:proofErr w:type="spellEnd"/>
-      <w:r>
-        <w:t xml:space="preserve"> script when player movement triggers a new vertex to be turned on, and calls </w:t>
-      </w:r>
-      <w:proofErr w:type="spellStart"/>
-      <w:r>
-        <w:rPr>
-          <w:rStyle w:val="MonospaceChar"/>
-        </w:rPr>
-        <w:t>OnVertexUpdated</w:t>
-      </w:r>
-      <w:proofErr w:type="spellEnd"/>
-      <w:r>
-        <w:t xml:space="preserve"> on each of </w:t>
-      </w:r>
-      <w:proofErr w:type="spellStart"/>
-      <w:r>
-        <w:t>it’s</w:t>
-      </w:r>
-      <w:proofErr w:type="spellEnd"/>
-      <w:r>
-        <w:t xml:space="preserve"> associated Squares. </w:t>
-      </w:r>
-    </w:p>
-    <w:p/>
-    <w:p>
-      <w:r>
-        <w:t xml:space="preserve">On </w:t>
-      </w:r>
-      <w:proofErr w:type="gramStart"/>
-      <w:r>
-        <w:t xml:space="preserve">Start,  </w:t>
-      </w:r>
-      <w:proofErr w:type="spellStart"/>
-      <w:r>
-        <w:rPr>
-          <w:rStyle w:val="MonospaceChar"/>
-        </w:rPr>
-        <w:t>MarchingManager.cs</w:t>
-      </w:r>
-      <w:proofErr w:type="spellEnd"/>
-      <w:proofErr w:type="gramEnd"/>
-      <w:r>
-        <w:t xml:space="preserve"> uses a provided tilemap to create a 2d array of squares based on the bounds of the drawn map. This allows the developer to draw any tilemap before runtime and have it automatically acknowledged and converted to the array which can be accessed by other scripts. </w:t>
-      </w:r>
-    </w:p>
-    <w:p/>
-    <w:p>
-      <w:r>
-        <w:t xml:space="preserve">Then the script creates corresponding 2d array of the vertices from the squares array, applying offsets to each of the square positions to find the four corners of each square.  </w:t>
-      </w:r>
-    </w:p>
-    <w:p/>
-    <w:p>
-      <w:r>
-        <w:t xml:space="preserve">On Update, </w:t>
-      </w:r>
-      <w:proofErr w:type="spellStart"/>
-      <w:r>
-        <w:t>MarchingManager.cs</w:t>
-      </w:r>
-      <w:proofErr w:type="spellEnd"/>
-      <w:r>
-        <w:t xml:space="preserve"> gets the player position in world space, uses the helper function </w:t>
-      </w:r>
-      <w:proofErr w:type="spellStart"/>
-      <w:proofErr w:type="gramStart"/>
-      <w:r>
-        <w:rPr>
-          <w:rStyle w:val="MonospaceChar"/>
-        </w:rPr>
-        <w:t>translatePlayerPosToTilemap</w:t>
-      </w:r>
-      <w:proofErr w:type="spellEnd"/>
-      <w:r>
-        <w:rPr>
-          <w:rStyle w:val="MonospaceChar"/>
-        </w:rPr>
-        <w:t>(</w:t>
-      </w:r>
-      <w:proofErr w:type="gramEnd"/>
-      <w:r>
-        <w:rPr>
-          <w:rStyle w:val="MonospaceChar"/>
-        </w:rPr>
-        <w:t xml:space="preserve">) </w:t>
-      </w:r>
-      <w:r>
-        <w:t xml:space="preserve">to translate </w:t>
-      </w:r>
-      <w:r>
-        <w:t xml:space="preserve">it to a Vector3Int position on the tilemap, and calls </w:t>
-      </w:r>
-      <w:proofErr w:type="spellStart"/>
-      <w:r>
-        <w:rPr>
-          <w:rStyle w:val="MonospaceChar"/>
-        </w:rPr>
-        <w:t>turnVertexOn</w:t>
-      </w:r>
-      <w:proofErr w:type="spellEnd"/>
-      <w:r>
-        <w:rPr>
-          <w:rStyle w:val="MonospaceChar"/>
-        </w:rPr>
-        <w:t>()</w:t>
+        <w:t>turnVertexOn()</w:t>
       </w:r>
       <w:r>
         <w:t xml:space="preserve"> on the vertex at that position on the tilemap. </w:t>
@@ -7011,15 +6882,7 @@
         <w:t xml:space="preserve">Some of the subject matter of the data collection included sensitive subjects such as </w:t>
       </w:r>
       <w:r>
-        <w:t xml:space="preserve">demographic information and asking respondents about their mental health history. Every question was marked as optional to ensure that no respondents were forced to share </w:t>
-      </w:r>
-      <w:proofErr w:type="gramStart"/>
-      <w:r>
-        <w:t>information</w:t>
-      </w:r>
-      <w:proofErr w:type="gramEnd"/>
-      <w:r>
-        <w:t xml:space="preserve"> they’d rather keep private.</w:t>
+        <w:t>demographic information and asking respondents about their mental health history. Every question was marked as optional to ensure that no respondents were forced to share information they’d rather keep private.</w:t>
       </w:r>
     </w:p>
     <w:p>
@@ -7215,6 +7078,67 @@
       </w:r>
       <w:bookmarkEnd w:id="40"/>
     </w:p>
+    <w:p/>
+    <w:p>
+      <w:pPr>
+        <w:pStyle w:val="ListParagraph"/>
+        <w:numPr>
+          <w:ilvl w:val="0"/>
+          <w:numId w:val="1"/>
+        </w:numPr>
+      </w:pPr>
+      <w:r>
+        <w:t>Write at least one character dialogue with a full storyline that they player can interact with. Complete this by 13</w:t>
+      </w:r>
+      <w:r>
+        <w:rPr>
+          <w:vertAlign w:val="superscript"/>
+        </w:rPr>
+        <w:t>th</w:t>
+      </w:r>
+      <w:r>
+        <w:t xml:space="preserve"> February so it can be sent out as a standalone text game to at least 5 testers for early feedback. </w:t>
+      </w:r>
+    </w:p>
+    <w:p>
+      <w:pPr>
+        <w:pStyle w:val="ListParagraph"/>
+        <w:numPr>
+          <w:ilvl w:val="0"/>
+          <w:numId w:val="1"/>
+        </w:numPr>
+      </w:pPr>
+      <w:r>
+        <w:t xml:space="preserve">Write at least 5 minutes’ worth of dialogue for the player to read by the completion of the project. Measure this by entering the wordcount into </w:t>
+      </w:r>
+      <w:r>
+        <w:t>wordstotime.com</w:t>
+      </w:r>
+      <w:r>
+        <w:t xml:space="preserve">. </w:t>
+      </w:r>
+    </w:p>
+    <w:p>
+      <w:pPr>
+        <w:pStyle w:val="ListParagraph"/>
+        <w:numPr>
+          <w:ilvl w:val="0"/>
+          <w:numId w:val="1"/>
+        </w:numPr>
+      </w:pPr>
+      <w:r>
+        <w:t>Make a slice of gameplay that can run from start to end without any major errors or bugs (</w:t>
+      </w:r>
+      <w:proofErr w:type="spellStart"/>
+      <w:r>
+        <w:t>eg</w:t>
+      </w:r>
+      <w:proofErr w:type="spellEnd"/>
+      <w:r>
+        <w:t>, software doesn’t crash, players can move around and access the storyline as expected).</w:t>
+      </w:r>
+    </w:p>
+    <w:p/>
     <w:p>
       <w:pPr>
         <w:pStyle w:val="Heading2"/>
@@ -7372,7 +7296,7 @@
 <w15:commentsEx xmlns:wpc="http://schemas.microsoft.com/office/word/2010/wordprocessingCanvas" xmlns:cx="http://schemas.microsoft.com/office/drawing/2014/chartex" xmlns:cx1="http://schemas.microsoft.com/office/drawing/2015/9/8/chartex" xmlns:cx2="http://schemas.microsoft.com/office/drawing/2015/10/21/chartex" xmlns:cx3="http://schemas.microsoft.com/office/drawing/2016/5/9/chartex" xmlns:cx4="http://schemas.microsoft.com/office/drawing/2016/5/10/chartex" xmlns:cx5="http://schemas.microsoft.com/office/drawing/2016/5/11/chartex" xmlns:cx6="http://schemas.microsoft.com/office/drawing/2016/5/12/chartex" xmlns:cx7="http://schemas.microsoft.com/office/drawing/2016/5/13/chartex" xmlns:cx8="http://schemas.microsoft.com/office/drawing/2016/5/14/chartex" xmlns:mc="http://schemas.openxmlformats.org/markup-compatibility/2006" xmlns:aink="http://schemas.microsoft.com/office/drawing/2016/ink" xmlns:am3d="http://schemas.microsoft.com/office/drawing/2017/model3d" xmlns:o="urn:schemas-microsoft-com:office:office" xmlns:oel="http://schemas.microsoft.com/office/2019/extlst" xmlns:r="http://schemas.openxmlformats.org/officeDocument/2006/relationships" xmlns:m="http://schemas.openxmlformats.org/officeDocument/2006/math" xmlns:v="urn:schemas-microsoft-com:vml" xmlns:wp14="http://schemas.microsoft.com/office/word/2010/wordprocessingDrawing" xmlns:wp="http://schemas.openxmlformats.org/drawingml/2006/wordprocessingDrawing" xmlns:w10="urn:schemas-microsoft-com:office:word" xmlns:w="http://schemas.openxmlformats.org/wordprocessingml/2006/main" xmlns:w14="http://schemas.microsoft.com/office/word/2010/wordml" xmlns:w15="http://schemas.microsoft.com/office/word/2012/wordml" xmlns:w16cex="http://schemas.microsoft.com/office/word/2018/wordml/cex" xmlns:w16cid="http://schemas.microsoft.com/office/word/2016/wordml/cid" xmlns:w16="http://schemas.microsoft.com/office/word/2018/wordml" xmlns:w16du="http://schemas.microsoft.com/office/word/2023/wordml/word16du" xmlns:w16sdtdh="http://schemas.microsoft.com/office/word/2020/wordml/sdtdatahash" xmlns:w16se="http://schemas.microsoft.com/office/word/2015/wordml/symex" xmlns:wpg="http://schemas.microsoft.com/office/word/2010/wordprocessingGroup" xmlns:wpi="http://schemas.microsoft.com/office/word/2010/wordprocessingInk" xmlns:wne="http://schemas.microsoft.com/office/word/2006/wordml" xmlns:wps="http://schemas.microsoft.com/office/word/2010/wordprocessingShape" mc:Ignorable="w14 w15 w16se w16cid w16 w16cex w16sdtdh wp14">
   <w15:commentEx w15:paraId="37E3EE46" w15:done="0"/>
   <w15:commentEx w15:paraId="53F9FF44" w15:done="0"/>
-  <w15:commentEx w15:paraId="5207D397" w15:done="0"/>
+  <w15:commentEx w15:paraId="5207D397" w15:done="1"/>
   <w15:commentEx w15:paraId="7DB31E61" w15:done="0"/>
   <w15:commentEx w15:paraId="4577554D" w15:done="0"/>
   <w15:commentEx w15:paraId="4D8E3831" w15:done="0"/>

</xml_diff>

<commit_message>
end of project, conclusions, more on implementation
</commit_message>
<xml_diff>
--- a/COMP3000 report.docx
+++ b/COMP3000 report.docx
@@ -159,17 +159,8 @@
           <w:sz w:val="36"/>
           <w:szCs w:val="36"/>
         </w:rPr>
-        <w:t xml:space="preserve">A cosy serious game that teaches healthy wellbeing </w:t>
-      </w:r>
-      <w:proofErr w:type="gramStart"/>
-      <w:r>
-        <w:rPr>
-          <w:sz w:val="36"/>
-          <w:szCs w:val="36"/>
-        </w:rPr>
-        <w:t>habits</w:t>
-      </w:r>
-      <w:proofErr w:type="gramEnd"/>
+        <w:t>A cosy serious game that teaches healthy wellbeing habits</w:t>
+      </w:r>
       <w:r>
         <w:rPr>
           <w:sz w:val="20"/>
@@ -2626,6 +2617,7 @@
           <w:id w:val="705608602"/>
           <w:citation/>
         </w:sdtPr>
+        <w:sdtEndPr/>
         <w:sdtContent>
           <w:r>
             <w:fldChar w:fldCharType="begin"/>
@@ -2682,6 +2674,7 @@
           <w:id w:val="-1774392230"/>
           <w:citation/>
         </w:sdtPr>
+        <w:sdtEndPr/>
         <w:sdtContent>
           <w:r>
             <w:fldChar w:fldCharType="begin"/>
@@ -2723,6 +2716,7 @@
           <w:id w:val="-1222986381"/>
           <w:citation/>
         </w:sdtPr>
+        <w:sdtEndPr/>
         <w:sdtContent>
           <w:r>
             <w:fldChar w:fldCharType="begin"/>
@@ -2780,6 +2774,7 @@
           <w:id w:val="2079554457"/>
           <w:citation/>
         </w:sdtPr>
+        <w:sdtEndPr/>
         <w:sdtContent>
           <w:r>
             <w:rPr>
@@ -2855,13 +2850,8 @@
         <w:pStyle w:val="Heading4"/>
       </w:pPr>
       <w:r>
-        <w:t xml:space="preserve">Research </w:t>
-      </w:r>
-      <w:proofErr w:type="gramStart"/>
-      <w:r>
-        <w:t>aims</w:t>
-      </w:r>
-      <w:proofErr w:type="gramEnd"/>
+        <w:t>Research aims</w:t>
+      </w:r>
     </w:p>
     <w:p>
       <w:r>
@@ -2996,15 +2986,7 @@
         <w:t xml:space="preserve">This is a useful demographic for this research – the proposed </w:t>
       </w:r>
       <w:r>
-        <w:t xml:space="preserve">product is most likely to be popular amongst </w:t>
-      </w:r>
-      <w:proofErr w:type="gramStart"/>
-      <w:r>
-        <w:t>18-24 year olds</w:t>
-      </w:r>
-      <w:proofErr w:type="gramEnd"/>
-      <w:r>
-        <w:t xml:space="preserve">, and the insights from a variety of age groups and backgrounds bring new perspectives </w:t>
+        <w:t xml:space="preserve">product is most likely to be popular amongst 18-24 year olds, and the insights from a variety of age groups and backgrounds bring new perspectives </w:t>
       </w:r>
       <w:r>
         <w:t xml:space="preserve">to inform development. </w:t>
@@ -3683,15 +3665,7 @@
     <w:p/>
     <w:p>
       <w:r>
-        <w:t xml:space="preserve">The game design document will be delivered as a PDF which contains </w:t>
-      </w:r>
-      <w:proofErr w:type="gramStart"/>
-      <w:r>
-        <w:t>all of</w:t>
-      </w:r>
-      <w:proofErr w:type="gramEnd"/>
-      <w:r>
-        <w:t xml:space="preserve"> the information needed to reproduce the game from scratch, as well as detail which could be used to expand the product with future development. </w:t>
+        <w:t xml:space="preserve">The game design document will be delivered as a PDF which contains all of the information needed to reproduce the game from scratch, as well as detail which could be used to expand the product with future development. </w:t>
       </w:r>
     </w:p>
     <w:p>
@@ -3734,6 +3708,7 @@
           <w:id w:val="1913116138"/>
           <w:citation/>
         </w:sdtPr>
+        <w:sdtEndPr/>
         <w:sdtContent>
           <w:r>
             <w:fldChar w:fldCharType="begin"/>
@@ -3772,15 +3747,7 @@
         <w:t>makes</w:t>
       </w:r>
       <w:r>
-        <w:t xml:space="preserve"> them a large burden to </w:t>
-      </w:r>
-      <w:proofErr w:type="gramStart"/>
-      <w:r>
-        <w:t>society as a whole</w:t>
-      </w:r>
-      <w:proofErr w:type="gramEnd"/>
-      <w:r>
-        <w:t xml:space="preserve">. </w:t>
+        <w:t xml:space="preserve"> them a large burden to society as a whole. </w:t>
       </w:r>
     </w:p>
     <w:p/>
@@ -3793,6 +3760,7 @@
           <w:id w:val="1382444390"/>
           <w:citation/>
         </w:sdtPr>
+        <w:sdtEndPr/>
         <w:sdtContent>
           <w:r>
             <w:fldChar w:fldCharType="begin"/>
@@ -3818,21 +3786,14 @@
     <w:p>
       <w:r>
         <w:br/>
-        <w:t xml:space="preserve">Studies have suggested that the most effective approach for treating depression and anxiety disorders is a combination of medication and CBT, in part </w:t>
-      </w:r>
-      <w:proofErr w:type="gramStart"/>
-      <w:r>
-        <w:t>due to the fact that</w:t>
-      </w:r>
-      <w:proofErr w:type="gramEnd"/>
-      <w:r>
-        <w:t xml:space="preserve"> the combined approach is more acceptable to many patients who struggle with mental health stigma. </w:t>
+        <w:t xml:space="preserve">Studies have suggested that the most effective approach for treating depression and anxiety disorders is a combination of medication and CBT, in part due to the fact that the combined approach is more acceptable to many patients who struggle with mental health stigma. </w:t>
       </w:r>
       <w:sdt>
         <w:sdtPr>
           <w:id w:val="-824972319"/>
           <w:citation/>
         </w:sdtPr>
+        <w:sdtEndPr/>
         <w:sdtContent>
           <w:r>
             <w:fldChar w:fldCharType="begin"/>
@@ -3871,6 +3832,7 @@
           <w:id w:val="740377815"/>
           <w:citation/>
         </w:sdtPr>
+        <w:sdtEndPr/>
         <w:sdtContent>
           <w:r>
             <w:fldChar w:fldCharType="begin"/>
@@ -3914,6 +3876,7 @@
           <w:id w:val="-1459945180"/>
           <w:citation/>
         </w:sdtPr>
+        <w:sdtEndPr/>
         <w:sdtContent>
           <w:r>
             <w:fldChar w:fldCharType="begin"/>
@@ -3952,6 +3915,7 @@
           <w:id w:val="-1477292311"/>
           <w:citation/>
         </w:sdtPr>
+        <w:sdtEndPr/>
         <w:sdtContent>
           <w:r>
             <w:fldChar w:fldCharType="begin"/>
@@ -4006,6 +3970,7 @@
           <w:id w:val="-1742172491"/>
           <w:citation/>
         </w:sdtPr>
+        <w:sdtEndPr/>
         <w:sdtContent>
           <w:r>
             <w:fldChar w:fldCharType="begin"/>
@@ -4041,6 +4006,7 @@
           <w:id w:val="585492796"/>
           <w:citation/>
         </w:sdtPr>
+        <w:sdtEndPr/>
         <w:sdtContent>
           <w:r>
             <w:fldChar w:fldCharType="begin"/>
@@ -4121,6 +4087,7 @@
           <w:id w:val="-726525671"/>
           <w:citation/>
         </w:sdtPr>
+        <w:sdtEndPr/>
         <w:sdtContent>
           <w:r>
             <w:fldChar w:fldCharType="begin"/>
@@ -4165,6 +4132,7 @@
           <w:id w:val="1272891282"/>
           <w:citation/>
         </w:sdtPr>
+        <w:sdtEndPr/>
         <w:sdtContent>
           <w:r>
             <w:fldChar w:fldCharType="begin"/>
@@ -4205,13 +4173,8 @@
         </w:numPr>
       </w:pPr>
       <w:r>
-        <w:t xml:space="preserve">Grow or pick </w:t>
-      </w:r>
-      <w:proofErr w:type="gramStart"/>
-      <w:r>
-        <w:t>food</w:t>
-      </w:r>
-      <w:proofErr w:type="gramEnd"/>
+        <w:t>Grow or pick food</w:t>
+      </w:r>
     </w:p>
     <w:p>
       <w:pPr>
@@ -4222,13 +4185,8 @@
         </w:numPr>
       </w:pPr>
       <w:r>
-        <w:t xml:space="preserve">Bring nature </w:t>
-      </w:r>
-      <w:proofErr w:type="gramStart"/>
-      <w:r>
-        <w:t>indoors</w:t>
-      </w:r>
-      <w:proofErr w:type="gramEnd"/>
+        <w:t>Bring nature indoors</w:t>
+      </w:r>
     </w:p>
     <w:p>
       <w:pPr>
@@ -4239,13 +4197,8 @@
         </w:numPr>
       </w:pPr>
       <w:r>
-        <w:t xml:space="preserve">Do activities </w:t>
-      </w:r>
-      <w:proofErr w:type="gramStart"/>
-      <w:r>
-        <w:t>outdoors</w:t>
-      </w:r>
-      <w:proofErr w:type="gramEnd"/>
+        <w:t>Do activities outdoors</w:t>
+      </w:r>
     </w:p>
     <w:p>
       <w:pPr>
@@ -4256,13 +4209,8 @@
         </w:numPr>
       </w:pPr>
       <w:r>
-        <w:t xml:space="preserve">Help the </w:t>
-      </w:r>
-      <w:proofErr w:type="gramStart"/>
-      <w:r>
-        <w:t>environment</w:t>
-      </w:r>
-      <w:proofErr w:type="gramEnd"/>
+        <w:t>Help the environment</w:t>
+      </w:r>
     </w:p>
     <w:p>
       <w:pPr>
@@ -4285,13 +4233,8 @@
         </w:numPr>
       </w:pPr>
       <w:r>
-        <w:t xml:space="preserve">Connect with </w:t>
-      </w:r>
-      <w:proofErr w:type="gramStart"/>
-      <w:r>
-        <w:t>animals</w:t>
-      </w:r>
-      <w:proofErr w:type="gramEnd"/>
+        <w:t>Connect with animals</w:t>
+      </w:r>
     </w:p>
     <w:p/>
     <w:p>
@@ -4304,15 +4247,7 @@
       </w:r>
       <w:proofErr w:type="spellEnd"/>
       <w:r>
-        <w:t xml:space="preserve"> initial description of </w:t>
-      </w:r>
-      <w:proofErr w:type="gramStart"/>
-      <w:r>
-        <w:t>ecopsychology, and</w:t>
-      </w:r>
-      <w:proofErr w:type="gramEnd"/>
-      <w:r>
-        <w:t xml:space="preserve"> provide an accessible way for patients to take small steps to improve their mental wellbeing. </w:t>
+        <w:t xml:space="preserve"> initial description of ecopsychology, and provide an accessible way for patients to take small steps to improve their mental wellbeing. </w:t>
       </w:r>
     </w:p>
     <w:p/>
@@ -4356,6 +4291,7 @@
           <w:id w:val="-1120301362"/>
           <w:citation/>
         </w:sdtPr>
+        <w:sdtEndPr/>
         <w:sdtContent>
           <w:r>
             <w:fldChar w:fldCharType="begin"/>
@@ -4385,6 +4321,7 @@
           <w:id w:val="1996220464"/>
           <w:citation/>
         </w:sdtPr>
+        <w:sdtEndPr/>
         <w:sdtContent>
           <w:r>
             <w:fldChar w:fldCharType="begin"/>
@@ -4485,6 +4422,7 @@
           <w:id w:val="-1277482516"/>
           <w:citation/>
         </w:sdtPr>
+        <w:sdtEndPr/>
         <w:sdtContent>
           <w:r>
             <w:fldChar w:fldCharType="begin"/>
@@ -4522,6 +4460,7 @@
           <w:id w:val="-296763752"/>
           <w:citation/>
         </w:sdtPr>
+        <w:sdtEndPr/>
         <w:sdtContent>
           <w:r>
             <w:fldChar w:fldCharType="begin"/>
@@ -4565,6 +4504,7 @@
           <w:id w:val="-504829318"/>
           <w:citation/>
         </w:sdtPr>
+        <w:sdtEndPr/>
         <w:sdtContent>
           <w:r>
             <w:fldChar w:fldCharType="begin"/>
@@ -4612,6 +4552,7 @@
           <w:id w:val="-1937051075"/>
           <w:citation/>
         </w:sdtPr>
+        <w:sdtEndPr/>
         <w:sdtContent>
           <w:r>
             <w:fldChar w:fldCharType="begin"/>
@@ -4898,21 +4839,12 @@
       <w:r>
         <w:t xml:space="preserve">, </w:t>
       </w:r>
-      <w:proofErr w:type="gramStart"/>
       <w:r>
         <w:rPr>
           <w:i/>
           <w:iCs/>
         </w:rPr>
-        <w:t>Completed</w:t>
-      </w:r>
-      <w:proofErr w:type="gramEnd"/>
-      <w:r>
-        <w:rPr>
-          <w:i/>
-          <w:iCs/>
-        </w:rPr>
-        <w:t xml:space="preserve"> this sprint</w:t>
+        <w:t>Completed this sprint</w:t>
       </w:r>
       <w:r>
         <w:t xml:space="preserve">, and </w:t>
@@ -5387,6 +5319,41 @@
       <w:bookmarkEnd w:id="27"/>
     </w:p>
     <w:p>
+      <w:r>
+        <w:t xml:space="preserve">The project vision </w:t>
+      </w:r>
+      <w:r>
+        <w:t xml:space="preserve">was carried out to deliver a game which surpasses the Minimum Viable Product. </w:t>
+      </w:r>
+    </w:p>
+    <w:p/>
+    <w:p>
+      <w:r>
+        <w:t xml:space="preserve">The result is a story driven game with branching narrative options, following a player character who is new to town and looking to make friends. The player interacts with Mouse, learns about their life, mental health, and old hobbies. Using this information, areas are unlocked for the player to explore and forage in to encourage the Mouse to join them and take a walk out in nature, one of the </w:t>
+      </w:r>
+      <w:r>
+        <w:t>nature-inspired techniques to improve mental wellbeing. This teaches players about these techniques whilst also providing entertainment in a relaxing</w:t>
+      </w:r>
+      <w:r>
+        <w:t xml:space="preserve"> environment with cosy visuals. </w:t>
+      </w:r>
+    </w:p>
+    <w:p/>
+    <w:p>
+      <w:r>
+        <w:t xml:space="preserve">Each aspect of the implementation is </w:t>
+      </w:r>
+      <w:r>
+        <w:t xml:space="preserve">documented </w:t>
+      </w:r>
+      <w:r>
+        <w:t xml:space="preserve">in detail </w:t>
+      </w:r>
+      <w:r>
+        <w:t xml:space="preserve">in the following sections. </w:t>
+      </w:r>
+    </w:p>
+    <w:p>
       <w:pPr>
         <w:pStyle w:val="Heading3"/>
       </w:pPr>
@@ -5504,6 +5471,7 @@
         </w:numPr>
       </w:pPr>
       <w:r>
+        <w:lastRenderedPageBreak/>
         <w:t xml:space="preserve">Responses in </w:t>
       </w:r>
       <w:r>
@@ -5517,13 +5485,8 @@
         <w:t xml:space="preserve"> suggest a willingness and </w:t>
       </w:r>
       <w:r>
-        <w:t xml:space="preserve">success in respondents to utilise these approaches in their daily </w:t>
-      </w:r>
-      <w:proofErr w:type="gramStart"/>
-      <w:r>
-        <w:t>lives</w:t>
-      </w:r>
-      <w:proofErr w:type="gramEnd"/>
+        <w:t>success in respondents to utilise these approaches in their daily lives</w:t>
+      </w:r>
     </w:p>
     <w:p>
       <w:pPr>
@@ -5573,7 +5536,6 @@
     <w:p/>
     <w:p>
       <w:r>
-        <w:lastRenderedPageBreak/>
         <w:t xml:space="preserve">The chosen character, Mouse, is represented as an individual that struggles with feelings of anxiety, and depression. </w:t>
       </w:r>
       <w:r>
@@ -5674,6 +5636,7 @@
     <w:p/>
     <w:p>
       <w:r>
+        <w:lastRenderedPageBreak/>
         <w:t>The intended learning outcomes are identified using the capability and instructional content, in this case, “player can understand and apply mindfulness and nature-based therapy principles to improve mental wellbeing”.</w:t>
       </w:r>
     </w:p>
@@ -5695,116 +5658,102 @@
     <w:p/>
     <w:p>
       <w:r>
+        <w:t xml:space="preserve">In the story, the player models the healthy behaviours for the Mouse, reminding them and teaching them that they are also capable of completing the steps and feeling the positive benefits. After observing the player character start the conversation with them, forage for wild food, and embark on an adventure in the woods, the Mouse feels confident to imitate the behaviour and join the player on a new adventure. </w:t>
+      </w:r>
+    </w:p>
+    <w:p>
+      <w:r>
+        <w:t xml:space="preserve">In turn, </w:t>
+      </w:r>
+      <w:r>
+        <w:t>both characters</w:t>
+      </w:r>
+      <w:r>
+        <w:t xml:space="preserve"> in the game model the healthy habits for the user themself. The player observes characters with poor mental wellbeing establish a new friendship, venture out to try a new hobby outside, and go on a walk through the woods to ground themselves. They also get the see the positive impact it has on the characters</w:t>
+      </w:r>
+      <w:r>
+        <w:t xml:space="preserve"> as</w:t>
+      </w:r>
+      <w:r>
+        <w:t xml:space="preserve"> they discuss feeling better </w:t>
+      </w:r>
+      <w:r>
+        <w:t>due to</w:t>
+      </w:r>
+      <w:r>
+        <w:t xml:space="preserve"> their actions, thus providing motivation for the user to imitate their actions to improve their own mental wellbeing.  </w:t>
+      </w:r>
+    </w:p>
+    <w:p>
+      <w:pPr>
+        <w:pStyle w:val="Heading3"/>
+      </w:pPr>
+      <w:bookmarkStart w:id="30" w:name="_Toc134002429"/>
+      <w:r>
+        <w:t>5.3 Narrative and Game design</w:t>
+      </w:r>
+      <w:bookmarkEnd w:id="30"/>
+      <w:r>
+        <w:t xml:space="preserve"> </w:t>
+      </w:r>
+    </w:p>
+    <w:p>
+      <w:pPr>
+        <w:pStyle w:val="Heading4"/>
+      </w:pPr>
+      <w:r>
+        <w:t>Narrative Design</w:t>
+      </w:r>
+    </w:p>
+    <w:p>
+      <w:r>
+        <w:t xml:space="preserve">As a story driven game, the narrative design is one of the most important elements of making the project feel complete and enjoyable. </w:t>
+      </w:r>
+    </w:p>
+    <w:p/>
+    <w:p>
+      <w:r>
+        <w:t xml:space="preserve">A key consideration in the narrative design is ensuring that the story is built around the gameplay, rather than slotting gameplay elements in between narrative points. In this instance, this means looking at how the character can interact with the world, and building the narrative around that. </w:t>
+      </w:r>
+    </w:p>
+    <w:p/>
+    <w:p>
+      <w:r>
+        <w:t xml:space="preserve">The primary objective of the game is to help another character using mindfulness and nature-based therapy techniques to improve their mental health, in turn teaching the user about these techniques. This means that the player character must interact with someone who could benefit from this help, have a reason why they haven’t helped before, and be in a setting where this type of help makes sense. </w:t>
+      </w:r>
+    </w:p>
+    <w:p/>
+    <w:p>
+      <w:r>
         <w:lastRenderedPageBreak/>
-        <w:t xml:space="preserve">In the story, the player models the healthy behaviours for the Mouse, reminding them and teaching them that they are also capable of completing the steps and feeling the positive benefits. After observing the player character start the conversation with them, forage for wild food, and embark on an adventure in the woods, the Mouse feels confident to imitate the behaviour and join the player on a new adventure. </w:t>
-      </w:r>
-    </w:p>
-    <w:p>
-      <w:r>
-        <w:t xml:space="preserve">In turn, </w:t>
-      </w:r>
-      <w:r>
-        <w:t>both characters</w:t>
-      </w:r>
-      <w:r>
-        <w:t xml:space="preserve"> in the game model the healthy habits for the user themself. The player observes characters with poor mental wellbeing establish a new friendship, venture out to try a new hobby outside, and go on a walk through the woods to ground themselves. They also get the see the positive impact it has on the characters</w:t>
-      </w:r>
-      <w:r>
-        <w:t xml:space="preserve"> as</w:t>
-      </w:r>
-      <w:r>
-        <w:t xml:space="preserve"> they discuss feeling better </w:t>
-      </w:r>
-      <w:r>
-        <w:t>due to</w:t>
-      </w:r>
-      <w:r>
-        <w:t xml:space="preserve"> their actions, thus providing motivation for the user to imitate their actions to improve their own mental wellbeing.  </w:t>
-      </w:r>
-    </w:p>
-    <w:p>
-      <w:pPr>
-        <w:pStyle w:val="Heading3"/>
-      </w:pPr>
-      <w:bookmarkStart w:id="30" w:name="_Toc134002429"/>
-      <w:r>
-        <w:t>5.3 Narrative and Game design</w:t>
-      </w:r>
-      <w:bookmarkEnd w:id="30"/>
+        <w:t xml:space="preserve">In order to satisfy these gameplay requirements, the narrative of the game follows a player character who is new to a small, nature surrounded village, and who meets a new neighbour who exhibits signs of low mood and anxiety. </w:t>
+      </w:r>
+    </w:p>
+    <w:p>
+      <w:r>
+        <w:t xml:space="preserve">The narrative is communicated to the player visually, as well as through the storyline told by character interactions and dialogue. To make the story progression feel more </w:t>
+      </w:r>
+      <w:r>
+        <w:t xml:space="preserve">immersive and impactful, the art for the Mouse character changes as the story progresses. As the player starts to become friendlier with them and begins encouraging them to think about getting back outside again, the </w:t>
+      </w:r>
+      <w:r>
+        <w:t xml:space="preserve">Mouses body language, expressions, and appearances adapt to mirror the internal changes. When the player first meets them, they are in their pyjamas, with bags under their eyes and a small smile. As they go on, the mouse begins smiling wider, the bags under their eyes go away, and they start getting changed into day clothes and boots ready for a hike. This makes the change easier to </w:t>
+      </w:r>
+      <w:r>
+        <w:t>see and</w:t>
+      </w:r>
       <w:r>
         <w:t xml:space="preserve"> </w:t>
       </w:r>
+      <w:r>
+        <w:t xml:space="preserve">shows the player that what they’re doing is actively helping the character. </w:t>
+      </w:r>
     </w:p>
     <w:p>
       <w:pPr>
         <w:pStyle w:val="Heading4"/>
       </w:pPr>
       <w:r>
-        <w:t>Narrative Design</w:t>
-      </w:r>
-    </w:p>
-    <w:p>
-      <w:r>
-        <w:t xml:space="preserve">As a story driven game, the narrative design is one of the most important elements of making the project feel complete and enjoyable. </w:t>
-      </w:r>
-    </w:p>
-    <w:p/>
-    <w:p>
-      <w:r>
-        <w:t xml:space="preserve">A key consideration in the narrative design is ensuring that the story is built around the gameplay, rather than slotting gameplay elements in between narrative points. In this instance, this means looking at how the character can interact with the </w:t>
-      </w:r>
-      <w:proofErr w:type="gramStart"/>
-      <w:r>
-        <w:t>world, and</w:t>
-      </w:r>
-      <w:proofErr w:type="gramEnd"/>
-      <w:r>
-        <w:t xml:space="preserve"> building the narrative around that. </w:t>
-      </w:r>
-    </w:p>
-    <w:p/>
-    <w:p>
-      <w:r>
-        <w:t xml:space="preserve">The primary objective of the game is to help another character using mindfulness and nature-based therapy techniques to improve their mental health, in turn teaching the user about these techniques. This means that the player character must interact with someone who could benefit from this help, have a reason why they haven’t helped before, and be in a setting where this type of help makes sense. </w:t>
-      </w:r>
-    </w:p>
-    <w:p/>
-    <w:p>
-      <w:proofErr w:type="gramStart"/>
-      <w:r>
-        <w:t>In order to</w:t>
-      </w:r>
-      <w:proofErr w:type="gramEnd"/>
-      <w:r>
-        <w:t xml:space="preserve"> satisfy these gameplay requirements, the narrative of the game follows a player character who is new to a small, nature surrounded village, and who meets a new neighbour who exhibits signs of low mood and anxiety. </w:t>
-      </w:r>
-    </w:p>
-    <w:p>
-      <w:r>
-        <w:t xml:space="preserve">The narrative is communicated to the player visually, as well as through the storyline told by character interactions and dialogue. To make the story progression feel more </w:t>
-      </w:r>
-      <w:r>
-        <w:t xml:space="preserve">immersive and impactful, the art for the Mouse character changes as the story progresses. As the player starts to become friendlier with them and begins encouraging them to think about getting back outside again, the </w:t>
-      </w:r>
-      <w:r>
-        <w:t xml:space="preserve">Mouses body language, expressions, and appearances adapt to mirror the internal changes. When the player first meets them, they are in their pyjamas, with bags under their eyes and a small smile. As they go on, the mouse begins smiling wider, the bags under their eyes go away, and they start getting changed into day clothes and boots ready for a hike. This makes the change easier to </w:t>
-      </w:r>
-      <w:r>
-        <w:t>see and</w:t>
-      </w:r>
-      <w:r>
-        <w:t xml:space="preserve"> </w:t>
-      </w:r>
-      <w:r>
-        <w:t xml:space="preserve">shows the player that what they’re doing is actively helping the character. </w:t>
-      </w:r>
-    </w:p>
-    <w:p>
-      <w:pPr>
-        <w:pStyle w:val="Heading4"/>
-      </w:pPr>
-      <w:r>
-        <w:lastRenderedPageBreak/>
         <w:t>Writing and dialogue</w:t>
       </w:r>
     </w:p>
@@ -5852,15 +5801,11 @@
     <w:p/>
     <w:p>
       <w:r>
-        <w:t xml:space="preserve">In addition to the changes made </w:t>
-      </w:r>
-      <w:proofErr w:type="gramStart"/>
-      <w:r>
-        <w:t>as a result of</w:t>
-      </w:r>
-      <w:proofErr w:type="gramEnd"/>
-      <w:r>
-        <w:t xml:space="preserve"> testing, the writing style was also adjusted to account for the restrictions of implementation in the game. In the demo, longer form sentences from the point of view of a narrator describe the character and interactions to the player. In the actual game, forever, there was no easy way to implement this narrator in a way that felt natural and in keeping with the rest of the game. Therefore, the content delivered by the narrator was replaced by an internal monologue which displays the characters thoughts in thought bubbles throughout dialogue scenes. This is written in a shorter, snappier form to mimic the player character voice, </w:t>
+        <w:t xml:space="preserve">In addition to the changes made as a result of testing, the writing style was also adjusted to account for the restrictions of implementation in the game. In the demo, longer form sentences from the point of view of a narrator describe the character and interactions to the player. In the actual game, forever, there was no easy way to implement this narrator in a way that felt natural and in keeping with the rest of the game. Therefore, the content delivered by the narrator was replaced by an internal monologue which displays the characters thoughts in thought bubbles throughout dialogue scenes. This is written in a shorter, snappier form to mimic the player </w:t>
+      </w:r>
+      <w:r>
+        <w:lastRenderedPageBreak/>
+        <w:t xml:space="preserve">character voice, </w:t>
       </w:r>
       <w:r>
         <w:t xml:space="preserve">making it useful not only to describe the world the player sees, but also to add personality and context to their choices and actions. </w:t>
@@ -5885,7 +5830,6 @@
         <w:rPr>
           <w:noProof/>
         </w:rPr>
-        <w:lastRenderedPageBreak/>
         <w:drawing>
           <wp:inline distT="0" distB="0" distL="0" distR="0" wp14:anchorId="23986E7F" wp14:editId="5715E88C">
             <wp:extent cx="5943600" cy="1894840"/>
@@ -5939,15 +5883,7 @@
     </w:p>
     <w:p>
       <w:r>
-        <w:t xml:space="preserve">A key element of the game is the woodland area which the player explores to find good foraging spots to show to Mouse. In the vertical slice provided in this project, this is the only mechanic the player experiences apart from the primary dialogue mechanic. Successfully exploring the area is also required </w:t>
-      </w:r>
-      <w:proofErr w:type="gramStart"/>
-      <w:r>
-        <w:t>in order to</w:t>
-      </w:r>
-      <w:proofErr w:type="gramEnd"/>
-      <w:r>
-        <w:t xml:space="preserve"> move the story forward and ultimately complete the game, so it’s important that this part of gameplay is enjoyable and satisfying for players. </w:t>
+        <w:t xml:space="preserve">A key element of the game is the woodland area which the player explores to find good foraging spots to show to Mouse. In the vertical slice provided in this project, this is the only mechanic the player experiences apart from the primary dialogue mechanic. Successfully exploring the area is also required in order to move the story forward and ultimately complete the game, so it’s important that this part of gameplay is enjoyable and satisfying for players. </w:t>
       </w:r>
     </w:p>
     <w:p/>
@@ -6061,15 +5997,7 @@
         <w:t xml:space="preserve">In following the leading lines and trying to reach the large area visible from the entrance, players are </w:t>
       </w:r>
       <w:r>
-        <w:t xml:space="preserve">automatically lead through other good spots on the map. This is a concept called ‘breadcrumbing’ and tells the player that they are heading in the correct direction. This also means that if for whatever reason the player gets bored of exploring the woodland, they don’t need to reach the big area at the end </w:t>
-      </w:r>
-      <w:proofErr w:type="gramStart"/>
-      <w:r>
-        <w:t>in order to</w:t>
-      </w:r>
-      <w:proofErr w:type="gramEnd"/>
-      <w:r>
-        <w:t xml:space="preserve"> satisfy the objective and move the story forward. If they do enjoy the process of exploring, they are rewarded not only with the large area at the end, but also with smaller, trickier to find spots which are away from the natural path, rewarding deeper exploration.</w:t>
+        <w:t>automatically lead through other good spots on the map. This is a concept called ‘breadcrumbing’ and tells the player that they are heading in the correct direction. This also means that if for whatever reason the player gets bored of exploring the woodland, they don’t need to reach the big area at the end in order to satisfy the objective and move the story forward. If they do enjoy the process of exploring, they are rewarded not only with the large area at the end, but also with smaller, trickier to find spots which are away from the natural path, rewarding deeper exploration.</w:t>
       </w:r>
     </w:p>
     <w:p/>
@@ -6256,7 +6184,6 @@
         <w:t xml:space="preserve">, which references the C# function </w:t>
       </w:r>
       <w:proofErr w:type="spellStart"/>
-      <w:proofErr w:type="gramStart"/>
       <w:r>
         <w:rPr>
           <w:rStyle w:val="MonospaceChar"/>
@@ -6268,39 +6195,24 @@
         <w:rPr>
           <w:rStyle w:val="MonospaceChar"/>
         </w:rPr>
-        <w:t>(</w:t>
-      </w:r>
-      <w:proofErr w:type="gramEnd"/>
+        <w:t>()</w:t>
+      </w:r>
+      <w:r>
+        <w:t xml:space="preserve">. The </w:t>
+      </w:r>
+      <w:proofErr w:type="spellStart"/>
       <w:r>
         <w:rPr>
           <w:rStyle w:val="MonospaceChar"/>
         </w:rPr>
-        <w:t>)</w:t>
-      </w:r>
-      <w:r>
-        <w:t xml:space="preserve">. The </w:t>
-      </w:r>
-      <w:proofErr w:type="spellStart"/>
-      <w:proofErr w:type="gramStart"/>
+        <w:t>AdvanceEntryNode</w:t>
+      </w:r>
+      <w:proofErr w:type="spellEnd"/>
       <w:r>
         <w:rPr>
           <w:rStyle w:val="MonospaceChar"/>
         </w:rPr>
-        <w:t>AdvanceEntryNode</w:t>
-      </w:r>
-      <w:proofErr w:type="spellEnd"/>
-      <w:r>
-        <w:rPr>
-          <w:rStyle w:val="MonospaceChar"/>
-        </w:rPr>
-        <w:t>(</w:t>
-      </w:r>
-      <w:proofErr w:type="gramEnd"/>
-      <w:r>
-        <w:rPr>
-          <w:rStyle w:val="MonospaceChar"/>
-        </w:rPr>
-        <w:t>)</w:t>
+        <w:t>()</w:t>
       </w:r>
       <w:r>
         <w:t xml:space="preserve"> function takes in the name of the new node as a string, and passes it through to the current interactable so it knows what node should be opened when a player starts dialogue with them. </w:t>
@@ -6422,7 +6334,7 @@
         </w:rPr>
         <w:lastRenderedPageBreak/>
         <w:drawing>
-          <wp:anchor distT="0" distB="0" distL="114300" distR="114300" simplePos="0" relativeHeight="251663360" behindDoc="0" locked="0" layoutInCell="1" allowOverlap="1" wp14:anchorId="645580D3" wp14:editId="411906AB">
+          <wp:anchor distT="0" distB="0" distL="114300" distR="114300" simplePos="0" relativeHeight="251663360" behindDoc="0" locked="0" layoutInCell="1" allowOverlap="1" wp14:anchorId="645580D3" wp14:editId="7E093369">
             <wp:simplePos x="914400" y="914400"/>
             <wp:positionH relativeFrom="column">
               <wp:align>center</wp:align>
@@ -6446,6 +6358,7 @@
                   </pic:nvPicPr>
                   <pic:blipFill>
                     <a:blip r:embed="rId20" cstate="print">
+                      <a:grayscl/>
                       <a:extLst>
                         <a:ext uri="{28A0092B-C50C-407E-A947-70E740481C1C}">
                           <a14:useLocalDpi xmlns:a14="http://schemas.microsoft.com/office/drawing/2010/main" val="0"/>
@@ -6539,13 +6452,8 @@
     </w:p>
     <w:p/>
     <w:p>
-      <w:proofErr w:type="gramStart"/>
-      <w:r>
-        <w:t>All of</w:t>
-      </w:r>
-      <w:proofErr w:type="gramEnd"/>
-      <w:r>
-        <w:t xml:space="preserve"> the operations involved in the implementation of Marching Squares is controlled from the </w:t>
+      <w:r>
+        <w:t xml:space="preserve">All of the operations involved in the implementation of Marching Squares is controlled from the </w:t>
       </w:r>
       <w:r>
         <w:rPr>
@@ -6813,291 +6721,196 @@
       </w:r>
     </w:p>
     <w:p/>
-    <w:p/>
-    <w:p>
-      <w:pPr>
-        <w:pStyle w:val="Heading2"/>
-      </w:pPr>
-      <w:bookmarkStart w:id="35" w:name="_Toc134002431"/>
-      <w:r>
-        <w:t>6</w:t>
-      </w:r>
-      <w:r>
-        <w:t xml:space="preserve"> - Legal, social, </w:t>
-      </w:r>
-      <w:proofErr w:type="gramStart"/>
-      <w:r>
-        <w:t>ethical</w:t>
-      </w:r>
-      <w:proofErr w:type="gramEnd"/>
-      <w:r>
-        <w:t xml:space="preserve"> and professional issues</w:t>
-      </w:r>
-      <w:bookmarkEnd w:id="35"/>
-    </w:p>
     <w:p>
       <w:pPr>
         <w:pStyle w:val="Heading3"/>
       </w:pPr>
-      <w:bookmarkStart w:id="36" w:name="_Toc134002432"/>
-      <w:r>
-        <w:t xml:space="preserve">6.1 </w:t>
-      </w:r>
-      <w:r>
-        <w:t>Data Collection</w:t>
-      </w:r>
-      <w:bookmarkEnd w:id="36"/>
-    </w:p>
-    <w:p>
-      <w:r>
-        <w:t>User testing and surveys</w:t>
-      </w:r>
-      <w:r>
-        <w:t xml:space="preserve"> throughout the project involve</w:t>
-      </w:r>
-      <w:r>
-        <w:t xml:space="preserve"> collecting data from users. To ensure this doesn’t infringe on their right to privacy, each survey was prefaced by a wr</w:t>
-      </w:r>
-      <w:r>
-        <w:t xml:space="preserve">itten disclaimer explaining why the survey is being conducted, how results will be used, </w:t>
-      </w:r>
-      <w:r>
-        <w:t xml:space="preserve">guaranteeing anonymity of </w:t>
-      </w:r>
-      <w:proofErr w:type="gramStart"/>
-      <w:r>
-        <w:t>respondents</w:t>
-      </w:r>
-      <w:proofErr w:type="gramEnd"/>
-      <w:r>
-        <w:t xml:space="preserve"> and explaining how to contact the researcher for more information or to withdraw responses.</w:t>
-      </w:r>
-      <w:r>
-        <w:t xml:space="preserve"> To continue to the questions, users had to read the statement and tick a box confirming their understanding. </w:t>
-      </w:r>
-    </w:p>
-    <w:p/>
-    <w:p>
-      <w:r>
-        <w:t xml:space="preserve">Some of the subject matter of the data collection included sensitive subjects such as </w:t>
-      </w:r>
-      <w:r>
-        <w:t>demographic information and asking respondents about their mental health history. Every question was marked as optional to ensure that no respondents were forced to share information they’d rather keep private.</w:t>
-      </w:r>
-    </w:p>
+      <w:r>
+        <w:t xml:space="preserve">5.5 </w:t>
+      </w:r>
+      <w:r>
+        <w:t>Art and visual impact</w:t>
+      </w:r>
+    </w:p>
+    <w:p>
+      <w:r>
+        <w:t xml:space="preserve">All the art assets used in the </w:t>
+      </w:r>
+      <w:r>
+        <w:t xml:space="preserve">delivered product are original, made specifically for this project. </w:t>
+      </w:r>
+    </w:p>
+    <w:p/>
+    <w:p>
+      <w:r>
+        <w:t xml:space="preserve">The art direction was explored in the game design document (see appendix for the full document). Inspiration was taken from children’s illustration and </w:t>
+      </w:r>
+      <w:r>
+        <w:t xml:space="preserve">cosy games, informing an original style that’s built around painterly textures, a warm colour palette, and soft, rounded shapes. </w:t>
+      </w:r>
+      <w:r>
+        <w:t xml:space="preserve">This style was chosen to help make the game </w:t>
+      </w:r>
+      <w:r>
+        <w:t xml:space="preserve">inviting and relaxing, encouraging play </w:t>
+      </w:r>
+      <w:r>
+        <w:t xml:space="preserve">and providing escapism </w:t>
+      </w:r>
+      <w:r>
+        <w:t xml:space="preserve">even when player may be feeling upset or </w:t>
+      </w:r>
+      <w:r>
+        <w:t xml:space="preserve">unmotivated. </w:t>
+      </w:r>
+    </w:p>
+    <w:p/>
+    <w:p>
+      <w:r>
+        <w:lastRenderedPageBreak/>
+        <w:t xml:space="preserve">The </w:t>
+      </w:r>
+      <w:r>
+        <w:t>game design document outlines designs for</w:t>
+      </w:r>
+      <w:r>
+        <w:t xml:space="preserve"> the player character and</w:t>
+      </w:r>
+      <w:r>
+        <w:t xml:space="preserve"> three non-player characters, though only one was implemented in the final vertical slice of gameplay. Each of the </w:t>
+      </w:r>
+      <w:r>
+        <w:t xml:space="preserve">non-player </w:t>
+      </w:r>
+      <w:r>
+        <w:t xml:space="preserve">characters in the world are inspired by </w:t>
+      </w:r>
+      <w:r>
+        <w:t>British wildlife, making them separate from the main character</w:t>
+      </w:r>
+      <w:r>
+        <w:t xml:space="preserve">, </w:t>
+      </w:r>
+      <w:r>
+        <w:t xml:space="preserve">who is </w:t>
+      </w:r>
+      <w:r>
+        <w:t xml:space="preserve">depicted as a ginger cat. </w:t>
+      </w:r>
+      <w:r>
+        <w:t>This is one of the ways the visual design of the game reflects and reinforces the narrative design</w:t>
+      </w:r>
+      <w:r>
+        <w:t xml:space="preserve">, showing the player character as a newcomer to the community. </w:t>
+      </w:r>
+    </w:p>
+    <w:p/>
+    <w:p>
+      <w:r>
+        <w:t>To refine their designs, full concept art documents were created for each character, including analysis of the</w:t>
+      </w:r>
+      <w:r>
+        <w:t xml:space="preserve"> animal that inspires them to identify key features, </w:t>
+      </w:r>
+      <w:r>
+        <w:t xml:space="preserve">breakdown of design </w:t>
+      </w:r>
+      <w:r>
+        <w:t xml:space="preserve">process </w:t>
+      </w:r>
+      <w:r>
+        <w:t>to showcase unique shapes and silhouettes</w:t>
+      </w:r>
+      <w:r>
+        <w:t xml:space="preserve">, and demonstration of their facial expressions. These concept documents helped ensure that all proposed characters mesh well </w:t>
+      </w:r>
+      <w:r>
+        <w:t>together and</w:t>
+      </w:r>
+      <w:r>
+        <w:t xml:space="preserve"> simplified the process of </w:t>
+      </w:r>
+      <w:r>
+        <w:t>creating</w:t>
+      </w:r>
+      <w:r>
+        <w:t xml:space="preserve"> the </w:t>
+      </w:r>
+      <w:r>
+        <w:t xml:space="preserve">final </w:t>
+      </w:r>
+      <w:r>
+        <w:t xml:space="preserve">game assets. </w:t>
+      </w:r>
+    </w:p>
+    <w:p/>
+    <w:p>
+      <w:r>
+        <w:t xml:space="preserve">Similar documentation was created in the game design document identifying inspiration for the environment and user interface design. Identifying </w:t>
+      </w:r>
+      <w:r>
+        <w:t>all</w:t>
+      </w:r>
+      <w:r>
+        <w:t xml:space="preserve"> these elements at the start of the project made it easier to define a distinct</w:t>
+      </w:r>
+      <w:r>
+        <w:t xml:space="preserve">, cohesive </w:t>
+      </w:r>
+      <w:r>
+        <w:t xml:space="preserve">style </w:t>
+      </w:r>
+      <w:r>
+        <w:t xml:space="preserve">across the game. </w:t>
+      </w:r>
+    </w:p>
+    <w:p/>
     <w:p>
       <w:pPr>
         <w:pStyle w:val="Heading3"/>
       </w:pPr>
-      <w:bookmarkStart w:id="37" w:name="_Toc134002433"/>
-      <w:r>
-        <w:t xml:space="preserve">6.2 </w:t>
-      </w:r>
-      <w:r>
-        <w:t>Mental health content</w:t>
-      </w:r>
-      <w:bookmarkEnd w:id="37"/>
-    </w:p>
-    <w:p>
-      <w:r>
-        <w:t xml:space="preserve">The project is based on using serious games to improve mental wellbeing. As part of this, the game both represents mental illness in characters, and suggests </w:t>
-      </w:r>
-      <w:r>
-        <w:t xml:space="preserve">habits and techniques to improve mental health. </w:t>
-      </w:r>
-    </w:p>
-    <w:p/>
-    <w:p>
-      <w:r>
-        <w:t xml:space="preserve">Poor representation of </w:t>
-      </w:r>
-      <w:r>
-        <w:t xml:space="preserve">mental illness in characters could be a social issue, causing distress for users who suffer from similar issues. To ensure accurate representation, </w:t>
-      </w:r>
-      <w:r>
-        <w:t xml:space="preserve">online accounts of depression and anxiety were used as reference. </w:t>
-      </w:r>
-      <w:r>
-        <w:t xml:space="preserve">Care is taken to not go into detail of symptoms </w:t>
-      </w:r>
-      <w:r>
-        <w:t xml:space="preserve">or actions </w:t>
-      </w:r>
-      <w:r>
-        <w:t xml:space="preserve">which could trigger users, and instead the focus is on </w:t>
-      </w:r>
-      <w:r>
-        <w:t xml:space="preserve">identifying commonly experienced feelings such as low-mood and nervousness. </w:t>
-      </w:r>
-    </w:p>
-    <w:p/>
-    <w:p>
-      <w:r>
-        <w:t xml:space="preserve">In trying to </w:t>
-      </w:r>
-      <w:r>
-        <w:t xml:space="preserve">improve mental wellbeing, it’s important to not dismiss people who struggle with their wellbeing, or to be put in a situation where players </w:t>
-      </w:r>
-      <w:r>
-        <w:t>rely purely on the game as a source of information rather than seeking out psychological support. To prevent this</w:t>
-      </w:r>
-      <w:r>
-        <w:t xml:space="preserve">, care is taken in the dialogue to present the habits and techniques as suggestions only which may soothe symptoms, rather than cures which claim to </w:t>
-      </w:r>
-      <w:r>
-        <w:t xml:space="preserve">‘cure’ mental illness. A disclaimer </w:t>
-      </w:r>
-      <w:r>
-        <w:t xml:space="preserve">is </w:t>
-      </w:r>
-      <w:r>
-        <w:t>displayed at the start of the game, accessible from the menu, and featured in the end credits</w:t>
-      </w:r>
-      <w:r>
-        <w:t>. This</w:t>
-      </w:r>
-      <w:r>
-        <w:t xml:space="preserve"> </w:t>
-      </w:r>
-      <w:r>
-        <w:t xml:space="preserve">explains that the product is intended to be a helpful resource rather than a replacement for professional </w:t>
-      </w:r>
-      <w:r>
-        <w:t>help and</w:t>
-      </w:r>
-      <w:r>
-        <w:t xml:space="preserve"> encourages users who relate to problems represented to seek support from </w:t>
-      </w:r>
-      <w:r>
-        <w:t xml:space="preserve">Mind UK or their GP. </w:t>
-      </w:r>
-      <w:r>
-        <w:t xml:space="preserve"> </w:t>
-      </w:r>
-    </w:p>
-    <w:p>
-      <w:pPr>
-        <w:pStyle w:val="Heading3"/>
-      </w:pPr>
-      <w:bookmarkStart w:id="38" w:name="_Toc134002434"/>
-      <w:r>
-        <w:t xml:space="preserve">6.3 </w:t>
-      </w:r>
-      <w:r>
-        <w:t>Foraging content</w:t>
-      </w:r>
-      <w:bookmarkEnd w:id="38"/>
-    </w:p>
-    <w:p>
-      <w:r>
-        <w:t xml:space="preserve">In demonstrating the act of doing activities in nature, the game discusses and portrays characters foraging for food in the woodlands. </w:t>
-      </w:r>
-    </w:p>
-    <w:p/>
-    <w:p>
-      <w:r>
-        <w:t>This could have serious consequences if users go on to forage themselves and either eat poisonous food or trespass and forage illegally on privately owned land.</w:t>
-      </w:r>
-    </w:p>
-    <w:p/>
-    <w:p>
-      <w:r>
-        <w:t xml:space="preserve">To prevent users </w:t>
-      </w:r>
-      <w:r>
-        <w:t xml:space="preserve">eating dangerous food, the characters discuss using a guidebook to help identify food that is safe to eat. This is translated into the mechanic which highlights edible food in the woodland scene, labelling the plants with their name. All plants referenced are safe to eat and legal to forage in the UK. Additionally, </w:t>
-      </w:r>
-      <w:r>
-        <w:t xml:space="preserve">a disclaimer about eating food from the wild is displayed at the start of the game, from the menu, and in the end credits, </w:t>
-      </w:r>
-      <w:r>
-        <w:t>explaining the importance of correct identification and providing resources to allow players to forage safely if so wish.</w:t>
-      </w:r>
-    </w:p>
-    <w:p/>
-    <w:p>
-      <w:r>
-        <w:lastRenderedPageBreak/>
-        <w:t>In the UK, the</w:t>
-      </w:r>
-      <w:r>
-        <w:t xml:space="preserve"> </w:t>
-      </w:r>
-      <w:commentRangeStart w:id="39"/>
-      <w:r>
-        <w:t>Countryside act</w:t>
-      </w:r>
-      <w:r>
-        <w:t xml:space="preserve"> </w:t>
-      </w:r>
-      <w:commentRangeEnd w:id="39"/>
-      <w:r>
-        <w:rPr>
-          <w:rStyle w:val="CommentReference"/>
-        </w:rPr>
-        <w:commentReference w:id="39"/>
-      </w:r>
-      <w:r>
-        <w:t xml:space="preserve">allows people to forage for private consumption on common land. It stresses </w:t>
-      </w:r>
-      <w:r>
-        <w:t xml:space="preserve">the importance of gaining landowners permission to gather on privately owned spaces, and encourages foragers to gather respectfully, leaving enough of resources for other people and wildlife. </w:t>
-      </w:r>
-    </w:p>
-    <w:p/>
-    <w:p>
-      <w:r>
-        <w:t>The game content follows and references the Countryside Act. The woodland the characters explore and forage in</w:t>
-      </w:r>
-      <w:r>
-        <w:t xml:space="preserve"> is visibly labelled as ‘common land – foraging welcome’ to</w:t>
-      </w:r>
-      <w:r>
-        <w:t xml:space="preserve"> show</w:t>
-      </w:r>
-      <w:r>
-        <w:t xml:space="preserve"> demonstrate permission. </w:t>
-      </w:r>
-      <w:r>
-        <w:t xml:space="preserve"> </w:t>
-      </w:r>
-      <w:r>
-        <w:t xml:space="preserve">When the player first learns about foraging from the non-player character, they discuss the legality of foraging and the Countryside act before continuing. </w:t>
-      </w:r>
-      <w:r>
-        <w:t xml:space="preserve">Links to resources on foraging legally in the UK are provided with the disclaimers in the start, menu option, and end credits. </w:t>
-      </w:r>
-    </w:p>
-    <w:p>
-      <w:pPr>
-        <w:pStyle w:val="Heading2"/>
-      </w:pPr>
-      <w:bookmarkStart w:id="40" w:name="_Toc134002435"/>
-      <w:r>
-        <w:t>7 - End-project report</w:t>
-      </w:r>
-      <w:bookmarkEnd w:id="40"/>
-    </w:p>
-    <w:p/>
+      <w:r>
+        <w:t>5.6 Localisation</w:t>
+      </w:r>
+    </w:p>
+    <w:p>
+      <w:r>
+        <w:t>In the current vertical slice of the project, there is no scope for full localisation or translation to other languages</w:t>
+      </w:r>
+      <w:r>
+        <w:t>, and the</w:t>
+      </w:r>
+      <w:r>
+        <w:t xml:space="preserve"> game is only available in English. </w:t>
+      </w:r>
+    </w:p>
+    <w:p/>
+    <w:p>
+      <w:r>
+        <w:t>However, the content is designed in such a way that, if the project were to be developed</w:t>
+      </w:r>
+      <w:r>
+        <w:t xml:space="preserve"> further in the future</w:t>
+      </w:r>
+      <w:r>
+        <w:t xml:space="preserve">, localisation could take place with minimal disruption to the existing framework. </w:t>
+      </w:r>
+    </w:p>
+    <w:p>
+      <w:r>
+        <w:t>This has been done by:</w:t>
+      </w:r>
+    </w:p>
     <w:p>
       <w:pPr>
         <w:pStyle w:val="ListParagraph"/>
         <w:numPr>
           <w:ilvl w:val="0"/>
-          <w:numId w:val="1"/>
+          <w:numId w:val="11"/>
         </w:numPr>
       </w:pPr>
       <w:r>
-        <w:t>Write at least one character dialogue with a full storyline that they player can interact with. Complete this by 13</w:t>
-      </w:r>
-      <w:r>
-        <w:rPr>
-          <w:vertAlign w:val="superscript"/>
-        </w:rPr>
-        <w:t>th</w:t>
-      </w:r>
-      <w:r>
-        <w:t xml:space="preserve"> February so it can be sent out as a standalone text game to at least 5 testers for early feedback. </w:t>
+        <w:t xml:space="preserve">Using no spoken words in the music or sound effects, so different language versions of the game can use the original sounds without rerecording them with translations. </w:t>
       </w:r>
     </w:p>
     <w:p>
@@ -7105,17 +6918,40 @@
         <w:pStyle w:val="ListParagraph"/>
         <w:numPr>
           <w:ilvl w:val="0"/>
-          <w:numId w:val="1"/>
+          <w:numId w:val="11"/>
         </w:numPr>
       </w:pPr>
       <w:r>
-        <w:t xml:space="preserve">Write at least 5 minutes’ worth of dialogue for the player to read by the completion of the project. Measure this by entering the wordcount into </w:t>
-      </w:r>
-      <w:r>
-        <w:t>wordstotime.com</w:t>
-      </w:r>
-      <w:r>
-        <w:t xml:space="preserve">. </w:t>
+        <w:t xml:space="preserve">Using only the most basic elements of </w:t>
+      </w:r>
+      <w:r>
+        <w:t>YarnSpinner</w:t>
+      </w:r>
+      <w:r>
+        <w:t xml:space="preserve"> to only control the flow of dialogue (no dynamic text replacement) so that it could be easily expanded with additional tags and a localisation database at a later point</w:t>
+      </w:r>
+      <w:r>
+        <w:t>.</w:t>
+      </w:r>
+    </w:p>
+    <w:p/>
+    <w:p>
+      <w:pPr>
+        <w:pStyle w:val="Heading3"/>
+      </w:pPr>
+      <w:r>
+        <w:t>5.7 Accessibility</w:t>
+      </w:r>
+    </w:p>
+    <w:p>
+      <w:r>
+        <w:t>In the reduced scope of this project, there are limited resources to spend on accessibility, but efforts have been made to meet basic accessibility requirements.</w:t>
+      </w:r>
+    </w:p>
+    <w:p/>
+    <w:p>
+      <w:r>
+        <w:t>The following basic requirements from Game Accessibility Guidelines have been met:</w:t>
       </w:r>
     </w:p>
     <w:p>
@@ -7123,19 +6959,647 @@
         <w:pStyle w:val="ListParagraph"/>
         <w:numPr>
           <w:ilvl w:val="0"/>
-          <w:numId w:val="1"/>
+          <w:numId w:val="12"/>
         </w:numPr>
       </w:pPr>
       <w:r>
+        <w:t>Motor:</w:t>
+      </w:r>
+    </w:p>
+    <w:p>
+      <w:pPr>
+        <w:pStyle w:val="ListParagraph"/>
+        <w:numPr>
+          <w:ilvl w:val="1"/>
+          <w:numId w:val="12"/>
+        </w:numPr>
+      </w:pPr>
+      <w:r>
+        <w:t>Ensure that all areas of the user interface can be accessed using the same input method as the gameplay</w:t>
+      </w:r>
+      <w:r>
+        <w:t>.</w:t>
+      </w:r>
+    </w:p>
+    <w:p>
+      <w:pPr>
+        <w:pStyle w:val="ListParagraph"/>
+        <w:numPr>
+          <w:ilvl w:val="1"/>
+          <w:numId w:val="12"/>
+        </w:numPr>
+      </w:pPr>
+      <w:r>
+        <w:t>Ensure controls are as simple as possible, or provide a simpler alternative</w:t>
+      </w:r>
+      <w:r>
+        <w:t xml:space="preserve">. </w:t>
+      </w:r>
+    </w:p>
+    <w:p>
+      <w:pPr>
+        <w:pStyle w:val="ListParagraph"/>
+        <w:numPr>
+          <w:ilvl w:val="0"/>
+          <w:numId w:val="12"/>
+        </w:numPr>
+      </w:pPr>
+      <w:r>
+        <w:t>Cognitive:</w:t>
+      </w:r>
+    </w:p>
+    <w:p>
+      <w:pPr>
+        <w:pStyle w:val="ListParagraph"/>
+        <w:numPr>
+          <w:ilvl w:val="1"/>
+          <w:numId w:val="12"/>
+        </w:numPr>
+      </w:pPr>
+      <w:r>
+        <w:t>Allow the game to be started without navigating through multiple levels of menus.</w:t>
+      </w:r>
+    </w:p>
+    <w:p>
+      <w:pPr>
+        <w:pStyle w:val="ListParagraph"/>
+        <w:numPr>
+          <w:ilvl w:val="1"/>
+          <w:numId w:val="12"/>
+        </w:numPr>
+      </w:pPr>
+      <w:r>
+        <w:lastRenderedPageBreak/>
+        <w:t>Allow players to progress through text prompts at their own pace.</w:t>
+      </w:r>
+    </w:p>
+    <w:p>
+      <w:pPr>
+        <w:pStyle w:val="ListParagraph"/>
+        <w:numPr>
+          <w:ilvl w:val="0"/>
+          <w:numId w:val="12"/>
+        </w:numPr>
+      </w:pPr>
+      <w:r>
+        <w:t>Vision:</w:t>
+      </w:r>
+    </w:p>
+    <w:p>
+      <w:pPr>
+        <w:pStyle w:val="ListParagraph"/>
+        <w:numPr>
+          <w:ilvl w:val="1"/>
+          <w:numId w:val="12"/>
+        </w:numPr>
+      </w:pPr>
+      <w:r>
+        <w:t>Ensure no essential information is communicated through colour alone.</w:t>
+      </w:r>
+    </w:p>
+    <w:p>
+      <w:pPr>
+        <w:pStyle w:val="ListParagraph"/>
+        <w:numPr>
+          <w:ilvl w:val="1"/>
+          <w:numId w:val="12"/>
+        </w:numPr>
+      </w:pPr>
+      <w:r>
+        <w:t>Use an easily readable default font size.</w:t>
+      </w:r>
+    </w:p>
+    <w:p>
+      <w:pPr>
+        <w:pStyle w:val="ListParagraph"/>
+        <w:numPr>
+          <w:ilvl w:val="1"/>
+          <w:numId w:val="12"/>
+        </w:numPr>
+      </w:pPr>
+      <w:r>
+        <w:t>Provide high contrast between text/UI and background</w:t>
+      </w:r>
+      <w:r>
+        <w:t>.</w:t>
+      </w:r>
+    </w:p>
+    <w:p>
+      <w:pPr>
+        <w:pStyle w:val="ListParagraph"/>
+        <w:numPr>
+          <w:ilvl w:val="0"/>
+          <w:numId w:val="12"/>
+        </w:numPr>
+      </w:pPr>
+      <w:r>
+        <w:t>Hearing:</w:t>
+      </w:r>
+    </w:p>
+    <w:p>
+      <w:pPr>
+        <w:pStyle w:val="ListParagraph"/>
+        <w:numPr>
+          <w:ilvl w:val="1"/>
+          <w:numId w:val="12"/>
+        </w:numPr>
+      </w:pPr>
+      <w:r>
+        <w:t>Ensure no essential information is conveyed by sounds alone</w:t>
+      </w:r>
+      <w:r>
+        <w:t>.</w:t>
+      </w:r>
+    </w:p>
+    <w:p>
+      <w:pPr>
+        <w:pStyle w:val="ListParagraph"/>
+        <w:numPr>
+          <w:ilvl w:val="0"/>
+          <w:numId w:val="12"/>
+        </w:numPr>
+      </w:pPr>
+      <w:r>
+        <w:t>Speech</w:t>
+      </w:r>
+    </w:p>
+    <w:p>
+      <w:pPr>
+        <w:pStyle w:val="ListParagraph"/>
+        <w:numPr>
+          <w:ilvl w:val="1"/>
+          <w:numId w:val="12"/>
+        </w:numPr>
+      </w:pPr>
+      <w:r>
+        <w:t xml:space="preserve">No speech input is required. </w:t>
+      </w:r>
+    </w:p>
+    <w:p>
+      <w:pPr>
+        <w:pStyle w:val="ListParagraph"/>
+        <w:numPr>
+          <w:ilvl w:val="0"/>
+          <w:numId w:val="12"/>
+        </w:numPr>
+      </w:pPr>
+      <w:r>
+        <w:t>General:</w:t>
+      </w:r>
+    </w:p>
+    <w:p>
+      <w:pPr>
+        <w:pStyle w:val="ListParagraph"/>
+        <w:numPr>
+          <w:ilvl w:val="1"/>
+          <w:numId w:val="12"/>
+        </w:numPr>
+      </w:pPr>
+      <w:r>
+        <w:t>Provide details of accessibility features in-game</w:t>
+      </w:r>
+      <w:r>
+        <w:t>.</w:t>
+      </w:r>
+    </w:p>
+    <w:p>
+      <w:pPr>
+        <w:pStyle w:val="ListParagraph"/>
+        <w:numPr>
+          <w:ilvl w:val="1"/>
+          <w:numId w:val="12"/>
+        </w:numPr>
+      </w:pPr>
+      <w:r>
+        <w:t>Provide details of accessibility features on packaging and/or website</w:t>
+      </w:r>
+      <w:r>
+        <w:t>.</w:t>
+      </w:r>
+    </w:p>
+    <w:p/>
+    <w:p/>
+    <w:p>
+      <w:pPr>
+        <w:pStyle w:val="Heading2"/>
+      </w:pPr>
+      <w:bookmarkStart w:id="35" w:name="_Toc134002431"/>
+      <w:r>
+        <w:t>6</w:t>
+      </w:r>
+      <w:r>
+        <w:t xml:space="preserve"> - Legal, social, ethical and professional issues</w:t>
+      </w:r>
+      <w:bookmarkEnd w:id="35"/>
+    </w:p>
+    <w:p>
+      <w:pPr>
+        <w:pStyle w:val="Heading3"/>
+      </w:pPr>
+      <w:bookmarkStart w:id="36" w:name="_Toc134002432"/>
+      <w:r>
+        <w:t xml:space="preserve">6.1 </w:t>
+      </w:r>
+      <w:r>
+        <w:t>Data Collection</w:t>
+      </w:r>
+      <w:bookmarkEnd w:id="36"/>
+    </w:p>
+    <w:p>
+      <w:r>
+        <w:t>User testing and surveys</w:t>
+      </w:r>
+      <w:r>
+        <w:t xml:space="preserve"> throughout the project involve</w:t>
+      </w:r>
+      <w:r>
+        <w:t xml:space="preserve"> collecting data from users. To ensure this doesn’t infringe on their right to privacy, each survey was prefaced by a wr</w:t>
+      </w:r>
+      <w:r>
+        <w:t xml:space="preserve">itten disclaimer explaining why the survey is being conducted, how results will be used, </w:t>
+      </w:r>
+      <w:r>
+        <w:t>guaranteeing anonymity of respondents and explaining how to contact the researcher for more information or to withdraw responses.</w:t>
+      </w:r>
+      <w:r>
+        <w:t xml:space="preserve"> To continue to the questions, users had to read the statement and tick a box confirming their understanding. </w:t>
+      </w:r>
+    </w:p>
+    <w:p/>
+    <w:p>
+      <w:r>
+        <w:t xml:space="preserve">Some of the subject matter of the data collection included sensitive subjects such as </w:t>
+      </w:r>
+      <w:r>
+        <w:t>demographic information and asking respondents about their mental health history. Every question was marked as optional to ensure that no respondents were forced to share information they’d rather keep private.</w:t>
+      </w:r>
+    </w:p>
+    <w:p>
+      <w:pPr>
+        <w:pStyle w:val="Heading3"/>
+      </w:pPr>
+      <w:bookmarkStart w:id="37" w:name="_Toc134002433"/>
+      <w:r>
+        <w:t xml:space="preserve">6.2 </w:t>
+      </w:r>
+      <w:r>
+        <w:t>Mental health content</w:t>
+      </w:r>
+      <w:bookmarkEnd w:id="37"/>
+    </w:p>
+    <w:p>
+      <w:r>
+        <w:t xml:space="preserve">The project is based on using serious games to improve mental wellbeing. As part of this, the game both represents mental illness in characters, and suggests </w:t>
+      </w:r>
+      <w:r>
+        <w:t xml:space="preserve">habits and techniques to improve mental health. </w:t>
+      </w:r>
+    </w:p>
+    <w:p/>
+    <w:p>
+      <w:r>
+        <w:t xml:space="preserve">Poor representation of </w:t>
+      </w:r>
+      <w:r>
+        <w:t xml:space="preserve">mental illness in characters could be a social issue, causing distress for users who suffer from similar issues. To ensure accurate representation, </w:t>
+      </w:r>
+      <w:r>
+        <w:t xml:space="preserve">online accounts of depression and anxiety were used as reference. </w:t>
+      </w:r>
+      <w:r>
+        <w:t xml:space="preserve">Care is taken to not go into detail of symptoms </w:t>
+      </w:r>
+      <w:r>
+        <w:t xml:space="preserve">or actions </w:t>
+      </w:r>
+      <w:r>
+        <w:t xml:space="preserve">which could trigger users, and instead the focus is on </w:t>
+      </w:r>
+      <w:r>
+        <w:t xml:space="preserve">identifying commonly experienced feelings such as low-mood and nervousness. </w:t>
+      </w:r>
+    </w:p>
+    <w:p/>
+    <w:p>
+      <w:r>
+        <w:lastRenderedPageBreak/>
+        <w:t xml:space="preserve">In trying to </w:t>
+      </w:r>
+      <w:r>
+        <w:t xml:space="preserve">improve mental wellbeing, it’s important to not dismiss people who struggle with their wellbeing, or to be put in a situation where players </w:t>
+      </w:r>
+      <w:r>
+        <w:t>rely purely on the game as a source of information rather than seeking out psychological support. To prevent this</w:t>
+      </w:r>
+      <w:r>
+        <w:t xml:space="preserve">, care is taken in the dialogue to present the habits and techniques as suggestions only which may soothe symptoms, rather than cures which claim to </w:t>
+      </w:r>
+      <w:r>
+        <w:t xml:space="preserve">‘cure’ mental illness. A disclaimer </w:t>
+      </w:r>
+      <w:r>
+        <w:t xml:space="preserve">is </w:t>
+      </w:r>
+      <w:r>
+        <w:t>displayed at the start of the game, accessible from the menu, and featured in the end credits</w:t>
+      </w:r>
+      <w:r>
+        <w:t>. This</w:t>
+      </w:r>
+      <w:r>
+        <w:t xml:space="preserve"> </w:t>
+      </w:r>
+      <w:r>
+        <w:t xml:space="preserve">explains that the product is intended to be a helpful resource rather than a replacement for professional </w:t>
+      </w:r>
+      <w:r>
+        <w:t>help and</w:t>
+      </w:r>
+      <w:r>
+        <w:t xml:space="preserve"> encourages users who relate to problems represented to seek support from </w:t>
+      </w:r>
+      <w:r>
+        <w:t xml:space="preserve">Mind UK or their GP. </w:t>
+      </w:r>
+      <w:r>
+        <w:t xml:space="preserve"> </w:t>
+      </w:r>
+    </w:p>
+    <w:p>
+      <w:pPr>
+        <w:pStyle w:val="Heading3"/>
+      </w:pPr>
+      <w:bookmarkStart w:id="38" w:name="_Toc134002434"/>
+      <w:r>
+        <w:t xml:space="preserve">6.3 </w:t>
+      </w:r>
+      <w:r>
+        <w:t>Foraging content</w:t>
+      </w:r>
+      <w:bookmarkEnd w:id="38"/>
+    </w:p>
+    <w:p>
+      <w:r>
+        <w:t xml:space="preserve">In demonstrating the act of doing activities in nature, the game discusses and portrays characters foraging for food in the woodlands. </w:t>
+      </w:r>
+    </w:p>
+    <w:p/>
+    <w:p>
+      <w:r>
+        <w:t>This could have serious consequences if users go on to forage themselves and either eat poisonous food or trespass and forage illegally on privately owned land.</w:t>
+      </w:r>
+    </w:p>
+    <w:p/>
+    <w:p>
+      <w:r>
+        <w:t xml:space="preserve">To prevent users </w:t>
+      </w:r>
+      <w:r>
+        <w:t xml:space="preserve">eating dangerous food, the characters discuss using a guidebook to help identify food that is safe to eat. This is translated into the mechanic which highlights edible food in the woodland scene, labelling the plants with their name. All plants referenced are safe to eat and legal to forage in the UK. Additionally, </w:t>
+      </w:r>
+      <w:r>
+        <w:t xml:space="preserve">a disclaimer about eating food from the wild is displayed at the start of the game, from the menu, and in the end credits, </w:t>
+      </w:r>
+      <w:r>
+        <w:t>explaining the importance of correct identification and providing resources to allow players to forage safely if so wish.</w:t>
+      </w:r>
+    </w:p>
+    <w:p/>
+    <w:p>
+      <w:r>
+        <w:t>In the UK, the</w:t>
+      </w:r>
+      <w:r>
+        <w:t xml:space="preserve"> </w:t>
+      </w:r>
+      <w:commentRangeStart w:id="39"/>
+      <w:r>
+        <w:t>Countryside act</w:t>
+      </w:r>
+      <w:r>
+        <w:t xml:space="preserve"> </w:t>
+      </w:r>
+      <w:commentRangeEnd w:id="39"/>
+      <w:r>
+        <w:rPr>
+          <w:rStyle w:val="CommentReference"/>
+        </w:rPr>
+        <w:commentReference w:id="39"/>
+      </w:r>
+      <w:r>
+        <w:t xml:space="preserve">allows people to forage for private consumption on common land. It stresses </w:t>
+      </w:r>
+      <w:r>
+        <w:t xml:space="preserve">the importance of gaining landowners permission to gather on privately owned spaces, and encourages foragers to gather respectfully, leaving enough of resources for other people and wildlife. </w:t>
+      </w:r>
+    </w:p>
+    <w:p/>
+    <w:p>
+      <w:r>
+        <w:t>The game content follows and references the Countryside Act. The woodland the characters explore and forage in</w:t>
+      </w:r>
+      <w:r>
+        <w:t xml:space="preserve"> is visibly labelled as ‘common land – foraging welcome’ to</w:t>
+      </w:r>
+      <w:r>
+        <w:t xml:space="preserve"> show</w:t>
+      </w:r>
+      <w:r>
+        <w:t xml:space="preserve"> demonstrate permission. </w:t>
+      </w:r>
+      <w:r>
+        <w:t xml:space="preserve"> </w:t>
+      </w:r>
+      <w:r>
+        <w:t xml:space="preserve">When the player first learns about foraging from the non-player character, they discuss the legality of foraging and the Countryside act before continuing. </w:t>
+      </w:r>
+      <w:r>
+        <w:t xml:space="preserve">Links to resources on foraging legally in the UK are provided with the disclaimers in the start, menu option, and end credits. </w:t>
+      </w:r>
+    </w:p>
+    <w:p>
+      <w:pPr>
+        <w:pStyle w:val="Heading2"/>
+      </w:pPr>
+      <w:bookmarkStart w:id="40" w:name="_Toc134002435"/>
+      <w:r>
+        <w:t>7 - End-</w:t>
+      </w:r>
+      <w:r>
+        <w:t>of-project</w:t>
+      </w:r>
+      <w:r>
+        <w:t xml:space="preserve"> report</w:t>
+      </w:r>
+      <w:bookmarkEnd w:id="40"/>
+    </w:p>
+    <w:p>
+      <w:r>
+        <w:t xml:space="preserve">At the end of the project, </w:t>
+      </w:r>
+      <w:r>
+        <w:t xml:space="preserve">a narrative game </w:t>
+      </w:r>
+      <w:r>
+        <w:t xml:space="preserve">that teaches about nature-inspired techniques to managing wellbeing has been delivered. </w:t>
+      </w:r>
+    </w:p>
+    <w:p/>
+    <w:p>
+      <w:r>
+        <w:lastRenderedPageBreak/>
+        <w:t xml:space="preserve">To access the completeness of this deliverable, </w:t>
+      </w:r>
+      <w:r>
+        <w:t xml:space="preserve">the product is compared to the initial objectives outlined at the start of the project. </w:t>
+      </w:r>
+    </w:p>
+    <w:p/>
+    <w:p>
+      <w:r>
+        <w:t xml:space="preserve">The first objective was </w:t>
+      </w:r>
+      <w:r>
+        <w:rPr>
+          <w:i/>
+          <w:iCs/>
+        </w:rPr>
+        <w:t>Write at least one character dialogue with a full storyline that they player can interact with.</w:t>
+      </w:r>
+      <w:r>
+        <w:rPr>
+          <w:i/>
+          <w:iCs/>
+        </w:rPr>
+        <w:t xml:space="preserve"> </w:t>
+      </w:r>
+      <w:r>
+        <w:t>This was met in the form of the mouse character. The player is introduced to the</w:t>
+      </w:r>
+      <w:r>
+        <w:t xml:space="preserve"> character, learns about their life, and through exploring and encouraging the character, they </w:t>
+      </w:r>
+      <w:r>
+        <w:t>can</w:t>
+      </w:r>
+      <w:r>
+        <w:t xml:space="preserve"> help the Mouse to get outside and </w:t>
+      </w:r>
+      <w:r>
+        <w:t xml:space="preserve">complete their storyline. </w:t>
+      </w:r>
+    </w:p>
+    <w:p/>
+    <w:p>
+      <w:r>
+        <w:t xml:space="preserve">Secondly, objective two was </w:t>
+      </w:r>
+      <w:r>
+        <w:rPr>
+          <w:i/>
+          <w:iCs/>
+        </w:rPr>
+        <w:t>Write at least 5 minutes’ worth of dialogue for the player to read by the completion of the project. Measure this by entering the wordcount into wordstotime.com</w:t>
+      </w:r>
+      <w:r>
+        <w:rPr>
+          <w:i/>
+          <w:iCs/>
+        </w:rPr>
+        <w:t>.</w:t>
+      </w:r>
+      <w:r>
+        <w:t xml:space="preserve"> This is somewhat complicated to measure, as there are branching dialogue options with different lengths of </w:t>
+      </w:r>
+      <w:r>
+        <w:t xml:space="preserve">writing for the reader to read. Overall, </w:t>
+      </w:r>
+      <w:r>
+        <w:t>all</w:t>
+      </w:r>
+      <w:r>
+        <w:t xml:space="preserve"> the dialogue together totals </w:t>
+      </w:r>
+      <w:r>
+        <w:t xml:space="preserve">approximately 35 minutes </w:t>
+      </w:r>
+      <w:r>
+        <w:t xml:space="preserve">of content for the average reader. </w:t>
+      </w:r>
+      <w:r>
+        <w:t xml:space="preserve">This doesn’t account for the branching dialogue options, so to get a better understanding of the average users experience, we can look at the time </w:t>
+      </w:r>
+      <w:r>
+        <w:t>to read through the whole game if the player always picks the first options available to them. This gives a total of ___ words, which according to</w:t>
+      </w:r>
+      <w:r>
+        <w:t xml:space="preserve"> wordstotime.com would take the average reader --- minutes to read. This meets the </w:t>
+      </w:r>
+      <w:r>
+        <w:t xml:space="preserve">objective of 5 minutes of dialogue, providing enough content for this vertical slice of gameplay to communicate the </w:t>
+      </w:r>
+      <w:r>
+        <w:t xml:space="preserve">main narrative, style, and feel of a completed product. </w:t>
+      </w:r>
+    </w:p>
+    <w:p/>
+    <w:p>
+      <w:r>
+        <w:t xml:space="preserve">Finally, the last objective specified </w:t>
+      </w:r>
+      <w:r>
+        <w:rPr>
+          <w:i/>
+          <w:iCs/>
+        </w:rPr>
         <w:t>Make a slice of gameplay that can run from start to end without any major errors or bugs (</w:t>
       </w:r>
       <w:proofErr w:type="spellStart"/>
       <w:r>
+        <w:rPr>
+          <w:i/>
+          <w:iCs/>
+        </w:rPr>
         <w:t>eg</w:t>
       </w:r>
       <w:proofErr w:type="spellEnd"/>
       <w:r>
-        <w:t>, software doesn’t crash, players can move around and access the storyline as expected).</w:t>
+        <w:rPr>
+          <w:i/>
+          <w:iCs/>
+        </w:rPr>
+        <w:t>, software doesn’t crash, players can move around and access the storyline as expected)</w:t>
+      </w:r>
+      <w:r>
+        <w:rPr>
+          <w:i/>
+          <w:iCs/>
+        </w:rPr>
+        <w:t>.</w:t>
+      </w:r>
+      <w:r>
+        <w:t xml:space="preserve"> This aligns with the delivered product; users can open the game, navigate through menus to get to the main gameplay scene, talk with the NPC to progress storyline, </w:t>
+      </w:r>
+      <w:r>
+        <w:t xml:space="preserve">and </w:t>
+      </w:r>
+      <w:r>
+        <w:t xml:space="preserve">interact with the world to </w:t>
+      </w:r>
+      <w:r>
+        <w:t xml:space="preserve">satisfy requirements to complete the storyline. </w:t>
+      </w:r>
+    </w:p>
+    <w:p/>
+    <w:p>
+      <w:r>
+        <w:t>All three objectives identified at the start of the project have been met</w:t>
+      </w:r>
+      <w:r>
+        <w:t>, surpassing the minimum viable product (MVP)</w:t>
+      </w:r>
+      <w:r>
+        <w:t xml:space="preserve">. </w:t>
       </w:r>
     </w:p>
     <w:p/>
@@ -7145,9 +7609,70 @@
       </w:pPr>
       <w:bookmarkStart w:id="41" w:name="_Toc134002436"/>
       <w:r>
-        <w:t>8 - Project reflections</w:t>
+        <w:t xml:space="preserve">8 </w:t>
+      </w:r>
+      <w:r>
+        <w:t>–</w:t>
+      </w:r>
+      <w:r>
+        <w:t xml:space="preserve"> </w:t>
       </w:r>
       <w:bookmarkEnd w:id="41"/>
+      <w:r>
+        <w:t xml:space="preserve">Future development </w:t>
+      </w:r>
+    </w:p>
+    <w:p>
+      <w:r>
+        <w:t xml:space="preserve">Because the delivered product is a vertical slice of gameplay, there is a lot of room for future development to expand </w:t>
+      </w:r>
+      <w:r>
+        <w:t xml:space="preserve">it into a full game which could be released. </w:t>
+      </w:r>
+      <w:r>
+        <w:br/>
+      </w:r>
+      <w:r>
+        <w:br/>
+        <w:t xml:space="preserve">The Game Design Document provides a structure for this future development, providing an overview of the </w:t>
+      </w:r>
+      <w:r>
+        <w:t xml:space="preserve">ideal product and all of the elements that could be delivered. </w:t>
+      </w:r>
+    </w:p>
+    <w:p/>
+    <w:p>
+      <w:r>
+        <w:t xml:space="preserve">One simple way to develop the product would be to add more content. Multiple characters in the village could represent different mental wellness struggles, and </w:t>
+      </w:r>
+      <w:r>
+        <w:t>by helping all of them, players would be introduced to a variety of different healthy habits and techniques to manage their own mental health. This would also allow for more</w:t>
+      </w:r>
+      <w:r>
+        <w:t xml:space="preserve"> levels of complexity, as helping one character could unlock a feature required to help another. Two more characters are already identified in </w:t>
+      </w:r>
+      <w:r>
+        <w:lastRenderedPageBreak/>
+        <w:t xml:space="preserve">the game design document, including how their storylines could interact with one another and what they would teach the player. </w:t>
+      </w:r>
+    </w:p>
+    <w:p/>
+    <w:p>
+      <w:r>
+        <w:t>Additionally, a greater area to explore in the town</w:t>
+      </w:r>
+      <w:r>
+        <w:t xml:space="preserve"> could allow for more visual storytelling to support the narrative – a noticeboard could direct players to characters needing help, </w:t>
+      </w:r>
+      <w:r>
+        <w:t xml:space="preserve">and </w:t>
+      </w:r>
+      <w:r>
+        <w:t>the aesthetics of the town could improve as more townspeople are helped</w:t>
+      </w:r>
+      <w:r>
+        <w:t xml:space="preserve">. </w:t>
+      </w:r>
     </w:p>
     <w:p>
       <w:pPr>
@@ -7412,6 +7937,119 @@
 <file path=word/numbering.xml><?xml version="1.0" encoding="utf-8"?>
 <w:numbering xmlns:wpc="http://schemas.microsoft.com/office/word/2010/wordprocessingCanvas" xmlns:cx="http://schemas.microsoft.com/office/drawing/2014/chartex" xmlns:cx1="http://schemas.microsoft.com/office/drawing/2015/9/8/chartex" xmlns:cx2="http://schemas.microsoft.com/office/drawing/2015/10/21/chartex" xmlns:cx3="http://schemas.microsoft.com/office/drawing/2016/5/9/chartex" xmlns:cx4="http://schemas.microsoft.com/office/drawing/2016/5/10/chartex" xmlns:cx5="http://schemas.microsoft.com/office/drawing/2016/5/11/chartex" xmlns:cx6="http://schemas.microsoft.com/office/drawing/2016/5/12/chartex" xmlns:cx7="http://schemas.microsoft.com/office/drawing/2016/5/13/chartex" xmlns:cx8="http://schemas.microsoft.com/office/drawing/2016/5/14/chartex" xmlns:mc="http://schemas.openxmlformats.org/markup-compatibility/2006" xmlns:aink="http://schemas.microsoft.com/office/drawing/2016/ink" xmlns:am3d="http://schemas.microsoft.com/office/drawing/2017/model3d" xmlns:o="urn:schemas-microsoft-com:office:office" xmlns:oel="http://schemas.microsoft.com/office/2019/extlst" xmlns:r="http://schemas.openxmlformats.org/officeDocument/2006/relationships" xmlns:m="http://schemas.openxmlformats.org/officeDocument/2006/math" xmlns:v="urn:schemas-microsoft-com:vml" xmlns:wp14="http://schemas.microsoft.com/office/word/2010/wordprocessingDrawing" xmlns:wp="http://schemas.openxmlformats.org/drawingml/2006/wordprocessingDrawing" xmlns:w10="urn:schemas-microsoft-com:office:word" xmlns:w="http://schemas.openxmlformats.org/wordprocessingml/2006/main" xmlns:w14="http://schemas.microsoft.com/office/word/2010/wordml" xmlns:w15="http://schemas.microsoft.com/office/word/2012/wordml" xmlns:w16cex="http://schemas.microsoft.com/office/word/2018/wordml/cex" xmlns:w16cid="http://schemas.microsoft.com/office/word/2016/wordml/cid" xmlns:w16="http://schemas.microsoft.com/office/word/2018/wordml" xmlns:w16du="http://schemas.microsoft.com/office/word/2023/wordml/word16du" xmlns:w16sdtdh="http://schemas.microsoft.com/office/word/2020/wordml/sdtdatahash" xmlns:w16se="http://schemas.microsoft.com/office/word/2015/wordml/symex" xmlns:wpg="http://schemas.microsoft.com/office/word/2010/wordprocessingGroup" xmlns:wpi="http://schemas.microsoft.com/office/word/2010/wordprocessingInk" xmlns:wne="http://schemas.microsoft.com/office/word/2006/wordml" xmlns:wps="http://schemas.microsoft.com/office/word/2010/wordprocessingShape" mc:Ignorable="w14 w15 w16se w16cid w16 w16cex w16sdtdh wp14">
   <w:abstractNum w:abstractNumId="0" w15:restartNumberingAfterBreak="0">
+    <w:nsid w:val="017C0E97"/>
+    <w:multiLevelType w:val="hybridMultilevel"/>
+    <w:tmpl w:val="DC286E82"/>
+    <w:lvl w:ilvl="0" w:tplc="08090001">
+      <w:start w:val="1"/>
+      <w:numFmt w:val="bullet"/>
+      <w:lvlText w:val=""/>
+      <w:lvlJc w:val="left"/>
+      <w:pPr>
+        <w:ind w:left="720" w:hanging="360"/>
+      </w:pPr>
+      <w:rPr>
+        <w:rFonts w:ascii="Symbol" w:hAnsi="Symbol" w:hint="default"/>
+      </w:rPr>
+    </w:lvl>
+    <w:lvl w:ilvl="1" w:tplc="08090003">
+      <w:start w:val="1"/>
+      <w:numFmt w:val="bullet"/>
+      <w:lvlText w:val="o"/>
+      <w:lvlJc w:val="left"/>
+      <w:pPr>
+        <w:ind w:left="1440" w:hanging="360"/>
+      </w:pPr>
+      <w:rPr>
+        <w:rFonts w:ascii="Courier New" w:hAnsi="Courier New" w:cs="Courier New" w:hint="default"/>
+      </w:rPr>
+    </w:lvl>
+    <w:lvl w:ilvl="2" w:tplc="08090005" w:tentative="1">
+      <w:start w:val="1"/>
+      <w:numFmt w:val="bullet"/>
+      <w:lvlText w:val=""/>
+      <w:lvlJc w:val="left"/>
+      <w:pPr>
+        <w:ind w:left="2160" w:hanging="360"/>
+      </w:pPr>
+      <w:rPr>
+        <w:rFonts w:ascii="Wingdings" w:hAnsi="Wingdings" w:hint="default"/>
+      </w:rPr>
+    </w:lvl>
+    <w:lvl w:ilvl="3" w:tplc="08090001" w:tentative="1">
+      <w:start w:val="1"/>
+      <w:numFmt w:val="bullet"/>
+      <w:lvlText w:val=""/>
+      <w:lvlJc w:val="left"/>
+      <w:pPr>
+        <w:ind w:left="2880" w:hanging="360"/>
+      </w:pPr>
+      <w:rPr>
+        <w:rFonts w:ascii="Symbol" w:hAnsi="Symbol" w:hint="default"/>
+      </w:rPr>
+    </w:lvl>
+    <w:lvl w:ilvl="4" w:tplc="08090003" w:tentative="1">
+      <w:start w:val="1"/>
+      <w:numFmt w:val="bullet"/>
+      <w:lvlText w:val="o"/>
+      <w:lvlJc w:val="left"/>
+      <w:pPr>
+        <w:ind w:left="3600" w:hanging="360"/>
+      </w:pPr>
+      <w:rPr>
+        <w:rFonts w:ascii="Courier New" w:hAnsi="Courier New" w:cs="Courier New" w:hint="default"/>
+      </w:rPr>
+    </w:lvl>
+    <w:lvl w:ilvl="5" w:tplc="08090005" w:tentative="1">
+      <w:start w:val="1"/>
+      <w:numFmt w:val="bullet"/>
+      <w:lvlText w:val=""/>
+      <w:lvlJc w:val="left"/>
+      <w:pPr>
+        <w:ind w:left="4320" w:hanging="360"/>
+      </w:pPr>
+      <w:rPr>
+        <w:rFonts w:ascii="Wingdings" w:hAnsi="Wingdings" w:hint="default"/>
+      </w:rPr>
+    </w:lvl>
+    <w:lvl w:ilvl="6" w:tplc="08090001" w:tentative="1">
+      <w:start w:val="1"/>
+      <w:numFmt w:val="bullet"/>
+      <w:lvlText w:val=""/>
+      <w:lvlJc w:val="left"/>
+      <w:pPr>
+        <w:ind w:left="5040" w:hanging="360"/>
+      </w:pPr>
+      <w:rPr>
+        <w:rFonts w:ascii="Symbol" w:hAnsi="Symbol" w:hint="default"/>
+      </w:rPr>
+    </w:lvl>
+    <w:lvl w:ilvl="7" w:tplc="08090003" w:tentative="1">
+      <w:start w:val="1"/>
+      <w:numFmt w:val="bullet"/>
+      <w:lvlText w:val="o"/>
+      <w:lvlJc w:val="left"/>
+      <w:pPr>
+        <w:ind w:left="5760" w:hanging="360"/>
+      </w:pPr>
+      <w:rPr>
+        <w:rFonts w:ascii="Courier New" w:hAnsi="Courier New" w:cs="Courier New" w:hint="default"/>
+      </w:rPr>
+    </w:lvl>
+    <w:lvl w:ilvl="8" w:tplc="08090005" w:tentative="1">
+      <w:start w:val="1"/>
+      <w:numFmt w:val="bullet"/>
+      <w:lvlText w:val=""/>
+      <w:lvlJc w:val="left"/>
+      <w:pPr>
+        <w:ind w:left="6480" w:hanging="360"/>
+      </w:pPr>
+      <w:rPr>
+        <w:rFonts w:ascii="Wingdings" w:hAnsi="Wingdings" w:hint="default"/>
+      </w:rPr>
+    </w:lvl>
+  </w:abstractNum>
+  <w:abstractNum w:abstractNumId="1" w15:restartNumberingAfterBreak="0">
     <w:nsid w:val="15CF6353"/>
     <w:multiLevelType w:val="hybridMultilevel"/>
     <w:tmpl w:val="8410DD50"/>
@@ -7524,7 +8162,7 @@
       </w:rPr>
     </w:lvl>
   </w:abstractNum>
-  <w:abstractNum w:abstractNumId="1" w15:restartNumberingAfterBreak="0">
+  <w:abstractNum w:abstractNumId="2" w15:restartNumberingAfterBreak="0">
     <w:nsid w:val="24045785"/>
     <w:multiLevelType w:val="hybridMultilevel"/>
     <w:tmpl w:val="B4DAB4E2"/>
@@ -7637,7 +8275,7 @@
       </w:rPr>
     </w:lvl>
   </w:abstractNum>
-  <w:abstractNum w:abstractNumId="2" w15:restartNumberingAfterBreak="0">
+  <w:abstractNum w:abstractNumId="3" w15:restartNumberingAfterBreak="0">
     <w:nsid w:val="2A6F2E4A"/>
     <w:multiLevelType w:val="hybridMultilevel"/>
     <w:tmpl w:val="2E365CD8"/>
@@ -7750,7 +8388,7 @@
       </w:rPr>
     </w:lvl>
   </w:abstractNum>
-  <w:abstractNum w:abstractNumId="3" w15:restartNumberingAfterBreak="0">
+  <w:abstractNum w:abstractNumId="4" w15:restartNumberingAfterBreak="0">
     <w:nsid w:val="2E7D3B29"/>
     <w:multiLevelType w:val="hybridMultilevel"/>
     <w:tmpl w:val="AE2E8CDA"/>
@@ -7863,7 +8501,7 @@
       </w:rPr>
     </w:lvl>
   </w:abstractNum>
-  <w:abstractNum w:abstractNumId="4" w15:restartNumberingAfterBreak="0">
+  <w:abstractNum w:abstractNumId="5" w15:restartNumberingAfterBreak="0">
     <w:nsid w:val="3B6438E6"/>
     <w:multiLevelType w:val="hybridMultilevel"/>
     <w:tmpl w:val="081A36FE"/>
@@ -7976,10 +8614,10 @@
       </w:rPr>
     </w:lvl>
   </w:abstractNum>
-  <w:abstractNum w:abstractNumId="5" w15:restartNumberingAfterBreak="0">
-    <w:nsid w:val="517A7CDD"/>
+  <w:abstractNum w:abstractNumId="6" w15:restartNumberingAfterBreak="0">
+    <w:nsid w:val="3CF11F93"/>
     <w:multiLevelType w:val="hybridMultilevel"/>
-    <w:tmpl w:val="E32244E4"/>
+    <w:tmpl w:val="AE9E59C8"/>
     <w:lvl w:ilvl="0" w:tplc="08090001">
       <w:start w:val="1"/>
       <w:numFmt w:val="bullet"/>
@@ -8089,7 +8727,120 @@
       </w:rPr>
     </w:lvl>
   </w:abstractNum>
-  <w:abstractNum w:abstractNumId="6" w15:restartNumberingAfterBreak="0">
+  <w:abstractNum w:abstractNumId="7" w15:restartNumberingAfterBreak="0">
+    <w:nsid w:val="517A7CDD"/>
+    <w:multiLevelType w:val="hybridMultilevel"/>
+    <w:tmpl w:val="E32244E4"/>
+    <w:lvl w:ilvl="0" w:tplc="08090001">
+      <w:start w:val="1"/>
+      <w:numFmt w:val="bullet"/>
+      <w:lvlText w:val=""/>
+      <w:lvlJc w:val="left"/>
+      <w:pPr>
+        <w:ind w:left="720" w:hanging="360"/>
+      </w:pPr>
+      <w:rPr>
+        <w:rFonts w:ascii="Symbol" w:hAnsi="Symbol" w:hint="default"/>
+      </w:rPr>
+    </w:lvl>
+    <w:lvl w:ilvl="1" w:tplc="08090003" w:tentative="1">
+      <w:start w:val="1"/>
+      <w:numFmt w:val="bullet"/>
+      <w:lvlText w:val="o"/>
+      <w:lvlJc w:val="left"/>
+      <w:pPr>
+        <w:ind w:left="1440" w:hanging="360"/>
+      </w:pPr>
+      <w:rPr>
+        <w:rFonts w:ascii="Courier New" w:hAnsi="Courier New" w:cs="Courier New" w:hint="default"/>
+      </w:rPr>
+    </w:lvl>
+    <w:lvl w:ilvl="2" w:tplc="08090005" w:tentative="1">
+      <w:start w:val="1"/>
+      <w:numFmt w:val="bullet"/>
+      <w:lvlText w:val=""/>
+      <w:lvlJc w:val="left"/>
+      <w:pPr>
+        <w:ind w:left="2160" w:hanging="360"/>
+      </w:pPr>
+      <w:rPr>
+        <w:rFonts w:ascii="Wingdings" w:hAnsi="Wingdings" w:hint="default"/>
+      </w:rPr>
+    </w:lvl>
+    <w:lvl w:ilvl="3" w:tplc="08090001" w:tentative="1">
+      <w:start w:val="1"/>
+      <w:numFmt w:val="bullet"/>
+      <w:lvlText w:val=""/>
+      <w:lvlJc w:val="left"/>
+      <w:pPr>
+        <w:ind w:left="2880" w:hanging="360"/>
+      </w:pPr>
+      <w:rPr>
+        <w:rFonts w:ascii="Symbol" w:hAnsi="Symbol" w:hint="default"/>
+      </w:rPr>
+    </w:lvl>
+    <w:lvl w:ilvl="4" w:tplc="08090003" w:tentative="1">
+      <w:start w:val="1"/>
+      <w:numFmt w:val="bullet"/>
+      <w:lvlText w:val="o"/>
+      <w:lvlJc w:val="left"/>
+      <w:pPr>
+        <w:ind w:left="3600" w:hanging="360"/>
+      </w:pPr>
+      <w:rPr>
+        <w:rFonts w:ascii="Courier New" w:hAnsi="Courier New" w:cs="Courier New" w:hint="default"/>
+      </w:rPr>
+    </w:lvl>
+    <w:lvl w:ilvl="5" w:tplc="08090005" w:tentative="1">
+      <w:start w:val="1"/>
+      <w:numFmt w:val="bullet"/>
+      <w:lvlText w:val=""/>
+      <w:lvlJc w:val="left"/>
+      <w:pPr>
+        <w:ind w:left="4320" w:hanging="360"/>
+      </w:pPr>
+      <w:rPr>
+        <w:rFonts w:ascii="Wingdings" w:hAnsi="Wingdings" w:hint="default"/>
+      </w:rPr>
+    </w:lvl>
+    <w:lvl w:ilvl="6" w:tplc="08090001" w:tentative="1">
+      <w:start w:val="1"/>
+      <w:numFmt w:val="bullet"/>
+      <w:lvlText w:val=""/>
+      <w:lvlJc w:val="left"/>
+      <w:pPr>
+        <w:ind w:left="5040" w:hanging="360"/>
+      </w:pPr>
+      <w:rPr>
+        <w:rFonts w:ascii="Symbol" w:hAnsi="Symbol" w:hint="default"/>
+      </w:rPr>
+    </w:lvl>
+    <w:lvl w:ilvl="7" w:tplc="08090003" w:tentative="1">
+      <w:start w:val="1"/>
+      <w:numFmt w:val="bullet"/>
+      <w:lvlText w:val="o"/>
+      <w:lvlJc w:val="left"/>
+      <w:pPr>
+        <w:ind w:left="5760" w:hanging="360"/>
+      </w:pPr>
+      <w:rPr>
+        <w:rFonts w:ascii="Courier New" w:hAnsi="Courier New" w:cs="Courier New" w:hint="default"/>
+      </w:rPr>
+    </w:lvl>
+    <w:lvl w:ilvl="8" w:tplc="08090005" w:tentative="1">
+      <w:start w:val="1"/>
+      <w:numFmt w:val="bullet"/>
+      <w:lvlText w:val=""/>
+      <w:lvlJc w:val="left"/>
+      <w:pPr>
+        <w:ind w:left="6480" w:hanging="360"/>
+      </w:pPr>
+      <w:rPr>
+        <w:rFonts w:ascii="Wingdings" w:hAnsi="Wingdings" w:hint="default"/>
+      </w:rPr>
+    </w:lvl>
+  </w:abstractNum>
+  <w:abstractNum w:abstractNumId="8" w15:restartNumberingAfterBreak="0">
     <w:nsid w:val="57496698"/>
     <w:multiLevelType w:val="hybridMultilevel"/>
     <w:tmpl w:val="5B1A70EE"/>
@@ -8202,7 +8953,7 @@
       </w:rPr>
     </w:lvl>
   </w:abstractNum>
-  <w:abstractNum w:abstractNumId="7" w15:restartNumberingAfterBreak="0">
+  <w:abstractNum w:abstractNumId="9" w15:restartNumberingAfterBreak="0">
     <w:nsid w:val="5F4346A7"/>
     <w:multiLevelType w:val="hybridMultilevel"/>
     <w:tmpl w:val="7ED8AB92"/>
@@ -8315,7 +9066,7 @@
       </w:rPr>
     </w:lvl>
   </w:abstractNum>
-  <w:abstractNum w:abstractNumId="8" w15:restartNumberingAfterBreak="0">
+  <w:abstractNum w:abstractNumId="10" w15:restartNumberingAfterBreak="0">
     <w:nsid w:val="6EEC2369"/>
     <w:multiLevelType w:val="multilevel"/>
     <w:tmpl w:val="53B6FA3E"/>
@@ -8428,7 +9179,7 @@
       </w:rPr>
     </w:lvl>
   </w:abstractNum>
-  <w:abstractNum w:abstractNumId="9" w15:restartNumberingAfterBreak="0">
+  <w:abstractNum w:abstractNumId="11" w15:restartNumberingAfterBreak="0">
     <w:nsid w:val="74E847C7"/>
     <w:multiLevelType w:val="hybridMultilevel"/>
     <w:tmpl w:val="CBFE8F0A"/>
@@ -8542,34 +9293,40 @@
     </w:lvl>
   </w:abstractNum>
   <w:num w:numId="1" w16cid:durableId="48264995">
+    <w:abstractNumId w:val="5"/>
+  </w:num>
+  <w:num w:numId="2" w16cid:durableId="1435051579">
+    <w:abstractNumId w:val="8"/>
+  </w:num>
+  <w:num w:numId="3" w16cid:durableId="1129279836">
+    <w:abstractNumId w:val="2"/>
+  </w:num>
+  <w:num w:numId="4" w16cid:durableId="1823891084">
+    <w:abstractNumId w:val="9"/>
+  </w:num>
+  <w:num w:numId="5" w16cid:durableId="360011858">
+    <w:abstractNumId w:val="1"/>
+  </w:num>
+  <w:num w:numId="6" w16cid:durableId="171065730">
+    <w:abstractNumId w:val="10"/>
+  </w:num>
+  <w:num w:numId="7" w16cid:durableId="710152700">
     <w:abstractNumId w:val="4"/>
   </w:num>
-  <w:num w:numId="2" w16cid:durableId="1435051579">
+  <w:num w:numId="8" w16cid:durableId="1989481147">
+    <w:abstractNumId w:val="7"/>
+  </w:num>
+  <w:num w:numId="9" w16cid:durableId="2078477315">
+    <w:abstractNumId w:val="11"/>
+  </w:num>
+  <w:num w:numId="10" w16cid:durableId="1178539116">
+    <w:abstractNumId w:val="3"/>
+  </w:num>
+  <w:num w:numId="11" w16cid:durableId="723793710">
     <w:abstractNumId w:val="6"/>
   </w:num>
-  <w:num w:numId="3" w16cid:durableId="1129279836">
-    <w:abstractNumId w:val="1"/>
-  </w:num>
-  <w:num w:numId="4" w16cid:durableId="1823891084">
-    <w:abstractNumId w:val="7"/>
-  </w:num>
-  <w:num w:numId="5" w16cid:durableId="360011858">
+  <w:num w:numId="12" w16cid:durableId="333534775">
     <w:abstractNumId w:val="0"/>
-  </w:num>
-  <w:num w:numId="6" w16cid:durableId="171065730">
-    <w:abstractNumId w:val="8"/>
-  </w:num>
-  <w:num w:numId="7" w16cid:durableId="710152700">
-    <w:abstractNumId w:val="3"/>
-  </w:num>
-  <w:num w:numId="8" w16cid:durableId="1989481147">
-    <w:abstractNumId w:val="5"/>
-  </w:num>
-  <w:num w:numId="9" w16cid:durableId="2078477315">
-    <w:abstractNumId w:val="9"/>
-  </w:num>
-  <w:num w:numId="10" w16cid:durableId="1178539116">
-    <w:abstractNumId w:val="2"/>
   </w:num>
 </w:numbering>
 </file>

</xml_diff>

<commit_message>
end of project report section and conclusions
</commit_message>
<xml_diff>
--- a/COMP3000 report.docx
+++ b/COMP3000 report.docx
@@ -1995,21 +1995,7 @@
                 <w:rStyle w:val="Hyperlink"/>
                 <w:noProof/>
               </w:rPr>
-              <w:t>5.5 Art and visual impa</w:t>
-            </w:r>
-            <w:r>
-              <w:rPr>
-                <w:rStyle w:val="Hyperlink"/>
-                <w:noProof/>
-              </w:rPr>
-              <w:t>c</w:t>
-            </w:r>
-            <w:r>
-              <w:rPr>
-                <w:rStyle w:val="Hyperlink"/>
-                <w:noProof/>
-              </w:rPr>
-              <w:t>t</w:t>
+              <w:t>5.5 Art and visual impact</w:t>
             </w:r>
             <w:r>
               <w:rPr>
@@ -2854,7 +2840,13 @@
         <w:t>psychology approach</w:t>
       </w:r>
       <w:r>
-        <w:t xml:space="preserve"> mental wellbeing and improving mental health. This informed the creation of a game which aims to support the mental health of players, offering both short term benefits of relaxation during play and </w:t>
+        <w:t xml:space="preserve"> mental wellbeing and improving mental health. This informed the creation of a </w:t>
+      </w:r>
+      <w:r>
+        <w:t xml:space="preserve">serious </w:t>
+      </w:r>
+      <w:r>
+        <w:t xml:space="preserve">game which aims to support the mental health of players, offering both short term benefits of relaxation during play and </w:t>
       </w:r>
       <w:r>
         <w:t>long-term</w:t>
@@ -2906,6 +2898,7 @@
           <w:id w:val="705608602"/>
           <w:citation/>
         </w:sdtPr>
+        <w:sdtEndPr/>
         <w:sdtContent>
           <w:r>
             <w:fldChar w:fldCharType="begin"/>
@@ -2962,6 +2955,7 @@
           <w:id w:val="-1774392230"/>
           <w:citation/>
         </w:sdtPr>
+        <w:sdtEndPr/>
         <w:sdtContent>
           <w:r>
             <w:fldChar w:fldCharType="begin"/>
@@ -3003,6 +2997,7 @@
           <w:id w:val="-1222986381"/>
           <w:citation/>
         </w:sdtPr>
+        <w:sdtEndPr/>
         <w:sdtContent>
           <w:r>
             <w:fldChar w:fldCharType="begin"/>
@@ -3060,6 +3055,7 @@
           <w:id w:val="2079554457"/>
           <w:citation/>
         </w:sdtPr>
+        <w:sdtEndPr/>
         <w:sdtContent>
           <w:r>
             <w:rPr>
@@ -3917,11 +3913,9 @@
       <w:r>
         <w:t xml:space="preserve"> (</w:t>
       </w:r>
-      <w:proofErr w:type="spellStart"/>
-      <w:r>
-        <w:t>eg</w:t>
-      </w:r>
-      <w:proofErr w:type="spellEnd"/>
+      <w:r>
+        <w:t>for example</w:t>
+      </w:r>
       <w:r>
         <w:t>, software doesn’t crash, players can move around and access the storyline as expected)</w:t>
       </w:r>
@@ -4042,6 +4036,7 @@
           <w:id w:val="1913116138"/>
           <w:citation/>
         </w:sdtPr>
+        <w:sdtEndPr/>
         <w:sdtContent>
           <w:r>
             <w:fldChar w:fldCharType="begin"/>
@@ -4094,6 +4089,7 @@
           <w:id w:val="1382444390"/>
           <w:citation/>
         </w:sdtPr>
+        <w:sdtEndPr/>
         <w:sdtContent>
           <w:r>
             <w:fldChar w:fldCharType="begin"/>
@@ -4126,6 +4122,7 @@
           <w:id w:val="-824972319"/>
           <w:citation/>
         </w:sdtPr>
+        <w:sdtEndPr/>
         <w:sdtContent>
           <w:r>
             <w:fldChar w:fldCharType="begin"/>
@@ -4164,6 +4161,7 @@
           <w:id w:val="740377815"/>
           <w:citation/>
         </w:sdtPr>
+        <w:sdtEndPr/>
         <w:sdtContent>
           <w:r>
             <w:fldChar w:fldCharType="begin"/>
@@ -4206,6 +4204,7 @@
           <w:id w:val="-1459945180"/>
           <w:citation/>
         </w:sdtPr>
+        <w:sdtEndPr/>
         <w:sdtContent>
           <w:r>
             <w:fldChar w:fldCharType="begin"/>
@@ -4244,6 +4243,7 @@
           <w:id w:val="-1477292311"/>
           <w:citation/>
         </w:sdtPr>
+        <w:sdtEndPr/>
         <w:sdtContent>
           <w:r>
             <w:fldChar w:fldCharType="begin"/>
@@ -4298,6 +4298,7 @@
           <w:id w:val="-1742172491"/>
           <w:citation/>
         </w:sdtPr>
+        <w:sdtEndPr/>
         <w:sdtContent>
           <w:r>
             <w:fldChar w:fldCharType="begin"/>
@@ -4333,6 +4334,7 @@
           <w:id w:val="585492796"/>
           <w:citation/>
         </w:sdtPr>
+        <w:sdtEndPr/>
         <w:sdtContent>
           <w:r>
             <w:fldChar w:fldCharType="begin"/>
@@ -4413,6 +4415,7 @@
           <w:id w:val="-726525671"/>
           <w:citation/>
         </w:sdtPr>
+        <w:sdtEndPr/>
         <w:sdtContent>
           <w:r>
             <w:fldChar w:fldCharType="begin"/>
@@ -4458,6 +4461,7 @@
           <w:id w:val="1272891282"/>
           <w:citation/>
         </w:sdtPr>
+        <w:sdtEndPr/>
         <w:sdtContent>
           <w:r>
             <w:fldChar w:fldCharType="begin"/>
@@ -4615,6 +4619,7 @@
           <w:id w:val="-1120301362"/>
           <w:citation/>
         </w:sdtPr>
+        <w:sdtEndPr/>
         <w:sdtContent>
           <w:r>
             <w:fldChar w:fldCharType="begin"/>
@@ -4644,6 +4649,7 @@
           <w:id w:val="1996220464"/>
           <w:citation/>
         </w:sdtPr>
+        <w:sdtEndPr/>
         <w:sdtContent>
           <w:r>
             <w:fldChar w:fldCharType="begin"/>
@@ -4736,6 +4742,7 @@
           <w:id w:val="-1277482516"/>
           <w:citation/>
         </w:sdtPr>
+        <w:sdtEndPr/>
         <w:sdtContent>
           <w:r>
             <w:fldChar w:fldCharType="begin"/>
@@ -4773,6 +4780,7 @@
           <w:id w:val="-296763752"/>
           <w:citation/>
         </w:sdtPr>
+        <w:sdtEndPr/>
         <w:sdtContent>
           <w:r>
             <w:fldChar w:fldCharType="begin"/>
@@ -4817,6 +4825,7 @@
           <w:id w:val="-504829318"/>
           <w:citation/>
         </w:sdtPr>
+        <w:sdtEndPr/>
         <w:sdtContent>
           <w:r>
             <w:fldChar w:fldCharType="begin"/>
@@ -4863,6 +4872,7 @@
           <w:id w:val="-1937051075"/>
           <w:citation/>
         </w:sdtPr>
+        <w:sdtEndPr/>
         <w:sdtContent>
           <w:r>
             <w:fldChar w:fldCharType="begin"/>
@@ -7819,7 +7829,141 @@
       </w:pPr>
       <w:bookmarkStart w:id="45" w:name="_Toc134191908"/>
       <w:r>
-        <w:t>7 - End-</w:t>
+        <w:t>7 – Project Reflections</w:t>
+      </w:r>
+    </w:p>
+    <w:p>
+      <w:r>
+        <w:t xml:space="preserve">The project successfully created a vertical slice of gameplay </w:t>
+      </w:r>
+      <w:r>
+        <w:t>which is enjoyable, polished, and researched enough to provide insight into how a</w:t>
+      </w:r>
+      <w:r>
+        <w:t xml:space="preserve"> larger scale execution of the objectives would </w:t>
+      </w:r>
+      <w:r>
+        <w:t xml:space="preserve">perform. Art assets and written content have all been completed to a </w:t>
+      </w:r>
+      <w:r>
+        <w:t>small scale but high quality, focusing on a smaller but more effective experience for users.</w:t>
+      </w:r>
+      <w:r>
+        <w:t xml:space="preserve"> User testing for the dialogue provided valuable feedback during the project to allowing refinement of the dialogue for a more effective and immersive final product.</w:t>
+      </w:r>
+      <w:r>
+        <w:t xml:space="preserve"> The game design follows the </w:t>
+      </w:r>
+      <w:r>
+        <w:t xml:space="preserve">learnings from theories of learning and serious games to teach research supported approaches to managing mental wellness. </w:t>
+      </w:r>
+    </w:p>
+    <w:p/>
+    <w:p>
+      <w:r>
+        <w:t xml:space="preserve">A key contributing factor to why these elements were well executed was the creation and following of a game design document and strict project plan at the start of the project. Spending time to plan out the project and create these reference documents </w:t>
+      </w:r>
+      <w:r>
+        <w:t>allowed actual creation of the product to go smoothly with minimal disruption due to</w:t>
+      </w:r>
+      <w:r>
+        <w:t xml:space="preserve"> </w:t>
+      </w:r>
+      <w:r>
+        <w:t xml:space="preserve">changes in product vision or time spent on features which aren’t </w:t>
+      </w:r>
+      <w:r>
+        <w:t xml:space="preserve">relevant to the </w:t>
+      </w:r>
+      <w:r>
+        <w:t>product</w:t>
+      </w:r>
+      <w:r>
+        <w:t xml:space="preserve">. Part of the success of these planning documents was the </w:t>
+      </w:r>
+      <w:r>
+        <w:t xml:space="preserve">time allowance to account for personal illness issues throughout the project. Chronic ill health issues are a common set back for </w:t>
+      </w:r>
+      <w:r>
+        <w:t xml:space="preserve">the developer, so the project was planned with multiple buffer weeks to account for time off and with a prioritisation of tasks to ensure that even if time ran out, the key features needed to deliver the MVP were completed.  </w:t>
+      </w:r>
+    </w:p>
+    <w:p/>
+    <w:p>
+      <w:r>
+        <w:t xml:space="preserve">On the other hand, while adequate testing was conducted to inform the development of the product, there was no testing conducted to </w:t>
+      </w:r>
+      <w:r>
+        <w:t>analyse how well the product teaches players about mental health issues or improves their wellbeing. This is one of the elements that was</w:t>
+      </w:r>
+      <w:r>
+        <w:t xml:space="preserve"> sacrificed as a result of the reduced scope project plan due to ill health.</w:t>
+      </w:r>
+      <w:r>
+        <w:t xml:space="preserve"> The health issues and delays are an external </w:t>
+      </w:r>
+      <w:r>
+        <w:t xml:space="preserve">factor, but the </w:t>
+      </w:r>
+      <w:r>
+        <w:t xml:space="preserve">content </w:t>
+      </w:r>
+      <w:r>
+        <w:t xml:space="preserve">and structure of the content plan is </w:t>
+      </w:r>
+      <w:r>
+        <w:t>responsible for which elements of the project were affected by the delays.</w:t>
+      </w:r>
+      <w:r>
+        <w:t xml:space="preserve"> Whilst on the whole, tasks were prioritised well in terms of delivering the product</w:t>
+      </w:r>
+      <w:r>
+        <w:t xml:space="preserve"> and the MVP</w:t>
+      </w:r>
+      <w:r>
+        <w:t>, it would have been beneficial to prioritise the testing of the completed product</w:t>
+      </w:r>
+      <w:r>
+        <w:t xml:space="preserve">. This would have allowed for better understanding of how </w:t>
+      </w:r>
+      <w:r>
+        <w:lastRenderedPageBreak/>
+        <w:t xml:space="preserve">well objectives were met and how the game </w:t>
+      </w:r>
+      <w:r>
+        <w:t>affected</w:t>
+      </w:r>
+      <w:r>
+        <w:t xml:space="preserve"> audiences, ra</w:t>
+      </w:r>
+      <w:r>
+        <w:t xml:space="preserve">ther than simply acknowledging that the game follows the findings of the preliminary research and literature review. </w:t>
+      </w:r>
+    </w:p>
+    <w:p/>
+    <w:p>
+      <w:r>
+        <w:t>I</w:t>
+      </w:r>
+      <w:r>
+        <w:t xml:space="preserve">f I were to do this project again, I would prioritise user testing of the finished product </w:t>
+      </w:r>
+      <w:r>
+        <w:t xml:space="preserve">to assess how well the </w:t>
+      </w:r>
+      <w:r>
+        <w:t xml:space="preserve">game educates players on mental health habits and theory. </w:t>
+      </w:r>
+    </w:p>
+    <w:p>
+      <w:pPr>
+        <w:pStyle w:val="Heading2"/>
+      </w:pPr>
+      <w:r>
+        <w:t>8</w:t>
+      </w:r>
+      <w:r>
+        <w:t xml:space="preserve"> - End-</w:t>
       </w:r>
       <w:r>
         <w:t>of-project</w:t>
@@ -7973,11 +8117,13 @@
         <w:t>.</w:t>
       </w:r>
       <w:r>
-        <w:t xml:space="preserve"> This aligns with the delivered product; users can open the </w:t>
-      </w:r>
-      <w:r>
-        <w:lastRenderedPageBreak/>
-        <w:t xml:space="preserve">game, navigate through menus to get to the main gameplay scene, talk with the NPC to progress storyline, </w:t>
+        <w:t xml:space="preserve"> This aligns with the </w:t>
+      </w:r>
+      <w:r>
+        <w:t xml:space="preserve">core elements </w:t>
+      </w:r>
+      <w:r>
+        <w:t xml:space="preserve">delivered product; users can open the game, navigate through menus to get to the main gameplay scene, talk with the NPC to progress storyline, </w:t>
       </w:r>
       <w:r>
         <w:t xml:space="preserve">and </w:t>
@@ -7988,11 +8134,53 @@
       <w:r>
         <w:t xml:space="preserve">satisfy requirements to complete the storyline. </w:t>
       </w:r>
-    </w:p>
-    <w:p/>
-    <w:p>
-      <w:r>
-        <w:t>All three objectives identified at the start of the project have been met</w:t>
+      <w:r>
+        <w:t xml:space="preserve">However, </w:t>
+      </w:r>
+      <w:r>
+        <w:t>there are</w:t>
+      </w:r>
+      <w:r>
+        <w:t xml:space="preserve"> elements of the vertical slice of gameplay which were id</w:t>
+      </w:r>
+      <w:r>
+        <w:t xml:space="preserve">entified in the game design document which aren’t vital to the proof of </w:t>
+      </w:r>
+      <w:r>
+        <w:t>concept,</w:t>
+      </w:r>
+      <w:r>
+        <w:t xml:space="preserve"> but which would </w:t>
+      </w:r>
+      <w:r>
+        <w:t xml:space="preserve">complete the slice of gameplay. One of these elements is audio, which was identified and thoroughly planned in the Game Design </w:t>
+      </w:r>
+      <w:r>
+        <w:t>Document,</w:t>
+      </w:r>
+      <w:r>
+        <w:t xml:space="preserve"> but which was deemed a low priority </w:t>
+      </w:r>
+      <w:r>
+        <w:t xml:space="preserve">and as a result isn’t implanted in the delivered product. This means that although the </w:t>
+      </w:r>
+      <w:r>
+        <w:t xml:space="preserve">product produced is a useful proof of concept for the product vision, it </w:t>
+      </w:r>
+      <w:r>
+        <w:t xml:space="preserve">isn’t a complete vertical slice of the product as it would be if expanded and </w:t>
+      </w:r>
+      <w:r>
+        <w:t xml:space="preserve">published. </w:t>
+      </w:r>
+    </w:p>
+    <w:p/>
+    <w:p>
+      <w:r>
+        <w:t>Overall, the objectives</w:t>
+      </w:r>
+      <w:r>
+        <w:t xml:space="preserve"> identified at the start of the project have been met</w:t>
       </w:r>
       <w:r>
         <w:t>, surpassing the minimum viable product (MVP)</w:t>
@@ -8000,6 +8188,27 @@
       <w:r>
         <w:t xml:space="preserve">. </w:t>
       </w:r>
+      <w:r>
+        <w:t>However</w:t>
+      </w:r>
+      <w:r>
+        <w:t>, as a result of task prioritisation within the product, some elements of the vertical slice of gameplay weren’t delivered</w:t>
+      </w:r>
+      <w:r>
+        <w:t xml:space="preserve">, so that objective was only partially met. </w:t>
+      </w:r>
+      <w:r>
+        <w:t xml:space="preserve">Regardless of this minor </w:t>
+      </w:r>
+      <w:r>
+        <w:t xml:space="preserve">issue, the product itself is still strong, and </w:t>
+      </w:r>
+      <w:r>
+        <w:t>demonstrates how a serious game can teach about mental health as well as being enjoyable, so</w:t>
+      </w:r>
+      <w:r>
+        <w:t xml:space="preserve">, on the whole, the project was successful. </w:t>
+      </w:r>
     </w:p>
     <w:p/>
     <w:p>
@@ -8008,7 +8217,10 @@
       </w:pPr>
       <w:bookmarkStart w:id="46" w:name="_Toc134191909"/>
       <w:r>
-        <w:t xml:space="preserve">8 </w:t>
+        <w:t>9</w:t>
+      </w:r>
+      <w:r>
+        <w:t xml:space="preserve"> </w:t>
       </w:r>
       <w:r>
         <w:t>–</w:t>
@@ -8084,7 +8296,10 @@
       </w:pPr>
       <w:bookmarkStart w:id="47" w:name="_Toc134191910"/>
       <w:r>
-        <w:t>9 - Conclusions</w:t>
+        <w:t>10</w:t>
+      </w:r>
+      <w:r>
+        <w:t xml:space="preserve"> - Conclusions</w:t>
       </w:r>
       <w:bookmarkEnd w:id="47"/>
     </w:p>
@@ -8255,7 +8470,7 @@
 
 <file path=word/commentsExtended.xml><?xml version="1.0" encoding="utf-8"?>
 <w15:commentsEx xmlns:wpc="http://schemas.microsoft.com/office/word/2010/wordprocessingCanvas" xmlns:cx="http://schemas.microsoft.com/office/drawing/2014/chartex" xmlns:cx1="http://schemas.microsoft.com/office/drawing/2015/9/8/chartex" xmlns:cx2="http://schemas.microsoft.com/office/drawing/2015/10/21/chartex" xmlns:cx3="http://schemas.microsoft.com/office/drawing/2016/5/9/chartex" xmlns:cx4="http://schemas.microsoft.com/office/drawing/2016/5/10/chartex" xmlns:cx5="http://schemas.microsoft.com/office/drawing/2016/5/11/chartex" xmlns:cx6="http://schemas.microsoft.com/office/drawing/2016/5/12/chartex" xmlns:cx7="http://schemas.microsoft.com/office/drawing/2016/5/13/chartex" xmlns:cx8="http://schemas.microsoft.com/office/drawing/2016/5/14/chartex" xmlns:mc="http://schemas.openxmlformats.org/markup-compatibility/2006" xmlns:aink="http://schemas.microsoft.com/office/drawing/2016/ink" xmlns:am3d="http://schemas.microsoft.com/office/drawing/2017/model3d" xmlns:o="urn:schemas-microsoft-com:office:office" xmlns:oel="http://schemas.microsoft.com/office/2019/extlst" xmlns:r="http://schemas.openxmlformats.org/officeDocument/2006/relationships" xmlns:m="http://schemas.openxmlformats.org/officeDocument/2006/math" xmlns:v="urn:schemas-microsoft-com:vml" xmlns:wp14="http://schemas.microsoft.com/office/word/2010/wordprocessingDrawing" xmlns:wp="http://schemas.openxmlformats.org/drawingml/2006/wordprocessingDrawing" xmlns:w10="urn:schemas-microsoft-com:office:word" xmlns:w="http://schemas.openxmlformats.org/wordprocessingml/2006/main" xmlns:w14="http://schemas.microsoft.com/office/word/2010/wordml" xmlns:w15="http://schemas.microsoft.com/office/word/2012/wordml" xmlns:w16cex="http://schemas.microsoft.com/office/word/2018/wordml/cex" xmlns:w16cid="http://schemas.microsoft.com/office/word/2016/wordml/cid" xmlns:w16="http://schemas.microsoft.com/office/word/2018/wordml" xmlns:w16du="http://schemas.microsoft.com/office/word/2023/wordml/word16du" xmlns:w16sdtdh="http://schemas.microsoft.com/office/word/2020/wordml/sdtdatahash" xmlns:w16se="http://schemas.microsoft.com/office/word/2015/wordml/symex" xmlns:wpg="http://schemas.microsoft.com/office/word/2010/wordprocessingGroup" xmlns:wpi="http://schemas.microsoft.com/office/word/2010/wordprocessingInk" xmlns:wne="http://schemas.microsoft.com/office/word/2006/wordml" xmlns:wps="http://schemas.microsoft.com/office/word/2010/wordprocessingShape" mc:Ignorable="w14 w15 w16se w16cid w16 w16cex w16sdtdh wp14">
-  <w15:commentEx w15:paraId="37E3EE46" w15:done="0"/>
+  <w15:commentEx w15:paraId="37E3EE46" w15:done="1"/>
   <w15:commentEx w15:paraId="5207D397" w15:done="1"/>
   <w15:commentEx w15:paraId="7DB31E61" w15:done="0"/>
   <w15:commentEx w15:paraId="4577554D" w15:done="0"/>
@@ -9734,6 +9949,119 @@
       </w:rPr>
     </w:lvl>
   </w:abstractNum>
+  <w:abstractNum w:abstractNumId="12" w15:restartNumberingAfterBreak="0">
+    <w:nsid w:val="7DA324CD"/>
+    <w:multiLevelType w:val="hybridMultilevel"/>
+    <w:tmpl w:val="B45E26AA"/>
+    <w:lvl w:ilvl="0" w:tplc="08090001">
+      <w:start w:val="1"/>
+      <w:numFmt w:val="bullet"/>
+      <w:lvlText w:val=""/>
+      <w:lvlJc w:val="left"/>
+      <w:pPr>
+        <w:ind w:left="720" w:hanging="360"/>
+      </w:pPr>
+      <w:rPr>
+        <w:rFonts w:ascii="Symbol" w:hAnsi="Symbol" w:hint="default"/>
+      </w:rPr>
+    </w:lvl>
+    <w:lvl w:ilvl="1" w:tplc="08090003">
+      <w:start w:val="1"/>
+      <w:numFmt w:val="bullet"/>
+      <w:lvlText w:val="o"/>
+      <w:lvlJc w:val="left"/>
+      <w:pPr>
+        <w:ind w:left="1440" w:hanging="360"/>
+      </w:pPr>
+      <w:rPr>
+        <w:rFonts w:ascii="Courier New" w:hAnsi="Courier New" w:cs="Courier New" w:hint="default"/>
+      </w:rPr>
+    </w:lvl>
+    <w:lvl w:ilvl="2" w:tplc="08090005">
+      <w:start w:val="1"/>
+      <w:numFmt w:val="bullet"/>
+      <w:lvlText w:val=""/>
+      <w:lvlJc w:val="left"/>
+      <w:pPr>
+        <w:ind w:left="2160" w:hanging="360"/>
+      </w:pPr>
+      <w:rPr>
+        <w:rFonts w:ascii="Wingdings" w:hAnsi="Wingdings" w:hint="default"/>
+      </w:rPr>
+    </w:lvl>
+    <w:lvl w:ilvl="3" w:tplc="08090001">
+      <w:start w:val="1"/>
+      <w:numFmt w:val="bullet"/>
+      <w:lvlText w:val=""/>
+      <w:lvlJc w:val="left"/>
+      <w:pPr>
+        <w:ind w:left="2880" w:hanging="360"/>
+      </w:pPr>
+      <w:rPr>
+        <w:rFonts w:ascii="Symbol" w:hAnsi="Symbol" w:hint="default"/>
+      </w:rPr>
+    </w:lvl>
+    <w:lvl w:ilvl="4" w:tplc="08090003">
+      <w:start w:val="1"/>
+      <w:numFmt w:val="bullet"/>
+      <w:lvlText w:val="o"/>
+      <w:lvlJc w:val="left"/>
+      <w:pPr>
+        <w:ind w:left="3600" w:hanging="360"/>
+      </w:pPr>
+      <w:rPr>
+        <w:rFonts w:ascii="Courier New" w:hAnsi="Courier New" w:cs="Courier New" w:hint="default"/>
+      </w:rPr>
+    </w:lvl>
+    <w:lvl w:ilvl="5" w:tplc="08090005">
+      <w:start w:val="1"/>
+      <w:numFmt w:val="bullet"/>
+      <w:lvlText w:val=""/>
+      <w:lvlJc w:val="left"/>
+      <w:pPr>
+        <w:ind w:left="4320" w:hanging="360"/>
+      </w:pPr>
+      <w:rPr>
+        <w:rFonts w:ascii="Wingdings" w:hAnsi="Wingdings" w:hint="default"/>
+      </w:rPr>
+    </w:lvl>
+    <w:lvl w:ilvl="6" w:tplc="08090001">
+      <w:start w:val="1"/>
+      <w:numFmt w:val="bullet"/>
+      <w:lvlText w:val=""/>
+      <w:lvlJc w:val="left"/>
+      <w:pPr>
+        <w:ind w:left="5040" w:hanging="360"/>
+      </w:pPr>
+      <w:rPr>
+        <w:rFonts w:ascii="Symbol" w:hAnsi="Symbol" w:hint="default"/>
+      </w:rPr>
+    </w:lvl>
+    <w:lvl w:ilvl="7" w:tplc="08090003">
+      <w:start w:val="1"/>
+      <w:numFmt w:val="bullet"/>
+      <w:lvlText w:val="o"/>
+      <w:lvlJc w:val="left"/>
+      <w:pPr>
+        <w:ind w:left="5760" w:hanging="360"/>
+      </w:pPr>
+      <w:rPr>
+        <w:rFonts w:ascii="Courier New" w:hAnsi="Courier New" w:cs="Courier New" w:hint="default"/>
+      </w:rPr>
+    </w:lvl>
+    <w:lvl w:ilvl="8" w:tplc="08090005">
+      <w:start w:val="1"/>
+      <w:numFmt w:val="bullet"/>
+      <w:lvlText w:val=""/>
+      <w:lvlJc w:val="left"/>
+      <w:pPr>
+        <w:ind w:left="6480" w:hanging="360"/>
+      </w:pPr>
+      <w:rPr>
+        <w:rFonts w:ascii="Wingdings" w:hAnsi="Wingdings" w:hint="default"/>
+      </w:rPr>
+    </w:lvl>
+  </w:abstractNum>
   <w:num w:numId="1" w16cid:durableId="48264995">
     <w:abstractNumId w:val="5"/>
   </w:num>
@@ -9769,6 +10097,18 @@
   </w:num>
   <w:num w:numId="12" w16cid:durableId="333534775">
     <w:abstractNumId w:val="0"/>
+  </w:num>
+  <w:num w:numId="13" w16cid:durableId="1198545231">
+    <w:abstractNumId w:val="12"/>
+    <w:lvlOverride w:ilvl="0"/>
+    <w:lvlOverride w:ilvl="1"/>
+    <w:lvlOverride w:ilvl="2"/>
+    <w:lvlOverride w:ilvl="3"/>
+    <w:lvlOverride w:ilvl="4"/>
+    <w:lvlOverride w:ilvl="5"/>
+    <w:lvlOverride w:ilvl="6"/>
+    <w:lvlOverride w:ilvl="7"/>
+    <w:lvlOverride w:ilvl="8"/>
   </w:num>
 </w:numbering>
 </file>

</xml_diff>

<commit_message>
notes on improvements, abstract
</commit_message>
<xml_diff>
--- a/COMP3000 report.docx
+++ b/COMP3000 report.docx
@@ -300,6 +300,132 @@
         <w:t>Abstract</w:t>
       </w:r>
       <w:bookmarkEnd w:id="4"/>
+    </w:p>
+    <w:p>
+      <w:pPr>
+        <w:pStyle w:val="ListParagraph"/>
+        <w:numPr>
+          <w:ilvl w:val="0"/>
+          <w:numId w:val="14"/>
+        </w:numPr>
+        <w:spacing w:after="160"/>
+      </w:pPr>
+      <w:r>
+        <w:t xml:space="preserve">Who is the client (if you have one) </w:t>
+      </w:r>
+    </w:p>
+    <w:p>
+      <w:pPr>
+        <w:pStyle w:val="ListParagraph"/>
+        <w:numPr>
+          <w:ilvl w:val="0"/>
+          <w:numId w:val="14"/>
+        </w:numPr>
+        <w:spacing w:after="160"/>
+      </w:pPr>
+      <w:r>
+        <w:t xml:space="preserve">What are their needs/objectives?   </w:t>
+      </w:r>
+    </w:p>
+    <w:p>
+      <w:pPr>
+        <w:pStyle w:val="ListParagraph"/>
+        <w:numPr>
+          <w:ilvl w:val="0"/>
+          <w:numId w:val="14"/>
+        </w:numPr>
+        <w:spacing w:after="160"/>
+      </w:pPr>
+      <w:r>
+        <w:t>What are your primary objectives of the project? How do these relate to the objectives of the client? This is not intended to be your definitive, precise statement of needs and objectives: you can give these in a subsequent chapter.</w:t>
+      </w:r>
+    </w:p>
+    <w:p>
+      <w:pPr>
+        <w:pStyle w:val="ListParagraph"/>
+        <w:spacing w:after="160"/>
+        <w:ind w:left="360"/>
+      </w:pPr>
+    </w:p>
+    <w:p>
+      <w:pPr>
+        <w:pStyle w:val="ListParagraph"/>
+        <w:spacing w:after="160"/>
+        <w:ind w:left="360"/>
+      </w:pPr>
+    </w:p>
+    <w:p>
+      <w:r>
+        <w:t xml:space="preserve">Managing and looking after mental health is as important as maintaining good physical health, but people aren’t always taught the best practices and techniques to do so. In some cases, this can lead to people only receiving support once they reach a ‘breaking point’, rather than learning preventative and healthy habits early on. </w:t>
+      </w:r>
+    </w:p>
+    <w:p/>
+    <w:p>
+      <w:r>
+        <w:t xml:space="preserve">In recent years, more people than ever are playing video games and feeling the mental health benefits - community, relaxation, and rest time. As the industry has grown, so has the number of games centred around mental health, and the wholesome games movement. </w:t>
+      </w:r>
+    </w:p>
+    <w:p/>
+    <w:p>
+      <w:r>
+        <w:t xml:space="preserve">This project aims to combine these two elements to create a game which improves players mental wellbeing. </w:t>
+      </w:r>
+    </w:p>
+    <w:p/>
+    <w:p>
+      <w:r>
+        <w:t xml:space="preserve">Informed by thorough research and investigation, </w:t>
+      </w:r>
+      <w:r>
+        <w:t>a vertical slice of gameplay</w:t>
+      </w:r>
+      <w:r>
+        <w:t xml:space="preserve"> applies the serious game framework and behaviourism theories of learning to teach </w:t>
+      </w:r>
+      <w:r>
+        <w:t xml:space="preserve">users about one of the more accessible and less commonly </w:t>
+      </w:r>
+      <w:r>
+        <w:t xml:space="preserve">learnt </w:t>
+      </w:r>
+      <w:r>
+        <w:t xml:space="preserve">approaches to managing mental </w:t>
+      </w:r>
+      <w:r>
+        <w:t>wellness</w:t>
+      </w:r>
+      <w:r>
+        <w:t xml:space="preserve">, </w:t>
+      </w:r>
+      <w:proofErr w:type="gramStart"/>
+      <w:r>
+        <w:t>nature based</w:t>
+      </w:r>
+      <w:proofErr w:type="gramEnd"/>
+      <w:r>
+        <w:t xml:space="preserve"> therapy. </w:t>
+      </w:r>
+    </w:p>
+    <w:p/>
+    <w:p>
+      <w:r>
+        <w:t>T</w:t>
+      </w:r>
+      <w:r>
+        <w:t>he result is a product which offers short term benefits of relaxation and escapism while being played, as well as long term affects as players learn about new ways to improve their wellbeing and can begin applying these new habits outside of gameplay.</w:t>
+      </w:r>
+    </w:p>
+    <w:p>
+      <w:pPr>
+        <w:pStyle w:val="ListParagraph"/>
+        <w:spacing w:after="160"/>
+        <w:ind w:left="0"/>
+      </w:pPr>
+    </w:p>
+    <w:p>
+      <w:pPr>
+        <w:pStyle w:val="Heading2"/>
+      </w:pPr>
       <w:r>
         <w:br w:type="page"/>
       </w:r>
@@ -2975,58 +3101,244 @@
       <w:r>
         <w:t xml:space="preserve">Managing and looking after mental health is as important as maintaining good physical health, but people aren’t always taught the best practices and techniques to do so. In some cases, this can lead to people only receiving support once they reach a ‘breaking point’, rather than learning preventative and healthy habits early on. </w:t>
       </w:r>
+      <w:commentRangeStart w:id="12"/>
+      <w:r>
+        <w:t xml:space="preserve">//add citation and line about emergency </w:t>
+      </w:r>
+      <w:commentRangeEnd w:id="12"/>
+      <w:r>
+        <w:rPr>
+          <w:rStyle w:val="CommentReference"/>
+        </w:rPr>
+        <w:commentReference w:id="12"/>
+      </w:r>
+      <w:r>
+        <w:t>mental health care</w:t>
+      </w:r>
     </w:p>
     <w:p/>
     <w:p>
       <w:r>
-        <w:t xml:space="preserve">In recent years, more people than ever are playing video games and feeling the mental health benefits - community, relaxation, and rest time. As the industry has grown, so has the number of games centred around mental health, and the wholesome games movement. </w:t>
+        <w:t xml:space="preserve">In recent years, more people than ever are playing video games and feeling the mental health benefits - community, relaxation, and rest time. </w:t>
+      </w:r>
+      <w:commentRangeStart w:id="13"/>
+      <w:r>
+        <w:t xml:space="preserve">// games and mental health citation </w:t>
+      </w:r>
+      <w:commentRangeEnd w:id="13"/>
+      <w:r>
+        <w:rPr>
+          <w:rStyle w:val="CommentReference"/>
+        </w:rPr>
+        <w:commentReference w:id="13"/>
+      </w:r>
+      <w:r>
+        <w:t xml:space="preserve">As the industry has grown, so has the number of games centred around mental health, and the wholesome games movement. </w:t>
       </w:r>
     </w:p>
     <w:p/>
     <w:p>
       <w:r>
-        <w:t xml:space="preserve">This project aims to combine these two elements. Research has been conducted into how media, particularly games, affect their audiences, and how the fields of medicine and </w:t>
-      </w:r>
-      <w:r>
-        <w:t>psychology approach</w:t>
-      </w:r>
-      <w:r>
-        <w:t xml:space="preserve"> mental wellbeing and improving mental health. This informed the creation of a </w:t>
-      </w:r>
-      <w:r>
-        <w:t xml:space="preserve">serious </w:t>
-      </w:r>
-      <w:r>
-        <w:t xml:space="preserve">game which aims to support the mental health of players, offering both short term benefits of relaxation during play and </w:t>
-      </w:r>
-      <w:r>
-        <w:t>long-term</w:t>
-      </w:r>
-      <w:r>
-        <w:t xml:space="preserve"> benefits of learning and adopting healthy habits outside of play.</w:t>
+        <w:t>This project aims to combine these two elements</w:t>
+      </w:r>
+      <w:r>
+        <w:t xml:space="preserve"> to create a game which improves players mental wellbeing</w:t>
+      </w:r>
+      <w:r>
+        <w:t xml:space="preserve">. </w:t>
+      </w:r>
+    </w:p>
+    <w:p/>
+    <w:p>
+      <w:r>
+        <w:t xml:space="preserve">In preparation for this, extensive research </w:t>
+      </w:r>
+      <w:r>
+        <w:t>has</w:t>
+      </w:r>
+      <w:r>
+        <w:t xml:space="preserve"> b</w:t>
+      </w:r>
+      <w:r>
+        <w:t>e</w:t>
+      </w:r>
+      <w:r>
+        <w:t>e</w:t>
+      </w:r>
+      <w:r>
+        <w:t>n</w:t>
+      </w:r>
+      <w:r>
+        <w:t xml:space="preserve"> undertaken into both </w:t>
+      </w:r>
+      <w:r>
+        <w:t>mental health care and educational media</w:t>
+      </w:r>
+      <w:r>
+        <w:t xml:space="preserve">. </w:t>
+      </w:r>
+      <w:r>
+        <w:t xml:space="preserve">In terms of mental health care, the </w:t>
+      </w:r>
+      <w:r>
+        <w:t>aim of research was</w:t>
+      </w:r>
+      <w:r>
+        <w:t xml:space="preserve"> to identify the industry standard practises followed by psychologists and mental health professionals to understand and manage mental wellness techniques, so that these techniques and habits may be delivered as taught content in the game. Analysis of educational media provides insight into both how people learn, looking at established psychological theories such as </w:t>
+      </w:r>
+      <w:commentRangeStart w:id="14"/>
+      <w:r>
+        <w:t>behaviourism</w:t>
+      </w:r>
+      <w:commentRangeEnd w:id="14"/>
+      <w:r>
+        <w:rPr>
+          <w:rStyle w:val="CommentReference"/>
+        </w:rPr>
+        <w:commentReference w:id="14"/>
+      </w:r>
+      <w:r>
+        <w:t xml:space="preserve">, </w:t>
+      </w:r>
+      <w:r>
+        <w:t xml:space="preserve">as well as </w:t>
+      </w:r>
+      <w:r>
+        <w:t xml:space="preserve">frameworks by which media such as games can be designed to </w:t>
+      </w:r>
+      <w:r>
+        <w:t>support and encourage learning</w:t>
+      </w:r>
+      <w:r>
+        <w:t xml:space="preserve">, such as the </w:t>
+      </w:r>
+      <w:commentRangeStart w:id="15"/>
+      <w:r>
+        <w:t>Serious Games Framework</w:t>
+      </w:r>
+      <w:commentRangeEnd w:id="15"/>
+      <w:r>
+        <w:rPr>
+          <w:rStyle w:val="CommentReference"/>
+        </w:rPr>
+        <w:commentReference w:id="15"/>
+      </w:r>
+      <w:r>
+        <w:t xml:space="preserve">. </w:t>
+      </w:r>
+    </w:p>
+    <w:p/>
+    <w:p>
+      <w:r>
+        <w:t xml:space="preserve">Using the research as reference, </w:t>
+      </w:r>
+      <w:r>
+        <w:t xml:space="preserve">a vertical slice of gameplay has been created to demonstrate </w:t>
+      </w:r>
+      <w:r>
+        <w:t xml:space="preserve">how a game can apply techniques of </w:t>
+      </w:r>
+      <w:r>
+        <w:t xml:space="preserve">learning theories and serious game design to improve </w:t>
+      </w:r>
+      <w:r>
+        <w:t>users’</w:t>
+      </w:r>
+      <w:r>
+        <w:t xml:space="preserve"> mental health habits. </w:t>
+      </w:r>
+      <w:r>
+        <w:t xml:space="preserve">This proof of concept utilises </w:t>
+      </w:r>
+      <w:r>
+        <w:t>behaviourism and the serious game framework to teach users about nature</w:t>
+      </w:r>
+      <w:r>
+        <w:t>-</w:t>
+      </w:r>
+      <w:r>
+        <w:t>based approaches to improving mental wellbeing</w:t>
+      </w:r>
+      <w:r>
+        <w:t xml:space="preserve">, wrapped up in a cosy narrative game with pleasing visuals and engaging gameplay. </w:t>
+      </w:r>
+      <w:r>
+        <w:t xml:space="preserve">Hand-drawn </w:t>
+      </w:r>
+      <w:r>
+        <w:t>art assets with a co</w:t>
+      </w:r>
+      <w:r>
+        <w:t>hesive theming and use of colour contribute to the aesthetic appeal of the product. E</w:t>
+      </w:r>
+      <w:r>
+        <w:t xml:space="preserve">stablished </w:t>
+      </w:r>
+      <w:r>
+        <w:t>concepts of</w:t>
+      </w:r>
+      <w:r>
+        <w:t xml:space="preserve"> game and narrative design are </w:t>
+      </w:r>
+      <w:r>
+        <w:t>implemented</w:t>
+      </w:r>
+      <w:r>
+        <w:t xml:space="preserve"> to </w:t>
+      </w:r>
+      <w:r>
+        <w:t>create</w:t>
+      </w:r>
+      <w:r>
+        <w:t xml:space="preserve"> entertaining story</w:t>
+      </w:r>
+      <w:r>
+        <w:t>lines</w:t>
+      </w:r>
+      <w:r>
+        <w:t xml:space="preserve"> and </w:t>
+      </w:r>
+      <w:r>
+        <w:t xml:space="preserve">gameplay that </w:t>
+      </w:r>
+      <w:r>
+        <w:t>draw users in</w:t>
+      </w:r>
+      <w:r>
+        <w:t xml:space="preserve">. </w:t>
+      </w:r>
+    </w:p>
+    <w:p/>
+    <w:p>
+      <w:r>
+        <w:t xml:space="preserve">The result is a product which offers short term benefits of relaxation and escapism while being played, as well as long term affects as players learn about new ways to improve their wellbeing and </w:t>
+      </w:r>
+      <w:r>
+        <w:t>can begin applying these new habits outside of gameplay.</w:t>
       </w:r>
     </w:p>
     <w:p>
       <w:pPr>
         <w:pStyle w:val="Heading2"/>
       </w:pPr>
-      <w:bookmarkStart w:id="12" w:name="_Toc134625788"/>
-      <w:r>
+      <w:bookmarkStart w:id="16" w:name="_Toc134625788"/>
+      <w:r>
+        <w:lastRenderedPageBreak/>
         <w:t>2 - Background, objectives &amp; deliverables</w:t>
       </w:r>
-      <w:bookmarkEnd w:id="12"/>
+      <w:bookmarkEnd w:id="16"/>
     </w:p>
     <w:p>
       <w:pPr>
         <w:pStyle w:val="Heading3"/>
       </w:pPr>
-      <w:bookmarkStart w:id="13" w:name="_knl7ydw755am" w:colFirst="0" w:colLast="0"/>
-      <w:bookmarkStart w:id="14" w:name="_Toc134625789"/>
-      <w:bookmarkEnd w:id="13"/>
+      <w:bookmarkStart w:id="17" w:name="_knl7ydw755am" w:colFirst="0" w:colLast="0"/>
+      <w:bookmarkStart w:id="18" w:name="_Toc134625789"/>
+      <w:bookmarkEnd w:id="17"/>
       <w:r>
         <w:t>2.1 Project Background</w:t>
       </w:r>
-      <w:bookmarkEnd w:id="14"/>
+      <w:bookmarkEnd w:id="18"/>
     </w:p>
     <w:p>
       <w:r>
@@ -3049,6 +3361,7 @@
           <w:id w:val="705608602"/>
           <w:citation/>
         </w:sdtPr>
+        <w:sdtEndPr/>
         <w:sdtContent>
           <w:r>
             <w:fldChar w:fldCharType="begin"/>
@@ -3105,6 +3418,7 @@
           <w:id w:val="-1774392230"/>
           <w:citation/>
         </w:sdtPr>
+        <w:sdtEndPr/>
         <w:sdtContent>
           <w:r>
             <w:fldChar w:fldCharType="begin"/>
@@ -3146,6 +3460,7 @@
           <w:id w:val="-1222986381"/>
           <w:citation/>
         </w:sdtPr>
+        <w:sdtEndPr/>
         <w:sdtContent>
           <w:r>
             <w:fldChar w:fldCharType="begin"/>
@@ -3203,6 +3518,7 @@
           <w:id w:val="2079554457"/>
           <w:citation/>
         </w:sdtPr>
+        <w:sdtEndPr/>
         <w:sdtContent>
           <w:r>
             <w:rPr>
@@ -3263,177 +3579,185 @@
       <w:pPr>
         <w:pStyle w:val="Heading3"/>
       </w:pPr>
-      <w:bookmarkStart w:id="15" w:name="_Toc134625790"/>
+      <w:bookmarkStart w:id="19" w:name="_Toc134625790"/>
+      <w:commentRangeStart w:id="20"/>
+      <w:r>
+        <w:t xml:space="preserve">2.2 </w:t>
+      </w:r>
+      <w:r>
+        <w:t>Preliminary research</w:t>
+      </w:r>
+      <w:bookmarkEnd w:id="19"/>
+      <w:commentRangeEnd w:id="20"/>
+      <w:r>
+        <w:rPr>
+          <w:rStyle w:val="CommentReference"/>
+        </w:rPr>
+        <w:commentReference w:id="20"/>
+      </w:r>
+    </w:p>
+    <w:p>
+      <w:pPr>
+        <w:pStyle w:val="Heading4"/>
+      </w:pPr>
+      <w:r>
+        <w:t>Research aims</w:t>
+      </w:r>
+    </w:p>
+    <w:p>
+      <w:r>
+        <w:t>T</w:t>
+      </w:r>
+      <w:r>
+        <w:t xml:space="preserve">o further establish the background of this project, a survey was created to explore the topics of Media and Mental Health. </w:t>
+      </w:r>
+    </w:p>
+    <w:p>
+      <w:r>
+        <w:t xml:space="preserve">This research aims to help </w:t>
+      </w:r>
+      <w:r>
+        <w:t>develop the</w:t>
+      </w:r>
+      <w:r>
+        <w:t xml:space="preserve"> background of the project and identify key concepts to be further investigated throughout the project. The questions aren’t </w:t>
+      </w:r>
+      <w:r>
+        <w:t xml:space="preserve">directly </w:t>
+      </w:r>
+      <w:r>
+        <w:t xml:space="preserve">related to the </w:t>
+      </w:r>
+      <w:r>
+        <w:t xml:space="preserve">proposed </w:t>
+      </w:r>
+      <w:r>
+        <w:t>produc</w:t>
+      </w:r>
+      <w:r>
+        <w:t>t</w:t>
+      </w:r>
+      <w:r>
+        <w:t xml:space="preserve">, but rather, to people’s attitudes and experiences with the subjects. There </w:t>
+      </w:r>
+      <w:r>
+        <w:t xml:space="preserve">is </w:t>
+      </w:r>
+      <w:r>
+        <w:t>a mix</w:t>
+      </w:r>
+      <w:r>
+        <w:t xml:space="preserve"> of qualitative and quantitative data points, </w:t>
+      </w:r>
+      <w:r>
+        <w:t>to allow for</w:t>
+      </w:r>
+      <w:r>
+        <w:t xml:space="preserve"> trend</w:t>
+      </w:r>
+      <w:r>
+        <w:t xml:space="preserve"> analysis</w:t>
+      </w:r>
+      <w:r>
+        <w:t xml:space="preserve"> and identif</w:t>
+      </w:r>
+      <w:r>
+        <w:t>ication of</w:t>
+      </w:r>
+      <w:r>
+        <w:t xml:space="preserve"> specific areas that respondents resonate with. </w:t>
+      </w:r>
+    </w:p>
+    <w:p/>
+    <w:p>
+      <w:pPr>
+        <w:pStyle w:val="Heading4"/>
+      </w:pPr>
+      <w:r>
+        <w:t>Demographic of respondents</w:t>
+      </w:r>
+    </w:p>
+    <w:p>
+      <w:r>
+        <w:t xml:space="preserve">The survey received </w:t>
+      </w:r>
+      <w:r>
+        <w:t xml:space="preserve">17 responses. </w:t>
+      </w:r>
+    </w:p>
+    <w:p>
+      <w:r>
+        <w:t>Most of</w:t>
+      </w:r>
+      <w:r>
+        <w:t xml:space="preserve"> these respondents identified themselves as being aged 18-24 </w:t>
+      </w:r>
+      <w:r>
+        <w:t>(13/1</w:t>
+      </w:r>
+      <w:r>
+        <w:t>7</w:t>
+      </w:r>
+      <w:r>
+        <w:t xml:space="preserve">%) </w:t>
+      </w:r>
+      <w:r>
+        <w:t xml:space="preserve">and </w:t>
+      </w:r>
+      <w:r>
+        <w:t>employed</w:t>
+      </w:r>
+      <w:r>
+        <w:t xml:space="preserve"> (1</w:t>
+      </w:r>
+      <w:r>
+        <w:t>5</w:t>
+      </w:r>
+      <w:r>
+        <w:t xml:space="preserve">/17%), but </w:t>
+      </w:r>
+      <w:r>
+        <w:t xml:space="preserve">there were also </w:t>
+      </w:r>
+      <w:r>
+        <w:t xml:space="preserve">4 respondents aged between 25 and 64, and 2 respondents that identified as a student or unemployed. </w:t>
+      </w:r>
+      <w:r>
+        <w:t>There was no clear gender divide amongst respondents, with</w:t>
+      </w:r>
+      <w:r>
+        <w:t xml:space="preserve"> a mixture of cisgender, transgender, and gender non-conforming </w:t>
+      </w:r>
+      <w:r>
+        <w:t xml:space="preserve">identities. </w:t>
+      </w:r>
+    </w:p>
+    <w:p>
+      <w:r>
+        <w:t xml:space="preserve">This is a useful demographic for this research – the proposed </w:t>
+      </w:r>
+      <w:r>
+        <w:t xml:space="preserve">product is most likely to be popular amongst </w:t>
+      </w:r>
+      <w:proofErr w:type="gramStart"/>
+      <w:r>
+        <w:t>18-24 year olds</w:t>
+      </w:r>
+      <w:proofErr w:type="gramEnd"/>
+      <w:r>
+        <w:t xml:space="preserve">, and the insights from a variety of age groups and backgrounds bring new perspectives </w:t>
+      </w:r>
+      <w:r>
+        <w:t xml:space="preserve">to inform development. </w:t>
+      </w:r>
+    </w:p>
+    <w:p/>
+    <w:p>
+      <w:pPr>
+        <w:pStyle w:val="Heading4"/>
+      </w:pPr>
       <w:r>
         <w:lastRenderedPageBreak/>
-        <w:t xml:space="preserve">2.2 </w:t>
-      </w:r>
-      <w:r>
-        <w:t>Preliminary research</w:t>
-      </w:r>
-      <w:bookmarkEnd w:id="15"/>
-    </w:p>
-    <w:p>
-      <w:pPr>
-        <w:pStyle w:val="Heading4"/>
-      </w:pPr>
-      <w:r>
-        <w:t>Research aims</w:t>
-      </w:r>
-    </w:p>
-    <w:p>
-      <w:r>
-        <w:t>T</w:t>
-      </w:r>
-      <w:r>
-        <w:t xml:space="preserve">o further establish the background of this project, a survey was created to explore the topics of Media and Mental Health. </w:t>
-      </w:r>
-    </w:p>
-    <w:p>
-      <w:r>
-        <w:t xml:space="preserve">This research aims to help </w:t>
-      </w:r>
-      <w:r>
-        <w:t>develop the</w:t>
-      </w:r>
-      <w:r>
-        <w:t xml:space="preserve"> background of the project and identify key concepts to be further investigated throughout the project. The questions aren’t </w:t>
-      </w:r>
-      <w:r>
-        <w:t xml:space="preserve">directly </w:t>
-      </w:r>
-      <w:r>
-        <w:t xml:space="preserve">related to the </w:t>
-      </w:r>
-      <w:r>
-        <w:t xml:space="preserve">proposed </w:t>
-      </w:r>
-      <w:r>
-        <w:t>produc</w:t>
-      </w:r>
-      <w:r>
-        <w:t>t</w:t>
-      </w:r>
-      <w:r>
-        <w:t xml:space="preserve">, but rather, to people’s attitudes and experiences with the subjects. There </w:t>
-      </w:r>
-      <w:r>
-        <w:t xml:space="preserve">is </w:t>
-      </w:r>
-      <w:r>
-        <w:t>a mix</w:t>
-      </w:r>
-      <w:r>
-        <w:t xml:space="preserve"> of qualitative and quantitative data points, </w:t>
-      </w:r>
-      <w:r>
-        <w:t>to allow for</w:t>
-      </w:r>
-      <w:r>
-        <w:t xml:space="preserve"> trend</w:t>
-      </w:r>
-      <w:r>
-        <w:t xml:space="preserve"> analysis</w:t>
-      </w:r>
-      <w:r>
-        <w:t xml:space="preserve"> and identif</w:t>
-      </w:r>
-      <w:r>
-        <w:t>ication of</w:t>
-      </w:r>
-      <w:r>
-        <w:t xml:space="preserve"> specific areas that respondents resonate with. </w:t>
-      </w:r>
-    </w:p>
-    <w:p/>
-    <w:p>
-      <w:pPr>
-        <w:pStyle w:val="Heading4"/>
-      </w:pPr>
-      <w:r>
-        <w:t>Demographic of respondents</w:t>
-      </w:r>
-    </w:p>
-    <w:p>
-      <w:r>
-        <w:t xml:space="preserve">The survey received </w:t>
-      </w:r>
-      <w:r>
-        <w:t xml:space="preserve">17 responses. </w:t>
-      </w:r>
-    </w:p>
-    <w:p>
-      <w:r>
-        <w:t>Most of</w:t>
-      </w:r>
-      <w:r>
-        <w:t xml:space="preserve"> these respondents identified themselves as being aged 18-24 </w:t>
-      </w:r>
-      <w:r>
-        <w:t>(13/1</w:t>
-      </w:r>
-      <w:r>
-        <w:t>7</w:t>
-      </w:r>
-      <w:r>
-        <w:t xml:space="preserve">%) </w:t>
-      </w:r>
-      <w:r>
-        <w:t xml:space="preserve">and </w:t>
-      </w:r>
-      <w:r>
-        <w:t>employed</w:t>
-      </w:r>
-      <w:r>
-        <w:t xml:space="preserve"> (1</w:t>
-      </w:r>
-      <w:r>
-        <w:t>5</w:t>
-      </w:r>
-      <w:r>
-        <w:t xml:space="preserve">/17%), but </w:t>
-      </w:r>
-      <w:r>
-        <w:t xml:space="preserve">there were also </w:t>
-      </w:r>
-      <w:r>
-        <w:t xml:space="preserve">4 respondents aged between 25 and 64, and 2 respondents that identified as a student or unemployed. </w:t>
-      </w:r>
-      <w:r>
-        <w:t>There was no clear gender divide amongst respondents, with</w:t>
-      </w:r>
-      <w:r>
-        <w:t xml:space="preserve"> a mixture of cisgender, transgender, and gender non-conforming </w:t>
-      </w:r>
-      <w:r>
-        <w:t xml:space="preserve">identities. </w:t>
-      </w:r>
-    </w:p>
-    <w:p>
-      <w:r>
-        <w:t xml:space="preserve">This is a useful demographic for this research – the proposed </w:t>
-      </w:r>
-      <w:r>
-        <w:t xml:space="preserve">product is most likely to be popular amongst </w:t>
-      </w:r>
-      <w:proofErr w:type="gramStart"/>
-      <w:r>
-        <w:t>18-24 year olds</w:t>
-      </w:r>
-      <w:proofErr w:type="gramEnd"/>
-      <w:r>
-        <w:t xml:space="preserve">, and the insights from a variety of age groups and backgrounds bring new perspectives </w:t>
-      </w:r>
-      <w:r>
-        <w:t xml:space="preserve">to inform development. </w:t>
-      </w:r>
-    </w:p>
-    <w:p/>
-    <w:p>
-      <w:pPr>
-        <w:pStyle w:val="Heading4"/>
-      </w:pPr>
-      <w:r>
         <w:t>Media consumption</w:t>
       </w:r>
     </w:p>
@@ -3476,7 +3800,7 @@
                     </pic:cNvPicPr>
                   </pic:nvPicPr>
                   <pic:blipFill>
-                    <a:blip r:embed="rId8" cstate="print">
+                    <a:blip r:embed="rId12" cstate="print">
                       <a:extLst>
                         <a:ext uri="{28A0092B-C50C-407E-A947-70E740481C1C}">
                           <a14:useLocalDpi xmlns:a14="http://schemas.microsoft.com/office/drawing/2010/main" val="0"/>
@@ -3513,39 +3837,39 @@
     </w:p>
     <w:p>
       <w:r>
+        <w:t xml:space="preserve">One question asked which types of entertainment media respondents interact with. As shown in figure X, all but one person interacts with the internet, followed by TV and movies and then video games. This result suggests that all the respondents are comfortable consuming media in their daily lives, making them a useful source of information regarding how people interact with and are affected by media. </w:t>
+      </w:r>
+    </w:p>
+    <w:p/>
+    <w:p>
+      <w:r>
+        <w:t xml:space="preserve">Longer form questions gather further insight into how people were inspired by or learnt from media. </w:t>
+      </w:r>
+    </w:p>
+    <w:p/>
+    <w:p>
+      <w:r>
+        <w:t>One of these questions asks if respondents have</w:t>
+      </w:r>
+      <w:r>
+        <w:t xml:space="preserve"> ever been inspired to change something in </w:t>
+      </w:r>
+      <w:r>
+        <w:t>their</w:t>
+      </w:r>
+      <w:r>
+        <w:t xml:space="preserve"> life by media</w:t>
+      </w:r>
+      <w:r>
+        <w:t xml:space="preserve">. This aims to see how often media can affect audiences and gain some insight what types of media inspire people to make what sort of changes. </w:t>
+      </w:r>
+    </w:p>
+    <w:p>
+      <w:r>
+        <w:rPr>
+          <w:noProof/>
+        </w:rPr>
         <w:lastRenderedPageBreak/>
-        <w:t xml:space="preserve">One question asked which types of entertainment media respondents interact with. As shown in figure X, all but one person interacts with the internet, followed by TV and movies and then video games. This result suggests that all the respondents are comfortable consuming media in their daily lives, making them a useful source of information regarding how people interact with and are affected by media. </w:t>
-      </w:r>
-    </w:p>
-    <w:p/>
-    <w:p>
-      <w:r>
-        <w:t xml:space="preserve">Longer form questions gather further insight into how people were inspired by or learnt from media. </w:t>
-      </w:r>
-    </w:p>
-    <w:p/>
-    <w:p>
-      <w:r>
-        <w:t>One of these questions asks if respondents have</w:t>
-      </w:r>
-      <w:r>
-        <w:t xml:space="preserve"> ever been inspired to change something in </w:t>
-      </w:r>
-      <w:r>
-        <w:t>their</w:t>
-      </w:r>
-      <w:r>
-        <w:t xml:space="preserve"> life by media</w:t>
-      </w:r>
-      <w:r>
-        <w:t xml:space="preserve">. This aims to see how often media can affect audiences and gain some insight what types of media inspire people to make what sort of changes. </w:t>
-      </w:r>
-    </w:p>
-    <w:p>
-      <w:r>
-        <w:rPr>
-          <w:noProof/>
-        </w:rPr>
         <w:drawing>
           <wp:anchor distT="0" distB="0" distL="114300" distR="114300" simplePos="0" relativeHeight="251660288" behindDoc="0" locked="0" layoutInCell="1" allowOverlap="1" wp14:anchorId="09CE264D" wp14:editId="76C845C3">
             <wp:simplePos x="914400" y="3128211"/>
@@ -3572,7 +3896,7 @@
                     </pic:cNvPicPr>
                   </pic:nvPicPr>
                   <pic:blipFill>
-                    <a:blip r:embed="rId9" cstate="print">
+                    <a:blip r:embed="rId13" cstate="print">
                       <a:extLst>
                         <a:ext uri="{28A0092B-C50C-407E-A947-70E740481C1C}">
                           <a14:useLocalDpi xmlns:a14="http://schemas.microsoft.com/office/drawing/2010/main" val="0"/>
@@ -3643,29 +3967,26 @@
     </w:p>
     <w:p>
       <w:r>
-        <w:t xml:space="preserve">12 of the respondents identified specific topics and facts they learnt from media, ranging from learning about history and philosophy to learning about society and diversity. This supports the </w:t>
-      </w:r>
+        <w:t xml:space="preserve">12 of the respondents identified specific topics and facts they learnt from media, ranging from learning about history and philosophy to learning about society and diversity. This supports the concept of entertainment media as an educational tool, with many people from across demographics all having learnt from media throughout their lives. </w:t>
+      </w:r>
+    </w:p>
+    <w:p/>
+    <w:p>
+      <w:pPr>
+        <w:pStyle w:val="Heading4"/>
+      </w:pPr>
+      <w:r>
+        <w:t>Mental Health experiences</w:t>
+      </w:r>
+    </w:p>
+    <w:p>
+      <w:r>
+        <w:t>When asked if they would describe themselves as having any mental health conditions, 11 of the 17 respondents answered and shared their conditions. Anxiety was the most highly reported condition, with 9 of the 11 respondents identifying it, followed by depression which was shared by 4 of the respondents. The high levels of anxiety and depression amongst the surveyed group suggests that the results of further questions will be highly relevant when applied to the proposed product which will focus on these conditions.</w:t>
+      </w:r>
+    </w:p>
+    <w:p>
       <w:r>
         <w:lastRenderedPageBreak/>
-        <w:t xml:space="preserve">concept of entertainment media as an educational tool, with many people from across demographics all having learnt from media throughout their lives. </w:t>
-      </w:r>
-    </w:p>
-    <w:p/>
-    <w:p>
-      <w:pPr>
-        <w:pStyle w:val="Heading4"/>
-      </w:pPr>
-      <w:r>
-        <w:t>Mental Health experiences</w:t>
-      </w:r>
-    </w:p>
-    <w:p>
-      <w:r>
-        <w:t>When asked if they would describe themselves as having any mental health conditions, 11 of the 17 respondents answered and shared their conditions. Anxiety was the most highly reported condition, with 9 of the 11 respondents identifying it, followed by depression which was shared by 4 of the respondents. The high levels of anxiety and depression amongst the surveyed group suggests that the results of further questions will be highly relevant when applied to the proposed product which will focus on these conditions.</w:t>
-      </w:r>
-    </w:p>
-    <w:p>
-      <w:r>
         <w:t xml:space="preserve">An additional 4 conditions were identified amongst </w:t>
       </w:r>
       <w:r>
@@ -3765,7 +4086,7 @@
                     </pic:cNvPicPr>
                   </pic:nvPicPr>
                   <pic:blipFill>
-                    <a:blip r:embed="rId10" cstate="print">
+                    <a:blip r:embed="rId14" cstate="print">
                       <a:extLst>
                         <a:ext uri="{28A0092B-C50C-407E-A947-70E740481C1C}">
                           <a14:useLocalDpi xmlns:a14="http://schemas.microsoft.com/office/drawing/2010/main" val="0"/>
@@ -3848,32 +4169,26 @@
         <w:rPr>
           <w:rStyle w:val="myxfac"/>
         </w:rPr>
-        <w:t xml:space="preserve">To gather insight on how people currently look after their mental health, one question asked what people would do if they were feeling stressed or upset. The long form written answers provide qualitative data which is particularly useful to gather deeper insight into people’s actions </w:t>
+        <w:t>To gather insight on how people currently look after their mental health, one question asked what people would do if they were feeling stressed or upset. The long form written answers provide qualitative data which is particularly useful to gather deeper insight into people’s actions and motivations. Of the 16 responses, common themes include taking part in hobbies, talking problems through with friends or family, and meditation techniques. Th</w:t>
       </w:r>
       <w:r>
         <w:rPr>
           <w:rStyle w:val="myxfac"/>
         </w:rPr>
+        <w:t xml:space="preserve">ese are all good examples of dealing with such feelings and align with advice given by medical professionals. </w:t>
+      </w:r>
+    </w:p>
+    <w:p>
+      <w:pPr>
+        <w:rPr>
+          <w:rStyle w:val="myxfac"/>
+        </w:rPr>
+      </w:pPr>
+      <w:r>
+        <w:rPr>
+          <w:noProof/>
+        </w:rPr>
         <w:lastRenderedPageBreak/>
-        <w:t>and motivations. Of the 16 responses, common themes include taking part in hobbies, talking problems through with friends or family, and meditation techniques. Th</w:t>
-      </w:r>
-      <w:r>
-        <w:rPr>
-          <w:rStyle w:val="myxfac"/>
-        </w:rPr>
-        <w:t xml:space="preserve">ese are all good examples of dealing with such feelings and align with advice given by medical professionals. </w:t>
-      </w:r>
-    </w:p>
-    <w:p>
-      <w:pPr>
-        <w:rPr>
-          <w:rStyle w:val="myxfac"/>
-        </w:rPr>
-      </w:pPr>
-      <w:r>
-        <w:rPr>
-          <w:noProof/>
-        </w:rPr>
         <w:drawing>
           <wp:anchor distT="0" distB="0" distL="114300" distR="114300" simplePos="0" relativeHeight="251662336" behindDoc="0" locked="0" layoutInCell="1" allowOverlap="1" wp14:anchorId="5EB50C56" wp14:editId="389CDCF7">
             <wp:simplePos x="914400" y="1491916"/>
@@ -3900,7 +4215,7 @@
                     </pic:cNvPicPr>
                   </pic:nvPicPr>
                   <pic:blipFill>
-                    <a:blip r:embed="rId11" cstate="print">
+                    <a:blip r:embed="rId15" cstate="print">
                       <a:extLst>
                         <a:ext uri="{28A0092B-C50C-407E-A947-70E740481C1C}">
                           <a14:useLocalDpi xmlns:a14="http://schemas.microsoft.com/office/drawing/2010/main" val="0"/>
@@ -3966,7 +4281,7 @@
       <w:pPr>
         <w:pStyle w:val="Heading3"/>
       </w:pPr>
-      <w:bookmarkStart w:id="16" w:name="_Toc134625791"/>
+      <w:bookmarkStart w:id="21" w:name="_Toc134625791"/>
       <w:r>
         <w:t>2.</w:t>
       </w:r>
@@ -3976,18 +4291,18 @@
       <w:r>
         <w:t xml:space="preserve"> </w:t>
       </w:r>
-      <w:commentRangeStart w:id="17"/>
+      <w:commentRangeStart w:id="22"/>
       <w:r>
         <w:t>Objectives</w:t>
       </w:r>
-      <w:commentRangeEnd w:id="17"/>
+      <w:commentRangeEnd w:id="22"/>
       <w:r>
         <w:rPr>
           <w:rStyle w:val="CommentReference"/>
         </w:rPr>
-        <w:commentReference w:id="17"/>
-      </w:r>
-      <w:bookmarkEnd w:id="16"/>
+        <w:commentReference w:id="22"/>
+      </w:r>
+      <w:bookmarkEnd w:id="21"/>
     </w:p>
     <w:p>
       <w:pPr>
@@ -4080,106 +4395,100 @@
         </w:numPr>
       </w:pPr>
       <w:r>
+        <w:t>Make a slice of gameplay that can run from start to end without any major errors or bugs</w:t>
+      </w:r>
+      <w:r>
+        <w:t xml:space="preserve"> (</w:t>
+      </w:r>
+      <w:r>
+        <w:t>for example</w:t>
+      </w:r>
+      <w:r>
+        <w:t>, software doesn’t crash, players can move around and access the storyline as expected)</w:t>
+      </w:r>
+      <w:r>
+        <w:t>.</w:t>
+      </w:r>
+    </w:p>
+    <w:p>
+      <w:pPr>
+        <w:pStyle w:val="Heading3"/>
+      </w:pPr>
+      <w:bookmarkStart w:id="23" w:name="_Toc134625792"/>
+      <w:r>
         <w:lastRenderedPageBreak/>
-        <w:t>Make a slice of gameplay that can run from start to end without any major errors or bugs</w:t>
-      </w:r>
-      <w:r>
-        <w:t xml:space="preserve"> (</w:t>
-      </w:r>
-      <w:r>
-        <w:t>for example</w:t>
-      </w:r>
-      <w:r>
-        <w:t>, software doesn’t crash, players can move around and access the storyline as expected)</w:t>
-      </w:r>
-      <w:r>
-        <w:t>.</w:t>
-      </w:r>
-    </w:p>
+        <w:t>2.</w:t>
+      </w:r>
+      <w:r>
+        <w:t>4</w:t>
+      </w:r>
+      <w:r>
+        <w:t xml:space="preserve"> Deliverables</w:t>
+      </w:r>
+      <w:bookmarkEnd w:id="23"/>
+    </w:p>
+    <w:p>
+      <w:r>
+        <w:t xml:space="preserve">The deliverables for this project include both the working build of the game and the research that informs it. </w:t>
+      </w:r>
+    </w:p>
+    <w:p/>
+    <w:p>
+      <w:r>
+        <w:t>The working game will be delivered as an executable which can be played on a PC with mouse and keyboard/keyboard only</w:t>
+      </w:r>
+      <w:r>
+        <w:t xml:space="preserve">. The game will be a vertical slice of the game, with limited characters and storyline to interact with, with the intention that it can be built upon and expanded at a later point. All art assets featured will be original, and copies of the original PSD files and PNG files will be saved in a folder in the submission folder. </w:t>
+      </w:r>
+    </w:p>
+    <w:p/>
+    <w:p>
+      <w:r>
+        <w:t xml:space="preserve">The game design document will be delivered as a PDF which contains </w:t>
+      </w:r>
+      <w:proofErr w:type="gramStart"/>
+      <w:r>
+        <w:t>all of</w:t>
+      </w:r>
+      <w:proofErr w:type="gramEnd"/>
+      <w:r>
+        <w:t xml:space="preserve"> the information needed to reproduce the game from scratch, as well as detail which could be used to expand the product with future development. </w:t>
+      </w:r>
+    </w:p>
+    <w:p/>
     <w:p>
       <w:pPr>
         <w:pStyle w:val="Heading3"/>
       </w:pPr>
-      <w:bookmarkStart w:id="18" w:name="_Toc134625792"/>
-      <w:r>
-        <w:t>2.</w:t>
-      </w:r>
-      <w:r>
-        <w:t>4</w:t>
-      </w:r>
-      <w:r>
-        <w:t xml:space="preserve"> Deliverables</w:t>
-      </w:r>
-      <w:bookmarkEnd w:id="18"/>
-    </w:p>
-    <w:p>
-      <w:r>
-        <w:t xml:space="preserve">The deliverables for this project include both the working build of the game and the research that informs it. </w:t>
+      <w:bookmarkStart w:id="24" w:name="_Toc134625793"/>
+      <w:r>
+        <w:t>2.5 Competitor analysis</w:t>
+      </w:r>
+      <w:bookmarkEnd w:id="24"/>
+    </w:p>
+    <w:p>
+      <w:r>
+        <w:t xml:space="preserve">Although there are no products exactly like the proposed product currently available, there are both digital tools for mental health education and games which broach the topic of mental health. Some of these examples have been analysed to identify similarities and differences to the proposed product </w:t>
+      </w:r>
+      <w:r>
+        <w:t>to</w:t>
+      </w:r>
+      <w:r>
+        <w:t xml:space="preserve"> make it a uniquely useful resource for users. </w:t>
       </w:r>
     </w:p>
     <w:p/>
     <w:p>
       <w:r>
-        <w:t>The working game will be delivered as an executable which can be played on a PC with mouse and keyboard/keyboard only</w:t>
-      </w:r>
-      <w:r>
-        <w:t xml:space="preserve">. The game will be a vertical slice of the game, with limited characters and storyline to interact with, with the intention that it can be built upon and expanded at a later point. All art assets featured will be original, and copies of the original PSD files and PNG files will be saved in a folder in the submission folder. </w:t>
-      </w:r>
-    </w:p>
-    <w:p/>
-    <w:p>
-      <w:r>
-        <w:t xml:space="preserve">The game design document will be delivered as a PDF which contains </w:t>
+        <w:t xml:space="preserve">For a more </w:t>
       </w:r>
       <w:proofErr w:type="gramStart"/>
       <w:r>
-        <w:t>all of</w:t>
+        <w:t>in depth</w:t>
       </w:r>
       <w:proofErr w:type="gramEnd"/>
       <w:r>
-        <w:t xml:space="preserve"> the information needed to reproduce the game from scratch, as well as detail which could be used to expand the product with future development. </w:t>
-      </w:r>
-    </w:p>
-    <w:p/>
-    <w:p>
-      <w:pPr>
-        <w:pStyle w:val="Heading3"/>
-      </w:pPr>
-      <w:bookmarkStart w:id="19" w:name="_Toc134625793"/>
-      <w:r>
-        <w:t>2.5 Competitor analysis</w:t>
-      </w:r>
-      <w:bookmarkEnd w:id="19"/>
-    </w:p>
-    <w:p>
-      <w:r>
-        <w:t xml:space="preserve">Although there are no products exactly like the proposed product currently available, there are both digital tools for mental health education and games which broach the topic of mental health. Some of these examples have been analysed to identify similarities and differences to the proposed product </w:t>
-      </w:r>
-      <w:r>
-        <w:t>to</w:t>
-      </w:r>
-      <w:r>
-        <w:t xml:space="preserve"> make it a uniquely useful resource for users. </w:t>
-      </w:r>
-    </w:p>
-    <w:p/>
-    <w:p>
-      <w:r>
-        <w:t xml:space="preserve">For a more </w:t>
-      </w:r>
-      <w:proofErr w:type="gramStart"/>
-      <w:r>
-        <w:t>in depth</w:t>
-      </w:r>
-      <w:proofErr w:type="gramEnd"/>
-      <w:r>
-        <w:t xml:space="preserve"> competitor analysis</w:t>
-      </w:r>
-      <w:r>
-        <w:t xml:space="preserve"> of products outside of the examples provided here</w:t>
-      </w:r>
-      <w:r>
-        <w:t xml:space="preserve">, see the Game Design Document in the appendix. </w:t>
+        <w:t xml:space="preserve"> competitor analysis of products outside of the examples provided here, see the Game Design Document in the appendix. </w:t>
       </w:r>
     </w:p>
     <w:p>
@@ -4198,10 +4507,7 @@
         </w:rPr>
       </w:pPr>
       <w:r>
-        <w:t xml:space="preserve">Headspace is a website and mobile app for iOS and Android which provides guided meditation resources for users. It teaches mindfulness techniques, and it aimed at anyone who wants to introduce relaxation to their life. Research into Headspace has proven it’s effectiveness - </w:t>
-      </w:r>
-      <w:r>
-        <w:t>s</w:t>
+        <w:t>Headspace is a website and mobile app for iOS and Android which provides guided meditation resources for users. It teaches mindfulness techniques, and it aimed at anyone who wants to introduce relaxation to their life. Research into Headspace has proven it’s effectiveness - s</w:t>
       </w:r>
       <w:r>
         <w:rPr>
@@ -4265,22 +4571,15 @@
           <w:sz w:val="21"/>
           <w:szCs w:val="21"/>
         </w:rPr>
-        <w:t xml:space="preserve">However, rather than being delivered as a purely meditation-based resource, the proposed product will be in the form of a cosy game, providing entertainment as well as support. This makes it appeal to a different audience who don’t want to commit time just practicing meditation, but who also want to get some escapism and gameplay while they learn. The proposed game also aims to teach users </w:t>
-      </w:r>
-      <w:r>
-        <w:rPr>
-          <w:sz w:val="21"/>
-          <w:szCs w:val="21"/>
-        </w:rPr>
+        <w:t xml:space="preserve">However, rather than being delivered as a purely meditation-based resource, the proposed product will be in the form of a cosy game, providing entertainment as well as support. This makes it appeal to a different audience who don’t want to commit time just practicing meditation, but who also want to get some escapism and gameplay while they learn. The proposed game also aims to teach users about good habits they can practise outside of interacting with the game, in contrast to Headspace which is designed for users to keep returning to when they want to practise meditation.  </w:t>
+      </w:r>
+    </w:p>
+    <w:p>
+      <w:pPr>
+        <w:pStyle w:val="Heading4"/>
+      </w:pPr>
+      <w:r>
         <w:lastRenderedPageBreak/>
-        <w:t xml:space="preserve">about good habits they can practise outside of interacting with the game, in contrast to Headspace which is designed for users to keep returning to when they want to practise meditation.  </w:t>
-      </w:r>
-    </w:p>
-    <w:p>
-      <w:pPr>
-        <w:pStyle w:val="Heading4"/>
-      </w:pPr>
-      <w:r>
         <w:t>Night in the Woods</w:t>
       </w:r>
     </w:p>
@@ -4409,21 +4708,21 @@
       <w:pPr>
         <w:pStyle w:val="Heading2"/>
       </w:pPr>
-      <w:bookmarkStart w:id="20" w:name="_Toc134625794"/>
+      <w:bookmarkStart w:id="25" w:name="_Toc134625794"/>
       <w:r>
         <w:t>3 - Literature review</w:t>
       </w:r>
-      <w:bookmarkEnd w:id="20"/>
+      <w:bookmarkEnd w:id="25"/>
     </w:p>
     <w:p>
       <w:pPr>
         <w:pStyle w:val="Heading3"/>
       </w:pPr>
-      <w:bookmarkStart w:id="21" w:name="_Toc134625795"/>
+      <w:bookmarkStart w:id="26" w:name="_Toc134625795"/>
       <w:r>
         <w:t>3.1 Psychological approaches to managing mental illness.</w:t>
       </w:r>
-      <w:bookmarkEnd w:id="21"/>
+      <w:bookmarkEnd w:id="26"/>
       <w:r>
         <w:t xml:space="preserve"> </w:t>
       </w:r>
@@ -4445,6 +4744,7 @@
           <w:id w:val="1913116138"/>
           <w:citation/>
         </w:sdtPr>
+        <w:sdtEndPr/>
         <w:sdtContent>
           <w:r>
             <w:fldChar w:fldCharType="begin"/>
@@ -4504,6 +4804,7 @@
           <w:id w:val="1382444390"/>
           <w:citation/>
         </w:sdtPr>
+        <w:sdtEndPr/>
         <w:sdtContent>
           <w:r>
             <w:fldChar w:fldCharType="begin"/>
@@ -4544,6 +4845,7 @@
           <w:id w:val="-824972319"/>
           <w:citation/>
         </w:sdtPr>
+        <w:sdtEndPr/>
         <w:sdtContent>
           <w:r>
             <w:fldChar w:fldCharType="begin"/>
@@ -4572,7 +4874,6 @@
     <w:p/>
     <w:p>
       <w:r>
-        <w:lastRenderedPageBreak/>
         <w:t xml:space="preserve">Whilst the Improving Access to Psychological Therapies programme introduced in 2008 aims to reduce waiting times for psychological therapy to 6 weeks from referral, in practice </w:t>
       </w:r>
       <w:r>
@@ -4583,6 +4884,7 @@
           <w:id w:val="740377815"/>
           <w:citation/>
         </w:sdtPr>
+        <w:sdtEndPr/>
         <w:sdtContent>
           <w:r>
             <w:fldChar w:fldCharType="begin"/>
@@ -4613,6 +4915,7 @@
         <w:pStyle w:val="Heading4"/>
       </w:pPr>
       <w:r>
+        <w:lastRenderedPageBreak/>
         <w:t>Cognitive Behavioural Therapy</w:t>
       </w:r>
     </w:p>
@@ -4625,6 +4928,7 @@
           <w:id w:val="-1459945180"/>
           <w:citation/>
         </w:sdtPr>
+        <w:sdtEndPr/>
         <w:sdtContent>
           <w:r>
             <w:fldChar w:fldCharType="begin"/>
@@ -4663,6 +4967,7 @@
           <w:id w:val="-1477292311"/>
           <w:citation/>
         </w:sdtPr>
+        <w:sdtEndPr/>
         <w:sdtContent>
           <w:r>
             <w:fldChar w:fldCharType="begin"/>
@@ -4717,6 +5022,7 @@
           <w:id w:val="-1742172491"/>
           <w:citation/>
         </w:sdtPr>
+        <w:sdtEndPr/>
         <w:sdtContent>
           <w:r>
             <w:fldChar w:fldCharType="begin"/>
@@ -4752,6 +5058,7 @@
           <w:id w:val="585492796"/>
           <w:citation/>
         </w:sdtPr>
+        <w:sdtEndPr/>
         <w:sdtContent>
           <w:r>
             <w:fldChar w:fldCharType="begin"/>
@@ -4832,6 +5139,7 @@
           <w:id w:val="-726525671"/>
           <w:citation/>
         </w:sdtPr>
+        <w:sdtEndPr/>
         <w:sdtContent>
           <w:r>
             <w:fldChar w:fldCharType="begin"/>
@@ -4876,6 +5184,7 @@
           <w:id w:val="1272891282"/>
           <w:citation/>
         </w:sdtPr>
+        <w:sdtEndPr/>
         <w:sdtContent>
           <w:r>
             <w:fldChar w:fldCharType="begin"/>
@@ -5007,19 +5316,19 @@
     <w:p/>
     <w:p>
       <w:r>
+        <w:t xml:space="preserve">Each of these align with Rozak’s initial description of </w:t>
+      </w:r>
+      <w:r>
+        <w:t>ecopsychology and</w:t>
+      </w:r>
+      <w:r>
+        <w:t xml:space="preserve"> provide an accessible way for patients to take small steps to improve their mental wellbeing. </w:t>
+      </w:r>
+    </w:p>
+    <w:p/>
+    <w:p>
+      <w:r>
         <w:lastRenderedPageBreak/>
-        <w:t xml:space="preserve">Each of these align with Rozak’s initial description of </w:t>
-      </w:r>
-      <w:r>
-        <w:t>ecopsychology and</w:t>
-      </w:r>
-      <w:r>
-        <w:t xml:space="preserve"> provide an accessible way for patients to take small steps to improve their mental wellbeing. </w:t>
-      </w:r>
-    </w:p>
-    <w:p/>
-    <w:p>
-      <w:r>
         <w:t xml:space="preserve">Studies have </w:t>
       </w:r>
       <w:r>
@@ -5057,6 +5366,7 @@
           <w:id w:val="-1120301362"/>
           <w:citation/>
         </w:sdtPr>
+        <w:sdtEndPr/>
         <w:sdtContent>
           <w:r>
             <w:fldChar w:fldCharType="begin"/>
@@ -5086,6 +5396,7 @@
           <w:id w:val="1996220464"/>
           <w:citation/>
         </w:sdtPr>
+        <w:sdtEndPr/>
         <w:sdtContent>
           <w:r>
             <w:fldChar w:fldCharType="begin"/>
@@ -5125,14 +5436,14 @@
       <w:pPr>
         <w:pStyle w:val="Heading3"/>
       </w:pPr>
-      <w:bookmarkStart w:id="22" w:name="_Toc134625796"/>
+      <w:bookmarkStart w:id="27" w:name="_Toc134625796"/>
       <w:r>
         <w:t xml:space="preserve">3.2 </w:t>
       </w:r>
       <w:r>
         <w:t>Learning and Serious games</w:t>
       </w:r>
-      <w:bookmarkEnd w:id="22"/>
+      <w:bookmarkEnd w:id="27"/>
     </w:p>
     <w:p>
       <w:pPr>
@@ -5178,6 +5489,7 @@
           <w:id w:val="-1277482516"/>
           <w:citation/>
         </w:sdtPr>
+        <w:sdtEndPr/>
         <w:sdtContent>
           <w:r>
             <w:fldChar w:fldCharType="begin"/>
@@ -5215,6 +5527,7 @@
           <w:id w:val="-296763752"/>
           <w:citation/>
         </w:sdtPr>
+        <w:sdtEndPr/>
         <w:sdtContent>
           <w:r>
             <w:fldChar w:fldCharType="begin"/>
@@ -5258,6 +5571,7 @@
           <w:id w:val="-504829318"/>
           <w:citation/>
         </w:sdtPr>
+        <w:sdtEndPr/>
         <w:sdtContent>
           <w:r>
             <w:fldChar w:fldCharType="begin"/>
@@ -5283,16 +5597,16 @@
     <w:p/>
     <w:p>
       <w:r>
+        <w:t xml:space="preserve">The biggest critique of social learning theory is that it doesn’t account for the internal thought processes of the individual which contribute to whether they decide to imitate the behaviour. It is deterministic and ignores the effect of free will. </w:t>
+      </w:r>
+    </w:p>
+    <w:p/>
+    <w:p>
+      <w:pPr>
+        <w:pStyle w:val="Heading4"/>
+      </w:pPr>
+      <w:r>
         <w:lastRenderedPageBreak/>
-        <w:t xml:space="preserve">The biggest critique of social learning theory is that it doesn’t account for the internal thought processes of the individual which contribute to whether they decide to imitate the behaviour. It is deterministic and ignores the effect of free will. </w:t>
-      </w:r>
-    </w:p>
-    <w:p/>
-    <w:p>
-      <w:pPr>
-        <w:pStyle w:val="Heading4"/>
-      </w:pPr>
-      <w:r>
         <w:t>Serious Games Conceptual Framework</w:t>
       </w:r>
     </w:p>
@@ -5305,6 +5619,7 @@
           <w:id w:val="-1937051075"/>
           <w:citation/>
         </w:sdtPr>
+        <w:sdtEndPr/>
         <w:sdtContent>
           <w:r>
             <w:fldChar w:fldCharType="begin"/>
@@ -5401,21 +5716,21 @@
       <w:pPr>
         <w:pStyle w:val="Heading2"/>
       </w:pPr>
-      <w:bookmarkStart w:id="23" w:name="_Toc134625797"/>
+      <w:bookmarkStart w:id="28" w:name="_Toc134625797"/>
       <w:r>
         <w:t>4 - Method of approach</w:t>
       </w:r>
-      <w:bookmarkEnd w:id="23"/>
+      <w:bookmarkEnd w:id="28"/>
     </w:p>
     <w:p>
       <w:pPr>
         <w:pStyle w:val="Heading3"/>
       </w:pPr>
-      <w:bookmarkStart w:id="24" w:name="_Toc134625798"/>
+      <w:bookmarkStart w:id="29" w:name="_Toc134625798"/>
       <w:r>
         <w:t>4.1 Tools</w:t>
       </w:r>
-      <w:bookmarkEnd w:id="24"/>
+      <w:bookmarkEnd w:id="29"/>
     </w:p>
     <w:p>
       <w:pPr>
@@ -5451,6 +5766,7 @@
         <w:pStyle w:val="Heading4"/>
       </w:pPr>
       <w:r>
+        <w:lastRenderedPageBreak/>
         <w:t>Development</w:t>
       </w:r>
     </w:p>
@@ -5504,7 +5820,8 @@
       <w:pPr>
         <w:pStyle w:val="Heading3"/>
       </w:pPr>
-      <w:bookmarkStart w:id="25" w:name="_Toc134625799"/>
+      <w:bookmarkStart w:id="30" w:name="_Toc134625799"/>
+      <w:commentRangeStart w:id="31"/>
       <w:r>
         <w:t>4.</w:t>
       </w:r>
@@ -5514,7 +5831,14 @@
       <w:r>
         <w:t xml:space="preserve"> Project Management</w:t>
       </w:r>
-      <w:bookmarkEnd w:id="25"/>
+      <w:bookmarkEnd w:id="30"/>
+      <w:commentRangeEnd w:id="31"/>
+      <w:r>
+        <w:rPr>
+          <w:rStyle w:val="CommentReference"/>
+        </w:rPr>
+        <w:commentReference w:id="31"/>
+      </w:r>
     </w:p>
     <w:p>
       <w:pPr>
@@ -5632,7 +5956,6 @@
         <w:pStyle w:val="Heading4"/>
       </w:pPr>
       <w:r>
-        <w:lastRenderedPageBreak/>
         <w:t>Sprint Process throughout the project</w:t>
       </w:r>
     </w:p>
@@ -5672,6 +5995,7 @@
         <w:rPr>
           <w:b/>
         </w:rPr>
+        <w:lastRenderedPageBreak/>
         <w:t>During sprint</w:t>
       </w:r>
       <w:r>
@@ -5805,7 +6129,7 @@
       <w:pPr>
         <w:pStyle w:val="Heading3"/>
       </w:pPr>
-      <w:bookmarkStart w:id="26" w:name="_Toc134625800"/>
+      <w:bookmarkStart w:id="32" w:name="_Toc134625800"/>
       <w:r>
         <w:t>4.</w:t>
       </w:r>
@@ -5815,7 +6139,7 @@
       <w:r>
         <w:t xml:space="preserve"> Data collection procedures</w:t>
       </w:r>
-      <w:bookmarkEnd w:id="26"/>
+      <w:bookmarkEnd w:id="32"/>
     </w:p>
     <w:p>
       <w:r>
@@ -6072,11 +6396,11 @@
       <w:pPr>
         <w:pStyle w:val="Heading2"/>
       </w:pPr>
-      <w:bookmarkStart w:id="27" w:name="_Toc134625801"/>
+      <w:bookmarkStart w:id="33" w:name="_Toc134625801"/>
       <w:r>
         <w:t>5 – Implementation</w:t>
       </w:r>
-      <w:bookmarkEnd w:id="27"/>
+      <w:bookmarkEnd w:id="33"/>
     </w:p>
     <w:p>
       <w:r>
@@ -6117,11 +6441,11 @@
       <w:pPr>
         <w:pStyle w:val="Heading3"/>
       </w:pPr>
-      <w:bookmarkStart w:id="28" w:name="_Toc134625802"/>
+      <w:bookmarkStart w:id="34" w:name="_Toc134625802"/>
       <w:r>
         <w:t>5.1 Mental health and wellness content</w:t>
       </w:r>
-      <w:bookmarkEnd w:id="28"/>
+      <w:bookmarkEnd w:id="34"/>
     </w:p>
     <w:p>
       <w:r>
@@ -6353,11 +6677,11 @@
       <w:pPr>
         <w:pStyle w:val="Heading3"/>
       </w:pPr>
-      <w:bookmarkStart w:id="29" w:name="_Toc134625803"/>
+      <w:bookmarkStart w:id="35" w:name="_Toc134625803"/>
       <w:r>
         <w:t>5.2 Serious games principles, educational approach</w:t>
       </w:r>
-      <w:bookmarkEnd w:id="29"/>
+      <w:bookmarkEnd w:id="35"/>
     </w:p>
     <w:p>
       <w:r>
@@ -6453,11 +6777,11 @@
       <w:pPr>
         <w:pStyle w:val="Heading3"/>
       </w:pPr>
-      <w:bookmarkStart w:id="30" w:name="_Toc134625804"/>
+      <w:bookmarkStart w:id="36" w:name="_Toc134625804"/>
       <w:r>
         <w:t>5.3 Narrative and Game design</w:t>
       </w:r>
-      <w:bookmarkEnd w:id="30"/>
+      <w:bookmarkEnd w:id="36"/>
       <w:r>
         <w:t xml:space="preserve"> </w:t>
       </w:r>
@@ -6497,14 +6821,9 @@
     </w:p>
     <w:p/>
     <w:p>
-      <w:proofErr w:type="gramStart"/>
       <w:r>
         <w:lastRenderedPageBreak/>
-        <w:t>In order to</w:t>
-      </w:r>
-      <w:proofErr w:type="gramEnd"/>
-      <w:r>
-        <w:t xml:space="preserve"> satisfy these gameplay requirements, the narrative of the game follows a player character who is new to a small, nature surrounded village, and who meets a new neighbour who exhibits signs of low mood and anxiety. </w:t>
+        <w:t xml:space="preserve">In order to satisfy these gameplay requirements, the narrative of the game follows a player character who is new to a small, nature surrounded village, and who meets a new neighbour who exhibits signs of low mood and anxiety. </w:t>
       </w:r>
     </w:p>
     <w:p>
@@ -6579,15 +6898,7 @@
     <w:p/>
     <w:p>
       <w:r>
-        <w:t xml:space="preserve">In addition to the changes made </w:t>
-      </w:r>
-      <w:proofErr w:type="gramStart"/>
-      <w:r>
-        <w:t>as a result of</w:t>
-      </w:r>
-      <w:proofErr w:type="gramEnd"/>
-      <w:r>
-        <w:t xml:space="preserve"> testing, the writing style was also adjusted to account for the restrictions of implementation in the game. In the demo, longer form sentences from the point of view of a narrator describe the character and interactions to the player. In the actual game, forever, there was no easy way to implement this narrator in a way that felt natural and in keeping with the rest of the game. Therefore, the content delivered by the narrator was replaced by an internal monologue which displays the characters thoughts in thought bubbles throughout dialogue scenes. This is written in a shorter, snappier form to mimic the player </w:t>
+        <w:t xml:space="preserve">In addition to the changes made as a result of testing, the writing style was also adjusted to account for the restrictions of implementation in the game. In the demo, longer form sentences from the point of view of a narrator describe the character and interactions to the player. In the actual game, forever, there was no easy way to implement this narrator in a way that felt natural and in keeping with the rest of the game. Therefore, the content delivered by the narrator was replaced by an internal monologue which displays the characters thoughts in thought bubbles throughout dialogue scenes. This is written in a shorter, snappier form to mimic the player </w:t>
       </w:r>
       <w:r>
         <w:lastRenderedPageBreak/>
@@ -6610,6 +6921,20 @@
           <w:noProof/>
         </w:rPr>
       </w:pPr>
+      <w:commentRangeStart w:id="37"/>
+      <w:r>
+        <w:rPr>
+          <w:noProof/>
+        </w:rPr>
+        <w:t>//</w:t>
+      </w:r>
+      <w:commentRangeEnd w:id="37"/>
+      <w:r>
+        <w:rPr>
+          <w:rStyle w:val="CommentReference"/>
+        </w:rPr>
+        <w:commentReference w:id="37"/>
+      </w:r>
     </w:p>
     <w:p>
       <w:r>
@@ -6671,15 +6996,7 @@
     </w:p>
     <w:p>
       <w:r>
-        <w:t xml:space="preserve">A key element of the game is the woodland area which the player explores to find good foraging spots to show to Mouse. In the vertical slice provided in this project, this is the only mechanic the player experiences apart from the primary dialogue mechanic. Successfully exploring the area is also required </w:t>
-      </w:r>
-      <w:proofErr w:type="gramStart"/>
-      <w:r>
-        <w:t>in order to</w:t>
-      </w:r>
-      <w:proofErr w:type="gramEnd"/>
-      <w:r>
-        <w:t xml:space="preserve"> move the story forward and ultimately complete the game, so it’s important that this part of gameplay is enjoyable and satisfying for players. </w:t>
+        <w:t xml:space="preserve">A key element of the game is the woodland area which the player explores to find good foraging spots to show to Mouse. In the vertical slice provided in this project, this is the only mechanic the player experiences apart from the primary dialogue mechanic. Successfully exploring the area is also required in order to move the story forward and ultimately complete the game, so it’s important that this part of gameplay is enjoyable and satisfying for players. </w:t>
       </w:r>
     </w:p>
     <w:p/>
@@ -6696,16 +7013,16 @@
       <w:r>
         <w:t xml:space="preserve">The concept of denial and reward is applied at the entrance of the woodland to encourage exploration. As soon as they enter the woodland, players can see a large area filled with wild food and indicated as a good foraging spot. They immediately know that this is one of the spots they are trying to get to, but there is a row of shrubs between them and the area. To successfully reach the area, they need to navigate all around the edge of the woodland to finally reach the </w:t>
       </w:r>
-      <w:commentRangeStart w:id="31"/>
+      <w:commentRangeStart w:id="38"/>
       <w:r>
         <w:t>reward</w:t>
       </w:r>
-      <w:commentRangeEnd w:id="31"/>
+      <w:commentRangeEnd w:id="38"/>
       <w:r>
         <w:rPr>
           <w:rStyle w:val="CommentReference"/>
         </w:rPr>
-        <w:commentReference w:id="31"/>
+        <w:commentReference w:id="38"/>
       </w:r>
       <w:r>
         <w:t>.</w:t>
@@ -6773,6 +7090,20 @@
           </wp:anchor>
         </w:drawing>
       </w:r>
+      <w:r>
+        <w:t>/</w:t>
+      </w:r>
+      <w:commentRangeStart w:id="39"/>
+      <w:r>
+        <w:t>/</w:t>
+      </w:r>
+      <w:commentRangeEnd w:id="39"/>
+      <w:r>
+        <w:rPr>
+          <w:rStyle w:val="CommentReference"/>
+        </w:rPr>
+        <w:commentReference w:id="39"/>
+      </w:r>
     </w:p>
     <w:p/>
     <w:p>
@@ -6807,11 +7138,11 @@
       <w:pPr>
         <w:pStyle w:val="Heading3"/>
       </w:pPr>
-      <w:bookmarkStart w:id="32" w:name="_Toc134625805"/>
+      <w:bookmarkStart w:id="40" w:name="_Toc134625805"/>
       <w:r>
         <w:t>5.4 Technical implementation</w:t>
       </w:r>
-      <w:bookmarkEnd w:id="32"/>
+      <w:bookmarkEnd w:id="40"/>
     </w:p>
     <w:p>
       <w:pPr>
@@ -7122,6 +7453,19 @@
       </w:r>
     </w:p>
     <w:p>
+      <w:commentRangeStart w:id="41"/>
+      <w:r>
+        <w:t>//</w:t>
+      </w:r>
+      <w:commentRangeEnd w:id="41"/>
+      <w:r>
+        <w:rPr>
+          <w:rStyle w:val="CommentReference"/>
+        </w:rPr>
+        <w:commentReference w:id="41"/>
+      </w:r>
+    </w:p>
+    <w:p>
       <w:pPr>
         <w:pStyle w:val="Heading4"/>
       </w:pPr>
@@ -7204,16 +7548,16 @@
           </wp:anchor>
         </w:drawing>
       </w:r>
-      <w:commentRangeStart w:id="33"/>
+      <w:commentRangeStart w:id="42"/>
       <w:r>
         <w:t>s</w:t>
       </w:r>
-      <w:commentRangeEnd w:id="33"/>
+      <w:commentRangeEnd w:id="42"/>
       <w:r>
         <w:rPr>
           <w:rStyle w:val="CommentReference"/>
         </w:rPr>
-        <w:commentReference w:id="33"/>
+        <w:commentReference w:id="42"/>
       </w:r>
     </w:p>
     <w:p>
@@ -7566,16 +7910,16 @@
       <w:r>
         <w:t xml:space="preserve">In the product, this is used to create a fog of war effect over a mini map in the corner of the screen when exploring the forest. The Marching Squares sprites are varying proportions of opaque white and transparency. As the player explores, more of the tilemap becomes transparent, revealing the hand drawn map asset on the layer </w:t>
       </w:r>
-      <w:commentRangeStart w:id="34"/>
+      <w:commentRangeStart w:id="43"/>
       <w:r>
         <w:t>behind</w:t>
       </w:r>
-      <w:commentRangeEnd w:id="34"/>
+      <w:commentRangeEnd w:id="43"/>
       <w:r>
         <w:rPr>
           <w:rStyle w:val="CommentReference"/>
         </w:rPr>
-        <w:commentReference w:id="34"/>
+        <w:commentReference w:id="43"/>
       </w:r>
       <w:r>
         <w:t xml:space="preserve">. </w:t>
@@ -7586,7 +7930,7 @@
       <w:pPr>
         <w:pStyle w:val="Heading3"/>
       </w:pPr>
-      <w:bookmarkStart w:id="35" w:name="_Toc134625806"/>
+      <w:bookmarkStart w:id="44" w:name="_Toc134625806"/>
       <w:r>
         <w:t xml:space="preserve">5.5 </w:t>
       </w:r>
@@ -7596,7 +7940,7 @@
       <w:r>
         <w:t>design</w:t>
       </w:r>
-      <w:bookmarkEnd w:id="35"/>
+      <w:bookmarkEnd w:id="44"/>
     </w:p>
     <w:p>
       <w:r>
@@ -7700,13 +8044,13 @@
       </w:r>
     </w:p>
     <w:p>
-      <w:commentRangeStart w:id="36"/>
-      <w:commentRangeEnd w:id="36"/>
+      <w:commentRangeStart w:id="45"/>
+      <w:commentRangeEnd w:id="45"/>
       <w:r>
         <w:rPr>
           <w:rStyle w:val="CommentReference"/>
         </w:rPr>
-        <w:commentReference w:id="36"/>
+        <w:commentReference w:id="45"/>
       </w:r>
     </w:p>
     <w:p/>
@@ -7761,7 +8105,7 @@
       </w:r>
     </w:p>
     <w:p>
-      <w:commentRangeStart w:id="37"/>
+      <w:commentRangeStart w:id="46"/>
     </w:p>
     <w:p>
       <w:r>
@@ -7770,17 +8114,17 @@
       <w:r>
         <w:t xml:space="preserve">quintessential English village are used to dress the scene. These elements are informed by research in the game design document, and include bunting, flower beds, and a country style garden in front of the Mouse’s house. </w:t>
       </w:r>
-      <w:commentRangeEnd w:id="37"/>
+      <w:commentRangeEnd w:id="46"/>
       <w:r>
         <w:rPr>
           <w:rStyle w:val="CommentReference"/>
         </w:rPr>
-        <w:commentReference w:id="37"/>
+        <w:commentReference w:id="46"/>
       </w:r>
     </w:p>
     <w:p/>
     <w:p>
-      <w:commentRangeStart w:id="38"/>
+      <w:commentRangeStart w:id="47"/>
       <w:r>
         <w:t xml:space="preserve">Because the majority of gameplay and narrative is delivered through dialogue, the font is a key element of the visual design and experience of the game. A custom font was created in Calligraphr to meet the needs of the game. The two main requirements of the font </w:t>
       </w:r>
@@ -7792,12 +8136,12 @@
       <w:r>
         <w:t xml:space="preserve"> that it is both easily readable, whether in the user interface or in longer form dialogue, and that it adds to the cosy, relaxed feel of the game. To deliver this, the key shapes of the font draw on elements of accessible font design, using weight at the bottom of each character to make the letters clearly identifiable. To create a cosy, relaxed feel, there are minimal harsh edges and corners, and instead lots of gentle curves. A chalk-like texture matches the visual design of the game. </w:t>
       </w:r>
-      <w:commentRangeEnd w:id="38"/>
+      <w:commentRangeEnd w:id="47"/>
       <w:r>
         <w:rPr>
           <w:rStyle w:val="CommentReference"/>
         </w:rPr>
-        <w:commentReference w:id="38"/>
+        <w:commentReference w:id="47"/>
       </w:r>
     </w:p>
     <w:p/>
@@ -7805,11 +8149,11 @@
       <w:pPr>
         <w:pStyle w:val="Heading3"/>
       </w:pPr>
-      <w:bookmarkStart w:id="39" w:name="_Toc134625807"/>
+      <w:bookmarkStart w:id="48" w:name="_Toc134625807"/>
       <w:r>
         <w:t>5.6 Localisation</w:t>
       </w:r>
-      <w:bookmarkEnd w:id="39"/>
+      <w:bookmarkEnd w:id="48"/>
     </w:p>
     <w:p>
       <w:r>
@@ -7878,11 +8222,11 @@
       <w:pPr>
         <w:pStyle w:val="Heading3"/>
       </w:pPr>
-      <w:bookmarkStart w:id="40" w:name="_Toc134625808"/>
+      <w:bookmarkStart w:id="49" w:name="_Toc134625808"/>
       <w:r>
         <w:t>5.7 Accessibility</w:t>
       </w:r>
-      <w:bookmarkEnd w:id="40"/>
+      <w:bookmarkEnd w:id="49"/>
     </w:p>
     <w:p>
       <w:r>
@@ -8123,7 +8467,7 @@
       <w:pPr>
         <w:pStyle w:val="Heading2"/>
       </w:pPr>
-      <w:bookmarkStart w:id="41" w:name="_Toc134625809"/>
+      <w:bookmarkStart w:id="50" w:name="_Toc134625809"/>
       <w:r>
         <w:t>6</w:t>
       </w:r>
@@ -8136,20 +8480,20 @@
       <w:r>
         <w:t xml:space="preserve"> and professional issues</w:t>
       </w:r>
-      <w:bookmarkEnd w:id="41"/>
+      <w:bookmarkEnd w:id="50"/>
     </w:p>
     <w:p>
       <w:pPr>
         <w:pStyle w:val="Heading3"/>
       </w:pPr>
-      <w:bookmarkStart w:id="42" w:name="_Toc134625810"/>
+      <w:bookmarkStart w:id="51" w:name="_Toc134625810"/>
       <w:r>
         <w:t xml:space="preserve">6.1 </w:t>
       </w:r>
       <w:r>
         <w:t>Data Collection</w:t>
       </w:r>
-      <w:bookmarkEnd w:id="42"/>
+      <w:bookmarkEnd w:id="51"/>
     </w:p>
     <w:p>
       <w:r>
@@ -8190,14 +8534,14 @@
       <w:pPr>
         <w:pStyle w:val="Heading3"/>
       </w:pPr>
-      <w:bookmarkStart w:id="43" w:name="_Toc134625811"/>
+      <w:bookmarkStart w:id="52" w:name="_Toc134625811"/>
       <w:r>
         <w:t xml:space="preserve">6.2 </w:t>
       </w:r>
       <w:r>
         <w:t>Mental health content</w:t>
       </w:r>
-      <w:bookmarkEnd w:id="43"/>
+      <w:bookmarkEnd w:id="52"/>
     </w:p>
     <w:p>
       <w:r>
@@ -8280,14 +8624,14 @@
       <w:pPr>
         <w:pStyle w:val="Heading3"/>
       </w:pPr>
-      <w:bookmarkStart w:id="44" w:name="_Toc134625812"/>
+      <w:bookmarkStart w:id="53" w:name="_Toc134625812"/>
       <w:r>
         <w:t xml:space="preserve">6.3 </w:t>
       </w:r>
       <w:r>
         <w:t>Foraging content</w:t>
       </w:r>
-      <w:bookmarkEnd w:id="44"/>
+      <w:bookmarkEnd w:id="53"/>
     </w:p>
     <w:p>
       <w:r>
@@ -8324,19 +8668,19 @@
       <w:r>
         <w:t xml:space="preserve"> </w:t>
       </w:r>
-      <w:commentRangeStart w:id="45"/>
+      <w:commentRangeStart w:id="54"/>
       <w:r>
         <w:t>Countryside act</w:t>
       </w:r>
       <w:r>
         <w:t xml:space="preserve"> </w:t>
       </w:r>
-      <w:commentRangeEnd w:id="45"/>
+      <w:commentRangeEnd w:id="54"/>
       <w:r>
         <w:rPr>
           <w:rStyle w:val="CommentReference"/>
         </w:rPr>
-        <w:commentReference w:id="45"/>
+        <w:commentReference w:id="54"/>
       </w:r>
       <w:r>
         <w:t xml:space="preserve">allows people to forage for private consumption on common land. It stresses </w:t>
@@ -8373,11 +8717,11 @@
       <w:pPr>
         <w:pStyle w:val="Heading2"/>
       </w:pPr>
-      <w:bookmarkStart w:id="46" w:name="_Toc134625813"/>
+      <w:bookmarkStart w:id="55" w:name="_Toc134625813"/>
       <w:r>
         <w:t>7 – Project Reflections</w:t>
       </w:r>
-      <w:bookmarkEnd w:id="46"/>
+      <w:bookmarkEnd w:id="55"/>
     </w:p>
     <w:p>
       <w:r>
@@ -8444,40 +8788,32 @@
         <w:t>analyse how well the product teaches players about mental health issues or improves their wellbeing. This is one of the elements that was</w:t>
       </w:r>
       <w:r>
-        <w:t xml:space="preserve"> sacrificed </w:t>
+        <w:t xml:space="preserve"> sacrificed as a result of the reduced scope project plan due to ill health.</w:t>
+      </w:r>
+      <w:r>
+        <w:t xml:space="preserve"> The health issues and delays are an external </w:t>
+      </w:r>
+      <w:r>
+        <w:t xml:space="preserve">factor, but the </w:t>
+      </w:r>
+      <w:r>
+        <w:t xml:space="preserve">content </w:t>
+      </w:r>
+      <w:r>
+        <w:t xml:space="preserve">and structure of the content plan is </w:t>
+      </w:r>
+      <w:r>
+        <w:t>responsible for which elements of the project were affected by the delays.</w:t>
+      </w:r>
+      <w:r>
+        <w:t xml:space="preserve"> Whilst </w:t>
       </w:r>
       <w:proofErr w:type="gramStart"/>
       <w:r>
-        <w:t>as a result of</w:t>
+        <w:t>on the whole</w:t>
       </w:r>
       <w:proofErr w:type="gramEnd"/>
       <w:r>
-        <w:t xml:space="preserve"> the reduced scope project plan due to ill health.</w:t>
-      </w:r>
-      <w:r>
-        <w:t xml:space="preserve"> The health issues and delays are an external </w:t>
-      </w:r>
-      <w:r>
-        <w:t xml:space="preserve">factor, but the </w:t>
-      </w:r>
-      <w:r>
-        <w:t xml:space="preserve">content </w:t>
-      </w:r>
-      <w:r>
-        <w:t xml:space="preserve">and structure of the content plan is </w:t>
-      </w:r>
-      <w:r>
-        <w:t>responsible for which elements of the project were affected by the delays.</w:t>
-      </w:r>
-      <w:r>
-        <w:t xml:space="preserve"> Whilst </w:t>
-      </w:r>
-      <w:proofErr w:type="gramStart"/>
-      <w:r>
-        <w:t>on the whole</w:t>
-      </w:r>
-      <w:proofErr w:type="gramEnd"/>
-      <w:r>
         <w:t>, tasks were prioritised well in terms of delivering the product</w:t>
       </w:r>
       <w:r>
@@ -8519,7 +8855,7 @@
       <w:pPr>
         <w:pStyle w:val="Heading2"/>
       </w:pPr>
-      <w:bookmarkStart w:id="47" w:name="_Toc134625814"/>
+      <w:bookmarkStart w:id="56" w:name="_Toc134625814"/>
       <w:r>
         <w:t>8</w:t>
       </w:r>
@@ -8535,7 +8871,7 @@
       <w:r>
         <w:t>Future development</w:t>
       </w:r>
-      <w:bookmarkEnd w:id="47"/>
+      <w:bookmarkEnd w:id="56"/>
       <w:r>
         <w:t xml:space="preserve"> </w:t>
       </w:r>
@@ -8598,14 +8934,11 @@
       <w:pPr>
         <w:pStyle w:val="Heading2"/>
       </w:pPr>
-      <w:bookmarkStart w:id="48" w:name="_Toc134625815"/>
-      <w:r>
-        <w:t>9</w:t>
-      </w:r>
-      <w:r>
-        <w:t xml:space="preserve"> - End-of-project report</w:t>
-      </w:r>
-      <w:bookmarkEnd w:id="48"/>
+      <w:bookmarkStart w:id="57" w:name="_Toc134625815"/>
+      <w:r>
+        <w:t>9 - End-of-project report</w:t>
+      </w:r>
+      <w:bookmarkEnd w:id="57"/>
     </w:p>
     <w:p>
       <w:r>
@@ -8718,22 +9051,14 @@
     <w:p/>
     <w:p>
       <w:r>
-        <w:t xml:space="preserve">Overall, the objectives identified at the start of the project have been met, surpassing the minimum viable product (MVP). However, </w:t>
+        <w:t xml:space="preserve">Overall, the objectives identified at the start of the project have been met, surpassing the minimum viable product (MVP). However, as a result of task prioritisation within the product, some elements of the vertical slice of gameplay weren’t delivered, so that objective was only partially met. Regardless of this minor issue, the product itself is still strong, and demonstrates how a serious game can teach about mental health as well as being enjoyable, so, </w:t>
       </w:r>
       <w:proofErr w:type="gramStart"/>
       <w:r>
-        <w:t>as a result of</w:t>
+        <w:t>on the whole</w:t>
       </w:r>
       <w:proofErr w:type="gramEnd"/>
       <w:r>
-        <w:t xml:space="preserve"> task prioritisation within the product, some elements of the vertical slice of gameplay weren’t delivered, so that objective was only partially met. Regardless of this minor issue, the product itself is still strong, and demonstrates how a serious game can teach about mental health as well as being enjoyable, so, </w:t>
-      </w:r>
-      <w:proofErr w:type="gramStart"/>
-      <w:r>
-        <w:t>on the whole</w:t>
-      </w:r>
-      <w:proofErr w:type="gramEnd"/>
-      <w:r>
         <w:t xml:space="preserve">, the project was successful. </w:t>
       </w:r>
     </w:p>
@@ -8742,24 +9067,24 @@
       <w:pPr>
         <w:pStyle w:val="Heading2"/>
       </w:pPr>
-      <w:bookmarkStart w:id="49" w:name="_Toc134625816"/>
+      <w:bookmarkStart w:id="58" w:name="_Toc134625816"/>
       <w:r>
         <w:t>10</w:t>
       </w:r>
       <w:r>
         <w:t xml:space="preserve"> - Conclusions</w:t>
       </w:r>
-      <w:bookmarkEnd w:id="49"/>
+      <w:bookmarkEnd w:id="58"/>
     </w:p>
     <w:p>
       <w:pPr>
         <w:pStyle w:val="Heading2"/>
       </w:pPr>
-      <w:bookmarkStart w:id="50" w:name="_Toc134625817"/>
+      <w:bookmarkStart w:id="59" w:name="_Toc134625817"/>
       <w:r>
         <w:t>Reference list and bibliography</w:t>
       </w:r>
-      <w:bookmarkEnd w:id="50"/>
+      <w:bookmarkEnd w:id="59"/>
     </w:p>
     <w:p/>
     <w:sectPr>
@@ -8777,7 +9102,87 @@
 
 <file path=word/comments.xml><?xml version="1.0" encoding="utf-8"?>
 <w:comments xmlns:wpc="http://schemas.microsoft.com/office/word/2010/wordprocessingCanvas" xmlns:cx="http://schemas.microsoft.com/office/drawing/2014/chartex" xmlns:cx1="http://schemas.microsoft.com/office/drawing/2015/9/8/chartex" xmlns:cx2="http://schemas.microsoft.com/office/drawing/2015/10/21/chartex" xmlns:cx3="http://schemas.microsoft.com/office/drawing/2016/5/9/chartex" xmlns:cx4="http://schemas.microsoft.com/office/drawing/2016/5/10/chartex" xmlns:cx5="http://schemas.microsoft.com/office/drawing/2016/5/11/chartex" xmlns:cx6="http://schemas.microsoft.com/office/drawing/2016/5/12/chartex" xmlns:cx7="http://schemas.microsoft.com/office/drawing/2016/5/13/chartex" xmlns:cx8="http://schemas.microsoft.com/office/drawing/2016/5/14/chartex" xmlns:mc="http://schemas.openxmlformats.org/markup-compatibility/2006" xmlns:aink="http://schemas.microsoft.com/office/drawing/2016/ink" xmlns:am3d="http://schemas.microsoft.com/office/drawing/2017/model3d" xmlns:o="urn:schemas-microsoft-com:office:office" xmlns:oel="http://schemas.microsoft.com/office/2019/extlst" xmlns:r="http://schemas.openxmlformats.org/officeDocument/2006/relationships" xmlns:m="http://schemas.openxmlformats.org/officeDocument/2006/math" xmlns:v="urn:schemas-microsoft-com:vml" xmlns:wp14="http://schemas.microsoft.com/office/word/2010/wordprocessingDrawing" xmlns:wp="http://schemas.openxmlformats.org/drawingml/2006/wordprocessingDrawing" xmlns:w10="urn:schemas-microsoft-com:office:word" xmlns:w="http://schemas.openxmlformats.org/wordprocessingml/2006/main" xmlns:w14="http://schemas.microsoft.com/office/word/2010/wordml" xmlns:w15="http://schemas.microsoft.com/office/word/2012/wordml" xmlns:w16cex="http://schemas.microsoft.com/office/word/2018/wordml/cex" xmlns:w16cid="http://schemas.microsoft.com/office/word/2016/wordml/cid" xmlns:w16="http://schemas.microsoft.com/office/word/2018/wordml" xmlns:w16du="http://schemas.microsoft.com/office/word/2023/wordml/word16du" xmlns:w16sdtdh="http://schemas.microsoft.com/office/word/2020/wordml/sdtdatahash" xmlns:w16se="http://schemas.microsoft.com/office/word/2015/wordml/symex" xmlns:wpg="http://schemas.microsoft.com/office/word/2010/wordprocessingGroup" xmlns:wpi="http://schemas.microsoft.com/office/word/2010/wordprocessingInk" xmlns:wne="http://schemas.microsoft.com/office/word/2006/wordml" xmlns:wps="http://schemas.microsoft.com/office/word/2010/wordprocessingShape" mc:Ignorable="w14 w15 w16se w16cid w16 w16cex w16sdtdh wp14">
-  <w:comment w:id="17" w:author="Josie Wood" w:date="2023-01-20T20:02:00Z" w:initials="JW">
+  <w:comment w:id="12" w:author="Josie Wood" w:date="2023-05-11T10:03:00Z" w:initials="JW">
+    <w:p>
+      <w:pPr>
+        <w:pStyle w:val="CommentText"/>
+      </w:pPr>
+      <w:r>
+        <w:rPr>
+          <w:rStyle w:val="CommentReference"/>
+        </w:rPr>
+        <w:annotationRef/>
+      </w:r>
+      <w:r>
+        <w:t>cite</w:t>
+      </w:r>
+    </w:p>
+  </w:comment>
+  <w:comment w:id="13" w:author="Josie Wood" w:date="2023-05-11T10:03:00Z" w:initials="JW">
+    <w:p>
+      <w:pPr>
+        <w:pStyle w:val="CommentText"/>
+      </w:pPr>
+      <w:r>
+        <w:rPr>
+          <w:rStyle w:val="CommentReference"/>
+        </w:rPr>
+        <w:annotationRef/>
+      </w:r>
+      <w:r>
+        <w:t>cite</w:t>
+      </w:r>
+    </w:p>
+  </w:comment>
+  <w:comment w:id="14" w:author="Josie Wood" w:date="2023-05-11T09:51:00Z" w:initials="JW">
+    <w:p>
+      <w:pPr>
+        <w:pStyle w:val="CommentText"/>
+      </w:pPr>
+      <w:r>
+        <w:rPr>
+          <w:rStyle w:val="CommentReference"/>
+        </w:rPr>
+        <w:annotationRef/>
+      </w:r>
+      <w:r>
+        <w:t>Cite</w:t>
+      </w:r>
+    </w:p>
+  </w:comment>
+  <w:comment w:id="15" w:author="Josie Wood" w:date="2023-05-11T09:51:00Z" w:initials="JW">
+    <w:p>
+      <w:pPr>
+        <w:pStyle w:val="CommentText"/>
+      </w:pPr>
+      <w:r>
+        <w:rPr>
+          <w:rStyle w:val="CommentReference"/>
+        </w:rPr>
+        <w:annotationRef/>
+      </w:r>
+      <w:r>
+        <w:t>cite</w:t>
+      </w:r>
+    </w:p>
+  </w:comment>
+  <w:comment w:id="20" w:author="Josie Wood" w:date="2023-05-11T10:12:00Z" w:initials="JW">
+    <w:p>
+      <w:pPr>
+        <w:pStyle w:val="CommentText"/>
+      </w:pPr>
+      <w:r>
+        <w:rPr>
+          <w:rStyle w:val="CommentReference"/>
+        </w:rPr>
+        <w:annotationRef/>
+      </w:r>
+      <w:r>
+        <w:t>Cut down - currently 930 words, aim for closer to 500/600</w:t>
+      </w:r>
+    </w:p>
+  </w:comment>
+  <w:comment w:id="22" w:author="Josie Wood" w:date="2023-01-20T20:02:00Z" w:initials="JW">
     <w:p>
       <w:pPr>
         <w:pStyle w:val="CommentText"/>
@@ -8801,7 +9206,7 @@
       </w:r>
     </w:p>
   </w:comment>
-  <w:comment w:id="31" w:author="Josie Wood" w:date="2023-04-21T14:18:00Z" w:initials="JW">
+  <w:comment w:id="31" w:author="Josie Wood" w:date="2023-05-11T10:13:00Z" w:initials="JW">
     <w:p>
       <w:pPr>
         <w:pStyle w:val="CommentText"/>
@@ -8813,11 +9218,43 @@
         <w:annotationRef/>
       </w:r>
       <w:r>
+        <w:t>Cut and refine - 365 words to 200ish</w:t>
+      </w:r>
+    </w:p>
+  </w:comment>
+  <w:comment w:id="37" w:author="Josie Wood" w:date="2023-05-11T10:13:00Z" w:initials="JW">
+    <w:p>
+      <w:pPr>
+        <w:pStyle w:val="CommentText"/>
+      </w:pPr>
+      <w:r>
+        <w:rPr>
+          <w:rStyle w:val="CommentReference"/>
+        </w:rPr>
+        <w:annotationRef/>
+      </w:r>
+      <w:r>
+        <w:t>Replace with streamlined diagram</w:t>
+      </w:r>
+    </w:p>
+  </w:comment>
+  <w:comment w:id="38" w:author="Josie Wood" w:date="2023-04-21T14:18:00Z" w:initials="JW">
+    <w:p>
+      <w:pPr>
+        <w:pStyle w:val="CommentText"/>
+      </w:pPr>
+      <w:r>
+        <w:rPr>
+          <w:rStyle w:val="CommentReference"/>
+        </w:rPr>
+        <w:annotationRef/>
+      </w:r>
+      <w:r>
         <w:t>Add image of level plan here</w:t>
       </w:r>
     </w:p>
   </w:comment>
-  <w:comment w:id="33" w:author="Josie Wood" w:date="2023-04-14T12:12:00Z" w:initials="JW">
+  <w:comment w:id="39" w:author="Josie Wood" w:date="2023-05-11T10:14:00Z" w:initials="JW">
     <w:p>
       <w:pPr>
         <w:pStyle w:val="CommentText"/>
@@ -8829,11 +9266,43 @@
         <w:annotationRef/>
       </w:r>
       <w:r>
+        <w:t>Side b side image of actual implementation and art</w:t>
+      </w:r>
+    </w:p>
+  </w:comment>
+  <w:comment w:id="41" w:author="Josie Wood" w:date="2023-05-11T10:15:00Z" w:initials="JW">
+    <w:p>
+      <w:pPr>
+        <w:pStyle w:val="CommentText"/>
+      </w:pPr>
+      <w:r>
+        <w:rPr>
+          <w:rStyle w:val="CommentReference"/>
+        </w:rPr>
+        <w:annotationRef/>
+      </w:r>
+      <w:r>
+        <w:t>Critique issues with yarn</w:t>
+      </w:r>
+    </w:p>
+  </w:comment>
+  <w:comment w:id="42" w:author="Josie Wood" w:date="2023-04-14T12:12:00Z" w:initials="JW">
+    <w:p>
+      <w:pPr>
+        <w:pStyle w:val="CommentText"/>
+      </w:pPr>
+      <w:r>
+        <w:rPr>
+          <w:rStyle w:val="CommentReference"/>
+        </w:rPr>
+        <w:annotationRef/>
+      </w:r>
+      <w:r>
         <w:t>Replace handwriting with proper font</w:t>
       </w:r>
     </w:p>
   </w:comment>
-  <w:comment w:id="34" w:author="Josie Wood" w:date="2023-04-21T14:19:00Z" w:initials="JW">
+  <w:comment w:id="43" w:author="Josie Wood" w:date="2023-04-21T14:19:00Z" w:initials="JW">
     <w:p>
       <w:pPr>
         <w:pStyle w:val="CommentText"/>
@@ -8849,7 +9318,7 @@
       </w:r>
     </w:p>
   </w:comment>
-  <w:comment w:id="36" w:author="Josie Wood" w:date="2023-05-05T15:26:00Z" w:initials="JW">
+  <w:comment w:id="45" w:author="Josie Wood" w:date="2023-05-05T15:26:00Z" w:initials="JW">
     <w:p>
       <w:pPr>
         <w:pStyle w:val="CommentText"/>
@@ -8865,7 +9334,7 @@
       </w:r>
     </w:p>
   </w:comment>
-  <w:comment w:id="37" w:author="Josie Wood" w:date="2023-05-05T15:27:00Z" w:initials="JW">
+  <w:comment w:id="46" w:author="Josie Wood" w:date="2023-05-05T15:27:00Z" w:initials="JW">
     <w:p>
       <w:pPr>
         <w:pStyle w:val="CommentText"/>
@@ -8881,7 +9350,7 @@
       </w:r>
     </w:p>
   </w:comment>
-  <w:comment w:id="38" w:author="Josie Wood" w:date="2023-05-05T15:26:00Z" w:initials="JW">
+  <w:comment w:id="47" w:author="Josie Wood" w:date="2023-05-05T15:26:00Z" w:initials="JW">
     <w:p>
       <w:pPr>
         <w:pStyle w:val="CommentText"/>
@@ -8897,7 +9366,7 @@
       </w:r>
     </w:p>
   </w:comment>
-  <w:comment w:id="45" w:author="Josie Wood" w:date="2023-04-21T14:44:00Z" w:initials="JW">
+  <w:comment w:id="54" w:author="Josie Wood" w:date="2023-04-21T14:44:00Z" w:initials="JW">
     <w:p>
       <w:pPr>
         <w:pStyle w:val="CommentText"/>
@@ -8918,8 +9387,17 @@
 
 <file path=word/commentsExtended.xml><?xml version="1.0" encoding="utf-8"?>
 <w15:commentsEx xmlns:wpc="http://schemas.microsoft.com/office/word/2010/wordprocessingCanvas" xmlns:cx="http://schemas.microsoft.com/office/drawing/2014/chartex" xmlns:cx1="http://schemas.microsoft.com/office/drawing/2015/9/8/chartex" xmlns:cx2="http://schemas.microsoft.com/office/drawing/2015/10/21/chartex" xmlns:cx3="http://schemas.microsoft.com/office/drawing/2016/5/9/chartex" xmlns:cx4="http://schemas.microsoft.com/office/drawing/2016/5/10/chartex" xmlns:cx5="http://schemas.microsoft.com/office/drawing/2016/5/11/chartex" xmlns:cx6="http://schemas.microsoft.com/office/drawing/2016/5/12/chartex" xmlns:cx7="http://schemas.microsoft.com/office/drawing/2016/5/13/chartex" xmlns:cx8="http://schemas.microsoft.com/office/drawing/2016/5/14/chartex" xmlns:mc="http://schemas.openxmlformats.org/markup-compatibility/2006" xmlns:aink="http://schemas.microsoft.com/office/drawing/2016/ink" xmlns:am3d="http://schemas.microsoft.com/office/drawing/2017/model3d" xmlns:o="urn:schemas-microsoft-com:office:office" xmlns:oel="http://schemas.microsoft.com/office/2019/extlst" xmlns:r="http://schemas.openxmlformats.org/officeDocument/2006/relationships" xmlns:m="http://schemas.openxmlformats.org/officeDocument/2006/math" xmlns:v="urn:schemas-microsoft-com:vml" xmlns:wp14="http://schemas.microsoft.com/office/word/2010/wordprocessingDrawing" xmlns:wp="http://schemas.openxmlformats.org/drawingml/2006/wordprocessingDrawing" xmlns:w10="urn:schemas-microsoft-com:office:word" xmlns:w="http://schemas.openxmlformats.org/wordprocessingml/2006/main" xmlns:w14="http://schemas.microsoft.com/office/word/2010/wordml" xmlns:w15="http://schemas.microsoft.com/office/word/2012/wordml" xmlns:w16cex="http://schemas.microsoft.com/office/word/2018/wordml/cex" xmlns:w16cid="http://schemas.microsoft.com/office/word/2016/wordml/cid" xmlns:w16="http://schemas.microsoft.com/office/word/2018/wordml" xmlns:w16du="http://schemas.microsoft.com/office/word/2023/wordml/word16du" xmlns:w16sdtdh="http://schemas.microsoft.com/office/word/2020/wordml/sdtdatahash" xmlns:w16se="http://schemas.microsoft.com/office/word/2015/wordml/symex" xmlns:wpg="http://schemas.microsoft.com/office/word/2010/wordprocessingGroup" xmlns:wpi="http://schemas.microsoft.com/office/word/2010/wordprocessingInk" xmlns:wne="http://schemas.microsoft.com/office/word/2006/wordml" xmlns:wps="http://schemas.microsoft.com/office/word/2010/wordprocessingShape" mc:Ignorable="w14 w15 w16se w16cid w16 w16cex w16sdtdh wp14">
+  <w15:commentEx w15:paraId="5A2F065F" w15:done="0"/>
+  <w15:commentEx w15:paraId="22649C48" w15:done="0"/>
+  <w15:commentEx w15:paraId="65B4D8BD" w15:done="0"/>
+  <w15:commentEx w15:paraId="4690D9A4" w15:done="0"/>
+  <w15:commentEx w15:paraId="4898E1D2" w15:done="0"/>
   <w15:commentEx w15:paraId="37E3EE46" w15:done="1"/>
+  <w15:commentEx w15:paraId="45BB9EAE" w15:done="0"/>
+  <w15:commentEx w15:paraId="15628F44" w15:done="0"/>
   <w15:commentEx w15:paraId="5207D397" w15:done="1"/>
+  <w15:commentEx w15:paraId="3D0D4662" w15:done="0"/>
+  <w15:commentEx w15:paraId="7F893A46" w15:done="0"/>
   <w15:commentEx w15:paraId="7DB31E61" w15:done="1"/>
   <w15:commentEx w15:paraId="4577554D" w15:done="0"/>
   <w15:commentEx w15:paraId="6DDC8403" w15:done="0"/>
@@ -8931,8 +9409,17 @@
 
 <file path=word/commentsExtensible.xml><?xml version="1.0" encoding="utf-8"?>
 <w16cex:commentsExtensible xmlns:wpc="http://schemas.microsoft.com/office/word/2010/wordprocessingCanvas" xmlns:cx="http://schemas.microsoft.com/office/drawing/2014/chartex" xmlns:cx1="http://schemas.microsoft.com/office/drawing/2015/9/8/chartex" xmlns:cx2="http://schemas.microsoft.com/office/drawing/2015/10/21/chartex" xmlns:cx3="http://schemas.microsoft.com/office/drawing/2016/5/9/chartex" xmlns:cx4="http://schemas.microsoft.com/office/drawing/2016/5/10/chartex" xmlns:cx5="http://schemas.microsoft.com/office/drawing/2016/5/11/chartex" xmlns:cx6="http://schemas.microsoft.com/office/drawing/2016/5/12/chartex" xmlns:cx7="http://schemas.microsoft.com/office/drawing/2016/5/13/chartex" xmlns:cx8="http://schemas.microsoft.com/office/drawing/2016/5/14/chartex" xmlns:mc="http://schemas.openxmlformats.org/markup-compatibility/2006" xmlns:aink="http://schemas.microsoft.com/office/drawing/2016/ink" xmlns:am3d="http://schemas.microsoft.com/office/drawing/2017/model3d" xmlns:o="urn:schemas-microsoft-com:office:office" xmlns:oel="http://schemas.microsoft.com/office/2019/extlst" xmlns:r="http://schemas.openxmlformats.org/officeDocument/2006/relationships" xmlns:m="http://schemas.openxmlformats.org/officeDocument/2006/math" xmlns:v="urn:schemas-microsoft-com:vml" xmlns:wp14="http://schemas.microsoft.com/office/word/2010/wordprocessingDrawing" xmlns:wp="http://schemas.openxmlformats.org/drawingml/2006/wordprocessingDrawing" xmlns:w10="urn:schemas-microsoft-com:office:word" xmlns:w="http://schemas.openxmlformats.org/wordprocessingml/2006/main" xmlns:w14="http://schemas.microsoft.com/office/word/2010/wordml" xmlns:w15="http://schemas.microsoft.com/office/word/2012/wordml" xmlns:w16cex="http://schemas.microsoft.com/office/word/2018/wordml/cex" xmlns:w16cid="http://schemas.microsoft.com/office/word/2016/wordml/cid" xmlns:w16="http://schemas.microsoft.com/office/word/2018/wordml" xmlns:w16du="http://schemas.microsoft.com/office/word/2023/wordml/word16du" xmlns:w16sdtdh="http://schemas.microsoft.com/office/word/2020/wordml/sdtdatahash" xmlns:w16se="http://schemas.microsoft.com/office/word/2015/wordml/symex" xmlns:wpg="http://schemas.microsoft.com/office/word/2010/wordprocessingGroup" xmlns:wpi="http://schemas.microsoft.com/office/word/2010/wordprocessingInk" xmlns:wne="http://schemas.microsoft.com/office/word/2006/wordml" xmlns:wps="http://schemas.microsoft.com/office/word/2010/wordprocessingShape" mc:Ignorable="w14 w15 w16se w16cid w16 w16cex w16sdtdh wp14">
+  <w16cex:commentExtensible w16cex:durableId="28073BE6" w16cex:dateUtc="2023-05-11T09:03:00Z"/>
+  <w16cex:commentExtensible w16cex:durableId="28073BED" w16cex:dateUtc="2023-05-11T09:03:00Z"/>
+  <w16cex:commentExtensible w16cex:durableId="28073917" w16cex:dateUtc="2023-05-11T08:51:00Z"/>
+  <w16cex:commentExtensible w16cex:durableId="2807391F" w16cex:dateUtc="2023-05-11T08:51:00Z"/>
+  <w16cex:commentExtensible w16cex:durableId="28073DF4" w16cex:dateUtc="2023-05-11T09:12:00Z"/>
   <w16cex:commentExtensible w16cex:durableId="277571C9" w16cex:dateUtc="2023-01-20T20:02:00Z"/>
+  <w16cex:commentExtensible w16cex:durableId="28073E31" w16cex:dateUtc="2023-05-11T09:13:00Z"/>
+  <w16cex:commentExtensible w16cex:durableId="28073E64" w16cex:dateUtc="2023-05-11T09:13:00Z"/>
   <w16cex:commentExtensible w16cex:durableId="27ED19D0" w16cex:dateUtc="2023-04-21T13:18:00Z"/>
+  <w16cex:commentExtensible w16cex:durableId="28073E88" w16cex:dateUtc="2023-05-11T09:14:00Z"/>
+  <w16cex:commentExtensible w16cex:durableId="28073EA5" w16cex:dateUtc="2023-05-11T09:15:00Z"/>
   <w16cex:commentExtensible w16cex:durableId="27E3C192" w16cex:dateUtc="2023-04-14T11:12:00Z"/>
   <w16cex:commentExtensible w16cex:durableId="27ED19F4" w16cex:dateUtc="2023-04-21T13:19:00Z"/>
   <w16cex:commentExtensible w16cex:durableId="27FF9EA0" w16cex:dateUtc="2023-05-05T14:26:00Z"/>
@@ -8944,8 +9431,17 @@
 
 <file path=word/commentsIds.xml><?xml version="1.0" encoding="utf-8"?>
 <w16cid:commentsIds xmlns:wpc="http://schemas.microsoft.com/office/word/2010/wordprocessingCanvas" xmlns:cx="http://schemas.microsoft.com/office/drawing/2014/chartex" xmlns:cx1="http://schemas.microsoft.com/office/drawing/2015/9/8/chartex" xmlns:cx2="http://schemas.microsoft.com/office/drawing/2015/10/21/chartex" xmlns:cx3="http://schemas.microsoft.com/office/drawing/2016/5/9/chartex" xmlns:cx4="http://schemas.microsoft.com/office/drawing/2016/5/10/chartex" xmlns:cx5="http://schemas.microsoft.com/office/drawing/2016/5/11/chartex" xmlns:cx6="http://schemas.microsoft.com/office/drawing/2016/5/12/chartex" xmlns:cx7="http://schemas.microsoft.com/office/drawing/2016/5/13/chartex" xmlns:cx8="http://schemas.microsoft.com/office/drawing/2016/5/14/chartex" xmlns:mc="http://schemas.openxmlformats.org/markup-compatibility/2006" xmlns:aink="http://schemas.microsoft.com/office/drawing/2016/ink" xmlns:am3d="http://schemas.microsoft.com/office/drawing/2017/model3d" xmlns:o="urn:schemas-microsoft-com:office:office" xmlns:oel="http://schemas.microsoft.com/office/2019/extlst" xmlns:r="http://schemas.openxmlformats.org/officeDocument/2006/relationships" xmlns:m="http://schemas.openxmlformats.org/officeDocument/2006/math" xmlns:v="urn:schemas-microsoft-com:vml" xmlns:wp14="http://schemas.microsoft.com/office/word/2010/wordprocessingDrawing" xmlns:wp="http://schemas.openxmlformats.org/drawingml/2006/wordprocessingDrawing" xmlns:w10="urn:schemas-microsoft-com:office:word" xmlns:w="http://schemas.openxmlformats.org/wordprocessingml/2006/main" xmlns:w14="http://schemas.microsoft.com/office/word/2010/wordml" xmlns:w15="http://schemas.microsoft.com/office/word/2012/wordml" xmlns:w16cex="http://schemas.microsoft.com/office/word/2018/wordml/cex" xmlns:w16cid="http://schemas.microsoft.com/office/word/2016/wordml/cid" xmlns:w16="http://schemas.microsoft.com/office/word/2018/wordml" xmlns:w16du="http://schemas.microsoft.com/office/word/2023/wordml/word16du" xmlns:w16sdtdh="http://schemas.microsoft.com/office/word/2020/wordml/sdtdatahash" xmlns:w16se="http://schemas.microsoft.com/office/word/2015/wordml/symex" xmlns:wpg="http://schemas.microsoft.com/office/word/2010/wordprocessingGroup" xmlns:wpi="http://schemas.microsoft.com/office/word/2010/wordprocessingInk" xmlns:wne="http://schemas.microsoft.com/office/word/2006/wordml" xmlns:wps="http://schemas.microsoft.com/office/word/2010/wordprocessingShape" mc:Ignorable="w14 w15 w16se w16cid w16 w16cex w16sdtdh wp14">
+  <w16cid:commentId w16cid:paraId="5A2F065F" w16cid:durableId="28073BE6"/>
+  <w16cid:commentId w16cid:paraId="22649C48" w16cid:durableId="28073BED"/>
+  <w16cid:commentId w16cid:paraId="65B4D8BD" w16cid:durableId="28073917"/>
+  <w16cid:commentId w16cid:paraId="4690D9A4" w16cid:durableId="2807391F"/>
+  <w16cid:commentId w16cid:paraId="4898E1D2" w16cid:durableId="28073DF4"/>
   <w16cid:commentId w16cid:paraId="37E3EE46" w16cid:durableId="277571C9"/>
+  <w16cid:commentId w16cid:paraId="45BB9EAE" w16cid:durableId="28073E31"/>
+  <w16cid:commentId w16cid:paraId="15628F44" w16cid:durableId="28073E64"/>
   <w16cid:commentId w16cid:paraId="5207D397" w16cid:durableId="27ED19D0"/>
+  <w16cid:commentId w16cid:paraId="3D0D4662" w16cid:durableId="28073E88"/>
+  <w16cid:commentId w16cid:paraId="7F893A46" w16cid:durableId="28073EA5"/>
   <w16cid:commentId w16cid:paraId="7DB31E61" w16cid:durableId="27E3C192"/>
   <w16cid:commentId w16cid:paraId="4577554D" w16cid:durableId="27ED19F4"/>
   <w16cid:commentId w16cid:paraId="6DDC8403" w16cid:durableId="27FF9EA0"/>
@@ -9946,9 +10442,9 @@
     </w:lvl>
   </w:abstractNum>
   <w:abstractNum w:abstractNumId="8" w15:restartNumberingAfterBreak="0">
-    <w:nsid w:val="57496698"/>
+    <w:nsid w:val="52A96442"/>
     <w:multiLevelType w:val="hybridMultilevel"/>
-    <w:tmpl w:val="5B1A70EE"/>
+    <w:tmpl w:val="0E183238"/>
     <w:lvl w:ilvl="0" w:tplc="08090001">
       <w:start w:val="1"/>
       <w:numFmt w:val="bullet"/>
@@ -9973,6 +10469,119 @@
         <w:rFonts w:ascii="Courier New" w:hAnsi="Courier New" w:cs="Courier New" w:hint="default"/>
       </w:rPr>
     </w:lvl>
+    <w:lvl w:ilvl="2" w:tplc="08090005">
+      <w:start w:val="1"/>
+      <w:numFmt w:val="bullet"/>
+      <w:lvlText w:val=""/>
+      <w:lvlJc w:val="left"/>
+      <w:pPr>
+        <w:ind w:left="2160" w:hanging="360"/>
+      </w:pPr>
+      <w:rPr>
+        <w:rFonts w:ascii="Wingdings" w:hAnsi="Wingdings" w:hint="default"/>
+      </w:rPr>
+    </w:lvl>
+    <w:lvl w:ilvl="3" w:tplc="08090001">
+      <w:start w:val="1"/>
+      <w:numFmt w:val="bullet"/>
+      <w:lvlText w:val=""/>
+      <w:lvlJc w:val="left"/>
+      <w:pPr>
+        <w:ind w:left="2880" w:hanging="360"/>
+      </w:pPr>
+      <w:rPr>
+        <w:rFonts w:ascii="Symbol" w:hAnsi="Symbol" w:hint="default"/>
+      </w:rPr>
+    </w:lvl>
+    <w:lvl w:ilvl="4" w:tplc="08090003">
+      <w:start w:val="1"/>
+      <w:numFmt w:val="bullet"/>
+      <w:lvlText w:val="o"/>
+      <w:lvlJc w:val="left"/>
+      <w:pPr>
+        <w:ind w:left="3600" w:hanging="360"/>
+      </w:pPr>
+      <w:rPr>
+        <w:rFonts w:ascii="Courier New" w:hAnsi="Courier New" w:cs="Courier New" w:hint="default"/>
+      </w:rPr>
+    </w:lvl>
+    <w:lvl w:ilvl="5" w:tplc="08090005">
+      <w:start w:val="1"/>
+      <w:numFmt w:val="bullet"/>
+      <w:lvlText w:val=""/>
+      <w:lvlJc w:val="left"/>
+      <w:pPr>
+        <w:ind w:left="4320" w:hanging="360"/>
+      </w:pPr>
+      <w:rPr>
+        <w:rFonts w:ascii="Wingdings" w:hAnsi="Wingdings" w:hint="default"/>
+      </w:rPr>
+    </w:lvl>
+    <w:lvl w:ilvl="6" w:tplc="08090001">
+      <w:start w:val="1"/>
+      <w:numFmt w:val="bullet"/>
+      <w:lvlText w:val=""/>
+      <w:lvlJc w:val="left"/>
+      <w:pPr>
+        <w:ind w:left="5040" w:hanging="360"/>
+      </w:pPr>
+      <w:rPr>
+        <w:rFonts w:ascii="Symbol" w:hAnsi="Symbol" w:hint="default"/>
+      </w:rPr>
+    </w:lvl>
+    <w:lvl w:ilvl="7" w:tplc="08090003">
+      <w:start w:val="1"/>
+      <w:numFmt w:val="bullet"/>
+      <w:lvlText w:val="o"/>
+      <w:lvlJc w:val="left"/>
+      <w:pPr>
+        <w:ind w:left="5760" w:hanging="360"/>
+      </w:pPr>
+      <w:rPr>
+        <w:rFonts w:ascii="Courier New" w:hAnsi="Courier New" w:cs="Courier New" w:hint="default"/>
+      </w:rPr>
+    </w:lvl>
+    <w:lvl w:ilvl="8" w:tplc="08090005">
+      <w:start w:val="1"/>
+      <w:numFmt w:val="bullet"/>
+      <w:lvlText w:val=""/>
+      <w:lvlJc w:val="left"/>
+      <w:pPr>
+        <w:ind w:left="6480" w:hanging="360"/>
+      </w:pPr>
+      <w:rPr>
+        <w:rFonts w:ascii="Wingdings" w:hAnsi="Wingdings" w:hint="default"/>
+      </w:rPr>
+    </w:lvl>
+  </w:abstractNum>
+  <w:abstractNum w:abstractNumId="9" w15:restartNumberingAfterBreak="0">
+    <w:nsid w:val="57496698"/>
+    <w:multiLevelType w:val="hybridMultilevel"/>
+    <w:tmpl w:val="5B1A70EE"/>
+    <w:lvl w:ilvl="0" w:tplc="08090001">
+      <w:start w:val="1"/>
+      <w:numFmt w:val="bullet"/>
+      <w:lvlText w:val=""/>
+      <w:lvlJc w:val="left"/>
+      <w:pPr>
+        <w:ind w:left="720" w:hanging="360"/>
+      </w:pPr>
+      <w:rPr>
+        <w:rFonts w:ascii="Symbol" w:hAnsi="Symbol" w:hint="default"/>
+      </w:rPr>
+    </w:lvl>
+    <w:lvl w:ilvl="1" w:tplc="08090003">
+      <w:start w:val="1"/>
+      <w:numFmt w:val="bullet"/>
+      <w:lvlText w:val="o"/>
+      <w:lvlJc w:val="left"/>
+      <w:pPr>
+        <w:ind w:left="1440" w:hanging="360"/>
+      </w:pPr>
+      <w:rPr>
+        <w:rFonts w:ascii="Courier New" w:hAnsi="Courier New" w:cs="Courier New" w:hint="default"/>
+      </w:rPr>
+    </w:lvl>
     <w:lvl w:ilvl="2" w:tplc="08090005" w:tentative="1">
       <w:start w:val="1"/>
       <w:numFmt w:val="bullet"/>
@@ -10058,7 +10667,7 @@
       </w:rPr>
     </w:lvl>
   </w:abstractNum>
-  <w:abstractNum w:abstractNumId="9" w15:restartNumberingAfterBreak="0">
+  <w:abstractNum w:abstractNumId="10" w15:restartNumberingAfterBreak="0">
     <w:nsid w:val="5F4346A7"/>
     <w:multiLevelType w:val="hybridMultilevel"/>
     <w:tmpl w:val="7ED8AB92"/>
@@ -10171,7 +10780,7 @@
       </w:rPr>
     </w:lvl>
   </w:abstractNum>
-  <w:abstractNum w:abstractNumId="10" w15:restartNumberingAfterBreak="0">
+  <w:abstractNum w:abstractNumId="11" w15:restartNumberingAfterBreak="0">
     <w:nsid w:val="6EEC2369"/>
     <w:multiLevelType w:val="multilevel"/>
     <w:tmpl w:val="53B6FA3E"/>
@@ -10284,7 +10893,7 @@
       </w:rPr>
     </w:lvl>
   </w:abstractNum>
-  <w:abstractNum w:abstractNumId="11" w15:restartNumberingAfterBreak="0">
+  <w:abstractNum w:abstractNumId="12" w15:restartNumberingAfterBreak="0">
     <w:nsid w:val="74E847C7"/>
     <w:multiLevelType w:val="hybridMultilevel"/>
     <w:tmpl w:val="CBFE8F0A"/>
@@ -10397,7 +11006,7 @@
       </w:rPr>
     </w:lvl>
   </w:abstractNum>
-  <w:abstractNum w:abstractNumId="12" w15:restartNumberingAfterBreak="0">
+  <w:abstractNum w:abstractNumId="13" w15:restartNumberingAfterBreak="0">
     <w:nsid w:val="7DA324CD"/>
     <w:multiLevelType w:val="hybridMultilevel"/>
     <w:tmpl w:val="B45E26AA"/>
@@ -10514,19 +11123,19 @@
     <w:abstractNumId w:val="5"/>
   </w:num>
   <w:num w:numId="2" w16cid:durableId="1435051579">
-    <w:abstractNumId w:val="8"/>
+    <w:abstractNumId w:val="9"/>
   </w:num>
   <w:num w:numId="3" w16cid:durableId="1129279836">
     <w:abstractNumId w:val="2"/>
   </w:num>
   <w:num w:numId="4" w16cid:durableId="1823891084">
-    <w:abstractNumId w:val="9"/>
+    <w:abstractNumId w:val="10"/>
   </w:num>
   <w:num w:numId="5" w16cid:durableId="360011858">
     <w:abstractNumId w:val="1"/>
   </w:num>
   <w:num w:numId="6" w16cid:durableId="171065730">
-    <w:abstractNumId w:val="10"/>
+    <w:abstractNumId w:val="11"/>
   </w:num>
   <w:num w:numId="7" w16cid:durableId="710152700">
     <w:abstractNumId w:val="4"/>
@@ -10535,7 +11144,7 @@
     <w:abstractNumId w:val="7"/>
   </w:num>
   <w:num w:numId="9" w16cid:durableId="2078477315">
-    <w:abstractNumId w:val="11"/>
+    <w:abstractNumId w:val="12"/>
   </w:num>
   <w:num w:numId="10" w16cid:durableId="1178539116">
     <w:abstractNumId w:val="3"/>
@@ -10547,7 +11156,19 @@
     <w:abstractNumId w:val="0"/>
   </w:num>
   <w:num w:numId="13" w16cid:durableId="1198545231">
-    <w:abstractNumId w:val="12"/>
+    <w:abstractNumId w:val="13"/>
+  </w:num>
+  <w:num w:numId="14" w16cid:durableId="1854493263">
+    <w:abstractNumId w:val="8"/>
+    <w:lvlOverride w:ilvl="0"/>
+    <w:lvlOverride w:ilvl="1"/>
+    <w:lvlOverride w:ilvl="2"/>
+    <w:lvlOverride w:ilvl="3"/>
+    <w:lvlOverride w:ilvl="4"/>
+    <w:lvlOverride w:ilvl="5"/>
+    <w:lvlOverride w:ilvl="6"/>
+    <w:lvlOverride w:ilvl="7"/>
+    <w:lvlOverride w:ilvl="8"/>
   </w:num>
 </w:numbering>
 </file>

</xml_diff>

<commit_message>
commented further work to be done on essay - mainly adding references and real life examples
</commit_message>
<xml_diff>
--- a/COMP3000 report.docx
+++ b/COMP3000 report.docx
@@ -302,59 +302,6 @@
       <w:bookmarkEnd w:id="4"/>
     </w:p>
     <w:p>
-      <w:pPr>
-        <w:pStyle w:val="ListParagraph"/>
-        <w:numPr>
-          <w:ilvl w:val="0"/>
-          <w:numId w:val="14"/>
-        </w:numPr>
-        <w:spacing w:after="160"/>
-      </w:pPr>
-      <w:r>
-        <w:t xml:space="preserve">Who is the client (if you have one) </w:t>
-      </w:r>
-    </w:p>
-    <w:p>
-      <w:pPr>
-        <w:pStyle w:val="ListParagraph"/>
-        <w:numPr>
-          <w:ilvl w:val="0"/>
-          <w:numId w:val="14"/>
-        </w:numPr>
-        <w:spacing w:after="160"/>
-      </w:pPr>
-      <w:r>
-        <w:t xml:space="preserve">What are their needs/objectives?   </w:t>
-      </w:r>
-    </w:p>
-    <w:p>
-      <w:pPr>
-        <w:pStyle w:val="ListParagraph"/>
-        <w:numPr>
-          <w:ilvl w:val="0"/>
-          <w:numId w:val="14"/>
-        </w:numPr>
-        <w:spacing w:after="160"/>
-      </w:pPr>
-      <w:r>
-        <w:t>What are your primary objectives of the project? How do these relate to the objectives of the client? This is not intended to be your definitive, precise statement of needs and objectives: you can give these in a subsequent chapter.</w:t>
-      </w:r>
-    </w:p>
-    <w:p>
-      <w:pPr>
-        <w:pStyle w:val="ListParagraph"/>
-        <w:spacing w:after="160"/>
-        <w:ind w:left="360"/>
-      </w:pPr>
-    </w:p>
-    <w:p>
-      <w:pPr>
-        <w:pStyle w:val="ListParagraph"/>
-        <w:spacing w:after="160"/>
-        <w:ind w:left="360"/>
-      </w:pPr>
-    </w:p>
-    <w:p>
       <w:r>
         <w:t xml:space="preserve">Managing and looking after mental health is as important as maintaining good physical health, but people aren’t always taught the best practices and techniques to do so. In some cases, this can lead to people only receiving support once they reach a ‘breaking point’, rather than learning preventative and healthy habits early on. </w:t>
       </w:r>
@@ -397,11 +344,9 @@
       <w:r>
         <w:t xml:space="preserve">, </w:t>
       </w:r>
-      <w:proofErr w:type="gramStart"/>
-      <w:r>
-        <w:t>nature based</w:t>
-      </w:r>
-      <w:proofErr w:type="gramEnd"/>
+      <w:r>
+        <w:t>nature-based</w:t>
+      </w:r>
       <w:r>
         <w:t xml:space="preserve"> therapy. </w:t>
       </w:r>
@@ -3361,7 +3306,6 @@
           <w:id w:val="705608602"/>
           <w:citation/>
         </w:sdtPr>
-        <w:sdtEndPr/>
         <w:sdtContent>
           <w:r>
             <w:fldChar w:fldCharType="begin"/>
@@ -3418,7 +3362,6 @@
           <w:id w:val="-1774392230"/>
           <w:citation/>
         </w:sdtPr>
-        <w:sdtEndPr/>
         <w:sdtContent>
           <w:r>
             <w:fldChar w:fldCharType="begin"/>
@@ -3460,7 +3403,6 @@
           <w:id w:val="-1222986381"/>
           <w:citation/>
         </w:sdtPr>
-        <w:sdtEndPr/>
         <w:sdtContent>
           <w:r>
             <w:fldChar w:fldCharType="begin"/>
@@ -3518,7 +3460,6 @@
           <w:id w:val="2079554457"/>
           <w:citation/>
         </w:sdtPr>
-        <w:sdtEndPr/>
         <w:sdtContent>
           <w:r>
             <w:rPr>
@@ -4482,11 +4423,9 @@
       <w:r>
         <w:t xml:space="preserve">For a more </w:t>
       </w:r>
-      <w:proofErr w:type="gramStart"/>
-      <w:r>
-        <w:t>in depth</w:t>
-      </w:r>
-      <w:proofErr w:type="gramEnd"/>
+      <w:r>
+        <w:t>in-depth</w:t>
+      </w:r>
       <w:r>
         <w:t xml:space="preserve"> competitor analysis of products outside of the examples provided here, see the Game Design Document in the appendix. </w:t>
       </w:r>
@@ -4533,21 +4472,12 @@
           <w:szCs w:val="21"/>
         </w:rPr>
       </w:pPr>
-      <w:proofErr w:type="gramStart"/>
       <w:r>
         <w:rPr>
           <w:sz w:val="21"/>
           <w:szCs w:val="21"/>
         </w:rPr>
-        <w:t>Similarly</w:t>
-      </w:r>
-      <w:proofErr w:type="gramEnd"/>
-      <w:r>
-        <w:rPr>
-          <w:sz w:val="21"/>
-          <w:szCs w:val="21"/>
-        </w:rPr>
-        <w:t xml:space="preserve"> to Headspace, the proposed product will be informed by science and psychology</w:t>
+        <w:t>Similarly to Headspace, the proposed product will be informed by science and psychology</w:t>
       </w:r>
       <w:r>
         <w:rPr>
@@ -4601,16 +4531,14 @@
         </w:rPr>
         <w:t xml:space="preserve">The themes addressed include mental illness, depression, the stagnancy of the middle and lower classes, and the slow death of </w:t>
       </w:r>
-      <w:proofErr w:type="gramStart"/>
       <w:r>
         <w:rPr>
           <w:sz w:val="21"/>
           <w:szCs w:val="21"/>
           <w:highlight w:val="white"/>
         </w:rPr>
-        <w:t>small town</w:t>
-      </w:r>
-      <w:proofErr w:type="gramEnd"/>
+        <w:t>small-town</w:t>
+      </w:r>
       <w:r>
         <w:rPr>
           <w:sz w:val="21"/>
@@ -4626,15 +4554,13 @@
         </w:rPr>
         <w:t xml:space="preserve"> While the main purpose of the game is entertainment, it also depicts mental health realistically and is praised for </w:t>
       </w:r>
-      <w:proofErr w:type="gramStart"/>
       <w:r>
         <w:rPr>
           <w:sz w:val="21"/>
           <w:szCs w:val="21"/>
         </w:rPr>
-        <w:t>it’s</w:t>
-      </w:r>
-      <w:proofErr w:type="gramEnd"/>
+        <w:t>its</w:t>
+      </w:r>
       <w:r>
         <w:rPr>
           <w:sz w:val="21"/>
@@ -4744,7 +4670,6 @@
           <w:id w:val="1913116138"/>
           <w:citation/>
         </w:sdtPr>
-        <w:sdtEndPr/>
         <w:sdtContent>
           <w:r>
             <w:fldChar w:fldCharType="begin"/>
@@ -4783,15 +4708,7 @@
         <w:t>makes</w:t>
       </w:r>
       <w:r>
-        <w:t xml:space="preserve"> them a large burden to </w:t>
-      </w:r>
-      <w:proofErr w:type="gramStart"/>
-      <w:r>
-        <w:t>society as a whole</w:t>
-      </w:r>
-      <w:proofErr w:type="gramEnd"/>
-      <w:r>
-        <w:t xml:space="preserve">. </w:t>
+        <w:t xml:space="preserve"> them a large burden to society as a whole. </w:t>
       </w:r>
     </w:p>
     <w:p/>
@@ -4804,7 +4721,6 @@
           <w:id w:val="1382444390"/>
           <w:citation/>
         </w:sdtPr>
-        <w:sdtEndPr/>
         <w:sdtContent>
           <w:r>
             <w:fldChar w:fldCharType="begin"/>
@@ -4845,7 +4761,6 @@
           <w:id w:val="-824972319"/>
           <w:citation/>
         </w:sdtPr>
-        <w:sdtEndPr/>
         <w:sdtContent>
           <w:r>
             <w:fldChar w:fldCharType="begin"/>
@@ -4884,7 +4799,6 @@
           <w:id w:val="740377815"/>
           <w:citation/>
         </w:sdtPr>
-        <w:sdtEndPr/>
         <w:sdtContent>
           <w:r>
             <w:fldChar w:fldCharType="begin"/>
@@ -4928,7 +4842,6 @@
           <w:id w:val="-1459945180"/>
           <w:citation/>
         </w:sdtPr>
-        <w:sdtEndPr/>
         <w:sdtContent>
           <w:r>
             <w:fldChar w:fldCharType="begin"/>
@@ -4967,7 +4880,6 @@
           <w:id w:val="-1477292311"/>
           <w:citation/>
         </w:sdtPr>
-        <w:sdtEndPr/>
         <w:sdtContent>
           <w:r>
             <w:fldChar w:fldCharType="begin"/>
@@ -5022,7 +4934,6 @@
           <w:id w:val="-1742172491"/>
           <w:citation/>
         </w:sdtPr>
-        <w:sdtEndPr/>
         <w:sdtContent>
           <w:r>
             <w:fldChar w:fldCharType="begin"/>
@@ -5058,7 +4969,6 @@
           <w:id w:val="585492796"/>
           <w:citation/>
         </w:sdtPr>
-        <w:sdtEndPr/>
         <w:sdtContent>
           <w:r>
             <w:fldChar w:fldCharType="begin"/>
@@ -5139,7 +5049,6 @@
           <w:id w:val="-726525671"/>
           <w:citation/>
         </w:sdtPr>
-        <w:sdtEndPr/>
         <w:sdtContent>
           <w:r>
             <w:fldChar w:fldCharType="begin"/>
@@ -5184,7 +5093,6 @@
           <w:id w:val="1272891282"/>
           <w:citation/>
         </w:sdtPr>
-        <w:sdtEndPr/>
         <w:sdtContent>
           <w:r>
             <w:fldChar w:fldCharType="begin"/>
@@ -5366,7 +5274,6 @@
           <w:id w:val="-1120301362"/>
           <w:citation/>
         </w:sdtPr>
-        <w:sdtEndPr/>
         <w:sdtContent>
           <w:r>
             <w:fldChar w:fldCharType="begin"/>
@@ -5396,7 +5303,6 @@
           <w:id w:val="1996220464"/>
           <w:citation/>
         </w:sdtPr>
-        <w:sdtEndPr/>
         <w:sdtContent>
           <w:r>
             <w:fldChar w:fldCharType="begin"/>
@@ -5489,7 +5395,6 @@
           <w:id w:val="-1277482516"/>
           <w:citation/>
         </w:sdtPr>
-        <w:sdtEndPr/>
         <w:sdtContent>
           <w:r>
             <w:fldChar w:fldCharType="begin"/>
@@ -5527,7 +5432,6 @@
           <w:id w:val="-296763752"/>
           <w:citation/>
         </w:sdtPr>
-        <w:sdtEndPr/>
         <w:sdtContent>
           <w:r>
             <w:fldChar w:fldCharType="begin"/>
@@ -5571,7 +5475,6 @@
           <w:id w:val="-504829318"/>
           <w:citation/>
         </w:sdtPr>
-        <w:sdtEndPr/>
         <w:sdtContent>
           <w:r>
             <w:fldChar w:fldCharType="begin"/>
@@ -5619,7 +5522,6 @@
           <w:id w:val="-1937051075"/>
           <w:citation/>
         </w:sdtPr>
-        <w:sdtEndPr/>
         <w:sdtContent>
           <w:r>
             <w:fldChar w:fldCharType="begin"/>
@@ -5814,8 +5716,6 @@
     </w:p>
     <w:p/>
     <w:p/>
-    <w:p/>
-    <w:p/>
     <w:p>
       <w:pPr>
         <w:pStyle w:val="Heading3"/>
@@ -5995,7 +5895,6 @@
         <w:rPr>
           <w:b/>
         </w:rPr>
-        <w:lastRenderedPageBreak/>
         <w:t>During sprint</w:t>
       </w:r>
       <w:r>
@@ -6027,6 +5926,7 @@
         <w:rPr>
           <w:b/>
         </w:rPr>
+        <w:lastRenderedPageBreak/>
         <w:t>Sprint Review</w:t>
       </w:r>
       <w:r>
@@ -6268,7 +6168,6 @@
         <w:pStyle w:val="Heading4"/>
       </w:pPr>
       <w:r>
-        <w:lastRenderedPageBreak/>
         <w:t>Analysis</w:t>
       </w:r>
     </w:p>
@@ -6314,6 +6213,7 @@
         </w:numPr>
       </w:pPr>
       <w:r>
+        <w:lastRenderedPageBreak/>
         <w:t xml:space="preserve">Aim of </w:t>
       </w:r>
       <w:r>
@@ -6341,6 +6241,9 @@
         <w:t>research</w:t>
       </w:r>
       <w:r>
+        <w:t>.</w:t>
+      </w:r>
+      <w:r>
         <w:t xml:space="preserve"> (survey, questionnaire, any additional materials provided to users)</w:t>
       </w:r>
     </w:p>
@@ -6370,6 +6273,9 @@
       <w:r>
         <w:t>Number of respondents</w:t>
       </w:r>
+      <w:r>
+        <w:t>.</w:t>
+      </w:r>
     </w:p>
     <w:p>
       <w:pPr>
@@ -6555,7 +6461,6 @@
         </w:numPr>
       </w:pPr>
       <w:r>
-        <w:lastRenderedPageBreak/>
         <w:t xml:space="preserve">Responses in </w:t>
       </w:r>
       <w:r>
@@ -6571,11 +6476,9 @@
       <w:r>
         <w:t xml:space="preserve">success in respondents to utilise these approaches in their daily </w:t>
       </w:r>
-      <w:proofErr w:type="gramStart"/>
-      <w:r>
-        <w:t>lives</w:t>
-      </w:r>
-      <w:proofErr w:type="gramEnd"/>
+      <w:r>
+        <w:t>lives.</w:t>
+      </w:r>
     </w:p>
     <w:p>
       <w:pPr>
@@ -6604,6 +6507,7 @@
         </w:numPr>
       </w:pPr>
       <w:r>
+        <w:lastRenderedPageBreak/>
         <w:t>Using nature to improve mental health is less well known than formal therapies such as CBT and counselling, so it</w:t>
       </w:r>
       <w:r>
@@ -6649,7 +6553,21 @@
         <w:t xml:space="preserve">the ‘do activities outside’ </w:t>
       </w:r>
       <w:r>
-        <w:t xml:space="preserve">element of using nature to improve wellness, as identified by Mind UK. The player explores and plans a woodland trail for them to follow </w:t>
+        <w:t xml:space="preserve">element of using nature to improve wellness, as identified by </w:t>
+      </w:r>
+      <w:commentRangeStart w:id="35"/>
+      <w:r>
+        <w:t xml:space="preserve">Mind UK. </w:t>
+      </w:r>
+      <w:commentRangeEnd w:id="35"/>
+      <w:r>
+        <w:rPr>
+          <w:rStyle w:val="CommentReference"/>
+        </w:rPr>
+        <w:commentReference w:id="35"/>
+      </w:r>
+      <w:r>
+        <w:t xml:space="preserve">The player explores and plans a woodland trail for them to follow </w:t>
       </w:r>
       <w:r>
         <w:t xml:space="preserve">and be immersed in nature. In exploring individually first, the player gets the fun and enjoyment of the exploration mechanic and </w:t>
@@ -6677,18 +6595,32 @@
       <w:pPr>
         <w:pStyle w:val="Heading3"/>
       </w:pPr>
-      <w:bookmarkStart w:id="35" w:name="_Toc134625803"/>
+      <w:bookmarkStart w:id="36" w:name="_Toc134625803"/>
       <w:r>
         <w:t>5.2 Serious games principles, educational approach</w:t>
       </w:r>
-      <w:bookmarkEnd w:id="35"/>
-    </w:p>
-    <w:p>
-      <w:r>
-        <w:t xml:space="preserve">The learning elements of the game are designed following the Serious Game Conceptual Framework </w:t>
-      </w:r>
-      <w:r>
-        <w:t xml:space="preserve">(SGCF) </w:t>
+      <w:bookmarkEnd w:id="36"/>
+    </w:p>
+    <w:p>
+      <w:r>
+        <w:t xml:space="preserve">The learning elements of the game are designed following the </w:t>
+      </w:r>
+      <w:commentRangeStart w:id="37"/>
+      <w:r>
+        <w:t xml:space="preserve">Serious Game Conceptual Framework </w:t>
+      </w:r>
+      <w:r>
+        <w:t>(SGCF)</w:t>
+      </w:r>
+      <w:commentRangeEnd w:id="37"/>
+      <w:r>
+        <w:rPr>
+          <w:rStyle w:val="CommentReference"/>
+        </w:rPr>
+        <w:commentReference w:id="37"/>
+      </w:r>
+      <w:r>
+        <w:t xml:space="preserve"> </w:t>
       </w:r>
       <w:r>
         <w:t xml:space="preserve">and the concepts of modelling identified in the behavioural approach to learning. </w:t>
@@ -6725,113 +6657,119 @@
     <w:p/>
     <w:p>
       <w:r>
+        <w:t>The intended learning outcomes are identified using the capability and instructional content, in this case, “player can understand and apply mindfulness and nature-based therapy principles to improve mental wellbeing”.</w:t>
+      </w:r>
+    </w:p>
+    <w:p/>
+    <w:p>
+      <w:r>
+        <w:t>This is translated into the game as the learning activity. The genre is narrative story game, and as such the main mechanics are interacting with NPCs</w:t>
+      </w:r>
+      <w:r>
+        <w:t xml:space="preserve"> and the game world. Achievements in </w:t>
+      </w:r>
+      <w:r>
         <w:lastRenderedPageBreak/>
-        <w:t>The intended learning outcomes are identified using the capability and instructional content, in this case, “player can understand and apply mindfulness and nature-based therapy principles to improve mental wellbeing”.</w:t>
+        <w:t xml:space="preserve">the game are based on successfully deducing information from interactions with the NPC, exploring the world to find items, and eventually taking the NPC on a woodland walk. Each of these tasks and achievements teaches the user about how mental health can affect people, and how being out in nature can help soothe some of those issues. </w:t>
       </w:r>
     </w:p>
     <w:p/>
     <w:p>
       <w:r>
-        <w:t>This is translated into the game as the learning activity. The genre is narrative story game, and as such the main mechanics are interacting with NPCs</w:t>
-      </w:r>
-      <w:r>
-        <w:t xml:space="preserve"> and the game world. Achievements in the game are based on successfully deducing information from interactions with the NPC, exploring the world to find items, and eventually taking the NPC on a woodland walk. Each of these tasks and achievements teaches the user about how mental health can affect people, and how being out in nature can help soothe some of those issues. </w:t>
+        <w:t xml:space="preserve">In addition to following the SGCF, the behaviourist model of learning through modelling is applied to reinforce learning outcomes. </w:t>
       </w:r>
     </w:p>
     <w:p/>
     <w:p>
       <w:r>
-        <w:t xml:space="preserve">In addition to following the SGCF, the behaviourist model of learning through modelling is applied to reinforce learning outcomes. </w:t>
+        <w:t xml:space="preserve">In the story, the player models the healthy behaviours for the Mouse, reminding them and teaching them that they are also capable of completing the steps and feeling the positive benefits. After observing the player character start the conversation with them, forage for wild food, and embark on an adventure in the woods, the Mouse feels confident to imitate the behaviour and join the player on a new adventure. </w:t>
+      </w:r>
+    </w:p>
+    <w:p>
+      <w:r>
+        <w:t xml:space="preserve">In turn, </w:t>
+      </w:r>
+      <w:r>
+        <w:t>both characters</w:t>
+      </w:r>
+      <w:r>
+        <w:t xml:space="preserve"> in the game model the healthy habits for the user themself. The player observes characters with poor mental wellbeing establish a new friendship, venture out to try a new hobby outside, and go on a walk through the woods to ground themselves. They also get the see the positive impact it has on the characters</w:t>
+      </w:r>
+      <w:r>
+        <w:t xml:space="preserve"> as</w:t>
+      </w:r>
+      <w:r>
+        <w:t xml:space="preserve"> they discuss feeling better </w:t>
+      </w:r>
+      <w:r>
+        <w:t>due to</w:t>
+      </w:r>
+      <w:r>
+        <w:t xml:space="preserve"> their actions, thus providing motivation for the user to imitate their actions to improve their own mental wellbeing.  </w:t>
+      </w:r>
+    </w:p>
+    <w:p>
+      <w:pPr>
+        <w:pStyle w:val="Heading3"/>
+      </w:pPr>
+      <w:bookmarkStart w:id="38" w:name="_Toc134625804"/>
+      <w:r>
+        <w:t>5.3 Narrative and Game design</w:t>
+      </w:r>
+      <w:bookmarkEnd w:id="38"/>
+      <w:r>
+        <w:t xml:space="preserve"> </w:t>
+      </w:r>
+    </w:p>
+    <w:p>
+      <w:pPr>
+        <w:pStyle w:val="Heading4"/>
+      </w:pPr>
+      <w:r>
+        <w:t>Narrative Design</w:t>
+      </w:r>
+    </w:p>
+    <w:p>
+      <w:r>
+        <w:t xml:space="preserve">As a story driven game, the narrative design is one of the most important elements of making the project feel complete and enjoyable. </w:t>
       </w:r>
     </w:p>
     <w:p/>
     <w:p>
       <w:r>
-        <w:t xml:space="preserve">In the story, the player models the healthy behaviours for the Mouse, reminding them and teaching them that they are also capable of completing the steps and feeling the positive benefits. After observing the player character start the conversation with them, forage for wild food, and embark on an adventure in the woods, the Mouse feels confident to imitate the behaviour and join the player on a new adventure. </w:t>
-      </w:r>
-    </w:p>
-    <w:p>
-      <w:r>
-        <w:t xml:space="preserve">In turn, </w:t>
-      </w:r>
-      <w:r>
-        <w:t>both characters</w:t>
-      </w:r>
-      <w:r>
-        <w:t xml:space="preserve"> in the game model the healthy habits for the user themself. The player observes characters with poor mental wellbeing establish a new friendship, venture out to try a new hobby outside, and go on a walk through the woods to ground themselves. They also get the see the positive impact it has on the characters</w:t>
-      </w:r>
-      <w:r>
-        <w:t xml:space="preserve"> as</w:t>
-      </w:r>
-      <w:r>
-        <w:t xml:space="preserve"> they discuss feeling better </w:t>
-      </w:r>
-      <w:r>
-        <w:t>due to</w:t>
-      </w:r>
-      <w:r>
-        <w:t xml:space="preserve"> their actions, thus providing motivation for the user to imitate their actions to improve their own mental wellbeing.  </w:t>
-      </w:r>
-    </w:p>
-    <w:p>
-      <w:pPr>
-        <w:pStyle w:val="Heading3"/>
-      </w:pPr>
-      <w:bookmarkStart w:id="36" w:name="_Toc134625804"/>
-      <w:r>
-        <w:t>5.3 Narrative and Game design</w:t>
-      </w:r>
-      <w:bookmarkEnd w:id="36"/>
-      <w:r>
-        <w:t xml:space="preserve"> </w:t>
-      </w:r>
-    </w:p>
-    <w:p>
-      <w:pPr>
-        <w:pStyle w:val="Heading4"/>
-      </w:pPr>
-      <w:r>
-        <w:t>Narrative Design</w:t>
-      </w:r>
-    </w:p>
-    <w:p>
-      <w:r>
-        <w:t xml:space="preserve">As a story driven game, the narrative design is one of the most important elements of making the project feel complete and enjoyable. </w:t>
+        <w:t xml:space="preserve">A key consideration in the narrative design is ensuring that the story is built around the gameplay, rather than slotting gameplay elements in between narrative points. In this instance, this means looking at how the character can interact with the </w:t>
+      </w:r>
+      <w:proofErr w:type="gramStart"/>
+      <w:r>
+        <w:t>world, and</w:t>
+      </w:r>
+      <w:proofErr w:type="gramEnd"/>
+      <w:r>
+        <w:t xml:space="preserve"> building the narrative around that. </w:t>
       </w:r>
     </w:p>
     <w:p/>
     <w:p>
       <w:r>
-        <w:t xml:space="preserve">A key consideration in the narrative design is ensuring that the story is built around the gameplay, rather than slotting gameplay elements in between narrative points. In this instance, this means looking at how the character can interact with the </w:t>
-      </w:r>
-      <w:proofErr w:type="gramStart"/>
-      <w:r>
-        <w:t>world, and</w:t>
-      </w:r>
-      <w:proofErr w:type="gramEnd"/>
-      <w:r>
-        <w:t xml:space="preserve"> building the narrative around that. </w:t>
+        <w:t xml:space="preserve">The primary objective of the game is to help another character using mindfulness and nature-based therapy techniques to improve their mental health, in turn teaching the user about these techniques. This means that the player character must interact with someone who could benefit from this help, have a reason why they haven’t helped before, and be in a setting where this type of help makes sense. </w:t>
       </w:r>
     </w:p>
     <w:p/>
     <w:p>
       <w:r>
-        <w:t xml:space="preserve">The primary objective of the game is to help another character using mindfulness and nature-based therapy techniques to improve their mental health, in turn teaching the user about these techniques. This means that the player character must interact with someone who could benefit from this help, have a reason why they haven’t helped before, and be in a setting where this type of help makes sense. </w:t>
-      </w:r>
-    </w:p>
-    <w:p/>
-    <w:p>
+        <w:t xml:space="preserve">In order to satisfy these gameplay requirements, the narrative of the game follows a player character who is new to a small, nature surrounded village, and who meets a new neighbour who exhibits signs of low mood and anxiety. </w:t>
+      </w:r>
+    </w:p>
+    <w:p>
+      <w:r>
+        <w:t xml:space="preserve">The narrative is communicated to the player visually, as well as through the storyline told by character interactions and dialogue. To make the story progression feel more </w:t>
+      </w:r>
+      <w:r>
+        <w:t xml:space="preserve">immersive and impactful, the art for the Mouse character changes as the story progresses. As the player starts </w:t>
+      </w:r>
       <w:r>
         <w:lastRenderedPageBreak/>
-        <w:t xml:space="preserve">In order to satisfy these gameplay requirements, the narrative of the game follows a player character who is new to a small, nature surrounded village, and who meets a new neighbour who exhibits signs of low mood and anxiety. </w:t>
-      </w:r>
-    </w:p>
-    <w:p>
-      <w:r>
-        <w:t xml:space="preserve">The narrative is communicated to the player visually, as well as through the storyline told by character interactions and dialogue. To make the story progression feel more </w:t>
-      </w:r>
-      <w:r>
-        <w:t xml:space="preserve">immersive and impactful, the art for the Mouse character changes as the story progresses. As the player starts to become friendlier with them and begins encouraging them to think about getting back outside again, the </w:t>
+        <w:t xml:space="preserve">to become friendlier with them and begins encouraging them to think about getting back outside again, the </w:t>
       </w:r>
       <w:r>
         <w:t xml:space="preserve">Mouses body language, expressions, and appearances adapt to mirror the internal changes. When the player first meets them, they are in their pyjamas, with bags under their eyes and a small smile. As they go on, the mouse begins smiling wider, the bags under their eyes go away, and they start getting changed into day clothes and boots ready for a hike. This makes the change easier to </w:t>
@@ -6898,42 +6836,39 @@
     <w:p/>
     <w:p>
       <w:r>
-        <w:t xml:space="preserve">In addition to the changes made as a result of testing, the writing style was also adjusted to account for the restrictions of implementation in the game. In the demo, longer form sentences from the point of view of a narrator describe the character and interactions to the player. In the actual game, forever, there was no easy way to implement this narrator in a way that felt natural and in keeping with the rest of the game. Therefore, the content delivered by the narrator was replaced by an internal monologue which displays the characters thoughts in thought bubbles throughout dialogue scenes. This is written in a shorter, snappier form to mimic the player </w:t>
-      </w:r>
-      <w:r>
+        <w:t xml:space="preserve">In addition to the changes made as a result of testing, the writing style was also adjusted to account for the restrictions of implementation in the game. In the demo, longer form sentences from the point of view of a narrator describe the character and interactions to the player. In the actual game, forever, there was no easy way to implement this narrator in a way that felt natural and in keeping with the rest of the game. Therefore, the content delivered by the narrator was replaced by an internal monologue which displays the characters thoughts in thought bubbles throughout dialogue scenes. This is written in a shorter, snappier form to mimic the player character voice, </w:t>
+      </w:r>
+      <w:r>
+        <w:t xml:space="preserve">making it useful not only to describe the world the player sees, but also to add personality and context to their choices and actions. </w:t>
+      </w:r>
+    </w:p>
+    <w:p/>
+    <w:p>
+      <w:r>
+        <w:t>To plan the branching dialogue options and the interactions needed to fulfil the narrative, a dialogue flow diagram shows the dialogue with the Mouse character in terms of key interactions and results.</w:t>
+      </w:r>
+    </w:p>
+    <w:p/>
+    <w:p>
+      <w:pPr>
+        <w:rPr>
+          <w:noProof/>
+        </w:rPr>
+      </w:pPr>
+      <w:commentRangeStart w:id="39"/>
+      <w:r>
+        <w:rPr>
+          <w:noProof/>
+        </w:rPr>
         <w:lastRenderedPageBreak/>
-        <w:t xml:space="preserve">character voice, </w:t>
-      </w:r>
-      <w:r>
-        <w:t xml:space="preserve">making it useful not only to describe the world the player sees, but also to add personality and context to their choices and actions. </w:t>
-      </w:r>
-    </w:p>
-    <w:p/>
-    <w:p>
-      <w:r>
-        <w:t>To plan the branching dialogue options and the interactions needed to fulfil the narrative, a dialogue flow diagram shows the dialogue with the Mouse character in terms of key interactions and results.</w:t>
-      </w:r>
-    </w:p>
-    <w:p/>
-    <w:p>
-      <w:pPr>
-        <w:rPr>
-          <w:noProof/>
-        </w:rPr>
-      </w:pPr>
-      <w:commentRangeStart w:id="37"/>
-      <w:r>
-        <w:rPr>
-          <w:noProof/>
-        </w:rPr>
         <w:t>//</w:t>
       </w:r>
-      <w:commentRangeEnd w:id="37"/>
+      <w:commentRangeEnd w:id="39"/>
       <w:r>
         <w:rPr>
           <w:rStyle w:val="CommentReference"/>
         </w:rPr>
-        <w:commentReference w:id="37"/>
+        <w:commentReference w:id="39"/>
       </w:r>
     </w:p>
     <w:p>
@@ -7011,18 +6946,32 @@
     <w:p/>
     <w:p>
       <w:r>
-        <w:t xml:space="preserve">The concept of denial and reward is applied at the entrance of the woodland to encourage exploration. As soon as they enter the woodland, players can see a large area filled with wild food and indicated as a good foraging spot. They immediately know that this is one of the spots they are trying to get to, but there is a row of shrubs between them and the area. To successfully reach the area, they need to navigate all around the edge of the woodland to finally reach the </w:t>
-      </w:r>
-      <w:commentRangeStart w:id="38"/>
+        <w:t xml:space="preserve">The concept of </w:t>
+      </w:r>
+      <w:commentRangeStart w:id="40"/>
+      <w:r>
+        <w:t xml:space="preserve">denial and reward </w:t>
+      </w:r>
+      <w:commentRangeEnd w:id="40"/>
+      <w:r>
+        <w:rPr>
+          <w:rStyle w:val="CommentReference"/>
+        </w:rPr>
+        <w:commentReference w:id="40"/>
+      </w:r>
+      <w:r>
+        <w:t xml:space="preserve">is applied at the entrance of the woodland to encourage exploration. As soon as they enter the woodland, players can see a large area filled with wild food and indicated as a good foraging spot. They immediately know that this is one of the spots they are trying to get to, but there is a row of shrubs between them and the area. To successfully reach the area, they need to navigate all around the edge of the woodland to finally reach the </w:t>
+      </w:r>
+      <w:commentRangeStart w:id="41"/>
       <w:r>
         <w:t>reward</w:t>
       </w:r>
-      <w:commentRangeEnd w:id="38"/>
+      <w:commentRangeEnd w:id="41"/>
       <w:r>
         <w:rPr>
           <w:rStyle w:val="CommentReference"/>
         </w:rPr>
-        <w:commentReference w:id="38"/>
+        <w:commentReference w:id="41"/>
       </w:r>
       <w:r>
         <w:t>.</w:t>
@@ -7093,16 +7042,16 @@
       <w:r>
         <w:t>/</w:t>
       </w:r>
-      <w:commentRangeStart w:id="39"/>
+      <w:commentRangeStart w:id="42"/>
       <w:r>
         <w:t>/</w:t>
       </w:r>
-      <w:commentRangeEnd w:id="39"/>
+      <w:commentRangeEnd w:id="42"/>
       <w:r>
         <w:rPr>
           <w:rStyle w:val="CommentReference"/>
         </w:rPr>
-        <w:commentReference w:id="39"/>
+        <w:commentReference w:id="42"/>
       </w:r>
     </w:p>
     <w:p/>
@@ -7123,7 +7072,21 @@
         <w:t xml:space="preserve">In following the leading lines and trying to reach the large area visible from the entrance, players are </w:t>
       </w:r>
       <w:r>
-        <w:t xml:space="preserve">automatically lead through other good spots on the map. This is a concept called ‘breadcrumbing’ and tells the player that they are heading in the correct direction. This also means that if for whatever reason the player gets bored of exploring the woodland, they don’t need to reach the big area at the end </w:t>
+        <w:t>automatically lead through other good spots on the map. This is a concept called ‘</w:t>
+      </w:r>
+      <w:commentRangeStart w:id="43"/>
+      <w:r>
+        <w:t xml:space="preserve">breadcrumbing’ </w:t>
+      </w:r>
+      <w:commentRangeEnd w:id="43"/>
+      <w:r>
+        <w:rPr>
+          <w:rStyle w:val="CommentReference"/>
+        </w:rPr>
+        <w:commentReference w:id="43"/>
+      </w:r>
+      <w:r>
+        <w:t xml:space="preserve">and tells the player that they are heading in the correct direction. This also means that if for whatever reason the player gets bored of exploring the woodland, they don’t need to reach the big area at the end </w:t>
       </w:r>
       <w:r>
         <w:t>to</w:t>
@@ -7138,11 +7101,11 @@
       <w:pPr>
         <w:pStyle w:val="Heading3"/>
       </w:pPr>
-      <w:bookmarkStart w:id="40" w:name="_Toc134625805"/>
+      <w:bookmarkStart w:id="44" w:name="_Toc134625805"/>
       <w:r>
         <w:t>5.4 Technical implementation</w:t>
       </w:r>
-      <w:bookmarkEnd w:id="40"/>
+      <w:bookmarkEnd w:id="44"/>
     </w:p>
     <w:p>
       <w:pPr>
@@ -7453,16 +7416,16 @@
       </w:r>
     </w:p>
     <w:p>
-      <w:commentRangeStart w:id="41"/>
+      <w:commentRangeStart w:id="45"/>
       <w:r>
         <w:t>//</w:t>
       </w:r>
-      <w:commentRangeEnd w:id="41"/>
+      <w:commentRangeEnd w:id="45"/>
       <w:r>
         <w:rPr>
           <w:rStyle w:val="CommentReference"/>
         </w:rPr>
-        <w:commentReference w:id="41"/>
+        <w:commentReference w:id="45"/>
       </w:r>
     </w:p>
     <w:p>
@@ -7548,16 +7511,16 @@
           </wp:anchor>
         </w:drawing>
       </w:r>
-      <w:commentRangeStart w:id="42"/>
+      <w:commentRangeStart w:id="46"/>
       <w:r>
         <w:t>s</w:t>
       </w:r>
-      <w:commentRangeEnd w:id="42"/>
+      <w:commentRangeEnd w:id="46"/>
       <w:r>
         <w:rPr>
           <w:rStyle w:val="CommentReference"/>
         </w:rPr>
-        <w:commentReference w:id="42"/>
+        <w:commentReference w:id="46"/>
       </w:r>
     </w:p>
     <w:p>
@@ -7910,16 +7873,16 @@
       <w:r>
         <w:t xml:space="preserve">In the product, this is used to create a fog of war effect over a mini map in the corner of the screen when exploring the forest. The Marching Squares sprites are varying proportions of opaque white and transparency. As the player explores, more of the tilemap becomes transparent, revealing the hand drawn map asset on the layer </w:t>
       </w:r>
-      <w:commentRangeStart w:id="43"/>
+      <w:commentRangeStart w:id="47"/>
       <w:r>
         <w:t>behind</w:t>
       </w:r>
-      <w:commentRangeEnd w:id="43"/>
+      <w:commentRangeEnd w:id="47"/>
       <w:r>
         <w:rPr>
           <w:rStyle w:val="CommentReference"/>
         </w:rPr>
-        <w:commentReference w:id="43"/>
+        <w:commentReference w:id="47"/>
       </w:r>
       <w:r>
         <w:t xml:space="preserve">. </w:t>
@@ -7930,7 +7893,7 @@
       <w:pPr>
         <w:pStyle w:val="Heading3"/>
       </w:pPr>
-      <w:bookmarkStart w:id="44" w:name="_Toc134625806"/>
+      <w:bookmarkStart w:id="48" w:name="_Toc134625806"/>
       <w:r>
         <w:t xml:space="preserve">5.5 </w:t>
       </w:r>
@@ -7940,7 +7903,7 @@
       <w:r>
         <w:t>design</w:t>
       </w:r>
-      <w:bookmarkEnd w:id="44"/>
+      <w:bookmarkEnd w:id="48"/>
     </w:p>
     <w:p>
       <w:r>
@@ -8044,13 +8007,13 @@
       </w:r>
     </w:p>
     <w:p>
-      <w:commentRangeStart w:id="45"/>
-      <w:commentRangeEnd w:id="45"/>
+      <w:commentRangeStart w:id="49"/>
+      <w:commentRangeEnd w:id="49"/>
       <w:r>
         <w:rPr>
           <w:rStyle w:val="CommentReference"/>
         </w:rPr>
-        <w:commentReference w:id="45"/>
+        <w:commentReference w:id="49"/>
       </w:r>
     </w:p>
     <w:p/>
@@ -8105,7 +8068,7 @@
       </w:r>
     </w:p>
     <w:p>
-      <w:commentRangeStart w:id="46"/>
+      <w:commentRangeStart w:id="50"/>
     </w:p>
     <w:p>
       <w:r>
@@ -8114,17 +8077,17 @@
       <w:r>
         <w:t xml:space="preserve">quintessential English village are used to dress the scene. These elements are informed by research in the game design document, and include bunting, flower beds, and a country style garden in front of the Mouse’s house. </w:t>
       </w:r>
-      <w:commentRangeEnd w:id="46"/>
+      <w:commentRangeEnd w:id="50"/>
       <w:r>
         <w:rPr>
           <w:rStyle w:val="CommentReference"/>
         </w:rPr>
-        <w:commentReference w:id="46"/>
+        <w:commentReference w:id="50"/>
       </w:r>
     </w:p>
     <w:p/>
     <w:p>
-      <w:commentRangeStart w:id="47"/>
+      <w:commentRangeStart w:id="51"/>
       <w:r>
         <w:t xml:space="preserve">Because the majority of gameplay and narrative is delivered through dialogue, the font is a key element of the visual design and experience of the game. A custom font was created in Calligraphr to meet the needs of the game. The two main requirements of the font </w:t>
       </w:r>
@@ -8136,12 +8099,12 @@
       <w:r>
         <w:t xml:space="preserve"> that it is both easily readable, whether in the user interface or in longer form dialogue, and that it adds to the cosy, relaxed feel of the game. To deliver this, the key shapes of the font draw on elements of accessible font design, using weight at the bottom of each character to make the letters clearly identifiable. To create a cosy, relaxed feel, there are minimal harsh edges and corners, and instead lots of gentle curves. A chalk-like texture matches the visual design of the game. </w:t>
       </w:r>
-      <w:commentRangeEnd w:id="47"/>
+      <w:commentRangeEnd w:id="51"/>
       <w:r>
         <w:rPr>
           <w:rStyle w:val="CommentReference"/>
         </w:rPr>
-        <w:commentReference w:id="47"/>
+        <w:commentReference w:id="51"/>
       </w:r>
     </w:p>
     <w:p/>
@@ -8149,11 +8112,11 @@
       <w:pPr>
         <w:pStyle w:val="Heading3"/>
       </w:pPr>
-      <w:bookmarkStart w:id="48" w:name="_Toc134625807"/>
+      <w:bookmarkStart w:id="52" w:name="_Toc134625807"/>
       <w:r>
         <w:t>5.6 Localisation</w:t>
       </w:r>
-      <w:bookmarkEnd w:id="48"/>
+      <w:bookmarkEnd w:id="52"/>
     </w:p>
     <w:p>
       <w:r>
@@ -8222,11 +8185,11 @@
       <w:pPr>
         <w:pStyle w:val="Heading3"/>
       </w:pPr>
-      <w:bookmarkStart w:id="49" w:name="_Toc134625808"/>
+      <w:bookmarkStart w:id="53" w:name="_Toc134625808"/>
       <w:r>
         <w:t>5.7 Accessibility</w:t>
       </w:r>
-      <w:bookmarkEnd w:id="49"/>
+      <w:bookmarkEnd w:id="53"/>
     </w:p>
     <w:p>
       <w:r>
@@ -8467,7 +8430,7 @@
       <w:pPr>
         <w:pStyle w:val="Heading2"/>
       </w:pPr>
-      <w:bookmarkStart w:id="50" w:name="_Toc134625809"/>
+      <w:bookmarkStart w:id="54" w:name="_Toc134625809"/>
       <w:r>
         <w:t>6</w:t>
       </w:r>
@@ -8480,20 +8443,20 @@
       <w:r>
         <w:t xml:space="preserve"> and professional issues</w:t>
       </w:r>
-      <w:bookmarkEnd w:id="50"/>
+      <w:bookmarkEnd w:id="54"/>
     </w:p>
     <w:p>
       <w:pPr>
         <w:pStyle w:val="Heading3"/>
       </w:pPr>
-      <w:bookmarkStart w:id="51" w:name="_Toc134625810"/>
+      <w:bookmarkStart w:id="55" w:name="_Toc134625810"/>
       <w:r>
         <w:t xml:space="preserve">6.1 </w:t>
       </w:r>
       <w:r>
         <w:t>Data Collection</w:t>
       </w:r>
-      <w:bookmarkEnd w:id="51"/>
+      <w:bookmarkEnd w:id="55"/>
     </w:p>
     <w:p>
       <w:r>
@@ -8534,14 +8497,14 @@
       <w:pPr>
         <w:pStyle w:val="Heading3"/>
       </w:pPr>
-      <w:bookmarkStart w:id="52" w:name="_Toc134625811"/>
+      <w:bookmarkStart w:id="56" w:name="_Toc134625811"/>
       <w:r>
         <w:t xml:space="preserve">6.2 </w:t>
       </w:r>
       <w:r>
         <w:t>Mental health content</w:t>
       </w:r>
-      <w:bookmarkEnd w:id="52"/>
+      <w:bookmarkEnd w:id="56"/>
     </w:p>
     <w:p>
       <w:r>
@@ -8572,7 +8535,21 @@
         <w:t xml:space="preserve">which could trigger users, and instead the focus is on </w:t>
       </w:r>
       <w:r>
-        <w:t xml:space="preserve">identifying commonly experienced feelings such as low-mood and nervousness. </w:t>
+        <w:t>identifying commonly experienced feelings such as low-mood and nervousness.</w:t>
+      </w:r>
+      <w:commentRangeStart w:id="57"/>
+      <w:r>
+        <w:t xml:space="preserve"> </w:t>
+      </w:r>
+      <w:r>
+        <w:t>//</w:t>
+      </w:r>
+      <w:commentRangeEnd w:id="57"/>
+      <w:r>
+        <w:rPr>
+          <w:rStyle w:val="CommentReference"/>
+        </w:rPr>
+        <w:commentReference w:id="57"/>
       </w:r>
     </w:p>
     <w:p/>
@@ -8590,7 +8567,11 @@
         <w:t xml:space="preserve">, care is taken in the dialogue to present the habits and techniques as suggestions only which may soothe symptoms, rather than cures which claim to </w:t>
       </w:r>
       <w:r>
-        <w:t xml:space="preserve">‘cure’ mental illness. A disclaimer </w:t>
+        <w:t xml:space="preserve">‘cure’ mental illness. </w:t>
+      </w:r>
+      <w:commentRangeStart w:id="58"/>
+      <w:r>
+        <w:t xml:space="preserve">A disclaimer </w:t>
       </w:r>
       <w:r>
         <w:t xml:space="preserve">is </w:t>
@@ -8598,6 +8579,13 @@
       <w:r>
         <w:t>displayed at the start of the game, accessible from the menu, and featured in the end credits</w:t>
       </w:r>
+      <w:commentRangeEnd w:id="58"/>
+      <w:r>
+        <w:rPr>
+          <w:rStyle w:val="CommentReference"/>
+        </w:rPr>
+        <w:commentReference w:id="58"/>
+      </w:r>
       <w:r>
         <w:t>. This</w:t>
       </w:r>
@@ -8624,14 +8612,14 @@
       <w:pPr>
         <w:pStyle w:val="Heading3"/>
       </w:pPr>
-      <w:bookmarkStart w:id="53" w:name="_Toc134625812"/>
+      <w:bookmarkStart w:id="59" w:name="_Toc134625812"/>
       <w:r>
         <w:t xml:space="preserve">6.3 </w:t>
       </w:r>
       <w:r>
         <w:t>Foraging content</w:t>
       </w:r>
-      <w:bookmarkEnd w:id="53"/>
+      <w:bookmarkEnd w:id="59"/>
     </w:p>
     <w:p>
       <w:r>
@@ -8642,6 +8630,20 @@
     <w:p>
       <w:r>
         <w:t>This could have serious consequences if users go on to forage themselves and either eat poisonous food or trespass and forage illegally on privately owned land.</w:t>
+      </w:r>
+      <w:r>
+        <w:t xml:space="preserve"> </w:t>
+      </w:r>
+      <w:commentRangeStart w:id="60"/>
+      <w:r>
+        <w:t>//</w:t>
+      </w:r>
+      <w:commentRangeEnd w:id="60"/>
+      <w:r>
+        <w:rPr>
+          <w:rStyle w:val="CommentReference"/>
+        </w:rPr>
+        <w:commentReference w:id="60"/>
       </w:r>
     </w:p>
     <w:p/>
@@ -8668,19 +8670,19 @@
       <w:r>
         <w:t xml:space="preserve"> </w:t>
       </w:r>
-      <w:commentRangeStart w:id="54"/>
+      <w:commentRangeStart w:id="61"/>
       <w:r>
         <w:t>Countryside act</w:t>
       </w:r>
       <w:r>
         <w:t xml:space="preserve"> </w:t>
       </w:r>
-      <w:commentRangeEnd w:id="54"/>
+      <w:commentRangeEnd w:id="61"/>
       <w:r>
         <w:rPr>
           <w:rStyle w:val="CommentReference"/>
         </w:rPr>
-        <w:commentReference w:id="54"/>
+        <w:commentReference w:id="61"/>
       </w:r>
       <w:r>
         <w:t xml:space="preserve">allows people to forage for private consumption on common land. It stresses </w:t>
@@ -8717,11 +8719,11 @@
       <w:pPr>
         <w:pStyle w:val="Heading2"/>
       </w:pPr>
-      <w:bookmarkStart w:id="55" w:name="_Toc134625813"/>
+      <w:bookmarkStart w:id="62" w:name="_Toc134625813"/>
       <w:r>
         <w:t>7 – Project Reflections</w:t>
       </w:r>
-      <w:bookmarkEnd w:id="55"/>
+      <w:bookmarkEnd w:id="62"/>
     </w:p>
     <w:p>
       <w:r>
@@ -8855,7 +8857,7 @@
       <w:pPr>
         <w:pStyle w:val="Heading2"/>
       </w:pPr>
-      <w:bookmarkStart w:id="56" w:name="_Toc134625814"/>
+      <w:bookmarkStart w:id="63" w:name="_Toc134625814"/>
       <w:r>
         <w:t>8</w:t>
       </w:r>
@@ -8871,7 +8873,7 @@
       <w:r>
         <w:t>Future development</w:t>
       </w:r>
-      <w:bookmarkEnd w:id="56"/>
+      <w:bookmarkEnd w:id="63"/>
       <w:r>
         <w:t xml:space="preserve"> </w:t>
       </w:r>
@@ -8934,11 +8936,11 @@
       <w:pPr>
         <w:pStyle w:val="Heading2"/>
       </w:pPr>
-      <w:bookmarkStart w:id="57" w:name="_Toc134625815"/>
+      <w:bookmarkStart w:id="64" w:name="_Toc134625815"/>
       <w:r>
         <w:t>9 - End-of-project report</w:t>
       </w:r>
-      <w:bookmarkEnd w:id="57"/>
+      <w:bookmarkEnd w:id="64"/>
     </w:p>
     <w:p>
       <w:r>
@@ -9067,24 +9069,24 @@
       <w:pPr>
         <w:pStyle w:val="Heading2"/>
       </w:pPr>
-      <w:bookmarkStart w:id="58" w:name="_Toc134625816"/>
+      <w:bookmarkStart w:id="65" w:name="_Toc134625816"/>
       <w:r>
         <w:t>10</w:t>
       </w:r>
       <w:r>
         <w:t xml:space="preserve"> - Conclusions</w:t>
       </w:r>
-      <w:bookmarkEnd w:id="58"/>
+      <w:bookmarkEnd w:id="65"/>
     </w:p>
     <w:p>
       <w:pPr>
         <w:pStyle w:val="Heading2"/>
       </w:pPr>
-      <w:bookmarkStart w:id="59" w:name="_Toc134625817"/>
+      <w:bookmarkStart w:id="66" w:name="_Toc134625817"/>
       <w:r>
         <w:t>Reference list and bibliography</w:t>
       </w:r>
-      <w:bookmarkEnd w:id="59"/>
+      <w:bookmarkEnd w:id="66"/>
     </w:p>
     <w:p/>
     <w:sectPr>
@@ -9222,7 +9224,7 @@
       </w:r>
     </w:p>
   </w:comment>
-  <w:comment w:id="37" w:author="Josie Wood" w:date="2023-05-11T10:13:00Z" w:initials="JW">
+  <w:comment w:id="35" w:author="Josie Wood" w:date="2023-05-11T11:38:00Z" w:initials="JW">
     <w:p>
       <w:pPr>
         <w:pStyle w:val="CommentText"/>
@@ -9234,11 +9236,43 @@
         <w:annotationRef/>
       </w:r>
       <w:r>
+        <w:t>cite</w:t>
+      </w:r>
+    </w:p>
+  </w:comment>
+  <w:comment w:id="37" w:author="Josie Wood" w:date="2023-05-11T11:39:00Z" w:initials="JW">
+    <w:p>
+      <w:pPr>
+        <w:pStyle w:val="CommentText"/>
+      </w:pPr>
+      <w:r>
+        <w:rPr>
+          <w:rStyle w:val="CommentReference"/>
+        </w:rPr>
+        <w:annotationRef/>
+      </w:r>
+      <w:r>
+        <w:t>cite</w:t>
+      </w:r>
+    </w:p>
+  </w:comment>
+  <w:comment w:id="39" w:author="Josie Wood" w:date="2023-05-11T10:13:00Z" w:initials="JW">
+    <w:p>
+      <w:pPr>
+        <w:pStyle w:val="CommentText"/>
+      </w:pPr>
+      <w:r>
+        <w:rPr>
+          <w:rStyle w:val="CommentReference"/>
+        </w:rPr>
+        <w:annotationRef/>
+      </w:r>
+      <w:r>
         <w:t>Replace with streamlined diagram</w:t>
       </w:r>
     </w:p>
   </w:comment>
-  <w:comment w:id="38" w:author="Josie Wood" w:date="2023-04-21T14:18:00Z" w:initials="JW">
+  <w:comment w:id="40" w:author="Josie Wood" w:date="2023-05-11T11:40:00Z" w:initials="JW">
     <w:p>
       <w:pPr>
         <w:pStyle w:val="CommentText"/>
@@ -9250,11 +9284,27 @@
         <w:annotationRef/>
       </w:r>
       <w:r>
+        <w:t>Cite</w:t>
+      </w:r>
+    </w:p>
+  </w:comment>
+  <w:comment w:id="41" w:author="Josie Wood" w:date="2023-04-21T14:18:00Z" w:initials="JW">
+    <w:p>
+      <w:pPr>
+        <w:pStyle w:val="CommentText"/>
+      </w:pPr>
+      <w:r>
+        <w:rPr>
+          <w:rStyle w:val="CommentReference"/>
+        </w:rPr>
+        <w:annotationRef/>
+      </w:r>
+      <w:r>
         <w:t>Add image of level plan here</w:t>
       </w:r>
     </w:p>
   </w:comment>
-  <w:comment w:id="39" w:author="Josie Wood" w:date="2023-05-11T10:14:00Z" w:initials="JW">
+  <w:comment w:id="42" w:author="Josie Wood" w:date="2023-05-11T10:14:00Z" w:initials="JW">
     <w:p>
       <w:pPr>
         <w:pStyle w:val="CommentText"/>
@@ -9270,7 +9320,7 @@
       </w:r>
     </w:p>
   </w:comment>
-  <w:comment w:id="41" w:author="Josie Wood" w:date="2023-05-11T10:15:00Z" w:initials="JW">
+  <w:comment w:id="43" w:author="Josie Wood" w:date="2023-05-11T11:40:00Z" w:initials="JW">
     <w:p>
       <w:pPr>
         <w:pStyle w:val="CommentText"/>
@@ -9282,11 +9332,27 @@
         <w:annotationRef/>
       </w:r>
       <w:r>
+        <w:t>cite</w:t>
+      </w:r>
+    </w:p>
+  </w:comment>
+  <w:comment w:id="45" w:author="Josie Wood" w:date="2023-05-11T10:15:00Z" w:initials="JW">
+    <w:p>
+      <w:pPr>
+        <w:pStyle w:val="CommentText"/>
+      </w:pPr>
+      <w:r>
+        <w:rPr>
+          <w:rStyle w:val="CommentReference"/>
+        </w:rPr>
+        <w:annotationRef/>
+      </w:r>
+      <w:r>
         <w:t>Critique issues with yarn</w:t>
       </w:r>
     </w:p>
   </w:comment>
-  <w:comment w:id="42" w:author="Josie Wood" w:date="2023-04-14T12:12:00Z" w:initials="JW">
+  <w:comment w:id="46" w:author="Josie Wood" w:date="2023-04-14T12:12:00Z" w:initials="JW">
     <w:p>
       <w:pPr>
         <w:pStyle w:val="CommentText"/>
@@ -9302,7 +9368,7 @@
       </w:r>
     </w:p>
   </w:comment>
-  <w:comment w:id="43" w:author="Josie Wood" w:date="2023-04-21T14:19:00Z" w:initials="JW">
+  <w:comment w:id="47" w:author="Josie Wood" w:date="2023-04-21T14:19:00Z" w:initials="JW">
     <w:p>
       <w:pPr>
         <w:pStyle w:val="CommentText"/>
@@ -9318,7 +9384,7 @@
       </w:r>
     </w:p>
   </w:comment>
-  <w:comment w:id="45" w:author="Josie Wood" w:date="2023-05-05T15:26:00Z" w:initials="JW">
+  <w:comment w:id="49" w:author="Josie Wood" w:date="2023-05-05T15:26:00Z" w:initials="JW">
     <w:p>
       <w:pPr>
         <w:pStyle w:val="CommentText"/>
@@ -9334,7 +9400,7 @@
       </w:r>
     </w:p>
   </w:comment>
-  <w:comment w:id="46" w:author="Josie Wood" w:date="2023-05-05T15:27:00Z" w:initials="JW">
+  <w:comment w:id="50" w:author="Josie Wood" w:date="2023-05-05T15:27:00Z" w:initials="JW">
     <w:p>
       <w:pPr>
         <w:pStyle w:val="CommentText"/>
@@ -9350,7 +9416,7 @@
       </w:r>
     </w:p>
   </w:comment>
-  <w:comment w:id="47" w:author="Josie Wood" w:date="2023-05-05T15:26:00Z" w:initials="JW">
+  <w:comment w:id="51" w:author="Josie Wood" w:date="2023-05-05T15:26:00Z" w:initials="JW">
     <w:p>
       <w:pPr>
         <w:pStyle w:val="CommentText"/>
@@ -9366,7 +9432,55 @@
       </w:r>
     </w:p>
   </w:comment>
-  <w:comment w:id="54" w:author="Josie Wood" w:date="2023-04-21T14:44:00Z" w:initials="JW">
+  <w:comment w:id="57" w:author="Josie Wood" w:date="2023-05-11T11:41:00Z" w:initials="JW">
+    <w:p>
+      <w:pPr>
+        <w:pStyle w:val="CommentText"/>
+      </w:pPr>
+      <w:r>
+        <w:rPr>
+          <w:rStyle w:val="CommentReference"/>
+        </w:rPr>
+        <w:annotationRef/>
+      </w:r>
+      <w:r>
+        <w:t>Cite - case of bad representation as a social issue</w:t>
+      </w:r>
+    </w:p>
+  </w:comment>
+  <w:comment w:id="58" w:author="Josie Wood" w:date="2023-05-11T11:41:00Z" w:initials="JW">
+    <w:p>
+      <w:pPr>
+        <w:pStyle w:val="CommentText"/>
+      </w:pPr>
+      <w:r>
+        <w:rPr>
+          <w:rStyle w:val="CommentReference"/>
+        </w:rPr>
+        <w:annotationRef/>
+      </w:r>
+      <w:r>
+        <w:t>Cite - mirrors bbc guidance</w:t>
+      </w:r>
+    </w:p>
+  </w:comment>
+  <w:comment w:id="60" w:author="Josie Wood" w:date="2023-05-11T11:41:00Z" w:initials="JW">
+    <w:p>
+      <w:pPr>
+        <w:pStyle w:val="CommentText"/>
+      </w:pPr>
+      <w:r>
+        <w:rPr>
+          <w:rStyle w:val="CommentReference"/>
+        </w:rPr>
+        <w:annotationRef/>
+      </w:r>
+      <w:r>
+        <w:t>Cite - trespass or wild food poisoning case</w:t>
+      </w:r>
+    </w:p>
+  </w:comment>
+  <w:comment w:id="61" w:author="Josie Wood" w:date="2023-04-21T14:44:00Z" w:initials="JW">
     <w:p>
       <w:pPr>
         <w:pStyle w:val="CommentText"/>
@@ -9394,15 +9508,22 @@
   <w15:commentEx w15:paraId="4898E1D2" w15:done="0"/>
   <w15:commentEx w15:paraId="37E3EE46" w15:done="1"/>
   <w15:commentEx w15:paraId="45BB9EAE" w15:done="0"/>
+  <w15:commentEx w15:paraId="5E47144B" w15:done="0"/>
+  <w15:commentEx w15:paraId="57B0ED01" w15:done="0"/>
   <w15:commentEx w15:paraId="15628F44" w15:done="0"/>
+  <w15:commentEx w15:paraId="630214F1" w15:done="0"/>
   <w15:commentEx w15:paraId="5207D397" w15:done="1"/>
   <w15:commentEx w15:paraId="3D0D4662" w15:done="0"/>
+  <w15:commentEx w15:paraId="74997CA2" w15:done="0"/>
   <w15:commentEx w15:paraId="7F893A46" w15:done="0"/>
   <w15:commentEx w15:paraId="7DB31E61" w15:done="1"/>
   <w15:commentEx w15:paraId="4577554D" w15:done="0"/>
   <w15:commentEx w15:paraId="6DDC8403" w15:done="0"/>
   <w15:commentEx w15:paraId="42732350" w15:done="0"/>
   <w15:commentEx w15:paraId="2716E939" w15:done="0"/>
+  <w15:commentEx w15:paraId="769AB9FB" w15:done="0"/>
+  <w15:commentEx w15:paraId="17A9525D" w15:done="0"/>
+  <w15:commentEx w15:paraId="18563152" w15:done="0"/>
   <w15:commentEx w15:paraId="4D8E3831" w15:done="0"/>
 </w15:commentsEx>
 </file>
@@ -9416,15 +9537,22 @@
   <w16cex:commentExtensible w16cex:durableId="28073DF4" w16cex:dateUtc="2023-05-11T09:12:00Z"/>
   <w16cex:commentExtensible w16cex:durableId="277571C9" w16cex:dateUtc="2023-01-20T20:02:00Z"/>
   <w16cex:commentExtensible w16cex:durableId="28073E31" w16cex:dateUtc="2023-05-11T09:13:00Z"/>
+  <w16cex:commentExtensible w16cex:durableId="2807523B" w16cex:dateUtc="2023-05-11T10:38:00Z"/>
+  <w16cex:commentExtensible w16cex:durableId="28075268" w16cex:dateUtc="2023-05-11T10:39:00Z"/>
   <w16cex:commentExtensible w16cex:durableId="28073E64" w16cex:dateUtc="2023-05-11T09:13:00Z"/>
+  <w16cex:commentExtensible w16cex:durableId="2807529A" w16cex:dateUtc="2023-05-11T10:40:00Z"/>
   <w16cex:commentExtensible w16cex:durableId="27ED19D0" w16cex:dateUtc="2023-04-21T13:18:00Z"/>
   <w16cex:commentExtensible w16cex:durableId="28073E88" w16cex:dateUtc="2023-05-11T09:14:00Z"/>
+  <w16cex:commentExtensible w16cex:durableId="280752A3" w16cex:dateUtc="2023-05-11T10:40:00Z"/>
   <w16cex:commentExtensible w16cex:durableId="28073EA5" w16cex:dateUtc="2023-05-11T09:15:00Z"/>
   <w16cex:commentExtensible w16cex:durableId="27E3C192" w16cex:dateUtc="2023-04-14T11:12:00Z"/>
   <w16cex:commentExtensible w16cex:durableId="27ED19F4" w16cex:dateUtc="2023-04-21T13:19:00Z"/>
   <w16cex:commentExtensible w16cex:durableId="27FF9EA0" w16cex:dateUtc="2023-05-05T14:26:00Z"/>
   <w16cex:commentExtensible w16cex:durableId="27FF9ECF" w16cex:dateUtc="2023-05-05T14:27:00Z"/>
   <w16cex:commentExtensible w16cex:durableId="27FF9EAE" w16cex:dateUtc="2023-05-05T14:26:00Z"/>
+  <w16cex:commentExtensible w16cex:durableId="280752DF" w16cex:dateUtc="2023-05-11T10:41:00Z"/>
+  <w16cex:commentExtensible w16cex:durableId="280752F1" w16cex:dateUtc="2023-05-11T10:41:00Z"/>
+  <w16cex:commentExtensible w16cex:durableId="28075306" w16cex:dateUtc="2023-05-11T10:41:00Z"/>
   <w16cex:commentExtensible w16cex:durableId="27ED1FB4" w16cex:dateUtc="2023-04-21T13:44:00Z"/>
 </w16cex:commentsExtensible>
 </file>
@@ -9438,15 +9566,22 @@
   <w16cid:commentId w16cid:paraId="4898E1D2" w16cid:durableId="28073DF4"/>
   <w16cid:commentId w16cid:paraId="37E3EE46" w16cid:durableId="277571C9"/>
   <w16cid:commentId w16cid:paraId="45BB9EAE" w16cid:durableId="28073E31"/>
+  <w16cid:commentId w16cid:paraId="5E47144B" w16cid:durableId="2807523B"/>
+  <w16cid:commentId w16cid:paraId="57B0ED01" w16cid:durableId="28075268"/>
   <w16cid:commentId w16cid:paraId="15628F44" w16cid:durableId="28073E64"/>
+  <w16cid:commentId w16cid:paraId="630214F1" w16cid:durableId="2807529A"/>
   <w16cid:commentId w16cid:paraId="5207D397" w16cid:durableId="27ED19D0"/>
   <w16cid:commentId w16cid:paraId="3D0D4662" w16cid:durableId="28073E88"/>
+  <w16cid:commentId w16cid:paraId="74997CA2" w16cid:durableId="280752A3"/>
   <w16cid:commentId w16cid:paraId="7F893A46" w16cid:durableId="28073EA5"/>
   <w16cid:commentId w16cid:paraId="7DB31E61" w16cid:durableId="27E3C192"/>
   <w16cid:commentId w16cid:paraId="4577554D" w16cid:durableId="27ED19F4"/>
   <w16cid:commentId w16cid:paraId="6DDC8403" w16cid:durableId="27FF9EA0"/>
   <w16cid:commentId w16cid:paraId="42732350" w16cid:durableId="27FF9ECF"/>
   <w16cid:commentId w16cid:paraId="2716E939" w16cid:durableId="27FF9EAE"/>
+  <w16cid:commentId w16cid:paraId="769AB9FB" w16cid:durableId="280752DF"/>
+  <w16cid:commentId w16cid:paraId="17A9525D" w16cid:durableId="280752F1"/>
+  <w16cid:commentId w16cid:paraId="18563152" w16cid:durableId="28075306"/>
   <w16cid:commentId w16cid:paraId="4D8E3831" w16cid:durableId="27ED1FB4"/>
 </w16cid:commentsIds>
 </file>
@@ -11160,15 +11295,6 @@
   </w:num>
   <w:num w:numId="14" w16cid:durableId="1854493263">
     <w:abstractNumId w:val="8"/>
-    <w:lvlOverride w:ilvl="0"/>
-    <w:lvlOverride w:ilvl="1"/>
-    <w:lvlOverride w:ilvl="2"/>
-    <w:lvlOverride w:ilvl="3"/>
-    <w:lvlOverride w:ilvl="4"/>
-    <w:lvlOverride w:ilvl="5"/>
-    <w:lvlOverride w:ilvl="6"/>
-    <w:lvlOverride w:ilvl="7"/>
-    <w:lvlOverride w:ilvl="8"/>
   </w:num>
 </w:numbering>
 </file>

</xml_diff>